<commit_message>
Edits from wgeden at PSG
Nicer professional summary, fleshing out experience a bit
</commit_message>
<xml_diff>
--- a/TThomas Resume.docx
+++ b/TThomas Resume.docx
@@ -1,6 +1,6 @@
 
 <file path=word/document.xml><?xml version="1.0" encoding="utf-8"?>
-<w:document xmlns:wpc="http://schemas.microsoft.com/office/word/2010/wordprocessingCanvas" xmlns:cx="http://schemas.microsoft.com/office/drawing/2014/chartex" xmlns:mc="http://schemas.openxmlformats.org/markup-compatibility/2006" xmlns:o="urn:schemas-microsoft-com:office:office" xmlns:r="http://schemas.openxmlformats.org/officeDocument/2006/relationships" xmlns:m="http://schemas.openxmlformats.org/officeDocument/2006/math" xmlns:v="urn:schemas-microsoft-com:vml" xmlns:wp14="http://schemas.microsoft.com/office/word/2010/wordprocessingDrawing" xmlns:wp="http://schemas.openxmlformats.org/drawingml/2006/wordprocessingDrawing" xmlns:w10="urn:schemas-microsoft-com:office:word" xmlns:w="http://schemas.openxmlformats.org/wordprocessingml/2006/main" xmlns:w14="http://schemas.microsoft.com/office/word/2010/wordml" xmlns:w15="http://schemas.microsoft.com/office/word/2012/wordml" xmlns:wpg="http://schemas.microsoft.com/office/word/2010/wordprocessingGroup" xmlns:wpi="http://schemas.microsoft.com/office/word/2010/wordprocessingInk" xmlns:wne="http://schemas.microsoft.com/office/word/2006/wordml" xmlns:wps="http://schemas.microsoft.com/office/word/2010/wordprocessingShape" mc:Ignorable="w14 w15 wp14">
+<w:document xmlns:wpc="http://schemas.microsoft.com/office/word/2010/wordprocessingCanvas" xmlns:mc="http://schemas.openxmlformats.org/markup-compatibility/2006" xmlns:o="urn:schemas-microsoft-com:office:office" xmlns:r="http://schemas.openxmlformats.org/officeDocument/2006/relationships" xmlns:m="http://schemas.openxmlformats.org/officeDocument/2006/math" xmlns:v="urn:schemas-microsoft-com:vml" xmlns:wp14="http://schemas.microsoft.com/office/word/2010/wordprocessingDrawing" xmlns:wp="http://schemas.openxmlformats.org/drawingml/2006/wordprocessingDrawing" xmlns:w10="urn:schemas-microsoft-com:office:word" xmlns:w="http://schemas.openxmlformats.org/wordprocessingml/2006/main" xmlns:w14="http://schemas.microsoft.com/office/word/2010/wordml" xmlns:w15="http://schemas.microsoft.com/office/word/2012/wordml" xmlns:wpg="http://schemas.microsoft.com/office/word/2010/wordprocessingGroup" xmlns:wpi="http://schemas.microsoft.com/office/word/2010/wordprocessingInk" xmlns:wne="http://schemas.microsoft.com/office/word/2006/wordml" xmlns:wps="http://schemas.microsoft.com/office/word/2010/wordprocessingShape" mc:Ignorable="w14 w15 wp14">
   <w:body>
     <w:p>
       <w:pPr>
@@ -34,9 +34,6 @@
     </w:p>
     <w:p>
       <w:pPr>
-        <w:tabs>
-          <w:tab w:val="left" w:pos="7600"/>
-        </w:tabs>
         <w:spacing w:before="100" w:beforeAutospacing="1" w:afterAutospacing="1"/>
         <w:ind w:right="0"/>
         <w:rPr>
@@ -56,16 +53,6 @@
           <w:lang w:eastAsia="en-US"/>
         </w:rPr>
         <w:t>80 Autran Avenue</w:t>
-      </w:r>
-      <w:r>
-        <w:rPr>
-          <w:rFonts w:asciiTheme="majorHAnsi" w:eastAsia="Times New Roman" w:hAnsiTheme="majorHAnsi" w:cs="Times New Roman"/>
-          <w:color w:val="auto"/>
-          <w:sz w:val="24"/>
-          <w:szCs w:val="24"/>
-          <w:lang w:eastAsia="en-US"/>
-        </w:rPr>
-        <w:tab/>
       </w:r>
       <w:r>
         <w:rPr>
@@ -88,7 +75,6 @@
         </w:rPr>
         <w:t>Andover, MA  01845</w:t>
       </w:r>
-      <w:proofErr w:type="gramStart"/>
       <w:r>
         <w:rPr>
           <w:rFonts w:asciiTheme="majorHAnsi" w:eastAsia="Times New Roman" w:hAnsiTheme="majorHAnsi" w:cs="Times New Roman"/>
@@ -98,29 +84,7 @@
           <w:lang w:eastAsia="en-US"/>
         </w:rPr>
         <w:br/>
-      </w:r>
-      <w:bookmarkStart w:id="0" w:name="_GoBack"/>
-      <w:bookmarkEnd w:id="0"/>
-      <w:r>
-        <w:rPr>
-          <w:rFonts w:asciiTheme="majorHAnsi" w:eastAsia="Times New Roman" w:hAnsiTheme="majorHAnsi" w:cs="Times New Roman"/>
-          <w:color w:val="auto"/>
-          <w:sz w:val="24"/>
-          <w:szCs w:val="24"/>
-          <w:lang w:eastAsia="en-US"/>
-        </w:rPr>
-        <w:t>(</w:t>
-      </w:r>
-      <w:proofErr w:type="gramEnd"/>
-      <w:r>
-        <w:rPr>
-          <w:rFonts w:asciiTheme="majorHAnsi" w:eastAsia="Times New Roman" w:hAnsiTheme="majorHAnsi" w:cs="Times New Roman"/>
-          <w:color w:val="auto"/>
-          <w:sz w:val="24"/>
-          <w:szCs w:val="24"/>
-          <w:lang w:eastAsia="en-US"/>
-        </w:rPr>
-        <w:t>978) 494-0721</w:t>
+        <w:t>(978) 494-0721</w:t>
       </w:r>
       <w:r>
         <w:rPr>
@@ -217,11 +181,6 @@
           </w:tcPr>
           <w:p>
             <w:pPr>
-              <w:pStyle w:val="ListParagraph"/>
-              <w:numPr>
-                <w:ilvl w:val="0"/>
-                <w:numId w:val="12"/>
-              </w:numPr>
               <w:rPr>
                 <w:rFonts w:asciiTheme="majorHAnsi" w:hAnsiTheme="majorHAnsi"/>
                 <w:color w:val="auto"/>
@@ -232,67 +191,7 @@
                 <w:rFonts w:asciiTheme="majorHAnsi" w:hAnsiTheme="majorHAnsi"/>
                 <w:color w:val="auto"/>
               </w:rPr>
-              <w:t>Advanced knowledge of technology</w:t>
-            </w:r>
-          </w:p>
-          <w:p>
-            <w:pPr>
-              <w:pStyle w:val="ListParagraph"/>
-              <w:numPr>
-                <w:ilvl w:val="0"/>
-                <w:numId w:val="12"/>
-              </w:numPr>
-              <w:rPr>
-                <w:rFonts w:asciiTheme="majorHAnsi" w:hAnsiTheme="majorHAnsi"/>
-                <w:color w:val="auto"/>
-              </w:rPr>
-            </w:pPr>
-            <w:r>
-              <w:rPr>
-                <w:rFonts w:asciiTheme="majorHAnsi" w:hAnsiTheme="majorHAnsi"/>
-                <w:color w:val="auto"/>
-              </w:rPr>
-              <w:t>Excellent customer service skills</w:t>
-            </w:r>
-          </w:p>
-          <w:p>
-            <w:pPr>
-              <w:pStyle w:val="ListParagraph"/>
-              <w:numPr>
-                <w:ilvl w:val="0"/>
-                <w:numId w:val="12"/>
-              </w:numPr>
-              <w:rPr>
-                <w:rFonts w:asciiTheme="majorHAnsi" w:hAnsiTheme="majorHAnsi"/>
-                <w:color w:val="auto"/>
-              </w:rPr>
-            </w:pPr>
-            <w:r>
-              <w:rPr>
-                <w:rFonts w:asciiTheme="majorHAnsi" w:hAnsiTheme="majorHAnsi"/>
-                <w:color w:val="auto"/>
-              </w:rPr>
-              <w:t>Diligent and hard-working</w:t>
-            </w:r>
-          </w:p>
-          <w:p>
-            <w:pPr>
-              <w:pStyle w:val="ListParagraph"/>
-              <w:numPr>
-                <w:ilvl w:val="0"/>
-                <w:numId w:val="12"/>
-              </w:numPr>
-              <w:rPr>
-                <w:rFonts w:asciiTheme="majorHAnsi" w:hAnsiTheme="majorHAnsi"/>
-                <w:color w:val="auto"/>
-              </w:rPr>
-            </w:pPr>
-            <w:r>
-              <w:rPr>
-                <w:rFonts w:asciiTheme="majorHAnsi" w:hAnsiTheme="majorHAnsi"/>
-                <w:color w:val="auto"/>
-              </w:rPr>
-              <w:t>Self-directed, independent learner.</w:t>
+              <w:t>Entry level IT professional with more than 1 year of hands on and remote support experience in a demanding, fast-paced environment. Adept at troubleshooting issues on both Mac and Windows platforms, including recent experience with Windows 8. Proven ability to provide excellent customer service and to learn and adapt to new technology quickly.</w:t>
             </w:r>
           </w:p>
           <w:p>
@@ -306,6 +205,726 @@
         </w:tc>
       </w:tr>
     </w:tbl>
+    <w:p>
+      <w:pPr>
+        <w:pStyle w:val="SectionHeading"/>
+        <w:rPr>
+          <w:color w:val="auto"/>
+        </w:rPr>
+      </w:pPr>
+      <w:r>
+        <w:rPr>
+          <w:color w:val="auto"/>
+        </w:rPr>
+        <w:t>EXPERI</w:t>
+      </w:r>
+      <w:bookmarkStart w:id="0" w:name="_GoBack"/>
+      <w:bookmarkEnd w:id="0"/>
+      <w:r>
+        <w:rPr>
+          <w:color w:val="auto"/>
+        </w:rPr>
+        <w:t>ENCE</w:t>
+      </w:r>
+    </w:p>
+    <w:tbl>
+      <w:tblPr>
+        <w:tblStyle w:val="ResumeTable"/>
+        <w:tblW w:w="5000" w:type="pct"/>
+        <w:tblLook w:val="04A0" w:firstRow="1" w:lastRow="0" w:firstColumn="1" w:lastColumn="0" w:noHBand="0" w:noVBand="1"/>
+        <w:tblDescription w:val="Experience"/>
+      </w:tblPr>
+      <w:tblGrid>
+        <w:gridCol w:w="1657"/>
+        <w:gridCol w:w="7415"/>
+      </w:tblGrid>
+      <w:tr>
+        <w:trPr>
+          <w:cnfStyle w:val="100000000000" w:firstRow="1" w:lastRow="0" w:firstColumn="0" w:lastColumn="0" w:oddVBand="0" w:evenVBand="0" w:oddHBand="0" w:evenHBand="0" w:firstRowFirstColumn="0" w:firstRowLastColumn="0" w:lastRowFirstColumn="0" w:lastRowLastColumn="0"/>
+          <w:trHeight w:hRule="exact" w:val="58"/>
+        </w:trPr>
+        <w:tc>
+          <w:tcPr>
+            <w:tcW w:w="913" w:type="pct"/>
+          </w:tcPr>
+          <w:p>
+            <w:pPr>
+              <w:spacing w:line="240" w:lineRule="auto"/>
+              <w:rPr>
+                <w:rFonts w:asciiTheme="majorHAnsi" w:hAnsiTheme="majorHAnsi"/>
+                <w:color w:val="auto"/>
+              </w:rPr>
+            </w:pPr>
+          </w:p>
+        </w:tc>
+        <w:tc>
+          <w:tcPr>
+            <w:tcW w:w="4087" w:type="pct"/>
+          </w:tcPr>
+          <w:p>
+            <w:pPr>
+              <w:spacing w:line="240" w:lineRule="auto"/>
+              <w:rPr>
+                <w:rFonts w:asciiTheme="majorHAnsi" w:hAnsiTheme="majorHAnsi"/>
+                <w:color w:val="auto"/>
+              </w:rPr>
+            </w:pPr>
+          </w:p>
+        </w:tc>
+      </w:tr>
+      <w:tr>
+        <w:tc>
+          <w:tcPr>
+            <w:tcW w:w="913" w:type="pct"/>
+          </w:tcPr>
+          <w:p>
+            <w:pPr>
+              <w:pStyle w:val="Date"/>
+              <w:rPr>
+                <w:rFonts w:asciiTheme="majorHAnsi" w:hAnsiTheme="majorHAnsi"/>
+                <w:color w:val="auto"/>
+              </w:rPr>
+            </w:pPr>
+            <w:r>
+              <w:rPr>
+                <w:rFonts w:asciiTheme="majorHAnsi" w:hAnsiTheme="majorHAnsi"/>
+                <w:color w:val="auto"/>
+              </w:rPr>
+              <w:t>Sep 11- Jan 13</w:t>
+            </w:r>
+          </w:p>
+        </w:tc>
+        <w:tc>
+          <w:tcPr>
+            <w:tcW w:w="4087" w:type="pct"/>
+          </w:tcPr>
+          <w:p>
+            <w:pPr>
+              <w:pStyle w:val="Subsection"/>
+              <w:rPr>
+                <w:rStyle w:val="Emphasis"/>
+                <w:rFonts w:asciiTheme="majorHAnsi" w:hAnsiTheme="majorHAnsi"/>
+                <w:color w:val="auto"/>
+              </w:rPr>
+            </w:pPr>
+            <w:r>
+              <w:rPr>
+                <w:rFonts w:asciiTheme="majorHAnsi" w:hAnsiTheme="majorHAnsi"/>
+                <w:color w:val="auto"/>
+              </w:rPr>
+              <w:t>Technical Support Specialist</w:t>
+            </w:r>
+            <w:r>
+              <w:rPr>
+                <w:rFonts w:asciiTheme="majorHAnsi" w:hAnsiTheme="majorHAnsi"/>
+                <w:color w:val="auto"/>
+              </w:rPr>
+              <w:t>,  </w:t>
+            </w:r>
+            <w:r>
+              <w:rPr>
+                <w:rStyle w:val="Emphasis"/>
+                <w:rFonts w:asciiTheme="majorHAnsi" w:hAnsiTheme="majorHAnsi"/>
+                <w:color w:val="auto"/>
+              </w:rPr>
+              <w:t>Student Computing Services at Hofstra University</w:t>
+            </w:r>
+          </w:p>
+          <w:p>
+            <w:pPr>
+              <w:pStyle w:val="Subsection"/>
+              <w:rPr>
+                <w:rStyle w:val="Emphasis"/>
+                <w:rFonts w:asciiTheme="majorHAnsi" w:hAnsiTheme="majorHAnsi"/>
+                <w:i w:val="0"/>
+                <w:color w:val="auto"/>
+              </w:rPr>
+            </w:pPr>
+            <w:r>
+              <w:rPr>
+                <w:rStyle w:val="Emphasis"/>
+                <w:rFonts w:asciiTheme="majorHAnsi" w:hAnsiTheme="majorHAnsi"/>
+                <w:i w:val="0"/>
+                <w:color w:val="auto"/>
+              </w:rPr>
+              <w:t>Hempstead, NY</w:t>
+            </w:r>
+          </w:p>
+          <w:p>
+            <w:pPr>
+              <w:pStyle w:val="Subsection"/>
+              <w:rPr>
+                <w:rFonts w:asciiTheme="majorHAnsi" w:hAnsiTheme="majorHAnsi"/>
+                <w:i/>
+                <w:color w:val="auto"/>
+              </w:rPr>
+            </w:pPr>
+            <w:r>
+              <w:rPr>
+                <w:rStyle w:val="Emphasis"/>
+                <w:rFonts w:asciiTheme="majorHAnsi" w:hAnsiTheme="majorHAnsi"/>
+                <w:i w:val="0"/>
+                <w:color w:val="auto"/>
+              </w:rPr>
+              <w:t>25 hrs./week</w:t>
+            </w:r>
+          </w:p>
+          <w:p>
+            <w:pPr>
+              <w:pStyle w:val="ListBullet"/>
+              <w:rPr>
+                <w:color w:val="auto"/>
+              </w:rPr>
+            </w:pPr>
+            <w:r>
+              <w:rPr>
+                <w:color w:val="auto"/>
+              </w:rPr>
+              <w:t>First line technical support for 10,000 students</w:t>
+            </w:r>
+          </w:p>
+          <w:p>
+            <w:pPr>
+              <w:pStyle w:val="ListBullet"/>
+              <w:rPr>
+                <w:color w:val="auto"/>
+              </w:rPr>
+            </w:pPr>
+            <w:r>
+              <w:rPr>
+                <w:color w:val="auto"/>
+              </w:rPr>
+              <w:t>Supported students who contacted the helpdesk in person and over the phone</w:t>
+            </w:r>
+            <w:r>
+              <w:rPr>
+                <w:color w:val="auto"/>
+              </w:rPr>
+              <w:t>.</w:t>
+            </w:r>
+          </w:p>
+          <w:p>
+            <w:pPr>
+              <w:pStyle w:val="ListBullet"/>
+              <w:rPr>
+                <w:color w:val="auto"/>
+              </w:rPr>
+            </w:pPr>
+            <w:r>
+              <w:rPr>
+                <w:color w:val="auto"/>
+              </w:rPr>
+              <w:t>Supported student laptops and desktops (50/50 Mac/PC)</w:t>
+            </w:r>
+          </w:p>
+          <w:p>
+            <w:pPr>
+              <w:pStyle w:val="ListBullet"/>
+              <w:rPr>
+                <w:color w:val="auto"/>
+              </w:rPr>
+            </w:pPr>
+            <w:r>
+              <w:rPr>
+                <w:color w:val="auto"/>
+              </w:rPr>
+              <w:t>Supported student computer labs and classroom workstations (80/20 PC/Mac)</w:t>
+            </w:r>
+          </w:p>
+          <w:p>
+            <w:pPr>
+              <w:pStyle w:val="ListBullet"/>
+              <w:rPr>
+                <w:color w:val="auto"/>
+              </w:rPr>
+            </w:pPr>
+            <w:r>
+              <w:rPr>
+                <w:color w:val="auto"/>
+              </w:rPr>
+              <w:t xml:space="preserve">Occasional smartphone and tablet support (iPhone, Android, iPad, and Blackberry: setting up Wi-Fi accounts and setting up Google </w:t>
+            </w:r>
+            <w:r>
+              <w:rPr>
+                <w:color w:val="auto"/>
+              </w:rPr>
+              <w:t>Apps</w:t>
+            </w:r>
+            <w:r>
+              <w:rPr>
+                <w:color w:val="auto"/>
+              </w:rPr>
+              <w:t xml:space="preserve"> accounts)</w:t>
+            </w:r>
+          </w:p>
+          <w:p>
+            <w:pPr>
+              <w:pStyle w:val="ListBullet"/>
+              <w:rPr>
+                <w:color w:val="auto"/>
+              </w:rPr>
+            </w:pPr>
+            <w:r>
+              <w:rPr>
+                <w:color w:val="auto"/>
+              </w:rPr>
+              <w:t>Assisted students with changing their Hofstra network passwords, setting up devices for use on the Hofstra networks, accessing academic records and other resources through the MyHofstra Portal</w:t>
+            </w:r>
+          </w:p>
+          <w:p>
+            <w:pPr>
+              <w:pStyle w:val="ListBullet"/>
+              <w:rPr>
+                <w:color w:val="auto"/>
+              </w:rPr>
+            </w:pPr>
+            <w:r>
+              <w:rPr>
+                <w:color w:val="auto"/>
+              </w:rPr>
+              <w:t>Supported PaperCut MF print release stations across campus.</w:t>
+            </w:r>
+          </w:p>
+          <w:p>
+            <w:pPr>
+              <w:pStyle w:val="ListBullet"/>
+              <w:rPr>
+                <w:color w:val="auto"/>
+              </w:rPr>
+            </w:pPr>
+            <w:r>
+              <w:rPr>
+                <w:color w:val="auto"/>
+              </w:rPr>
+              <w:t>Assisted in first line diagnosis of problems with wireless access points, printing services, and AD logins. Escalated as appropriate.</w:t>
+            </w:r>
+          </w:p>
+          <w:p>
+            <w:pPr>
+              <w:pStyle w:val="ListBullet"/>
+              <w:rPr>
+                <w:color w:val="auto"/>
+              </w:rPr>
+            </w:pPr>
+            <w:r>
+              <w:rPr>
+                <w:color w:val="auto"/>
+              </w:rPr>
+              <w:t>Primary issues resolved: password resets, disabled login accounts,</w:t>
+            </w:r>
+            <w:r>
+              <w:rPr>
+                <w:color w:val="auto"/>
+              </w:rPr>
+              <w:t xml:space="preserve"> print release issues,</w:t>
+            </w:r>
+            <w:r>
+              <w:rPr>
+                <w:color w:val="auto"/>
+              </w:rPr>
+              <w:t xml:space="preserve"> MS Office suite questions and errors, startup issues, installing drivers, and connectivity issues</w:t>
+            </w:r>
+            <w:r>
+              <w:rPr>
+                <w:color w:val="auto"/>
+              </w:rPr>
+              <w:t>.</w:t>
+            </w:r>
+          </w:p>
+        </w:tc>
+      </w:tr>
+      <w:sdt>
+        <w:sdtPr>
+          <w:rPr>
+            <w:rFonts w:asciiTheme="majorHAnsi" w:hAnsiTheme="majorHAnsi"/>
+            <w:color w:val="auto"/>
+          </w:rPr>
+          <w:id w:val="-1144189173"/>
+          <w15:repeatingSection/>
+        </w:sdtPr>
+        <w:sdtContent>
+          <w:sdt>
+            <w:sdtPr>
+              <w:rPr>
+                <w:rFonts w:asciiTheme="majorHAnsi" w:hAnsiTheme="majorHAnsi"/>
+                <w:color w:val="auto"/>
+              </w:rPr>
+              <w:id w:val="-693077924"/>
+              <w:placeholder>
+                <w:docPart w:val="9067624AD3CD4A5EBFDF772C3C88FE2F"/>
+              </w:placeholder>
+              <w15:repeatingSectionItem/>
+            </w:sdtPr>
+            <w:sdtContent>
+              <w:tr>
+                <w:tc>
+                  <w:tcPr>
+                    <w:tcW w:w="913" w:type="pct"/>
+                  </w:tcPr>
+                  <w:p>
+                    <w:pPr>
+                      <w:pStyle w:val="Date"/>
+                      <w:rPr>
+                        <w:rFonts w:asciiTheme="majorHAnsi" w:hAnsiTheme="majorHAnsi"/>
+                        <w:color w:val="auto"/>
+                      </w:rPr>
+                    </w:pPr>
+                    <w:r>
+                      <w:rPr>
+                        <w:rFonts w:asciiTheme="majorHAnsi" w:hAnsiTheme="majorHAnsi"/>
+                        <w:color w:val="auto"/>
+                      </w:rPr>
+                      <w:t>Jan 12- Dec 12</w:t>
+                    </w:r>
+                  </w:p>
+                </w:tc>
+                <w:tc>
+                  <w:tcPr>
+                    <w:tcW w:w="4087" w:type="pct"/>
+                  </w:tcPr>
+                  <w:p>
+                    <w:pPr>
+                      <w:pStyle w:val="Subsection"/>
+                      <w:rPr>
+                        <w:rStyle w:val="Emphasis"/>
+                        <w:rFonts w:asciiTheme="majorHAnsi" w:hAnsiTheme="majorHAnsi"/>
+                        <w:color w:val="auto"/>
+                      </w:rPr>
+                    </w:pPr>
+                    <w:r>
+                      <w:rPr>
+                        <w:rFonts w:asciiTheme="majorHAnsi" w:hAnsiTheme="majorHAnsi"/>
+                        <w:color w:val="auto"/>
+                      </w:rPr>
+                      <w:t>Director’s Assistant to Dr. William Hettrick,  </w:t>
+                    </w:r>
+                    <w:r>
+                      <w:rPr>
+                        <w:rStyle w:val="Emphasis"/>
+                        <w:rFonts w:asciiTheme="majorHAnsi" w:hAnsiTheme="majorHAnsi"/>
+                        <w:color w:val="auto"/>
+                      </w:rPr>
+                      <w:t>Hofstra University Music Department</w:t>
+                    </w:r>
+                  </w:p>
+                  <w:p>
+                    <w:pPr>
+                      <w:pStyle w:val="Subsection"/>
+                      <w:rPr>
+                        <w:rStyle w:val="Emphasis"/>
+                        <w:rFonts w:asciiTheme="majorHAnsi" w:hAnsiTheme="majorHAnsi"/>
+                        <w:i w:val="0"/>
+                        <w:color w:val="auto"/>
+                      </w:rPr>
+                    </w:pPr>
+                    <w:r>
+                      <w:rPr>
+                        <w:rStyle w:val="Emphasis"/>
+                        <w:rFonts w:asciiTheme="majorHAnsi" w:hAnsiTheme="majorHAnsi"/>
+                        <w:i w:val="0"/>
+                        <w:color w:val="auto"/>
+                      </w:rPr>
+                      <w:t>Hempstead, NY</w:t>
+                    </w:r>
+                  </w:p>
+                  <w:p>
+                    <w:pPr>
+                      <w:pStyle w:val="Subsection"/>
+                      <w:rPr>
+                        <w:rStyle w:val="Emphasis"/>
+                        <w:rFonts w:asciiTheme="majorHAnsi" w:hAnsiTheme="majorHAnsi"/>
+                        <w:i w:val="0"/>
+                        <w:color w:val="auto"/>
+                      </w:rPr>
+                    </w:pPr>
+                    <w:r>
+                      <w:rPr>
+                        <w:rStyle w:val="Emphasis"/>
+                        <w:rFonts w:asciiTheme="majorHAnsi" w:hAnsiTheme="majorHAnsi"/>
+                        <w:i w:val="0"/>
+                        <w:color w:val="auto"/>
+                      </w:rPr>
+                      <w:t>3 hrs./week</w:t>
+                    </w:r>
+                  </w:p>
+                  <w:p>
+                    <w:pPr>
+                      <w:pStyle w:val="Subsection"/>
+                      <w:rPr>
+                        <w:rFonts w:asciiTheme="majorHAnsi" w:hAnsiTheme="majorHAnsi"/>
+                        <w:i/>
+                        <w:color w:val="auto"/>
+                      </w:rPr>
+                    </w:pPr>
+                    <w:r>
+                      <w:rPr>
+                        <w:rFonts w:asciiTheme="majorHAnsi" w:hAnsiTheme="majorHAnsi"/>
+                        <w:color w:val="auto"/>
+                      </w:rPr>
+                      <w:t>Assistant to Dr. William Hettrick, the most senior faculty member in the Hofstra Music</w:t>
+                    </w:r>
+                    <w:r>
+                      <w:rPr>
+                        <w:rFonts w:asciiTheme="majorHAnsi" w:hAnsiTheme="majorHAnsi"/>
+                        <w:color w:val="auto"/>
+                      </w:rPr>
+                      <w:t xml:space="preserve"> </w:t>
+                    </w:r>
+                    <w:r>
+                      <w:rPr>
+                        <w:rFonts w:asciiTheme="majorHAnsi" w:hAnsiTheme="majorHAnsi"/>
+                        <w:color w:val="auto"/>
+                      </w:rPr>
+                      <w:t xml:space="preserve">Department. </w:t>
+                    </w:r>
+                    <w:r>
+                      <w:rPr>
+                        <w:rFonts w:asciiTheme="majorHAnsi" w:hAnsiTheme="majorHAnsi"/>
+                        <w:color w:val="auto"/>
+                      </w:rPr>
+                      <w:t>Duties include</w:t>
+                    </w:r>
+                    <w:r>
+                      <w:rPr>
+                        <w:rFonts w:asciiTheme="majorHAnsi" w:hAnsiTheme="majorHAnsi"/>
+                        <w:color w:val="auto"/>
+                      </w:rPr>
+                      <w:t>d</w:t>
+                    </w:r>
+                    <w:r>
+                      <w:rPr>
+                        <w:rFonts w:asciiTheme="majorHAnsi" w:hAnsiTheme="majorHAnsi"/>
+                        <w:color w:val="auto"/>
+                      </w:rPr>
+                      <w:t xml:space="preserve"> setting up</w:t>
+                    </w:r>
+                    <w:r>
+                      <w:rPr>
+                        <w:rFonts w:asciiTheme="majorHAnsi" w:hAnsiTheme="majorHAnsi"/>
+                        <w:color w:val="auto"/>
+                      </w:rPr>
+                      <w:t xml:space="preserve"> chairs and stands</w:t>
+                    </w:r>
+                    <w:r>
+                      <w:rPr>
+                        <w:rFonts w:asciiTheme="majorHAnsi" w:hAnsiTheme="majorHAnsi"/>
+                        <w:color w:val="auto"/>
+                      </w:rPr>
+                      <w:t xml:space="preserve"> for rehearsals</w:t>
+                    </w:r>
+                    <w:r>
+                      <w:rPr>
+                        <w:rFonts w:asciiTheme="majorHAnsi" w:hAnsiTheme="majorHAnsi"/>
+                        <w:color w:val="auto"/>
+                      </w:rPr>
+                      <w:t xml:space="preserve"> and concerts</w:t>
+                    </w:r>
+                    <w:r>
+                      <w:rPr>
+                        <w:rFonts w:asciiTheme="majorHAnsi" w:hAnsiTheme="majorHAnsi"/>
+                        <w:color w:val="auto"/>
+                      </w:rPr>
+                      <w:t xml:space="preserve"> for the Hofstra Col</w:t>
+                    </w:r>
+                    <w:r>
+                      <w:rPr>
+                        <w:rFonts w:asciiTheme="majorHAnsi" w:hAnsiTheme="majorHAnsi"/>
+                        <w:color w:val="auto"/>
+                      </w:rPr>
+                      <w:t>legium Musicum, passing out music and papers, and collecting signed forms.</w:t>
+                    </w:r>
+                  </w:p>
+                </w:tc>
+              </w:tr>
+            </w:sdtContent>
+          </w:sdt>
+          <w:sdt>
+            <w:sdtPr>
+              <w:rPr>
+                <w:rFonts w:asciiTheme="majorHAnsi" w:hAnsiTheme="majorHAnsi"/>
+                <w:color w:val="auto"/>
+              </w:rPr>
+              <w:id w:val="-721683949"/>
+              <w:placeholder>
+                <w:docPart w:val="4BE3752D5CEA4A33B97E882335DCC034"/>
+              </w:placeholder>
+              <w15:repeatingSectionItem/>
+            </w:sdtPr>
+            <w:sdtContent>
+              <w:tr>
+                <w:tc>
+                  <w:tcPr>
+                    <w:tcW w:w="913" w:type="pct"/>
+                  </w:tcPr>
+                  <w:p>
+                    <w:pPr>
+                      <w:pStyle w:val="Date"/>
+                      <w:rPr>
+                        <w:rFonts w:asciiTheme="majorHAnsi" w:hAnsiTheme="majorHAnsi"/>
+                        <w:color w:val="auto"/>
+                      </w:rPr>
+                    </w:pPr>
+                    <w:r>
+                      <w:rPr>
+                        <w:rFonts w:asciiTheme="majorHAnsi" w:hAnsiTheme="majorHAnsi"/>
+                        <w:color w:val="auto"/>
+                      </w:rPr>
+                      <w:t>Jun 11- Sep 11</w:t>
+                    </w:r>
+                  </w:p>
+                  <w:p>
+                    <w:pPr>
+                      <w:ind w:right="127"/>
+                    </w:pPr>
+                    <w:r>
+                      <w:rPr>
+                        <w:color w:val="auto"/>
+                      </w:rPr>
+                      <w:t>Jun 12-</w:t>
+                    </w:r>
+                    <w:r>
+                      <w:rPr>
+                        <w:color w:val="auto"/>
+                      </w:rPr>
+                      <w:t xml:space="preserve"> </w:t>
+                    </w:r>
+                    <w:r>
+                      <w:rPr>
+                        <w:color w:val="auto"/>
+                      </w:rPr>
+                      <w:t>Sep 12</w:t>
+                    </w:r>
+                  </w:p>
+                </w:tc>
+                <w:tc>
+                  <w:tcPr>
+                    <w:tcW w:w="4087" w:type="pct"/>
+                  </w:tcPr>
+                  <w:p>
+                    <w:pPr>
+                      <w:pStyle w:val="Subsection"/>
+                      <w:rPr>
+                        <w:rStyle w:val="Emphasis"/>
+                      </w:rPr>
+                    </w:pPr>
+                    <w:r>
+                      <w:rPr>
+                        <w:rFonts w:asciiTheme="majorHAnsi" w:hAnsiTheme="majorHAnsi"/>
+                        <w:color w:val="auto"/>
+                      </w:rPr>
+                      <w:t>Crew Member</w:t>
+                    </w:r>
+                    <w:r>
+                      <w:rPr>
+                        <w:rFonts w:asciiTheme="majorHAnsi" w:hAnsiTheme="majorHAnsi"/>
+                        <w:color w:val="auto"/>
+                      </w:rPr>
+                      <w:t>,  </w:t>
+                    </w:r>
+                    <w:r>
+                      <w:rPr>
+                        <w:rStyle w:val="Emphasis"/>
+                      </w:rPr>
+                      <w:t xml:space="preserve">McDonalds </w:t>
+                    </w:r>
+                  </w:p>
+                  <w:p>
+                    <w:pPr>
+                      <w:pStyle w:val="Subsection"/>
+                      <w:rPr>
+                        <w:rStyle w:val="Emphasis"/>
+                        <w:i w:val="0"/>
+                        <w:color w:val="auto"/>
+                      </w:rPr>
+                    </w:pPr>
+                    <w:r>
+                      <w:rPr>
+                        <w:rStyle w:val="Emphasis"/>
+                        <w:i w:val="0"/>
+                        <w:color w:val="auto"/>
+                      </w:rPr>
+                      <w:t>North Andover, MA</w:t>
+                    </w:r>
+                  </w:p>
+                  <w:p>
+                    <w:pPr>
+                      <w:pStyle w:val="Subsection"/>
+                      <w:rPr>
+                        <w:rStyle w:val="Emphasis"/>
+                        <w:i w:val="0"/>
+                        <w:color w:val="auto"/>
+                      </w:rPr>
+                    </w:pPr>
+                    <w:r>
+                      <w:rPr>
+                        <w:rStyle w:val="Emphasis"/>
+                        <w:i w:val="0"/>
+                        <w:color w:val="auto"/>
+                      </w:rPr>
+                      <w:t>20 hrs.</w:t>
+                    </w:r>
+                    <w:r>
+                      <w:rPr>
+                        <w:rStyle w:val="Emphasis"/>
+                        <w:i w:val="0"/>
+                        <w:color w:val="auto"/>
+                      </w:rPr>
+                      <w:t>/week</w:t>
+                    </w:r>
+                  </w:p>
+                  <w:p>
+                    <w:pPr>
+                      <w:pStyle w:val="Subsection"/>
+                      <w:rPr>
+                        <w:rFonts w:asciiTheme="majorHAnsi" w:hAnsiTheme="majorHAnsi"/>
+                        <w:i/>
+                        <w:color w:val="auto"/>
+                      </w:rPr>
+                    </w:pPr>
+                    <w:r>
+                      <w:rPr>
+                        <w:rFonts w:asciiTheme="majorHAnsi" w:hAnsiTheme="majorHAnsi"/>
+                        <w:color w:val="auto"/>
+                      </w:rPr>
+                      <w:t>Front crew member at North Andover store. Through working at McDonalds, I have learned the meaning of "service with a smile." I don't</w:t>
+                    </w:r>
+                    <w:r>
+                      <w:rPr>
+                        <w:rFonts w:asciiTheme="majorHAnsi" w:hAnsiTheme="majorHAnsi"/>
+                        <w:color w:val="auto"/>
+                      </w:rPr>
+                      <w:t xml:space="preserve"> </w:t>
+                    </w:r>
+                    <w:r>
+                      <w:rPr>
+                        <w:rFonts w:asciiTheme="majorHAnsi" w:hAnsiTheme="majorHAnsi"/>
+                        <w:color w:val="auto"/>
+                      </w:rPr>
+                      <w:t>mind going out of my way when possible to satisfy a customer, whether it be changing their</w:t>
+                    </w:r>
+                    <w:r>
+                      <w:rPr>
+                        <w:rFonts w:asciiTheme="majorHAnsi" w:hAnsiTheme="majorHAnsi"/>
+                        <w:color w:val="auto"/>
+                      </w:rPr>
+                      <w:t xml:space="preserve"> </w:t>
+                    </w:r>
+                    <w:r>
+                      <w:rPr>
+                        <w:rFonts w:asciiTheme="majorHAnsi" w:hAnsiTheme="majorHAnsi"/>
+                        <w:color w:val="auto"/>
+                      </w:rPr>
+                      <w:t>drink choice, giving them extra sauces, or putting in special orders. Duties included taking and filling customer orders on front counter and drive-thru registers, cleaning lobby and restroom areas, and cleaning and stocking behind the counter and in kitchen areas.</w:t>
+                    </w:r>
+                  </w:p>
+                </w:tc>
+              </w:tr>
+            </w:sdtContent>
+          </w:sdt>
+        </w:sdtContent>
+      </w:sdt>
+    </w:tbl>
+    <w:p/>
     <w:p>
       <w:pPr>
         <w:pStyle w:val="SectionHeading"/>
@@ -494,7 +1113,7 @@
               </w:rPr>
               <w:id w:val="2011181661"/>
               <w:placeholder>
-                <w:docPart w:val="4AA509998E5E2A4AAD7031D1D578DF8D"/>
+                <w:docPart w:val="A4D94C7670304A9DA29CD48817B50FBB"/>
               </w:placeholder>
               <w15:repeatingSectionItem/>
             </w:sdtPr>
@@ -753,36 +1372,6 @@
                   <w:p>
                     <w:pPr>
                       <w:pStyle w:val="ListBullet"/>
-                      <w:rPr>
-                        <w:rFonts w:asciiTheme="majorHAnsi" w:hAnsiTheme="majorHAnsi"/>
-                        <w:color w:val="auto"/>
-                      </w:rPr>
-                    </w:pPr>
-                    <w:r>
-                      <w:rPr>
-                        <w:rFonts w:asciiTheme="majorHAnsi" w:hAnsiTheme="majorHAnsi"/>
-                        <w:color w:val="auto"/>
-                      </w:rPr>
-                      <w:t xml:space="preserve">Successfully replaced the screen and hard drive in my own laptop, have built my own desktop computer, and upgraded </w:t>
-                    </w:r>
-                    <w:r>
-                      <w:rPr>
-                        <w:rFonts w:asciiTheme="majorHAnsi" w:hAnsiTheme="majorHAnsi"/>
-                        <w:color w:val="auto"/>
-                      </w:rPr>
-                      <w:t xml:space="preserve">RAM and PCI cards in </w:t>
-                    </w:r>
-                    <w:r>
-                      <w:rPr>
-                        <w:rFonts w:asciiTheme="majorHAnsi" w:hAnsiTheme="majorHAnsi"/>
-                        <w:color w:val="auto"/>
-                      </w:rPr>
-                      <w:t xml:space="preserve">in my parents' desktop </w:t>
-                    </w:r>
-                  </w:p>
-                  <w:p>
-                    <w:pPr>
-                      <w:pStyle w:val="ListBullet"/>
                       <w:numPr>
                         <w:ilvl w:val="0"/>
                         <w:numId w:val="0"/>
@@ -792,6 +1381,27 @@
                         <w:color w:val="auto"/>
                       </w:rPr>
                     </w:pPr>
+                    <w:r>
+                      <w:rPr>
+                        <w:rFonts w:asciiTheme="majorHAnsi" w:hAnsiTheme="majorHAnsi"/>
+                        <w:color w:val="auto"/>
+                      </w:rPr>
+                      <w:t xml:space="preserve">Successfully replaced the screen and hard drive in my own laptop, have built my own desktop computer, and upgraded </w:t>
+                    </w:r>
+                    <w:r>
+                      <w:rPr>
+                        <w:rFonts w:asciiTheme="majorHAnsi" w:hAnsiTheme="majorHAnsi"/>
+                        <w:color w:val="auto"/>
+                      </w:rPr>
+                      <w:t>RAM and PCI cards in other</w:t>
+                    </w:r>
+                    <w:r>
+                      <w:rPr>
+                        <w:rFonts w:asciiTheme="majorHAnsi" w:hAnsiTheme="majorHAnsi"/>
+                        <w:color w:val="auto"/>
+                      </w:rPr>
+                      <w:t xml:space="preserve"> desktop.</w:t>
+                    </w:r>
                   </w:p>
                 </w:tc>
               </w:tr>
@@ -807,707 +1417,23 @@
           <w:color w:val="auto"/>
         </w:rPr>
       </w:pPr>
+    </w:p>
+    <w:p>
+      <w:pPr>
+        <w:rPr>
+          <w:rFonts w:asciiTheme="majorHAnsi" w:eastAsiaTheme="majorEastAsia" w:hAnsiTheme="majorHAnsi" w:cstheme="majorBidi"/>
+          <w:caps/>
+          <w:color w:val="auto"/>
+          <w:sz w:val="26"/>
+        </w:rPr>
+      </w:pPr>
       <w:r>
         <w:rPr>
           <w:color w:val="auto"/>
         </w:rPr>
-        <w:lastRenderedPageBreak/>
-        <w:t>EXPERIENCE</w:t>
+        <w:br w:type="page"/>
       </w:r>
     </w:p>
-    <w:tbl>
-      <w:tblPr>
-        <w:tblStyle w:val="ResumeTable"/>
-        <w:tblW w:w="5000" w:type="pct"/>
-        <w:tblLook w:val="04A0" w:firstRow="1" w:lastRow="0" w:firstColumn="1" w:lastColumn="0" w:noHBand="0" w:noVBand="1"/>
-        <w:tblDescription w:val="Experience"/>
-      </w:tblPr>
-      <w:tblGrid>
-        <w:gridCol w:w="1657"/>
-        <w:gridCol w:w="7415"/>
-      </w:tblGrid>
-      <w:tr>
-        <w:trPr>
-          <w:cnfStyle w:val="100000000000" w:firstRow="1" w:lastRow="0" w:firstColumn="0" w:lastColumn="0" w:oddVBand="0" w:evenVBand="0" w:oddHBand="0" w:evenHBand="0" w:firstRowFirstColumn="0" w:firstRowLastColumn="0" w:lastRowFirstColumn="0" w:lastRowLastColumn="0"/>
-          <w:trHeight w:hRule="exact" w:val="58"/>
-        </w:trPr>
-        <w:tc>
-          <w:tcPr>
-            <w:tcW w:w="913" w:type="pct"/>
-          </w:tcPr>
-          <w:p>
-            <w:pPr>
-              <w:spacing w:line="240" w:lineRule="auto"/>
-              <w:rPr>
-                <w:rFonts w:asciiTheme="majorHAnsi" w:hAnsiTheme="majorHAnsi"/>
-                <w:color w:val="auto"/>
-              </w:rPr>
-            </w:pPr>
-          </w:p>
-        </w:tc>
-        <w:tc>
-          <w:tcPr>
-            <w:tcW w:w="4087" w:type="pct"/>
-          </w:tcPr>
-          <w:p>
-            <w:pPr>
-              <w:spacing w:line="240" w:lineRule="auto"/>
-              <w:rPr>
-                <w:rFonts w:asciiTheme="majorHAnsi" w:hAnsiTheme="majorHAnsi"/>
-                <w:color w:val="auto"/>
-              </w:rPr>
-            </w:pPr>
-          </w:p>
-        </w:tc>
-      </w:tr>
-      <w:tr>
-        <w:tc>
-          <w:tcPr>
-            <w:tcW w:w="913" w:type="pct"/>
-          </w:tcPr>
-          <w:p>
-            <w:pPr>
-              <w:pStyle w:val="Date"/>
-              <w:rPr>
-                <w:rFonts w:asciiTheme="majorHAnsi" w:hAnsiTheme="majorHAnsi"/>
-                <w:color w:val="auto"/>
-              </w:rPr>
-            </w:pPr>
-            <w:r>
-              <w:rPr>
-                <w:rFonts w:asciiTheme="majorHAnsi" w:hAnsiTheme="majorHAnsi"/>
-                <w:color w:val="auto"/>
-              </w:rPr>
-              <w:t>Sep 11- Jan 13</w:t>
-            </w:r>
-          </w:p>
-        </w:tc>
-        <w:tc>
-          <w:tcPr>
-            <w:tcW w:w="4087" w:type="pct"/>
-          </w:tcPr>
-          <w:p>
-            <w:pPr>
-              <w:pStyle w:val="Subsection"/>
-              <w:rPr>
-                <w:rStyle w:val="Emphasis"/>
-                <w:rFonts w:asciiTheme="majorHAnsi" w:hAnsiTheme="majorHAnsi"/>
-                <w:color w:val="auto"/>
-              </w:rPr>
-            </w:pPr>
-            <w:r>
-              <w:rPr>
-                <w:rFonts w:asciiTheme="majorHAnsi" w:hAnsiTheme="majorHAnsi"/>
-                <w:color w:val="auto"/>
-              </w:rPr>
-              <w:t>Technical Support Specialist</w:t>
-            </w:r>
-            <w:r>
-              <w:rPr>
-                <w:rFonts w:asciiTheme="majorHAnsi" w:hAnsiTheme="majorHAnsi"/>
-                <w:color w:val="auto"/>
-              </w:rPr>
-              <w:t>,  </w:t>
-            </w:r>
-            <w:r>
-              <w:rPr>
-                <w:rStyle w:val="Emphasis"/>
-                <w:rFonts w:asciiTheme="majorHAnsi" w:hAnsiTheme="majorHAnsi"/>
-                <w:color w:val="auto"/>
-              </w:rPr>
-              <w:t>Student Computing Services at Hofstra University</w:t>
-            </w:r>
-          </w:p>
-          <w:p>
-            <w:pPr>
-              <w:pStyle w:val="Subsection"/>
-              <w:rPr>
-                <w:rStyle w:val="Emphasis"/>
-                <w:rFonts w:asciiTheme="majorHAnsi" w:hAnsiTheme="majorHAnsi"/>
-                <w:i w:val="0"/>
-                <w:color w:val="auto"/>
-              </w:rPr>
-            </w:pPr>
-            <w:r>
-              <w:rPr>
-                <w:rStyle w:val="Emphasis"/>
-                <w:rFonts w:asciiTheme="majorHAnsi" w:hAnsiTheme="majorHAnsi"/>
-                <w:i w:val="0"/>
-                <w:color w:val="auto"/>
-              </w:rPr>
-              <w:t>Hempstead, NY</w:t>
-            </w:r>
-          </w:p>
-          <w:p>
-            <w:pPr>
-              <w:pStyle w:val="Subsection"/>
-              <w:rPr>
-                <w:rFonts w:asciiTheme="majorHAnsi" w:hAnsiTheme="majorHAnsi"/>
-                <w:i/>
-                <w:color w:val="auto"/>
-              </w:rPr>
-            </w:pPr>
-            <w:r>
-              <w:rPr>
-                <w:rStyle w:val="Emphasis"/>
-                <w:rFonts w:asciiTheme="majorHAnsi" w:hAnsiTheme="majorHAnsi"/>
-                <w:i w:val="0"/>
-                <w:color w:val="auto"/>
-              </w:rPr>
-              <w:t>25 hrs./week</w:t>
-            </w:r>
-          </w:p>
-          <w:p>
-            <w:pPr>
-              <w:pStyle w:val="ListBullet"/>
-            </w:pPr>
-            <w:r>
-              <w:t>First line technical support for students</w:t>
-            </w:r>
-          </w:p>
-          <w:p>
-            <w:pPr>
-              <w:pStyle w:val="ListBullet"/>
-            </w:pPr>
-            <w:r>
-              <w:t>Assisted students with changing their Hofstra network passwords, setting up devices for use on the Hofstra networks, accessing academic records and other resour</w:t>
-            </w:r>
-            <w:r>
-              <w:t>ces through the MyHofstra Portal</w:t>
-            </w:r>
-          </w:p>
-          <w:p>
-            <w:pPr>
-              <w:pStyle w:val="ListBullet"/>
-              <w:rPr>
-                <w:rFonts w:cs="Times"/>
-              </w:rPr>
-            </w:pPr>
-            <w:r>
-              <w:t>Assisted students with issues encountered while using the Hammer Computer Lab and printing release stations</w:t>
-            </w:r>
-            <w:r>
-              <w:t xml:space="preserve"> throughout the Hofstra campus.</w:t>
-            </w:r>
-          </w:p>
-          <w:p>
-            <w:pPr>
-              <w:pStyle w:val="ListBullet"/>
-            </w:pPr>
-            <w:r>
-              <w:t>Assisted in first line diagnosis of problems with wireless access points, pr</w:t>
-            </w:r>
-            <w:r>
-              <w:t>inting services, and AD logins.</w:t>
-            </w:r>
-          </w:p>
-        </w:tc>
-      </w:tr>
-      <w:sdt>
-        <w:sdtPr>
-          <w:rPr>
-            <w:rFonts w:asciiTheme="majorHAnsi" w:hAnsiTheme="majorHAnsi"/>
-            <w:color w:val="auto"/>
-          </w:rPr>
-          <w:id w:val="-1144189173"/>
-          <w15:repeatingSection/>
-        </w:sdtPr>
-        <w:sdtEndPr>
-          <w:rPr>
-            <w:rFonts w:asciiTheme="minorHAnsi" w:hAnsiTheme="minorHAnsi"/>
-            <w:color w:val="595959" w:themeColor="text1" w:themeTint="A6"/>
-          </w:rPr>
-        </w:sdtEndPr>
-        <w:sdtContent>
-          <w:sdt>
-            <w:sdtPr>
-              <w:rPr>
-                <w:rFonts w:asciiTheme="majorHAnsi" w:hAnsiTheme="majorHAnsi"/>
-                <w:color w:val="auto"/>
-              </w:rPr>
-              <w:id w:val="-693077924"/>
-              <w:placeholder>
-                <w:docPart w:val="9067624AD3CD4A5EBFDF772C3C88FE2F"/>
-              </w:placeholder>
-              <w15:repeatingSectionItem/>
-            </w:sdtPr>
-            <w:sdtEndPr>
-              <w:rPr>
-                <w:rFonts w:asciiTheme="minorHAnsi" w:hAnsiTheme="minorHAnsi"/>
-                <w:color w:val="595959" w:themeColor="text1" w:themeTint="A6"/>
-              </w:rPr>
-            </w:sdtEndPr>
-            <w:sdtContent>
-              <w:tr>
-                <w:tc>
-                  <w:tcPr>
-                    <w:tcW w:w="913" w:type="pct"/>
-                  </w:tcPr>
-                  <w:p>
-                    <w:pPr>
-                      <w:pStyle w:val="Date"/>
-                      <w:rPr>
-                        <w:rFonts w:asciiTheme="majorHAnsi" w:hAnsiTheme="majorHAnsi"/>
-                        <w:color w:val="auto"/>
-                      </w:rPr>
-                    </w:pPr>
-                    <w:r>
-                      <w:rPr>
-                        <w:rFonts w:asciiTheme="majorHAnsi" w:hAnsiTheme="majorHAnsi"/>
-                        <w:color w:val="auto"/>
-                      </w:rPr>
-                      <w:t>Jan 12- Dec 12</w:t>
-                    </w:r>
-                  </w:p>
-                </w:tc>
-                <w:tc>
-                  <w:tcPr>
-                    <w:tcW w:w="4087" w:type="pct"/>
-                  </w:tcPr>
-                  <w:p>
-                    <w:pPr>
-                      <w:pStyle w:val="Subsection"/>
-                      <w:rPr>
-                        <w:rStyle w:val="Emphasis"/>
-                        <w:rFonts w:asciiTheme="majorHAnsi" w:hAnsiTheme="majorHAnsi"/>
-                        <w:color w:val="auto"/>
-                      </w:rPr>
-                    </w:pPr>
-                    <w:r>
-                      <w:rPr>
-                        <w:rFonts w:asciiTheme="majorHAnsi" w:hAnsiTheme="majorHAnsi"/>
-                        <w:color w:val="auto"/>
-                      </w:rPr>
-                      <w:t>Director’s Assistant to Dr. William Hettrick,  </w:t>
-                    </w:r>
-                    <w:r>
-                      <w:rPr>
-                        <w:rStyle w:val="Emphasis"/>
-                        <w:rFonts w:asciiTheme="majorHAnsi" w:hAnsiTheme="majorHAnsi"/>
-                        <w:color w:val="auto"/>
-                      </w:rPr>
-                      <w:t>Hofstra University Music Department</w:t>
-                    </w:r>
-                  </w:p>
-                  <w:p>
-                    <w:pPr>
-                      <w:pStyle w:val="Subsection"/>
-                      <w:rPr>
-                        <w:rStyle w:val="Emphasis"/>
-                        <w:rFonts w:asciiTheme="majorHAnsi" w:hAnsiTheme="majorHAnsi"/>
-                        <w:i w:val="0"/>
-                        <w:color w:val="auto"/>
-                      </w:rPr>
-                    </w:pPr>
-                    <w:r>
-                      <w:rPr>
-                        <w:rStyle w:val="Emphasis"/>
-                        <w:rFonts w:asciiTheme="majorHAnsi" w:hAnsiTheme="majorHAnsi"/>
-                        <w:i w:val="0"/>
-                        <w:color w:val="auto"/>
-                      </w:rPr>
-                      <w:t>Hempstead, NY</w:t>
-                    </w:r>
-                  </w:p>
-                  <w:p>
-                    <w:pPr>
-                      <w:pStyle w:val="Subsection"/>
-                      <w:rPr>
-                        <w:rStyle w:val="Emphasis"/>
-                        <w:rFonts w:asciiTheme="majorHAnsi" w:hAnsiTheme="majorHAnsi"/>
-                        <w:i w:val="0"/>
-                        <w:color w:val="auto"/>
-                      </w:rPr>
-                    </w:pPr>
-                    <w:r>
-                      <w:rPr>
-                        <w:rStyle w:val="Emphasis"/>
-                        <w:rFonts w:asciiTheme="majorHAnsi" w:hAnsiTheme="majorHAnsi"/>
-                        <w:i w:val="0"/>
-                        <w:color w:val="auto"/>
-                      </w:rPr>
-                      <w:t>3 hrs./week</w:t>
-                    </w:r>
-                  </w:p>
-                  <w:p>
-                    <w:pPr>
-                      <w:widowControl w:val="0"/>
-                      <w:numPr>
-                        <w:ilvl w:val="0"/>
-                        <w:numId w:val="11"/>
-                      </w:numPr>
-                      <w:tabs>
-                        <w:tab w:val="left" w:pos="220"/>
-                        <w:tab w:val="left" w:pos="720"/>
-                      </w:tabs>
-                      <w:autoSpaceDE w:val="0"/>
-                      <w:autoSpaceDN w:val="0"/>
-                      <w:adjustRightInd w:val="0"/>
-                      <w:spacing w:after="240"/>
-                      <w:ind w:right="0"/>
-                      <w:rPr>
-                        <w:rFonts w:cs="Times"/>
-                        <w:color w:val="auto"/>
-                        <w:szCs w:val="19"/>
-                      </w:rPr>
-                    </w:pPr>
-                    <w:r>
-                      <w:rPr>
-                        <w:rFonts w:cs="Calibri"/>
-                        <w:color w:val="auto"/>
-                        <w:szCs w:val="19"/>
-                      </w:rPr>
-                      <w:t>Assistant to Dr. William Hettrick, the senior most faculty member in the Hofstra Music Department</w:t>
-                    </w:r>
-                    <w:r>
-                      <w:rPr>
-                        <w:rFonts w:cs="Calibri"/>
-                        <w:color w:val="auto"/>
-                        <w:szCs w:val="19"/>
-                      </w:rPr>
-                      <w:t>,</w:t>
-                    </w:r>
-                  </w:p>
-                  <w:p>
-                    <w:pPr>
-                      <w:widowControl w:val="0"/>
-                      <w:numPr>
-                        <w:ilvl w:val="0"/>
-                        <w:numId w:val="11"/>
-                      </w:numPr>
-                      <w:tabs>
-                        <w:tab w:val="left" w:pos="220"/>
-                        <w:tab w:val="left" w:pos="720"/>
-                      </w:tabs>
-                      <w:autoSpaceDE w:val="0"/>
-                      <w:autoSpaceDN w:val="0"/>
-                      <w:adjustRightInd w:val="0"/>
-                      <w:spacing w:after="240"/>
-                      <w:ind w:right="0"/>
-                      <w:rPr>
-                        <w:rFonts w:ascii="Times" w:hAnsi="Times" w:cs="Times"/>
-                        <w:color w:val="auto"/>
-                        <w:sz w:val="24"/>
-                        <w:szCs w:val="24"/>
-                      </w:rPr>
-                    </w:pPr>
-                    <w:r>
-                      <w:rPr>
-                        <w:rFonts w:cs="Calibri"/>
-                        <w:color w:val="auto"/>
-                        <w:szCs w:val="19"/>
-                      </w:rPr>
-                      <w:t xml:space="preserve">Duties included setting up chairs and stands for rehearsals and concerts for the Hofstra Collegium </w:t>
-                    </w:r>
-                    <w:proofErr w:type="spellStart"/>
-                    <w:r>
-                      <w:rPr>
-                        <w:rFonts w:cs="Calibri"/>
-                        <w:color w:val="auto"/>
-                        <w:szCs w:val="19"/>
-                      </w:rPr>
-                      <w:t>Musicum</w:t>
-                    </w:r>
-                    <w:proofErr w:type="spellEnd"/>
-                    <w:r>
-                      <w:rPr>
-                        <w:rFonts w:cs="Calibri"/>
-                        <w:color w:val="auto"/>
-                        <w:szCs w:val="19"/>
-                      </w:rPr>
-                      <w:t>, passing out music and papers, and collecting signed forms.</w:t>
-                    </w:r>
-                  </w:p>
-                </w:tc>
-              </w:tr>
-            </w:sdtContent>
-          </w:sdt>
-          <w:sdt>
-            <w:sdtPr>
-              <w:rPr>
-                <w:rFonts w:asciiTheme="majorHAnsi" w:hAnsiTheme="majorHAnsi"/>
-                <w:color w:val="auto"/>
-              </w:rPr>
-              <w:id w:val="-721683949"/>
-              <w:placeholder>
-                <w:docPart w:val="4BE3752D5CEA4A33B97E882335DCC034"/>
-              </w:placeholder>
-              <w15:repeatingSectionItem/>
-            </w:sdtPr>
-            <w:sdtEndPr>
-              <w:rPr>
-                <w:rFonts w:asciiTheme="minorHAnsi" w:hAnsiTheme="minorHAnsi"/>
-                <w:color w:val="595959" w:themeColor="text1" w:themeTint="A6"/>
-              </w:rPr>
-            </w:sdtEndPr>
-            <w:sdtContent>
-              <w:tr>
-                <w:tc>
-                  <w:tcPr>
-                    <w:tcW w:w="913" w:type="pct"/>
-                  </w:tcPr>
-                  <w:p>
-                    <w:pPr>
-                      <w:pStyle w:val="Date"/>
-                      <w:rPr>
-                        <w:rFonts w:asciiTheme="majorHAnsi" w:hAnsiTheme="majorHAnsi"/>
-                        <w:color w:val="auto"/>
-                      </w:rPr>
-                    </w:pPr>
-                    <w:r>
-                      <w:rPr>
-                        <w:rFonts w:asciiTheme="majorHAnsi" w:hAnsiTheme="majorHAnsi"/>
-                        <w:color w:val="auto"/>
-                      </w:rPr>
-                      <w:t>Jun 11- Sep 11</w:t>
-                    </w:r>
-                  </w:p>
-                  <w:p>
-                    <w:pPr>
-                      <w:ind w:right="127"/>
-                    </w:pPr>
-                    <w:r>
-                      <w:rPr>
-                        <w:color w:val="auto"/>
-                      </w:rPr>
-                      <w:t>Jun 12-</w:t>
-                    </w:r>
-                    <w:r>
-                      <w:rPr>
-                        <w:color w:val="auto"/>
-                      </w:rPr>
-                      <w:t xml:space="preserve"> </w:t>
-                    </w:r>
-                    <w:r>
-                      <w:rPr>
-                        <w:color w:val="auto"/>
-                      </w:rPr>
-                      <w:t>Sep 12</w:t>
-                    </w:r>
-                  </w:p>
-                </w:tc>
-                <w:tc>
-                  <w:tcPr>
-                    <w:tcW w:w="4087" w:type="pct"/>
-                  </w:tcPr>
-                  <w:p>
-                    <w:pPr>
-                      <w:pStyle w:val="Subsection"/>
-                      <w:rPr>
-                        <w:rStyle w:val="Emphasis"/>
-                      </w:rPr>
-                    </w:pPr>
-                    <w:r>
-                      <w:rPr>
-                        <w:rFonts w:asciiTheme="majorHAnsi" w:hAnsiTheme="majorHAnsi"/>
-                        <w:color w:val="auto"/>
-                      </w:rPr>
-                      <w:t>Crew Member</w:t>
-                    </w:r>
-                    <w:r>
-                      <w:rPr>
-                        <w:rFonts w:asciiTheme="majorHAnsi" w:hAnsiTheme="majorHAnsi"/>
-                        <w:color w:val="auto"/>
-                      </w:rPr>
-                      <w:t>, </w:t>
-                    </w:r>
-                    <w:r>
-                      <w:rPr>
-                        <w:rStyle w:val="Emphasis"/>
-                      </w:rPr>
-                      <w:t xml:space="preserve">McDonalds </w:t>
-                    </w:r>
-                    <w:r>
-                      <w:rPr>
-                        <w:rStyle w:val="Emphasis"/>
-                      </w:rPr>
-                      <w:t>of North Andover</w:t>
-                    </w:r>
-                  </w:p>
-                  <w:p>
-                    <w:pPr>
-                      <w:pStyle w:val="Subsection"/>
-                      <w:rPr>
-                        <w:rStyle w:val="Emphasis"/>
-                        <w:i w:val="0"/>
-                        <w:color w:val="auto"/>
-                      </w:rPr>
-                    </w:pPr>
-                    <w:r>
-                      <w:rPr>
-                        <w:rStyle w:val="Emphasis"/>
-                        <w:i w:val="0"/>
-                        <w:color w:val="auto"/>
-                      </w:rPr>
-                      <w:t>North Andover, MA</w:t>
-                    </w:r>
-                  </w:p>
-                  <w:p>
-                    <w:pPr>
-                      <w:pStyle w:val="Subsection"/>
-                      <w:rPr>
-                        <w:rStyle w:val="Emphasis"/>
-                        <w:i w:val="0"/>
-                        <w:color w:val="auto"/>
-                      </w:rPr>
-                    </w:pPr>
-                    <w:r>
-                      <w:rPr>
-                        <w:rStyle w:val="Emphasis"/>
-                        <w:i w:val="0"/>
-                        <w:color w:val="auto"/>
-                      </w:rPr>
-                      <w:t>20 hrs.</w:t>
-                    </w:r>
-                    <w:r>
-                      <w:rPr>
-                        <w:rStyle w:val="Emphasis"/>
-                        <w:i w:val="0"/>
-                        <w:color w:val="auto"/>
-                      </w:rPr>
-                      <w:t>/week</w:t>
-                    </w:r>
-                  </w:p>
-                  <w:p>
-                    <w:pPr>
-                      <w:widowControl w:val="0"/>
-                      <w:numPr>
-                        <w:ilvl w:val="0"/>
-                        <w:numId w:val="9"/>
-                      </w:numPr>
-                      <w:tabs>
-                        <w:tab w:val="left" w:pos="220"/>
-                        <w:tab w:val="left" w:pos="720"/>
-                      </w:tabs>
-                      <w:autoSpaceDE w:val="0"/>
-                      <w:autoSpaceDN w:val="0"/>
-                      <w:adjustRightInd w:val="0"/>
-                      <w:spacing w:after="240"/>
-                      <w:ind w:right="0"/>
-                      <w:rPr>
-                        <w:rFonts w:ascii="Times" w:hAnsi="Times" w:cs="Times"/>
-                        <w:color w:val="auto"/>
-                        <w:szCs w:val="19"/>
-                      </w:rPr>
-                    </w:pPr>
-                    <w:r>
-                      <w:rPr>
-                        <w:rFonts w:ascii="Calibri" w:hAnsi="Calibri" w:cs="Calibri"/>
-                        <w:color w:val="auto"/>
-                        <w:szCs w:val="19"/>
-                      </w:rPr>
-                      <w:t>Front crew member</w:t>
-                    </w:r>
-                  </w:p>
-                  <w:p>
-                    <w:pPr>
-                      <w:widowControl w:val="0"/>
-                      <w:numPr>
-                        <w:ilvl w:val="0"/>
-                        <w:numId w:val="9"/>
-                      </w:numPr>
-                      <w:tabs>
-                        <w:tab w:val="left" w:pos="220"/>
-                        <w:tab w:val="left" w:pos="720"/>
-                      </w:tabs>
-                      <w:autoSpaceDE w:val="0"/>
-                      <w:autoSpaceDN w:val="0"/>
-                      <w:adjustRightInd w:val="0"/>
-                      <w:spacing w:after="240"/>
-                      <w:ind w:right="0"/>
-                      <w:rPr>
-                        <w:rFonts w:cs="Times"/>
-                        <w:color w:val="auto"/>
-                        <w:szCs w:val="19"/>
-                      </w:rPr>
-                    </w:pPr>
-                    <w:r>
-                      <w:rPr>
-                        <w:rFonts w:cs="Calibri"/>
-                        <w:color w:val="auto"/>
-                        <w:szCs w:val="19"/>
-                      </w:rPr>
-                      <w:t>Placed and filled orders from customers on front counter and drive-thru registers.</w:t>
-                    </w:r>
-                  </w:p>
-                  <w:p>
-                    <w:pPr>
-                      <w:widowControl w:val="0"/>
-                      <w:numPr>
-                        <w:ilvl w:val="0"/>
-                        <w:numId w:val="9"/>
-                      </w:numPr>
-                      <w:tabs>
-                        <w:tab w:val="left" w:pos="220"/>
-                        <w:tab w:val="left" w:pos="720"/>
-                      </w:tabs>
-                      <w:autoSpaceDE w:val="0"/>
-                      <w:autoSpaceDN w:val="0"/>
-                      <w:adjustRightInd w:val="0"/>
-                      <w:spacing w:after="240"/>
-                      <w:ind w:right="0"/>
-                      <w:rPr>
-                        <w:rFonts w:cs="Times"/>
-                        <w:color w:val="auto"/>
-                        <w:szCs w:val="19"/>
-                      </w:rPr>
-                    </w:pPr>
-                    <w:r>
-                      <w:rPr>
-                        <w:rFonts w:cs="Calibri"/>
-                        <w:color w:val="auto"/>
-                        <w:szCs w:val="19"/>
-                      </w:rPr>
-                      <w:t>Cleaned lobby and restroom areas.</w:t>
-                    </w:r>
-                  </w:p>
-                  <w:p>
-                    <w:pPr>
-                      <w:widowControl w:val="0"/>
-                      <w:numPr>
-                        <w:ilvl w:val="0"/>
-                        <w:numId w:val="9"/>
-                      </w:numPr>
-                      <w:tabs>
-                        <w:tab w:val="left" w:pos="220"/>
-                        <w:tab w:val="left" w:pos="720"/>
-                      </w:tabs>
-                      <w:autoSpaceDE w:val="0"/>
-                      <w:autoSpaceDN w:val="0"/>
-                      <w:adjustRightInd w:val="0"/>
-                      <w:spacing w:after="240"/>
-                      <w:ind w:right="0"/>
-                      <w:rPr>
-                        <w:rFonts w:ascii="Times" w:hAnsi="Times" w:cs="Times"/>
-                        <w:color w:val="auto"/>
-                        <w:sz w:val="24"/>
-                        <w:szCs w:val="24"/>
-                      </w:rPr>
-                    </w:pPr>
-                    <w:r>
-                      <w:rPr>
-                        <w:rFonts w:cs="Calibri"/>
-                        <w:color w:val="auto"/>
-                        <w:szCs w:val="19"/>
-                      </w:rPr>
-                      <w:t>Cleaned a</w:t>
-                    </w:r>
-                    <w:r>
-                      <w:rPr>
-                        <w:rFonts w:cs="Calibri"/>
-                        <w:color w:val="auto"/>
-                        <w:szCs w:val="19"/>
-                      </w:rPr>
-                      <w:t>nd stocked behind front counter.</w:t>
-                    </w:r>
-                  </w:p>
-                </w:tc>
-              </w:tr>
-            </w:sdtContent>
-          </w:sdt>
-        </w:sdtContent>
-      </w:sdt>
-    </w:tbl>
     <w:p>
       <w:pPr>
         <w:pStyle w:val="SectionHeading"/>
@@ -1671,6 +1597,9 @@
                 <w:color w:val="auto"/>
               </w:rPr>
               <w:id w:val="1768577862"/>
+              <w:placeholder>
+                <w:docPart w:val="A4D94C7670304A9DA29CD48817B50FBB"/>
+              </w:placeholder>
               <w15:repeatingSectionItem/>
             </w:sdtPr>
             <w:sdtEndPr/>
@@ -1765,7 +1694,6 @@
         <w:rPr>
           <w:color w:val="auto"/>
         </w:rPr>
-        <w:lastRenderedPageBreak/>
         <w:t>References</w:t>
       </w:r>
     </w:p>
@@ -1992,6 +1920,9 @@
                 <w:color w:val="auto"/>
               </w:rPr>
               <w:id w:val="-465353667"/>
+              <w:placeholder>
+                <w:docPart w:val="4F025ACCFA2242FDB43441A23DC9D3FC"/>
+              </w:placeholder>
               <w15:repeatingSectionItem/>
             </w:sdtPr>
             <w:sdtEndPr/>
@@ -2134,7 +2065,7 @@
 </file>
 
 <file path=word/endnotes.xml><?xml version="1.0" encoding="utf-8"?>
-<w:endnotes xmlns:wpc="http://schemas.microsoft.com/office/word/2010/wordprocessingCanvas" xmlns:cx="http://schemas.microsoft.com/office/drawing/2014/chartex" xmlns:mc="http://schemas.openxmlformats.org/markup-compatibility/2006" xmlns:o="urn:schemas-microsoft-com:office:office" xmlns:r="http://schemas.openxmlformats.org/officeDocument/2006/relationships" xmlns:m="http://schemas.openxmlformats.org/officeDocument/2006/math" xmlns:v="urn:schemas-microsoft-com:vml" xmlns:wp14="http://schemas.microsoft.com/office/word/2010/wordprocessingDrawing" xmlns:wp="http://schemas.openxmlformats.org/drawingml/2006/wordprocessingDrawing" xmlns:w10="urn:schemas-microsoft-com:office:word" xmlns:w="http://schemas.openxmlformats.org/wordprocessingml/2006/main" xmlns:w14="http://schemas.microsoft.com/office/word/2010/wordml" xmlns:w15="http://schemas.microsoft.com/office/word/2012/wordml" xmlns:wpg="http://schemas.microsoft.com/office/word/2010/wordprocessingGroup" xmlns:wpi="http://schemas.microsoft.com/office/word/2010/wordprocessingInk" xmlns:wne="http://schemas.microsoft.com/office/word/2006/wordml" xmlns:wps="http://schemas.microsoft.com/office/word/2010/wordprocessingShape" mc:Ignorable="w14 w15 wp14">
+<w:endnotes xmlns:wpc="http://schemas.microsoft.com/office/word/2010/wordprocessingCanvas" xmlns:mc="http://schemas.openxmlformats.org/markup-compatibility/2006" xmlns:o="urn:schemas-microsoft-com:office:office" xmlns:r="http://schemas.openxmlformats.org/officeDocument/2006/relationships" xmlns:m="http://schemas.openxmlformats.org/officeDocument/2006/math" xmlns:v="urn:schemas-microsoft-com:vml" xmlns:wp14="http://schemas.microsoft.com/office/word/2010/wordprocessingDrawing" xmlns:wp="http://schemas.openxmlformats.org/drawingml/2006/wordprocessingDrawing" xmlns:w10="urn:schemas-microsoft-com:office:word" xmlns:w="http://schemas.openxmlformats.org/wordprocessingml/2006/main" xmlns:w14="http://schemas.microsoft.com/office/word/2010/wordml" xmlns:w15="http://schemas.microsoft.com/office/word/2012/wordml" xmlns:wpg="http://schemas.microsoft.com/office/word/2010/wordprocessingGroup" xmlns:wpi="http://schemas.microsoft.com/office/word/2010/wordprocessingInk" xmlns:wne="http://schemas.microsoft.com/office/word/2006/wordml" xmlns:wps="http://schemas.microsoft.com/office/word/2010/wordprocessingShape" mc:Ignorable="w14 w15 wp14">
   <w:endnote w:type="separator" w:id="-1">
     <w:p>
       <w:pPr>
@@ -2161,7 +2092,7 @@
 </file>
 
 <file path=word/footer1.xml><?xml version="1.0" encoding="utf-8"?>
-<w:ftr xmlns:wpc="http://schemas.microsoft.com/office/word/2010/wordprocessingCanvas" xmlns:cx="http://schemas.microsoft.com/office/drawing/2014/chartex" xmlns:mc="http://schemas.openxmlformats.org/markup-compatibility/2006" xmlns:o="urn:schemas-microsoft-com:office:office" xmlns:r="http://schemas.openxmlformats.org/officeDocument/2006/relationships" xmlns:m="http://schemas.openxmlformats.org/officeDocument/2006/math" xmlns:v="urn:schemas-microsoft-com:vml" xmlns:wp14="http://schemas.microsoft.com/office/word/2010/wordprocessingDrawing" xmlns:wp="http://schemas.openxmlformats.org/drawingml/2006/wordprocessingDrawing" xmlns:w10="urn:schemas-microsoft-com:office:word" xmlns:w="http://schemas.openxmlformats.org/wordprocessingml/2006/main" xmlns:w14="http://schemas.microsoft.com/office/word/2010/wordml" xmlns:w15="http://schemas.microsoft.com/office/word/2012/wordml" xmlns:wpg="http://schemas.microsoft.com/office/word/2010/wordprocessingGroup" xmlns:wpi="http://schemas.microsoft.com/office/word/2010/wordprocessingInk" xmlns:wne="http://schemas.microsoft.com/office/word/2006/wordml" xmlns:wps="http://schemas.microsoft.com/office/word/2010/wordprocessingShape" mc:Ignorable="w14 w15 wp14">
+<w:ftr xmlns:wpc="http://schemas.microsoft.com/office/word/2010/wordprocessingCanvas" xmlns:mc="http://schemas.openxmlformats.org/markup-compatibility/2006" xmlns:o="urn:schemas-microsoft-com:office:office" xmlns:r="http://schemas.openxmlformats.org/officeDocument/2006/relationships" xmlns:m="http://schemas.openxmlformats.org/officeDocument/2006/math" xmlns:v="urn:schemas-microsoft-com:vml" xmlns:wp14="http://schemas.microsoft.com/office/word/2010/wordprocessingDrawing" xmlns:wp="http://schemas.openxmlformats.org/drawingml/2006/wordprocessingDrawing" xmlns:w10="urn:schemas-microsoft-com:office:word" xmlns:w="http://schemas.openxmlformats.org/wordprocessingml/2006/main" xmlns:w14="http://schemas.microsoft.com/office/word/2010/wordml" xmlns:w15="http://schemas.microsoft.com/office/word/2012/wordml" xmlns:wpg="http://schemas.microsoft.com/office/word/2010/wordprocessingGroup" xmlns:wpi="http://schemas.microsoft.com/office/word/2010/wordprocessingInk" xmlns:wne="http://schemas.microsoft.com/office/word/2006/wordml" xmlns:wps="http://schemas.microsoft.com/office/word/2010/wordprocessingShape" mc:Ignorable="w14 w15 wp14">
   <w:p>
     <w:pPr>
       <w:pStyle w:val="Footer"/>
@@ -2185,7 +2116,7 @@
       <w:fldChar w:fldCharType="separate"/>
     </w:r>
     <w:r>
-      <w:t>3</w:t>
+      <w:t>2</w:t>
     </w:r>
     <w:r>
       <w:fldChar w:fldCharType="end"/>
@@ -2195,7 +2126,7 @@
 </file>
 
 <file path=word/footnotes.xml><?xml version="1.0" encoding="utf-8"?>
-<w:footnotes xmlns:wpc="http://schemas.microsoft.com/office/word/2010/wordprocessingCanvas" xmlns:cx="http://schemas.microsoft.com/office/drawing/2014/chartex" xmlns:mc="http://schemas.openxmlformats.org/markup-compatibility/2006" xmlns:o="urn:schemas-microsoft-com:office:office" xmlns:r="http://schemas.openxmlformats.org/officeDocument/2006/relationships" xmlns:m="http://schemas.openxmlformats.org/officeDocument/2006/math" xmlns:v="urn:schemas-microsoft-com:vml" xmlns:wp14="http://schemas.microsoft.com/office/word/2010/wordprocessingDrawing" xmlns:wp="http://schemas.openxmlformats.org/drawingml/2006/wordprocessingDrawing" xmlns:w10="urn:schemas-microsoft-com:office:word" xmlns:w="http://schemas.openxmlformats.org/wordprocessingml/2006/main" xmlns:w14="http://schemas.microsoft.com/office/word/2010/wordml" xmlns:w15="http://schemas.microsoft.com/office/word/2012/wordml" xmlns:wpg="http://schemas.microsoft.com/office/word/2010/wordprocessingGroup" xmlns:wpi="http://schemas.microsoft.com/office/word/2010/wordprocessingInk" xmlns:wne="http://schemas.microsoft.com/office/word/2006/wordml" xmlns:wps="http://schemas.microsoft.com/office/word/2010/wordprocessingShape" mc:Ignorable="w14 w15 wp14">
+<w:footnotes xmlns:wpc="http://schemas.microsoft.com/office/word/2010/wordprocessingCanvas" xmlns:mc="http://schemas.openxmlformats.org/markup-compatibility/2006" xmlns:o="urn:schemas-microsoft-com:office:office" xmlns:r="http://schemas.openxmlformats.org/officeDocument/2006/relationships" xmlns:m="http://schemas.openxmlformats.org/officeDocument/2006/math" xmlns:v="urn:schemas-microsoft-com:vml" xmlns:wp14="http://schemas.microsoft.com/office/word/2010/wordprocessingDrawing" xmlns:wp="http://schemas.openxmlformats.org/drawingml/2006/wordprocessingDrawing" xmlns:w10="urn:schemas-microsoft-com:office:word" xmlns:w="http://schemas.openxmlformats.org/wordprocessingml/2006/main" xmlns:w14="http://schemas.microsoft.com/office/word/2010/wordml" xmlns:w15="http://schemas.microsoft.com/office/word/2012/wordml" xmlns:wpg="http://schemas.microsoft.com/office/word/2010/wordprocessingGroup" xmlns:wpi="http://schemas.microsoft.com/office/word/2010/wordprocessingInk" xmlns:wne="http://schemas.microsoft.com/office/word/2006/wordml" xmlns:wps="http://schemas.microsoft.com/office/word/2010/wordprocessingShape" mc:Ignorable="w14 w15 wp14">
   <w:footnote w:type="separator" w:id="-1">
     <w:p>
       <w:pPr>
@@ -2222,7 +2153,7 @@
 </file>
 
 <file path=word/numbering.xml><?xml version="1.0" encoding="utf-8"?>
-<w:numbering xmlns:wpc="http://schemas.microsoft.com/office/word/2010/wordprocessingCanvas" xmlns:cx="http://schemas.microsoft.com/office/drawing/2014/chartex" xmlns:mc="http://schemas.openxmlformats.org/markup-compatibility/2006" xmlns:o="urn:schemas-microsoft-com:office:office" xmlns:r="http://schemas.openxmlformats.org/officeDocument/2006/relationships" xmlns:m="http://schemas.openxmlformats.org/officeDocument/2006/math" xmlns:v="urn:schemas-microsoft-com:vml" xmlns:wp14="http://schemas.microsoft.com/office/word/2010/wordprocessingDrawing" xmlns:wp="http://schemas.openxmlformats.org/drawingml/2006/wordprocessingDrawing" xmlns:w10="urn:schemas-microsoft-com:office:word" xmlns:w="http://schemas.openxmlformats.org/wordprocessingml/2006/main" xmlns:w14="http://schemas.microsoft.com/office/word/2010/wordml" xmlns:w15="http://schemas.microsoft.com/office/word/2012/wordml" xmlns:wpg="http://schemas.microsoft.com/office/word/2010/wordprocessingGroup" xmlns:wpi="http://schemas.microsoft.com/office/word/2010/wordprocessingInk" xmlns:wne="http://schemas.microsoft.com/office/word/2006/wordml" xmlns:wps="http://schemas.microsoft.com/office/word/2010/wordprocessingShape" mc:Ignorable="w14 w15 wp14">
+<w:numbering xmlns:wpc="http://schemas.microsoft.com/office/word/2010/wordprocessingCanvas" xmlns:mc="http://schemas.openxmlformats.org/markup-compatibility/2006" xmlns:o="urn:schemas-microsoft-com:office:office" xmlns:r="http://schemas.openxmlformats.org/officeDocument/2006/relationships" xmlns:m="http://schemas.openxmlformats.org/officeDocument/2006/math" xmlns:v="urn:schemas-microsoft-com:vml" xmlns:wp14="http://schemas.microsoft.com/office/word/2010/wordprocessingDrawing" xmlns:wp="http://schemas.openxmlformats.org/drawingml/2006/wordprocessingDrawing" xmlns:w10="urn:schemas-microsoft-com:office:word" xmlns:w="http://schemas.openxmlformats.org/wordprocessingml/2006/main" xmlns:w14="http://schemas.microsoft.com/office/word/2010/wordml" xmlns:w15="http://schemas.microsoft.com/office/word/2012/wordml" xmlns:wpg="http://schemas.microsoft.com/office/word/2010/wordprocessingGroup" xmlns:wpi="http://schemas.microsoft.com/office/word/2010/wordprocessingInk" xmlns:wne="http://schemas.microsoft.com/office/word/2006/wordml" xmlns:wps="http://schemas.microsoft.com/office/word/2010/wordprocessingShape" mc:Ignorable="w14 w15 wp14">
   <w:abstractNum w:abstractNumId="0">
     <w:nsid w:val="FFFFFF89"/>
     <w:multiLevelType w:val="singleLevel"/>
@@ -2244,69 +2175,16 @@
     </w:lvl>
   </w:abstractNum>
   <w:abstractNum w:abstractNumId="1">
-    <w:nsid w:val="00000001"/>
+    <w:nsid w:val="538F6466"/>
     <w:multiLevelType w:val="hybridMultilevel"/>
-    <w:tmpl w:val="00000001"/>
-    <w:lvl w:ilvl="0" w:tplc="00000001">
-      <w:numFmt w:val="bullet"/>
-      <w:lvlText w:val="."/>
-      <w:lvlJc w:val="left"/>
-      <w:pPr>
-        <w:ind w:left="720" w:hanging="360"/>
-      </w:pPr>
-    </w:lvl>
-    <w:lvl w:ilvl="1" w:tplc="FFFFFFFF">
-      <w:numFmt w:val="decimal"/>
-      <w:lvlText w:val=""/>
-      <w:lvlJc w:val="left"/>
-    </w:lvl>
-    <w:lvl w:ilvl="2" w:tplc="FFFFFFFF">
-      <w:numFmt w:val="decimal"/>
-      <w:lvlText w:val=""/>
-      <w:lvlJc w:val="left"/>
-    </w:lvl>
-    <w:lvl w:ilvl="3" w:tplc="FFFFFFFF">
-      <w:numFmt w:val="decimal"/>
-      <w:lvlText w:val=""/>
-      <w:lvlJc w:val="left"/>
-    </w:lvl>
-    <w:lvl w:ilvl="4" w:tplc="FFFFFFFF">
-      <w:numFmt w:val="decimal"/>
-      <w:lvlText w:val=""/>
-      <w:lvlJc w:val="left"/>
-    </w:lvl>
-    <w:lvl w:ilvl="5" w:tplc="FFFFFFFF">
-      <w:numFmt w:val="decimal"/>
-      <w:lvlText w:val=""/>
-      <w:lvlJc w:val="left"/>
-    </w:lvl>
-    <w:lvl w:ilvl="6" w:tplc="FFFFFFFF">
-      <w:numFmt w:val="decimal"/>
-      <w:lvlText w:val=""/>
-      <w:lvlJc w:val="left"/>
-    </w:lvl>
-    <w:lvl w:ilvl="7" w:tplc="FFFFFFFF">
-      <w:numFmt w:val="decimal"/>
-      <w:lvlText w:val=""/>
-      <w:lvlJc w:val="left"/>
-    </w:lvl>
-    <w:lvl w:ilvl="8" w:tplc="FFFFFFFF">
-      <w:numFmt w:val="decimal"/>
-      <w:lvlText w:val=""/>
-      <w:lvlJc w:val="left"/>
-    </w:lvl>
-  </w:abstractNum>
-  <w:abstractNum w:abstractNumId="2">
-    <w:nsid w:val="0785232D"/>
-    <w:multiLevelType w:val="hybridMultilevel"/>
-    <w:tmpl w:val="4B963E62"/>
+    <w:tmpl w:val="F1341AC2"/>
     <w:lvl w:ilvl="0" w:tplc="04090001">
       <w:start w:val="1"/>
       <w:numFmt w:val="bullet"/>
       <w:lvlText w:val=""/>
       <w:lvlJc w:val="left"/>
       <w:pPr>
-        <w:ind w:left="720" w:hanging="360"/>
+        <w:ind w:left="1429" w:hanging="360"/>
       </w:pPr>
       <w:rPr>
         <w:rFonts w:ascii="Symbol" w:hAnsi="Symbol" w:hint="default"/>
@@ -2318,7 +2196,7 @@
       <w:lvlText w:val="o"/>
       <w:lvlJc w:val="left"/>
       <w:pPr>
-        <w:ind w:left="1440" w:hanging="360"/>
+        <w:ind w:left="2149" w:hanging="360"/>
       </w:pPr>
       <w:rPr>
         <w:rFonts w:ascii="Courier New" w:hAnsi="Courier New" w:cs="Courier New" w:hint="default"/>
@@ -2330,7 +2208,7 @@
       <w:lvlText w:val=""/>
       <w:lvlJc w:val="left"/>
       <w:pPr>
-        <w:ind w:left="2160" w:hanging="360"/>
+        <w:ind w:left="2869" w:hanging="360"/>
       </w:pPr>
       <w:rPr>
         <w:rFonts w:ascii="Wingdings" w:hAnsi="Wingdings" w:hint="default"/>
@@ -2342,7 +2220,7 @@
       <w:lvlText w:val=""/>
       <w:lvlJc w:val="left"/>
       <w:pPr>
-        <w:ind w:left="2880" w:hanging="360"/>
+        <w:ind w:left="3589" w:hanging="360"/>
       </w:pPr>
       <w:rPr>
         <w:rFonts w:ascii="Symbol" w:hAnsi="Symbol" w:hint="default"/>
@@ -2354,7 +2232,7 @@
       <w:lvlText w:val="o"/>
       <w:lvlJc w:val="left"/>
       <w:pPr>
-        <w:ind w:left="3600" w:hanging="360"/>
+        <w:ind w:left="4309" w:hanging="360"/>
       </w:pPr>
       <w:rPr>
         <w:rFonts w:ascii="Courier New" w:hAnsi="Courier New" w:cs="Courier New" w:hint="default"/>
@@ -2366,7 +2244,7 @@
       <w:lvlText w:val=""/>
       <w:lvlJc w:val="left"/>
       <w:pPr>
-        <w:ind w:left="4320" w:hanging="360"/>
+        <w:ind w:left="5029" w:hanging="360"/>
       </w:pPr>
       <w:rPr>
         <w:rFonts w:ascii="Wingdings" w:hAnsi="Wingdings" w:hint="default"/>
@@ -2378,7 +2256,7 @@
       <w:lvlText w:val=""/>
       <w:lvlJc w:val="left"/>
       <w:pPr>
-        <w:ind w:left="5040" w:hanging="360"/>
+        <w:ind w:left="5749" w:hanging="360"/>
       </w:pPr>
       <w:rPr>
         <w:rFonts w:ascii="Symbol" w:hAnsi="Symbol" w:hint="default"/>
@@ -2390,7 +2268,7 @@
       <w:lvlText w:val="o"/>
       <w:lvlJc w:val="left"/>
       <w:pPr>
-        <w:ind w:left="5760" w:hanging="360"/>
+        <w:ind w:left="6469" w:hanging="360"/>
       </w:pPr>
       <w:rPr>
         <w:rFonts w:ascii="Courier New" w:hAnsi="Courier New" w:cs="Courier New" w:hint="default"/>
@@ -2402,27 +2280,233 @@
       <w:lvlText w:val=""/>
       <w:lvlJc w:val="left"/>
       <w:pPr>
-        <w:ind w:left="6480" w:hanging="360"/>
+        <w:ind w:left="7189" w:hanging="360"/>
       </w:pPr>
       <w:rPr>
         <w:rFonts w:ascii="Wingdings" w:hAnsi="Wingdings" w:hint="default"/>
       </w:rPr>
     </w:lvl>
   </w:abstractNum>
+  <w:abstractNum w:abstractNumId="2">
+    <w:nsid w:val="67310C72"/>
+    <w:multiLevelType w:val="hybridMultilevel"/>
+    <w:tmpl w:val="BC7A38CE"/>
+    <w:lvl w:ilvl="0" w:tplc="33CEAC20">
+      <w:start w:val="3"/>
+      <w:numFmt w:val="decimal"/>
+      <w:lvlText w:val="%1"/>
+      <w:lvlJc w:val="left"/>
+      <w:pPr>
+        <w:ind w:left="720" w:hanging="360"/>
+      </w:pPr>
+      <w:rPr>
+        <w:rFonts w:hint="default"/>
+      </w:rPr>
+    </w:lvl>
+    <w:lvl w:ilvl="1" w:tplc="04090019" w:tentative="1">
+      <w:start w:val="1"/>
+      <w:numFmt w:val="lowerLetter"/>
+      <w:lvlText w:val="%2."/>
+      <w:lvlJc w:val="left"/>
+      <w:pPr>
+        <w:ind w:left="1440" w:hanging="360"/>
+      </w:pPr>
+    </w:lvl>
+    <w:lvl w:ilvl="2" w:tplc="0409001B" w:tentative="1">
+      <w:start w:val="1"/>
+      <w:numFmt w:val="lowerRoman"/>
+      <w:lvlText w:val="%3."/>
+      <w:lvlJc w:val="right"/>
+      <w:pPr>
+        <w:ind w:left="2160" w:hanging="180"/>
+      </w:pPr>
+    </w:lvl>
+    <w:lvl w:ilvl="3" w:tplc="0409000F" w:tentative="1">
+      <w:start w:val="1"/>
+      <w:numFmt w:val="decimal"/>
+      <w:lvlText w:val="%4."/>
+      <w:lvlJc w:val="left"/>
+      <w:pPr>
+        <w:ind w:left="2880" w:hanging="360"/>
+      </w:pPr>
+    </w:lvl>
+    <w:lvl w:ilvl="4" w:tplc="04090019" w:tentative="1">
+      <w:start w:val="1"/>
+      <w:numFmt w:val="lowerLetter"/>
+      <w:lvlText w:val="%5."/>
+      <w:lvlJc w:val="left"/>
+      <w:pPr>
+        <w:ind w:left="3600" w:hanging="360"/>
+      </w:pPr>
+    </w:lvl>
+    <w:lvl w:ilvl="5" w:tplc="0409001B" w:tentative="1">
+      <w:start w:val="1"/>
+      <w:numFmt w:val="lowerRoman"/>
+      <w:lvlText w:val="%6."/>
+      <w:lvlJc w:val="right"/>
+      <w:pPr>
+        <w:ind w:left="4320" w:hanging="180"/>
+      </w:pPr>
+    </w:lvl>
+    <w:lvl w:ilvl="6" w:tplc="0409000F" w:tentative="1">
+      <w:start w:val="1"/>
+      <w:numFmt w:val="decimal"/>
+      <w:lvlText w:val="%7."/>
+      <w:lvlJc w:val="left"/>
+      <w:pPr>
+        <w:ind w:left="5040" w:hanging="360"/>
+      </w:pPr>
+    </w:lvl>
+    <w:lvl w:ilvl="7" w:tplc="04090019" w:tentative="1">
+      <w:start w:val="1"/>
+      <w:numFmt w:val="lowerLetter"/>
+      <w:lvlText w:val="%8."/>
+      <w:lvlJc w:val="left"/>
+      <w:pPr>
+        <w:ind w:left="5760" w:hanging="360"/>
+      </w:pPr>
+    </w:lvl>
+    <w:lvl w:ilvl="8" w:tplc="0409001B" w:tentative="1">
+      <w:start w:val="1"/>
+      <w:numFmt w:val="lowerRoman"/>
+      <w:lvlText w:val="%9."/>
+      <w:lvlJc w:val="right"/>
+      <w:pPr>
+        <w:ind w:left="6480" w:hanging="180"/>
+      </w:pPr>
+    </w:lvl>
+  </w:abstractNum>
   <w:abstractNum w:abstractNumId="3">
-    <w:nsid w:val="14A07E82"/>
+    <w:nsid w:val="691E7DFB"/>
+    <w:multiLevelType w:val="multilevel"/>
+    <w:tmpl w:val="A83EFE9A"/>
+    <w:lvl w:ilvl="0">
+      <w:start w:val="1"/>
+      <w:numFmt w:val="decimal"/>
+      <w:lvlText w:val="%1."/>
+      <w:lvlJc w:val="left"/>
+      <w:pPr>
+        <w:tabs>
+          <w:tab w:val="num" w:pos="720"/>
+        </w:tabs>
+        <w:ind w:left="720" w:hanging="360"/>
+      </w:pPr>
+    </w:lvl>
+    <w:lvl w:ilvl="1" w:tentative="1">
+      <w:start w:val="1"/>
+      <w:numFmt w:val="decimal"/>
+      <w:lvlText w:val="%2."/>
+      <w:lvlJc w:val="left"/>
+      <w:pPr>
+        <w:tabs>
+          <w:tab w:val="num" w:pos="1440"/>
+        </w:tabs>
+        <w:ind w:left="1440" w:hanging="360"/>
+      </w:pPr>
+    </w:lvl>
+    <w:lvl w:ilvl="2" w:tentative="1">
+      <w:start w:val="1"/>
+      <w:numFmt w:val="decimal"/>
+      <w:lvlText w:val="%3."/>
+      <w:lvlJc w:val="left"/>
+      <w:pPr>
+        <w:tabs>
+          <w:tab w:val="num" w:pos="2160"/>
+        </w:tabs>
+        <w:ind w:left="2160" w:hanging="360"/>
+      </w:pPr>
+    </w:lvl>
+    <w:lvl w:ilvl="3" w:tentative="1">
+      <w:start w:val="1"/>
+      <w:numFmt w:val="decimal"/>
+      <w:lvlText w:val="%4."/>
+      <w:lvlJc w:val="left"/>
+      <w:pPr>
+        <w:tabs>
+          <w:tab w:val="num" w:pos="2880"/>
+        </w:tabs>
+        <w:ind w:left="2880" w:hanging="360"/>
+      </w:pPr>
+    </w:lvl>
+    <w:lvl w:ilvl="4" w:tentative="1">
+      <w:start w:val="1"/>
+      <w:numFmt w:val="decimal"/>
+      <w:lvlText w:val="%5."/>
+      <w:lvlJc w:val="left"/>
+      <w:pPr>
+        <w:tabs>
+          <w:tab w:val="num" w:pos="3600"/>
+        </w:tabs>
+        <w:ind w:left="3600" w:hanging="360"/>
+      </w:pPr>
+    </w:lvl>
+    <w:lvl w:ilvl="5" w:tentative="1">
+      <w:start w:val="1"/>
+      <w:numFmt w:val="decimal"/>
+      <w:lvlText w:val="%6."/>
+      <w:lvlJc w:val="left"/>
+      <w:pPr>
+        <w:tabs>
+          <w:tab w:val="num" w:pos="4320"/>
+        </w:tabs>
+        <w:ind w:left="4320" w:hanging="360"/>
+      </w:pPr>
+    </w:lvl>
+    <w:lvl w:ilvl="6" w:tentative="1">
+      <w:start w:val="1"/>
+      <w:numFmt w:val="decimal"/>
+      <w:lvlText w:val="%7."/>
+      <w:lvlJc w:val="left"/>
+      <w:pPr>
+        <w:tabs>
+          <w:tab w:val="num" w:pos="5040"/>
+        </w:tabs>
+        <w:ind w:left="5040" w:hanging="360"/>
+      </w:pPr>
+    </w:lvl>
+    <w:lvl w:ilvl="7" w:tentative="1">
+      <w:start w:val="1"/>
+      <w:numFmt w:val="decimal"/>
+      <w:lvlText w:val="%8."/>
+      <w:lvlJc w:val="left"/>
+      <w:pPr>
+        <w:tabs>
+          <w:tab w:val="num" w:pos="5760"/>
+        </w:tabs>
+        <w:ind w:left="5760" w:hanging="360"/>
+      </w:pPr>
+    </w:lvl>
+    <w:lvl w:ilvl="8" w:tentative="1">
+      <w:start w:val="1"/>
+      <w:numFmt w:val="decimal"/>
+      <w:lvlText w:val="%9."/>
+      <w:lvlJc w:val="left"/>
+      <w:pPr>
+        <w:tabs>
+          <w:tab w:val="num" w:pos="6480"/>
+        </w:tabs>
+        <w:ind w:left="6480" w:hanging="360"/>
+      </w:pPr>
+    </w:lvl>
+  </w:abstractNum>
+  <w:abstractNum w:abstractNumId="4">
+    <w:nsid w:val="6AA34FC1"/>
     <w:multiLevelType w:val="hybridMultilevel"/>
-    <w:tmpl w:val="2C066910"/>
-    <w:lvl w:ilvl="0" w:tplc="04090001">
+    <w:tmpl w:val="97B2F7D0"/>
+    <w:lvl w:ilvl="0" w:tplc="6C72EB14">
       <w:start w:val="1"/>
       <w:numFmt w:val="bullet"/>
-      <w:lvlText w:val=""/>
+      <w:pStyle w:val="ListBullet"/>
+      <w:lvlText w:val="·"/>
       <w:lvlJc w:val="left"/>
       <w:pPr>
-        <w:ind w:left="720" w:hanging="360"/>
+        <w:tabs>
+          <w:tab w:val="num" w:pos="101"/>
+        </w:tabs>
+        <w:ind w:left="101" w:hanging="101"/>
       </w:pPr>
       <w:rPr>
-        <w:rFonts w:ascii="Symbol" w:hAnsi="Symbol" w:hint="default"/>
+        <w:rFonts w:ascii="Cambria" w:hAnsi="Cambria" w:hint="default"/>
       </w:rPr>
     </w:lvl>
     <w:lvl w:ilvl="1" w:tplc="04090003" w:tentative="1">
@@ -2520,524 +2604,6 @@
       <w:rPr>
         <w:rFonts w:ascii="Wingdings" w:hAnsi="Wingdings" w:hint="default"/>
       </w:rPr>
-    </w:lvl>
-  </w:abstractNum>
-  <w:abstractNum w:abstractNumId="4">
-    <w:nsid w:val="538F6466"/>
-    <w:multiLevelType w:val="hybridMultilevel"/>
-    <w:tmpl w:val="F1341AC2"/>
-    <w:lvl w:ilvl="0" w:tplc="04090001">
-      <w:start w:val="1"/>
-      <w:numFmt w:val="bullet"/>
-      <w:lvlText w:val=""/>
-      <w:lvlJc w:val="left"/>
-      <w:pPr>
-        <w:ind w:left="1429" w:hanging="360"/>
-      </w:pPr>
-      <w:rPr>
-        <w:rFonts w:ascii="Symbol" w:hAnsi="Symbol" w:hint="default"/>
-      </w:rPr>
-    </w:lvl>
-    <w:lvl w:ilvl="1" w:tplc="04090003" w:tentative="1">
-      <w:start w:val="1"/>
-      <w:numFmt w:val="bullet"/>
-      <w:lvlText w:val="o"/>
-      <w:lvlJc w:val="left"/>
-      <w:pPr>
-        <w:ind w:left="2149" w:hanging="360"/>
-      </w:pPr>
-      <w:rPr>
-        <w:rFonts w:ascii="Courier New" w:hAnsi="Courier New" w:cs="Courier New" w:hint="default"/>
-      </w:rPr>
-    </w:lvl>
-    <w:lvl w:ilvl="2" w:tplc="04090005" w:tentative="1">
-      <w:start w:val="1"/>
-      <w:numFmt w:val="bullet"/>
-      <w:lvlText w:val=""/>
-      <w:lvlJc w:val="left"/>
-      <w:pPr>
-        <w:ind w:left="2869" w:hanging="360"/>
-      </w:pPr>
-      <w:rPr>
-        <w:rFonts w:ascii="Wingdings" w:hAnsi="Wingdings" w:hint="default"/>
-      </w:rPr>
-    </w:lvl>
-    <w:lvl w:ilvl="3" w:tplc="04090001" w:tentative="1">
-      <w:start w:val="1"/>
-      <w:numFmt w:val="bullet"/>
-      <w:lvlText w:val=""/>
-      <w:lvlJc w:val="left"/>
-      <w:pPr>
-        <w:ind w:left="3589" w:hanging="360"/>
-      </w:pPr>
-      <w:rPr>
-        <w:rFonts w:ascii="Symbol" w:hAnsi="Symbol" w:hint="default"/>
-      </w:rPr>
-    </w:lvl>
-    <w:lvl w:ilvl="4" w:tplc="04090003" w:tentative="1">
-      <w:start w:val="1"/>
-      <w:numFmt w:val="bullet"/>
-      <w:lvlText w:val="o"/>
-      <w:lvlJc w:val="left"/>
-      <w:pPr>
-        <w:ind w:left="4309" w:hanging="360"/>
-      </w:pPr>
-      <w:rPr>
-        <w:rFonts w:ascii="Courier New" w:hAnsi="Courier New" w:cs="Courier New" w:hint="default"/>
-      </w:rPr>
-    </w:lvl>
-    <w:lvl w:ilvl="5" w:tplc="04090005" w:tentative="1">
-      <w:start w:val="1"/>
-      <w:numFmt w:val="bullet"/>
-      <w:lvlText w:val=""/>
-      <w:lvlJc w:val="left"/>
-      <w:pPr>
-        <w:ind w:left="5029" w:hanging="360"/>
-      </w:pPr>
-      <w:rPr>
-        <w:rFonts w:ascii="Wingdings" w:hAnsi="Wingdings" w:hint="default"/>
-      </w:rPr>
-    </w:lvl>
-    <w:lvl w:ilvl="6" w:tplc="04090001" w:tentative="1">
-      <w:start w:val="1"/>
-      <w:numFmt w:val="bullet"/>
-      <w:lvlText w:val=""/>
-      <w:lvlJc w:val="left"/>
-      <w:pPr>
-        <w:ind w:left="5749" w:hanging="360"/>
-      </w:pPr>
-      <w:rPr>
-        <w:rFonts w:ascii="Symbol" w:hAnsi="Symbol" w:hint="default"/>
-      </w:rPr>
-    </w:lvl>
-    <w:lvl w:ilvl="7" w:tplc="04090003" w:tentative="1">
-      <w:start w:val="1"/>
-      <w:numFmt w:val="bullet"/>
-      <w:lvlText w:val="o"/>
-      <w:lvlJc w:val="left"/>
-      <w:pPr>
-        <w:ind w:left="6469" w:hanging="360"/>
-      </w:pPr>
-      <w:rPr>
-        <w:rFonts w:ascii="Courier New" w:hAnsi="Courier New" w:cs="Courier New" w:hint="default"/>
-      </w:rPr>
-    </w:lvl>
-    <w:lvl w:ilvl="8" w:tplc="04090005" w:tentative="1">
-      <w:start w:val="1"/>
-      <w:numFmt w:val="bullet"/>
-      <w:lvlText w:val=""/>
-      <w:lvlJc w:val="left"/>
-      <w:pPr>
-        <w:ind w:left="7189" w:hanging="360"/>
-      </w:pPr>
-      <w:rPr>
-        <w:rFonts w:ascii="Wingdings" w:hAnsi="Wingdings" w:hint="default"/>
-      </w:rPr>
-    </w:lvl>
-  </w:abstractNum>
-  <w:abstractNum w:abstractNumId="5">
-    <w:nsid w:val="67310C72"/>
-    <w:multiLevelType w:val="hybridMultilevel"/>
-    <w:tmpl w:val="BC7A38CE"/>
-    <w:lvl w:ilvl="0" w:tplc="33CEAC20">
-      <w:start w:val="3"/>
-      <w:numFmt w:val="decimal"/>
-      <w:lvlText w:val="%1"/>
-      <w:lvlJc w:val="left"/>
-      <w:pPr>
-        <w:ind w:left="720" w:hanging="360"/>
-      </w:pPr>
-      <w:rPr>
-        <w:rFonts w:hint="default"/>
-      </w:rPr>
-    </w:lvl>
-    <w:lvl w:ilvl="1" w:tplc="04090019" w:tentative="1">
-      <w:start w:val="1"/>
-      <w:numFmt w:val="lowerLetter"/>
-      <w:lvlText w:val="%2."/>
-      <w:lvlJc w:val="left"/>
-      <w:pPr>
-        <w:ind w:left="1440" w:hanging="360"/>
-      </w:pPr>
-    </w:lvl>
-    <w:lvl w:ilvl="2" w:tplc="0409001B" w:tentative="1">
-      <w:start w:val="1"/>
-      <w:numFmt w:val="lowerRoman"/>
-      <w:lvlText w:val="%3."/>
-      <w:lvlJc w:val="right"/>
-      <w:pPr>
-        <w:ind w:left="2160" w:hanging="180"/>
-      </w:pPr>
-    </w:lvl>
-    <w:lvl w:ilvl="3" w:tplc="0409000F" w:tentative="1">
-      <w:start w:val="1"/>
-      <w:numFmt w:val="decimal"/>
-      <w:lvlText w:val="%4."/>
-      <w:lvlJc w:val="left"/>
-      <w:pPr>
-        <w:ind w:left="2880" w:hanging="360"/>
-      </w:pPr>
-    </w:lvl>
-    <w:lvl w:ilvl="4" w:tplc="04090019" w:tentative="1">
-      <w:start w:val="1"/>
-      <w:numFmt w:val="lowerLetter"/>
-      <w:lvlText w:val="%5."/>
-      <w:lvlJc w:val="left"/>
-      <w:pPr>
-        <w:ind w:left="3600" w:hanging="360"/>
-      </w:pPr>
-    </w:lvl>
-    <w:lvl w:ilvl="5" w:tplc="0409001B" w:tentative="1">
-      <w:start w:val="1"/>
-      <w:numFmt w:val="lowerRoman"/>
-      <w:lvlText w:val="%6."/>
-      <w:lvlJc w:val="right"/>
-      <w:pPr>
-        <w:ind w:left="4320" w:hanging="180"/>
-      </w:pPr>
-    </w:lvl>
-    <w:lvl w:ilvl="6" w:tplc="0409000F" w:tentative="1">
-      <w:start w:val="1"/>
-      <w:numFmt w:val="decimal"/>
-      <w:lvlText w:val="%7."/>
-      <w:lvlJc w:val="left"/>
-      <w:pPr>
-        <w:ind w:left="5040" w:hanging="360"/>
-      </w:pPr>
-    </w:lvl>
-    <w:lvl w:ilvl="7" w:tplc="04090019" w:tentative="1">
-      <w:start w:val="1"/>
-      <w:numFmt w:val="lowerLetter"/>
-      <w:lvlText w:val="%8."/>
-      <w:lvlJc w:val="left"/>
-      <w:pPr>
-        <w:ind w:left="5760" w:hanging="360"/>
-      </w:pPr>
-    </w:lvl>
-    <w:lvl w:ilvl="8" w:tplc="0409001B" w:tentative="1">
-      <w:start w:val="1"/>
-      <w:numFmt w:val="lowerRoman"/>
-      <w:lvlText w:val="%9."/>
-      <w:lvlJc w:val="right"/>
-      <w:pPr>
-        <w:ind w:left="6480" w:hanging="180"/>
-      </w:pPr>
-    </w:lvl>
-  </w:abstractNum>
-  <w:abstractNum w:abstractNumId="6">
-    <w:nsid w:val="691E7DFB"/>
-    <w:multiLevelType w:val="multilevel"/>
-    <w:tmpl w:val="A83EFE9A"/>
-    <w:lvl w:ilvl="0">
-      <w:start w:val="1"/>
-      <w:numFmt w:val="decimal"/>
-      <w:lvlText w:val="%1."/>
-      <w:lvlJc w:val="left"/>
-      <w:pPr>
-        <w:tabs>
-          <w:tab w:val="num" w:pos="720"/>
-        </w:tabs>
-        <w:ind w:left="720" w:hanging="360"/>
-      </w:pPr>
-    </w:lvl>
-    <w:lvl w:ilvl="1" w:tentative="1">
-      <w:start w:val="1"/>
-      <w:numFmt w:val="decimal"/>
-      <w:lvlText w:val="%2."/>
-      <w:lvlJc w:val="left"/>
-      <w:pPr>
-        <w:tabs>
-          <w:tab w:val="num" w:pos="1440"/>
-        </w:tabs>
-        <w:ind w:left="1440" w:hanging="360"/>
-      </w:pPr>
-    </w:lvl>
-    <w:lvl w:ilvl="2" w:tentative="1">
-      <w:start w:val="1"/>
-      <w:numFmt w:val="decimal"/>
-      <w:lvlText w:val="%3."/>
-      <w:lvlJc w:val="left"/>
-      <w:pPr>
-        <w:tabs>
-          <w:tab w:val="num" w:pos="2160"/>
-        </w:tabs>
-        <w:ind w:left="2160" w:hanging="360"/>
-      </w:pPr>
-    </w:lvl>
-    <w:lvl w:ilvl="3" w:tentative="1">
-      <w:start w:val="1"/>
-      <w:numFmt w:val="decimal"/>
-      <w:lvlText w:val="%4."/>
-      <w:lvlJc w:val="left"/>
-      <w:pPr>
-        <w:tabs>
-          <w:tab w:val="num" w:pos="2880"/>
-        </w:tabs>
-        <w:ind w:left="2880" w:hanging="360"/>
-      </w:pPr>
-    </w:lvl>
-    <w:lvl w:ilvl="4" w:tentative="1">
-      <w:start w:val="1"/>
-      <w:numFmt w:val="decimal"/>
-      <w:lvlText w:val="%5."/>
-      <w:lvlJc w:val="left"/>
-      <w:pPr>
-        <w:tabs>
-          <w:tab w:val="num" w:pos="3600"/>
-        </w:tabs>
-        <w:ind w:left="3600" w:hanging="360"/>
-      </w:pPr>
-    </w:lvl>
-    <w:lvl w:ilvl="5" w:tentative="1">
-      <w:start w:val="1"/>
-      <w:numFmt w:val="decimal"/>
-      <w:lvlText w:val="%6."/>
-      <w:lvlJc w:val="left"/>
-      <w:pPr>
-        <w:tabs>
-          <w:tab w:val="num" w:pos="4320"/>
-        </w:tabs>
-        <w:ind w:left="4320" w:hanging="360"/>
-      </w:pPr>
-    </w:lvl>
-    <w:lvl w:ilvl="6" w:tentative="1">
-      <w:start w:val="1"/>
-      <w:numFmt w:val="decimal"/>
-      <w:lvlText w:val="%7."/>
-      <w:lvlJc w:val="left"/>
-      <w:pPr>
-        <w:tabs>
-          <w:tab w:val="num" w:pos="5040"/>
-        </w:tabs>
-        <w:ind w:left="5040" w:hanging="360"/>
-      </w:pPr>
-    </w:lvl>
-    <w:lvl w:ilvl="7" w:tentative="1">
-      <w:start w:val="1"/>
-      <w:numFmt w:val="decimal"/>
-      <w:lvlText w:val="%8."/>
-      <w:lvlJc w:val="left"/>
-      <w:pPr>
-        <w:tabs>
-          <w:tab w:val="num" w:pos="5760"/>
-        </w:tabs>
-        <w:ind w:left="5760" w:hanging="360"/>
-      </w:pPr>
-    </w:lvl>
-    <w:lvl w:ilvl="8" w:tentative="1">
-      <w:start w:val="1"/>
-      <w:numFmt w:val="decimal"/>
-      <w:lvlText w:val="%9."/>
-      <w:lvlJc w:val="left"/>
-      <w:pPr>
-        <w:tabs>
-          <w:tab w:val="num" w:pos="6480"/>
-        </w:tabs>
-        <w:ind w:left="6480" w:hanging="360"/>
-      </w:pPr>
-    </w:lvl>
-  </w:abstractNum>
-  <w:abstractNum w:abstractNumId="7">
-    <w:nsid w:val="6AA34FC1"/>
-    <w:multiLevelType w:val="hybridMultilevel"/>
-    <w:tmpl w:val="97B2F7D0"/>
-    <w:lvl w:ilvl="0" w:tplc="6C72EB14">
-      <w:start w:val="1"/>
-      <w:numFmt w:val="bullet"/>
-      <w:pStyle w:val="ListBullet"/>
-      <w:lvlText w:val="·"/>
-      <w:lvlJc w:val="left"/>
-      <w:pPr>
-        <w:tabs>
-          <w:tab w:val="num" w:pos="101"/>
-        </w:tabs>
-        <w:ind w:left="101" w:hanging="101"/>
-      </w:pPr>
-      <w:rPr>
-        <w:rFonts w:ascii="Cambria" w:hAnsi="Cambria" w:hint="default"/>
-      </w:rPr>
-    </w:lvl>
-    <w:lvl w:ilvl="1" w:tplc="04090003" w:tentative="1">
-      <w:start w:val="1"/>
-      <w:numFmt w:val="bullet"/>
-      <w:lvlText w:val="o"/>
-      <w:lvlJc w:val="left"/>
-      <w:pPr>
-        <w:ind w:left="1440" w:hanging="360"/>
-      </w:pPr>
-      <w:rPr>
-        <w:rFonts w:ascii="Courier New" w:hAnsi="Courier New" w:cs="Courier New" w:hint="default"/>
-      </w:rPr>
-    </w:lvl>
-    <w:lvl w:ilvl="2" w:tplc="04090005" w:tentative="1">
-      <w:start w:val="1"/>
-      <w:numFmt w:val="bullet"/>
-      <w:lvlText w:val=""/>
-      <w:lvlJc w:val="left"/>
-      <w:pPr>
-        <w:ind w:left="2160" w:hanging="360"/>
-      </w:pPr>
-      <w:rPr>
-        <w:rFonts w:ascii="Wingdings" w:hAnsi="Wingdings" w:hint="default"/>
-      </w:rPr>
-    </w:lvl>
-    <w:lvl w:ilvl="3" w:tplc="04090001" w:tentative="1">
-      <w:start w:val="1"/>
-      <w:numFmt w:val="bullet"/>
-      <w:lvlText w:val=""/>
-      <w:lvlJc w:val="left"/>
-      <w:pPr>
-        <w:ind w:left="2880" w:hanging="360"/>
-      </w:pPr>
-      <w:rPr>
-        <w:rFonts w:ascii="Symbol" w:hAnsi="Symbol" w:hint="default"/>
-      </w:rPr>
-    </w:lvl>
-    <w:lvl w:ilvl="4" w:tplc="04090003" w:tentative="1">
-      <w:start w:val="1"/>
-      <w:numFmt w:val="bullet"/>
-      <w:lvlText w:val="o"/>
-      <w:lvlJc w:val="left"/>
-      <w:pPr>
-        <w:ind w:left="3600" w:hanging="360"/>
-      </w:pPr>
-      <w:rPr>
-        <w:rFonts w:ascii="Courier New" w:hAnsi="Courier New" w:cs="Courier New" w:hint="default"/>
-      </w:rPr>
-    </w:lvl>
-    <w:lvl w:ilvl="5" w:tplc="04090005" w:tentative="1">
-      <w:start w:val="1"/>
-      <w:numFmt w:val="bullet"/>
-      <w:lvlText w:val=""/>
-      <w:lvlJc w:val="left"/>
-      <w:pPr>
-        <w:ind w:left="4320" w:hanging="360"/>
-      </w:pPr>
-      <w:rPr>
-        <w:rFonts w:ascii="Wingdings" w:hAnsi="Wingdings" w:hint="default"/>
-      </w:rPr>
-    </w:lvl>
-    <w:lvl w:ilvl="6" w:tplc="04090001" w:tentative="1">
-      <w:start w:val="1"/>
-      <w:numFmt w:val="bullet"/>
-      <w:lvlText w:val=""/>
-      <w:lvlJc w:val="left"/>
-      <w:pPr>
-        <w:ind w:left="5040" w:hanging="360"/>
-      </w:pPr>
-      <w:rPr>
-        <w:rFonts w:ascii="Symbol" w:hAnsi="Symbol" w:hint="default"/>
-      </w:rPr>
-    </w:lvl>
-    <w:lvl w:ilvl="7" w:tplc="04090003" w:tentative="1">
-      <w:start w:val="1"/>
-      <w:numFmt w:val="bullet"/>
-      <w:lvlText w:val="o"/>
-      <w:lvlJc w:val="left"/>
-      <w:pPr>
-        <w:ind w:left="5760" w:hanging="360"/>
-      </w:pPr>
-      <w:rPr>
-        <w:rFonts w:ascii="Courier New" w:hAnsi="Courier New" w:cs="Courier New" w:hint="default"/>
-      </w:rPr>
-    </w:lvl>
-    <w:lvl w:ilvl="8" w:tplc="04090005" w:tentative="1">
-      <w:start w:val="1"/>
-      <w:numFmt w:val="bullet"/>
-      <w:lvlText w:val=""/>
-      <w:lvlJc w:val="left"/>
-      <w:pPr>
-        <w:ind w:left="6480" w:hanging="360"/>
-      </w:pPr>
-      <w:rPr>
-        <w:rFonts w:ascii="Wingdings" w:hAnsi="Wingdings" w:hint="default"/>
-      </w:rPr>
-    </w:lvl>
-  </w:abstractNum>
-  <w:abstractNum w:abstractNumId="8">
-    <w:nsid w:val="713974DB"/>
-    <w:multiLevelType w:val="hybridMultilevel"/>
-    <w:tmpl w:val="717AD770"/>
-    <w:lvl w:ilvl="0" w:tplc="0409000F">
-      <w:start w:val="1"/>
-      <w:numFmt w:val="decimal"/>
-      <w:lvlText w:val="%1."/>
-      <w:lvlJc w:val="left"/>
-      <w:pPr>
-        <w:ind w:left="720" w:hanging="360"/>
-      </w:pPr>
-    </w:lvl>
-    <w:lvl w:ilvl="1" w:tplc="04090019" w:tentative="1">
-      <w:start w:val="1"/>
-      <w:numFmt w:val="lowerLetter"/>
-      <w:lvlText w:val="%2."/>
-      <w:lvlJc w:val="left"/>
-      <w:pPr>
-        <w:ind w:left="1440" w:hanging="360"/>
-      </w:pPr>
-    </w:lvl>
-    <w:lvl w:ilvl="2" w:tplc="0409001B" w:tentative="1">
-      <w:start w:val="1"/>
-      <w:numFmt w:val="lowerRoman"/>
-      <w:lvlText w:val="%3."/>
-      <w:lvlJc w:val="right"/>
-      <w:pPr>
-        <w:ind w:left="2160" w:hanging="180"/>
-      </w:pPr>
-    </w:lvl>
-    <w:lvl w:ilvl="3" w:tplc="0409000F" w:tentative="1">
-      <w:start w:val="1"/>
-      <w:numFmt w:val="decimal"/>
-      <w:lvlText w:val="%4."/>
-      <w:lvlJc w:val="left"/>
-      <w:pPr>
-        <w:ind w:left="2880" w:hanging="360"/>
-      </w:pPr>
-    </w:lvl>
-    <w:lvl w:ilvl="4" w:tplc="04090019" w:tentative="1">
-      <w:start w:val="1"/>
-      <w:numFmt w:val="lowerLetter"/>
-      <w:lvlText w:val="%5."/>
-      <w:lvlJc w:val="left"/>
-      <w:pPr>
-        <w:ind w:left="3600" w:hanging="360"/>
-      </w:pPr>
-    </w:lvl>
-    <w:lvl w:ilvl="5" w:tplc="0409001B" w:tentative="1">
-      <w:start w:val="1"/>
-      <w:numFmt w:val="lowerRoman"/>
-      <w:lvlText w:val="%6."/>
-      <w:lvlJc w:val="right"/>
-      <w:pPr>
-        <w:ind w:left="4320" w:hanging="180"/>
-      </w:pPr>
-    </w:lvl>
-    <w:lvl w:ilvl="6" w:tplc="0409000F" w:tentative="1">
-      <w:start w:val="1"/>
-      <w:numFmt w:val="decimal"/>
-      <w:lvlText w:val="%7."/>
-      <w:lvlJc w:val="left"/>
-      <w:pPr>
-        <w:ind w:left="5040" w:hanging="360"/>
-      </w:pPr>
-    </w:lvl>
-    <w:lvl w:ilvl="7" w:tplc="04090019" w:tentative="1">
-      <w:start w:val="1"/>
-      <w:numFmt w:val="lowerLetter"/>
-      <w:lvlText w:val="%8."/>
-      <w:lvlJc w:val="left"/>
-      <w:pPr>
-        <w:ind w:left="5760" w:hanging="360"/>
-      </w:pPr>
-    </w:lvl>
-    <w:lvl w:ilvl="8" w:tplc="0409001B" w:tentative="1">
-      <w:start w:val="1"/>
-      <w:numFmt w:val="lowerRoman"/>
-      <w:lvlText w:val="%9."/>
-      <w:lvlJc w:val="right"/>
-      <w:pPr>
-        <w:ind w:left="6480" w:hanging="180"/>
-      </w:pPr>
     </w:lvl>
   </w:abstractNum>
   <w:num w:numId="1">
@@ -3062,28 +2628,16 @@
     </w:lvlOverride>
   </w:num>
   <w:num w:numId="5">
-    <w:abstractNumId w:val="7"/>
+    <w:abstractNumId w:val="4"/>
   </w:num>
   <w:num w:numId="6">
-    <w:abstractNumId w:val="6"/>
+    <w:abstractNumId w:val="3"/>
   </w:num>
   <w:num w:numId="7">
-    <w:abstractNumId w:val="4"/>
+    <w:abstractNumId w:val="1"/>
   </w:num>
   <w:num w:numId="8">
-    <w:abstractNumId w:val="5"/>
-  </w:num>
-  <w:num w:numId="9">
-    <w:abstractNumId w:val="3"/>
-  </w:num>
-  <w:num w:numId="10">
-    <w:abstractNumId w:val="1"/>
-  </w:num>
-  <w:num w:numId="11">
     <w:abstractNumId w:val="2"/>
-  </w:num>
-  <w:num w:numId="12">
-    <w:abstractNumId w:val="8"/>
   </w:num>
 </w:numbering>
 </file>
@@ -3666,6 +3220,7 @@
       <w:spacing w:after="0"/>
     </w:pPr>
     <w:tblPr>
+      <w:tblInd w:w="0" w:type="dxa"/>
       <w:tblBorders>
         <w:top w:val="single" w:sz="4" w:space="0" w:color="auto"/>
         <w:left w:val="single" w:sz="4" w:space="0" w:color="auto"/>
@@ -3674,6 +3229,12 @@
         <w:insideH w:val="single" w:sz="4" w:space="0" w:color="auto"/>
         <w:insideV w:val="single" w:sz="4" w:space="0" w:color="auto"/>
       </w:tblBorders>
+      <w:tblCellMar>
+        <w:top w:w="0" w:type="dxa"/>
+        <w:left w:w="108" w:type="dxa"/>
+        <w:bottom w:w="0" w:type="dxa"/>
+        <w:right w:w="108" w:type="dxa"/>
+      </w:tblCellMar>
     </w:tblPr>
   </w:style>
   <w:style w:type="table" w:customStyle="1" w:styleId="ResumeTable">
@@ -3681,9 +3242,11 @@
     <w:basedOn w:val="TableNormal"/>
     <w:uiPriority w:val="99"/>
     <w:tblPr>
+      <w:tblInd w:w="0" w:type="dxa"/>
       <w:tblCellMar>
         <w:top w:w="144" w:type="dxa"/>
         <w:left w:w="0" w:type="dxa"/>
+        <w:bottom w:w="0" w:type="dxa"/>
         <w:right w:w="0" w:type="dxa"/>
       </w:tblCellMar>
     </w:tblPr>
@@ -3790,24 +3353,70 @@
       <w:lang w:eastAsia="en-US"/>
     </w:rPr>
   </w:style>
-  <w:style w:type="paragraph" w:styleId="ListParagraph">
-    <w:name w:val="List Paragraph"/>
-    <w:basedOn w:val="Normal"/>
-    <w:uiPriority w:val="34"/>
-    <w:unhideWhenUsed/>
-    <w:qFormat/>
-    <w:rsid w:val="004318F3"/>
-    <w:pPr>
-      <w:ind w:left="720"/>
-      <w:contextualSpacing/>
-    </w:pPr>
-  </w:style>
 </w:styles>
 </file>
 
 <file path=word/glossary/document.xml><?xml version="1.0" encoding="utf-8"?>
-<w:glossaryDocument xmlns:wpc="http://schemas.microsoft.com/office/word/2010/wordprocessingCanvas" xmlns:cx="http://schemas.microsoft.com/office/drawing/2014/chartex" xmlns:mc="http://schemas.openxmlformats.org/markup-compatibility/2006" xmlns:o="urn:schemas-microsoft-com:office:office" xmlns:r="http://schemas.openxmlformats.org/officeDocument/2006/relationships" xmlns:m="http://schemas.openxmlformats.org/officeDocument/2006/math" xmlns:v="urn:schemas-microsoft-com:vml" xmlns:wp14="http://schemas.microsoft.com/office/word/2010/wordprocessingDrawing" xmlns:wp="http://schemas.openxmlformats.org/drawingml/2006/wordprocessingDrawing" xmlns:w10="urn:schemas-microsoft-com:office:word" xmlns:w="http://schemas.openxmlformats.org/wordprocessingml/2006/main" xmlns:w14="http://schemas.microsoft.com/office/word/2010/wordml" xmlns:w15="http://schemas.microsoft.com/office/word/2012/wordml" xmlns:wpg="http://schemas.microsoft.com/office/word/2010/wordprocessingGroup" xmlns:wpi="http://schemas.microsoft.com/office/word/2010/wordprocessingInk" xmlns:wne="http://schemas.microsoft.com/office/word/2006/wordml" xmlns:wps="http://schemas.microsoft.com/office/word/2010/wordprocessingShape" mc:Ignorable="w14 w15 wp14">
+<w:glossaryDocument xmlns:wpc="http://schemas.microsoft.com/office/word/2010/wordprocessingCanvas" xmlns:mc="http://schemas.openxmlformats.org/markup-compatibility/2006" xmlns:o="urn:schemas-microsoft-com:office:office" xmlns:r="http://schemas.openxmlformats.org/officeDocument/2006/relationships" xmlns:m="http://schemas.openxmlformats.org/officeDocument/2006/math" xmlns:v="urn:schemas-microsoft-com:vml" xmlns:wp14="http://schemas.microsoft.com/office/word/2010/wordprocessingDrawing" xmlns:wp="http://schemas.openxmlformats.org/drawingml/2006/wordprocessingDrawing" xmlns:w10="urn:schemas-microsoft-com:office:word" xmlns:w="http://schemas.openxmlformats.org/wordprocessingml/2006/main" xmlns:w14="http://schemas.microsoft.com/office/word/2010/wordml" xmlns:w15="http://schemas.microsoft.com/office/word/2012/wordml" xmlns:wpg="http://schemas.microsoft.com/office/word/2010/wordprocessingGroup" xmlns:wpi="http://schemas.microsoft.com/office/word/2010/wordprocessingInk" xmlns:wne="http://schemas.microsoft.com/office/word/2006/wordml" xmlns:wps="http://schemas.microsoft.com/office/word/2010/wordprocessingShape" mc:Ignorable="w14 w15 wp14">
   <w:docParts>
+    <w:docPart>
+      <w:docPartPr>
+        <w:name w:val="A4D94C7670304A9DA29CD48817B50FBB"/>
+        <w:category>
+          <w:name w:val="General"/>
+          <w:gallery w:val="placeholder"/>
+        </w:category>
+        <w:types>
+          <w:type w:val="bbPlcHdr"/>
+        </w:types>
+        <w:behaviors>
+          <w:behavior w:val="content"/>
+        </w:behaviors>
+        <w:guid w:val="{B4303AF2-E7D5-4C62-82C2-D403FF337E17}"/>
+      </w:docPartPr>
+      <w:docPartBody>
+        <w:p>
+          <w:pPr>
+            <w:pStyle w:val="A4D94C7670304A9DA29CD48817B50FBB"/>
+          </w:pPr>
+          <w:r>
+            <w:rPr>
+              <w:rStyle w:val="PlaceholderText"/>
+            </w:rPr>
+            <w:t>Enter any content that you want to repeat, including other content controls. You can also insert this control around table rows in order to repeat parts of a table.</w:t>
+          </w:r>
+        </w:p>
+      </w:docPartBody>
+    </w:docPart>
+    <w:docPart>
+      <w:docPartPr>
+        <w:name w:val="4F025ACCFA2242FDB43441A23DC9D3FC"/>
+        <w:category>
+          <w:name w:val="General"/>
+          <w:gallery w:val="placeholder"/>
+        </w:category>
+        <w:types>
+          <w:type w:val="bbPlcHdr"/>
+        </w:types>
+        <w:behaviors>
+          <w:behavior w:val="content"/>
+        </w:behaviors>
+        <w:guid w:val="{7B7F5EB1-7D69-44EA-AE3F-EFDF3DFFCD22}"/>
+      </w:docPartPr>
+      <w:docPartBody>
+        <w:p>
+          <w:pPr>
+            <w:pStyle w:val="4F025ACCFA2242FDB43441A23DC9D3FC"/>
+          </w:pPr>
+          <w:r>
+            <w:rPr>
+              <w:rStyle w:val="PlaceholderText"/>
+            </w:rPr>
+            <w:t>Enter any content that you want to repeat, including other content controls. You can also insert this control around table rows in order to repeat parts of a table.</w:t>
+          </w:r>
+        </w:p>
+      </w:docPartBody>
+    </w:docPart>
     <w:docPart>
       <w:docPartPr>
         <w:name w:val="9067624AD3CD4A5EBFDF772C3C88FE2F"/>
@@ -3866,35 +3475,6 @@
         </w:p>
       </w:docPartBody>
     </w:docPart>
-    <w:docPart>
-      <w:docPartPr>
-        <w:name w:val="4AA509998E5E2A4AAD7031D1D578DF8D"/>
-        <w:category>
-          <w:name w:val="General"/>
-          <w:gallery w:val="placeholder"/>
-        </w:category>
-        <w:types>
-          <w:type w:val="bbPlcHdr"/>
-        </w:types>
-        <w:behaviors>
-          <w:behavior w:val="content"/>
-        </w:behaviors>
-        <w:guid w:val="{D8C3482E-FA14-B147-A5BA-CDA937847E91}"/>
-      </w:docPartPr>
-      <w:docPartBody>
-        <w:p>
-          <w:pPr>
-            <w:pStyle w:val="4AA509998E5E2A4AAD7031D1D578DF8D"/>
-          </w:pPr>
-          <w:r>
-            <w:rPr>
-              <w:rStyle w:val="PlaceholderText"/>
-            </w:rPr>
-            <w:t>Enter any content that you want to repeat, including other content controls. You can also insert this control around table rows in order to repeat parts of a table.</w:t>
-          </w:r>
-        </w:p>
-      </w:docPartBody>
-    </w:docPart>
   </w:docParts>
 </w:glossaryDocument>
 </file>
@@ -3913,7 +3493,7 @@
     <w:charset w:val="00"/>
     <w:family w:val="roman"/>
     <w:pitch w:val="variable"/>
-    <w:sig w:usb0="E0002EFF" w:usb1="C0007843" w:usb2="00000009" w:usb3="00000000" w:csb0="000001FF" w:csb1="00000000"/>
+    <w:sig w:usb0="E0002AFF" w:usb1="C0007843" w:usb2="00000009" w:usb3="00000000" w:csb0="000001FF" w:csb1="00000000"/>
   </w:font>
   <w:font w:name="Symbol">
     <w:panose1 w:val="05050102010706020507"/>
@@ -3943,29 +3523,6 @@
     <w:pitch w:val="variable"/>
     <w:sig w:usb0="E00002FF" w:usb1="4000ACFF" w:usb2="00000001" w:usb3="00000000" w:csb0="0000019F" w:csb1="00000000"/>
   </w:font>
-  <w:font w:name="MS Gothic">
-    <w:altName w:val="ＭＳ ゴシック"/>
-    <w:panose1 w:val="020B0609070205080204"/>
-    <w:charset w:val="80"/>
-    <w:family w:val="auto"/>
-    <w:pitch w:val="variable"/>
-    <w:sig w:usb0="E00002FF" w:usb1="6AC7FDFB" w:usb2="08000012" w:usb3="00000000" w:csb0="0002009F" w:csb1="00000000"/>
-  </w:font>
-  <w:font w:name="Times">
-    <w:panose1 w:val="02020603050405020304"/>
-    <w:charset w:val="00"/>
-    <w:family w:val="roman"/>
-    <w:pitch w:val="variable"/>
-    <w:sig w:usb0="E0002EFF" w:usb1="C0007843" w:usb2="00000009" w:usb3="00000000" w:csb0="000001FF" w:csb1="00000000"/>
-  </w:font>
-  <w:font w:name="MS Mincho">
-    <w:altName w:val="ＭＳ 明朝"/>
-    <w:panose1 w:val="02020609040205080304"/>
-    <w:charset w:val="80"/>
-    <w:family w:val="auto"/>
-    <w:pitch w:val="variable"/>
-    <w:sig w:usb0="E00002FF" w:usb1="6AC7FDFB" w:usb2="08000012" w:usb3="00000000" w:csb0="0002009F" w:csb1="00000000"/>
-  </w:font>
   <w:font w:name="Calibri Light">
     <w:panose1 w:val="020F0302020204030204"/>
     <w:charset w:val="00"/>
@@ -3992,16 +3549,12 @@
   <w:rsids>
     <w:rsidRoot w:val="008443D9"/>
     <w:rsid w:val="005A5508"/>
-    <w:rsid w:val="005B58C6"/>
-    <w:rsid w:val="00702BAD"/>
     <w:rsid w:val="008443D9"/>
-    <w:rsid w:val="008C782B"/>
     <w:rsid w:val="009612A0"/>
     <w:rsid w:val="00BA1EFC"/>
     <w:rsid w:val="00DF368A"/>
     <w:rsid w:val="00DF4D55"/>
     <w:rsid w:val="00EF62AB"/>
-    <w:rsid w:val="00FB3760"/>
   </w:rsids>
   <m:mathPr>
     <m:mathFont m:val="Cambria Math"/>
@@ -4016,9 +3569,8 @@
     <m:intLim m:val="subSup"/>
     <m:naryLim m:val="undOvr"/>
   </m:mathPr>
-  <w:themeFontLang w:val="en-US" w:eastAsia="ja-JP"/>
+  <w:themeFontLang w:val="en-US"/>
   <w:clrSchemeMapping w:bg1="light1" w:t1="dark1" w:bg2="light2" w:t2="dark2" w:accent1="accent1" w:accent2="accent2" w:accent3="accent3" w:accent4="accent4" w:accent5="accent5" w:accent6="accent6" w:hyperlink="hyperlink" w:followedHyperlink="followedHyperlink"/>
-  <w:doNotAutoCompressPictures/>
   <w:decimalSymbol w:val="."/>
   <w:listSeparator w:val=","/>
   <w15:chartTrackingRefBased/>
@@ -4471,7 +4023,7 @@
     <w:basedOn w:val="DefaultParagraphFont"/>
     <w:uiPriority w:val="99"/>
     <w:semiHidden/>
-    <w:rsid w:val="00702BAD"/>
+    <w:rsid w:val="00DF368A"/>
     <w:rPr>
       <w:color w:val="808080"/>
     </w:rPr>
@@ -4547,20 +4099,6 @@
   <w:style w:type="paragraph" w:customStyle="1" w:styleId="A3EC1547BC424C958F45A68EBA7F6E89">
     <w:name w:val="A3EC1547BC424C958F45A68EBA7F6E89"/>
     <w:rsid w:val="00DF368A"/>
-  </w:style>
-  <w:style w:type="paragraph" w:customStyle="1" w:styleId="4AA509998E5E2A4AAD7031D1D578DF8D">
-    <w:name w:val="4AA509998E5E2A4AAD7031D1D578DF8D"/>
-    <w:rsid w:val="00702BAD"/>
-    <w:pPr>
-      <w:spacing w:after="0" w:line="240" w:lineRule="auto"/>
-    </w:pPr>
-    <w:rPr>
-      <w:kern w:val="0"/>
-      <w:sz w:val="24"/>
-      <w:szCs w:val="24"/>
-      <w:lang w:eastAsia="ja-JP"/>
-      <w14:ligatures w14:val="none"/>
-    </w:rPr>
   </w:style>
 </w:styles>
 </file>

</xml_diff>

<commit_message>
May 4th 16 changes from README.md, including GNS position, new summary, and skills update
</commit_message>
<xml_diff>
--- a/TThomas Resume.docx
+++ b/TThomas Resume.docx
@@ -101,7 +101,7 @@
       </w:tr>
       <w:tr>
         <w:trPr>
-          <w:trHeight w:val="1140"/>
+          <w:trHeight w:val="1790"/>
         </w:trPr>
         <w:tc>
           <w:tcPr>
@@ -119,24 +119,46 @@
           </w:tcPr>
           <w:p>
             <w:pPr>
-              <w:contextualSpacing w:val="0"/>
+              <w:numPr>
+                <w:ilvl w:val="0"/>
+                <w:numId w:val="6"/>
+              </w:numPr>
             </w:pPr>
             <w:r>
               <w:t xml:space="preserve">IT professional with more than 3 years of hands on and remote support experience in a demanding, fast-paced environment. </w:t>
             </w:r>
-            <w:r>
-              <w:t>Proven ability to provide excellent customer service, work collaboratively, and to learn and adapt to new technology quickly.</w:t>
-            </w:r>
-            <w:r>
-              <w:t xml:space="preserve"> </w:t>
-            </w:r>
-            <w:r>
-              <w:t>Adept at troubleshooting issues on Mac, Windows, an</w:t>
-            </w:r>
-            <w:bookmarkStart w:id="0" w:name="_GoBack"/>
-            <w:bookmarkEnd w:id="0"/>
-            <w:r>
-              <w:t xml:space="preserve">d Linux platforms, including recent experience with Windows 8.1 and OS X 10.10. </w:t>
+          </w:p>
+          <w:p>
+            <w:pPr>
+              <w:numPr>
+                <w:ilvl w:val="0"/>
+                <w:numId w:val="6"/>
+              </w:numPr>
+            </w:pPr>
+            <w:r>
+              <w:t xml:space="preserve">Proven ability to provide excellent customer service, work collaboratively, and to learn and adapt to new technology quickly. </w:t>
+            </w:r>
+          </w:p>
+          <w:p>
+            <w:pPr>
+              <w:numPr>
+                <w:ilvl w:val="0"/>
+                <w:numId w:val="6"/>
+              </w:numPr>
+            </w:pPr>
+            <w:r>
+              <w:t>Solid troubleshooting and problem-solving skills on a variety of platforms and software.</w:t>
+            </w:r>
+          </w:p>
+          <w:p>
+            <w:pPr>
+              <w:numPr>
+                <w:ilvl w:val="0"/>
+                <w:numId w:val="6"/>
+              </w:numPr>
+            </w:pPr>
+            <w:r>
+              <w:t>Strong grasp of computer and server security</w:t>
             </w:r>
           </w:p>
         </w:tc>
@@ -169,7 +191,7 @@
       <w:tr>
         <w:trPr>
           <w:cnfStyle w:val="100000000000" w:firstRow="1" w:lastRow="0" w:firstColumn="0" w:lastColumn="0" w:oddVBand="0" w:evenVBand="0" w:oddHBand="0" w:evenHBand="0" w:firstRowFirstColumn="0" w:firstRowLastColumn="0" w:lastRowFirstColumn="0" w:lastRowLastColumn="0"/>
-          <w:trHeight w:val="40"/>
+          <w:trHeight w:val="90"/>
         </w:trPr>
         <w:tc>
           <w:tcPr>
@@ -193,6 +215,9 @@
         </w:tc>
       </w:tr>
       <w:tr>
+        <w:trPr>
+          <w:trHeight w:val="3869"/>
+        </w:trPr>
         <w:tc>
           <w:tcPr>
             <w:tcW w:w="1657" w:type="dxa"/>
@@ -202,11 +227,17 @@
               <w:spacing w:after="120"/>
               <w:ind w:right="144"/>
               <w:contextualSpacing w:val="0"/>
-            </w:pPr>
-            <w:bookmarkStart w:id="1" w:name="h.gjdgxs" w:colFirst="0" w:colLast="0"/>
-            <w:bookmarkEnd w:id="1"/>
-            <w:r>
-              <w:t>May 13 - Present</w:t>
+              <w:rPr>
+                <w:b/>
+              </w:rPr>
+            </w:pPr>
+            <w:bookmarkStart w:id="0" w:name="h.gjdgxs" w:colFirst="0" w:colLast="0"/>
+            <w:bookmarkEnd w:id="0"/>
+            <w:r>
+              <w:rPr>
+                <w:b/>
+              </w:rPr>
+              <w:t>Jun 15 - Present</w:t>
             </w:r>
           </w:p>
         </w:tc>
@@ -216,64 +247,47 @@
           </w:tcPr>
           <w:p>
             <w:pPr>
-              <w:contextualSpacing w:val="0"/>
-            </w:pPr>
-            <w:r>
-              <w:t xml:space="preserve">IT Help Analyst II, </w:t>
-            </w:r>
-            <w:r>
-              <w:rPr>
+              <w:rPr>
+                <w:b/>
+              </w:rPr>
+            </w:pPr>
+            <w:r>
+              <w:rPr>
+                <w:b/>
+              </w:rPr>
+              <w:t xml:space="preserve">IT Support Specialist, </w:t>
+            </w:r>
+            <w:r>
+              <w:rPr>
+                <w:b/>
                 <w:i/>
               </w:rPr>
-              <w:t>MIT Information Systems and Technology</w:t>
-            </w:r>
-          </w:p>
-          <w:p>
-            <w:pPr>
-              <w:contextualSpacing w:val="0"/>
-            </w:pPr>
-            <w:r>
+              <w:t>GNS Healthcare</w:t>
+            </w:r>
+          </w:p>
+          <w:p>
+            <w:pPr>
+              <w:rPr>
+                <w:b/>
+              </w:rPr>
+            </w:pPr>
+            <w:r>
+              <w:rPr>
+                <w:b/>
+              </w:rPr>
               <w:t>Cambridge, MA</w:t>
             </w:r>
           </w:p>
           <w:p>
             <w:pPr>
-              <w:rPr>
-                <w:rFonts w:ascii="Times New Roman" w:hAnsi="Times New Roman" w:cs="Times New Roman"/>
-                <w:color w:val="auto"/>
-                <w:sz w:val="24"/>
-                <w:szCs w:val="24"/>
-              </w:rPr>
-            </w:pPr>
-            <w:r>
-              <w:rPr>
-                <w:rFonts w:cs="Times New Roman"/>
-                <w:sz w:val="20"/>
-              </w:rPr>
-              <w:t>Initially hired as a temporary contractor, full time position beginning Jan 14</w:t>
-            </w:r>
-          </w:p>
-          <w:p>
-            <w:pPr>
               <w:pStyle w:val="ListParagraph"/>
               <w:numPr>
                 <w:ilvl w:val="0"/>
-                <w:numId w:val="3"/>
-              </w:numPr>
-              <w:spacing w:before="100" w:beforeAutospacing="1" w:afterAutospacing="1"/>
-              <w:ind w:right="0"/>
-              <w:textAlignment w:val="baseline"/>
-              <w:rPr>
-                <w:rFonts w:ascii="Arial" w:eastAsia="Times New Roman" w:hAnsi="Arial" w:cs="Arial"/>
-                <w:szCs w:val="19"/>
-              </w:rPr>
-            </w:pPr>
-            <w:r>
-              <w:rPr>
-                <w:rFonts w:eastAsia="Times New Roman" w:cs="Arial"/>
-                <w:szCs w:val="19"/>
-              </w:rPr>
-              <w:t>Technical understanding for a wide range of issues; ability to explain issues and their resolution to non-technical users. Ability to remain calm and respectful with frustrated or upset users.</w:t>
+                <w:numId w:val="7"/>
+              </w:numPr>
+            </w:pPr>
+            <w:r>
+              <w:t>Proven ability to explain issues and their resolution to users at all company levels, including C and D-level Executives.</w:t>
             </w:r>
           </w:p>
           <w:p>
@@ -281,17 +295,11 @@
               <w:pStyle w:val="ListParagraph"/>
               <w:numPr>
                 <w:ilvl w:val="0"/>
-                <w:numId w:val="3"/>
-              </w:numPr>
-            </w:pPr>
-            <w:r>
-              <w:rPr>
-                <w:szCs w:val="19"/>
-              </w:rPr>
-              <w:t>Provide tier one</w:t>
-            </w:r>
-            <w:r>
-              <w:t xml:space="preserve"> email, phone, and walk-in technical support for MIT students, faculty, staff, and affiliates</w:t>
+                <w:numId w:val="7"/>
+              </w:numPr>
+            </w:pPr>
+            <w:r>
+              <w:t>Troubleshoot client and server side software and hardware issues. Provide resolutions to end users by email, phone, and in-person.</w:t>
             </w:r>
           </w:p>
           <w:p>
@@ -299,11 +307,11 @@
               <w:pStyle w:val="ListParagraph"/>
               <w:numPr>
                 <w:ilvl w:val="0"/>
-                <w:numId w:val="3"/>
-              </w:numPr>
-            </w:pPr>
-            <w:r>
-              <w:t>Provide tier two support for Education Systems, including the Stellar CMS, Google Apps for Education, and Confluence Wikis. Escalated as appropriate.</w:t>
+                <w:numId w:val="7"/>
+              </w:numPr>
+            </w:pPr>
+            <w:r>
+              <w:t>Reinstall and/or deploy new desktop and server hardware, including AWS EC2 instances.</w:t>
             </w:r>
           </w:p>
           <w:p>
@@ -311,14 +319,11 @@
               <w:pStyle w:val="ListParagraph"/>
               <w:numPr>
                 <w:ilvl w:val="0"/>
-                <w:numId w:val="3"/>
-              </w:numPr>
-            </w:pPr>
-            <w:r>
-              <w:t>Coordinate and provide tier one and two support for cable TV, phone, and internet in MIT dormitories and independent living groups (ILGs).</w:t>
-            </w:r>
-            <w:r>
-              <w:t xml:space="preserve"> Escalate tier 3 network issues.</w:t>
+                <w:numId w:val="7"/>
+              </w:numPr>
+            </w:pPr>
+            <w:r>
+              <w:t>Responsible for creation, deletion, and modification of LDAP and SaaS user accounts and associated permissions.</w:t>
             </w:r>
           </w:p>
           <w:p>
@@ -326,11 +331,11 @@
               <w:pStyle w:val="ListParagraph"/>
               <w:numPr>
                 <w:ilvl w:val="0"/>
-                <w:numId w:val="3"/>
-              </w:numPr>
-            </w:pPr>
-            <w:r>
-              <w:t>Author and maintain documentation for a wide variety of technology services within the MIT Confluence-based knowledge base.</w:t>
+                <w:numId w:val="7"/>
+              </w:numPr>
+            </w:pPr>
+            <w:r>
+              <w:t>Assist Cloud Architect by triaging issues with cloud compute applications and services. Escalate as appropriate.</w:t>
             </w:r>
           </w:p>
           <w:p>
@@ -338,23 +343,23 @@
               <w:pStyle w:val="ListParagraph"/>
               <w:numPr>
                 <w:ilvl w:val="0"/>
-                <w:numId w:val="3"/>
-              </w:numPr>
-            </w:pPr>
-            <w:r>
-              <w:t xml:space="preserve">Assist in the onboarding and training of new student workers in the </w:t>
-            </w:r>
-            <w:r>
-              <w:t>Call Center</w:t>
-            </w:r>
-            <w:r>
-              <w:t xml:space="preserve">, </w:t>
-            </w:r>
-            <w:r>
-              <w:t>Walkins</w:t>
-            </w:r>
-            <w:r>
-              <w:t>, and Residential Computing spaces.</w:t>
+                <w:numId w:val="7"/>
+              </w:numPr>
+            </w:pPr>
+            <w:r>
+              <w:t>Work with other IT team members to execute projects including moving services to new servers, email migration, physical office move, server security and HITRUST certification effort.</w:t>
+            </w:r>
+          </w:p>
+          <w:p>
+            <w:pPr>
+              <w:pStyle w:val="ListParagraph"/>
+              <w:numPr>
+                <w:ilvl w:val="0"/>
+                <w:numId w:val="7"/>
+              </w:numPr>
+            </w:pPr>
+            <w:r>
+              <w:t>Recent experience with Agile and Scrum methodologies.</w:t>
             </w:r>
           </w:p>
         </w:tc>
@@ -382,6 +387,304 @@
       <w:tr>
         <w:trPr>
           <w:cnfStyle w:val="100000000000" w:firstRow="1" w:lastRow="0" w:firstColumn="0" w:lastColumn="0" w:oddVBand="0" w:evenVBand="0" w:oddHBand="0" w:evenHBand="0" w:firstRowFirstColumn="0" w:firstRowLastColumn="0" w:lastRowFirstColumn="0" w:lastRowLastColumn="0"/>
+          <w:trHeight w:val="4337"/>
+        </w:trPr>
+        <w:tc>
+          <w:tcPr>
+            <w:tcW w:w="1675" w:type="dxa"/>
+          </w:tcPr>
+          <w:p>
+            <w:pPr>
+              <w:spacing w:after="120"/>
+              <w:ind w:right="144"/>
+              <w:rPr>
+                <w:b/>
+                <w:sz w:val="19"/>
+                <w:szCs w:val="19"/>
+              </w:rPr>
+            </w:pPr>
+            <w:r>
+              <w:rPr>
+                <w:b/>
+                <w:sz w:val="19"/>
+                <w:szCs w:val="19"/>
+              </w:rPr>
+              <w:t xml:space="preserve">May 13 - </w:t>
+            </w:r>
+            <w:r>
+              <w:rPr>
+                <w:b/>
+                <w:sz w:val="19"/>
+                <w:szCs w:val="19"/>
+              </w:rPr>
+              <w:t>May 15</w:t>
+            </w:r>
+          </w:p>
+        </w:tc>
+        <w:tc>
+          <w:tcPr>
+            <w:tcW w:w="7500" w:type="dxa"/>
+          </w:tcPr>
+          <w:p>
+            <w:pPr>
+              <w:spacing w:after="0"/>
+              <w:ind w:right="0"/>
+              <w:contextualSpacing w:val="0"/>
+              <w:rPr>
+                <w:b/>
+                <w:sz w:val="19"/>
+                <w:szCs w:val="19"/>
+              </w:rPr>
+            </w:pPr>
+            <w:r>
+              <w:rPr>
+                <w:b/>
+                <w:sz w:val="19"/>
+                <w:szCs w:val="19"/>
+              </w:rPr>
+              <w:t xml:space="preserve">IT Help Analyst II, </w:t>
+            </w:r>
+            <w:r>
+              <w:rPr>
+                <w:b/>
+                <w:i/>
+                <w:sz w:val="19"/>
+                <w:szCs w:val="19"/>
+              </w:rPr>
+              <w:t>MIT Information Systems and Technology</w:t>
+            </w:r>
+          </w:p>
+          <w:p>
+            <w:pPr>
+              <w:spacing w:after="0"/>
+              <w:ind w:right="0"/>
+              <w:contextualSpacing w:val="0"/>
+              <w:rPr>
+                <w:b/>
+                <w:sz w:val="19"/>
+                <w:szCs w:val="19"/>
+              </w:rPr>
+            </w:pPr>
+            <w:r>
+              <w:rPr>
+                <w:b/>
+                <w:sz w:val="19"/>
+                <w:szCs w:val="19"/>
+              </w:rPr>
+              <w:t>Cambridge, MA</w:t>
+            </w:r>
+          </w:p>
+          <w:p>
+            <w:pPr>
+              <w:rPr>
+                <w:rFonts w:ascii="Times New Roman" w:hAnsi="Times New Roman" w:cs="Times New Roman"/>
+                <w:color w:val="auto"/>
+                <w:sz w:val="19"/>
+                <w:szCs w:val="19"/>
+              </w:rPr>
+            </w:pPr>
+            <w:r>
+              <w:rPr>
+                <w:rFonts w:cs="Times New Roman"/>
+                <w:sz w:val="19"/>
+                <w:szCs w:val="19"/>
+              </w:rPr>
+              <w:t>Initially hired as a temporary contractor, full time position beginning Jan 14</w:t>
+            </w:r>
+          </w:p>
+          <w:p>
+            <w:pPr>
+              <w:pStyle w:val="ListParagraph"/>
+              <w:numPr>
+                <w:ilvl w:val="0"/>
+                <w:numId w:val="3"/>
+              </w:numPr>
+              <w:spacing w:before="100" w:beforeAutospacing="1" w:afterAutospacing="1"/>
+              <w:ind w:right="0"/>
+              <w:textAlignment w:val="baseline"/>
+              <w:rPr>
+                <w:rFonts w:ascii="Arial" w:eastAsia="Times New Roman" w:hAnsi="Arial" w:cs="Arial"/>
+                <w:sz w:val="19"/>
+                <w:szCs w:val="19"/>
+              </w:rPr>
+            </w:pPr>
+            <w:r>
+              <w:rPr>
+                <w:rFonts w:eastAsia="Times New Roman" w:cs="Arial"/>
+                <w:sz w:val="19"/>
+                <w:szCs w:val="19"/>
+              </w:rPr>
+              <w:t>Technical understanding for a wide range of issues; ability to explain issues and their resolution to non-technical users. Ability to remain calm and respectful with frustrated or upset users.</w:t>
+            </w:r>
+          </w:p>
+          <w:p>
+            <w:pPr>
+              <w:pStyle w:val="ListParagraph"/>
+              <w:numPr>
+                <w:ilvl w:val="0"/>
+                <w:numId w:val="3"/>
+              </w:numPr>
+              <w:rPr>
+                <w:sz w:val="19"/>
+                <w:szCs w:val="19"/>
+              </w:rPr>
+            </w:pPr>
+            <w:r>
+              <w:rPr>
+                <w:sz w:val="19"/>
+                <w:szCs w:val="19"/>
+              </w:rPr>
+              <w:t>Provide</w:t>
+            </w:r>
+            <w:r>
+              <w:rPr>
+                <w:sz w:val="19"/>
+                <w:szCs w:val="19"/>
+              </w:rPr>
+              <w:t>d</w:t>
+            </w:r>
+            <w:r>
+              <w:rPr>
+                <w:sz w:val="19"/>
+                <w:szCs w:val="19"/>
+              </w:rPr>
+              <w:t xml:space="preserve"> tier one email, phone, and walk-in technical support for MIT students, faculty, staff, and affiliates</w:t>
+            </w:r>
+          </w:p>
+          <w:p>
+            <w:pPr>
+              <w:pStyle w:val="ListParagraph"/>
+              <w:numPr>
+                <w:ilvl w:val="0"/>
+                <w:numId w:val="3"/>
+              </w:numPr>
+              <w:rPr>
+                <w:sz w:val="19"/>
+                <w:szCs w:val="19"/>
+              </w:rPr>
+            </w:pPr>
+            <w:r>
+              <w:rPr>
+                <w:sz w:val="19"/>
+                <w:szCs w:val="19"/>
+              </w:rPr>
+              <w:t>Provide</w:t>
+            </w:r>
+            <w:r>
+              <w:rPr>
+                <w:sz w:val="19"/>
+                <w:szCs w:val="19"/>
+              </w:rPr>
+              <w:t>d</w:t>
+            </w:r>
+            <w:r>
+              <w:rPr>
+                <w:sz w:val="19"/>
+                <w:szCs w:val="19"/>
+              </w:rPr>
+              <w:t xml:space="preserve"> tier two support for Education Systems, including the Stellar CMS, Google Apps for Education, and Confluence Wikis. Escalated as appropriate.</w:t>
+            </w:r>
+          </w:p>
+          <w:p>
+            <w:pPr>
+              <w:pStyle w:val="ListParagraph"/>
+              <w:numPr>
+                <w:ilvl w:val="0"/>
+                <w:numId w:val="3"/>
+              </w:numPr>
+              <w:rPr>
+                <w:sz w:val="19"/>
+                <w:szCs w:val="19"/>
+              </w:rPr>
+            </w:pPr>
+            <w:r>
+              <w:rPr>
+                <w:sz w:val="19"/>
+                <w:szCs w:val="19"/>
+              </w:rPr>
+              <w:t>Coordinated</w:t>
+            </w:r>
+            <w:r>
+              <w:rPr>
+                <w:sz w:val="19"/>
+                <w:szCs w:val="19"/>
+              </w:rPr>
+              <w:t xml:space="preserve"> and provide</w:t>
+            </w:r>
+            <w:r>
+              <w:rPr>
+                <w:sz w:val="19"/>
+                <w:szCs w:val="19"/>
+              </w:rPr>
+              <w:t>d</w:t>
+            </w:r>
+            <w:r>
+              <w:rPr>
+                <w:sz w:val="19"/>
+                <w:szCs w:val="19"/>
+              </w:rPr>
+              <w:t xml:space="preserve"> tier one and two support for cable TV, phone, and internet in MIT dormitories and independent living groups (ILGs). Escalate</w:t>
+            </w:r>
+            <w:r>
+              <w:rPr>
+                <w:sz w:val="19"/>
+                <w:szCs w:val="19"/>
+              </w:rPr>
+              <w:t>d</w:t>
+            </w:r>
+            <w:r>
+              <w:rPr>
+                <w:sz w:val="19"/>
+                <w:szCs w:val="19"/>
+              </w:rPr>
+              <w:t xml:space="preserve"> tier 3 network issues.</w:t>
+            </w:r>
+          </w:p>
+          <w:p>
+            <w:pPr>
+              <w:pStyle w:val="ListParagraph"/>
+              <w:numPr>
+                <w:ilvl w:val="0"/>
+                <w:numId w:val="3"/>
+              </w:numPr>
+              <w:rPr>
+                <w:sz w:val="19"/>
+                <w:szCs w:val="19"/>
+              </w:rPr>
+            </w:pPr>
+            <w:r>
+              <w:rPr>
+                <w:sz w:val="19"/>
+                <w:szCs w:val="19"/>
+              </w:rPr>
+              <w:t>Author and maintain documentation for a wide variety of technology services within the MIT Confluence-based knowledge base.</w:t>
+            </w:r>
+          </w:p>
+          <w:p>
+            <w:pPr>
+              <w:pStyle w:val="ListParagraph"/>
+              <w:numPr>
+                <w:ilvl w:val="0"/>
+                <w:numId w:val="3"/>
+              </w:numPr>
+              <w:spacing w:after="120"/>
+              <w:rPr>
+                <w:sz w:val="19"/>
+                <w:szCs w:val="19"/>
+              </w:rPr>
+            </w:pPr>
+            <w:r>
+              <w:rPr>
+                <w:sz w:val="19"/>
+                <w:szCs w:val="19"/>
+              </w:rPr>
+              <w:t>Assist in the onboarding and training of new student workers in the Call Center, Walkins, and Residential Computing spaces.</w:t>
+            </w:r>
+          </w:p>
+        </w:tc>
+      </w:tr>
+      <w:tr>
+        <w:trPr>
           <w:trHeight w:val="1080"/>
         </w:trPr>
         <w:tc>
@@ -395,9 +698,7 @@
               <w:contextualSpacing w:val="0"/>
             </w:pPr>
             <w:r>
-              <w:rPr>
-                <w:sz w:val="19"/>
-              </w:rPr>
+              <w:lastRenderedPageBreak/>
               <w:t>Sep 11 - Dec 12</w:t>
             </w:r>
           </w:p>
@@ -412,21 +713,14 @@
               <w:contextualSpacing w:val="0"/>
             </w:pPr>
             <w:r>
-              <w:rPr>
-                <w:sz w:val="19"/>
-              </w:rPr>
               <w:t>Technical Support Specialist</w:t>
             </w:r>
             <w:r>
-              <w:rPr>
-                <w:sz w:val="19"/>
-              </w:rPr>
               <w:t>, Student</w:t>
             </w:r>
             <w:r>
               <w:rPr>
                 <w:i/>
-                <w:sz w:val="19"/>
               </w:rPr>
               <w:t xml:space="preserve"> Computing Services at Hofstra University</w:t>
             </w:r>
@@ -437,9 +731,6 @@
               <w:contextualSpacing w:val="0"/>
             </w:pPr>
             <w:r>
-              <w:rPr>
-                <w:sz w:val="19"/>
-              </w:rPr>
               <w:t>Hempstead, NY</w:t>
             </w:r>
           </w:p>
@@ -449,21 +740,12 @@
               <w:contextualSpacing w:val="0"/>
             </w:pPr>
             <w:r>
-              <w:rPr>
-                <w:sz w:val="19"/>
-              </w:rPr>
               <w:t>25 hrs</w:t>
             </w:r>
             <w:r>
-              <w:rPr>
-                <w:sz w:val="19"/>
-              </w:rPr>
               <w:t>. /</w:t>
             </w:r>
             <w:r>
-              <w:rPr>
-                <w:sz w:val="19"/>
-              </w:rPr>
               <w:t>week</w:t>
             </w:r>
           </w:p>
@@ -475,13 +757,11 @@
                 <w:numId w:val="5"/>
               </w:numPr>
               <w:rPr>
-                <w:sz w:val="19"/>
-                <w:szCs w:val="19"/>
-              </w:rPr>
-            </w:pPr>
-            <w:r>
-              <w:rPr>
-                <w:sz w:val="19"/>
+                <w:szCs w:val="19"/>
+              </w:rPr>
+            </w:pPr>
+            <w:r>
+              <w:rPr>
                 <w:szCs w:val="19"/>
               </w:rPr>
               <w:t>First line technical support for Hofstra’s 10,000 students</w:t>
@@ -495,13 +775,11 @@
                 <w:numId w:val="5"/>
               </w:numPr>
               <w:rPr>
-                <w:sz w:val="19"/>
-                <w:szCs w:val="19"/>
-              </w:rPr>
-            </w:pPr>
-            <w:r>
-              <w:rPr>
-                <w:sz w:val="19"/>
+                <w:szCs w:val="19"/>
+              </w:rPr>
+            </w:pPr>
+            <w:r>
+              <w:rPr>
                 <w:szCs w:val="19"/>
               </w:rPr>
               <w:t>Supported students who contacted the Helpdesk in person and over the phone.</w:t>
@@ -518,14 +796,12 @@
               <w:ind w:right="0"/>
               <w:rPr>
                 <w:rFonts w:eastAsia="Times New Roman" w:cs="Times New Roman"/>
-                <w:sz w:val="19"/>
                 <w:szCs w:val="19"/>
               </w:rPr>
             </w:pPr>
             <w:r>
               <w:rPr>
                 <w:rFonts w:eastAsia="Times New Roman" w:cs="Times New Roman"/>
-                <w:sz w:val="19"/>
                 <w:szCs w:val="19"/>
               </w:rPr>
               <w:t>Supported student Macintosh and Windows computers, as well as student computer lab and classroom workstations. Occasional smartphone support.</w:t>
@@ -555,7 +831,25 @@
                 <w:sz w:val="19"/>
                 <w:szCs w:val="19"/>
               </w:rPr>
-              <w:t>First line diagnosis of problems with wireless access points, printing services, Blackboard CMS,  AD and web service logins. Escalated as appropriate.</w:t>
+              <w:t xml:space="preserve">First line diagnosis of problems with wireless access points, printing </w:t>
+            </w:r>
+            <w:r>
+              <w:rPr>
+                <w:rFonts w:ascii="Calibri" w:hAnsi="Calibri" w:cs="Arial"/>
+                <w:color w:val="000000"/>
+                <w:sz w:val="19"/>
+                <w:szCs w:val="19"/>
+              </w:rPr>
+              <w:t xml:space="preserve">services, Blackboard CMS, </w:t>
+            </w:r>
+            <w:r>
+              <w:rPr>
+                <w:rFonts w:ascii="Calibri" w:hAnsi="Calibri" w:cs="Arial"/>
+                <w:color w:val="000000"/>
+                <w:sz w:val="19"/>
+                <w:szCs w:val="19"/>
+              </w:rPr>
+              <w:t>AD and web service logins. Escalated as appropriate.</w:t>
             </w:r>
           </w:p>
           <w:p>
@@ -570,13 +864,11 @@
               <w:rPr>
                 <w:rFonts w:ascii="Times New Roman" w:eastAsia="Times New Roman" w:hAnsi="Times New Roman" w:cs="Times New Roman"/>
                 <w:color w:val="auto"/>
-                <w:sz w:val="19"/>
-                <w:szCs w:val="19"/>
-              </w:rPr>
-            </w:pPr>
-            <w:r>
-              <w:rPr>
-                <w:sz w:val="19"/>
+                <w:szCs w:val="19"/>
+              </w:rPr>
+            </w:pPr>
+            <w:r>
+              <w:rPr>
                 <w:szCs w:val="19"/>
               </w:rPr>
               <w:t>Supported and triaged issues with Google Apps for Education services. Escalated as appropriate.</w:t>
@@ -600,7 +892,6 @@
             </w:pPr>
             <w:r>
               <w:rPr>
-                <w:sz w:val="19"/>
                 <w:szCs w:val="19"/>
               </w:rPr>
               <w:t>Primary issues resolved: password resets, disabled login accounts, print release issues, MS Office suite questions and errors, problems with web services, installing drivers and software, device network registrations, and connectivity issues.</w:t>
@@ -609,11 +900,6 @@
         </w:tc>
       </w:tr>
     </w:tbl>
-    <w:p>
-      <w:pPr>
-        <w:jc w:val="right"/>
-      </w:pPr>
-    </w:p>
     <w:p>
       <w:pPr>
         <w:spacing w:before="640" w:after="0" w:line="216" w:lineRule="auto"/>
@@ -623,7 +909,14 @@
           <w:smallCaps/>
           <w:sz w:val="26"/>
         </w:rPr>
-        <w:t>RELEVANT SKILLSETS</w:t>
+        <w:t>RELEVANT SKILL</w:t>
+      </w:r>
+      <w:r>
+        <w:rPr>
+          <w:smallCaps/>
+          <w:sz w:val="26"/>
+        </w:rPr>
+        <w:t>S, TECHNOLOGY, AND PROJECTS</w:t>
       </w:r>
     </w:p>
     <w:tbl>
@@ -689,14 +982,20 @@
                 <w:sz w:val="24"/>
                 <w:u w:val="single"/>
               </w:rPr>
-              <w:t xml:space="preserve">Web </w:t>
-            </w:r>
-            <w:r>
-              <w:rPr>
-                <w:sz w:val="24"/>
-                <w:u w:val="single"/>
-              </w:rPr>
-              <w:t>Development</w:t>
+              <w:t>Cluster &amp; Cloud Computing</w:t>
+            </w:r>
+          </w:p>
+          <w:p>
+            <w:pPr>
+              <w:rPr>
+                <w:b/>
+              </w:rPr>
+            </w:pPr>
+            <w:r>
+              <w:rPr>
+                <w:b/>
+              </w:rPr>
+              <w:t>AWS EC2, S3, IAM, and VPC</w:t>
             </w:r>
           </w:p>
           <w:p>
@@ -708,18 +1007,76 @@
               <w:ind w:hanging="101"/>
             </w:pPr>
             <w:r>
+              <w:t>Maintenance of IAM users and policies</w:t>
+            </w:r>
+          </w:p>
+          <w:p>
+            <w:pPr>
+              <w:numPr>
+                <w:ilvl w:val="0"/>
+                <w:numId w:val="1"/>
+              </w:numPr>
+              <w:ind w:hanging="101"/>
+            </w:pPr>
+            <w:r>
+              <w:t>Spinning up and down Ubuntu machines inside our VPC from a base AMI</w:t>
+            </w:r>
+          </w:p>
+          <w:p>
+            <w:pPr>
+              <w:numPr>
+                <w:ilvl w:val="0"/>
+                <w:numId w:val="1"/>
+              </w:numPr>
+              <w:ind w:hanging="101"/>
               <w:rPr>
                 <w:b/>
               </w:rPr>
-              <w:t>HTML/CSS</w:t>
-            </w:r>
-          </w:p>
-          <w:p>
-            <w:pPr>
-              <w:contextualSpacing w:val="0"/>
-            </w:pPr>
-            <w:r>
-              <w:t>Skill Level: Beginner</w:t>
+            </w:pPr>
+            <w:r>
+              <w:t>S</w:t>
+            </w:r>
+            <w:r>
+              <w:t>etup for Vault to use</w:t>
+            </w:r>
+            <w:r>
+              <w:rPr>
+                <w:b/>
+              </w:rPr>
+              <w:t xml:space="preserve"> </w:t>
+            </w:r>
+            <w:r>
+              <w:t>the</w:t>
+            </w:r>
+            <w:r>
+              <w:rPr>
+                <w:b/>
+              </w:rPr>
+              <w:t xml:space="preserve"> </w:t>
+            </w:r>
+            <w:r>
+              <w:t>AWS IAM creds and STS backends</w:t>
+            </w:r>
+          </w:p>
+          <w:p>
+            <w:pPr>
+              <w:ind w:left="101"/>
+              <w:rPr>
+                <w:b/>
+              </w:rPr>
+            </w:pPr>
+          </w:p>
+          <w:p>
+            <w:pPr>
+              <w:rPr>
+                <w:b/>
+              </w:rPr>
+            </w:pPr>
+            <w:r>
+              <w:rPr>
+                <w:b/>
+              </w:rPr>
+              <w:t>StarCluster (https://star.mit.edu/cluster)</w:t>
             </w:r>
           </w:p>
           <w:p>
@@ -728,35 +1085,38 @@
                 <w:ilvl w:val="0"/>
                 <w:numId w:val="1"/>
               </w:numPr>
-            </w:pPr>
-            <w:r>
+              <w:ind w:hanging="101"/>
+            </w:pPr>
+            <w:r>
+              <w:t>Work with submitting and troubleshooting</w:t>
+            </w:r>
+            <w:r>
+              <w:t xml:space="preserve"> SGE jobs</w:t>
+            </w:r>
+          </w:p>
+          <w:p>
+            <w:pPr>
+              <w:numPr>
+                <w:ilvl w:val="0"/>
+                <w:numId w:val="1"/>
+              </w:numPr>
+              <w:ind w:hanging="101"/>
+            </w:pPr>
+            <w:r>
+              <w:t>Experience</w:t>
+            </w:r>
+            <w:r>
+              <w:t xml:space="preserve"> upgrading and troubleshooting Load Balancer and node issues. </w:t>
+            </w:r>
+          </w:p>
+          <w:p>
+            <w:pPr>
               <w:rPr>
                 <w:b/>
               </w:rPr>
-              <w:t>Drupal</w:t>
-            </w:r>
-          </w:p>
-          <w:p>
-            <w:pPr>
-              <w:contextualSpacing w:val="0"/>
-            </w:pPr>
-            <w:r>
-              <w:t>Skill Level: Intermediate</w:t>
-            </w:r>
-          </w:p>
-          <w:p>
-            <w:pPr>
-              <w:contextualSpacing w:val="0"/>
-            </w:pPr>
-            <w:r>
-              <w:t>Worked to deploy a new website for the Residential Computing team in the IS&amp;T Helpdesk with ticket submission web forms, dynamic content from System Status page, and CSS</w:t>
-            </w:r>
-            <w:r>
-              <w:t>/Javascript</w:t>
-            </w:r>
-            <w:r>
-              <w:t xml:space="preserve"> slideshow.</w:t>
-            </w:r>
+            </w:pPr>
+            <w:bookmarkStart w:id="1" w:name="_GoBack"/>
+            <w:bookmarkEnd w:id="1"/>
           </w:p>
         </w:tc>
       </w:tr>
@@ -765,11 +1125,7 @@
           <w:tcPr>
             <w:tcW w:w="1657" w:type="dxa"/>
           </w:tcPr>
-          <w:p>
-            <w:pPr>
-              <w:contextualSpacing w:val="0"/>
-            </w:pPr>
-          </w:p>
+          <w:p/>
         </w:tc>
         <w:tc>
           <w:tcPr>
@@ -778,14 +1134,24 @@
           <w:p>
             <w:pPr>
               <w:spacing w:after="120"/>
-              <w:contextualSpacing w:val="0"/>
-            </w:pPr>
-            <w:r>
               <w:rPr>
                 <w:sz w:val="24"/>
                 <w:u w:val="single"/>
               </w:rPr>
-              <w:t>Other skills</w:t>
+            </w:pPr>
+            <w:r>
+              <w:rPr>
+                <w:sz w:val="24"/>
+                <w:u w:val="single"/>
+              </w:rPr>
+              <w:t>Net</w:t>
+            </w:r>
+            <w:r>
+              <w:rPr>
+                <w:sz w:val="24"/>
+                <w:u w:val="single"/>
+              </w:rPr>
+              <w:t>working technologies</w:t>
             </w:r>
           </w:p>
           <w:p>
@@ -794,25 +1160,559 @@
                 <w:ilvl w:val="0"/>
                 <w:numId w:val="1"/>
               </w:numPr>
-            </w:pPr>
-            <w:r>
+              <w:ind w:hanging="101"/>
+            </w:pPr>
+            <w:r>
+              <w:t>DHC</w:t>
+            </w:r>
+            <w:r>
+              <w:t xml:space="preserve">P, </w:t>
+            </w:r>
+            <w:r>
+              <w:t>DNS</w:t>
+            </w:r>
+          </w:p>
+          <w:p>
+            <w:pPr>
+              <w:numPr>
+                <w:ilvl w:val="0"/>
+                <w:numId w:val="1"/>
+              </w:numPr>
+              <w:ind w:hanging="101"/>
+            </w:pPr>
+            <w:r>
+              <w:t>LDAP</w:t>
+            </w:r>
+            <w:r>
+              <w:t>/OpenDJ</w:t>
+            </w:r>
+          </w:p>
+          <w:p>
+            <w:pPr>
+              <w:numPr>
+                <w:ilvl w:val="0"/>
+                <w:numId w:val="1"/>
+              </w:numPr>
+              <w:ind w:hanging="101"/>
+            </w:pPr>
+            <w:r>
+              <w:t>NFS</w:t>
+            </w:r>
+            <w:r>
+              <w:t xml:space="preserve">, </w:t>
+            </w:r>
+            <w:r>
+              <w:t>SaMBa</w:t>
+            </w:r>
+          </w:p>
+          <w:p>
+            <w:pPr>
+              <w:numPr>
+                <w:ilvl w:val="0"/>
+                <w:numId w:val="1"/>
+              </w:numPr>
+              <w:ind w:hanging="101"/>
+            </w:pPr>
+            <w:r>
+              <w:t>OpenVPN</w:t>
+            </w:r>
+          </w:p>
+          <w:p>
+            <w:pPr>
+              <w:spacing w:after="120"/>
+              <w:rPr>
+                <w:sz w:val="24"/>
+                <w:u w:val="single"/>
+              </w:rPr>
+            </w:pPr>
+          </w:p>
+        </w:tc>
+      </w:tr>
+      <w:tr>
+        <w:tc>
+          <w:tcPr>
+            <w:tcW w:w="1657" w:type="dxa"/>
+          </w:tcPr>
+          <w:p/>
+        </w:tc>
+        <w:tc>
+          <w:tcPr>
+            <w:tcW w:w="7415" w:type="dxa"/>
+          </w:tcPr>
+          <w:p>
+            <w:pPr>
+              <w:spacing w:after="120"/>
+              <w:rPr>
+                <w:sz w:val="24"/>
+                <w:u w:val="single"/>
+              </w:rPr>
+            </w:pPr>
+            <w:r>
+              <w:rPr>
+                <w:sz w:val="24"/>
+                <w:u w:val="single"/>
+              </w:rPr>
+              <w:t>Sec</w:t>
+            </w:r>
+            <w:r>
+              <w:rPr>
+                <w:sz w:val="24"/>
+                <w:u w:val="single"/>
+              </w:rPr>
+              <w:t>urity</w:t>
+            </w:r>
+          </w:p>
+          <w:p>
+            <w:pPr>
+              <w:numPr>
+                <w:ilvl w:val="0"/>
+                <w:numId w:val="1"/>
+              </w:numPr>
+              <w:ind w:hanging="101"/>
+            </w:pPr>
+            <w:r>
+              <w:t>IPTables</w:t>
+            </w:r>
+          </w:p>
+          <w:p>
+            <w:pPr>
+              <w:numPr>
+                <w:ilvl w:val="0"/>
+                <w:numId w:val="1"/>
+              </w:numPr>
+              <w:ind w:hanging="101"/>
+            </w:pPr>
+            <w:r>
+              <w:t>Vault</w:t>
+            </w:r>
+            <w:r>
+              <w:t xml:space="preserve"> (</w:t>
+            </w:r>
+            <w:hyperlink r:id="rId7" w:history="1">
+              <w:r>
+                <w:rPr>
+                  <w:rStyle w:val="Hyperlink"/>
+                </w:rPr>
+                <w:t>https://www.vaultproject.io)</w:t>
+              </w:r>
+            </w:hyperlink>
+          </w:p>
+          <w:p>
+            <w:pPr>
+              <w:numPr>
+                <w:ilvl w:val="0"/>
+                <w:numId w:val="1"/>
+              </w:numPr>
+              <w:ind w:hanging="101"/>
+            </w:pPr>
+            <w:r>
+              <w:t>Endpoint Protector DLP (</w:t>
+            </w:r>
+            <w:hyperlink r:id="rId8" w:history="1">
+              <w:r>
+                <w:rPr>
+                  <w:rStyle w:val="Hyperlink"/>
+                </w:rPr>
+                <w:t>http://www.endpointprotector.com)</w:t>
+              </w:r>
+            </w:hyperlink>
+            <w:r>
+              <w:t xml:space="preserve"> </w:t>
+            </w:r>
+          </w:p>
+          <w:p>
+            <w:pPr>
+              <w:spacing w:after="120"/>
+              <w:rPr>
+                <w:sz w:val="24"/>
+                <w:u w:val="single"/>
+              </w:rPr>
+            </w:pPr>
+          </w:p>
+        </w:tc>
+      </w:tr>
+      <w:tr>
+        <w:tc>
+          <w:tcPr>
+            <w:tcW w:w="1657" w:type="dxa"/>
+          </w:tcPr>
+          <w:p/>
+        </w:tc>
+        <w:tc>
+          <w:tcPr>
+            <w:tcW w:w="7415" w:type="dxa"/>
+          </w:tcPr>
+          <w:p>
+            <w:pPr>
+              <w:spacing w:after="120"/>
+              <w:rPr>
+                <w:sz w:val="24"/>
+                <w:u w:val="single"/>
+              </w:rPr>
+            </w:pPr>
+            <w:r>
+              <w:rPr>
+                <w:sz w:val="24"/>
+                <w:u w:val="single"/>
+              </w:rPr>
+              <w:t>Unix</w:t>
+            </w:r>
+          </w:p>
+          <w:p>
+            <w:pPr>
+              <w:numPr>
+                <w:ilvl w:val="0"/>
+                <w:numId w:val="1"/>
+              </w:numPr>
+              <w:ind w:hanging="101"/>
+            </w:pPr>
+            <w:r>
+              <w:t>Ubuntu</w:t>
+            </w:r>
+          </w:p>
+          <w:p>
+            <w:pPr>
+              <w:numPr>
+                <w:ilvl w:val="0"/>
+                <w:numId w:val="1"/>
+              </w:numPr>
+              <w:ind w:hanging="101"/>
+            </w:pPr>
+            <w:r>
+              <w:t>Cron</w:t>
+            </w:r>
+          </w:p>
+          <w:p>
+            <w:pPr>
+              <w:numPr>
+                <w:ilvl w:val="0"/>
+                <w:numId w:val="1"/>
+              </w:numPr>
+              <w:ind w:hanging="101"/>
+            </w:pPr>
+            <w:r>
+              <w:t>SysVinit</w:t>
+            </w:r>
+          </w:p>
+          <w:p>
+            <w:pPr>
+              <w:numPr>
+                <w:ilvl w:val="0"/>
+                <w:numId w:val="1"/>
+              </w:numPr>
+              <w:ind w:hanging="101"/>
+            </w:pPr>
+            <w:r>
+              <w:t>SSH/SSHLDAP (</w:t>
+            </w:r>
+            <w:hyperlink r:id="rId9" w:history="1">
+              <w:r>
+                <w:rPr>
+                  <w:rStyle w:val="Hyperlink"/>
+                </w:rPr>
+                <w:t>https://github.com/jirutka/ssh-ldap-pubkey)</w:t>
+              </w:r>
+            </w:hyperlink>
+          </w:p>
+          <w:p>
+            <w:pPr>
+              <w:numPr>
+                <w:ilvl w:val="0"/>
+                <w:numId w:val="1"/>
+              </w:numPr>
+              <w:ind w:hanging="101"/>
+            </w:pPr>
+            <w:r>
+              <w:t>X.509 cert generation</w:t>
+            </w:r>
+          </w:p>
+          <w:p>
+            <w:pPr>
+              <w:spacing w:after="120"/>
+              <w:rPr>
+                <w:sz w:val="24"/>
+                <w:u w:val="single"/>
+              </w:rPr>
+            </w:pPr>
+          </w:p>
+        </w:tc>
+      </w:tr>
+      <w:tr>
+        <w:tc>
+          <w:tcPr>
+            <w:tcW w:w="1657" w:type="dxa"/>
+          </w:tcPr>
+          <w:p/>
+        </w:tc>
+        <w:tc>
+          <w:tcPr>
+            <w:tcW w:w="7415" w:type="dxa"/>
+          </w:tcPr>
+          <w:p>
+            <w:pPr>
+              <w:spacing w:after="120"/>
+              <w:rPr>
+                <w:sz w:val="24"/>
+                <w:u w:val="single"/>
+              </w:rPr>
+            </w:pPr>
+            <w:r>
+              <w:rPr>
+                <w:sz w:val="24"/>
+                <w:u w:val="single"/>
+              </w:rPr>
+              <w:t>Zulip</w:t>
+            </w:r>
+          </w:p>
+          <w:p>
+            <w:pPr>
+              <w:numPr>
+                <w:ilvl w:val="0"/>
+                <w:numId w:val="1"/>
+              </w:numPr>
+              <w:ind w:hanging="101"/>
+            </w:pPr>
+            <w:r>
+              <w:t>Spun up a Zulip server in AWS for test use by GNS IT team</w:t>
+            </w:r>
+          </w:p>
+          <w:p>
+            <w:pPr>
+              <w:numPr>
+                <w:ilvl w:val="0"/>
+                <w:numId w:val="1"/>
+              </w:numPr>
+              <w:ind w:hanging="101"/>
+            </w:pPr>
+            <w:r>
+              <w:t>Installed custom SSL cert from our internal CA</w:t>
+            </w:r>
+          </w:p>
+          <w:p>
+            <w:pPr>
+              <w:numPr>
+                <w:ilvl w:val="0"/>
+                <w:numId w:val="1"/>
+              </w:numPr>
+              <w:ind w:hanging="101"/>
+            </w:pPr>
+            <w:r>
+              <w:t>Setup Zendesk integration for IT ticket queue</w:t>
+            </w:r>
+          </w:p>
+          <w:p>
+            <w:pPr>
+              <w:numPr>
+                <w:ilvl w:val="0"/>
+                <w:numId w:val="1"/>
+              </w:numPr>
+              <w:ind w:hanging="101"/>
+            </w:pPr>
+            <w:r>
+              <w:t>Avid Zulip user at MIT</w:t>
+            </w:r>
+          </w:p>
+          <w:p>
+            <w:pPr>
+              <w:spacing w:after="120"/>
+              <w:rPr>
+                <w:sz w:val="24"/>
+                <w:u w:val="single"/>
+              </w:rPr>
+            </w:pPr>
+          </w:p>
+        </w:tc>
+      </w:tr>
+      <w:tr>
+        <w:tc>
+          <w:tcPr>
+            <w:tcW w:w="1657" w:type="dxa"/>
+          </w:tcPr>
+          <w:p>
+            <w:pPr>
+              <w:contextualSpacing w:val="0"/>
+            </w:pPr>
+          </w:p>
+        </w:tc>
+        <w:tc>
+          <w:tcPr>
+            <w:tcW w:w="7415" w:type="dxa"/>
+          </w:tcPr>
+          <w:p>
+            <w:pPr>
+              <w:spacing w:after="120"/>
+              <w:contextualSpacing w:val="0"/>
+            </w:pPr>
+            <w:r>
+              <w:rPr>
+                <w:sz w:val="24"/>
+                <w:u w:val="single"/>
+              </w:rPr>
+              <w:t>Other</w:t>
+            </w:r>
+          </w:p>
+          <w:p>
+            <w:pPr>
               <w:rPr>
                 <w:b/>
               </w:rPr>
+            </w:pPr>
+            <w:r>
+              <w:rPr>
+                <w:b/>
+              </w:rPr>
+              <w:t>HTML/CSS, Apache, Wordpress</w:t>
+            </w:r>
+          </w:p>
+          <w:p>
+            <w:pPr>
+              <w:numPr>
+                <w:ilvl w:val="0"/>
+                <w:numId w:val="1"/>
+              </w:numPr>
+              <w:ind w:hanging="101"/>
+            </w:pPr>
+            <w:r>
+              <w:t>Maintenance and updates of Wordpress installation</w:t>
+            </w:r>
+            <w:r>
+              <w:t>s</w:t>
+            </w:r>
+          </w:p>
+          <w:p>
+            <w:pPr>
+              <w:numPr>
+                <w:ilvl w:val="0"/>
+                <w:numId w:val="1"/>
+              </w:numPr>
+              <w:ind w:hanging="101"/>
+            </w:pPr>
+            <w:r>
+              <w:t>M</w:t>
+            </w:r>
+            <w:r>
+              <w:t xml:space="preserve">ove of </w:t>
+            </w:r>
+            <w:r>
+              <w:t>Wordpress install into</w:t>
+            </w:r>
+            <w:r>
+              <w:t xml:space="preserve"> AWS </w:t>
+            </w:r>
+            <w:r>
+              <w:t>from a third party VM</w:t>
+            </w:r>
+          </w:p>
+          <w:p>
+            <w:pPr>
+              <w:numPr>
+                <w:ilvl w:val="0"/>
+                <w:numId w:val="1"/>
+              </w:numPr>
+              <w:ind w:hanging="101"/>
+            </w:pPr>
+            <w:r>
+              <w:t>Configuration of Apache vhosts, htaccess, and SSL</w:t>
+            </w:r>
+          </w:p>
+          <w:p>
+            <w:pPr>
+              <w:ind w:left="101"/>
+              <w:rPr>
+                <w:b/>
+              </w:rPr>
+            </w:pPr>
+          </w:p>
+          <w:p>
+            <w:pPr>
+              <w:rPr>
+                <w:b/>
+              </w:rPr>
+            </w:pPr>
+            <w:r>
+              <w:rPr>
+                <w:b/>
+              </w:rPr>
+              <w:t>Drupal</w:t>
+            </w:r>
+          </w:p>
+          <w:p>
+            <w:pPr>
+              <w:numPr>
+                <w:ilvl w:val="0"/>
+                <w:numId w:val="1"/>
+              </w:numPr>
+              <w:ind w:hanging="101"/>
+            </w:pPr>
+            <w:r>
+              <w:t>Worked with other IS&amp;T students and staff to deploy a new website for the Residential Computing team in the IS&amp;T Helpdesk</w:t>
+            </w:r>
+          </w:p>
+          <w:p>
+            <w:pPr>
+              <w:numPr>
+                <w:ilvl w:val="0"/>
+                <w:numId w:val="1"/>
+              </w:numPr>
+              <w:ind w:hanging="101"/>
+            </w:pPr>
+            <w:r>
+              <w:t>Features include ticket submission web forms, dynamic content from System Status page, and CSS/Javascript feature slideshow.</w:t>
+            </w:r>
+          </w:p>
+          <w:p>
+            <w:pPr>
+              <w:numPr>
+                <w:ilvl w:val="0"/>
+                <w:numId w:val="1"/>
+              </w:numPr>
+              <w:ind w:hanging="101"/>
+              <w:rPr>
+                <w:b/>
+              </w:rPr>
+            </w:pPr>
+            <w:r>
+              <w:t>Configured Request Tracker queues to parse mail headers and body to set custom ticket system fields.</w:t>
+            </w:r>
+            <w:r>
+              <w:rPr>
+                <w:b/>
+              </w:rPr>
+              <w:t xml:space="preserve"> </w:t>
+            </w:r>
+          </w:p>
+          <w:p>
+            <w:pPr>
+              <w:numPr>
+                <w:ilvl w:val="0"/>
+                <w:numId w:val="1"/>
+              </w:numPr>
+              <w:ind w:hanging="101"/>
+              <w:rPr>
+                <w:b/>
+              </w:rPr>
+            </w:pPr>
+            <w:r>
+              <w:t>Received an IS&amp;T Spotlight Award for work on the site</w:t>
+            </w:r>
+          </w:p>
+          <w:p>
+            <w:pPr>
+              <w:ind w:left="101"/>
+            </w:pPr>
+          </w:p>
+          <w:p>
+            <w:r>
+              <w:rPr>
+                <w:b/>
+              </w:rPr>
               <w:t>Asterisk</w:t>
             </w:r>
           </w:p>
           <w:p>
             <w:pPr>
-              <w:contextualSpacing w:val="0"/>
-            </w:pPr>
-            <w:r>
-              <w:t>Skill Level: Beginner</w:t>
-            </w:r>
-          </w:p>
-          <w:p>
-            <w:pPr>
-              <w:contextualSpacing w:val="0"/>
+              <w:pStyle w:val="ListParagraph"/>
+              <w:ind w:left="101"/>
             </w:pPr>
             <w:r>
               <w:t>Set up a working Asterisk server for personal use using the FreePBX Web GUI and MIT’s Personal SIP service as a SIP trunk.</w:t>
@@ -920,12 +1820,13 @@
     </w:tbl>
     <w:p/>
     <w:sectPr>
-      <w:footerReference w:type="even" r:id="rId7"/>
-      <w:footerReference w:type="default" r:id="rId8"/>
+      <w:footerReference w:type="even" r:id="rId10"/>
+      <w:footerReference w:type="default" r:id="rId11"/>
       <w:pgSz w:w="12240" w:h="15840"/>
-      <w:pgMar w:top="720" w:right="1440" w:bottom="720" w:left="1440" w:header="360" w:footer="360" w:gutter="0"/>
+      <w:pgMar w:top="576" w:right="1440" w:bottom="576" w:left="1440" w:header="288" w:footer="288" w:gutter="0"/>
       <w:pgNumType w:start="1"/>
       <w:cols w:space="720"/>
+      <w:docGrid w:linePitch="258"/>
     </w:sectPr>
   </w:body>
 </w:document>
@@ -1075,7 +1976,7 @@
   <w:abstractNum w:abstractNumId="0">
     <w:nsid w:val="03E92189"/>
     <w:multiLevelType w:val="hybridMultilevel"/>
-    <w:tmpl w:val="DF2E87C6"/>
+    <w:tmpl w:val="4A609532"/>
     <w:lvl w:ilvl="0" w:tplc="04090001">
       <w:start w:val="1"/>
       <w:numFmt w:val="bullet"/>
@@ -1448,6 +2349,268 @@
     </w:lvl>
   </w:abstractNum>
   <w:abstractNum w:abstractNumId="3">
+    <w:nsid w:val="26F95871"/>
+    <w:multiLevelType w:val="multilevel"/>
+    <w:tmpl w:val="5DA27B34"/>
+    <w:lvl w:ilvl="0">
+      <w:start w:val="1"/>
+      <w:numFmt w:val="bullet"/>
+      <w:lvlText w:val=""/>
+      <w:lvlJc w:val="left"/>
+      <w:pPr>
+        <w:tabs>
+          <w:tab w:val="num" w:pos="720"/>
+        </w:tabs>
+        <w:ind w:left="720" w:hanging="360"/>
+      </w:pPr>
+      <w:rPr>
+        <w:rFonts w:ascii="Symbol" w:hAnsi="Symbol" w:hint="default"/>
+        <w:sz w:val="20"/>
+      </w:rPr>
+    </w:lvl>
+    <w:lvl w:ilvl="1" w:tentative="1">
+      <w:start w:val="1"/>
+      <w:numFmt w:val="bullet"/>
+      <w:lvlText w:val="o"/>
+      <w:lvlJc w:val="left"/>
+      <w:pPr>
+        <w:tabs>
+          <w:tab w:val="num" w:pos="1440"/>
+        </w:tabs>
+        <w:ind w:left="1440" w:hanging="360"/>
+      </w:pPr>
+      <w:rPr>
+        <w:rFonts w:ascii="Courier New" w:hAnsi="Courier New" w:hint="default"/>
+        <w:sz w:val="20"/>
+      </w:rPr>
+    </w:lvl>
+    <w:lvl w:ilvl="2" w:tentative="1">
+      <w:start w:val="1"/>
+      <w:numFmt w:val="bullet"/>
+      <w:lvlText w:val=""/>
+      <w:lvlJc w:val="left"/>
+      <w:pPr>
+        <w:tabs>
+          <w:tab w:val="num" w:pos="2160"/>
+        </w:tabs>
+        <w:ind w:left="2160" w:hanging="360"/>
+      </w:pPr>
+      <w:rPr>
+        <w:rFonts w:ascii="Wingdings" w:hAnsi="Wingdings" w:hint="default"/>
+        <w:sz w:val="20"/>
+      </w:rPr>
+    </w:lvl>
+    <w:lvl w:ilvl="3" w:tentative="1">
+      <w:start w:val="1"/>
+      <w:numFmt w:val="bullet"/>
+      <w:lvlText w:val=""/>
+      <w:lvlJc w:val="left"/>
+      <w:pPr>
+        <w:tabs>
+          <w:tab w:val="num" w:pos="2880"/>
+        </w:tabs>
+        <w:ind w:left="2880" w:hanging="360"/>
+      </w:pPr>
+      <w:rPr>
+        <w:rFonts w:ascii="Wingdings" w:hAnsi="Wingdings" w:hint="default"/>
+        <w:sz w:val="20"/>
+      </w:rPr>
+    </w:lvl>
+    <w:lvl w:ilvl="4" w:tentative="1">
+      <w:start w:val="1"/>
+      <w:numFmt w:val="bullet"/>
+      <w:lvlText w:val=""/>
+      <w:lvlJc w:val="left"/>
+      <w:pPr>
+        <w:tabs>
+          <w:tab w:val="num" w:pos="3600"/>
+        </w:tabs>
+        <w:ind w:left="3600" w:hanging="360"/>
+      </w:pPr>
+      <w:rPr>
+        <w:rFonts w:ascii="Wingdings" w:hAnsi="Wingdings" w:hint="default"/>
+        <w:sz w:val="20"/>
+      </w:rPr>
+    </w:lvl>
+    <w:lvl w:ilvl="5" w:tentative="1">
+      <w:start w:val="1"/>
+      <w:numFmt w:val="bullet"/>
+      <w:lvlText w:val=""/>
+      <w:lvlJc w:val="left"/>
+      <w:pPr>
+        <w:tabs>
+          <w:tab w:val="num" w:pos="4320"/>
+        </w:tabs>
+        <w:ind w:left="4320" w:hanging="360"/>
+      </w:pPr>
+      <w:rPr>
+        <w:rFonts w:ascii="Wingdings" w:hAnsi="Wingdings" w:hint="default"/>
+        <w:sz w:val="20"/>
+      </w:rPr>
+    </w:lvl>
+    <w:lvl w:ilvl="6" w:tentative="1">
+      <w:start w:val="1"/>
+      <w:numFmt w:val="bullet"/>
+      <w:lvlText w:val=""/>
+      <w:lvlJc w:val="left"/>
+      <w:pPr>
+        <w:tabs>
+          <w:tab w:val="num" w:pos="5040"/>
+        </w:tabs>
+        <w:ind w:left="5040" w:hanging="360"/>
+      </w:pPr>
+      <w:rPr>
+        <w:rFonts w:ascii="Wingdings" w:hAnsi="Wingdings" w:hint="default"/>
+        <w:sz w:val="20"/>
+      </w:rPr>
+    </w:lvl>
+    <w:lvl w:ilvl="7" w:tentative="1">
+      <w:start w:val="1"/>
+      <w:numFmt w:val="bullet"/>
+      <w:lvlText w:val=""/>
+      <w:lvlJc w:val="left"/>
+      <w:pPr>
+        <w:tabs>
+          <w:tab w:val="num" w:pos="5760"/>
+        </w:tabs>
+        <w:ind w:left="5760" w:hanging="360"/>
+      </w:pPr>
+      <w:rPr>
+        <w:rFonts w:ascii="Wingdings" w:hAnsi="Wingdings" w:hint="default"/>
+        <w:sz w:val="20"/>
+      </w:rPr>
+    </w:lvl>
+    <w:lvl w:ilvl="8" w:tentative="1">
+      <w:start w:val="1"/>
+      <w:numFmt w:val="bullet"/>
+      <w:lvlText w:val=""/>
+      <w:lvlJc w:val="left"/>
+      <w:pPr>
+        <w:tabs>
+          <w:tab w:val="num" w:pos="6480"/>
+        </w:tabs>
+        <w:ind w:left="6480" w:hanging="360"/>
+      </w:pPr>
+      <w:rPr>
+        <w:rFonts w:ascii="Wingdings" w:hAnsi="Wingdings" w:hint="default"/>
+        <w:sz w:val="20"/>
+      </w:rPr>
+    </w:lvl>
+  </w:abstractNum>
+  <w:abstractNum w:abstractNumId="4">
+    <w:nsid w:val="312D544A"/>
+    <w:multiLevelType w:val="multilevel"/>
+    <w:tmpl w:val="2398E54A"/>
+    <w:lvl w:ilvl="0">
+      <w:start w:val="1"/>
+      <w:numFmt w:val="bullet"/>
+      <w:lvlText w:val="·"/>
+      <w:lvlJc w:val="left"/>
+      <w:pPr>
+        <w:ind w:left="101" w:firstLine="0"/>
+      </w:pPr>
+      <w:rPr>
+        <w:rFonts w:ascii="Arial" w:eastAsia="Arial" w:hAnsi="Arial" w:cs="Arial"/>
+      </w:rPr>
+    </w:lvl>
+    <w:lvl w:ilvl="1">
+      <w:start w:val="1"/>
+      <w:numFmt w:val="bullet"/>
+      <w:lvlText w:val="o"/>
+      <w:lvlJc w:val="left"/>
+      <w:pPr>
+        <w:ind w:left="1440" w:firstLine="1080"/>
+      </w:pPr>
+      <w:rPr>
+        <w:rFonts w:ascii="Arial" w:eastAsia="Arial" w:hAnsi="Arial" w:cs="Arial"/>
+      </w:rPr>
+    </w:lvl>
+    <w:lvl w:ilvl="2">
+      <w:start w:val="1"/>
+      <w:numFmt w:val="bullet"/>
+      <w:lvlText w:val="▪"/>
+      <w:lvlJc w:val="left"/>
+      <w:pPr>
+        <w:ind w:left="2160" w:firstLine="1800"/>
+      </w:pPr>
+      <w:rPr>
+        <w:rFonts w:ascii="Arial" w:eastAsia="Arial" w:hAnsi="Arial" w:cs="Arial"/>
+      </w:rPr>
+    </w:lvl>
+    <w:lvl w:ilvl="3">
+      <w:start w:val="1"/>
+      <w:numFmt w:val="bullet"/>
+      <w:lvlText w:val="●"/>
+      <w:lvlJc w:val="left"/>
+      <w:pPr>
+        <w:ind w:left="2880" w:firstLine="2520"/>
+      </w:pPr>
+      <w:rPr>
+        <w:rFonts w:ascii="Arial" w:eastAsia="Arial" w:hAnsi="Arial" w:cs="Arial"/>
+      </w:rPr>
+    </w:lvl>
+    <w:lvl w:ilvl="4">
+      <w:start w:val="1"/>
+      <w:numFmt w:val="bullet"/>
+      <w:lvlText w:val="o"/>
+      <w:lvlJc w:val="left"/>
+      <w:pPr>
+        <w:ind w:left="3600" w:firstLine="3240"/>
+      </w:pPr>
+      <w:rPr>
+        <w:rFonts w:ascii="Arial" w:eastAsia="Arial" w:hAnsi="Arial" w:cs="Arial"/>
+      </w:rPr>
+    </w:lvl>
+    <w:lvl w:ilvl="5">
+      <w:start w:val="1"/>
+      <w:numFmt w:val="bullet"/>
+      <w:lvlText w:val="▪"/>
+      <w:lvlJc w:val="left"/>
+      <w:pPr>
+        <w:ind w:left="4320" w:firstLine="3960"/>
+      </w:pPr>
+      <w:rPr>
+        <w:rFonts w:ascii="Arial" w:eastAsia="Arial" w:hAnsi="Arial" w:cs="Arial"/>
+      </w:rPr>
+    </w:lvl>
+    <w:lvl w:ilvl="6">
+      <w:start w:val="1"/>
+      <w:numFmt w:val="bullet"/>
+      <w:lvlText w:val="●"/>
+      <w:lvlJc w:val="left"/>
+      <w:pPr>
+        <w:ind w:left="5040" w:firstLine="4680"/>
+      </w:pPr>
+      <w:rPr>
+        <w:rFonts w:ascii="Arial" w:eastAsia="Arial" w:hAnsi="Arial" w:cs="Arial"/>
+      </w:rPr>
+    </w:lvl>
+    <w:lvl w:ilvl="7">
+      <w:start w:val="1"/>
+      <w:numFmt w:val="bullet"/>
+      <w:lvlText w:val="o"/>
+      <w:lvlJc w:val="left"/>
+      <w:pPr>
+        <w:ind w:left="5760" w:firstLine="5400"/>
+      </w:pPr>
+      <w:rPr>
+        <w:rFonts w:ascii="Arial" w:eastAsia="Arial" w:hAnsi="Arial" w:cs="Arial"/>
+      </w:rPr>
+    </w:lvl>
+    <w:lvl w:ilvl="8">
+      <w:start w:val="1"/>
+      <w:numFmt w:val="bullet"/>
+      <w:lvlText w:val="▪"/>
+      <w:lvlJc w:val="left"/>
+      <w:pPr>
+        <w:ind w:left="6480" w:firstLine="6120"/>
+      </w:pPr>
+      <w:rPr>
+        <w:rFonts w:ascii="Arial" w:eastAsia="Arial" w:hAnsi="Arial" w:cs="Arial"/>
+      </w:rPr>
+    </w:lvl>
+  </w:abstractNum>
+  <w:abstractNum w:abstractNumId="5">
     <w:nsid w:val="4EF13BA2"/>
     <w:multiLevelType w:val="multilevel"/>
     <w:tmpl w:val="005E5654"/>
@@ -1596,7 +2759,120 @@
       </w:rPr>
     </w:lvl>
   </w:abstractNum>
-  <w:abstractNum w:abstractNumId="4">
+  <w:abstractNum w:abstractNumId="6">
+    <w:nsid w:val="62855338"/>
+    <w:multiLevelType w:val="hybridMultilevel"/>
+    <w:tmpl w:val="A7B2E414"/>
+    <w:lvl w:ilvl="0" w:tplc="04090001">
+      <w:start w:val="1"/>
+      <w:numFmt w:val="bullet"/>
+      <w:lvlText w:val=""/>
+      <w:lvlJc w:val="left"/>
+      <w:pPr>
+        <w:ind w:left="720" w:hanging="360"/>
+      </w:pPr>
+      <w:rPr>
+        <w:rFonts w:ascii="Symbol" w:hAnsi="Symbol" w:hint="default"/>
+      </w:rPr>
+    </w:lvl>
+    <w:lvl w:ilvl="1" w:tplc="04090003" w:tentative="1">
+      <w:start w:val="1"/>
+      <w:numFmt w:val="bullet"/>
+      <w:lvlText w:val="o"/>
+      <w:lvlJc w:val="left"/>
+      <w:pPr>
+        <w:ind w:left="1440" w:hanging="360"/>
+      </w:pPr>
+      <w:rPr>
+        <w:rFonts w:ascii="Courier New" w:hAnsi="Courier New" w:cs="Courier New" w:hint="default"/>
+      </w:rPr>
+    </w:lvl>
+    <w:lvl w:ilvl="2" w:tplc="04090005" w:tentative="1">
+      <w:start w:val="1"/>
+      <w:numFmt w:val="bullet"/>
+      <w:lvlText w:val=""/>
+      <w:lvlJc w:val="left"/>
+      <w:pPr>
+        <w:ind w:left="2160" w:hanging="360"/>
+      </w:pPr>
+      <w:rPr>
+        <w:rFonts w:ascii="Wingdings" w:hAnsi="Wingdings" w:hint="default"/>
+      </w:rPr>
+    </w:lvl>
+    <w:lvl w:ilvl="3" w:tplc="04090001" w:tentative="1">
+      <w:start w:val="1"/>
+      <w:numFmt w:val="bullet"/>
+      <w:lvlText w:val=""/>
+      <w:lvlJc w:val="left"/>
+      <w:pPr>
+        <w:ind w:left="2880" w:hanging="360"/>
+      </w:pPr>
+      <w:rPr>
+        <w:rFonts w:ascii="Symbol" w:hAnsi="Symbol" w:hint="default"/>
+      </w:rPr>
+    </w:lvl>
+    <w:lvl w:ilvl="4" w:tplc="04090003" w:tentative="1">
+      <w:start w:val="1"/>
+      <w:numFmt w:val="bullet"/>
+      <w:lvlText w:val="o"/>
+      <w:lvlJc w:val="left"/>
+      <w:pPr>
+        <w:ind w:left="3600" w:hanging="360"/>
+      </w:pPr>
+      <w:rPr>
+        <w:rFonts w:ascii="Courier New" w:hAnsi="Courier New" w:cs="Courier New" w:hint="default"/>
+      </w:rPr>
+    </w:lvl>
+    <w:lvl w:ilvl="5" w:tplc="04090005" w:tentative="1">
+      <w:start w:val="1"/>
+      <w:numFmt w:val="bullet"/>
+      <w:lvlText w:val=""/>
+      <w:lvlJc w:val="left"/>
+      <w:pPr>
+        <w:ind w:left="4320" w:hanging="360"/>
+      </w:pPr>
+      <w:rPr>
+        <w:rFonts w:ascii="Wingdings" w:hAnsi="Wingdings" w:hint="default"/>
+      </w:rPr>
+    </w:lvl>
+    <w:lvl w:ilvl="6" w:tplc="04090001" w:tentative="1">
+      <w:start w:val="1"/>
+      <w:numFmt w:val="bullet"/>
+      <w:lvlText w:val=""/>
+      <w:lvlJc w:val="left"/>
+      <w:pPr>
+        <w:ind w:left="5040" w:hanging="360"/>
+      </w:pPr>
+      <w:rPr>
+        <w:rFonts w:ascii="Symbol" w:hAnsi="Symbol" w:hint="default"/>
+      </w:rPr>
+    </w:lvl>
+    <w:lvl w:ilvl="7" w:tplc="04090003" w:tentative="1">
+      <w:start w:val="1"/>
+      <w:numFmt w:val="bullet"/>
+      <w:lvlText w:val="o"/>
+      <w:lvlJc w:val="left"/>
+      <w:pPr>
+        <w:ind w:left="5760" w:hanging="360"/>
+      </w:pPr>
+      <w:rPr>
+        <w:rFonts w:ascii="Courier New" w:hAnsi="Courier New" w:cs="Courier New" w:hint="default"/>
+      </w:rPr>
+    </w:lvl>
+    <w:lvl w:ilvl="8" w:tplc="04090005" w:tentative="1">
+      <w:start w:val="1"/>
+      <w:numFmt w:val="bullet"/>
+      <w:lvlText w:val=""/>
+      <w:lvlJc w:val="left"/>
+      <w:pPr>
+        <w:ind w:left="6480" w:hanging="360"/>
+      </w:pPr>
+      <w:rPr>
+        <w:rFonts w:ascii="Wingdings" w:hAnsi="Wingdings" w:hint="default"/>
+      </w:rPr>
+    </w:lvl>
+  </w:abstractNum>
+  <w:abstractNum w:abstractNumId="7">
     <w:nsid w:val="6E5A52C5"/>
     <w:multiLevelType w:val="multilevel"/>
     <w:tmpl w:val="2398E54A"/>
@@ -1710,10 +2986,10 @@
     </w:lvl>
   </w:abstractNum>
   <w:num w:numId="1">
-    <w:abstractNumId w:val="4"/>
+    <w:abstractNumId w:val="7"/>
   </w:num>
   <w:num w:numId="2">
-    <w:abstractNumId w:val="3"/>
+    <w:abstractNumId w:val="5"/>
   </w:num>
   <w:num w:numId="3">
     <w:abstractNumId w:val="0"/>
@@ -1723,6 +2999,15 @@
   </w:num>
   <w:num w:numId="5">
     <w:abstractNumId w:val="1"/>
+  </w:num>
+  <w:num w:numId="6">
+    <w:abstractNumId w:val="3"/>
+  </w:num>
+  <w:num w:numId="7">
+    <w:abstractNumId w:val="6"/>
+  </w:num>
+  <w:num w:numId="8">
+    <w:abstractNumId w:val="4"/>
   </w:num>
 </w:numbering>
 </file>
@@ -2230,7 +3515,6 @@
   <w:style w:type="character" w:default="1" w:styleId="DefaultParagraphFont">
     <w:name w:val="Default Paragraph Font"/>
     <w:uiPriority w:val="1"/>
-    <w:semiHidden/>
     <w:unhideWhenUsed/>
   </w:style>
   <w:style w:type="table" w:default="1" w:styleId="TableNormal">
@@ -2560,6 +3844,17 @@
     <w:link w:val="Header"/>
     <w:uiPriority w:val="99"/>
     <w:rsid w:val="000945F3"/>
+  </w:style>
+  <w:style w:type="character" w:styleId="Hyperlink">
+    <w:name w:val="Hyperlink"/>
+    <w:basedOn w:val="DefaultParagraphFont"/>
+    <w:uiPriority w:val="99"/>
+    <w:unhideWhenUsed/>
+    <w:rsid w:val="00825429"/>
+    <w:rPr>
+      <w:color w:val="0563C1" w:themeColor="hyperlink"/>
+      <w:u w:val="single"/>
+    </w:rPr>
   </w:style>
 </w:styles>
 </file>

</xml_diff>

<commit_message>
Added commits e53c014, 3d333d8, 288a637, 943c102, and c7e8276. Oh, and some minor Word formatting, because Word still sucks :)
</commit_message>
<xml_diff>
--- a/TThomas Resume.docx
+++ b/TThomas Resume.docx
@@ -32,7 +32,13 @@
           <w:sz w:val="24"/>
         </w:rPr>
         <w:br/>
-        <w:t>Cambridge, MA  02139</w:t>
+        <w:t>Cambridge, MA </w:t>
+      </w:r>
+      <w:r>
+        <w:rPr>
+          <w:sz w:val="24"/>
+        </w:rPr>
+        <w:t> 02139</w:t>
       </w:r>
       <w:r>
         <w:rPr>
@@ -46,8 +52,22 @@
           <w:sz w:val="24"/>
         </w:rPr>
         <w:br/>
-        <w:t>tthomas292@me.com</w:t>
+        <w:t>tthoma24@mit</w:t>
       </w:r>
+      <w:r>
+        <w:rPr>
+          <w:sz w:val="24"/>
+        </w:rPr>
+        <w:t>.</w:t>
+      </w:r>
+      <w:r>
+        <w:rPr>
+          <w:sz w:val="24"/>
+        </w:rPr>
+        <w:t>edu</w:t>
+      </w:r>
+      <w:bookmarkStart w:id="0" w:name="_GoBack"/>
+      <w:bookmarkEnd w:id="0"/>
     </w:p>
     <w:p>
       <w:pPr>
@@ -231,8 +251,8 @@
                 <w:b/>
               </w:rPr>
             </w:pPr>
-            <w:bookmarkStart w:id="0" w:name="h.gjdgxs" w:colFirst="0" w:colLast="0"/>
-            <w:bookmarkEnd w:id="0"/>
+            <w:bookmarkStart w:id="1" w:name="h.gjdgxs" w:colFirst="0" w:colLast="0"/>
+            <w:bookmarkEnd w:id="1"/>
             <w:r>
               <w:rPr>
                 <w:b/>
@@ -299,7 +319,10 @@
               </w:numPr>
             </w:pPr>
             <w:r>
-              <w:t>Troubleshoot client and server side software and hardware issues. Provide resolutions to end users by email, phone, and in-person.</w:t>
+              <w:t>Troubleshoot client and server side software and hardware issues. Provide resolutions to end users</w:t>
+            </w:r>
+            <w:r>
+              <w:t xml:space="preserve"> by virtually/in-person, escalating as appropriate.</w:t>
             </w:r>
           </w:p>
           <w:p>
@@ -311,7 +334,10 @@
               </w:numPr>
             </w:pPr>
             <w:r>
-              <w:t>Reinstall and/or deploy new desktop and server hardware, including AWS EC2 instances.</w:t>
+              <w:t>Reinstall and/or deploy n</w:t>
+            </w:r>
+            <w:r>
+              <w:t>ew desktop and server hardware and software.</w:t>
             </w:r>
           </w:p>
           <w:p>
@@ -335,7 +361,13 @@
               </w:numPr>
             </w:pPr>
             <w:r>
-              <w:t>Assist Cloud Architect by triaging issues with cloud compute applications and services. Escalate as appropriate.</w:t>
+              <w:t>Assist Cloud Architect by triaging issues with cloud compute applications and services</w:t>
+            </w:r>
+            <w:r>
+              <w:t>, and the installation and configuration of new services</w:t>
+            </w:r>
+            <w:r>
+              <w:t xml:space="preserve">. </w:t>
             </w:r>
           </w:p>
           <w:p>
@@ -347,7 +379,57 @@
               </w:numPr>
             </w:pPr>
             <w:r>
-              <w:t>Work with other IT team members to execute projects including moving services to new servers, email migration, physical office move, server security and HITRUST certification effort.</w:t>
+              <w:t>Work</w:t>
+            </w:r>
+            <w:r>
+              <w:t xml:space="preserve"> closely</w:t>
+            </w:r>
+            <w:r>
+              <w:t xml:space="preserve"> with other IT team members to execute projects including moving services </w:t>
+            </w:r>
+            <w:r>
+              <w:t>in</w:t>
+            </w:r>
+            <w:r>
+              <w:t xml:space="preserve">to </w:t>
+            </w:r>
+            <w:r>
+              <w:t>AWS</w:t>
+            </w:r>
+            <w:r>
+              <w:t>, email migration, physical office move, server security and HITRUST</w:t>
+            </w:r>
+            <w:r>
+              <w:t xml:space="preserve"> CSF</w:t>
+            </w:r>
+            <w:r>
+              <w:t xml:space="preserve"> (</w:t>
+            </w:r>
+            <w:hyperlink r:id="rId7" w:history="1">
+              <w:r>
+                <w:rPr>
+                  <w:rStyle w:val="Hyperlink"/>
+                </w:rPr>
+                <w:t>https://hitrustalliance.net</w:t>
+              </w:r>
+            </w:hyperlink>
+            <w:r>
+              <w:t>)</w:t>
+            </w:r>
+            <w:r>
+              <w:t xml:space="preserve"> certification effort.</w:t>
+            </w:r>
+          </w:p>
+          <w:p>
+            <w:pPr>
+              <w:pStyle w:val="ListParagraph"/>
+              <w:numPr>
+                <w:ilvl w:val="0"/>
+                <w:numId w:val="7"/>
+              </w:numPr>
+            </w:pPr>
+            <w:r>
+              <w:t>Provide security awareness trainings for new hires.</w:t>
             </w:r>
           </w:p>
           <w:p>
@@ -409,15 +491,7 @@
                 <w:sz w:val="19"/>
                 <w:szCs w:val="19"/>
               </w:rPr>
-              <w:t xml:space="preserve">May 13 - </w:t>
-            </w:r>
-            <w:r>
-              <w:rPr>
-                <w:b/>
-                <w:sz w:val="19"/>
-                <w:szCs w:val="19"/>
-              </w:rPr>
-              <w:t>May 15</w:t>
+              <w:t>May 13 - May 15</w:t>
             </w:r>
           </w:p>
         </w:tc>
@@ -657,7 +731,49 @@
                 <w:sz w:val="19"/>
                 <w:szCs w:val="19"/>
               </w:rPr>
-              <w:t>Author and maintain documentation for a wide variety of technology services within the MIT Confluence-based knowledge base.</w:t>
+              <w:t>Author</w:t>
+            </w:r>
+            <w:r>
+              <w:rPr>
+                <w:sz w:val="19"/>
+                <w:szCs w:val="19"/>
+              </w:rPr>
+              <w:t>ed</w:t>
+            </w:r>
+            <w:r>
+              <w:rPr>
+                <w:sz w:val="19"/>
+                <w:szCs w:val="19"/>
+              </w:rPr>
+              <w:t xml:space="preserve"> and maintain</w:t>
+            </w:r>
+            <w:r>
+              <w:rPr>
+                <w:sz w:val="19"/>
+                <w:szCs w:val="19"/>
+              </w:rPr>
+              <w:t>ed</w:t>
+            </w:r>
+            <w:r>
+              <w:rPr>
+                <w:sz w:val="19"/>
+                <w:szCs w:val="19"/>
+              </w:rPr>
+              <w:t xml:space="preserve"> documentation for a wide variety of technology </w:t>
+            </w:r>
+            <w:r>
+              <w:rPr>
+                <w:sz w:val="19"/>
+                <w:szCs w:val="19"/>
+              </w:rPr>
+              <w:t xml:space="preserve">and </w:t>
+            </w:r>
+            <w:r>
+              <w:rPr>
+                <w:sz w:val="19"/>
+                <w:szCs w:val="19"/>
+              </w:rPr>
+              <w:t>services within the MIT Confluence-based knowledge base.</w:t>
             </w:r>
           </w:p>
           <w:p>
@@ -696,8 +812,14 @@
               <w:spacing w:after="120"/>
               <w:ind w:right="144"/>
               <w:contextualSpacing w:val="0"/>
-            </w:pPr>
-            <w:r>
+              <w:rPr>
+                <w:b/>
+              </w:rPr>
+            </w:pPr>
+            <w:r>
+              <w:rPr>
+                <w:b/>
+              </w:rPr>
               <w:lastRenderedPageBreak/>
               <w:t>Sep 11 - Dec 12</w:t>
             </w:r>
@@ -711,15 +833,25 @@
             <w:pPr>
               <w:spacing w:after="120"/>
               <w:contextualSpacing w:val="0"/>
-            </w:pPr>
-            <w:r>
+              <w:rPr>
+                <w:b/>
+              </w:rPr>
+            </w:pPr>
+            <w:r>
+              <w:rPr>
+                <w:b/>
+              </w:rPr>
               <w:t>Technical Support Specialist</w:t>
             </w:r>
             <w:r>
+              <w:rPr>
+                <w:b/>
+              </w:rPr>
               <w:t>, Student</w:t>
             </w:r>
             <w:r>
               <w:rPr>
+                <w:b/>
                 <w:i/>
               </w:rPr>
               <w:t xml:space="preserve"> Computing Services at Hofstra University</w:t>
@@ -729,8 +861,14 @@
             <w:pPr>
               <w:spacing w:after="120"/>
               <w:contextualSpacing w:val="0"/>
-            </w:pPr>
-            <w:r>
+              <w:rPr>
+                <w:b/>
+              </w:rPr>
+            </w:pPr>
+            <w:r>
+              <w:rPr>
+                <w:b/>
+              </w:rPr>
               <w:t>Hempstead, NY</w:t>
             </w:r>
           </w:p>
@@ -871,7 +1009,7 @@
               <w:rPr>
                 <w:szCs w:val="19"/>
               </w:rPr>
-              <w:t>Supported and triaged issues with Google Apps for Education services. Escalated as appropriate.</w:t>
+              <w:t>Supported and triaged issues with Google Apps for Education services.</w:t>
             </w:r>
           </w:p>
           <w:p>
@@ -897,12 +1035,25 @@
               <w:t>Primary issues resolved: password resets, disabled login accounts, print release issues, MS Office suite questions and errors, problems with web services, installing drivers and software, device network registrations, and connectivity issues.</w:t>
             </w:r>
           </w:p>
+          <w:p>
+            <w:pPr>
+              <w:pStyle w:val="ListParagraph"/>
+              <w:spacing w:after="0"/>
+              <w:ind w:right="0"/>
+              <w:rPr>
+                <w:rFonts w:ascii="Times New Roman" w:eastAsia="Times New Roman" w:hAnsi="Times New Roman" w:cs="Times New Roman"/>
+                <w:color w:val="auto"/>
+                <w:sz w:val="24"/>
+                <w:szCs w:val="24"/>
+              </w:rPr>
+            </w:pPr>
+          </w:p>
         </w:tc>
       </w:tr>
     </w:tbl>
     <w:p>
       <w:pPr>
-        <w:spacing w:before="640" w:after="0" w:line="216" w:lineRule="auto"/>
+        <w:spacing w:after="0" w:line="216" w:lineRule="auto"/>
       </w:pPr>
       <w:r>
         <w:rPr>
@@ -995,7 +1146,7 @@
               <w:rPr>
                 <w:b/>
               </w:rPr>
-              <w:t>AWS EC2, S3, IAM, and VPC</w:t>
+              <w:t>Amazon Web Services</w:t>
             </w:r>
           </w:p>
           <w:p>
@@ -1007,7 +1158,7 @@
               <w:ind w:hanging="101"/>
             </w:pPr>
             <w:r>
-              <w:t>Maintenance of IAM users and policies</w:t>
+              <w:t>Day-to-day machine provisioning and maintenance</w:t>
             </w:r>
           </w:p>
           <w:p>
@@ -1019,7 +1170,7 @@
               <w:ind w:hanging="101"/>
             </w:pPr>
             <w:r>
-              <w:t>Spinning up and down Ubuntu machines inside our VPC from a base AMI</w:t>
+              <w:t>Maintenance of IAM users and policies</w:t>
             </w:r>
           </w:p>
           <w:p>
@@ -1029,54 +1180,15 @@
                 <w:numId w:val="1"/>
               </w:numPr>
               <w:ind w:hanging="101"/>
-              <w:rPr>
-                <w:b/>
-              </w:rPr>
-            </w:pPr>
-            <w:r>
-              <w:t>S</w:t>
-            </w:r>
-            <w:r>
-              <w:t>etup for Vault to use</w:t>
-            </w:r>
-            <w:r>
-              <w:rPr>
-                <w:b/>
-              </w:rPr>
-              <w:t xml:space="preserve"> </w:t>
-            </w:r>
-            <w:r>
-              <w:t>the</w:t>
-            </w:r>
-            <w:r>
-              <w:rPr>
-                <w:b/>
-              </w:rPr>
-              <w:t xml:space="preserve"> </w:t>
-            </w:r>
-            <w:r>
-              <w:t>AWS IAM creds and STS backends</w:t>
-            </w:r>
-          </w:p>
-          <w:p>
-            <w:pPr>
-              <w:ind w:left="101"/>
-              <w:rPr>
-                <w:b/>
-              </w:rPr>
-            </w:pPr>
-          </w:p>
-          <w:p>
-            <w:pPr>
-              <w:rPr>
-                <w:b/>
-              </w:rPr>
-            </w:pPr>
-            <w:r>
-              <w:rPr>
-                <w:b/>
-              </w:rPr>
-              <w:t>StarCluster (https://star.mit.edu/cluster)</w:t>
+            </w:pPr>
+            <w:r>
+              <w:t xml:space="preserve">Creation of </w:t>
+            </w:r>
+            <w:r>
+              <w:t>base AMI</w:t>
+            </w:r>
+            <w:r>
+              <w:t>s for generic machines and StarClusters</w:t>
             </w:r>
           </w:p>
           <w:p>
@@ -1086,12 +1198,79 @@
                 <w:numId w:val="1"/>
               </w:numPr>
               <w:ind w:hanging="101"/>
-            </w:pPr>
-            <w:r>
-              <w:t>Work with submitting and troubleshooting</w:t>
-            </w:r>
-            <w:r>
-              <w:t xml:space="preserve"> SGE jobs</w:t>
+              <w:rPr>
+                <w:b/>
+              </w:rPr>
+            </w:pPr>
+            <w:r>
+              <w:t>S</w:t>
+            </w:r>
+            <w:r>
+              <w:t>etup for Vault</w:t>
+            </w:r>
+            <w:r>
+              <w:t xml:space="preserve"> (</w:t>
+            </w:r>
+            <w:hyperlink r:id="rId8" w:history="1">
+              <w:r>
+                <w:rPr>
+                  <w:rStyle w:val="Hyperlink"/>
+                </w:rPr>
+                <w:t>https://vaultproject.io</w:t>
+              </w:r>
+            </w:hyperlink>
+            <w:r>
+              <w:t>)</w:t>
+            </w:r>
+            <w:r>
+              <w:t xml:space="preserve"> to use</w:t>
+            </w:r>
+            <w:r>
+              <w:rPr>
+                <w:b/>
+              </w:rPr>
+              <w:t xml:space="preserve"> </w:t>
+            </w:r>
+            <w:r>
+              <w:t>AWS</w:t>
+            </w:r>
+            <w:r>
+              <w:t xml:space="preserve"> </w:t>
+            </w:r>
+            <w:r>
+              <w:t xml:space="preserve">IAM </w:t>
+            </w:r>
+            <w:r>
+              <w:t>backends</w:t>
+            </w:r>
+          </w:p>
+          <w:p/>
+          <w:p>
+            <w:pPr>
+              <w:rPr>
+                <w:b/>
+              </w:rPr>
+            </w:pPr>
+            <w:r>
+              <w:rPr>
+                <w:b/>
+              </w:rPr>
+              <w:t>StarCluster (</w:t>
+            </w:r>
+            <w:hyperlink r:id="rId9" w:history="1">
+              <w:r>
+                <w:rPr>
+                  <w:rStyle w:val="Hyperlink"/>
+                  <w:b/>
+                </w:rPr>
+                <w:t>https://star.mit.edu/cluster</w:t>
+              </w:r>
+            </w:hyperlink>
+            <w:r>
+              <w:rPr>
+                <w:b/>
+              </w:rPr>
+              <w:t>)</w:t>
             </w:r>
           </w:p>
           <w:p>
@@ -1103,20 +1282,61 @@
               <w:ind w:hanging="101"/>
             </w:pPr>
             <w:r>
+              <w:t>Work with submitting and troubleshooting</w:t>
+            </w:r>
+            <w:r>
+              <w:t xml:space="preserve"> </w:t>
+            </w:r>
+            <w:r>
+              <w:t>Sun Grid Engine (SGE)</w:t>
+            </w:r>
+            <w:r>
+              <w:t xml:space="preserve"> jobs</w:t>
+            </w:r>
+          </w:p>
+          <w:p>
+            <w:pPr>
+              <w:numPr>
+                <w:ilvl w:val="0"/>
+                <w:numId w:val="1"/>
+              </w:numPr>
+              <w:ind w:hanging="101"/>
+            </w:pPr>
+            <w:r>
               <w:t>Experience</w:t>
             </w:r>
             <w:r>
-              <w:t xml:space="preserve"> upgrading and troubleshooting Load Balancer and node issues. </w:t>
-            </w:r>
-          </w:p>
-          <w:p>
-            <w:pPr>
+              <w:t xml:space="preserve"> upgrading and troubl</w:t>
+            </w:r>
+            <w:r>
+              <w:t>eshooting Load Balancer and node</w:t>
+            </w:r>
+            <w:r>
+              <w:t xml:space="preserve"> issues.</w:t>
+            </w:r>
+          </w:p>
+          <w:p>
+            <w:pPr>
+              <w:numPr>
+                <w:ilvl w:val="0"/>
+                <w:numId w:val="1"/>
+              </w:numPr>
+              <w:ind w:hanging="101"/>
+            </w:pPr>
+            <w:r>
+              <w:t>Rudimentary plugin writing</w:t>
+            </w:r>
+            <w:r>
+              <w:t xml:space="preserve"> </w:t>
+            </w:r>
+          </w:p>
+          <w:p>
+            <w:pPr>
+              <w:ind w:left="101"/>
               <w:rPr>
                 <w:b/>
               </w:rPr>
             </w:pPr>
-            <w:bookmarkStart w:id="1" w:name="_GoBack"/>
-            <w:bookmarkEnd w:id="1"/>
           </w:p>
         </w:tc>
       </w:tr>
@@ -1144,14 +1364,28 @@
                 <w:sz w:val="24"/>
                 <w:u w:val="single"/>
               </w:rPr>
-              <w:t>Net</w:t>
+              <w:t xml:space="preserve">UNIX and </w:t>
             </w:r>
             <w:r>
               <w:rPr>
                 <w:sz w:val="24"/>
                 <w:u w:val="single"/>
               </w:rPr>
-              <w:t>working technologies</w:t>
+              <w:t>Net</w:t>
+            </w:r>
+            <w:r>
+              <w:rPr>
+                <w:sz w:val="24"/>
+                <w:u w:val="single"/>
+              </w:rPr>
+              <w:t>work</w:t>
+            </w:r>
+            <w:r>
+              <w:rPr>
+                <w:sz w:val="24"/>
+                <w:u w:val="single"/>
+              </w:rPr>
+              <w:t xml:space="preserve"> technologies</w:t>
             </w:r>
           </w:p>
           <w:p>
@@ -1171,6 +1405,30 @@
             <w:r>
               <w:t>DNS</w:t>
             </w:r>
+            <w:r>
+              <w:t xml:space="preserve">, </w:t>
+            </w:r>
+            <w:r>
+              <w:t>LDAP</w:t>
+            </w:r>
+            <w:r>
+              <w:t>/OpenDJ</w:t>
+            </w:r>
+            <w:r>
+              <w:t xml:space="preserve">, </w:t>
+            </w:r>
+            <w:r>
+              <w:t xml:space="preserve">Kerberos, </w:t>
+            </w:r>
+            <w:r>
+              <w:t>OpenVPN</w:t>
+            </w:r>
+            <w:r>
+              <w:t xml:space="preserve">, SSH, Sendmail, BIND, </w:t>
+            </w:r>
+            <w:r>
+              <w:t>AFS, NFS, Kerberos, Apache</w:t>
+            </w:r>
           </w:p>
           <w:p>
             <w:pPr>
@@ -1181,50 +1439,41 @@
               <w:ind w:hanging="101"/>
             </w:pPr>
             <w:r>
-              <w:t>LDAP</w:t>
-            </w:r>
-            <w:r>
-              <w:t>/OpenDJ</w:t>
-            </w:r>
-          </w:p>
-          <w:p>
-            <w:pPr>
-              <w:numPr>
-                <w:ilvl w:val="0"/>
-                <w:numId w:val="1"/>
-              </w:numPr>
-              <w:ind w:hanging="101"/>
-            </w:pPr>
-            <w:r>
-              <w:t>NFS</w:t>
+              <w:t xml:space="preserve">macOS, </w:t>
+            </w:r>
+            <w:r>
+              <w:t>Ubuntu</w:t>
+            </w:r>
+            <w:r>
+              <w:t xml:space="preserve">, DebAthena, </w:t>
+            </w:r>
+            <w:r>
+              <w:t xml:space="preserve">VMWare ESXi, </w:t>
+            </w:r>
+            <w:r>
+              <w:t>c</w:t>
+            </w:r>
+            <w:r>
+              <w:t>ron</w:t>
             </w:r>
             <w:r>
               <w:t xml:space="preserve">, </w:t>
             </w:r>
             <w:r>
-              <w:t>SaMBa</w:t>
-            </w:r>
-          </w:p>
-          <w:p>
-            <w:pPr>
-              <w:numPr>
-                <w:ilvl w:val="0"/>
-                <w:numId w:val="1"/>
-              </w:numPr>
-              <w:ind w:hanging="101"/>
-            </w:pPr>
-            <w:r>
-              <w:t>OpenVPN</w:t>
-            </w:r>
-          </w:p>
-          <w:p>
-            <w:pPr>
-              <w:spacing w:after="120"/>
-              <w:rPr>
-                <w:sz w:val="24"/>
-                <w:u w:val="single"/>
-              </w:rPr>
-            </w:pPr>
+              <w:t>SysVinit</w:t>
+            </w:r>
+            <w:r>
+              <w:t xml:space="preserve">, </w:t>
+            </w:r>
+            <w:r>
+              <w:t xml:space="preserve">X.509 </w:t>
+            </w:r>
+            <w:r>
+              <w:t>certs</w:t>
+            </w:r>
+            <w:r>
+              <w:t>, emacs, bash</w:t>
+            </w:r>
           </w:p>
         </w:tc>
       </w:tr>
@@ -1241,25 +1490,56 @@
           </w:tcPr>
           <w:p>
             <w:pPr>
-              <w:spacing w:after="120"/>
               <w:rPr>
                 <w:sz w:val="24"/>
                 <w:u w:val="single"/>
               </w:rPr>
             </w:pPr>
+          </w:p>
+        </w:tc>
+      </w:tr>
+      <w:tr>
+        <w:trPr>
+          <w:trHeight w:val="3357"/>
+        </w:trPr>
+        <w:tc>
+          <w:tcPr>
+            <w:tcW w:w="1657" w:type="dxa"/>
+          </w:tcPr>
+          <w:p>
+            <w:pPr>
+              <w:contextualSpacing w:val="0"/>
+            </w:pPr>
+          </w:p>
+        </w:tc>
+        <w:tc>
+          <w:tcPr>
+            <w:tcW w:w="7415" w:type="dxa"/>
+          </w:tcPr>
+          <w:p>
+            <w:pPr>
+              <w:spacing w:after="120"/>
+              <w:contextualSpacing w:val="0"/>
+            </w:pPr>
             <w:r>
               <w:rPr>
                 <w:sz w:val="24"/>
                 <w:u w:val="single"/>
               </w:rPr>
-              <w:t>Sec</w:t>
-            </w:r>
-            <w:r>
-              <w:rPr>
-                <w:sz w:val="24"/>
-                <w:u w:val="single"/>
-              </w:rPr>
-              <w:t>urity</w:t>
+              <w:t>Other Projects</w:t>
+            </w:r>
+          </w:p>
+          <w:p>
+            <w:pPr>
+              <w:rPr>
+                <w:b/>
+              </w:rPr>
+            </w:pPr>
+            <w:r>
+              <w:rPr>
+                <w:b/>
+              </w:rPr>
+              <w:t>Drupal</w:t>
             </w:r>
           </w:p>
           <w:p>
@@ -1271,7 +1551,7 @@
               <w:ind w:hanging="101"/>
             </w:pPr>
             <w:r>
-              <w:t>IPTables</w:t>
+              <w:t>Worked with other IS&amp;T students and staff to deploy a new website for the Residential Computing team in the IS&amp;T Helpdesk</w:t>
             </w:r>
           </w:p>
           <w:p>
@@ -1283,19 +1563,8 @@
               <w:ind w:hanging="101"/>
             </w:pPr>
             <w:r>
-              <w:t>Vault</w:t>
-            </w:r>
-            <w:r>
-              <w:t xml:space="preserve"> (</w:t>
-            </w:r>
-            <w:hyperlink r:id="rId7" w:history="1">
-              <w:r>
-                <w:rPr>
-                  <w:rStyle w:val="Hyperlink"/>
-                </w:rPr>
-                <w:t>https://www.vaultproject.io)</w:t>
-              </w:r>
-            </w:hyperlink>
+              <w:t>Features include ticket submission web forms, dynamic content from System Status page, and CSS/Javascript feature slideshow.</w:t>
+            </w:r>
           </w:p>
           <w:p>
             <w:pPr>
@@ -1304,58 +1573,18 @@
                 <w:numId w:val="1"/>
               </w:numPr>
               <w:ind w:hanging="101"/>
-            </w:pPr>
-            <w:r>
-              <w:t>Endpoint Protector DLP (</w:t>
-            </w:r>
-            <w:hyperlink r:id="rId8" w:history="1">
-              <w:r>
-                <w:rPr>
-                  <w:rStyle w:val="Hyperlink"/>
-                </w:rPr>
-                <w:t>http://www.endpointprotector.com)</w:t>
-              </w:r>
-            </w:hyperlink>
-            <w:r>
+              <w:rPr>
+                <w:b/>
+              </w:rPr>
+            </w:pPr>
+            <w:r>
+              <w:t>Configured Request Tracker queues to parse mail headers and body to set custom ticket system fields.</w:t>
+            </w:r>
+            <w:r>
+              <w:rPr>
+                <w:b/>
+              </w:rPr>
               <w:t xml:space="preserve"> </w:t>
-            </w:r>
-          </w:p>
-          <w:p>
-            <w:pPr>
-              <w:spacing w:after="120"/>
-              <w:rPr>
-                <w:sz w:val="24"/>
-                <w:u w:val="single"/>
-              </w:rPr>
-            </w:pPr>
-          </w:p>
-        </w:tc>
-      </w:tr>
-      <w:tr>
-        <w:tc>
-          <w:tcPr>
-            <w:tcW w:w="1657" w:type="dxa"/>
-          </w:tcPr>
-          <w:p/>
-        </w:tc>
-        <w:tc>
-          <w:tcPr>
-            <w:tcW w:w="7415" w:type="dxa"/>
-          </w:tcPr>
-          <w:p>
-            <w:pPr>
-              <w:spacing w:after="120"/>
-              <w:rPr>
-                <w:sz w:val="24"/>
-                <w:u w:val="single"/>
-              </w:rPr>
-            </w:pPr>
-            <w:r>
-              <w:rPr>
-                <w:sz w:val="24"/>
-                <w:u w:val="single"/>
-              </w:rPr>
-              <w:t>Unix</w:t>
             </w:r>
           </w:p>
           <w:p>
@@ -1365,365 +1594,89 @@
                 <w:numId w:val="1"/>
               </w:numPr>
               <w:ind w:hanging="101"/>
-            </w:pPr>
-            <w:r>
-              <w:t>Ubuntu</w:t>
-            </w:r>
-          </w:p>
-          <w:p>
-            <w:pPr>
-              <w:numPr>
-                <w:ilvl w:val="0"/>
-                <w:numId w:val="1"/>
-              </w:numPr>
-              <w:ind w:hanging="101"/>
-            </w:pPr>
-            <w:r>
-              <w:t>Cron</w:t>
-            </w:r>
-          </w:p>
-          <w:p>
-            <w:pPr>
-              <w:numPr>
-                <w:ilvl w:val="0"/>
-                <w:numId w:val="1"/>
-              </w:numPr>
-              <w:ind w:hanging="101"/>
-            </w:pPr>
-            <w:r>
-              <w:t>SysVinit</w:t>
-            </w:r>
-          </w:p>
-          <w:p>
-            <w:pPr>
-              <w:numPr>
-                <w:ilvl w:val="0"/>
-                <w:numId w:val="1"/>
-              </w:numPr>
-              <w:ind w:hanging="101"/>
-            </w:pPr>
-            <w:r>
-              <w:t>SSH/SSHLDAP (</w:t>
-            </w:r>
-            <w:hyperlink r:id="rId9" w:history="1">
+              <w:rPr>
+                <w:b/>
+              </w:rPr>
+            </w:pPr>
+            <w:r>
+              <w:t>Received an IS&amp;T Spotlight Award for work on the site</w:t>
+            </w:r>
+          </w:p>
+          <w:p>
+            <w:pPr>
+              <w:ind w:left="101"/>
+            </w:pPr>
+          </w:p>
+          <w:p>
+            <w:r>
+              <w:rPr>
+                <w:b/>
+              </w:rPr>
+              <w:t>MacAthena</w:t>
+            </w:r>
+            <w:r>
+              <w:rPr>
+                <w:b/>
+              </w:rPr>
+              <w:t xml:space="preserve"> (</w:t>
+            </w:r>
+            <w:hyperlink r:id="rId10" w:history="1">
               <w:r>
                 <w:rPr>
                   <w:rStyle w:val="Hyperlink"/>
+                  <w:b/>
                 </w:rPr>
-                <w:t>https://github.com/jirutka/ssh-ldap-pubkey)</w:t>
+                <w:t>http://github.com/macathena/macathena</w:t>
               </w:r>
             </w:hyperlink>
-          </w:p>
-          <w:p>
-            <w:pPr>
+            <w:r>
+              <w:rPr>
+                <w:b/>
+              </w:rPr>
+              <w:t>)</w:t>
+            </w:r>
+          </w:p>
+          <w:p>
+            <w:pPr>
+              <w:pStyle w:val="ListParagraph"/>
               <w:numPr>
                 <w:ilvl w:val="0"/>
-                <w:numId w:val="1"/>
+                <w:numId w:val="9"/>
               </w:numPr>
-              <w:ind w:hanging="101"/>
-            </w:pPr>
-            <w:r>
-              <w:t>X.509 cert generation</w:t>
-            </w:r>
-          </w:p>
-          <w:p>
-            <w:pPr>
-              <w:spacing w:after="120"/>
-              <w:rPr>
-                <w:sz w:val="24"/>
-                <w:u w:val="single"/>
-              </w:rPr>
-            </w:pPr>
-          </w:p>
-        </w:tc>
-      </w:tr>
-      <w:tr>
-        <w:tc>
-          <w:tcPr>
-            <w:tcW w:w="1657" w:type="dxa"/>
-          </w:tcPr>
-          <w:p/>
-        </w:tc>
-        <w:tc>
-          <w:tcPr>
-            <w:tcW w:w="7415" w:type="dxa"/>
-          </w:tcPr>
-          <w:p>
-            <w:pPr>
-              <w:spacing w:after="120"/>
-              <w:rPr>
-                <w:sz w:val="24"/>
-                <w:u w:val="single"/>
-              </w:rPr>
-            </w:pPr>
-            <w:r>
-              <w:rPr>
-                <w:sz w:val="24"/>
-                <w:u w:val="single"/>
-              </w:rPr>
-              <w:t>Zulip</w:t>
-            </w:r>
-          </w:p>
-          <w:p>
-            <w:pPr>
+              <w:ind w:left="170" w:hanging="170"/>
+            </w:pPr>
+            <w:r>
+              <w:t>Through MIT SIPB</w:t>
+            </w:r>
+            <w:r>
+              <w:t xml:space="preserve"> (http://sipb.mit.edu)</w:t>
+            </w:r>
+          </w:p>
+          <w:p>
+            <w:pPr>
+              <w:pStyle w:val="ListParagraph"/>
               <w:numPr>
                 <w:ilvl w:val="0"/>
-                <w:numId w:val="1"/>
+                <w:numId w:val="9"/>
               </w:numPr>
-              <w:ind w:hanging="101"/>
-            </w:pPr>
-            <w:r>
-              <w:t>Spun up a Zulip server in AWS for test use by GNS IT team</w:t>
-            </w:r>
-          </w:p>
-          <w:p>
-            <w:pPr>
-              <w:numPr>
-                <w:ilvl w:val="0"/>
-                <w:numId w:val="1"/>
-              </w:numPr>
-              <w:ind w:hanging="101"/>
-            </w:pPr>
-            <w:r>
-              <w:t>Installed custom SSL cert from our internal CA</w:t>
-            </w:r>
-          </w:p>
-          <w:p>
-            <w:pPr>
-              <w:numPr>
-                <w:ilvl w:val="0"/>
-                <w:numId w:val="1"/>
-              </w:numPr>
-              <w:ind w:hanging="101"/>
-            </w:pPr>
-            <w:r>
-              <w:t>Setup Zendesk integration for IT ticket queue</w:t>
-            </w:r>
-          </w:p>
-          <w:p>
-            <w:pPr>
-              <w:numPr>
-                <w:ilvl w:val="0"/>
-                <w:numId w:val="1"/>
-              </w:numPr>
-              <w:ind w:hanging="101"/>
-            </w:pPr>
-            <w:r>
-              <w:t>Avid Zulip user at MIT</w:t>
-            </w:r>
-          </w:p>
-          <w:p>
-            <w:pPr>
-              <w:spacing w:after="120"/>
-              <w:rPr>
-                <w:sz w:val="24"/>
-                <w:u w:val="single"/>
-              </w:rPr>
-            </w:pPr>
-          </w:p>
-        </w:tc>
-      </w:tr>
-      <w:tr>
-        <w:tc>
-          <w:tcPr>
-            <w:tcW w:w="1657" w:type="dxa"/>
-          </w:tcPr>
-          <w:p>
-            <w:pPr>
-              <w:contextualSpacing w:val="0"/>
-            </w:pPr>
-          </w:p>
-        </w:tc>
-        <w:tc>
-          <w:tcPr>
-            <w:tcW w:w="7415" w:type="dxa"/>
-          </w:tcPr>
-          <w:p>
-            <w:pPr>
-              <w:spacing w:after="120"/>
-              <w:contextualSpacing w:val="0"/>
-            </w:pPr>
-            <w:r>
-              <w:rPr>
-                <w:sz w:val="24"/>
-                <w:u w:val="single"/>
-              </w:rPr>
-              <w:t>Other</w:t>
-            </w:r>
-          </w:p>
-          <w:p>
-            <w:pPr>
-              <w:rPr>
-                <w:b/>
-              </w:rPr>
-            </w:pPr>
-            <w:r>
-              <w:rPr>
-                <w:b/>
-              </w:rPr>
-              <w:t>HTML/CSS, Apache, Wordpress</w:t>
-            </w:r>
-          </w:p>
-          <w:p>
-            <w:pPr>
-              <w:numPr>
-                <w:ilvl w:val="0"/>
-                <w:numId w:val="1"/>
-              </w:numPr>
-              <w:ind w:hanging="101"/>
-            </w:pPr>
-            <w:r>
-              <w:t>Maintenance and updates of Wordpress installation</w:t>
-            </w:r>
-            <w:r>
-              <w:t>s</w:t>
-            </w:r>
-          </w:p>
-          <w:p>
-            <w:pPr>
-              <w:numPr>
-                <w:ilvl w:val="0"/>
-                <w:numId w:val="1"/>
-              </w:numPr>
-              <w:ind w:hanging="101"/>
-            </w:pPr>
-            <w:r>
-              <w:t>M</w:t>
-            </w:r>
-            <w:r>
-              <w:t xml:space="preserve">ove of </w:t>
-            </w:r>
-            <w:r>
-              <w:t>Wordpress install into</w:t>
-            </w:r>
-            <w:r>
-              <w:t xml:space="preserve"> AWS </w:t>
-            </w:r>
-            <w:r>
-              <w:t>from a third party VM</w:t>
-            </w:r>
-          </w:p>
-          <w:p>
-            <w:pPr>
-              <w:numPr>
-                <w:ilvl w:val="0"/>
-                <w:numId w:val="1"/>
-              </w:numPr>
-              <w:ind w:hanging="101"/>
-            </w:pPr>
-            <w:r>
-              <w:t>Configuration of Apache vhosts, htaccess, and SSL</w:t>
-            </w:r>
-          </w:p>
-          <w:p>
-            <w:pPr>
-              <w:ind w:left="101"/>
-              <w:rPr>
-                <w:b/>
-              </w:rPr>
-            </w:pPr>
-          </w:p>
-          <w:p>
-            <w:pPr>
-              <w:rPr>
-                <w:b/>
-              </w:rPr>
-            </w:pPr>
-            <w:r>
-              <w:rPr>
-                <w:b/>
-              </w:rPr>
-              <w:t>Drupal</w:t>
-            </w:r>
-          </w:p>
-          <w:p>
-            <w:pPr>
-              <w:numPr>
-                <w:ilvl w:val="0"/>
-                <w:numId w:val="1"/>
-              </w:numPr>
-              <w:ind w:hanging="101"/>
-            </w:pPr>
-            <w:r>
-              <w:t>Worked with other IS&amp;T students and staff to deploy a new website for the Residential Computing team in the IS&amp;T Helpdesk</w:t>
-            </w:r>
-          </w:p>
-          <w:p>
-            <w:pPr>
-              <w:numPr>
-                <w:ilvl w:val="0"/>
-                <w:numId w:val="1"/>
-              </w:numPr>
-              <w:ind w:hanging="101"/>
-            </w:pPr>
-            <w:r>
-              <w:t>Features include ticket submission web forms, dynamic content from System Status page, and CSS/Javascript feature slideshow.</w:t>
-            </w:r>
-          </w:p>
-          <w:p>
-            <w:pPr>
-              <w:numPr>
-                <w:ilvl w:val="0"/>
-                <w:numId w:val="1"/>
-              </w:numPr>
-              <w:ind w:hanging="101"/>
-              <w:rPr>
-                <w:b/>
-              </w:rPr>
-            </w:pPr>
-            <w:r>
-              <w:t>Configured Request Tracker queues to parse mail headers and body to set custom ticket system fields.</w:t>
-            </w:r>
-            <w:r>
-              <w:rPr>
-                <w:b/>
-              </w:rPr>
-              <w:t xml:space="preserve"> </w:t>
-            </w:r>
-          </w:p>
-          <w:p>
-            <w:pPr>
-              <w:numPr>
-                <w:ilvl w:val="0"/>
-                <w:numId w:val="1"/>
-              </w:numPr>
-              <w:ind w:hanging="101"/>
-              <w:rPr>
-                <w:b/>
-              </w:rPr>
-            </w:pPr>
-            <w:r>
-              <w:t>Received an IS&amp;T Spotlight Award for work on the site</w:t>
-            </w:r>
-          </w:p>
-          <w:p>
-            <w:pPr>
-              <w:ind w:left="101"/>
-            </w:pPr>
-          </w:p>
-          <w:p>
-            <w:r>
-              <w:rPr>
-                <w:b/>
-              </w:rPr>
-              <w:t>Asterisk</w:t>
+              <w:ind w:left="170" w:hanging="170"/>
+            </w:pPr>
+            <w:r>
+              <w:t>Working to port Athena packages to macOS, including the python automounter, moira utilities, and a customized greeter</w:t>
             </w:r>
           </w:p>
           <w:p>
             <w:pPr>
               <w:pStyle w:val="ListParagraph"/>
-              <w:ind w:left="101"/>
-            </w:pPr>
-            <w:r>
-              <w:t>Set up a working Asterisk server for personal use using the FreePBX Web GUI and MIT’s Personal SIP service as a SIP trunk.</w:t>
-            </w:r>
+              <w:ind w:left="170"/>
+            </w:pPr>
           </w:p>
         </w:tc>
       </w:tr>
     </w:tbl>
     <w:p>
       <w:pPr>
-        <w:spacing w:before="640" w:after="0" w:line="216" w:lineRule="auto"/>
+        <w:spacing w:after="0" w:line="216" w:lineRule="auto"/>
       </w:pPr>
       <w:r>
         <w:rPr>
@@ -1772,6 +1725,9 @@
         </w:tc>
       </w:tr>
       <w:tr>
+        <w:trPr>
+          <w:trHeight w:val="647"/>
+        </w:trPr>
         <w:tc>
           <w:tcPr>
             <w:tcW w:w="1657" w:type="dxa"/>
@@ -1783,7 +1739,16 @@
               <w:contextualSpacing w:val="0"/>
             </w:pPr>
             <w:r>
-              <w:t>Sep 11 - present</w:t>
+              <w:t xml:space="preserve">Sep 11 </w:t>
+            </w:r>
+            <w:r>
+              <w:t>–</w:t>
+            </w:r>
+            <w:r>
+              <w:t xml:space="preserve"> </w:t>
+            </w:r>
+            <w:r>
+              <w:t>Dec 12</w:t>
             </w:r>
           </w:p>
         </w:tc>
@@ -1820,8 +1785,8 @@
     </w:tbl>
     <w:p/>
     <w:sectPr>
-      <w:footerReference w:type="even" r:id="rId10"/>
-      <w:footerReference w:type="default" r:id="rId11"/>
+      <w:footerReference w:type="even" r:id="rId11"/>
+      <w:footerReference w:type="default" r:id="rId12"/>
       <w:pgSz w:w="12240" w:h="15840"/>
       <w:pgMar w:top="576" w:right="1440" w:bottom="576" w:left="1440" w:header="288" w:footer="288" w:gutter="0"/>
       <w:pgNumType w:start="1"/>
@@ -2089,7 +2054,7 @@
   <w:abstractNum w:abstractNumId="1">
     <w:nsid w:val="0F780E7D"/>
     <w:multiLevelType w:val="hybridMultilevel"/>
-    <w:tmpl w:val="1DDE1CE4"/>
+    <w:tmpl w:val="97AAD820"/>
     <w:lvl w:ilvl="0" w:tplc="04090001">
       <w:start w:val="1"/>
       <w:numFmt w:val="bullet"/>
@@ -2611,6 +2576,120 @@
     </w:lvl>
   </w:abstractNum>
   <w:abstractNum w:abstractNumId="5">
+    <w:nsid w:val="3F933015"/>
+    <w:multiLevelType w:val="hybridMultilevel"/>
+    <w:tmpl w:val="323C84A0"/>
+    <w:lvl w:ilvl="0" w:tplc="04090001">
+      <w:start w:val="1"/>
+      <w:numFmt w:val="bullet"/>
+      <w:lvlText w:val=""/>
+      <w:lvlJc w:val="left"/>
+      <w:pPr>
+        <w:ind w:left="720" w:hanging="360"/>
+      </w:pPr>
+      <w:rPr>
+        <w:rFonts w:ascii="Symbol" w:hAnsi="Symbol" w:hint="default"/>
+        <w:sz w:val="13"/>
+      </w:rPr>
+    </w:lvl>
+    <w:lvl w:ilvl="1" w:tplc="04090003" w:tentative="1">
+      <w:start w:val="1"/>
+      <w:numFmt w:val="bullet"/>
+      <w:lvlText w:val="o"/>
+      <w:lvlJc w:val="left"/>
+      <w:pPr>
+        <w:ind w:left="1541" w:hanging="360"/>
+      </w:pPr>
+      <w:rPr>
+        <w:rFonts w:ascii="Courier New" w:hAnsi="Courier New" w:cs="Courier New" w:hint="default"/>
+      </w:rPr>
+    </w:lvl>
+    <w:lvl w:ilvl="2" w:tplc="04090005" w:tentative="1">
+      <w:start w:val="1"/>
+      <w:numFmt w:val="bullet"/>
+      <w:lvlText w:val=""/>
+      <w:lvlJc w:val="left"/>
+      <w:pPr>
+        <w:ind w:left="2261" w:hanging="360"/>
+      </w:pPr>
+      <w:rPr>
+        <w:rFonts w:ascii="Wingdings" w:hAnsi="Wingdings" w:hint="default"/>
+      </w:rPr>
+    </w:lvl>
+    <w:lvl w:ilvl="3" w:tplc="04090001" w:tentative="1">
+      <w:start w:val="1"/>
+      <w:numFmt w:val="bullet"/>
+      <w:lvlText w:val=""/>
+      <w:lvlJc w:val="left"/>
+      <w:pPr>
+        <w:ind w:left="2981" w:hanging="360"/>
+      </w:pPr>
+      <w:rPr>
+        <w:rFonts w:ascii="Symbol" w:hAnsi="Symbol" w:hint="default"/>
+      </w:rPr>
+    </w:lvl>
+    <w:lvl w:ilvl="4" w:tplc="04090003" w:tentative="1">
+      <w:start w:val="1"/>
+      <w:numFmt w:val="bullet"/>
+      <w:lvlText w:val="o"/>
+      <w:lvlJc w:val="left"/>
+      <w:pPr>
+        <w:ind w:left="3701" w:hanging="360"/>
+      </w:pPr>
+      <w:rPr>
+        <w:rFonts w:ascii="Courier New" w:hAnsi="Courier New" w:cs="Courier New" w:hint="default"/>
+      </w:rPr>
+    </w:lvl>
+    <w:lvl w:ilvl="5" w:tplc="04090005" w:tentative="1">
+      <w:start w:val="1"/>
+      <w:numFmt w:val="bullet"/>
+      <w:lvlText w:val=""/>
+      <w:lvlJc w:val="left"/>
+      <w:pPr>
+        <w:ind w:left="4421" w:hanging="360"/>
+      </w:pPr>
+      <w:rPr>
+        <w:rFonts w:ascii="Wingdings" w:hAnsi="Wingdings" w:hint="default"/>
+      </w:rPr>
+    </w:lvl>
+    <w:lvl w:ilvl="6" w:tplc="04090001" w:tentative="1">
+      <w:start w:val="1"/>
+      <w:numFmt w:val="bullet"/>
+      <w:lvlText w:val=""/>
+      <w:lvlJc w:val="left"/>
+      <w:pPr>
+        <w:ind w:left="5141" w:hanging="360"/>
+      </w:pPr>
+      <w:rPr>
+        <w:rFonts w:ascii="Symbol" w:hAnsi="Symbol" w:hint="default"/>
+      </w:rPr>
+    </w:lvl>
+    <w:lvl w:ilvl="7" w:tplc="04090003" w:tentative="1">
+      <w:start w:val="1"/>
+      <w:numFmt w:val="bullet"/>
+      <w:lvlText w:val="o"/>
+      <w:lvlJc w:val="left"/>
+      <w:pPr>
+        <w:ind w:left="5861" w:hanging="360"/>
+      </w:pPr>
+      <w:rPr>
+        <w:rFonts w:ascii="Courier New" w:hAnsi="Courier New" w:cs="Courier New" w:hint="default"/>
+      </w:rPr>
+    </w:lvl>
+    <w:lvl w:ilvl="8" w:tplc="04090005" w:tentative="1">
+      <w:start w:val="1"/>
+      <w:numFmt w:val="bullet"/>
+      <w:lvlText w:val=""/>
+      <w:lvlJc w:val="left"/>
+      <w:pPr>
+        <w:ind w:left="6581" w:hanging="360"/>
+      </w:pPr>
+      <w:rPr>
+        <w:rFonts w:ascii="Wingdings" w:hAnsi="Wingdings" w:hint="default"/>
+      </w:rPr>
+    </w:lvl>
+  </w:abstractNum>
+  <w:abstractNum w:abstractNumId="6">
     <w:nsid w:val="4EF13BA2"/>
     <w:multiLevelType w:val="multilevel"/>
     <w:tmpl w:val="005E5654"/>
@@ -2759,7 +2838,120 @@
       </w:rPr>
     </w:lvl>
   </w:abstractNum>
-  <w:abstractNum w:abstractNumId="6">
+  <w:abstractNum w:abstractNumId="7">
+    <w:nsid w:val="55527097"/>
+    <w:multiLevelType w:val="multilevel"/>
+    <w:tmpl w:val="B1CA466C"/>
+    <w:lvl w:ilvl="0">
+      <w:start w:val="1"/>
+      <w:numFmt w:val="bullet"/>
+      <w:lvlText w:val=""/>
+      <w:lvlJc w:val="left"/>
+      <w:pPr>
+        <w:ind w:left="821" w:hanging="360"/>
+      </w:pPr>
+      <w:rPr>
+        <w:rFonts w:ascii="Symbol" w:hAnsi="Symbol" w:hint="default"/>
+      </w:rPr>
+    </w:lvl>
+    <w:lvl w:ilvl="1">
+      <w:start w:val="1"/>
+      <w:numFmt w:val="bullet"/>
+      <w:lvlText w:val="o"/>
+      <w:lvlJc w:val="left"/>
+      <w:pPr>
+        <w:ind w:left="1541" w:hanging="360"/>
+      </w:pPr>
+      <w:rPr>
+        <w:rFonts w:ascii="Courier New" w:hAnsi="Courier New" w:cs="Courier New" w:hint="default"/>
+      </w:rPr>
+    </w:lvl>
+    <w:lvl w:ilvl="2">
+      <w:start w:val="1"/>
+      <w:numFmt w:val="bullet"/>
+      <w:lvlText w:val=""/>
+      <w:lvlJc w:val="left"/>
+      <w:pPr>
+        <w:ind w:left="2261" w:hanging="360"/>
+      </w:pPr>
+      <w:rPr>
+        <w:rFonts w:ascii="Wingdings" w:hAnsi="Wingdings" w:hint="default"/>
+      </w:rPr>
+    </w:lvl>
+    <w:lvl w:ilvl="3">
+      <w:start w:val="1"/>
+      <w:numFmt w:val="bullet"/>
+      <w:lvlText w:val=""/>
+      <w:lvlJc w:val="left"/>
+      <w:pPr>
+        <w:ind w:left="2981" w:hanging="360"/>
+      </w:pPr>
+      <w:rPr>
+        <w:rFonts w:ascii="Symbol" w:hAnsi="Symbol" w:hint="default"/>
+      </w:rPr>
+    </w:lvl>
+    <w:lvl w:ilvl="4">
+      <w:start w:val="1"/>
+      <w:numFmt w:val="bullet"/>
+      <w:lvlText w:val="o"/>
+      <w:lvlJc w:val="left"/>
+      <w:pPr>
+        <w:ind w:left="3701" w:hanging="360"/>
+      </w:pPr>
+      <w:rPr>
+        <w:rFonts w:ascii="Courier New" w:hAnsi="Courier New" w:cs="Courier New" w:hint="default"/>
+      </w:rPr>
+    </w:lvl>
+    <w:lvl w:ilvl="5">
+      <w:start w:val="1"/>
+      <w:numFmt w:val="bullet"/>
+      <w:lvlText w:val=""/>
+      <w:lvlJc w:val="left"/>
+      <w:pPr>
+        <w:ind w:left="4421" w:hanging="360"/>
+      </w:pPr>
+      <w:rPr>
+        <w:rFonts w:ascii="Wingdings" w:hAnsi="Wingdings" w:hint="default"/>
+      </w:rPr>
+    </w:lvl>
+    <w:lvl w:ilvl="6">
+      <w:start w:val="1"/>
+      <w:numFmt w:val="bullet"/>
+      <w:lvlText w:val=""/>
+      <w:lvlJc w:val="left"/>
+      <w:pPr>
+        <w:ind w:left="5141" w:hanging="360"/>
+      </w:pPr>
+      <w:rPr>
+        <w:rFonts w:ascii="Symbol" w:hAnsi="Symbol" w:hint="default"/>
+      </w:rPr>
+    </w:lvl>
+    <w:lvl w:ilvl="7">
+      <w:start w:val="1"/>
+      <w:numFmt w:val="bullet"/>
+      <w:lvlText w:val="o"/>
+      <w:lvlJc w:val="left"/>
+      <w:pPr>
+        <w:ind w:left="5861" w:hanging="360"/>
+      </w:pPr>
+      <w:rPr>
+        <w:rFonts w:ascii="Courier New" w:hAnsi="Courier New" w:cs="Courier New" w:hint="default"/>
+      </w:rPr>
+    </w:lvl>
+    <w:lvl w:ilvl="8">
+      <w:start w:val="1"/>
+      <w:numFmt w:val="bullet"/>
+      <w:lvlText w:val=""/>
+      <w:lvlJc w:val="left"/>
+      <w:pPr>
+        <w:ind w:left="6581" w:hanging="360"/>
+      </w:pPr>
+      <w:rPr>
+        <w:rFonts w:ascii="Wingdings" w:hAnsi="Wingdings" w:hint="default"/>
+      </w:rPr>
+    </w:lvl>
+  </w:abstractNum>
+  <w:abstractNum w:abstractNumId="8">
     <w:nsid w:val="62855338"/>
     <w:multiLevelType w:val="hybridMultilevel"/>
     <w:tmpl w:val="A7B2E414"/>
@@ -2872,7 +3064,7 @@
       </w:rPr>
     </w:lvl>
   </w:abstractNum>
-  <w:abstractNum w:abstractNumId="7">
+  <w:abstractNum w:abstractNumId="9">
     <w:nsid w:val="6E5A52C5"/>
     <w:multiLevelType w:val="multilevel"/>
     <w:tmpl w:val="2398E54A"/>
@@ -2986,10 +3178,10 @@
     </w:lvl>
   </w:abstractNum>
   <w:num w:numId="1">
-    <w:abstractNumId w:val="7"/>
+    <w:abstractNumId w:val="9"/>
   </w:num>
   <w:num w:numId="2">
-    <w:abstractNumId w:val="5"/>
+    <w:abstractNumId w:val="6"/>
   </w:num>
   <w:num w:numId="3">
     <w:abstractNumId w:val="0"/>
@@ -3004,10 +3196,16 @@
     <w:abstractNumId w:val="3"/>
   </w:num>
   <w:num w:numId="7">
-    <w:abstractNumId w:val="6"/>
+    <w:abstractNumId w:val="8"/>
   </w:num>
   <w:num w:numId="8">
     <w:abstractNumId w:val="4"/>
+  </w:num>
+  <w:num w:numId="9">
+    <w:abstractNumId w:val="5"/>
+  </w:num>
+  <w:num w:numId="10">
+    <w:abstractNumId w:val="7"/>
   </w:num>
 </w:numbering>
 </file>
@@ -3030,7 +3228,7 @@
       </w:pPr>
     </w:pPrDefault>
   </w:docDefaults>
-  <w:latentStyles w:defLockedState="0" w:defUIPriority="99" w:defSemiHidden="0" w:defUnhideWhenUsed="0" w:defQFormat="0" w:count="380">
+  <w:latentStyles w:defLockedState="0" w:defUIPriority="99" w:defSemiHidden="0" w:defUnhideWhenUsed="0" w:defQFormat="0" w:count="382">
     <w:lsdException w:name="Normal" w:uiPriority="0" w:qFormat="1"/>
     <w:lsdException w:name="heading 1" w:uiPriority="9" w:qFormat="1"/>
     <w:lsdException w:name="heading 2" w:semiHidden="1" w:uiPriority="9" w:unhideWhenUsed="1" w:qFormat="1"/>
@@ -3136,7 +3334,6 @@
     <w:lsdException w:name="HTML Sample" w:semiHidden="1" w:unhideWhenUsed="1"/>
     <w:lsdException w:name="HTML Typewriter" w:semiHidden="1" w:unhideWhenUsed="1"/>
     <w:lsdException w:name="HTML Variable" w:semiHidden="1" w:unhideWhenUsed="1"/>
-    <w:lsdException w:name="Normal Table" w:semiHidden="1" w:unhideWhenUsed="1"/>
     <w:lsdException w:name="annotation subject" w:semiHidden="1" w:unhideWhenUsed="1"/>
     <w:lsdException w:name="No List" w:semiHidden="1" w:unhideWhenUsed="1"/>
     <w:lsdException w:name="Outline List 1" w:semiHidden="1" w:unhideWhenUsed="1"/>
@@ -3182,11 +3379,9 @@
     <w:lsdException w:name="Table Subtle 1" w:semiHidden="1" w:unhideWhenUsed="1"/>
     <w:lsdException w:name="Table Subtle 2" w:semiHidden="1" w:unhideWhenUsed="1"/>
     <w:lsdException w:name="Table Web 1" w:semiHidden="1" w:unhideWhenUsed="1"/>
-    <w:lsdException w:name="Table Web 2" w:semiHidden="1" w:unhideWhenUsed="1"/>
     <w:lsdException w:name="Table Web 3" w:semiHidden="1" w:unhideWhenUsed="1"/>
     <w:lsdException w:name="Balloon Text" w:semiHidden="1" w:unhideWhenUsed="1"/>
     <w:lsdException w:name="Table Grid" w:uiPriority="39"/>
-    <w:lsdException w:name="Table Theme" w:semiHidden="1" w:unhideWhenUsed="1"/>
     <w:lsdException w:name="Note Level 1" w:semiHidden="1" w:unhideWhenUsed="1"/>
     <w:lsdException w:name="Note Level 2" w:semiHidden="1" w:unhideWhenUsed="1"/>
     <w:lsdException w:name="Note Level 3" w:semiHidden="1" w:unhideWhenUsed="1"/>
@@ -3411,6 +3606,8 @@
     <w:lsdException w:name="List Table 5 Dark Accent 6" w:uiPriority="50"/>
     <w:lsdException w:name="List Table 6 Colorful Accent 6" w:uiPriority="51"/>
     <w:lsdException w:name="List Table 7 Colorful Accent 6" w:uiPriority="52"/>
+    <w:lsdException w:name="Mention" w:semiHidden="1" w:unhideWhenUsed="1"/>
+    <w:lsdException w:name="Smart Hyperlink" w:semiHidden="1" w:unhideWhenUsed="1"/>
   </w:latentStyles>
   <w:style w:type="paragraph" w:default="1" w:styleId="Normal">
     <w:name w:val="Normal"/>
@@ -3515,6 +3712,7 @@
   <w:style w:type="character" w:default="1" w:styleId="DefaultParagraphFont">
     <w:name w:val="Default Paragraph Font"/>
     <w:uiPriority w:val="1"/>
+    <w:semiHidden/>
     <w:unhideWhenUsed/>
   </w:style>
   <w:style w:type="table" w:default="1" w:styleId="TableNormal">

</xml_diff>

<commit_message>
Added end date for GNS Healthcare
</commit_message>
<xml_diff>
--- a/TThomas Resume.docx
+++ b/TThomas Resume.docx
@@ -8,9 +8,9 @@
         <w:tblLook w:val="04A0" w:firstRow="1" w:lastRow="0" w:firstColumn="1" w:lastColumn="0" w:noHBand="0" w:noVBand="1"/>
       </w:tblPr>
       <w:tblGrid>
-        <w:gridCol w:w="4611"/>
-        <w:gridCol w:w="5398"/>
-        <w:gridCol w:w="1461"/>
+        <w:gridCol w:w="4520"/>
+        <w:gridCol w:w="5292"/>
+        <w:gridCol w:w="1433"/>
       </w:tblGrid>
       <w:tr>
         <w:tc>
@@ -240,7 +240,7 @@
                                           </pic:cNvPicPr>
                                         </pic:nvPicPr>
                                         <pic:blipFill>
-                                          <a:blip r:embed="rId7">
+                                          <a:blip r:embed="rId8">
                                             <a:extLst>
                                               <a:ext uri="{28A0092B-C50C-407E-A947-70E740481C1C}">
                                                 <a14:useLocalDpi xmlns:a14="http://schemas.microsoft.com/office/drawing/2010/main" val="0"/>
@@ -746,8 +746,17 @@
           <w:rFonts w:ascii="Tahoma" w:hAnsi="Tahoma" w:cs="Tahoma"/>
           <w:sz w:val="20"/>
         </w:rPr>
-        <w:t>June 2015 – Present</w:t>
-      </w:r>
+        <w:t xml:space="preserve">June 2015 – </w:t>
+      </w:r>
+      <w:r>
+        <w:rPr>
+          <w:rFonts w:ascii="Tahoma" w:hAnsi="Tahoma" w:cs="Tahoma"/>
+          <w:sz w:val="20"/>
+        </w:rPr>
+        <w:t>August 2017</w:t>
+      </w:r>
+      <w:bookmarkStart w:id="0" w:name="_GoBack"/>
+      <w:bookmarkEnd w:id="0"/>
       <w:r>
         <w:rPr>
           <w:rFonts w:ascii="Tahoma" w:hAnsi="Tahoma" w:cs="Tahoma"/>
@@ -1225,7 +1234,7 @@
         </w:rPr>
         <w:t>(</w:t>
       </w:r>
-      <w:hyperlink r:id="rId8" w:history="1">
+      <w:hyperlink r:id="rId9" w:history="1">
         <w:r>
           <w:rPr>
             <w:rStyle w:val="Hyperlink"/>
@@ -1364,7 +1373,6 @@
         <w:ind w:left="900" w:right="0"/>
         <w:contextualSpacing w:val="0"/>
         <w:textAlignment w:val="baseline"/>
-        <w:cnfStyle w:val="100000000000" w:firstRow="1" w:lastRow="0" w:firstColumn="0" w:lastColumn="0" w:oddVBand="0" w:evenVBand="0" w:oddHBand="0" w:evenHBand="0" w:firstRowFirstColumn="0" w:firstRowLastColumn="0" w:lastRowFirstColumn="0" w:lastRowLastColumn="0"/>
         <w:rPr>
           <w:rFonts w:ascii="Tahoma" w:eastAsia="Times New Roman" w:hAnsi="Tahoma" w:cs="Tahoma"/>
           <w:sz w:val="20"/>
@@ -1412,7 +1420,6 @@
         <w:spacing w:after="0"/>
         <w:ind w:left="900"/>
         <w:contextualSpacing w:val="0"/>
-        <w:cnfStyle w:val="100000000000" w:firstRow="1" w:lastRow="0" w:firstColumn="0" w:lastColumn="0" w:oddVBand="0" w:evenVBand="0" w:oddHBand="0" w:evenHBand="0" w:firstRowFirstColumn="0" w:firstRowLastColumn="0" w:lastRowFirstColumn="0" w:lastRowLastColumn="0"/>
         <w:rPr>
           <w:rFonts w:ascii="Tahoma" w:hAnsi="Tahoma" w:cs="Tahoma"/>
           <w:sz w:val="20"/>
@@ -1460,7 +1467,6 @@
         <w:spacing w:after="0"/>
         <w:ind w:left="900"/>
         <w:contextualSpacing w:val="0"/>
-        <w:cnfStyle w:val="100000000000" w:firstRow="1" w:lastRow="0" w:firstColumn="0" w:lastColumn="0" w:oddVBand="0" w:evenVBand="0" w:oddHBand="0" w:evenHBand="0" w:firstRowFirstColumn="0" w:firstRowLastColumn="0" w:lastRowFirstColumn="0" w:lastRowLastColumn="0"/>
         <w:rPr>
           <w:rFonts w:ascii="Tahoma" w:hAnsi="Tahoma" w:cs="Tahoma"/>
           <w:sz w:val="20"/>
@@ -1508,7 +1514,6 @@
         <w:spacing w:after="0"/>
         <w:ind w:left="900"/>
         <w:contextualSpacing w:val="0"/>
-        <w:cnfStyle w:val="100000000000" w:firstRow="1" w:lastRow="0" w:firstColumn="0" w:lastColumn="0" w:oddVBand="0" w:evenVBand="0" w:oddHBand="0" w:evenHBand="0" w:firstRowFirstColumn="0" w:firstRowLastColumn="0" w:lastRowFirstColumn="0" w:lastRowLastColumn="0"/>
         <w:rPr>
           <w:rFonts w:ascii="Tahoma" w:hAnsi="Tahoma" w:cs="Tahoma"/>
           <w:sz w:val="20"/>
@@ -1577,7 +1582,6 @@
         <w:spacing w:after="0"/>
         <w:ind w:left="900"/>
         <w:contextualSpacing w:val="0"/>
-        <w:cnfStyle w:val="100000000000" w:firstRow="1" w:lastRow="0" w:firstColumn="0" w:lastColumn="0" w:oddVBand="0" w:evenVBand="0" w:oddHBand="0" w:evenHBand="0" w:firstRowFirstColumn="0" w:firstRowLastColumn="0" w:lastRowFirstColumn="0" w:lastRowLastColumn="0"/>
         <w:rPr>
           <w:rFonts w:ascii="Tahoma" w:hAnsi="Tahoma" w:cs="Tahoma"/>
           <w:sz w:val="20"/>
@@ -2306,7 +2310,7 @@
         </w:rPr>
         <w:t xml:space="preserve"> (</w:t>
       </w:r>
-      <w:hyperlink r:id="rId9" w:history="1">
+      <w:hyperlink r:id="rId10" w:history="1">
         <w:r>
           <w:rPr>
             <w:rStyle w:val="Hyperlink"/>
@@ -2421,7 +2425,7 @@
         </w:rPr>
         <w:t>(</w:t>
       </w:r>
-      <w:hyperlink r:id="rId10" w:history="1">
+      <w:hyperlink r:id="rId11" w:history="1">
         <w:r>
           <w:rPr>
             <w:rStyle w:val="Hyperlink"/>
@@ -2845,7 +2849,7 @@
         </w:rPr>
         <w:t>(</w:t>
       </w:r>
-      <w:hyperlink r:id="rId11" w:history="1">
+      <w:hyperlink r:id="rId12" w:history="1">
         <w:r>
           <w:rPr>
             <w:rStyle w:val="Hyperlink"/>
@@ -2853,25 +2857,7 @@
             <w:color w:val="000000"/>
             <w:sz w:val="20"/>
           </w:rPr>
-          <w:t>http://github.com/macat</w:t>
-        </w:r>
-        <w:r>
-          <w:rPr>
-            <w:rStyle w:val="Hyperlink"/>
-            <w:rFonts w:ascii="Tahoma" w:hAnsi="Tahoma" w:cs="Tahoma"/>
-            <w:color w:val="000000"/>
-            <w:sz w:val="20"/>
-          </w:rPr>
-          <w:t>h</w:t>
-        </w:r>
-        <w:r>
-          <w:rPr>
-            <w:rStyle w:val="Hyperlink"/>
-            <w:rFonts w:ascii="Tahoma" w:hAnsi="Tahoma" w:cs="Tahoma"/>
-            <w:color w:val="000000"/>
-            <w:sz w:val="20"/>
-          </w:rPr>
-          <w:t>ena/macathena</w:t>
+          <w:t>http://github.com/macathena/macathena</w:t>
         </w:r>
       </w:hyperlink>
       <w:r>
@@ -3263,7 +3249,6 @@
           <w:sz w:val="20"/>
         </w:rPr>
       </w:pPr>
-      <w:bookmarkStart w:id="0" w:name="_GoBack"/>
       <w:r>
         <w:rPr>
           <w:rFonts w:ascii="Tahoma" w:hAnsi="Tahoma" w:cs="Tahoma"/>
@@ -3324,7 +3309,6 @@
         <w:t>macOS, Ubuntu, VMWare ESXi, cron, SysVinit, X.509 certs, emacs, bash</w:t>
       </w:r>
     </w:p>
-    <w:bookmarkEnd w:id="0"/>
     <w:p>
       <w:pPr>
         <w:spacing w:before="60"/>
@@ -3361,8 +3345,8 @@
       </w:r>
     </w:p>
     <w:sectPr>
-      <w:headerReference w:type="even" r:id="rId12"/>
-      <w:headerReference w:type="default" r:id="rId13"/>
+      <w:headerReference w:type="even" r:id="rId13"/>
+      <w:headerReference w:type="default" r:id="rId14"/>
       <w:type w:val="continuous"/>
       <w:pgSz w:w="12240" w:h="15840" w:code="1"/>
       <w:pgMar w:top="720" w:right="720" w:bottom="835" w:left="720" w:header="720" w:footer="720" w:gutter="0"/>
@@ -3619,7 +3603,7 @@
   <w:abstractNum w:abstractNumId="0">
     <w:nsid w:val="FFFFFF1D"/>
     <w:multiLevelType w:val="multilevel"/>
-    <w:tmpl w:val="90DCBF12"/>
+    <w:tmpl w:val="97BA22BE"/>
     <w:lvl w:ilvl="0">
       <w:start w:val="1"/>
       <w:numFmt w:val="bullet"/>
@@ -6159,11 +6143,15 @@
   </w:style>
   <w:style w:type="character" w:default="1" w:styleId="DefaultParagraphFont">
     <w:name w:val="Default Paragraph Font"/>
+    <w:uiPriority w:val="1"/>
     <w:semiHidden/>
+    <w:unhideWhenUsed/>
   </w:style>
   <w:style w:type="table" w:default="1" w:styleId="TableNormal">
     <w:name w:val="Normal Table"/>
+    <w:uiPriority w:val="99"/>
     <w:semiHidden/>
+    <w:unhideWhenUsed/>
     <w:tblPr>
       <w:tblInd w:w="0" w:type="dxa"/>
       <w:tblCellMar>
@@ -6176,7 +6164,9 @@
   </w:style>
   <w:style w:type="numbering" w:default="1" w:styleId="NoList">
     <w:name w:val="No List"/>
+    <w:uiPriority w:val="99"/>
     <w:semiHidden/>
+    <w:unhideWhenUsed/>
   </w:style>
   <w:style w:type="paragraph" w:styleId="Title">
     <w:name w:val="Title"/>
@@ -6285,8 +6275,8 @@
       <w:bCs/>
     </w:rPr>
   </w:style>
-  <w:style w:type="paragraph" w:styleId="ColorfulList-Accent1">
-    <w:name w:val="Colorful List Accent 1"/>
+  <w:style w:type="paragraph" w:customStyle="1" w:styleId="ColorfulList-Accent11">
+    <w:name w:val="Colorful List - Accent 11"/>
     <w:basedOn w:val="Normal"/>
     <w:uiPriority w:val="34"/>
     <w:qFormat/>

</xml_diff>

<commit_message>
Added commits e4b78cc through a372529 to Word doc
</commit_message>
<xml_diff>
--- a/TThomas Resume.docx
+++ b/TThomas Resume.docx
@@ -1,6 +1,6 @@
 
 <file path=word/document.xml><?xml version="1.0" encoding="utf-8"?>
-<w:document xmlns:wpc="http://schemas.microsoft.com/office/word/2010/wordprocessingCanvas" xmlns:mo="http://schemas.microsoft.com/office/mac/office/2008/main" xmlns:mc="http://schemas.openxmlformats.org/markup-compatibility/2006" xmlns:mv="urn:schemas-microsoft-com:mac:vml" xmlns:o="urn:schemas-microsoft-com:office:office" xmlns:r="http://schemas.openxmlformats.org/officeDocument/2006/relationships" xmlns:m="http://schemas.openxmlformats.org/officeDocument/2006/math" xmlns:v="urn:schemas-microsoft-com:vml" xmlns:wp14="http://schemas.microsoft.com/office/word/2010/wordprocessingDrawing" xmlns:wp="http://schemas.openxmlformats.org/drawingml/2006/wordprocessingDrawing" xmlns:w10="urn:schemas-microsoft-com:office:word" xmlns:w="http://schemas.openxmlformats.org/wordprocessingml/2006/main" xmlns:w14="http://schemas.microsoft.com/office/word/2010/wordml" xmlns:w15="http://schemas.microsoft.com/office/word/2012/wordml" xmlns:wpg="http://schemas.microsoft.com/office/word/2010/wordprocessingGroup" xmlns:wpi="http://schemas.microsoft.com/office/word/2010/wordprocessingInk" xmlns:wne="http://schemas.microsoft.com/office/word/2006/wordml" xmlns:wps="http://schemas.microsoft.com/office/word/2010/wordprocessingShape" mc:Ignorable="w14 w15 wp14">
+<w:document xmlns:wpc="http://schemas.microsoft.com/office/word/2010/wordprocessingCanvas" xmlns:cx="http://schemas.microsoft.com/office/drawing/2014/chartex" xmlns:cx1="http://schemas.microsoft.com/office/drawing/2015/9/8/chartex" xmlns:cx2="http://schemas.microsoft.com/office/drawing/2015/10/21/chartex" xmlns:cx3="http://schemas.microsoft.com/office/drawing/2016/5/9/chartex" xmlns:cx4="http://schemas.microsoft.com/office/drawing/2016/5/10/chartex" xmlns:cx5="http://schemas.microsoft.com/office/drawing/2016/5/11/chartex" xmlns:cx6="http://schemas.microsoft.com/office/drawing/2016/5/12/chartex" xmlns:cx7="http://schemas.microsoft.com/office/drawing/2016/5/13/chartex" xmlns:cx8="http://schemas.microsoft.com/office/drawing/2016/5/14/chartex" xmlns:mc="http://schemas.openxmlformats.org/markup-compatibility/2006" xmlns:aink="http://schemas.microsoft.com/office/drawing/2016/ink" xmlns:am3d="http://schemas.microsoft.com/office/drawing/2017/model3d" xmlns:o="urn:schemas-microsoft-com:office:office" xmlns:r="http://schemas.openxmlformats.org/officeDocument/2006/relationships" xmlns:m="http://schemas.openxmlformats.org/officeDocument/2006/math" xmlns:v="urn:schemas-microsoft-com:vml" xmlns:wp14="http://schemas.microsoft.com/office/word/2010/wordprocessingDrawing" xmlns:wp="http://schemas.openxmlformats.org/drawingml/2006/wordprocessingDrawing" xmlns:w10="urn:schemas-microsoft-com:office:word" xmlns:w="http://schemas.openxmlformats.org/wordprocessingml/2006/main" xmlns:w14="http://schemas.microsoft.com/office/word/2010/wordml" xmlns:w15="http://schemas.microsoft.com/office/word/2012/wordml" xmlns:w16cid="http://schemas.microsoft.com/office/word/2016/wordml/cid" xmlns:w16se="http://schemas.microsoft.com/office/word/2015/wordml/symex" xmlns:wpg="http://schemas.microsoft.com/office/word/2010/wordprocessingGroup" xmlns:wpi="http://schemas.microsoft.com/office/word/2010/wordprocessingInk" xmlns:wne="http://schemas.microsoft.com/office/word/2006/wordml" xmlns:wps="http://schemas.microsoft.com/office/word/2010/wordprocessingShape" mc:Ignorable="w14 w15 w16se w16cid wp14">
   <w:body>
     <w:tbl>
       <w:tblPr>
@@ -209,12 +209,12 @@
                 </mc:Choice>
                 <mc:Fallback>
                   <w:pict>
-                    <v:shapetype w14:anchorId="18E234BC" id="_x0000_t202" coordsize="21600,21600" o:spt="202" path="m0,0l0,21600,21600,21600,21600,0xe">
+                    <v:shapetype w14:anchorId="18E234BC" id="_x0000_t202" coordsize="21600,21600" o:spt="202" path="m,l,21600r21600,l21600,xe">
                       <v:stroke joinstyle="miter"/>
                       <v:path gradientshapeok="t" o:connecttype="rect"/>
                     </v:shapetype>
-                    <v:shape id="Text Box 2" o:spid="_x0000_s1026" type="#_x0000_t202" style="position:absolute;left:0;text-align:left;margin-left:258.15pt;margin-top:-8.95pt;width:67.1pt;height:66.4pt;z-index:251657728;visibility:visible;mso-wrap-style:none;mso-width-percent:0;mso-height-percent:0;mso-wrap-distance-left:9pt;mso-wrap-distance-top:0;mso-wrap-distance-right:9pt;mso-wrap-distance-bottom:0;mso-position-horizontal:absolute;mso-position-horizontal-relative:text;mso-position-vertical:absolute;mso-position-vertical-relative:text;mso-width-percent:0;mso-height-percent:0;mso-width-relative:page;mso-height-relative:page;v-text-anchor:top" o:gfxdata="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" filled="f" stroked="f">
-                      <v:shadow opacity="49150f"/>
+                    <v:shape id="Text Box 2" o:spid="_x0000_s1026" type="#_x0000_t202" style="position:absolute;left:0;text-align:left;margin-left:258.15pt;margin-top:-9pt;width:67.1pt;height:66.4pt;z-index:251657728;visibility:visible;mso-wrap-style:none;mso-width-percent:0;mso-height-percent:0;mso-wrap-distance-left:9pt;mso-wrap-distance-top:0;mso-wrap-distance-right:9pt;mso-wrap-distance-bottom:0;mso-position-horizontal:absolute;mso-position-horizontal-relative:text;mso-position-vertical:absolute;mso-position-vertical-relative:text;mso-width-percent:0;mso-height-percent:0;mso-width-relative:page;mso-height-relative:page;v-text-anchor:top" o:gfxdata="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" filled="f" stroked="f">
+                      <v:shadow color="black" opacity="49150f" offset=".74833mm,.74833mm"/>
                       <v:textbox style="mso-fit-shape-to-text:t" inset=",7.2pt,,7.2pt">
                         <w:txbxContent>
                           <w:p>
@@ -240,7 +240,7 @@
                                           </pic:cNvPicPr>
                                         </pic:nvPicPr>
                                         <pic:blipFill>
-                                          <a:blip r:embed="rId8">
+                                          <a:blip r:embed="rId7">
                                             <a:extLst>
                                               <a:ext uri="{28A0092B-C50C-407E-A947-70E740481C1C}">
                                                 <a14:useLocalDpi xmlns:a14="http://schemas.microsoft.com/office/drawing/2010/main" val="0"/>
@@ -285,7 +285,35 @@
                 <w:sz w:val="20"/>
                 <w:lang w:val="de-DE"/>
               </w:rPr>
-              <w:t>898 Massachusetts Avenue, Apt 4</w:t>
+              <w:t>536 West 143rd Street</w:t>
+            </w:r>
+          </w:p>
+          <w:p>
+            <w:pPr>
+              <w:jc w:val="right"/>
+              <w:rPr>
+                <w:rFonts w:ascii="Tahoma" w:hAnsi="Tahoma" w:cs="Tahoma"/>
+                <w:sz w:val="20"/>
+                <w:lang w:val="de-DE"/>
+              </w:rPr>
+            </w:pPr>
+            <w:proofErr w:type="spellStart"/>
+            <w:r>
+              <w:rPr>
+                <w:rFonts w:ascii="Tahoma" w:hAnsi="Tahoma" w:cs="Tahoma"/>
+                <w:sz w:val="20"/>
+                <w:lang w:val="de-DE"/>
+              </w:rPr>
+              <w:t>Apt</w:t>
+            </w:r>
+            <w:proofErr w:type="spellEnd"/>
+            <w:r>
+              <w:rPr>
+                <w:rFonts w:ascii="Tahoma" w:hAnsi="Tahoma" w:cs="Tahoma"/>
+                <w:sz w:val="20"/>
+                <w:lang w:val="de-DE"/>
+              </w:rPr>
+              <w:t xml:space="preserve"> 24</w:t>
             </w:r>
           </w:p>
           <w:p>
@@ -303,7 +331,7 @@
                 <w:sz w:val="20"/>
                 <w:lang w:val="de-DE"/>
               </w:rPr>
-              <w:t>Cambridge, MA 02139</w:t>
+              <w:t>New York, NY 10031-6538</w:t>
             </w:r>
           </w:p>
           <w:p>
@@ -331,8 +359,6 @@
               </w:rPr>
               <w:t>(516) 413-0320</w:t>
             </w:r>
-            <w:bookmarkStart w:id="0" w:name="_GoBack"/>
-            <w:bookmarkEnd w:id="0"/>
           </w:p>
           <w:p>
             <w:pPr>
@@ -440,7 +466,7 @@
           <w:i/>
           <w:sz w:val="20"/>
         </w:rPr>
-        <w:t xml:space="preserve">IT support, machine maintenance, and technical documentation </w:t>
+        <w:t xml:space="preserve">IT support, </w:t>
       </w:r>
       <w:r>
         <w:rPr>
@@ -448,7 +474,7 @@
           <w:i/>
           <w:sz w:val="20"/>
         </w:rPr>
-        <w:t>for leading</w:t>
+        <w:t>system administration</w:t>
       </w:r>
       <w:r>
         <w:rPr>
@@ -456,6 +482,22 @@
           <w:i/>
           <w:sz w:val="20"/>
         </w:rPr>
+        <w:t xml:space="preserve">, and technical documentation </w:t>
+      </w:r>
+      <w:r>
+        <w:rPr>
+          <w:rFonts w:ascii="Tahoma" w:eastAsia="MS Mincho" w:hAnsi="Tahoma" w:cs="Tahoma"/>
+          <w:i/>
+          <w:sz w:val="20"/>
+        </w:rPr>
+        <w:t>for leading</w:t>
+      </w:r>
+      <w:r>
+        <w:rPr>
+          <w:rFonts w:ascii="Tahoma" w:eastAsia="MS Mincho" w:hAnsi="Tahoma" w:cs="Tahoma"/>
+          <w:i/>
+          <w:sz w:val="20"/>
+        </w:rPr>
         <w:t xml:space="preserve"> organizations</w:t>
       </w:r>
     </w:p>
@@ -662,7 +704,21 @@
           <w:rFonts w:ascii="Tahoma" w:eastAsia="MS Mincho" w:hAnsi="Tahoma" w:cs="Tahoma"/>
           <w:sz w:val="20"/>
         </w:rPr>
-        <w:t xml:space="preserve">xceptionally dedicated professional </w:t>
+        <w:t>xceptionally dedicated</w:t>
+      </w:r>
+      <w:r>
+        <w:rPr>
+          <w:rFonts w:ascii="Tahoma" w:eastAsia="MS Mincho" w:hAnsi="Tahoma" w:cs="Tahoma"/>
+          <w:sz w:val="20"/>
+        </w:rPr>
+        <w:t xml:space="preserve"> and precise</w:t>
+      </w:r>
+      <w:r>
+        <w:rPr>
+          <w:rFonts w:ascii="Tahoma" w:eastAsia="MS Mincho" w:hAnsi="Tahoma" w:cs="Tahoma"/>
+          <w:sz w:val="20"/>
+        </w:rPr>
+        <w:t xml:space="preserve"> professional </w:t>
       </w:r>
       <w:r>
         <w:rPr>
@@ -811,6 +867,13 @@
           <w:rFonts w:ascii="Tahoma" w:hAnsi="Tahoma" w:cs="Tahoma"/>
           <w:sz w:val="20"/>
         </w:rPr>
+        <w:t>ed</w:t>
+      </w:r>
+      <w:r>
+        <w:rPr>
+          <w:rFonts w:ascii="Tahoma" w:hAnsi="Tahoma" w:cs="Tahoma"/>
+          <w:sz w:val="20"/>
+        </w:rPr>
         <w:t xml:space="preserve"> issues and their resolution to users at all company l</w:t>
       </w:r>
       <w:r>
@@ -852,7 +915,14 @@
           <w:rFonts w:ascii="Tahoma" w:hAnsi="Tahoma" w:cs="Tahoma"/>
           <w:sz w:val="20"/>
         </w:rPr>
-        <w:t>Troubleshoot client</w:t>
+        <w:t>Worked to t</w:t>
+      </w:r>
+      <w:r>
+        <w:rPr>
+          <w:rFonts w:ascii="Tahoma" w:hAnsi="Tahoma" w:cs="Tahoma"/>
+          <w:sz w:val="20"/>
+        </w:rPr>
+        <w:t>roubleshoot client</w:t>
       </w:r>
       <w:r>
         <w:rPr>
@@ -931,7 +1001,39 @@
           <w:color w:val="auto"/>
           <w:sz w:val="20"/>
         </w:rPr>
-        <w:t>Reinstall and/or deploy new desktop and server hardware.</w:t>
+        <w:t>Reinstall</w:t>
+      </w:r>
+      <w:r>
+        <w:rPr>
+          <w:rFonts w:ascii="Tahoma" w:hAnsi="Tahoma" w:cs="Tahoma"/>
+          <w:color w:val="auto"/>
+          <w:sz w:val="20"/>
+        </w:rPr>
+        <w:t>ed</w:t>
+      </w:r>
+      <w:r>
+        <w:rPr>
+          <w:rFonts w:ascii="Tahoma" w:hAnsi="Tahoma" w:cs="Tahoma"/>
+          <w:color w:val="auto"/>
+          <w:sz w:val="20"/>
+        </w:rPr>
+        <w:t xml:space="preserve"> and/or deploy</w:t>
+      </w:r>
+      <w:r>
+        <w:rPr>
+          <w:rFonts w:ascii="Tahoma" w:hAnsi="Tahoma" w:cs="Tahoma"/>
+          <w:color w:val="auto"/>
+          <w:sz w:val="20"/>
+        </w:rPr>
+        <w:t>ed</w:t>
+      </w:r>
+      <w:r>
+        <w:rPr>
+          <w:rFonts w:ascii="Tahoma" w:hAnsi="Tahoma" w:cs="Tahoma"/>
+          <w:color w:val="auto"/>
+          <w:sz w:val="20"/>
+        </w:rPr>
+        <w:t xml:space="preserve"> new desktop and server hardware.</w:t>
       </w:r>
     </w:p>
     <w:p>
@@ -959,7 +1061,39 @@
           <w:color w:val="auto"/>
           <w:sz w:val="20"/>
         </w:rPr>
-        <w:t>Install and deploy new AWS-based servers utilizing EC2, S3, Glacier, VPC, RDS, and Redshift.</w:t>
+        <w:t>Install</w:t>
+      </w:r>
+      <w:r>
+        <w:rPr>
+          <w:rFonts w:ascii="Tahoma" w:hAnsi="Tahoma" w:cs="Tahoma"/>
+          <w:color w:val="auto"/>
+          <w:sz w:val="20"/>
+        </w:rPr>
+        <w:t>ed</w:t>
+      </w:r>
+      <w:r>
+        <w:rPr>
+          <w:rFonts w:ascii="Tahoma" w:hAnsi="Tahoma" w:cs="Tahoma"/>
+          <w:color w:val="auto"/>
+          <w:sz w:val="20"/>
+        </w:rPr>
+        <w:t xml:space="preserve"> and deploy</w:t>
+      </w:r>
+      <w:r>
+        <w:rPr>
+          <w:rFonts w:ascii="Tahoma" w:hAnsi="Tahoma" w:cs="Tahoma"/>
+          <w:color w:val="auto"/>
+          <w:sz w:val="20"/>
+        </w:rPr>
+        <w:t>ed</w:t>
+      </w:r>
+      <w:r>
+        <w:rPr>
+          <w:rFonts w:ascii="Tahoma" w:hAnsi="Tahoma" w:cs="Tahoma"/>
+          <w:color w:val="auto"/>
+          <w:sz w:val="20"/>
+        </w:rPr>
+        <w:t xml:space="preserve"> new AWS-based servers utilizing EC2, S3, Glacier, VPC, RDS, and Redshift.</w:t>
       </w:r>
     </w:p>
     <w:p>
@@ -987,15 +1121,39 @@
           <w:color w:val="auto"/>
           <w:sz w:val="20"/>
         </w:rPr>
-        <w:t xml:space="preserve">Install and configure software on </w:t>
-      </w:r>
-      <w:r>
-        <w:rPr>
-          <w:rFonts w:ascii="Tahoma" w:hAnsi="Tahoma" w:cs="Tahoma"/>
-          <w:color w:val="auto"/>
-          <w:sz w:val="20"/>
-        </w:rPr>
-        <w:t xml:space="preserve">AWS, VMware virtualized, and local </w:t>
+        <w:t>Install</w:t>
+      </w:r>
+      <w:r>
+        <w:rPr>
+          <w:rFonts w:ascii="Tahoma" w:hAnsi="Tahoma" w:cs="Tahoma"/>
+          <w:color w:val="auto"/>
+          <w:sz w:val="20"/>
+        </w:rPr>
+        <w:t>ed</w:t>
+      </w:r>
+      <w:r>
+        <w:rPr>
+          <w:rFonts w:ascii="Tahoma" w:hAnsi="Tahoma" w:cs="Tahoma"/>
+          <w:color w:val="auto"/>
+          <w:sz w:val="20"/>
+        </w:rPr>
+        <w:t xml:space="preserve"> and configure</w:t>
+      </w:r>
+      <w:r>
+        <w:rPr>
+          <w:rFonts w:ascii="Tahoma" w:hAnsi="Tahoma" w:cs="Tahoma"/>
+          <w:color w:val="auto"/>
+          <w:sz w:val="20"/>
+        </w:rPr>
+        <w:t>d software on AWS,</w:t>
+      </w:r>
+      <w:r>
+        <w:rPr>
+          <w:rFonts w:ascii="Tahoma" w:hAnsi="Tahoma" w:cs="Tahoma"/>
+          <w:color w:val="auto"/>
+          <w:sz w:val="20"/>
+        </w:rPr>
+        <w:t xml:space="preserve"> VMware virtualized, and local </w:t>
       </w:r>
       <w:r>
         <w:rPr>
@@ -1031,15 +1189,55 @@
           <w:color w:val="auto"/>
           <w:sz w:val="20"/>
         </w:rPr>
-        <w:t>Create, delete, and modify</w:t>
-      </w:r>
-      <w:r>
-        <w:rPr>
-          <w:rFonts w:ascii="Tahoma" w:hAnsi="Tahoma" w:cs="Tahoma"/>
-          <w:color w:val="auto"/>
-          <w:sz w:val="20"/>
-        </w:rPr>
-        <w:t xml:space="preserve"> LDAP and SaaS user accounts and associated permissions.</w:t>
+        <w:t>Create</w:t>
+      </w:r>
+      <w:r>
+        <w:rPr>
+          <w:rFonts w:ascii="Tahoma" w:hAnsi="Tahoma" w:cs="Tahoma"/>
+          <w:color w:val="auto"/>
+          <w:sz w:val="20"/>
+        </w:rPr>
+        <w:t>d</w:t>
+      </w:r>
+      <w:r>
+        <w:rPr>
+          <w:rFonts w:ascii="Tahoma" w:hAnsi="Tahoma" w:cs="Tahoma"/>
+          <w:color w:val="auto"/>
+          <w:sz w:val="20"/>
+        </w:rPr>
+        <w:t>, delete</w:t>
+      </w:r>
+      <w:r>
+        <w:rPr>
+          <w:rFonts w:ascii="Tahoma" w:hAnsi="Tahoma" w:cs="Tahoma"/>
+          <w:color w:val="auto"/>
+          <w:sz w:val="20"/>
+        </w:rPr>
+        <w:t>d, and modified</w:t>
+      </w:r>
+      <w:r>
+        <w:rPr>
+          <w:rFonts w:ascii="Tahoma" w:hAnsi="Tahoma" w:cs="Tahoma"/>
+          <w:color w:val="auto"/>
+          <w:sz w:val="20"/>
+        </w:rPr>
+        <w:t xml:space="preserve"> LDAP and SaaS user accounts and associated permissions</w:t>
+      </w:r>
+      <w:r>
+        <w:rPr>
+          <w:rFonts w:ascii="Tahoma" w:hAnsi="Tahoma" w:cs="Tahoma"/>
+          <w:color w:val="auto"/>
+          <w:sz w:val="20"/>
+        </w:rPr>
+        <w:t xml:space="preserve"> for all company users</w:t>
+      </w:r>
+      <w:r>
+        <w:rPr>
+          <w:rFonts w:ascii="Tahoma" w:hAnsi="Tahoma" w:cs="Tahoma"/>
+          <w:color w:val="auto"/>
+          <w:sz w:val="20"/>
+        </w:rPr>
+        <w:t>.</w:t>
       </w:r>
     </w:p>
     <w:p>
@@ -1067,7 +1265,23 @@
           <w:color w:val="auto"/>
           <w:sz w:val="20"/>
         </w:rPr>
-        <w:t>Assist Cloud Architect by triaging issues with</w:t>
+        <w:t>Assist</w:t>
+      </w:r>
+      <w:r>
+        <w:rPr>
+          <w:rFonts w:ascii="Tahoma" w:hAnsi="Tahoma" w:cs="Tahoma"/>
+          <w:color w:val="auto"/>
+          <w:sz w:val="20"/>
+        </w:rPr>
+        <w:t>ed</w:t>
+      </w:r>
+      <w:r>
+        <w:rPr>
+          <w:rFonts w:ascii="Tahoma" w:hAnsi="Tahoma" w:cs="Tahoma"/>
+          <w:color w:val="auto"/>
+          <w:sz w:val="20"/>
+        </w:rPr>
+        <w:t xml:space="preserve"> Cloud Architect by triaging issues with</w:t>
       </w:r>
       <w:r>
         <w:rPr>
@@ -1091,15 +1305,47 @@
           <w:color w:val="auto"/>
           <w:sz w:val="20"/>
         </w:rPr>
-        <w:t>; gain e</w:t>
-      </w:r>
-      <w:r>
-        <w:rPr>
-          <w:rFonts w:ascii="Tahoma" w:hAnsi="Tahoma" w:cs="Tahoma"/>
-          <w:color w:val="auto"/>
-          <w:sz w:val="20"/>
-        </w:rPr>
-        <w:t>xperience with load balancing and HA.</w:t>
+        <w:t>; gain</w:t>
+      </w:r>
+      <w:r>
+        <w:rPr>
+          <w:rFonts w:ascii="Tahoma" w:hAnsi="Tahoma" w:cs="Tahoma"/>
+          <w:color w:val="auto"/>
+          <w:sz w:val="20"/>
+        </w:rPr>
+        <w:t>ed</w:t>
+      </w:r>
+      <w:r>
+        <w:rPr>
+          <w:rFonts w:ascii="Tahoma" w:hAnsi="Tahoma" w:cs="Tahoma"/>
+          <w:color w:val="auto"/>
+          <w:sz w:val="20"/>
+        </w:rPr>
+        <w:t xml:space="preserve"> e</w:t>
+      </w:r>
+      <w:r>
+        <w:rPr>
+          <w:rFonts w:ascii="Tahoma" w:hAnsi="Tahoma" w:cs="Tahoma"/>
+          <w:color w:val="auto"/>
+          <w:sz w:val="20"/>
+        </w:rPr>
+        <w:t>xperience with</w:t>
+      </w:r>
+      <w:r>
+        <w:rPr>
+          <w:rFonts w:ascii="Tahoma" w:hAnsi="Tahoma" w:cs="Tahoma"/>
+          <w:color w:val="auto"/>
+          <w:sz w:val="20"/>
+        </w:rPr>
+        <w:t xml:space="preserve"> parallel/cluster computing,</w:t>
+      </w:r>
+      <w:r>
+        <w:rPr>
+          <w:rFonts w:ascii="Tahoma" w:hAnsi="Tahoma" w:cs="Tahoma"/>
+          <w:color w:val="auto"/>
+          <w:sz w:val="20"/>
+        </w:rPr>
+        <w:t xml:space="preserve"> load balancing and HA.</w:t>
       </w:r>
     </w:p>
     <w:p>
@@ -1127,7 +1373,15 @@
           <w:color w:val="auto"/>
           <w:sz w:val="20"/>
         </w:rPr>
-        <w:t>Assist Junior IT Support Specialist with end-user incident resolution.</w:t>
+        <w:t>Served as an escalation point for</w:t>
+      </w:r>
+      <w:r>
+        <w:rPr>
+          <w:rFonts w:ascii="Tahoma" w:hAnsi="Tahoma" w:cs="Tahoma"/>
+          <w:color w:val="auto"/>
+          <w:sz w:val="20"/>
+        </w:rPr>
+        <w:t xml:space="preserve"> Junior IT Support Specialist with end-user incident resolution.</w:t>
       </w:r>
     </w:p>
     <w:p>
@@ -1155,7 +1409,39 @@
           <w:color w:val="auto"/>
           <w:sz w:val="20"/>
         </w:rPr>
-        <w:t>Author and maintain accurate documentation for a wide variety of technology and services within the Confluence-based knowledge base.</w:t>
+        <w:t>Author</w:t>
+      </w:r>
+      <w:r>
+        <w:rPr>
+          <w:rFonts w:ascii="Tahoma" w:hAnsi="Tahoma" w:cs="Tahoma"/>
+          <w:color w:val="auto"/>
+          <w:sz w:val="20"/>
+        </w:rPr>
+        <w:t>ed</w:t>
+      </w:r>
+      <w:r>
+        <w:rPr>
+          <w:rFonts w:ascii="Tahoma" w:hAnsi="Tahoma" w:cs="Tahoma"/>
+          <w:color w:val="auto"/>
+          <w:sz w:val="20"/>
+        </w:rPr>
+        <w:t xml:space="preserve"> and maintain</w:t>
+      </w:r>
+      <w:r>
+        <w:rPr>
+          <w:rFonts w:ascii="Tahoma" w:hAnsi="Tahoma" w:cs="Tahoma"/>
+          <w:color w:val="auto"/>
+          <w:sz w:val="20"/>
+        </w:rPr>
+        <w:t>ed</w:t>
+      </w:r>
+      <w:r>
+        <w:rPr>
+          <w:rFonts w:ascii="Tahoma" w:hAnsi="Tahoma" w:cs="Tahoma"/>
+          <w:color w:val="auto"/>
+          <w:sz w:val="20"/>
+        </w:rPr>
+        <w:t xml:space="preserve"> accurate documentation for a wide variety of technology and services within the Confluence-based knowledge base.</w:t>
       </w:r>
     </w:p>
     <w:p>
@@ -1183,6 +1469,42 @@
           <w:color w:val="auto"/>
           <w:sz w:val="20"/>
         </w:rPr>
+        <w:t>C</w:t>
+      </w:r>
+      <w:r>
+        <w:rPr>
+          <w:rFonts w:ascii="Tahoma" w:hAnsi="Tahoma" w:cs="Tahoma"/>
+          <w:color w:val="auto"/>
+          <w:sz w:val="20"/>
+        </w:rPr>
+        <w:t>oordinated vendor management activities with the IT Manager and CIO, including evaluations, implementations, contract renewal, and support requests.</w:t>
+      </w:r>
+    </w:p>
+    <w:p>
+      <w:pPr>
+        <w:pStyle w:val="ListParagraph"/>
+        <w:numPr>
+          <w:ilvl w:val="0"/>
+          <w:numId w:val="5"/>
+        </w:numPr>
+        <w:tabs>
+          <w:tab w:val="left" w:pos="900"/>
+        </w:tabs>
+        <w:spacing w:after="0"/>
+        <w:ind w:left="900"/>
+        <w:contextualSpacing w:val="0"/>
+        <w:rPr>
+          <w:rFonts w:ascii="Tahoma" w:hAnsi="Tahoma" w:cs="Tahoma"/>
+          <w:color w:val="auto"/>
+          <w:sz w:val="20"/>
+        </w:rPr>
+      </w:pPr>
+      <w:r>
+        <w:rPr>
+          <w:rFonts w:ascii="Tahoma" w:hAnsi="Tahoma" w:cs="Tahoma"/>
+          <w:color w:val="auto"/>
+          <w:sz w:val="20"/>
+        </w:rPr>
         <w:t>Collaborate</w:t>
       </w:r>
       <w:r>
@@ -1191,6 +1513,14 @@
           <w:color w:val="auto"/>
           <w:sz w:val="20"/>
         </w:rPr>
+        <w:t>d</w:t>
+      </w:r>
+      <w:r>
+        <w:rPr>
+          <w:rFonts w:ascii="Tahoma" w:hAnsi="Tahoma" w:cs="Tahoma"/>
+          <w:color w:val="auto"/>
+          <w:sz w:val="20"/>
+        </w:rPr>
         <w:t xml:space="preserve"> with other IT team members to execute projects </w:t>
       </w:r>
       <w:r>
@@ -1207,7 +1537,49 @@
           <w:color w:val="auto"/>
           <w:sz w:val="20"/>
         </w:rPr>
-        <w:t xml:space="preserve"> moving services into AWS, email migration, physical office move, server security</w:t>
+        <w:t>d</w:t>
+      </w:r>
+      <w:r>
+        <w:rPr>
+          <w:rFonts w:ascii="Tahoma" w:hAnsi="Tahoma" w:cs="Tahoma"/>
+          <w:color w:val="auto"/>
+          <w:sz w:val="20"/>
+        </w:rPr>
+        <w:t xml:space="preserve"> moving </w:t>
+      </w:r>
+      <w:r>
+        <w:rPr>
+          <w:rFonts w:ascii="Tahoma" w:hAnsi="Tahoma" w:cs="Tahoma"/>
+          <w:color w:val="auto"/>
+          <w:sz w:val="20"/>
+        </w:rPr>
+        <w:t>on-</w:t>
+      </w:r>
+      <w:proofErr w:type="spellStart"/>
+      <w:r>
+        <w:rPr>
+          <w:rFonts w:ascii="Tahoma" w:hAnsi="Tahoma" w:cs="Tahoma"/>
+          <w:color w:val="auto"/>
+          <w:sz w:val="20"/>
+        </w:rPr>
+        <w:t>prem</w:t>
+      </w:r>
+      <w:proofErr w:type="spellEnd"/>
+      <w:r>
+        <w:rPr>
+          <w:rFonts w:ascii="Tahoma" w:hAnsi="Tahoma" w:cs="Tahoma"/>
+          <w:color w:val="auto"/>
+          <w:sz w:val="20"/>
+        </w:rPr>
+        <w:t xml:space="preserve"> </w:t>
+      </w:r>
+      <w:r>
+        <w:rPr>
+          <w:rFonts w:ascii="Tahoma" w:hAnsi="Tahoma" w:cs="Tahoma"/>
+          <w:color w:val="auto"/>
+          <w:sz w:val="20"/>
+        </w:rPr>
+        <w:t>services into AWS, email migration, physical office move, server security</w:t>
       </w:r>
       <w:r>
         <w:rPr>
@@ -1242,7 +1614,7 @@
         </w:rPr>
         <w:t>(</w:t>
       </w:r>
-      <w:hyperlink r:id="rId9" w:history="1">
+      <w:hyperlink r:id="rId8" w:history="1">
         <w:r>
           <w:rPr>
             <w:rStyle w:val="Hyperlink"/>
@@ -1310,6 +1682,14 @@
           <w:color w:val="auto"/>
           <w:sz w:val="20"/>
         </w:rPr>
+        <w:t>ed</w:t>
+      </w:r>
+      <w:r>
+        <w:rPr>
+          <w:rFonts w:ascii="Tahoma" w:hAnsi="Tahoma" w:cs="Tahoma"/>
+          <w:color w:val="auto"/>
+          <w:sz w:val="20"/>
+        </w:rPr>
         <w:t xml:space="preserve"> security awareness trainings for new hires.</w:t>
       </w:r>
     </w:p>
@@ -1546,14 +1926,30 @@
           <w:rFonts w:ascii="Tahoma" w:hAnsi="Tahoma" w:cs="Tahoma"/>
           <w:sz w:val="20"/>
         </w:rPr>
-        <w:t xml:space="preserve"> su</w:t>
-      </w:r>
-      <w:r>
-        <w:rPr>
-          <w:rFonts w:ascii="Tahoma" w:hAnsi="Tahoma" w:cs="Tahoma"/>
-          <w:sz w:val="20"/>
-        </w:rPr>
-        <w:t>pport for cable TV, phone, and I</w:t>
+        <w:t xml:space="preserve"> </w:t>
+      </w:r>
+      <w:proofErr w:type="gramStart"/>
+      <w:r>
+        <w:rPr>
+          <w:rFonts w:ascii="Tahoma" w:hAnsi="Tahoma" w:cs="Tahoma"/>
+          <w:sz w:val="20"/>
+        </w:rPr>
+        <w:t>su</w:t>
+      </w:r>
+      <w:r>
+        <w:rPr>
+          <w:rFonts w:ascii="Tahoma" w:hAnsi="Tahoma" w:cs="Tahoma"/>
+          <w:sz w:val="20"/>
+        </w:rPr>
+        <w:t>pport</w:t>
+      </w:r>
+      <w:proofErr w:type="gramEnd"/>
+      <w:r>
+        <w:rPr>
+          <w:rFonts w:ascii="Tahoma" w:hAnsi="Tahoma" w:cs="Tahoma"/>
+          <w:sz w:val="20"/>
+        </w:rPr>
+        <w:t xml:space="preserve"> for cable TV, phone, and I</w:t>
       </w:r>
       <w:r>
         <w:rPr>
@@ -1659,7 +2055,23 @@
           <w:rFonts w:ascii="Tahoma" w:hAnsi="Tahoma" w:cs="Tahoma"/>
           <w:sz w:val="20"/>
         </w:rPr>
-        <w:t xml:space="preserve"> of new student workers in the Call Center, Walkins, a</w:t>
+        <w:t xml:space="preserve"> of new student workers in the Call Center, </w:t>
+      </w:r>
+      <w:proofErr w:type="spellStart"/>
+      <w:r>
+        <w:rPr>
+          <w:rFonts w:ascii="Tahoma" w:hAnsi="Tahoma" w:cs="Tahoma"/>
+          <w:sz w:val="20"/>
+        </w:rPr>
+        <w:t>Walkins</w:t>
+      </w:r>
+      <w:proofErr w:type="spellEnd"/>
+      <w:r>
+        <w:rPr>
+          <w:rFonts w:ascii="Tahoma" w:hAnsi="Tahoma" w:cs="Tahoma"/>
+          <w:sz w:val="20"/>
+        </w:rPr>
+        <w:t>, a</w:t>
       </w:r>
       <w:r>
         <w:rPr>
@@ -1700,64 +2112,15 @@
         </w:tabs>
         <w:rPr>
           <w:rFonts w:ascii="Tahoma" w:hAnsi="Tahoma" w:cs="Tahoma"/>
+          <w:sz w:val="20"/>
+        </w:rPr>
+      </w:pPr>
+      <w:r>
+        <w:rPr>
+          <w:rFonts w:ascii="Tahoma" w:hAnsi="Tahoma" w:cs="Tahoma"/>
           <w:smallCaps/>
           <w:sz w:val="20"/>
         </w:rPr>
-      </w:pPr>
-    </w:p>
-    <w:p>
-      <w:pPr>
-        <w:tabs>
-          <w:tab w:val="right" w:pos="9648"/>
-        </w:tabs>
-        <w:rPr>
-          <w:rFonts w:ascii="Tahoma" w:hAnsi="Tahoma" w:cs="Tahoma"/>
-          <w:smallCaps/>
-          <w:sz w:val="20"/>
-        </w:rPr>
-      </w:pPr>
-    </w:p>
-    <w:p>
-      <w:pPr>
-        <w:tabs>
-          <w:tab w:val="right" w:pos="9648"/>
-        </w:tabs>
-        <w:rPr>
-          <w:rFonts w:ascii="Tahoma" w:hAnsi="Tahoma" w:cs="Tahoma"/>
-          <w:smallCaps/>
-          <w:sz w:val="20"/>
-        </w:rPr>
-      </w:pPr>
-    </w:p>
-    <w:p>
-      <w:pPr>
-        <w:tabs>
-          <w:tab w:val="right" w:pos="9648"/>
-        </w:tabs>
-        <w:rPr>
-          <w:rFonts w:ascii="Tahoma" w:hAnsi="Tahoma" w:cs="Tahoma"/>
-          <w:smallCaps/>
-          <w:sz w:val="20"/>
-        </w:rPr>
-      </w:pPr>
-    </w:p>
-    <w:p>
-      <w:pPr>
-        <w:tabs>
-          <w:tab w:val="right" w:pos="9648"/>
-        </w:tabs>
-        <w:rPr>
-          <w:rFonts w:ascii="Tahoma" w:hAnsi="Tahoma" w:cs="Tahoma"/>
-          <w:sz w:val="20"/>
-        </w:rPr>
-      </w:pPr>
-      <w:r>
-        <w:rPr>
-          <w:rFonts w:ascii="Tahoma" w:hAnsi="Tahoma" w:cs="Tahoma"/>
-          <w:smallCaps/>
-          <w:sz w:val="20"/>
-        </w:rPr>
-        <w:lastRenderedPageBreak/>
         <w:t>Student Computing Services at Hofstra University, Hempstead NY</w:t>
       </w:r>
       <w:r>
@@ -2241,8 +2604,17 @@
           <w:rFonts w:ascii="Tahoma" w:hAnsi="Tahoma" w:cs="Tahoma"/>
           <w:sz w:val="20"/>
         </w:rPr>
-        <w:t xml:space="preserve"> base AMIs for generic machines and StarClusters</w:t>
-      </w:r>
+        <w:t xml:space="preserve"> base AMIs for generic machines and </w:t>
+      </w:r>
+      <w:proofErr w:type="spellStart"/>
+      <w:r>
+        <w:rPr>
+          <w:rFonts w:ascii="Tahoma" w:hAnsi="Tahoma" w:cs="Tahoma"/>
+          <w:sz w:val="20"/>
+        </w:rPr>
+        <w:t>StarClusters</w:t>
+      </w:r>
+      <w:proofErr w:type="spellEnd"/>
       <w:r>
         <w:rPr>
           <w:rFonts w:ascii="Tahoma" w:hAnsi="Tahoma" w:cs="Tahoma"/>
@@ -2271,7 +2643,44 @@
           <w:rFonts w:ascii="Tahoma" w:hAnsi="Tahoma" w:cs="Tahoma"/>
           <w:sz w:val="20"/>
         </w:rPr>
-        <w:t>Maintenance of IAM policies and users.</w:t>
+        <w:t>Maintenance of IAM policies and users</w:t>
+      </w:r>
+      <w:r>
+        <w:rPr>
+          <w:rFonts w:ascii="Tahoma" w:hAnsi="Tahoma" w:cs="Tahoma"/>
+          <w:sz w:val="20"/>
+        </w:rPr>
+        <w:t xml:space="preserve"> </w:t>
+      </w:r>
+      <w:r>
+        <w:rPr>
+          <w:rFonts w:ascii="Tahoma" w:hAnsi="Tahoma" w:cs="Tahoma"/>
+          <w:sz w:val="20"/>
+        </w:rPr>
+        <w:t xml:space="preserve">for </w:t>
+      </w:r>
+      <w:proofErr w:type="gramStart"/>
+      <w:r>
+        <w:rPr>
+          <w:rFonts w:ascii="Tahoma" w:hAnsi="Tahoma" w:cs="Tahoma"/>
+          <w:sz w:val="20"/>
+        </w:rPr>
+        <w:t>individuals</w:t>
+      </w:r>
+      <w:proofErr w:type="gramEnd"/>
+      <w:r>
+        <w:rPr>
+          <w:rFonts w:ascii="Tahoma" w:hAnsi="Tahoma" w:cs="Tahoma"/>
+          <w:sz w:val="20"/>
+        </w:rPr>
+        <w:t xml:space="preserve"> users and Assumed Role service accounts</w:t>
+      </w:r>
+      <w:r>
+        <w:rPr>
+          <w:rFonts w:ascii="Tahoma" w:hAnsi="Tahoma" w:cs="Tahoma"/>
+          <w:sz w:val="20"/>
+        </w:rPr>
+        <w:t>.</w:t>
       </w:r>
     </w:p>
     <w:p>
@@ -2318,7 +2727,7 @@
         </w:rPr>
         <w:t xml:space="preserve"> (</w:t>
       </w:r>
-      <w:hyperlink r:id="rId10" w:history="1">
+      <w:hyperlink r:id="rId9" w:history="1">
         <w:r>
           <w:rPr>
             <w:rStyle w:val="Hyperlink"/>
@@ -2369,8 +2778,17 @@
           <w:rFonts w:ascii="Tahoma" w:hAnsi="Tahoma" w:cs="Tahoma"/>
           <w:sz w:val="20"/>
         </w:rPr>
-        <w:t>AWS IAM backends</w:t>
-      </w:r>
+        <w:t xml:space="preserve">AWS IAM </w:t>
+      </w:r>
+      <w:proofErr w:type="spellStart"/>
+      <w:r>
+        <w:rPr>
+          <w:rFonts w:ascii="Tahoma" w:hAnsi="Tahoma" w:cs="Tahoma"/>
+          <w:sz w:val="20"/>
+        </w:rPr>
+        <w:t>backends</w:t>
+      </w:r>
+      <w:proofErr w:type="spellEnd"/>
     </w:p>
     <w:p>
       <w:pPr>
@@ -2433,7 +2851,7 @@
         </w:rPr>
         <w:t>(</w:t>
       </w:r>
-      <w:hyperlink r:id="rId11" w:history="1">
+      <w:hyperlink r:id="rId10" w:history="1">
         <w:r>
           <w:rPr>
             <w:rStyle w:val="Hyperlink"/>
@@ -2582,6 +3000,29 @@
           <w:rFonts w:ascii="Tahoma" w:hAnsi="Tahoma" w:cs="Tahoma"/>
           <w:sz w:val="20"/>
         </w:rPr>
+        <w:t>Built, tested, and implemented a new server AMI based on new Ubuntu 16.04 LTS.</w:t>
+      </w:r>
+    </w:p>
+    <w:p>
+      <w:pPr>
+        <w:numPr>
+          <w:ilvl w:val="0"/>
+          <w:numId w:val="15"/>
+        </w:numPr>
+        <w:tabs>
+          <w:tab w:val="left" w:pos="900"/>
+        </w:tabs>
+        <w:ind w:left="900" w:right="576" w:hanging="360"/>
+        <w:rPr>
+          <w:rFonts w:ascii="Tahoma" w:hAnsi="Tahoma" w:cs="Tahoma"/>
+          <w:sz w:val="20"/>
+        </w:rPr>
+      </w:pPr>
+      <w:r>
+        <w:rPr>
+          <w:rFonts w:ascii="Tahoma" w:hAnsi="Tahoma" w:cs="Tahoma"/>
+          <w:sz w:val="20"/>
+        </w:rPr>
         <w:t>Performed r</w:t>
       </w:r>
       <w:r>
@@ -2672,7 +3113,23 @@
           <w:rFonts w:ascii="Tahoma" w:hAnsi="Tahoma" w:cs="Tahoma"/>
           <w:sz w:val="20"/>
         </w:rPr>
-        <w:t xml:space="preserve"> ticket submission web forms, dynamic content from System Status page, and CSS/Javascript feature slideshow.</w:t>
+        <w:t xml:space="preserve"> ticket submission web forms, dynamic content from System Status page, and CSS/</w:t>
+      </w:r>
+      <w:proofErr w:type="spellStart"/>
+      <w:r>
+        <w:rPr>
+          <w:rFonts w:ascii="Tahoma" w:hAnsi="Tahoma" w:cs="Tahoma"/>
+          <w:sz w:val="20"/>
+        </w:rPr>
+        <w:t>Javascript</w:t>
+      </w:r>
+      <w:proofErr w:type="spellEnd"/>
+      <w:r>
+        <w:rPr>
+          <w:rFonts w:ascii="Tahoma" w:hAnsi="Tahoma" w:cs="Tahoma"/>
+          <w:sz w:val="20"/>
+        </w:rPr>
+        <w:t xml:space="preserve"> feature slideshow.</w:t>
       </w:r>
     </w:p>
     <w:p>
@@ -2857,7 +3314,7 @@
         </w:rPr>
         <w:t>(</w:t>
       </w:r>
-      <w:hyperlink r:id="rId12" w:history="1">
+      <w:hyperlink r:id="rId11" w:history="1">
         <w:r>
           <w:rPr>
             <w:rStyle w:val="Hyperlink"/>
@@ -2935,7 +3392,23 @@
           <w:rFonts w:ascii="Tahoma" w:hAnsi="Tahoma" w:cs="Tahoma"/>
           <w:sz w:val="20"/>
         </w:rPr>
-        <w:t xml:space="preserve"> to macOS, including the </w:t>
+        <w:t xml:space="preserve"> to </w:t>
+      </w:r>
+      <w:proofErr w:type="spellStart"/>
+      <w:r>
+        <w:rPr>
+          <w:rFonts w:ascii="Tahoma" w:hAnsi="Tahoma" w:cs="Tahoma"/>
+          <w:sz w:val="20"/>
+        </w:rPr>
+        <w:t>macOS</w:t>
+      </w:r>
+      <w:proofErr w:type="spellEnd"/>
+      <w:r>
+        <w:rPr>
+          <w:rFonts w:ascii="Tahoma" w:hAnsi="Tahoma" w:cs="Tahoma"/>
+          <w:sz w:val="20"/>
+        </w:rPr>
+        <w:t xml:space="preserve">, including the </w:t>
       </w:r>
       <w:r>
         <w:rPr>
@@ -2958,13 +3431,23 @@
         </w:rPr>
         <w:t xml:space="preserve"> </w:t>
       </w:r>
-      <w:r>
-        <w:rPr>
-          <w:rFonts w:ascii="Tahoma" w:hAnsi="Tahoma" w:cs="Tahoma"/>
-          <w:sz w:val="20"/>
-        </w:rPr>
-        <w:t xml:space="preserve">automounter, </w:t>
-      </w:r>
+      <w:proofErr w:type="spellStart"/>
+      <w:r>
+        <w:rPr>
+          <w:rFonts w:ascii="Tahoma" w:hAnsi="Tahoma" w:cs="Tahoma"/>
+          <w:sz w:val="20"/>
+        </w:rPr>
+        <w:t>automounter</w:t>
+      </w:r>
+      <w:proofErr w:type="spellEnd"/>
+      <w:r>
+        <w:rPr>
+          <w:rFonts w:ascii="Tahoma" w:hAnsi="Tahoma" w:cs="Tahoma"/>
+          <w:sz w:val="20"/>
+        </w:rPr>
+        <w:t xml:space="preserve">, </w:t>
+      </w:r>
+      <w:proofErr w:type="spellStart"/>
       <w:r>
         <w:rPr>
           <w:rFonts w:ascii="Tahoma" w:hAnsi="Tahoma" w:cs="Tahoma"/>
@@ -2973,6 +3456,7 @@
         </w:rPr>
         <w:t>moira</w:t>
       </w:r>
+      <w:proofErr w:type="spellEnd"/>
       <w:r>
         <w:rPr>
           <w:rFonts w:ascii="Tahoma" w:hAnsi="Tahoma" w:cs="Tahoma"/>
@@ -3001,6 +3485,116 @@
         </w:rPr>
         <w:t>greeter.</w:t>
       </w:r>
+    </w:p>
+    <w:p>
+      <w:pPr>
+        <w:pStyle w:val="ListParagraph"/>
+        <w:numPr>
+          <w:ilvl w:val="0"/>
+          <w:numId w:val="13"/>
+        </w:numPr>
+        <w:tabs>
+          <w:tab w:val="left" w:pos="900"/>
+        </w:tabs>
+        <w:spacing w:after="0"/>
+        <w:ind w:left="900"/>
+        <w:contextualSpacing w:val="0"/>
+        <w:rPr>
+          <w:rFonts w:ascii="Tahoma" w:hAnsi="Tahoma" w:cs="Tahoma"/>
+          <w:sz w:val="20"/>
+        </w:rPr>
+      </w:pPr>
+      <w:r>
+        <w:rPr>
+          <w:rFonts w:ascii="Tahoma" w:hAnsi="Tahoma" w:cs="Tahoma"/>
+          <w:sz w:val="20"/>
+        </w:rPr>
+        <w:t xml:space="preserve">Recent experience with CI/CD pipeline integration with GitHub to </w:t>
+      </w:r>
+      <w:proofErr w:type="spellStart"/>
+      <w:r>
+        <w:rPr>
+          <w:rFonts w:ascii="Tahoma" w:hAnsi="Tahoma" w:cs="Tahoma"/>
+          <w:sz w:val="20"/>
+        </w:rPr>
+        <w:t>autobuild</w:t>
+      </w:r>
+      <w:proofErr w:type="spellEnd"/>
+      <w:r>
+        <w:rPr>
+          <w:rFonts w:ascii="Tahoma" w:hAnsi="Tahoma" w:cs="Tahoma"/>
+          <w:sz w:val="20"/>
+        </w:rPr>
+        <w:t xml:space="preserve"> new commits and run regression and unit tests.</w:t>
+      </w:r>
+    </w:p>
+    <w:p>
+      <w:pPr>
+        <w:tabs>
+          <w:tab w:val="left" w:pos="900"/>
+        </w:tabs>
+        <w:rPr>
+          <w:rFonts w:ascii="Tahoma" w:hAnsi="Tahoma" w:cs="Tahoma"/>
+          <w:sz w:val="20"/>
+        </w:rPr>
+      </w:pPr>
+    </w:p>
+    <w:p>
+      <w:pPr>
+        <w:tabs>
+          <w:tab w:val="left" w:pos="900"/>
+        </w:tabs>
+        <w:rPr>
+          <w:rFonts w:ascii="Tahoma" w:hAnsi="Tahoma" w:cs="Tahoma"/>
+          <w:sz w:val="20"/>
+        </w:rPr>
+      </w:pPr>
+    </w:p>
+    <w:p>
+      <w:pPr>
+        <w:tabs>
+          <w:tab w:val="left" w:pos="900"/>
+        </w:tabs>
+        <w:rPr>
+          <w:rFonts w:ascii="Tahoma" w:hAnsi="Tahoma" w:cs="Tahoma"/>
+          <w:sz w:val="20"/>
+        </w:rPr>
+      </w:pPr>
+    </w:p>
+    <w:p>
+      <w:pPr>
+        <w:tabs>
+          <w:tab w:val="left" w:pos="900"/>
+        </w:tabs>
+        <w:rPr>
+          <w:rFonts w:ascii="Tahoma" w:hAnsi="Tahoma" w:cs="Tahoma"/>
+          <w:sz w:val="20"/>
+        </w:rPr>
+      </w:pPr>
+    </w:p>
+    <w:p>
+      <w:pPr>
+        <w:tabs>
+          <w:tab w:val="left" w:pos="900"/>
+        </w:tabs>
+        <w:rPr>
+          <w:rFonts w:ascii="Tahoma" w:hAnsi="Tahoma" w:cs="Tahoma"/>
+          <w:sz w:val="20"/>
+        </w:rPr>
+      </w:pPr>
+    </w:p>
+    <w:p>
+      <w:pPr>
+        <w:tabs>
+          <w:tab w:val="left" w:pos="900"/>
+        </w:tabs>
+        <w:rPr>
+          <w:rFonts w:ascii="Tahoma" w:hAnsi="Tahoma" w:cs="Tahoma"/>
+          <w:sz w:val="20"/>
+        </w:rPr>
+      </w:pPr>
+      <w:bookmarkStart w:id="0" w:name="_GoBack"/>
+      <w:bookmarkEnd w:id="0"/>
     </w:p>
     <w:p>
       <w:pPr>
@@ -3027,6 +3621,7 @@
           <w:sz w:val="30"/>
           <w:szCs w:val="24"/>
         </w:rPr>
+        <w:lastRenderedPageBreak/>
         <w:t>Education</w:t>
       </w:r>
       <w:r>
@@ -3286,7 +3881,55 @@
           <w:rFonts w:ascii="Tahoma" w:hAnsi="Tahoma" w:cs="Tahoma"/>
           <w:sz w:val="20"/>
         </w:rPr>
-        <w:t>, DHCP, DNS, LDAP/OpenDJ, OpenVPN, SSH, Sendmail, BIND, AFS, NFS, Kerberos, Apache,</w:t>
+        <w:t>, DHCP, DNS, LDAP/</w:t>
+      </w:r>
+      <w:proofErr w:type="spellStart"/>
+      <w:r>
+        <w:rPr>
+          <w:rFonts w:ascii="Tahoma" w:hAnsi="Tahoma" w:cs="Tahoma"/>
+          <w:sz w:val="20"/>
+        </w:rPr>
+        <w:t>OpenDJ</w:t>
+      </w:r>
+      <w:proofErr w:type="spellEnd"/>
+      <w:r>
+        <w:rPr>
+          <w:rFonts w:ascii="Tahoma" w:hAnsi="Tahoma" w:cs="Tahoma"/>
+          <w:sz w:val="20"/>
+        </w:rPr>
+        <w:t xml:space="preserve">, </w:t>
+      </w:r>
+      <w:proofErr w:type="spellStart"/>
+      <w:r>
+        <w:rPr>
+          <w:rFonts w:ascii="Tahoma" w:hAnsi="Tahoma" w:cs="Tahoma"/>
+          <w:sz w:val="20"/>
+        </w:rPr>
+        <w:t>OpenVPN</w:t>
+      </w:r>
+      <w:proofErr w:type="spellEnd"/>
+      <w:r>
+        <w:rPr>
+          <w:rFonts w:ascii="Tahoma" w:hAnsi="Tahoma" w:cs="Tahoma"/>
+          <w:sz w:val="20"/>
+        </w:rPr>
+        <w:t xml:space="preserve">, SSH, </w:t>
+      </w:r>
+      <w:proofErr w:type="spellStart"/>
+      <w:r>
+        <w:rPr>
+          <w:rFonts w:ascii="Tahoma" w:hAnsi="Tahoma" w:cs="Tahoma"/>
+          <w:sz w:val="20"/>
+        </w:rPr>
+        <w:t>Sendmail</w:t>
+      </w:r>
+      <w:proofErr w:type="spellEnd"/>
+      <w:r>
+        <w:rPr>
+          <w:rFonts w:ascii="Tahoma" w:hAnsi="Tahoma" w:cs="Tahoma"/>
+          <w:sz w:val="20"/>
+        </w:rPr>
+        <w:t>, BIND, AFS, NFS, Kerberos, Apache,</w:t>
       </w:r>
       <w:r>
         <w:rPr>
@@ -3309,12 +3952,85 @@
         </w:rPr>
         <w:t xml:space="preserve">WordPress, </w:t>
       </w:r>
-      <w:r>
-        <w:rPr>
-          <w:rFonts w:ascii="Tahoma" w:hAnsi="Tahoma" w:cs="Tahoma"/>
-          <w:sz w:val="20"/>
-        </w:rPr>
-        <w:t>macOS, Ubuntu, VMWare ESXi, cron, SysVinit, X.509 certs, emacs, bash</w:t>
+      <w:proofErr w:type="spellStart"/>
+      <w:r>
+        <w:rPr>
+          <w:rFonts w:ascii="Tahoma" w:hAnsi="Tahoma" w:cs="Tahoma"/>
+          <w:sz w:val="20"/>
+        </w:rPr>
+        <w:t>macOS</w:t>
+      </w:r>
+      <w:proofErr w:type="spellEnd"/>
+      <w:r>
+        <w:rPr>
+          <w:rFonts w:ascii="Tahoma" w:hAnsi="Tahoma" w:cs="Tahoma"/>
+          <w:sz w:val="20"/>
+        </w:rPr>
+        <w:t xml:space="preserve">, Ubuntu, VMWare </w:t>
+      </w:r>
+      <w:proofErr w:type="spellStart"/>
+      <w:r>
+        <w:rPr>
+          <w:rFonts w:ascii="Tahoma" w:hAnsi="Tahoma" w:cs="Tahoma"/>
+          <w:sz w:val="20"/>
+        </w:rPr>
+        <w:t>ESXi</w:t>
+      </w:r>
+      <w:proofErr w:type="spellEnd"/>
+      <w:r>
+        <w:rPr>
+          <w:rFonts w:ascii="Tahoma" w:hAnsi="Tahoma" w:cs="Tahoma"/>
+          <w:sz w:val="20"/>
+        </w:rPr>
+        <w:t xml:space="preserve">, </w:t>
+      </w:r>
+      <w:proofErr w:type="spellStart"/>
+      <w:r>
+        <w:rPr>
+          <w:rFonts w:ascii="Tahoma" w:hAnsi="Tahoma" w:cs="Tahoma"/>
+          <w:sz w:val="20"/>
+        </w:rPr>
+        <w:t>cron</w:t>
+      </w:r>
+      <w:proofErr w:type="spellEnd"/>
+      <w:r>
+        <w:rPr>
+          <w:rFonts w:ascii="Tahoma" w:hAnsi="Tahoma" w:cs="Tahoma"/>
+          <w:sz w:val="20"/>
+        </w:rPr>
+        <w:t xml:space="preserve">, </w:t>
+      </w:r>
+      <w:proofErr w:type="spellStart"/>
+      <w:r>
+        <w:rPr>
+          <w:rFonts w:ascii="Tahoma" w:hAnsi="Tahoma" w:cs="Tahoma"/>
+          <w:sz w:val="20"/>
+        </w:rPr>
+        <w:t>SysVinit</w:t>
+      </w:r>
+      <w:proofErr w:type="spellEnd"/>
+      <w:r>
+        <w:rPr>
+          <w:rFonts w:ascii="Tahoma" w:hAnsi="Tahoma" w:cs="Tahoma"/>
+          <w:sz w:val="20"/>
+        </w:rPr>
+        <w:t xml:space="preserve">, X.509 certs, </w:t>
+      </w:r>
+      <w:proofErr w:type="spellStart"/>
+      <w:r>
+        <w:rPr>
+          <w:rFonts w:ascii="Tahoma" w:hAnsi="Tahoma" w:cs="Tahoma"/>
+          <w:sz w:val="20"/>
+        </w:rPr>
+        <w:t>emacs</w:t>
+      </w:r>
+      <w:proofErr w:type="spellEnd"/>
+      <w:r>
+        <w:rPr>
+          <w:rFonts w:ascii="Tahoma" w:hAnsi="Tahoma" w:cs="Tahoma"/>
+          <w:sz w:val="20"/>
+        </w:rPr>
+        <w:t>, bash</w:t>
       </w:r>
     </w:p>
     <w:p>
@@ -3353,8 +4069,8 @@
       </w:r>
     </w:p>
     <w:sectPr>
-      <w:headerReference w:type="even" r:id="rId13"/>
-      <w:headerReference w:type="default" r:id="rId14"/>
+      <w:headerReference w:type="even" r:id="rId12"/>
+      <w:headerReference w:type="default" r:id="rId13"/>
       <w:type w:val="continuous"/>
       <w:pgSz w:w="12240" w:h="15840" w:code="1"/>
       <w:pgMar w:top="720" w:right="720" w:bottom="835" w:left="720" w:header="720" w:footer="720" w:gutter="0"/>
@@ -3367,7 +4083,7 @@
 </file>
 
 <file path=word/endnotes.xml><?xml version="1.0" encoding="utf-8"?>
-<w:endnotes xmlns:wpc="http://schemas.microsoft.com/office/word/2010/wordprocessingCanvas" xmlns:mo="http://schemas.microsoft.com/office/mac/office/2008/main" xmlns:mc="http://schemas.openxmlformats.org/markup-compatibility/2006" xmlns:mv="urn:schemas-microsoft-com:mac:vml" xmlns:o="urn:schemas-microsoft-com:office:office" xmlns:r="http://schemas.openxmlformats.org/officeDocument/2006/relationships" xmlns:m="http://schemas.openxmlformats.org/officeDocument/2006/math" xmlns:v="urn:schemas-microsoft-com:vml" xmlns:wp14="http://schemas.microsoft.com/office/word/2010/wordprocessingDrawing" xmlns:wp="http://schemas.openxmlformats.org/drawingml/2006/wordprocessingDrawing" xmlns:w10="urn:schemas-microsoft-com:office:word" xmlns:w="http://schemas.openxmlformats.org/wordprocessingml/2006/main" xmlns:w14="http://schemas.microsoft.com/office/word/2010/wordml" xmlns:w15="http://schemas.microsoft.com/office/word/2012/wordml" xmlns:wpg="http://schemas.microsoft.com/office/word/2010/wordprocessingGroup" xmlns:wpi="http://schemas.microsoft.com/office/word/2010/wordprocessingInk" xmlns:wne="http://schemas.microsoft.com/office/word/2006/wordml" xmlns:wps="http://schemas.microsoft.com/office/word/2010/wordprocessingShape" mc:Ignorable="w14 w15 wp14">
+<w:endnotes xmlns:wpc="http://schemas.microsoft.com/office/word/2010/wordprocessingCanvas" xmlns:cx="http://schemas.microsoft.com/office/drawing/2014/chartex" xmlns:cx1="http://schemas.microsoft.com/office/drawing/2015/9/8/chartex" xmlns:cx2="http://schemas.microsoft.com/office/drawing/2015/10/21/chartex" xmlns:cx3="http://schemas.microsoft.com/office/drawing/2016/5/9/chartex" xmlns:cx4="http://schemas.microsoft.com/office/drawing/2016/5/10/chartex" xmlns:cx5="http://schemas.microsoft.com/office/drawing/2016/5/11/chartex" xmlns:cx6="http://schemas.microsoft.com/office/drawing/2016/5/12/chartex" xmlns:cx7="http://schemas.microsoft.com/office/drawing/2016/5/13/chartex" xmlns:cx8="http://schemas.microsoft.com/office/drawing/2016/5/14/chartex" xmlns:mc="http://schemas.openxmlformats.org/markup-compatibility/2006" xmlns:aink="http://schemas.microsoft.com/office/drawing/2016/ink" xmlns:am3d="http://schemas.microsoft.com/office/drawing/2017/model3d" xmlns:o="urn:schemas-microsoft-com:office:office" xmlns:r="http://schemas.openxmlformats.org/officeDocument/2006/relationships" xmlns:m="http://schemas.openxmlformats.org/officeDocument/2006/math" xmlns:v="urn:schemas-microsoft-com:vml" xmlns:wp14="http://schemas.microsoft.com/office/word/2010/wordprocessingDrawing" xmlns:wp="http://schemas.openxmlformats.org/drawingml/2006/wordprocessingDrawing" xmlns:w10="urn:schemas-microsoft-com:office:word" xmlns:w="http://schemas.openxmlformats.org/wordprocessingml/2006/main" xmlns:w14="http://schemas.microsoft.com/office/word/2010/wordml" xmlns:w15="http://schemas.microsoft.com/office/word/2012/wordml" xmlns:w16cid="http://schemas.microsoft.com/office/word/2016/wordml/cid" xmlns:w16se="http://schemas.microsoft.com/office/word/2015/wordml/symex" xmlns:wpg="http://schemas.microsoft.com/office/word/2010/wordprocessingGroup" xmlns:wpi="http://schemas.microsoft.com/office/word/2010/wordprocessingInk" xmlns:wne="http://schemas.microsoft.com/office/word/2006/wordml" xmlns:wps="http://schemas.microsoft.com/office/word/2010/wordprocessingShape" mc:Ignorable="w14 w15 w16se w16cid wp14">
   <w:endnote w:type="separator" w:id="-1">
     <w:p>
       <w:r>
@@ -3386,7 +4102,7 @@
 </file>
 
 <file path=word/footnotes.xml><?xml version="1.0" encoding="utf-8"?>
-<w:footnotes xmlns:wpc="http://schemas.microsoft.com/office/word/2010/wordprocessingCanvas" xmlns:mo="http://schemas.microsoft.com/office/mac/office/2008/main" xmlns:mc="http://schemas.openxmlformats.org/markup-compatibility/2006" xmlns:mv="urn:schemas-microsoft-com:mac:vml" xmlns:o="urn:schemas-microsoft-com:office:office" xmlns:r="http://schemas.openxmlformats.org/officeDocument/2006/relationships" xmlns:m="http://schemas.openxmlformats.org/officeDocument/2006/math" xmlns:v="urn:schemas-microsoft-com:vml" xmlns:wp14="http://schemas.microsoft.com/office/word/2010/wordprocessingDrawing" xmlns:wp="http://schemas.openxmlformats.org/drawingml/2006/wordprocessingDrawing" xmlns:w10="urn:schemas-microsoft-com:office:word" xmlns:w="http://schemas.openxmlformats.org/wordprocessingml/2006/main" xmlns:w14="http://schemas.microsoft.com/office/word/2010/wordml" xmlns:w15="http://schemas.microsoft.com/office/word/2012/wordml" xmlns:wpg="http://schemas.microsoft.com/office/word/2010/wordprocessingGroup" xmlns:wpi="http://schemas.microsoft.com/office/word/2010/wordprocessingInk" xmlns:wne="http://schemas.microsoft.com/office/word/2006/wordml" xmlns:wps="http://schemas.microsoft.com/office/word/2010/wordprocessingShape" mc:Ignorable="w14 w15 wp14">
+<w:footnotes xmlns:wpc="http://schemas.microsoft.com/office/word/2010/wordprocessingCanvas" xmlns:cx="http://schemas.microsoft.com/office/drawing/2014/chartex" xmlns:cx1="http://schemas.microsoft.com/office/drawing/2015/9/8/chartex" xmlns:cx2="http://schemas.microsoft.com/office/drawing/2015/10/21/chartex" xmlns:cx3="http://schemas.microsoft.com/office/drawing/2016/5/9/chartex" xmlns:cx4="http://schemas.microsoft.com/office/drawing/2016/5/10/chartex" xmlns:cx5="http://schemas.microsoft.com/office/drawing/2016/5/11/chartex" xmlns:cx6="http://schemas.microsoft.com/office/drawing/2016/5/12/chartex" xmlns:cx7="http://schemas.microsoft.com/office/drawing/2016/5/13/chartex" xmlns:cx8="http://schemas.microsoft.com/office/drawing/2016/5/14/chartex" xmlns:mc="http://schemas.openxmlformats.org/markup-compatibility/2006" xmlns:aink="http://schemas.microsoft.com/office/drawing/2016/ink" xmlns:am3d="http://schemas.microsoft.com/office/drawing/2017/model3d" xmlns:o="urn:schemas-microsoft-com:office:office" xmlns:r="http://schemas.openxmlformats.org/officeDocument/2006/relationships" xmlns:m="http://schemas.openxmlformats.org/officeDocument/2006/math" xmlns:v="urn:schemas-microsoft-com:vml" xmlns:wp14="http://schemas.microsoft.com/office/word/2010/wordprocessingDrawing" xmlns:wp="http://schemas.openxmlformats.org/drawingml/2006/wordprocessingDrawing" xmlns:w10="urn:schemas-microsoft-com:office:word" xmlns:w="http://schemas.openxmlformats.org/wordprocessingml/2006/main" xmlns:w14="http://schemas.microsoft.com/office/word/2010/wordml" xmlns:w15="http://schemas.microsoft.com/office/word/2012/wordml" xmlns:w16cid="http://schemas.microsoft.com/office/word/2016/wordml/cid" xmlns:w16se="http://schemas.microsoft.com/office/word/2015/wordml/symex" xmlns:wpg="http://schemas.microsoft.com/office/word/2010/wordprocessingGroup" xmlns:wpi="http://schemas.microsoft.com/office/word/2010/wordprocessingInk" xmlns:wne="http://schemas.microsoft.com/office/word/2006/wordml" xmlns:wps="http://schemas.microsoft.com/office/word/2010/wordprocessingShape" mc:Ignorable="w14 w15 w16se w16cid wp14">
   <w:footnote w:type="separator" w:id="-1">
     <w:p>
       <w:r>
@@ -3405,7 +4121,7 @@
 </file>
 
 <file path=word/header1.xml><?xml version="1.0" encoding="utf-8"?>
-<w:hdr xmlns:wpc="http://schemas.microsoft.com/office/word/2010/wordprocessingCanvas" xmlns:mo="http://schemas.microsoft.com/office/mac/office/2008/main" xmlns:mc="http://schemas.openxmlformats.org/markup-compatibility/2006" xmlns:mv="urn:schemas-microsoft-com:mac:vml" xmlns:o="urn:schemas-microsoft-com:office:office" xmlns:r="http://schemas.openxmlformats.org/officeDocument/2006/relationships" xmlns:m="http://schemas.openxmlformats.org/officeDocument/2006/math" xmlns:v="urn:schemas-microsoft-com:vml" xmlns:wp14="http://schemas.microsoft.com/office/word/2010/wordprocessingDrawing" xmlns:wp="http://schemas.openxmlformats.org/drawingml/2006/wordprocessingDrawing" xmlns:w10="urn:schemas-microsoft-com:office:word" xmlns:w="http://schemas.openxmlformats.org/wordprocessingml/2006/main" xmlns:w14="http://schemas.microsoft.com/office/word/2010/wordml" xmlns:w15="http://schemas.microsoft.com/office/word/2012/wordml" xmlns:wpg="http://schemas.microsoft.com/office/word/2010/wordprocessingGroup" xmlns:wpi="http://schemas.microsoft.com/office/word/2010/wordprocessingInk" xmlns:wne="http://schemas.microsoft.com/office/word/2006/wordml" xmlns:wps="http://schemas.microsoft.com/office/word/2010/wordprocessingShape" mc:Ignorable="w14 w15 wp14">
+<w:hdr xmlns:wpc="http://schemas.microsoft.com/office/word/2010/wordprocessingCanvas" xmlns:cx="http://schemas.microsoft.com/office/drawing/2014/chartex" xmlns:cx1="http://schemas.microsoft.com/office/drawing/2015/9/8/chartex" xmlns:cx2="http://schemas.microsoft.com/office/drawing/2015/10/21/chartex" xmlns:cx3="http://schemas.microsoft.com/office/drawing/2016/5/9/chartex" xmlns:cx4="http://schemas.microsoft.com/office/drawing/2016/5/10/chartex" xmlns:cx5="http://schemas.microsoft.com/office/drawing/2016/5/11/chartex" xmlns:cx6="http://schemas.microsoft.com/office/drawing/2016/5/12/chartex" xmlns:cx7="http://schemas.microsoft.com/office/drawing/2016/5/13/chartex" xmlns:cx8="http://schemas.microsoft.com/office/drawing/2016/5/14/chartex" xmlns:mc="http://schemas.openxmlformats.org/markup-compatibility/2006" xmlns:aink="http://schemas.microsoft.com/office/drawing/2016/ink" xmlns:am3d="http://schemas.microsoft.com/office/drawing/2017/model3d" xmlns:o="urn:schemas-microsoft-com:office:office" xmlns:r="http://schemas.openxmlformats.org/officeDocument/2006/relationships" xmlns:m="http://schemas.openxmlformats.org/officeDocument/2006/math" xmlns:v="urn:schemas-microsoft-com:vml" xmlns:wp14="http://schemas.microsoft.com/office/word/2010/wordprocessingDrawing" xmlns:wp="http://schemas.openxmlformats.org/drawingml/2006/wordprocessingDrawing" xmlns:w10="urn:schemas-microsoft-com:office:word" xmlns:w="http://schemas.openxmlformats.org/wordprocessingml/2006/main" xmlns:w14="http://schemas.microsoft.com/office/word/2010/wordml" xmlns:w15="http://schemas.microsoft.com/office/word/2012/wordml" xmlns:w16cid="http://schemas.microsoft.com/office/word/2016/wordml/cid" xmlns:w16se="http://schemas.microsoft.com/office/word/2015/wordml/symex" xmlns:wpg="http://schemas.microsoft.com/office/word/2010/wordprocessingGroup" xmlns:wpi="http://schemas.microsoft.com/office/word/2010/wordprocessingInk" xmlns:wne="http://schemas.microsoft.com/office/word/2006/wordml" xmlns:wps="http://schemas.microsoft.com/office/word/2010/wordprocessingShape" mc:Ignorable="w14 w15 w16se w16cid wp14">
   <w:p>
     <w:pPr>
       <w:pBdr>
@@ -3513,7 +4229,7 @@
 </file>
 
 <file path=word/header2.xml><?xml version="1.0" encoding="utf-8"?>
-<w:hdr xmlns:wpc="http://schemas.microsoft.com/office/word/2010/wordprocessingCanvas" xmlns:mo="http://schemas.microsoft.com/office/mac/office/2008/main" xmlns:mc="http://schemas.openxmlformats.org/markup-compatibility/2006" xmlns:mv="urn:schemas-microsoft-com:mac:vml" xmlns:o="urn:schemas-microsoft-com:office:office" xmlns:r="http://schemas.openxmlformats.org/officeDocument/2006/relationships" xmlns:m="http://schemas.openxmlformats.org/officeDocument/2006/math" xmlns:v="urn:schemas-microsoft-com:vml" xmlns:wp14="http://schemas.microsoft.com/office/word/2010/wordprocessingDrawing" xmlns:wp="http://schemas.openxmlformats.org/drawingml/2006/wordprocessingDrawing" xmlns:w10="urn:schemas-microsoft-com:office:word" xmlns:w="http://schemas.openxmlformats.org/wordprocessingml/2006/main" xmlns:w14="http://schemas.microsoft.com/office/word/2010/wordml" xmlns:w15="http://schemas.microsoft.com/office/word/2012/wordml" xmlns:wpg="http://schemas.microsoft.com/office/word/2010/wordprocessingGroup" xmlns:wpi="http://schemas.microsoft.com/office/word/2010/wordprocessingInk" xmlns:wne="http://schemas.microsoft.com/office/word/2006/wordml" xmlns:wps="http://schemas.microsoft.com/office/word/2010/wordprocessingShape" mc:Ignorable="w14 w15 wp14">
+<w:hdr xmlns:wpc="http://schemas.microsoft.com/office/word/2010/wordprocessingCanvas" xmlns:cx="http://schemas.microsoft.com/office/drawing/2014/chartex" xmlns:cx1="http://schemas.microsoft.com/office/drawing/2015/9/8/chartex" xmlns:cx2="http://schemas.microsoft.com/office/drawing/2015/10/21/chartex" xmlns:cx3="http://schemas.microsoft.com/office/drawing/2016/5/9/chartex" xmlns:cx4="http://schemas.microsoft.com/office/drawing/2016/5/10/chartex" xmlns:cx5="http://schemas.microsoft.com/office/drawing/2016/5/11/chartex" xmlns:cx6="http://schemas.microsoft.com/office/drawing/2016/5/12/chartex" xmlns:cx7="http://schemas.microsoft.com/office/drawing/2016/5/13/chartex" xmlns:cx8="http://schemas.microsoft.com/office/drawing/2016/5/14/chartex" xmlns:mc="http://schemas.openxmlformats.org/markup-compatibility/2006" xmlns:aink="http://schemas.microsoft.com/office/drawing/2016/ink" xmlns:am3d="http://schemas.microsoft.com/office/drawing/2017/model3d" xmlns:o="urn:schemas-microsoft-com:office:office" xmlns:r="http://schemas.openxmlformats.org/officeDocument/2006/relationships" xmlns:m="http://schemas.openxmlformats.org/officeDocument/2006/math" xmlns:v="urn:schemas-microsoft-com:vml" xmlns:wp14="http://schemas.microsoft.com/office/word/2010/wordprocessingDrawing" xmlns:wp="http://schemas.openxmlformats.org/drawingml/2006/wordprocessingDrawing" xmlns:w10="urn:schemas-microsoft-com:office:word" xmlns:w="http://schemas.openxmlformats.org/wordprocessingml/2006/main" xmlns:w14="http://schemas.microsoft.com/office/word/2010/wordml" xmlns:w15="http://schemas.microsoft.com/office/word/2012/wordml" xmlns:w16cid="http://schemas.microsoft.com/office/word/2016/wordml/cid" xmlns:w16se="http://schemas.microsoft.com/office/word/2015/wordml/symex" xmlns:wpg="http://schemas.microsoft.com/office/word/2010/wordprocessingGroup" xmlns:wpi="http://schemas.microsoft.com/office/word/2010/wordprocessingInk" xmlns:wne="http://schemas.microsoft.com/office/word/2006/wordml" xmlns:wps="http://schemas.microsoft.com/office/word/2010/wordprocessingShape" mc:Ignorable="w14 w15 w16se w16cid wp14">
   <w:p>
     <w:pPr>
       <w:pBdr>
@@ -3607,8 +4323,8 @@
 </file>
 
 <file path=word/numbering.xml><?xml version="1.0" encoding="utf-8"?>
-<w:numbering xmlns:wpc="http://schemas.microsoft.com/office/word/2010/wordprocessingCanvas" xmlns:mo="http://schemas.microsoft.com/office/mac/office/2008/main" xmlns:mc="http://schemas.openxmlformats.org/markup-compatibility/2006" xmlns:mv="urn:schemas-microsoft-com:mac:vml" xmlns:o="urn:schemas-microsoft-com:office:office" xmlns:r="http://schemas.openxmlformats.org/officeDocument/2006/relationships" xmlns:m="http://schemas.openxmlformats.org/officeDocument/2006/math" xmlns:v="urn:schemas-microsoft-com:vml" xmlns:wp14="http://schemas.microsoft.com/office/word/2010/wordprocessingDrawing" xmlns:wp="http://schemas.openxmlformats.org/drawingml/2006/wordprocessingDrawing" xmlns:w10="urn:schemas-microsoft-com:office:word" xmlns:w="http://schemas.openxmlformats.org/wordprocessingml/2006/main" xmlns:w14="http://schemas.microsoft.com/office/word/2010/wordml" xmlns:w15="http://schemas.microsoft.com/office/word/2012/wordml" xmlns:wpg="http://schemas.microsoft.com/office/word/2010/wordprocessingGroup" xmlns:wpi="http://schemas.microsoft.com/office/word/2010/wordprocessingInk" xmlns:wne="http://schemas.microsoft.com/office/word/2006/wordml" xmlns:wps="http://schemas.microsoft.com/office/word/2010/wordprocessingShape" mc:Ignorable="w14 w15 wp14">
-  <w:abstractNum w:abstractNumId="0">
+<w:numbering xmlns:wpc="http://schemas.microsoft.com/office/word/2010/wordprocessingCanvas" xmlns:cx="http://schemas.microsoft.com/office/drawing/2014/chartex" xmlns:cx1="http://schemas.microsoft.com/office/drawing/2015/9/8/chartex" xmlns:cx2="http://schemas.microsoft.com/office/drawing/2015/10/21/chartex" xmlns:cx3="http://schemas.microsoft.com/office/drawing/2016/5/9/chartex" xmlns:cx4="http://schemas.microsoft.com/office/drawing/2016/5/10/chartex" xmlns:cx5="http://schemas.microsoft.com/office/drawing/2016/5/11/chartex" xmlns:cx6="http://schemas.microsoft.com/office/drawing/2016/5/12/chartex" xmlns:cx7="http://schemas.microsoft.com/office/drawing/2016/5/13/chartex" xmlns:cx8="http://schemas.microsoft.com/office/drawing/2016/5/14/chartex" xmlns:mc="http://schemas.openxmlformats.org/markup-compatibility/2006" xmlns:aink="http://schemas.microsoft.com/office/drawing/2016/ink" xmlns:am3d="http://schemas.microsoft.com/office/drawing/2017/model3d" xmlns:o="urn:schemas-microsoft-com:office:office" xmlns:r="http://schemas.openxmlformats.org/officeDocument/2006/relationships" xmlns:m="http://schemas.openxmlformats.org/officeDocument/2006/math" xmlns:v="urn:schemas-microsoft-com:vml" xmlns:wp14="http://schemas.microsoft.com/office/word/2010/wordprocessingDrawing" xmlns:wp="http://schemas.openxmlformats.org/drawingml/2006/wordprocessingDrawing" xmlns:w10="urn:schemas-microsoft-com:office:word" xmlns:w="http://schemas.openxmlformats.org/wordprocessingml/2006/main" xmlns:w14="http://schemas.microsoft.com/office/word/2010/wordml" xmlns:w15="http://schemas.microsoft.com/office/word/2012/wordml" xmlns:w16cid="http://schemas.microsoft.com/office/word/2016/wordml/cid" xmlns:w16se="http://schemas.microsoft.com/office/word/2015/wordml/symex" xmlns:wpg="http://schemas.microsoft.com/office/word/2010/wordprocessingGroup" xmlns:wpi="http://schemas.microsoft.com/office/word/2010/wordprocessingInk" xmlns:wne="http://schemas.microsoft.com/office/word/2006/wordml" xmlns:wps="http://schemas.microsoft.com/office/word/2010/wordprocessingShape" mc:Ignorable="w14 w15 w16se w16cid wp14">
+  <w:abstractNum w:abstractNumId="0" w15:restartNumberingAfterBreak="0">
     <w:nsid w:val="FFFFFF1D"/>
     <w:multiLevelType w:val="multilevel"/>
     <w:tmpl w:val="643CB540"/>
@@ -3748,7 +4464,7 @@
       </w:rPr>
     </w:lvl>
   </w:abstractNum>
-  <w:abstractNum w:abstractNumId="1">
+  <w:abstractNum w:abstractNumId="1" w15:restartNumberingAfterBreak="0">
     <w:nsid w:val="0007338B"/>
     <w:multiLevelType w:val="multilevel"/>
     <w:tmpl w:val="0F464EC0"/>
@@ -3861,7 +4577,7 @@
       </w:rPr>
     </w:lvl>
   </w:abstractNum>
-  <w:abstractNum w:abstractNumId="2">
+  <w:abstractNum w:abstractNumId="2" w15:restartNumberingAfterBreak="0">
     <w:nsid w:val="03E92189"/>
     <w:multiLevelType w:val="hybridMultilevel"/>
     <w:tmpl w:val="4A609532"/>
@@ -3974,7 +4690,7 @@
       </w:rPr>
     </w:lvl>
   </w:abstractNum>
-  <w:abstractNum w:abstractNumId="3">
+  <w:abstractNum w:abstractNumId="3" w15:restartNumberingAfterBreak="0">
     <w:nsid w:val="05716862"/>
     <w:multiLevelType w:val="hybridMultilevel"/>
     <w:tmpl w:val="CED8D2F8"/>
@@ -4086,7 +4802,7 @@
       </w:rPr>
     </w:lvl>
   </w:abstractNum>
-  <w:abstractNum w:abstractNumId="4">
+  <w:abstractNum w:abstractNumId="4" w15:restartNumberingAfterBreak="0">
     <w:nsid w:val="06C568A9"/>
     <w:multiLevelType w:val="singleLevel"/>
     <w:tmpl w:val="04090001"/>
@@ -4106,7 +4822,7 @@
       </w:rPr>
     </w:lvl>
   </w:abstractNum>
-  <w:abstractNum w:abstractNumId="5">
+  <w:abstractNum w:abstractNumId="5" w15:restartNumberingAfterBreak="0">
     <w:nsid w:val="0F780E7D"/>
     <w:multiLevelType w:val="hybridMultilevel"/>
     <w:tmpl w:val="97AAD820"/>
@@ -4219,7 +4935,7 @@
       </w:rPr>
     </w:lvl>
   </w:abstractNum>
-  <w:abstractNum w:abstractNumId="6">
+  <w:abstractNum w:abstractNumId="6" w15:restartNumberingAfterBreak="0">
     <w:nsid w:val="18AC24D4"/>
     <w:multiLevelType w:val="hybridMultilevel"/>
     <w:tmpl w:val="04D4A7DE"/>
@@ -4360,7 +5076,7 @@
       </w:rPr>
     </w:lvl>
   </w:abstractNum>
-  <w:abstractNum w:abstractNumId="7">
+  <w:abstractNum w:abstractNumId="7" w15:restartNumberingAfterBreak="0">
     <w:nsid w:val="25C51E4C"/>
     <w:multiLevelType w:val="multilevel"/>
     <w:tmpl w:val="E1BECAAE"/>
@@ -4473,7 +5189,7 @@
       </w:rPr>
     </w:lvl>
   </w:abstractNum>
-  <w:abstractNum w:abstractNumId="8">
+  <w:abstractNum w:abstractNumId="8" w15:restartNumberingAfterBreak="0">
     <w:nsid w:val="283355F4"/>
     <w:multiLevelType w:val="hybridMultilevel"/>
     <w:tmpl w:val="6B2CF8A8"/>
@@ -4586,7 +5302,7 @@
       </w:rPr>
     </w:lvl>
   </w:abstractNum>
-  <w:abstractNum w:abstractNumId="9">
+  <w:abstractNum w:abstractNumId="9" w15:restartNumberingAfterBreak="0">
     <w:nsid w:val="311B1ADE"/>
     <w:multiLevelType w:val="hybridMultilevel"/>
     <w:tmpl w:val="E5DA783A"/>
@@ -4699,7 +5415,7 @@
       </w:rPr>
     </w:lvl>
   </w:abstractNum>
-  <w:abstractNum w:abstractNumId="10">
+  <w:abstractNum w:abstractNumId="10" w15:restartNumberingAfterBreak="0">
     <w:nsid w:val="31385FD4"/>
     <w:multiLevelType w:val="hybridMultilevel"/>
     <w:tmpl w:val="FA2646A2"/>
@@ -4788,7 +5504,7 @@
       </w:pPr>
     </w:lvl>
   </w:abstractNum>
-  <w:abstractNum w:abstractNumId="11">
+  <w:abstractNum w:abstractNumId="11" w15:restartNumberingAfterBreak="0">
     <w:nsid w:val="32B800EE"/>
     <w:multiLevelType w:val="multilevel"/>
     <w:tmpl w:val="04D4A7DE"/>
@@ -4929,7 +5645,7 @@
       </w:rPr>
     </w:lvl>
   </w:abstractNum>
-  <w:abstractNum w:abstractNumId="12">
+  <w:abstractNum w:abstractNumId="12" w15:restartNumberingAfterBreak="0">
     <w:nsid w:val="341E232A"/>
     <w:multiLevelType w:val="singleLevel"/>
     <w:tmpl w:val="04090001"/>
@@ -4949,7 +5665,7 @@
       </w:rPr>
     </w:lvl>
   </w:abstractNum>
-  <w:abstractNum w:abstractNumId="13">
+  <w:abstractNum w:abstractNumId="13" w15:restartNumberingAfterBreak="0">
     <w:nsid w:val="34C40F68"/>
     <w:multiLevelType w:val="multilevel"/>
     <w:tmpl w:val="674AEDDC"/>
@@ -5062,7 +5778,7 @@
       </w:rPr>
     </w:lvl>
   </w:abstractNum>
-  <w:abstractNum w:abstractNumId="14">
+  <w:abstractNum w:abstractNumId="14" w15:restartNumberingAfterBreak="0">
     <w:nsid w:val="3F933015"/>
     <w:multiLevelType w:val="hybridMultilevel"/>
     <w:tmpl w:val="323C84A0"/>
@@ -5176,7 +5892,7 @@
       </w:rPr>
     </w:lvl>
   </w:abstractNum>
-  <w:abstractNum w:abstractNumId="15">
+  <w:abstractNum w:abstractNumId="15" w15:restartNumberingAfterBreak="0">
     <w:nsid w:val="5F0A5C57"/>
     <w:multiLevelType w:val="hybridMultilevel"/>
     <w:tmpl w:val="76BEDC08"/>
@@ -5316,7 +6032,7 @@
       </w:rPr>
     </w:lvl>
   </w:abstractNum>
-  <w:abstractNum w:abstractNumId="16">
+  <w:abstractNum w:abstractNumId="16" w15:restartNumberingAfterBreak="0">
     <w:nsid w:val="62855338"/>
     <w:multiLevelType w:val="hybridMultilevel"/>
     <w:tmpl w:val="A7B2E414"/>
@@ -5429,7 +6145,7 @@
       </w:rPr>
     </w:lvl>
   </w:abstractNum>
-  <w:abstractNum w:abstractNumId="17">
+  <w:abstractNum w:abstractNumId="17" w15:restartNumberingAfterBreak="0">
     <w:nsid w:val="6E5A52C5"/>
     <w:multiLevelType w:val="multilevel"/>
     <w:tmpl w:val="2398E54A"/>
@@ -5542,7 +6258,7 @@
       </w:rPr>
     </w:lvl>
   </w:abstractNum>
-  <w:abstractNum w:abstractNumId="18">
+  <w:abstractNum w:abstractNumId="18" w15:restartNumberingAfterBreak="0">
     <w:nsid w:val="6E6746DC"/>
     <w:multiLevelType w:val="hybridMultilevel"/>
     <w:tmpl w:val="5680F3AC"/>
@@ -5718,7 +6434,7 @@
 </file>
 
 <file path=word/styles.xml><?xml version="1.0" encoding="utf-8"?>
-<w:styles xmlns:mc="http://schemas.openxmlformats.org/markup-compatibility/2006" xmlns:r="http://schemas.openxmlformats.org/officeDocument/2006/relationships" xmlns:w="http://schemas.openxmlformats.org/wordprocessingml/2006/main" xmlns:w14="http://schemas.microsoft.com/office/word/2010/wordml" xmlns:w15="http://schemas.microsoft.com/office/word/2012/wordml" mc:Ignorable="w14 w15">
+<w:styles xmlns:mc="http://schemas.openxmlformats.org/markup-compatibility/2006" xmlns:r="http://schemas.openxmlformats.org/officeDocument/2006/relationships" xmlns:w="http://schemas.openxmlformats.org/wordprocessingml/2006/main" xmlns:w14="http://schemas.microsoft.com/office/word/2010/wordml" xmlns:w15="http://schemas.microsoft.com/office/word/2012/wordml" xmlns:w16cid="http://schemas.microsoft.com/office/word/2016/wordml/cid" xmlns:w16se="http://schemas.microsoft.com/office/word/2015/wordml/symex" mc:Ignorable="w14 w15 w16se w16cid">
   <w:docDefaults>
     <w:rPrDefault>
       <w:rPr>
@@ -5728,7 +6444,7 @@
     </w:rPrDefault>
     <w:pPrDefault/>
   </w:docDefaults>
-  <w:latentStyles w:defLockedState="0" w:defUIPriority="99" w:defSemiHidden="0" w:defUnhideWhenUsed="0" w:defQFormat="0" w:count="382">
+  <w:latentStyles w:defLockedState="0" w:defUIPriority="99" w:defSemiHidden="0" w:defUnhideWhenUsed="0" w:defQFormat="0" w:count="375">
     <w:lsdException w:name="Normal" w:uiPriority="0" w:qFormat="1"/>
     <w:lsdException w:name="heading 1" w:uiPriority="9" w:qFormat="1"/>
     <w:lsdException w:name="heading 2" w:uiPriority="9" w:qFormat="1"/>
@@ -5885,15 +6601,6 @@
     <w:lsdException w:name="Balloon Text" w:semiHidden="1" w:unhideWhenUsed="1"/>
     <w:lsdException w:name="Table Grid" w:uiPriority="59"/>
     <w:lsdException w:name="Table Theme" w:semiHidden="1" w:unhideWhenUsed="1"/>
-    <w:lsdException w:name="Note Level 1" w:semiHidden="1"/>
-    <w:lsdException w:name="Note Level 2" w:uiPriority="1" w:qFormat="1"/>
-    <w:lsdException w:name="Note Level 3" w:uiPriority="60"/>
-    <w:lsdException w:name="Note Level 4" w:uiPriority="61"/>
-    <w:lsdException w:name="Note Level 5" w:uiPriority="62"/>
-    <w:lsdException w:name="Note Level 6" w:uiPriority="63"/>
-    <w:lsdException w:name="Note Level 7" w:uiPriority="64"/>
-    <w:lsdException w:name="Note Level 8" w:uiPriority="65"/>
-    <w:lsdException w:name="Note Level 9" w:uiPriority="66"/>
     <w:lsdException w:name="Placeholder Text" w:uiPriority="67"/>
     <w:lsdException w:name="No Spacing" w:uiPriority="68"/>
     <w:lsdException w:name="Light Shading" w:uiPriority="69"/>
@@ -6152,7 +6859,6 @@
   <w:style w:type="character" w:default="1" w:styleId="DefaultParagraphFont">
     <w:name w:val="Default Paragraph Font"/>
     <w:uiPriority w:val="1"/>
-    <w:semiHidden/>
     <w:unhideWhenUsed/>
   </w:style>
   <w:style w:type="table" w:default="1" w:styleId="TableNormal">
@@ -6196,7 +6902,6 @@
     <w:basedOn w:val="TableNormal"/>
     <w:rsid w:val="003450A5"/>
     <w:tblPr>
-      <w:tblInd w:w="0" w:type="dxa"/>
       <w:tblBorders>
         <w:top w:val="single" w:sz="4" w:space="0" w:color="auto"/>
         <w:left w:val="single" w:sz="4" w:space="0" w:color="auto"/>
@@ -6205,12 +6910,6 @@
         <w:insideH w:val="single" w:sz="4" w:space="0" w:color="auto"/>
         <w:insideV w:val="single" w:sz="4" w:space="0" w:color="auto"/>
       </w:tblBorders>
-      <w:tblCellMar>
-        <w:top w:w="0" w:type="dxa"/>
-        <w:left w:w="108" w:type="dxa"/>
-        <w:bottom w:w="0" w:type="dxa"/>
-        <w:right w:w="108" w:type="dxa"/>
-      </w:tblCellMar>
     </w:tblPr>
   </w:style>
   <w:style w:type="character" w:styleId="Hyperlink">

</xml_diff>

<commit_message>
Added CBS temp position
</commit_message>
<xml_diff>
--- a/TThomas Resume.docx
+++ b/TThomas Resume.docx
@@ -240,7 +240,7 @@
                                           </pic:cNvPicPr>
                                         </pic:nvPicPr>
                                         <pic:blipFill>
-                                          <a:blip r:embed="rId7">
+                                          <a:blip r:embed="rId8">
                                             <a:extLst>
                                               <a:ext uri="{28A0092B-C50C-407E-A947-70E740481C1C}">
                                                 <a14:useLocalDpi xmlns:a14="http://schemas.microsoft.com/office/drawing/2010/main" val="0"/>
@@ -297,23 +297,13 @@
                 <w:lang w:val="de-DE"/>
               </w:rPr>
             </w:pPr>
-            <w:proofErr w:type="spellStart"/>
             <w:r>
               <w:rPr>
                 <w:rFonts w:ascii="Tahoma" w:hAnsi="Tahoma" w:cs="Tahoma"/>
                 <w:sz w:val="20"/>
                 <w:lang w:val="de-DE"/>
               </w:rPr>
-              <w:t>Apt</w:t>
-            </w:r>
-            <w:proofErr w:type="spellEnd"/>
-            <w:r>
-              <w:rPr>
-                <w:rFonts w:ascii="Tahoma" w:hAnsi="Tahoma" w:cs="Tahoma"/>
-                <w:sz w:val="20"/>
-                <w:lang w:val="de-DE"/>
-              </w:rPr>
-              <w:t xml:space="preserve"> 24</w:t>
+              <w:t>Apt 24</w:t>
             </w:r>
           </w:p>
           <w:p>
@@ -798,6 +788,242 @@
           <w:smallCaps/>
           <w:sz w:val="20"/>
         </w:rPr>
+        <w:t>Columbia Business School</w:t>
+      </w:r>
+      <w:r>
+        <w:rPr>
+          <w:rFonts w:ascii="Tahoma" w:hAnsi="Tahoma" w:cs="Tahoma"/>
+          <w:smallCaps/>
+          <w:sz w:val="20"/>
+        </w:rPr>
+        <w:t xml:space="preserve">, </w:t>
+      </w:r>
+      <w:r>
+        <w:rPr>
+          <w:rFonts w:ascii="Tahoma" w:hAnsi="Tahoma" w:cs="Tahoma"/>
+          <w:smallCaps/>
+          <w:sz w:val="20"/>
+        </w:rPr>
+        <w:t>New York NY</w:t>
+      </w:r>
+      <w:r>
+        <w:rPr>
+          <w:rFonts w:ascii="Tahoma" w:hAnsi="Tahoma" w:cs="Tahoma"/>
+          <w:smallCaps/>
+          <w:sz w:val="20"/>
+        </w:rPr>
+        <w:t>,</w:t>
+      </w:r>
+      <w:r>
+        <w:rPr>
+          <w:rFonts w:ascii="Tahoma" w:hAnsi="Tahoma" w:cs="Tahoma"/>
+          <w:sz w:val="20"/>
+        </w:rPr>
+        <w:t xml:space="preserve"> </w:t>
+      </w:r>
+      <w:r>
+        <w:rPr>
+          <w:rFonts w:ascii="Tahoma" w:hAnsi="Tahoma" w:cs="Tahoma"/>
+          <w:sz w:val="20"/>
+        </w:rPr>
+        <w:t>December 2017</w:t>
+      </w:r>
+      <w:r>
+        <w:rPr>
+          <w:rFonts w:ascii="Tahoma" w:hAnsi="Tahoma" w:cs="Tahoma"/>
+          <w:sz w:val="20"/>
+        </w:rPr>
+        <w:t xml:space="preserve"> – </w:t>
+      </w:r>
+      <w:r>
+        <w:rPr>
+          <w:rFonts w:ascii="Tahoma" w:hAnsi="Tahoma" w:cs="Tahoma"/>
+          <w:sz w:val="20"/>
+        </w:rPr>
+        <w:t>Present</w:t>
+      </w:r>
+      <w:r>
+        <w:rPr>
+          <w:rFonts w:ascii="Tahoma" w:hAnsi="Tahoma" w:cs="Tahoma"/>
+          <w:sz w:val="20"/>
+        </w:rPr>
+        <w:br/>
+      </w:r>
+      <w:r>
+        <w:rPr>
+          <w:rFonts w:ascii="Tahoma" w:hAnsi="Tahoma" w:cs="Tahoma"/>
+          <w:b/>
+          <w:sz w:val="20"/>
+        </w:rPr>
+        <w:t>SYSTEMS ANALYST</w:t>
+      </w:r>
+    </w:p>
+    <w:p>
+      <w:pPr>
+        <w:pStyle w:val="ListParagraph"/>
+        <w:numPr>
+          <w:ilvl w:val="0"/>
+          <w:numId w:val="20"/>
+        </w:numPr>
+        <w:tabs>
+          <w:tab w:val="right" w:pos="9648"/>
+        </w:tabs>
+        <w:rPr>
+          <w:rFonts w:ascii="Tahoma" w:hAnsi="Tahoma" w:cs="Tahoma"/>
+          <w:sz w:val="20"/>
+        </w:rPr>
+      </w:pPr>
+      <w:r>
+        <w:rPr>
+          <w:rFonts w:ascii="Tahoma" w:hAnsi="Tahoma" w:cs="Tahoma"/>
+          <w:sz w:val="20"/>
+        </w:rPr>
+        <w:t>Assist with maintaining, documenting, patching, and upgrading all hardware and software on multiple servers.</w:t>
+      </w:r>
+    </w:p>
+    <w:p>
+      <w:pPr>
+        <w:pStyle w:val="ListParagraph"/>
+        <w:numPr>
+          <w:ilvl w:val="0"/>
+          <w:numId w:val="20"/>
+        </w:numPr>
+        <w:tabs>
+          <w:tab w:val="right" w:pos="9648"/>
+        </w:tabs>
+        <w:rPr>
+          <w:rFonts w:ascii="Tahoma" w:hAnsi="Tahoma" w:cs="Tahoma"/>
+          <w:sz w:val="20"/>
+        </w:rPr>
+      </w:pPr>
+      <w:r>
+        <w:rPr>
+          <w:rFonts w:ascii="Tahoma" w:hAnsi="Tahoma" w:cs="Tahoma"/>
+          <w:sz w:val="20"/>
+        </w:rPr>
+        <w:t>Coordinate within and across teams to plan and execute ongoing projects. Projects include Enterprise Imaging enhancements, server refresh, and system monitoring enhancements.</w:t>
+      </w:r>
+    </w:p>
+    <w:p>
+      <w:pPr>
+        <w:pStyle w:val="ListParagraph"/>
+        <w:numPr>
+          <w:ilvl w:val="0"/>
+          <w:numId w:val="20"/>
+        </w:numPr>
+        <w:tabs>
+          <w:tab w:val="right" w:pos="9648"/>
+        </w:tabs>
+        <w:rPr>
+          <w:rFonts w:ascii="Tahoma" w:hAnsi="Tahoma" w:cs="Tahoma"/>
+          <w:sz w:val="20"/>
+        </w:rPr>
+      </w:pPr>
+      <w:r>
+        <w:rPr>
+          <w:rFonts w:ascii="Tahoma" w:hAnsi="Tahoma" w:cs="Tahoma"/>
+          <w:sz w:val="20"/>
+        </w:rPr>
+        <w:t>Participate in the planning and implementation of new installations and upgrades of hardware and software.</w:t>
+      </w:r>
+    </w:p>
+    <w:p>
+      <w:pPr>
+        <w:pStyle w:val="ListParagraph"/>
+        <w:numPr>
+          <w:ilvl w:val="0"/>
+          <w:numId w:val="20"/>
+        </w:numPr>
+        <w:tabs>
+          <w:tab w:val="right" w:pos="9648"/>
+        </w:tabs>
+        <w:rPr>
+          <w:rFonts w:ascii="Tahoma" w:hAnsi="Tahoma" w:cs="Tahoma"/>
+          <w:sz w:val="20"/>
+        </w:rPr>
+      </w:pPr>
+      <w:r>
+        <w:rPr>
+          <w:rFonts w:ascii="Tahoma" w:hAnsi="Tahoma" w:cs="Tahoma"/>
+          <w:sz w:val="20"/>
+        </w:rPr>
+        <w:t>Research, test, and evaluate new systems.</w:t>
+      </w:r>
+    </w:p>
+    <w:p>
+      <w:pPr>
+        <w:pStyle w:val="ListParagraph"/>
+        <w:numPr>
+          <w:ilvl w:val="0"/>
+          <w:numId w:val="20"/>
+        </w:numPr>
+        <w:tabs>
+          <w:tab w:val="right" w:pos="9648"/>
+        </w:tabs>
+        <w:rPr>
+          <w:rFonts w:ascii="Tahoma" w:hAnsi="Tahoma" w:cs="Tahoma"/>
+          <w:sz w:val="20"/>
+        </w:rPr>
+      </w:pPr>
+      <w:r>
+        <w:rPr>
+          <w:rFonts w:ascii="Tahoma" w:hAnsi="Tahoma" w:cs="Tahoma"/>
+          <w:sz w:val="20"/>
+        </w:rPr>
+        <w:t>Assist in the planning, implementation, and administration of various web services/servers such as, Single Sign On System (SSO), Password Management (PWM), Drupal Systems, and other systems as needed.</w:t>
+      </w:r>
+    </w:p>
+    <w:p>
+      <w:pPr>
+        <w:pStyle w:val="ListParagraph"/>
+        <w:numPr>
+          <w:ilvl w:val="0"/>
+          <w:numId w:val="20"/>
+        </w:numPr>
+        <w:tabs>
+          <w:tab w:val="right" w:pos="9648"/>
+        </w:tabs>
+        <w:rPr>
+          <w:rFonts w:ascii="Tahoma" w:hAnsi="Tahoma" w:cs="Tahoma"/>
+          <w:sz w:val="20"/>
+        </w:rPr>
+      </w:pPr>
+      <w:r>
+        <w:rPr>
+          <w:rFonts w:ascii="Tahoma" w:hAnsi="Tahoma" w:cs="Tahoma"/>
+          <w:sz w:val="20"/>
+        </w:rPr>
+        <w:t>Provide 3rd tier support to the Client Support Group to resolve complex problems.</w:t>
+      </w:r>
+    </w:p>
+    <w:p>
+      <w:pPr>
+        <w:pStyle w:val="ListParagraph"/>
+        <w:tabs>
+          <w:tab w:val="right" w:pos="9648"/>
+        </w:tabs>
+        <w:rPr>
+          <w:rFonts w:ascii="Tahoma" w:hAnsi="Tahoma" w:cs="Tahoma"/>
+          <w:sz w:val="20"/>
+        </w:rPr>
+      </w:pPr>
+    </w:p>
+    <w:p>
+      <w:pPr>
+        <w:tabs>
+          <w:tab w:val="right" w:pos="9648"/>
+        </w:tabs>
+        <w:rPr>
+          <w:rFonts w:ascii="Tahoma" w:hAnsi="Tahoma" w:cs="Tahoma"/>
+          <w:sz w:val="20"/>
+        </w:rPr>
+      </w:pPr>
+      <w:r>
+        <w:rPr>
+          <w:rFonts w:ascii="Tahoma" w:hAnsi="Tahoma" w:cs="Tahoma"/>
+          <w:smallCaps/>
+          <w:sz w:val="20"/>
+        </w:rPr>
         <w:t>GNS Healthcare, Cambridge MA,</w:t>
       </w:r>
       <w:r>
@@ -1553,25 +1779,7 @@
           <w:color w:val="auto"/>
           <w:sz w:val="20"/>
         </w:rPr>
-        <w:t>on-</w:t>
-      </w:r>
-      <w:proofErr w:type="spellStart"/>
-      <w:r>
-        <w:rPr>
-          <w:rFonts w:ascii="Tahoma" w:hAnsi="Tahoma" w:cs="Tahoma"/>
-          <w:color w:val="auto"/>
-          <w:sz w:val="20"/>
-        </w:rPr>
-        <w:t>prem</w:t>
-      </w:r>
-      <w:proofErr w:type="spellEnd"/>
-      <w:r>
-        <w:rPr>
-          <w:rFonts w:ascii="Tahoma" w:hAnsi="Tahoma" w:cs="Tahoma"/>
-          <w:color w:val="auto"/>
-          <w:sz w:val="20"/>
-        </w:rPr>
-        <w:t xml:space="preserve"> </w:t>
+        <w:t xml:space="preserve">on-prem </w:t>
       </w:r>
       <w:r>
         <w:rPr>
@@ -1614,7 +1822,7 @@
         </w:rPr>
         <w:t>(</w:t>
       </w:r>
-      <w:hyperlink r:id="rId8" w:history="1">
+      <w:hyperlink r:id="rId9" w:history="1">
         <w:r>
           <w:rPr>
             <w:rStyle w:val="Hyperlink"/>
@@ -1926,30 +2134,14 @@
           <w:rFonts w:ascii="Tahoma" w:hAnsi="Tahoma" w:cs="Tahoma"/>
           <w:sz w:val="20"/>
         </w:rPr>
-        <w:t xml:space="preserve"> </w:t>
-      </w:r>
-      <w:proofErr w:type="gramStart"/>
-      <w:r>
-        <w:rPr>
-          <w:rFonts w:ascii="Tahoma" w:hAnsi="Tahoma" w:cs="Tahoma"/>
-          <w:sz w:val="20"/>
-        </w:rPr>
-        <w:t>su</w:t>
-      </w:r>
-      <w:r>
-        <w:rPr>
-          <w:rFonts w:ascii="Tahoma" w:hAnsi="Tahoma" w:cs="Tahoma"/>
-          <w:sz w:val="20"/>
-        </w:rPr>
-        <w:t>pport</w:t>
-      </w:r>
-      <w:proofErr w:type="gramEnd"/>
-      <w:r>
-        <w:rPr>
-          <w:rFonts w:ascii="Tahoma" w:hAnsi="Tahoma" w:cs="Tahoma"/>
-          <w:sz w:val="20"/>
-        </w:rPr>
-        <w:t xml:space="preserve"> for cable TV, phone, and I</w:t>
+        <w:t xml:space="preserve"> su</w:t>
+      </w:r>
+      <w:r>
+        <w:rPr>
+          <w:rFonts w:ascii="Tahoma" w:hAnsi="Tahoma" w:cs="Tahoma"/>
+          <w:sz w:val="20"/>
+        </w:rPr>
+        <w:t>pport for cable TV, phone, and I</w:t>
       </w:r>
       <w:r>
         <w:rPr>
@@ -2055,23 +2247,7 @@
           <w:rFonts w:ascii="Tahoma" w:hAnsi="Tahoma" w:cs="Tahoma"/>
           <w:sz w:val="20"/>
         </w:rPr>
-        <w:t xml:space="preserve"> of new student workers in the Call Center, </w:t>
-      </w:r>
-      <w:proofErr w:type="spellStart"/>
-      <w:r>
-        <w:rPr>
-          <w:rFonts w:ascii="Tahoma" w:hAnsi="Tahoma" w:cs="Tahoma"/>
-          <w:sz w:val="20"/>
-        </w:rPr>
-        <w:t>Walkins</w:t>
-      </w:r>
-      <w:proofErr w:type="spellEnd"/>
-      <w:r>
-        <w:rPr>
-          <w:rFonts w:ascii="Tahoma" w:hAnsi="Tahoma" w:cs="Tahoma"/>
-          <w:sz w:val="20"/>
-        </w:rPr>
-        <w:t>, a</w:t>
+        <w:t xml:space="preserve"> of new student workers in the Call Center, Walkins, a</w:t>
       </w:r>
       <w:r>
         <w:rPr>
@@ -2604,17 +2780,8 @@
           <w:rFonts w:ascii="Tahoma" w:hAnsi="Tahoma" w:cs="Tahoma"/>
           <w:sz w:val="20"/>
         </w:rPr>
-        <w:t xml:space="preserve"> base AMIs for generic machines and </w:t>
-      </w:r>
-      <w:proofErr w:type="spellStart"/>
-      <w:r>
-        <w:rPr>
-          <w:rFonts w:ascii="Tahoma" w:hAnsi="Tahoma" w:cs="Tahoma"/>
-          <w:sz w:val="20"/>
-        </w:rPr>
-        <w:t>StarClusters</w:t>
-      </w:r>
-      <w:proofErr w:type="spellEnd"/>
+        <w:t xml:space="preserve"> base AMIs for generic machines and StarClusters</w:t>
+      </w:r>
       <w:r>
         <w:rPr>
           <w:rFonts w:ascii="Tahoma" w:hAnsi="Tahoma" w:cs="Tahoma"/>
@@ -2643,7 +2810,7 @@
           <w:rFonts w:ascii="Tahoma" w:hAnsi="Tahoma" w:cs="Tahoma"/>
           <w:sz w:val="20"/>
         </w:rPr>
-        <w:t>Maintenance of IAM policies and users</w:t>
+        <w:t>Maintenance of IAM policies and accounts for individual</w:t>
       </w:r>
       <w:r>
         <w:rPr>
@@ -2657,23 +2824,16 @@
           <w:rFonts w:ascii="Tahoma" w:hAnsi="Tahoma" w:cs="Tahoma"/>
           <w:sz w:val="20"/>
         </w:rPr>
-        <w:t xml:space="preserve">for </w:t>
-      </w:r>
-      <w:proofErr w:type="gramStart"/>
-      <w:r>
-        <w:rPr>
-          <w:rFonts w:ascii="Tahoma" w:hAnsi="Tahoma" w:cs="Tahoma"/>
-          <w:sz w:val="20"/>
-        </w:rPr>
-        <w:t>individuals</w:t>
-      </w:r>
-      <w:proofErr w:type="gramEnd"/>
-      <w:r>
-        <w:rPr>
-          <w:rFonts w:ascii="Tahoma" w:hAnsi="Tahoma" w:cs="Tahoma"/>
-          <w:sz w:val="20"/>
-        </w:rPr>
-        <w:t xml:space="preserve"> users and Assumed Role service accounts</w:t>
+        <w:t>users</w:t>
+      </w:r>
+      <w:bookmarkStart w:id="0" w:name="_GoBack"/>
+      <w:bookmarkEnd w:id="0"/>
+      <w:r>
+        <w:rPr>
+          <w:rFonts w:ascii="Tahoma" w:hAnsi="Tahoma" w:cs="Tahoma"/>
+          <w:sz w:val="20"/>
+        </w:rPr>
+        <w:t xml:space="preserve"> and Assumed Role service accounts</w:t>
       </w:r>
       <w:r>
         <w:rPr>
@@ -2727,7 +2887,7 @@
         </w:rPr>
         <w:t xml:space="preserve"> (</w:t>
       </w:r>
-      <w:hyperlink r:id="rId9" w:history="1">
+      <w:hyperlink r:id="rId10" w:history="1">
         <w:r>
           <w:rPr>
             <w:rStyle w:val="Hyperlink"/>
@@ -2778,17 +2938,8 @@
           <w:rFonts w:ascii="Tahoma" w:hAnsi="Tahoma" w:cs="Tahoma"/>
           <w:sz w:val="20"/>
         </w:rPr>
-        <w:t xml:space="preserve">AWS IAM </w:t>
-      </w:r>
-      <w:proofErr w:type="spellStart"/>
-      <w:r>
-        <w:rPr>
-          <w:rFonts w:ascii="Tahoma" w:hAnsi="Tahoma" w:cs="Tahoma"/>
-          <w:sz w:val="20"/>
-        </w:rPr>
-        <w:t>backends</w:t>
-      </w:r>
-      <w:proofErr w:type="spellEnd"/>
+        <w:t>AWS IAM backends</w:t>
+      </w:r>
     </w:p>
     <w:p>
       <w:pPr>
@@ -2851,7 +3002,7 @@
         </w:rPr>
         <w:t>(</w:t>
       </w:r>
-      <w:hyperlink r:id="rId10" w:history="1">
+      <w:hyperlink r:id="rId11" w:history="1">
         <w:r>
           <w:rPr>
             <w:rStyle w:val="Hyperlink"/>
@@ -3115,15 +3266,13 @@
         </w:rPr>
         <w:t xml:space="preserve"> ticket submission web forms, dynamic content from System Status page, and CSS/</w:t>
       </w:r>
-      <w:proofErr w:type="spellStart"/>
-      <w:r>
-        <w:rPr>
-          <w:rFonts w:ascii="Tahoma" w:hAnsi="Tahoma" w:cs="Tahoma"/>
-          <w:sz w:val="20"/>
-        </w:rPr>
-        <w:t>Javascript</w:t>
-      </w:r>
-      <w:proofErr w:type="spellEnd"/>
+      <w:r>
+        <w:rPr>
+          <w:rFonts w:ascii="Tahoma" w:hAnsi="Tahoma" w:cs="Tahoma"/>
+          <w:sz w:val="20"/>
+        </w:rPr>
+        <w:t>JavaScript</w:t>
+      </w:r>
       <w:r>
         <w:rPr>
           <w:rFonts w:ascii="Tahoma" w:hAnsi="Tahoma" w:cs="Tahoma"/>
@@ -3279,6 +3428,7 @@
           <w:smallCaps/>
           <w:sz w:val="20"/>
         </w:rPr>
+        <w:lastRenderedPageBreak/>
         <w:t>Other</w:t>
       </w:r>
       <w:r>
@@ -3314,7 +3464,7 @@
         </w:rPr>
         <w:t>(</w:t>
       </w:r>
-      <w:hyperlink r:id="rId11" w:history="1">
+      <w:hyperlink r:id="rId12" w:history="1">
         <w:r>
           <w:rPr>
             <w:rStyle w:val="Hyperlink"/>
@@ -3392,23 +3542,7 @@
           <w:rFonts w:ascii="Tahoma" w:hAnsi="Tahoma" w:cs="Tahoma"/>
           <w:sz w:val="20"/>
         </w:rPr>
-        <w:t xml:space="preserve"> to </w:t>
-      </w:r>
-      <w:proofErr w:type="spellStart"/>
-      <w:r>
-        <w:rPr>
-          <w:rFonts w:ascii="Tahoma" w:hAnsi="Tahoma" w:cs="Tahoma"/>
-          <w:sz w:val="20"/>
-        </w:rPr>
-        <w:t>macOS</w:t>
-      </w:r>
-      <w:proofErr w:type="spellEnd"/>
-      <w:r>
-        <w:rPr>
-          <w:rFonts w:ascii="Tahoma" w:hAnsi="Tahoma" w:cs="Tahoma"/>
-          <w:sz w:val="20"/>
-        </w:rPr>
-        <w:t xml:space="preserve">, including the </w:t>
+        <w:t xml:space="preserve"> to macOS, including the </w:t>
       </w:r>
       <w:r>
         <w:rPr>
@@ -3431,23 +3565,13 @@
         </w:rPr>
         <w:t xml:space="preserve"> </w:t>
       </w:r>
-      <w:proofErr w:type="spellStart"/>
-      <w:r>
-        <w:rPr>
-          <w:rFonts w:ascii="Tahoma" w:hAnsi="Tahoma" w:cs="Tahoma"/>
-          <w:sz w:val="20"/>
-        </w:rPr>
-        <w:t>automounter</w:t>
-      </w:r>
-      <w:proofErr w:type="spellEnd"/>
-      <w:r>
-        <w:rPr>
-          <w:rFonts w:ascii="Tahoma" w:hAnsi="Tahoma" w:cs="Tahoma"/>
-          <w:sz w:val="20"/>
-        </w:rPr>
-        <w:t xml:space="preserve">, </w:t>
-      </w:r>
-      <w:proofErr w:type="spellStart"/>
+      <w:r>
+        <w:rPr>
+          <w:rFonts w:ascii="Tahoma" w:hAnsi="Tahoma" w:cs="Tahoma"/>
+          <w:sz w:val="20"/>
+        </w:rPr>
+        <w:t xml:space="preserve">automounter, </w:t>
+      </w:r>
       <w:r>
         <w:rPr>
           <w:rFonts w:ascii="Tahoma" w:hAnsi="Tahoma" w:cs="Tahoma"/>
@@ -3456,7 +3580,6 @@
         </w:rPr>
         <w:t>moira</w:t>
       </w:r>
-      <w:proofErr w:type="spellEnd"/>
       <w:r>
         <w:rPr>
           <w:rFonts w:ascii="Tahoma" w:hAnsi="Tahoma" w:cs="Tahoma"/>
@@ -3509,92 +3632,8 @@
           <w:rFonts w:ascii="Tahoma" w:hAnsi="Tahoma" w:cs="Tahoma"/>
           <w:sz w:val="20"/>
         </w:rPr>
-        <w:t xml:space="preserve">Recent experience with CI/CD pipeline integration with GitHub to </w:t>
-      </w:r>
-      <w:proofErr w:type="spellStart"/>
-      <w:r>
-        <w:rPr>
-          <w:rFonts w:ascii="Tahoma" w:hAnsi="Tahoma" w:cs="Tahoma"/>
-          <w:sz w:val="20"/>
-        </w:rPr>
-        <w:t>autobuild</w:t>
-      </w:r>
-      <w:proofErr w:type="spellEnd"/>
-      <w:r>
-        <w:rPr>
-          <w:rFonts w:ascii="Tahoma" w:hAnsi="Tahoma" w:cs="Tahoma"/>
-          <w:sz w:val="20"/>
-        </w:rPr>
-        <w:t xml:space="preserve"> new commits and run regression and unit tests.</w:t>
-      </w:r>
-    </w:p>
-    <w:p>
-      <w:pPr>
-        <w:tabs>
-          <w:tab w:val="left" w:pos="900"/>
-        </w:tabs>
-        <w:rPr>
-          <w:rFonts w:ascii="Tahoma" w:hAnsi="Tahoma" w:cs="Tahoma"/>
-          <w:sz w:val="20"/>
-        </w:rPr>
-      </w:pPr>
-    </w:p>
-    <w:p>
-      <w:pPr>
-        <w:tabs>
-          <w:tab w:val="left" w:pos="900"/>
-        </w:tabs>
-        <w:rPr>
-          <w:rFonts w:ascii="Tahoma" w:hAnsi="Tahoma" w:cs="Tahoma"/>
-          <w:sz w:val="20"/>
-        </w:rPr>
-      </w:pPr>
-    </w:p>
-    <w:p>
-      <w:pPr>
-        <w:tabs>
-          <w:tab w:val="left" w:pos="900"/>
-        </w:tabs>
-        <w:rPr>
-          <w:rFonts w:ascii="Tahoma" w:hAnsi="Tahoma" w:cs="Tahoma"/>
-          <w:sz w:val="20"/>
-        </w:rPr>
-      </w:pPr>
-    </w:p>
-    <w:p>
-      <w:pPr>
-        <w:tabs>
-          <w:tab w:val="left" w:pos="900"/>
-        </w:tabs>
-        <w:rPr>
-          <w:rFonts w:ascii="Tahoma" w:hAnsi="Tahoma" w:cs="Tahoma"/>
-          <w:sz w:val="20"/>
-        </w:rPr>
-      </w:pPr>
-    </w:p>
-    <w:p>
-      <w:pPr>
-        <w:tabs>
-          <w:tab w:val="left" w:pos="900"/>
-        </w:tabs>
-        <w:rPr>
-          <w:rFonts w:ascii="Tahoma" w:hAnsi="Tahoma" w:cs="Tahoma"/>
-          <w:sz w:val="20"/>
-        </w:rPr>
-      </w:pPr>
-    </w:p>
-    <w:p>
-      <w:pPr>
-        <w:tabs>
-          <w:tab w:val="left" w:pos="900"/>
-        </w:tabs>
-        <w:rPr>
-          <w:rFonts w:ascii="Tahoma" w:hAnsi="Tahoma" w:cs="Tahoma"/>
-          <w:sz w:val="20"/>
-        </w:rPr>
-      </w:pPr>
-      <w:bookmarkStart w:id="0" w:name="_GoBack"/>
-      <w:bookmarkEnd w:id="0"/>
+        <w:t>Recent experience with CI/CD pipeline integration with GitHub to autobuild new commits and run regression and unit tests.</w:t>
+      </w:r>
     </w:p>
     <w:p>
       <w:pPr>
@@ -3621,7 +3660,6 @@
           <w:sz w:val="30"/>
           <w:szCs w:val="24"/>
         </w:rPr>
-        <w:lastRenderedPageBreak/>
         <w:t>Education</w:t>
       </w:r>
       <w:r>
@@ -3881,55 +3919,7 @@
           <w:rFonts w:ascii="Tahoma" w:hAnsi="Tahoma" w:cs="Tahoma"/>
           <w:sz w:val="20"/>
         </w:rPr>
-        <w:t>, DHCP, DNS, LDAP/</w:t>
-      </w:r>
-      <w:proofErr w:type="spellStart"/>
-      <w:r>
-        <w:rPr>
-          <w:rFonts w:ascii="Tahoma" w:hAnsi="Tahoma" w:cs="Tahoma"/>
-          <w:sz w:val="20"/>
-        </w:rPr>
-        <w:t>OpenDJ</w:t>
-      </w:r>
-      <w:proofErr w:type="spellEnd"/>
-      <w:r>
-        <w:rPr>
-          <w:rFonts w:ascii="Tahoma" w:hAnsi="Tahoma" w:cs="Tahoma"/>
-          <w:sz w:val="20"/>
-        </w:rPr>
-        <w:t xml:space="preserve">, </w:t>
-      </w:r>
-      <w:proofErr w:type="spellStart"/>
-      <w:r>
-        <w:rPr>
-          <w:rFonts w:ascii="Tahoma" w:hAnsi="Tahoma" w:cs="Tahoma"/>
-          <w:sz w:val="20"/>
-        </w:rPr>
-        <w:t>OpenVPN</w:t>
-      </w:r>
-      <w:proofErr w:type="spellEnd"/>
-      <w:r>
-        <w:rPr>
-          <w:rFonts w:ascii="Tahoma" w:hAnsi="Tahoma" w:cs="Tahoma"/>
-          <w:sz w:val="20"/>
-        </w:rPr>
-        <w:t xml:space="preserve">, SSH, </w:t>
-      </w:r>
-      <w:proofErr w:type="spellStart"/>
-      <w:r>
-        <w:rPr>
-          <w:rFonts w:ascii="Tahoma" w:hAnsi="Tahoma" w:cs="Tahoma"/>
-          <w:sz w:val="20"/>
-        </w:rPr>
-        <w:t>Sendmail</w:t>
-      </w:r>
-      <w:proofErr w:type="spellEnd"/>
-      <w:r>
-        <w:rPr>
-          <w:rFonts w:ascii="Tahoma" w:hAnsi="Tahoma" w:cs="Tahoma"/>
-          <w:sz w:val="20"/>
-        </w:rPr>
-        <w:t>, BIND, AFS, NFS, Kerberos, Apache,</w:t>
+        <w:t>, DHCP, DNS, LDAP/OpenDJ, OpenVPN, SSH, Sendmail, BIND, AFS, NFS, Kerberos, Apache,</w:t>
       </w:r>
       <w:r>
         <w:rPr>
@@ -3952,85 +3942,12 @@
         </w:rPr>
         <w:t xml:space="preserve">WordPress, </w:t>
       </w:r>
-      <w:proofErr w:type="spellStart"/>
-      <w:r>
-        <w:rPr>
-          <w:rFonts w:ascii="Tahoma" w:hAnsi="Tahoma" w:cs="Tahoma"/>
-          <w:sz w:val="20"/>
-        </w:rPr>
-        <w:t>macOS</w:t>
-      </w:r>
-      <w:proofErr w:type="spellEnd"/>
-      <w:r>
-        <w:rPr>
-          <w:rFonts w:ascii="Tahoma" w:hAnsi="Tahoma" w:cs="Tahoma"/>
-          <w:sz w:val="20"/>
-        </w:rPr>
-        <w:t xml:space="preserve">, Ubuntu, VMWare </w:t>
-      </w:r>
-      <w:proofErr w:type="spellStart"/>
-      <w:r>
-        <w:rPr>
-          <w:rFonts w:ascii="Tahoma" w:hAnsi="Tahoma" w:cs="Tahoma"/>
-          <w:sz w:val="20"/>
-        </w:rPr>
-        <w:t>ESXi</w:t>
-      </w:r>
-      <w:proofErr w:type="spellEnd"/>
-      <w:r>
-        <w:rPr>
-          <w:rFonts w:ascii="Tahoma" w:hAnsi="Tahoma" w:cs="Tahoma"/>
-          <w:sz w:val="20"/>
-        </w:rPr>
-        <w:t xml:space="preserve">, </w:t>
-      </w:r>
-      <w:proofErr w:type="spellStart"/>
-      <w:r>
-        <w:rPr>
-          <w:rFonts w:ascii="Tahoma" w:hAnsi="Tahoma" w:cs="Tahoma"/>
-          <w:sz w:val="20"/>
-        </w:rPr>
-        <w:t>cron</w:t>
-      </w:r>
-      <w:proofErr w:type="spellEnd"/>
-      <w:r>
-        <w:rPr>
-          <w:rFonts w:ascii="Tahoma" w:hAnsi="Tahoma" w:cs="Tahoma"/>
-          <w:sz w:val="20"/>
-        </w:rPr>
-        <w:t xml:space="preserve">, </w:t>
-      </w:r>
-      <w:proofErr w:type="spellStart"/>
-      <w:r>
-        <w:rPr>
-          <w:rFonts w:ascii="Tahoma" w:hAnsi="Tahoma" w:cs="Tahoma"/>
-          <w:sz w:val="20"/>
-        </w:rPr>
-        <w:t>SysVinit</w:t>
-      </w:r>
-      <w:proofErr w:type="spellEnd"/>
-      <w:r>
-        <w:rPr>
-          <w:rFonts w:ascii="Tahoma" w:hAnsi="Tahoma" w:cs="Tahoma"/>
-          <w:sz w:val="20"/>
-        </w:rPr>
-        <w:t xml:space="preserve">, X.509 certs, </w:t>
-      </w:r>
-      <w:proofErr w:type="spellStart"/>
-      <w:r>
-        <w:rPr>
-          <w:rFonts w:ascii="Tahoma" w:hAnsi="Tahoma" w:cs="Tahoma"/>
-          <w:sz w:val="20"/>
-        </w:rPr>
-        <w:t>emacs</w:t>
-      </w:r>
-      <w:proofErr w:type="spellEnd"/>
-      <w:r>
-        <w:rPr>
-          <w:rFonts w:ascii="Tahoma" w:hAnsi="Tahoma" w:cs="Tahoma"/>
-          <w:sz w:val="20"/>
-        </w:rPr>
-        <w:t>, bash</w:t>
+      <w:r>
+        <w:rPr>
+          <w:rFonts w:ascii="Tahoma" w:hAnsi="Tahoma" w:cs="Tahoma"/>
+          <w:sz w:val="20"/>
+        </w:rPr>
+        <w:t>macOS, Ubuntu, VMWare ESXi, cron, SysVinit, X.509 certs, emacs, bash</w:t>
       </w:r>
     </w:p>
     <w:p>
@@ -4069,8 +3986,8 @@
       </w:r>
     </w:p>
     <w:sectPr>
-      <w:headerReference w:type="even" r:id="rId12"/>
-      <w:headerReference w:type="default" r:id="rId13"/>
+      <w:headerReference w:type="even" r:id="rId13"/>
+      <w:headerReference w:type="default" r:id="rId14"/>
       <w:type w:val="continuous"/>
       <w:pgSz w:w="12240" w:h="15840" w:code="1"/>
       <w:pgMar w:top="720" w:right="720" w:bottom="835" w:left="720" w:header="720" w:footer="720" w:gutter="0"/>
@@ -6033,6 +5950,119 @@
     </w:lvl>
   </w:abstractNum>
   <w:abstractNum w:abstractNumId="16" w15:restartNumberingAfterBreak="0">
+    <w:nsid w:val="5FAC1415"/>
+    <w:multiLevelType w:val="hybridMultilevel"/>
+    <w:tmpl w:val="202EC70A"/>
+    <w:lvl w:ilvl="0" w:tplc="04090001">
+      <w:start w:val="1"/>
+      <w:numFmt w:val="bullet"/>
+      <w:lvlText w:val=""/>
+      <w:lvlJc w:val="left"/>
+      <w:pPr>
+        <w:ind w:left="720" w:hanging="360"/>
+      </w:pPr>
+      <w:rPr>
+        <w:rFonts w:ascii="Symbol" w:hAnsi="Symbol" w:hint="default"/>
+      </w:rPr>
+    </w:lvl>
+    <w:lvl w:ilvl="1" w:tplc="04090003" w:tentative="1">
+      <w:start w:val="1"/>
+      <w:numFmt w:val="bullet"/>
+      <w:lvlText w:val="o"/>
+      <w:lvlJc w:val="left"/>
+      <w:pPr>
+        <w:ind w:left="1440" w:hanging="360"/>
+      </w:pPr>
+      <w:rPr>
+        <w:rFonts w:ascii="Courier New" w:hAnsi="Courier New" w:cs="Courier New" w:hint="default"/>
+      </w:rPr>
+    </w:lvl>
+    <w:lvl w:ilvl="2" w:tplc="04090005" w:tentative="1">
+      <w:start w:val="1"/>
+      <w:numFmt w:val="bullet"/>
+      <w:lvlText w:val=""/>
+      <w:lvlJc w:val="left"/>
+      <w:pPr>
+        <w:ind w:left="2160" w:hanging="360"/>
+      </w:pPr>
+      <w:rPr>
+        <w:rFonts w:ascii="Wingdings" w:hAnsi="Wingdings" w:hint="default"/>
+      </w:rPr>
+    </w:lvl>
+    <w:lvl w:ilvl="3" w:tplc="04090001" w:tentative="1">
+      <w:start w:val="1"/>
+      <w:numFmt w:val="bullet"/>
+      <w:lvlText w:val=""/>
+      <w:lvlJc w:val="left"/>
+      <w:pPr>
+        <w:ind w:left="2880" w:hanging="360"/>
+      </w:pPr>
+      <w:rPr>
+        <w:rFonts w:ascii="Symbol" w:hAnsi="Symbol" w:hint="default"/>
+      </w:rPr>
+    </w:lvl>
+    <w:lvl w:ilvl="4" w:tplc="04090003" w:tentative="1">
+      <w:start w:val="1"/>
+      <w:numFmt w:val="bullet"/>
+      <w:lvlText w:val="o"/>
+      <w:lvlJc w:val="left"/>
+      <w:pPr>
+        <w:ind w:left="3600" w:hanging="360"/>
+      </w:pPr>
+      <w:rPr>
+        <w:rFonts w:ascii="Courier New" w:hAnsi="Courier New" w:cs="Courier New" w:hint="default"/>
+      </w:rPr>
+    </w:lvl>
+    <w:lvl w:ilvl="5" w:tplc="04090005" w:tentative="1">
+      <w:start w:val="1"/>
+      <w:numFmt w:val="bullet"/>
+      <w:lvlText w:val=""/>
+      <w:lvlJc w:val="left"/>
+      <w:pPr>
+        <w:ind w:left="4320" w:hanging="360"/>
+      </w:pPr>
+      <w:rPr>
+        <w:rFonts w:ascii="Wingdings" w:hAnsi="Wingdings" w:hint="default"/>
+      </w:rPr>
+    </w:lvl>
+    <w:lvl w:ilvl="6" w:tplc="04090001" w:tentative="1">
+      <w:start w:val="1"/>
+      <w:numFmt w:val="bullet"/>
+      <w:lvlText w:val=""/>
+      <w:lvlJc w:val="left"/>
+      <w:pPr>
+        <w:ind w:left="5040" w:hanging="360"/>
+      </w:pPr>
+      <w:rPr>
+        <w:rFonts w:ascii="Symbol" w:hAnsi="Symbol" w:hint="default"/>
+      </w:rPr>
+    </w:lvl>
+    <w:lvl w:ilvl="7" w:tplc="04090003" w:tentative="1">
+      <w:start w:val="1"/>
+      <w:numFmt w:val="bullet"/>
+      <w:lvlText w:val="o"/>
+      <w:lvlJc w:val="left"/>
+      <w:pPr>
+        <w:ind w:left="5760" w:hanging="360"/>
+      </w:pPr>
+      <w:rPr>
+        <w:rFonts w:ascii="Courier New" w:hAnsi="Courier New" w:cs="Courier New" w:hint="default"/>
+      </w:rPr>
+    </w:lvl>
+    <w:lvl w:ilvl="8" w:tplc="04090005" w:tentative="1">
+      <w:start w:val="1"/>
+      <w:numFmt w:val="bullet"/>
+      <w:lvlText w:val=""/>
+      <w:lvlJc w:val="left"/>
+      <w:pPr>
+        <w:ind w:left="6480" w:hanging="360"/>
+      </w:pPr>
+      <w:rPr>
+        <w:rFonts w:ascii="Wingdings" w:hAnsi="Wingdings" w:hint="default"/>
+      </w:rPr>
+    </w:lvl>
+  </w:abstractNum>
+  <w:abstractNum w:abstractNumId="17" w15:restartNumberingAfterBreak="0">
     <w:nsid w:val="62855338"/>
     <w:multiLevelType w:val="hybridMultilevel"/>
     <w:tmpl w:val="A7B2E414"/>
@@ -6145,7 +6175,7 @@
       </w:rPr>
     </w:lvl>
   </w:abstractNum>
-  <w:abstractNum w:abstractNumId="17" w15:restartNumberingAfterBreak="0">
+  <w:abstractNum w:abstractNumId="18" w15:restartNumberingAfterBreak="0">
     <w:nsid w:val="6E5A52C5"/>
     <w:multiLevelType w:val="multilevel"/>
     <w:tmpl w:val="2398E54A"/>
@@ -6258,7 +6288,7 @@
       </w:rPr>
     </w:lvl>
   </w:abstractNum>
-  <w:abstractNum w:abstractNumId="18" w15:restartNumberingAfterBreak="0">
+  <w:abstractNum w:abstractNumId="19" w15:restartNumberingAfterBreak="0">
     <w:nsid w:val="6E6746DC"/>
     <w:multiLevelType w:val="hybridMultilevel"/>
     <w:tmpl w:val="5680F3AC"/>
@@ -6404,13 +6434,13 @@
     <w:abstractNumId w:val="9"/>
   </w:num>
   <w:num w:numId="11">
-    <w:abstractNumId w:val="17"/>
+    <w:abstractNumId w:val="18"/>
   </w:num>
   <w:num w:numId="12">
     <w:abstractNumId w:val="14"/>
   </w:num>
   <w:num w:numId="13">
-    <w:abstractNumId w:val="18"/>
+    <w:abstractNumId w:val="19"/>
   </w:num>
   <w:num w:numId="14">
     <w:abstractNumId w:val="13"/>
@@ -6425,10 +6455,13 @@
     <w:abstractNumId w:val="5"/>
   </w:num>
   <w:num w:numId="18">
-    <w:abstractNumId w:val="16"/>
+    <w:abstractNumId w:val="17"/>
   </w:num>
   <w:num w:numId="19">
     <w:abstractNumId w:val="2"/>
+  </w:num>
+  <w:num w:numId="20">
+    <w:abstractNumId w:val="16"/>
   </w:num>
 </w:numbering>
 </file>
@@ -6822,7 +6855,7 @@
   <w:style w:type="paragraph" w:default="1" w:styleId="Normal">
     <w:name w:val="Normal"/>
     <w:qFormat/>
-    <w:rsid w:val="003450A5"/>
+    <w:rsid w:val="00A1342B"/>
     <w:rPr>
       <w:sz w:val="24"/>
     </w:rPr>

</xml_diff>

<commit_message>
Updated CBS temp position
</commit_message>
<xml_diff>
--- a/TThomas Resume.docx
+++ b/TThomas Resume.docx
@@ -240,7 +240,7 @@
                                           </pic:cNvPicPr>
                                         </pic:nvPicPr>
                                         <pic:blipFill>
-                                          <a:blip r:embed="rId8">
+                                          <a:blip r:embed="rId7">
                                             <a:extLst>
                                               <a:ext uri="{28A0092B-C50C-407E-A947-70E740481C1C}">
                                                 <a14:useLocalDpi xmlns:a14="http://schemas.microsoft.com/office/drawing/2010/main" val="0"/>
@@ -788,31 +788,7 @@
           <w:smallCaps/>
           <w:sz w:val="20"/>
         </w:rPr>
-        <w:t>Columbia Business School</w:t>
-      </w:r>
-      <w:r>
-        <w:rPr>
-          <w:rFonts w:ascii="Tahoma" w:hAnsi="Tahoma" w:cs="Tahoma"/>
-          <w:smallCaps/>
-          <w:sz w:val="20"/>
-        </w:rPr>
-        <w:t xml:space="preserve">, </w:t>
-      </w:r>
-      <w:r>
-        <w:rPr>
-          <w:rFonts w:ascii="Tahoma" w:hAnsi="Tahoma" w:cs="Tahoma"/>
-          <w:smallCaps/>
-          <w:sz w:val="20"/>
-        </w:rPr>
-        <w:t>New York NY</w:t>
-      </w:r>
-      <w:r>
-        <w:rPr>
-          <w:rFonts w:ascii="Tahoma" w:hAnsi="Tahoma" w:cs="Tahoma"/>
-          <w:smallCaps/>
-          <w:sz w:val="20"/>
-        </w:rPr>
-        <w:t>,</w:t>
+        <w:t>Columbia Business School, New York NY,</w:t>
       </w:r>
       <w:r>
         <w:rPr>
@@ -826,21 +802,7 @@
           <w:rFonts w:ascii="Tahoma" w:hAnsi="Tahoma" w:cs="Tahoma"/>
           <w:sz w:val="20"/>
         </w:rPr>
-        <w:t>December 2017</w:t>
-      </w:r>
-      <w:r>
-        <w:rPr>
-          <w:rFonts w:ascii="Tahoma" w:hAnsi="Tahoma" w:cs="Tahoma"/>
-          <w:sz w:val="20"/>
-        </w:rPr>
-        <w:t xml:space="preserve"> – </w:t>
-      </w:r>
-      <w:r>
-        <w:rPr>
-          <w:rFonts w:ascii="Tahoma" w:hAnsi="Tahoma" w:cs="Tahoma"/>
-          <w:sz w:val="20"/>
-        </w:rPr>
-        <w:t>Present</w:t>
+        <w:t>December 2017 – Present</w:t>
       </w:r>
       <w:r>
         <w:rPr>
@@ -878,7 +840,23 @@
           <w:rFonts w:ascii="Tahoma" w:hAnsi="Tahoma" w:cs="Tahoma"/>
           <w:sz w:val="20"/>
         </w:rPr>
-        <w:t>Assist with maintaining, documenting, patching, and upgrading all hardware and software on multiple servers.</w:t>
+        <w:t xml:space="preserve">Assist with maintaining, documenting, patching, and upgrading all hardware and software on </w:t>
+      </w:r>
+      <w:proofErr w:type="spellStart"/>
+      <w:r>
+        <w:rPr>
+          <w:rFonts w:ascii="Tahoma" w:hAnsi="Tahoma" w:cs="Tahoma"/>
+          <w:sz w:val="20"/>
+        </w:rPr>
+        <w:t>on</w:t>
+      </w:r>
+      <w:proofErr w:type="spellEnd"/>
+      <w:r>
+        <w:rPr>
+          <w:rFonts w:ascii="Tahoma" w:hAnsi="Tahoma" w:cs="Tahoma"/>
+          <w:sz w:val="20"/>
+        </w:rPr>
+        <w:t xml:space="preserve"> Windows and Linux servers.</w:t>
       </w:r>
     </w:p>
     <w:p>
@@ -901,7 +879,51 @@
           <w:rFonts w:ascii="Tahoma" w:hAnsi="Tahoma" w:cs="Tahoma"/>
           <w:sz w:val="20"/>
         </w:rPr>
-        <w:t>Coordinate within and across teams to plan and execute ongoing projects. Projects include Enterprise Imaging enhancements, server refresh, and system monitoring enhancements.</w:t>
+        <w:t>Coordinate within and across teams to plan and execute ongoing projects. Projects include Enterprise Imaging enhancements</w:t>
+      </w:r>
+      <w:r>
+        <w:rPr>
+          <w:rFonts w:ascii="Tahoma" w:hAnsi="Tahoma" w:cs="Tahoma"/>
+          <w:sz w:val="20"/>
+        </w:rPr>
+        <w:t xml:space="preserve"> to JAMF Pro</w:t>
+      </w:r>
+      <w:r>
+        <w:rPr>
+          <w:rFonts w:ascii="Tahoma" w:hAnsi="Tahoma" w:cs="Tahoma"/>
+          <w:sz w:val="20"/>
+        </w:rPr>
+        <w:t xml:space="preserve">, </w:t>
+      </w:r>
+      <w:r>
+        <w:rPr>
+          <w:rFonts w:ascii="Tahoma" w:hAnsi="Tahoma" w:cs="Tahoma"/>
+          <w:sz w:val="20"/>
+        </w:rPr>
+        <w:t>VMware ESXi patching</w:t>
+      </w:r>
+      <w:r>
+        <w:rPr>
+          <w:rFonts w:ascii="Tahoma" w:hAnsi="Tahoma" w:cs="Tahoma"/>
+          <w:sz w:val="20"/>
+        </w:rPr>
+        <w:t xml:space="preserve">, and </w:t>
+      </w:r>
+      <w:proofErr w:type="spellStart"/>
+      <w:r>
+        <w:rPr>
+          <w:rFonts w:ascii="Tahoma" w:hAnsi="Tahoma" w:cs="Tahoma"/>
+          <w:sz w:val="20"/>
+        </w:rPr>
+        <w:t>Zenoss</w:t>
+      </w:r>
+      <w:proofErr w:type="spellEnd"/>
+      <w:r>
+        <w:rPr>
+          <w:rFonts w:ascii="Tahoma" w:hAnsi="Tahoma" w:cs="Tahoma"/>
+          <w:sz w:val="20"/>
+        </w:rPr>
+        <w:t xml:space="preserve"> monitoring system enhancements</w:t>
       </w:r>
     </w:p>
     <w:p>
@@ -970,7 +992,53 @@
           <w:rFonts w:ascii="Tahoma" w:hAnsi="Tahoma" w:cs="Tahoma"/>
           <w:sz w:val="20"/>
         </w:rPr>
-        <w:t>Assist in the planning, implementation, and administration of various web services/servers such as, Single Sign On System (SSO), Password Management (PWM), Drupal Systems, and other systems as needed.</w:t>
+        <w:t>Assist in the planning, implementation, and administration of vario</w:t>
+      </w:r>
+      <w:r>
+        <w:rPr>
+          <w:rFonts w:ascii="Tahoma" w:hAnsi="Tahoma" w:cs="Tahoma"/>
+          <w:sz w:val="20"/>
+        </w:rPr>
+        <w:t>us web services/servers, such as</w:t>
+      </w:r>
+      <w:r>
+        <w:rPr>
+          <w:rFonts w:ascii="Tahoma" w:hAnsi="Tahoma" w:cs="Tahoma"/>
+          <w:sz w:val="20"/>
+        </w:rPr>
+        <w:t xml:space="preserve"> </w:t>
+      </w:r>
+      <w:r>
+        <w:rPr>
+          <w:rFonts w:ascii="Tahoma" w:hAnsi="Tahoma" w:cs="Tahoma"/>
+          <w:sz w:val="20"/>
+        </w:rPr>
+        <w:t xml:space="preserve">CAS </w:t>
+      </w:r>
+      <w:bookmarkStart w:id="0" w:name="_GoBack"/>
+      <w:bookmarkEnd w:id="0"/>
+      <w:r>
+        <w:rPr>
+          <w:rFonts w:ascii="Tahoma" w:hAnsi="Tahoma" w:cs="Tahoma"/>
+          <w:sz w:val="20"/>
+        </w:rPr>
+        <w:t xml:space="preserve">Single Sign </w:t>
+      </w:r>
+      <w:proofErr w:type="gramStart"/>
+      <w:r>
+        <w:rPr>
+          <w:rFonts w:ascii="Tahoma" w:hAnsi="Tahoma" w:cs="Tahoma"/>
+          <w:sz w:val="20"/>
+        </w:rPr>
+        <w:t>On</w:t>
+      </w:r>
+      <w:proofErr w:type="gramEnd"/>
+      <w:r>
+        <w:rPr>
+          <w:rFonts w:ascii="Tahoma" w:hAnsi="Tahoma" w:cs="Tahoma"/>
+          <w:sz w:val="20"/>
+        </w:rPr>
+        <w:t xml:space="preserve"> System (SSO), Password Management (PWM), Drupal Systems, and other systems as needed.</w:t>
       </w:r>
     </w:p>
     <w:p>
@@ -1822,7 +1890,7 @@
         </w:rPr>
         <w:t>(</w:t>
       </w:r>
-      <w:hyperlink r:id="rId9" w:history="1">
+      <w:hyperlink r:id="rId8" w:history="1">
         <w:r>
           <w:rPr>
             <w:rStyle w:val="Hyperlink"/>
@@ -1882,6 +1950,7 @@
           <w:color w:val="auto"/>
           <w:sz w:val="20"/>
         </w:rPr>
+        <w:lastRenderedPageBreak/>
         <w:t>Deliver</w:t>
       </w:r>
       <w:r>
@@ -2134,14 +2203,30 @@
           <w:rFonts w:ascii="Tahoma" w:hAnsi="Tahoma" w:cs="Tahoma"/>
           <w:sz w:val="20"/>
         </w:rPr>
-        <w:t xml:space="preserve"> su</w:t>
-      </w:r>
-      <w:r>
-        <w:rPr>
-          <w:rFonts w:ascii="Tahoma" w:hAnsi="Tahoma" w:cs="Tahoma"/>
-          <w:sz w:val="20"/>
-        </w:rPr>
-        <w:t>pport for cable TV, phone, and I</w:t>
+        <w:t xml:space="preserve"> </w:t>
+      </w:r>
+      <w:proofErr w:type="gramStart"/>
+      <w:r>
+        <w:rPr>
+          <w:rFonts w:ascii="Tahoma" w:hAnsi="Tahoma" w:cs="Tahoma"/>
+          <w:sz w:val="20"/>
+        </w:rPr>
+        <w:t>su</w:t>
+      </w:r>
+      <w:r>
+        <w:rPr>
+          <w:rFonts w:ascii="Tahoma" w:hAnsi="Tahoma" w:cs="Tahoma"/>
+          <w:sz w:val="20"/>
+        </w:rPr>
+        <w:t>pport</w:t>
+      </w:r>
+      <w:proofErr w:type="gramEnd"/>
+      <w:r>
+        <w:rPr>
+          <w:rFonts w:ascii="Tahoma" w:hAnsi="Tahoma" w:cs="Tahoma"/>
+          <w:sz w:val="20"/>
+        </w:rPr>
+        <w:t xml:space="preserve"> for cable TV, phone, and I</w:t>
       </w:r>
       <w:r>
         <w:rPr>
@@ -2826,8 +2911,6 @@
         </w:rPr>
         <w:t>users</w:t>
       </w:r>
-      <w:bookmarkStart w:id="0" w:name="_GoBack"/>
-      <w:bookmarkEnd w:id="0"/>
       <w:r>
         <w:rPr>
           <w:rFonts w:ascii="Tahoma" w:hAnsi="Tahoma" w:cs="Tahoma"/>
@@ -2887,7 +2970,7 @@
         </w:rPr>
         <w:t xml:space="preserve"> (</w:t>
       </w:r>
-      <w:hyperlink r:id="rId10" w:history="1">
+      <w:hyperlink r:id="rId9" w:history="1">
         <w:r>
           <w:rPr>
             <w:rStyle w:val="Hyperlink"/>
@@ -3002,7 +3085,7 @@
         </w:rPr>
         <w:t>(</w:t>
       </w:r>
-      <w:hyperlink r:id="rId11" w:history="1">
+      <w:hyperlink r:id="rId10" w:history="1">
         <w:r>
           <w:rPr>
             <w:rStyle w:val="Hyperlink"/>
@@ -3428,7 +3511,6 @@
           <w:smallCaps/>
           <w:sz w:val="20"/>
         </w:rPr>
-        <w:lastRenderedPageBreak/>
         <w:t>Other</w:t>
       </w:r>
       <w:r>
@@ -3464,7 +3546,7 @@
         </w:rPr>
         <w:t>(</w:t>
       </w:r>
-      <w:hyperlink r:id="rId12" w:history="1">
+      <w:hyperlink r:id="rId11" w:history="1">
         <w:r>
           <w:rPr>
             <w:rStyle w:val="Hyperlink"/>
@@ -3632,7 +3714,23 @@
           <w:rFonts w:ascii="Tahoma" w:hAnsi="Tahoma" w:cs="Tahoma"/>
           <w:sz w:val="20"/>
         </w:rPr>
-        <w:t>Recent experience with CI/CD pipeline integration with GitHub to autobuild new commits and run regression and unit tests.</w:t>
+        <w:t xml:space="preserve">Recent experience with CI/CD pipeline integration with GitHub to </w:t>
+      </w:r>
+      <w:proofErr w:type="spellStart"/>
+      <w:r>
+        <w:rPr>
+          <w:rFonts w:ascii="Tahoma" w:hAnsi="Tahoma" w:cs="Tahoma"/>
+          <w:sz w:val="20"/>
+        </w:rPr>
+        <w:t>autobuild</w:t>
+      </w:r>
+      <w:proofErr w:type="spellEnd"/>
+      <w:r>
+        <w:rPr>
+          <w:rFonts w:ascii="Tahoma" w:hAnsi="Tahoma" w:cs="Tahoma"/>
+          <w:sz w:val="20"/>
+        </w:rPr>
+        <w:t xml:space="preserve"> new commits and run regression and unit tests.</w:t>
       </w:r>
     </w:p>
     <w:p>
@@ -3986,8 +4084,8 @@
       </w:r>
     </w:p>
     <w:sectPr>
-      <w:headerReference w:type="even" r:id="rId13"/>
-      <w:headerReference w:type="default" r:id="rId14"/>
+      <w:headerReference w:type="even" r:id="rId12"/>
+      <w:headerReference w:type="default" r:id="rId13"/>
       <w:type w:val="continuous"/>
       <w:pgSz w:w="12240" w:h="15840" w:code="1"/>
       <w:pgMar w:top="720" w:right="720" w:bottom="835" w:left="720" w:header="720" w:footer="720" w:gutter="0"/>

</xml_diff>

<commit_message>
Updated bulletpoints for CU and GNS positions, other minor edits
</commit_message>
<xml_diff>
--- a/TThomas Resume.docx
+++ b/TThomas Resume.docx
@@ -540,7 +540,35 @@
           <w:rFonts w:ascii="Tahoma" w:eastAsia="MS Mincho" w:hAnsi="Tahoma" w:cs="Tahoma"/>
           <w:sz w:val="20"/>
         </w:rPr>
-        <w:t xml:space="preserve">technical support and security </w:t>
+        <w:t>support</w:t>
+      </w:r>
+      <w:r>
+        <w:rPr>
+          <w:rFonts w:ascii="Tahoma" w:eastAsia="MS Mincho" w:hAnsi="Tahoma" w:cs="Tahoma"/>
+          <w:sz w:val="20"/>
+        </w:rPr>
+        <w:t xml:space="preserve">, </w:t>
+      </w:r>
+      <w:r>
+        <w:rPr>
+          <w:rFonts w:ascii="Tahoma" w:eastAsia="MS Mincho" w:hAnsi="Tahoma" w:cs="Tahoma"/>
+          <w:sz w:val="20"/>
+        </w:rPr>
+        <w:t>security</w:t>
+      </w:r>
+      <w:r>
+        <w:rPr>
+          <w:rFonts w:ascii="Tahoma" w:eastAsia="MS Mincho" w:hAnsi="Tahoma" w:cs="Tahoma"/>
+          <w:sz w:val="20"/>
+        </w:rPr>
+        <w:t>, and engineering</w:t>
+      </w:r>
+      <w:r>
+        <w:rPr>
+          <w:rFonts w:ascii="Tahoma" w:eastAsia="MS Mincho" w:hAnsi="Tahoma" w:cs="Tahoma"/>
+          <w:sz w:val="20"/>
+        </w:rPr>
+        <w:t xml:space="preserve"> </w:t>
       </w:r>
       <w:r>
         <w:rPr>
@@ -788,7 +816,23 @@
           <w:smallCaps/>
           <w:sz w:val="20"/>
         </w:rPr>
-        <w:t>Columbia Business School, New York NY,</w:t>
+        <w:t xml:space="preserve">Columbia </w:t>
+      </w:r>
+      <w:r>
+        <w:rPr>
+          <w:rFonts w:ascii="Tahoma" w:hAnsi="Tahoma" w:cs="Tahoma"/>
+          <w:smallCaps/>
+          <w:sz w:val="20"/>
+        </w:rPr>
+        <w:t>University</w:t>
+      </w:r>
+      <w:r>
+        <w:rPr>
+          <w:rFonts w:ascii="Tahoma" w:hAnsi="Tahoma" w:cs="Tahoma"/>
+          <w:smallCaps/>
+          <w:sz w:val="20"/>
+        </w:rPr>
+        <w:t>, New York NY,</w:t>
       </w:r>
       <w:r>
         <w:rPr>
@@ -802,7 +846,14 @@
           <w:rFonts w:ascii="Tahoma" w:hAnsi="Tahoma" w:cs="Tahoma"/>
           <w:sz w:val="20"/>
         </w:rPr>
-        <w:t>December 2017 – Present</w:t>
+        <w:t>November</w:t>
+      </w:r>
+      <w:r>
+        <w:rPr>
+          <w:rFonts w:ascii="Tahoma" w:hAnsi="Tahoma" w:cs="Tahoma"/>
+          <w:sz w:val="20"/>
+        </w:rPr>
+        <w:t xml:space="preserve"> 2017 – Present</w:t>
       </w:r>
       <w:r>
         <w:rPr>
@@ -817,7 +868,15 @@
           <w:b/>
           <w:sz w:val="20"/>
         </w:rPr>
-        <w:t>SYSTEMS ANALYST</w:t>
+        <w:t xml:space="preserve">SYSTEMS </w:t>
+      </w:r>
+      <w:r>
+        <w:rPr>
+          <w:rFonts w:ascii="Tahoma" w:hAnsi="Tahoma" w:cs="Tahoma"/>
+          <w:b/>
+          <w:sz w:val="20"/>
+        </w:rPr>
+        <w:t>ENGINEER</w:t>
       </w:r>
     </w:p>
     <w:p>
@@ -840,23 +899,35 @@
           <w:rFonts w:ascii="Tahoma" w:hAnsi="Tahoma" w:cs="Tahoma"/>
           <w:sz w:val="20"/>
         </w:rPr>
-        <w:t xml:space="preserve">Assist with maintaining, documenting, patching, and upgrading all hardware and software on </w:t>
-      </w:r>
-      <w:proofErr w:type="spellStart"/>
-      <w:r>
-        <w:rPr>
-          <w:rFonts w:ascii="Tahoma" w:hAnsi="Tahoma" w:cs="Tahoma"/>
-          <w:sz w:val="20"/>
-        </w:rPr>
-        <w:t>on</w:t>
-      </w:r>
-      <w:proofErr w:type="spellEnd"/>
-      <w:r>
-        <w:rPr>
-          <w:rFonts w:ascii="Tahoma" w:hAnsi="Tahoma" w:cs="Tahoma"/>
-          <w:sz w:val="20"/>
-        </w:rPr>
-        <w:t xml:space="preserve"> Windows and Linux servers.</w:t>
+        <w:t>Responsible</w:t>
+      </w:r>
+      <w:r>
+        <w:rPr>
+          <w:rFonts w:ascii="Tahoma" w:hAnsi="Tahoma" w:cs="Tahoma"/>
+          <w:sz w:val="20"/>
+        </w:rPr>
+        <w:t xml:space="preserve"> for</w:t>
+      </w:r>
+      <w:r>
+        <w:rPr>
+          <w:rFonts w:ascii="Tahoma" w:hAnsi="Tahoma" w:cs="Tahoma"/>
+          <w:sz w:val="20"/>
+        </w:rPr>
+        <w:t xml:space="preserve"> maintaining, documenting, patching, and upgrading all hardware and software on</w:t>
+      </w:r>
+      <w:r>
+        <w:rPr>
+          <w:rFonts w:ascii="Tahoma" w:hAnsi="Tahoma" w:cs="Tahoma"/>
+          <w:sz w:val="20"/>
+        </w:rPr>
+        <w:t xml:space="preserve"> approximately 200 servers in the Business School</w:t>
+      </w:r>
+      <w:r>
+        <w:rPr>
+          <w:rFonts w:ascii="Tahoma" w:hAnsi="Tahoma" w:cs="Tahoma"/>
+          <w:sz w:val="20"/>
+        </w:rPr>
+        <w:t>.</w:t>
       </w:r>
     </w:p>
     <w:p>
@@ -879,28 +950,72 @@
           <w:rFonts w:ascii="Tahoma" w:hAnsi="Tahoma" w:cs="Tahoma"/>
           <w:sz w:val="20"/>
         </w:rPr>
-        <w:t>Coordinate within and across teams to plan and execute ongoing projects. Projects include Enterprise Imaging enhancements</w:t>
-      </w:r>
-      <w:r>
-        <w:rPr>
-          <w:rFonts w:ascii="Tahoma" w:hAnsi="Tahoma" w:cs="Tahoma"/>
-          <w:sz w:val="20"/>
-        </w:rPr>
-        <w:t xml:space="preserve"> to JAMF Pro</w:t>
-      </w:r>
-      <w:r>
-        <w:rPr>
-          <w:rFonts w:ascii="Tahoma" w:hAnsi="Tahoma" w:cs="Tahoma"/>
-          <w:sz w:val="20"/>
-        </w:rPr>
-        <w:t xml:space="preserve">, </w:t>
-      </w:r>
-      <w:r>
-        <w:rPr>
-          <w:rFonts w:ascii="Tahoma" w:hAnsi="Tahoma" w:cs="Tahoma"/>
-          <w:sz w:val="20"/>
-        </w:rPr>
-        <w:t>VMware ESXi patching</w:t>
+        <w:t xml:space="preserve">Coordinate within and across teams to plan and execute ongoing projects. Projects include </w:t>
+      </w:r>
+      <w:r>
+        <w:rPr>
+          <w:rFonts w:ascii="Tahoma" w:hAnsi="Tahoma" w:cs="Tahoma"/>
+          <w:sz w:val="20"/>
+        </w:rPr>
+        <w:t xml:space="preserve">Gitlab </w:t>
+      </w:r>
+      <w:bookmarkStart w:id="0" w:name="_GoBack"/>
+      <w:bookmarkEnd w:id="0"/>
+      <w:r>
+        <w:rPr>
+          <w:rFonts w:ascii="Tahoma" w:hAnsi="Tahoma" w:cs="Tahoma"/>
+          <w:sz w:val="20"/>
+        </w:rPr>
+        <w:t xml:space="preserve">CI/CD for CAS deployments, </w:t>
+      </w:r>
+      <w:r>
+        <w:rPr>
+          <w:rFonts w:ascii="Tahoma" w:hAnsi="Tahoma" w:cs="Tahoma"/>
+          <w:sz w:val="20"/>
+        </w:rPr>
+        <w:t xml:space="preserve">VMware </w:t>
+      </w:r>
+      <w:r>
+        <w:rPr>
+          <w:rFonts w:ascii="Tahoma" w:hAnsi="Tahoma" w:cs="Tahoma"/>
+          <w:sz w:val="20"/>
+        </w:rPr>
+        <w:t>vSphere</w:t>
+      </w:r>
+      <w:r>
+        <w:rPr>
+          <w:rFonts w:ascii="Tahoma" w:hAnsi="Tahoma" w:cs="Tahoma"/>
+          <w:sz w:val="20"/>
+        </w:rPr>
+        <w:t xml:space="preserve"> </w:t>
+      </w:r>
+      <w:r>
+        <w:rPr>
+          <w:rFonts w:ascii="Tahoma" w:hAnsi="Tahoma" w:cs="Tahoma"/>
+          <w:sz w:val="20"/>
+        </w:rPr>
+        <w:t>upgrades</w:t>
+      </w:r>
+      <w:r>
+        <w:rPr>
+          <w:rFonts w:ascii="Tahoma" w:hAnsi="Tahoma" w:cs="Tahoma"/>
+          <w:sz w:val="20"/>
+        </w:rPr>
+        <w:t>,</w:t>
+      </w:r>
+      <w:r>
+        <w:rPr>
+          <w:rFonts w:ascii="Tahoma" w:hAnsi="Tahoma" w:cs="Tahoma"/>
+          <w:sz w:val="20"/>
+        </w:rPr>
+        <w:t xml:space="preserve"> </w:t>
+      </w:r>
+      <w:r>
+        <w:rPr>
+          <w:rFonts w:ascii="Tahoma" w:hAnsi="Tahoma" w:cs="Tahoma"/>
+          <w:sz w:val="20"/>
+        </w:rPr>
+        <w:t>SVN to Git Migration</w:t>
       </w:r>
       <w:r>
         <w:rPr>
@@ -915,7 +1030,7 @@
           <w:rFonts w:ascii="Tahoma" w:hAnsi="Tahoma" w:cs="Tahoma"/>
           <w:sz w:val="20"/>
         </w:rPr>
-        <w:t>Zenoss</w:t>
+        <w:t>MediaWiki</w:t>
       </w:r>
       <w:proofErr w:type="spellEnd"/>
       <w:r>
@@ -923,7 +1038,14 @@
           <w:rFonts w:ascii="Tahoma" w:hAnsi="Tahoma" w:cs="Tahoma"/>
           <w:sz w:val="20"/>
         </w:rPr>
-        <w:t xml:space="preserve"> monitoring system enhancements</w:t>
+        <w:t xml:space="preserve"> to Confluence migration</w:t>
+      </w:r>
+      <w:r>
+        <w:rPr>
+          <w:rFonts w:ascii="Tahoma" w:hAnsi="Tahoma" w:cs="Tahoma"/>
+          <w:sz w:val="20"/>
+        </w:rPr>
+        <w:t>.</w:t>
       </w:r>
     </w:p>
     <w:p>
@@ -946,7 +1068,58 @@
           <w:rFonts w:ascii="Tahoma" w:hAnsi="Tahoma" w:cs="Tahoma"/>
           <w:sz w:val="20"/>
         </w:rPr>
-        <w:t>Participate in the planning and implementation of new installations and upgrades of hardware and software.</w:t>
+        <w:t xml:space="preserve">Participate in the </w:t>
+      </w:r>
+      <w:r>
+        <w:rPr>
+          <w:rFonts w:ascii="Tahoma" w:hAnsi="Tahoma" w:cs="Tahoma"/>
+          <w:sz w:val="20"/>
+        </w:rPr>
+        <w:t>engineering</w:t>
+      </w:r>
+      <w:r>
+        <w:rPr>
+          <w:rFonts w:ascii="Tahoma" w:hAnsi="Tahoma" w:cs="Tahoma"/>
+          <w:sz w:val="20"/>
+        </w:rPr>
+        <w:t xml:space="preserve"> and evaluation</w:t>
+      </w:r>
+      <w:r>
+        <w:rPr>
+          <w:rFonts w:ascii="Tahoma" w:hAnsi="Tahoma" w:cs="Tahoma"/>
+          <w:sz w:val="20"/>
+        </w:rPr>
+        <w:t xml:space="preserve"> of new installations and upgrades of hardware and software.</w:t>
+      </w:r>
+      <w:r>
+        <w:rPr>
+          <w:rFonts w:ascii="Tahoma" w:hAnsi="Tahoma" w:cs="Tahoma"/>
+          <w:sz w:val="20"/>
+        </w:rPr>
+        <w:t xml:space="preserve"> </w:t>
+      </w:r>
+      <w:r>
+        <w:rPr>
+          <w:rFonts w:ascii="Tahoma" w:hAnsi="Tahoma" w:cs="Tahoma"/>
+          <w:sz w:val="20"/>
+        </w:rPr>
+        <w:t xml:space="preserve">Projects include staging server for CAS SSO in Azure, and addition of new </w:t>
+      </w:r>
+      <w:proofErr w:type="spellStart"/>
+      <w:r>
+        <w:rPr>
+          <w:rFonts w:ascii="Tahoma" w:hAnsi="Tahoma" w:cs="Tahoma"/>
+          <w:sz w:val="20"/>
+        </w:rPr>
+        <w:t>ESXi</w:t>
+      </w:r>
+      <w:proofErr w:type="spellEnd"/>
+      <w:r>
+        <w:rPr>
+          <w:rFonts w:ascii="Tahoma" w:hAnsi="Tahoma" w:cs="Tahoma"/>
+          <w:sz w:val="20"/>
+        </w:rPr>
+        <w:t xml:space="preserve"> nodes.</w:t>
       </w:r>
     </w:p>
     <w:p>
@@ -969,7 +1142,100 @@
           <w:rFonts w:ascii="Tahoma" w:hAnsi="Tahoma" w:cs="Tahoma"/>
           <w:sz w:val="20"/>
         </w:rPr>
-        <w:t>Research, test, and evaluate new systems.</w:t>
+        <w:t>Primary maintainer</w:t>
+      </w:r>
+      <w:r>
+        <w:rPr>
+          <w:rFonts w:ascii="Tahoma" w:hAnsi="Tahoma" w:cs="Tahoma"/>
+          <w:sz w:val="20"/>
+        </w:rPr>
+        <w:t xml:space="preserve"> of vario</w:t>
+      </w:r>
+      <w:r>
+        <w:rPr>
+          <w:rFonts w:ascii="Tahoma" w:hAnsi="Tahoma" w:cs="Tahoma"/>
+          <w:sz w:val="20"/>
+        </w:rPr>
+        <w:t>us web services/servers, such as</w:t>
+      </w:r>
+      <w:r>
+        <w:rPr>
+          <w:rFonts w:ascii="Tahoma" w:hAnsi="Tahoma" w:cs="Tahoma"/>
+          <w:sz w:val="20"/>
+        </w:rPr>
+        <w:t xml:space="preserve"> </w:t>
+      </w:r>
+      <w:r>
+        <w:rPr>
+          <w:rFonts w:ascii="Tahoma" w:hAnsi="Tahoma" w:cs="Tahoma"/>
+          <w:sz w:val="20"/>
+        </w:rPr>
+        <w:t xml:space="preserve">CAS </w:t>
+      </w:r>
+      <w:r>
+        <w:rPr>
+          <w:rFonts w:ascii="Tahoma" w:hAnsi="Tahoma" w:cs="Tahoma"/>
+          <w:sz w:val="20"/>
+        </w:rPr>
+        <w:t xml:space="preserve">Single Sign </w:t>
+      </w:r>
+      <w:proofErr w:type="gramStart"/>
+      <w:r>
+        <w:rPr>
+          <w:rFonts w:ascii="Tahoma" w:hAnsi="Tahoma" w:cs="Tahoma"/>
+          <w:sz w:val="20"/>
+        </w:rPr>
+        <w:t>On</w:t>
+      </w:r>
+      <w:proofErr w:type="gramEnd"/>
+      <w:r>
+        <w:rPr>
+          <w:rFonts w:ascii="Tahoma" w:hAnsi="Tahoma" w:cs="Tahoma"/>
+          <w:sz w:val="20"/>
+        </w:rPr>
+        <w:t xml:space="preserve"> System (SSO), </w:t>
+      </w:r>
+      <w:r>
+        <w:rPr>
+          <w:rFonts w:ascii="Tahoma" w:hAnsi="Tahoma" w:cs="Tahoma"/>
+          <w:sz w:val="20"/>
+        </w:rPr>
+        <w:t>Azure DR environment</w:t>
+      </w:r>
+      <w:r>
+        <w:rPr>
+          <w:rFonts w:ascii="Tahoma" w:hAnsi="Tahoma" w:cs="Tahoma"/>
+          <w:sz w:val="20"/>
+        </w:rPr>
+        <w:t>, Drupal Systems,</w:t>
+      </w:r>
+      <w:r>
+        <w:rPr>
+          <w:rFonts w:ascii="Tahoma" w:hAnsi="Tahoma" w:cs="Tahoma"/>
+          <w:sz w:val="20"/>
+        </w:rPr>
+        <w:t xml:space="preserve"> VMware vSphere, DHCP,</w:t>
+      </w:r>
+      <w:r>
+        <w:rPr>
+          <w:rFonts w:ascii="Tahoma" w:hAnsi="Tahoma" w:cs="Tahoma"/>
+          <w:sz w:val="20"/>
+        </w:rPr>
+        <w:t xml:space="preserve"> and </w:t>
+      </w:r>
+      <w:r>
+        <w:rPr>
+          <w:rFonts w:ascii="Tahoma" w:hAnsi="Tahoma" w:cs="Tahoma"/>
+          <w:sz w:val="20"/>
+        </w:rPr>
+        <w:t>others</w:t>
+      </w:r>
+      <w:r>
+        <w:rPr>
+          <w:rFonts w:ascii="Tahoma" w:hAnsi="Tahoma" w:cs="Tahoma"/>
+          <w:sz w:val="20"/>
+        </w:rPr>
+        <w:t>.</w:t>
       </w:r>
     </w:p>
     <w:p>
@@ -992,53 +1258,7 @@
           <w:rFonts w:ascii="Tahoma" w:hAnsi="Tahoma" w:cs="Tahoma"/>
           <w:sz w:val="20"/>
         </w:rPr>
-        <w:t>Assist in the planning, implementation, and administration of vario</w:t>
-      </w:r>
-      <w:r>
-        <w:rPr>
-          <w:rFonts w:ascii="Tahoma" w:hAnsi="Tahoma" w:cs="Tahoma"/>
-          <w:sz w:val="20"/>
-        </w:rPr>
-        <w:t>us web services/servers, such as</w:t>
-      </w:r>
-      <w:r>
-        <w:rPr>
-          <w:rFonts w:ascii="Tahoma" w:hAnsi="Tahoma" w:cs="Tahoma"/>
-          <w:sz w:val="20"/>
-        </w:rPr>
-        <w:t xml:space="preserve"> </w:t>
-      </w:r>
-      <w:r>
-        <w:rPr>
-          <w:rFonts w:ascii="Tahoma" w:hAnsi="Tahoma" w:cs="Tahoma"/>
-          <w:sz w:val="20"/>
-        </w:rPr>
-        <w:t xml:space="preserve">CAS </w:t>
-      </w:r>
-      <w:bookmarkStart w:id="0" w:name="_GoBack"/>
-      <w:bookmarkEnd w:id="0"/>
-      <w:r>
-        <w:rPr>
-          <w:rFonts w:ascii="Tahoma" w:hAnsi="Tahoma" w:cs="Tahoma"/>
-          <w:sz w:val="20"/>
-        </w:rPr>
-        <w:t xml:space="preserve">Single Sign </w:t>
-      </w:r>
-      <w:proofErr w:type="gramStart"/>
-      <w:r>
-        <w:rPr>
-          <w:rFonts w:ascii="Tahoma" w:hAnsi="Tahoma" w:cs="Tahoma"/>
-          <w:sz w:val="20"/>
-        </w:rPr>
-        <w:t>On</w:t>
-      </w:r>
-      <w:proofErr w:type="gramEnd"/>
-      <w:r>
-        <w:rPr>
-          <w:rFonts w:ascii="Tahoma" w:hAnsi="Tahoma" w:cs="Tahoma"/>
-          <w:sz w:val="20"/>
-        </w:rPr>
-        <w:t xml:space="preserve"> System (SSO), Password Management (PWM), Drupal Systems, and other systems as needed.</w:t>
+        <w:t>Maintainer of Configuration Management workflows on Linux servers using Puppet.</w:t>
       </w:r>
     </w:p>
     <w:p>
@@ -1067,6 +1287,82 @@
     <w:p>
       <w:pPr>
         <w:pStyle w:val="ListParagraph"/>
+        <w:numPr>
+          <w:ilvl w:val="0"/>
+          <w:numId w:val="20"/>
+        </w:numPr>
+        <w:tabs>
+          <w:tab w:val="right" w:pos="9648"/>
+        </w:tabs>
+        <w:rPr>
+          <w:rFonts w:ascii="Tahoma" w:hAnsi="Tahoma" w:cs="Tahoma"/>
+          <w:sz w:val="20"/>
+        </w:rPr>
+      </w:pPr>
+      <w:r>
+        <w:rPr>
+          <w:rFonts w:ascii="Tahoma" w:hAnsi="Tahoma" w:cs="Tahoma"/>
+          <w:sz w:val="20"/>
+        </w:rPr>
+        <w:t>Participation in ongoing multi-year, multi-</w:t>
+      </w:r>
+      <w:proofErr w:type="gramStart"/>
+      <w:r>
+        <w:rPr>
+          <w:rFonts w:ascii="Tahoma" w:hAnsi="Tahoma" w:cs="Tahoma"/>
+          <w:sz w:val="20"/>
+        </w:rPr>
+        <w:t>million dollar</w:t>
+      </w:r>
+      <w:proofErr w:type="gramEnd"/>
+      <w:r>
+        <w:rPr>
+          <w:rFonts w:ascii="Tahoma" w:hAnsi="Tahoma" w:cs="Tahoma"/>
+          <w:sz w:val="20"/>
+        </w:rPr>
+        <w:t xml:space="preserve"> efforts to integrate all Business School IT infra and personnel into Columbia University IT (CUIT).</w:t>
+      </w:r>
+      <w:r>
+        <w:rPr>
+          <w:rFonts w:ascii="Tahoma" w:hAnsi="Tahoma" w:cs="Tahoma"/>
+          <w:sz w:val="20"/>
+        </w:rPr>
+        <w:t xml:space="preserve"> Recent projects include Drupal migration to CUIT’s CI platform</w:t>
+      </w:r>
+      <w:r>
+        <w:rPr>
+          <w:rFonts w:ascii="Tahoma" w:hAnsi="Tahoma" w:cs="Tahoma"/>
+          <w:sz w:val="20"/>
+        </w:rPr>
+        <w:t xml:space="preserve">, </w:t>
+      </w:r>
+      <w:r>
+        <w:rPr>
+          <w:rFonts w:ascii="Tahoma" w:hAnsi="Tahoma" w:cs="Tahoma"/>
+          <w:sz w:val="20"/>
+        </w:rPr>
+        <w:t xml:space="preserve">Access and Data Center network refresh to CUIT, and integration of IDM functions between ADCU and </w:t>
+      </w:r>
+      <w:proofErr w:type="spellStart"/>
+      <w:r>
+        <w:rPr>
+          <w:rFonts w:ascii="Tahoma" w:hAnsi="Tahoma" w:cs="Tahoma"/>
+          <w:sz w:val="20"/>
+        </w:rPr>
+        <w:t>UniApp</w:t>
+      </w:r>
+      <w:proofErr w:type="spellEnd"/>
+      <w:r>
+        <w:rPr>
+          <w:rFonts w:ascii="Tahoma" w:hAnsi="Tahoma" w:cs="Tahoma"/>
+          <w:sz w:val="20"/>
+        </w:rPr>
+        <w:t xml:space="preserve"> and CBS’ AD and IDM systems.</w:t>
+      </w:r>
+    </w:p>
+    <w:p>
+      <w:pPr>
+        <w:pStyle w:val="ListParagraph"/>
         <w:tabs>
           <w:tab w:val="right" w:pos="9648"/>
         </w:tabs>
@@ -1259,7 +1555,7 @@
           <w:color w:val="auto"/>
           <w:sz w:val="20"/>
         </w:rPr>
-        <w:t xml:space="preserve">virtually/in-person; escalate </w:t>
+        <w:t xml:space="preserve">virtually/in-person; </w:t>
       </w:r>
       <w:r>
         <w:rPr>
@@ -1267,7 +1563,23 @@
           <w:color w:val="auto"/>
           <w:sz w:val="20"/>
         </w:rPr>
-        <w:t>as appropriate.</w:t>
+        <w:t>Served as an escalation point for</w:t>
+      </w:r>
+      <w:r>
+        <w:rPr>
+          <w:rFonts w:ascii="Tahoma" w:hAnsi="Tahoma" w:cs="Tahoma"/>
+          <w:color w:val="auto"/>
+          <w:sz w:val="20"/>
+        </w:rPr>
+        <w:t xml:space="preserve"> Junior IT Support Specialist with end-user incident resolution</w:t>
+      </w:r>
+      <w:r>
+        <w:rPr>
+          <w:rFonts w:ascii="Tahoma" w:hAnsi="Tahoma" w:cs="Tahoma"/>
+          <w:color w:val="auto"/>
+          <w:sz w:val="20"/>
+        </w:rPr>
+        <w:t>.</w:t>
       </w:r>
     </w:p>
     <w:p>
@@ -1559,87 +1871,7 @@
           <w:color w:val="auto"/>
           <w:sz w:val="20"/>
         </w:rPr>
-        <w:t>Assist</w:t>
-      </w:r>
-      <w:r>
-        <w:rPr>
-          <w:rFonts w:ascii="Tahoma" w:hAnsi="Tahoma" w:cs="Tahoma"/>
-          <w:color w:val="auto"/>
-          <w:sz w:val="20"/>
-        </w:rPr>
-        <w:t>ed</w:t>
-      </w:r>
-      <w:r>
-        <w:rPr>
-          <w:rFonts w:ascii="Tahoma" w:hAnsi="Tahoma" w:cs="Tahoma"/>
-          <w:color w:val="auto"/>
-          <w:sz w:val="20"/>
-        </w:rPr>
-        <w:t xml:space="preserve"> Cloud Architect by triaging issues with</w:t>
-      </w:r>
-      <w:r>
-        <w:rPr>
-          <w:rFonts w:ascii="Tahoma" w:hAnsi="Tahoma" w:cs="Tahoma"/>
-          <w:color w:val="auto"/>
-          <w:sz w:val="20"/>
-        </w:rPr>
-        <w:t xml:space="preserve"> cloud compute applications, </w:t>
-      </w:r>
-      <w:r>
-        <w:rPr>
-          <w:rFonts w:ascii="Tahoma" w:hAnsi="Tahoma" w:cs="Tahoma"/>
-          <w:color w:val="auto"/>
-          <w:sz w:val="20"/>
-        </w:rPr>
-        <w:t>services, and the installation and configuration of new services</w:t>
-      </w:r>
-      <w:r>
-        <w:rPr>
-          <w:rFonts w:ascii="Tahoma" w:hAnsi="Tahoma" w:cs="Tahoma"/>
-          <w:color w:val="auto"/>
-          <w:sz w:val="20"/>
-        </w:rPr>
-        <w:t>; gain</w:t>
-      </w:r>
-      <w:r>
-        <w:rPr>
-          <w:rFonts w:ascii="Tahoma" w:hAnsi="Tahoma" w:cs="Tahoma"/>
-          <w:color w:val="auto"/>
-          <w:sz w:val="20"/>
-        </w:rPr>
-        <w:t>ed</w:t>
-      </w:r>
-      <w:r>
-        <w:rPr>
-          <w:rFonts w:ascii="Tahoma" w:hAnsi="Tahoma" w:cs="Tahoma"/>
-          <w:color w:val="auto"/>
-          <w:sz w:val="20"/>
-        </w:rPr>
-        <w:t xml:space="preserve"> e</w:t>
-      </w:r>
-      <w:r>
-        <w:rPr>
-          <w:rFonts w:ascii="Tahoma" w:hAnsi="Tahoma" w:cs="Tahoma"/>
-          <w:color w:val="auto"/>
-          <w:sz w:val="20"/>
-        </w:rPr>
-        <w:t>xperience with</w:t>
-      </w:r>
-      <w:r>
-        <w:rPr>
-          <w:rFonts w:ascii="Tahoma" w:hAnsi="Tahoma" w:cs="Tahoma"/>
-          <w:color w:val="auto"/>
-          <w:sz w:val="20"/>
-        </w:rPr>
-        <w:t xml:space="preserve"> parallel/cluster computing,</w:t>
-      </w:r>
-      <w:r>
-        <w:rPr>
-          <w:rFonts w:ascii="Tahoma" w:hAnsi="Tahoma" w:cs="Tahoma"/>
-          <w:color w:val="auto"/>
-          <w:sz w:val="20"/>
-        </w:rPr>
-        <w:t xml:space="preserve"> load balancing and HA.</w:t>
+        <w:t>Utilized configuration management on Linux servers with Ansible to automate software installation and configuration.</w:t>
       </w:r>
     </w:p>
     <w:p>
@@ -1667,7 +1899,7 @@
           <w:color w:val="auto"/>
           <w:sz w:val="20"/>
         </w:rPr>
-        <w:t>Served as an escalation point for</w:t>
+        <w:t>Assist</w:t>
       </w:r>
       <w:r>
         <w:rPr>
@@ -1675,7 +1907,79 @@
           <w:color w:val="auto"/>
           <w:sz w:val="20"/>
         </w:rPr>
-        <w:t xml:space="preserve"> Junior IT Support Specialist with end-user incident resolution.</w:t>
+        <w:t>ed</w:t>
+      </w:r>
+      <w:r>
+        <w:rPr>
+          <w:rFonts w:ascii="Tahoma" w:hAnsi="Tahoma" w:cs="Tahoma"/>
+          <w:color w:val="auto"/>
+          <w:sz w:val="20"/>
+        </w:rPr>
+        <w:t xml:space="preserve"> Cloud Architect by triaging issues with</w:t>
+      </w:r>
+      <w:r>
+        <w:rPr>
+          <w:rFonts w:ascii="Tahoma" w:hAnsi="Tahoma" w:cs="Tahoma"/>
+          <w:color w:val="auto"/>
+          <w:sz w:val="20"/>
+        </w:rPr>
+        <w:t xml:space="preserve"> cloud compute applications, </w:t>
+      </w:r>
+      <w:r>
+        <w:rPr>
+          <w:rFonts w:ascii="Tahoma" w:hAnsi="Tahoma" w:cs="Tahoma"/>
+          <w:color w:val="auto"/>
+          <w:sz w:val="20"/>
+        </w:rPr>
+        <w:t>services, and the installation and configuration of new services</w:t>
+      </w:r>
+      <w:r>
+        <w:rPr>
+          <w:rFonts w:ascii="Tahoma" w:hAnsi="Tahoma" w:cs="Tahoma"/>
+          <w:color w:val="auto"/>
+          <w:sz w:val="20"/>
+        </w:rPr>
+        <w:t>; gain</w:t>
+      </w:r>
+      <w:r>
+        <w:rPr>
+          <w:rFonts w:ascii="Tahoma" w:hAnsi="Tahoma" w:cs="Tahoma"/>
+          <w:color w:val="auto"/>
+          <w:sz w:val="20"/>
+        </w:rPr>
+        <w:t>ed</w:t>
+      </w:r>
+      <w:r>
+        <w:rPr>
+          <w:rFonts w:ascii="Tahoma" w:hAnsi="Tahoma" w:cs="Tahoma"/>
+          <w:color w:val="auto"/>
+          <w:sz w:val="20"/>
+        </w:rPr>
+        <w:t xml:space="preserve"> e</w:t>
+      </w:r>
+      <w:r>
+        <w:rPr>
+          <w:rFonts w:ascii="Tahoma" w:hAnsi="Tahoma" w:cs="Tahoma"/>
+          <w:color w:val="auto"/>
+          <w:sz w:val="20"/>
+        </w:rPr>
+        <w:t>xperience with</w:t>
+      </w:r>
+      <w:r>
+        <w:rPr>
+          <w:rFonts w:ascii="Tahoma" w:hAnsi="Tahoma" w:cs="Tahoma"/>
+          <w:color w:val="auto"/>
+          <w:sz w:val="20"/>
+        </w:rPr>
+        <w:t xml:space="preserve"> parallel/cluster computing,</w:t>
+      </w:r>
+      <w:r>
+        <w:rPr>
+          <w:rFonts w:ascii="Tahoma" w:hAnsi="Tahoma" w:cs="Tahoma"/>
+          <w:color w:val="auto"/>
+          <w:sz w:val="20"/>
+        </w:rPr>
+        <w:t xml:space="preserve"> load balancing and HA.</w:t>
       </w:r>
     </w:p>
     <w:p>
@@ -1703,6 +2007,7 @@
           <w:color w:val="auto"/>
           <w:sz w:val="20"/>
         </w:rPr>
+        <w:lastRenderedPageBreak/>
         <w:t>Author</w:t>
       </w:r>
       <w:r>
@@ -1950,7 +2255,6 @@
           <w:color w:val="auto"/>
           <w:sz w:val="20"/>
         </w:rPr>
-        <w:lastRenderedPageBreak/>
         <w:t>Deliver</w:t>
       </w:r>
       <w:r>
@@ -2203,30 +2507,14 @@
           <w:rFonts w:ascii="Tahoma" w:hAnsi="Tahoma" w:cs="Tahoma"/>
           <w:sz w:val="20"/>
         </w:rPr>
-        <w:t xml:space="preserve"> </w:t>
-      </w:r>
-      <w:proofErr w:type="gramStart"/>
-      <w:r>
-        <w:rPr>
-          <w:rFonts w:ascii="Tahoma" w:hAnsi="Tahoma" w:cs="Tahoma"/>
-          <w:sz w:val="20"/>
-        </w:rPr>
-        <w:t>su</w:t>
-      </w:r>
-      <w:r>
-        <w:rPr>
-          <w:rFonts w:ascii="Tahoma" w:hAnsi="Tahoma" w:cs="Tahoma"/>
-          <w:sz w:val="20"/>
-        </w:rPr>
-        <w:t>pport</w:t>
-      </w:r>
-      <w:proofErr w:type="gramEnd"/>
-      <w:r>
-        <w:rPr>
-          <w:rFonts w:ascii="Tahoma" w:hAnsi="Tahoma" w:cs="Tahoma"/>
-          <w:sz w:val="20"/>
-        </w:rPr>
-        <w:t xml:space="preserve"> for cable TV, phone, and I</w:t>
+        <w:t xml:space="preserve"> su</w:t>
+      </w:r>
+      <w:r>
+        <w:rPr>
+          <w:rFonts w:ascii="Tahoma" w:hAnsi="Tahoma" w:cs="Tahoma"/>
+          <w:sz w:val="20"/>
+        </w:rPr>
+        <w:t>pport for cable TV, phone, and I</w:t>
       </w:r>
       <w:r>
         <w:rPr>
@@ -3021,17 +3309,134 @@
           <w:rFonts w:ascii="Tahoma" w:hAnsi="Tahoma" w:cs="Tahoma"/>
           <w:sz w:val="20"/>
         </w:rPr>
-        <w:t>AWS IAM backends</w:t>
-      </w:r>
-    </w:p>
-    <w:p>
-      <w:pPr>
-        <w:tabs>
-          <w:tab w:val="right" w:pos="9648"/>
-        </w:tabs>
-        <w:rPr>
-          <w:rFonts w:ascii="Tahoma" w:hAnsi="Tahoma" w:cs="Tahoma"/>
-          <w:smallCaps/>
+        <w:t>AWS IAM backend</w:t>
+      </w:r>
+      <w:r>
+        <w:rPr>
+          <w:rFonts w:ascii="Tahoma" w:hAnsi="Tahoma" w:cs="Tahoma"/>
+          <w:sz w:val="20"/>
+        </w:rPr>
+        <w:t>.</w:t>
+      </w:r>
+    </w:p>
+    <w:p>
+      <w:pPr>
+        <w:numPr>
+          <w:ilvl w:val="0"/>
+          <w:numId w:val="16"/>
+        </w:numPr>
+        <w:tabs>
+          <w:tab w:val="left" w:pos="900"/>
+        </w:tabs>
+        <w:ind w:left="900" w:right="576" w:hanging="360"/>
+        <w:rPr>
+          <w:rFonts w:ascii="Tahoma" w:hAnsi="Tahoma" w:cs="Tahoma"/>
+          <w:bCs/>
+          <w:sz w:val="20"/>
+        </w:rPr>
+      </w:pPr>
+      <w:r>
+        <w:rPr>
+          <w:rFonts w:ascii="Tahoma" w:hAnsi="Tahoma" w:cs="Tahoma"/>
+          <w:bCs/>
+          <w:sz w:val="20"/>
+        </w:rPr>
+        <w:t>Maintain a personal AWS account with VPN tunnel to home, and Route 53 DNS domains for personal services.</w:t>
+      </w:r>
+    </w:p>
+    <w:p>
+      <w:pPr>
+        <w:numPr>
+          <w:ilvl w:val="0"/>
+          <w:numId w:val="16"/>
+        </w:numPr>
+        <w:tabs>
+          <w:tab w:val="left" w:pos="900"/>
+        </w:tabs>
+        <w:ind w:left="900" w:right="576" w:hanging="360"/>
+        <w:rPr>
+          <w:rFonts w:ascii="Tahoma" w:hAnsi="Tahoma" w:cs="Tahoma"/>
+          <w:b/>
+          <w:sz w:val="20"/>
+        </w:rPr>
+      </w:pPr>
+      <w:r>
+        <w:rPr>
+          <w:rFonts w:ascii="Tahoma" w:hAnsi="Tahoma" w:cs="Tahoma"/>
+          <w:sz w:val="20"/>
+        </w:rPr>
+        <w:t>Recent experience at CU with AWS Lambda for creating simple S3 data pipeline to integrate with an external vendor's application.</w:t>
+      </w:r>
+    </w:p>
+    <w:p>
+      <w:pPr>
+        <w:tabs>
+          <w:tab w:val="left" w:pos="900"/>
+        </w:tabs>
+        <w:ind w:right="576"/>
+        <w:rPr>
+          <w:rFonts w:ascii="Tahoma" w:hAnsi="Tahoma" w:cs="Tahoma"/>
+          <w:sz w:val="20"/>
+        </w:rPr>
+      </w:pPr>
+    </w:p>
+    <w:p>
+      <w:pPr>
+        <w:tabs>
+          <w:tab w:val="left" w:pos="900"/>
+        </w:tabs>
+        <w:ind w:right="576"/>
+        <w:rPr>
+          <w:rFonts w:ascii="Tahoma" w:hAnsi="Tahoma" w:cs="Tahoma"/>
+          <w:sz w:val="20"/>
+        </w:rPr>
+      </w:pPr>
+    </w:p>
+    <w:p>
+      <w:pPr>
+        <w:tabs>
+          <w:tab w:val="left" w:pos="900"/>
+        </w:tabs>
+        <w:ind w:right="576"/>
+        <w:rPr>
+          <w:rFonts w:ascii="Tahoma" w:hAnsi="Tahoma" w:cs="Tahoma"/>
+          <w:sz w:val="20"/>
+        </w:rPr>
+      </w:pPr>
+    </w:p>
+    <w:p>
+      <w:pPr>
+        <w:tabs>
+          <w:tab w:val="left" w:pos="900"/>
+        </w:tabs>
+        <w:ind w:right="576"/>
+        <w:rPr>
+          <w:rFonts w:ascii="Tahoma" w:hAnsi="Tahoma" w:cs="Tahoma"/>
+          <w:sz w:val="20"/>
+        </w:rPr>
+      </w:pPr>
+    </w:p>
+    <w:p>
+      <w:pPr>
+        <w:tabs>
+          <w:tab w:val="left" w:pos="900"/>
+        </w:tabs>
+        <w:ind w:right="576"/>
+        <w:rPr>
+          <w:rFonts w:ascii="Tahoma" w:hAnsi="Tahoma" w:cs="Tahoma"/>
+          <w:sz w:val="20"/>
+        </w:rPr>
+      </w:pPr>
+    </w:p>
+    <w:p>
+      <w:pPr>
+        <w:tabs>
+          <w:tab w:val="left" w:pos="900"/>
+        </w:tabs>
+        <w:ind w:right="576"/>
+        <w:rPr>
+          <w:rFonts w:ascii="Tahoma" w:hAnsi="Tahoma" w:cs="Tahoma"/>
+          <w:b/>
           <w:sz w:val="20"/>
         </w:rPr>
       </w:pPr>
@@ -3485,6 +3890,84 @@
     </w:p>
     <w:p>
       <w:pPr>
+        <w:numPr>
+          <w:ilvl w:val="0"/>
+          <w:numId w:val="14"/>
+        </w:numPr>
+        <w:tabs>
+          <w:tab w:val="left" w:pos="900"/>
+        </w:tabs>
+        <w:ind w:left="900" w:right="576" w:hanging="360"/>
+        <w:rPr>
+          <w:rFonts w:ascii="Tahoma" w:hAnsi="Tahoma" w:cs="Tahoma"/>
+          <w:b/>
+          <w:sz w:val="20"/>
+        </w:rPr>
+      </w:pPr>
+      <w:r>
+        <w:rPr>
+          <w:rFonts w:ascii="Tahoma" w:hAnsi="Tahoma" w:cs="Tahoma"/>
+          <w:sz w:val="20"/>
+        </w:rPr>
+        <w:t>Primary systems maintainer of Columbia Business School’s Drupal environment, including Varnish, Couchbase, and F5 LTM load balancing.</w:t>
+      </w:r>
+    </w:p>
+    <w:p>
+      <w:pPr>
+        <w:numPr>
+          <w:ilvl w:val="0"/>
+          <w:numId w:val="14"/>
+        </w:numPr>
+        <w:tabs>
+          <w:tab w:val="left" w:pos="900"/>
+        </w:tabs>
+        <w:ind w:left="900" w:right="576" w:hanging="360"/>
+        <w:rPr>
+          <w:rFonts w:ascii="Tahoma" w:hAnsi="Tahoma" w:cs="Tahoma"/>
+          <w:b/>
+          <w:sz w:val="20"/>
+        </w:rPr>
+      </w:pPr>
+      <w:r>
+        <w:rPr>
+          <w:rFonts w:ascii="Tahoma" w:hAnsi="Tahoma" w:cs="Tahoma"/>
+          <w:sz w:val="20"/>
+        </w:rPr>
+        <w:t xml:space="preserve">Recently finished migration of Drupal into CUIT’s Drupal service, including </w:t>
+      </w:r>
+      <w:r>
+        <w:rPr>
+          <w:rFonts w:ascii="Tahoma" w:hAnsi="Tahoma" w:cs="Tahoma"/>
+          <w:sz w:val="20"/>
+        </w:rPr>
+        <w:t xml:space="preserve">work with CUIT to setup </w:t>
+      </w:r>
+      <w:r>
+        <w:rPr>
+          <w:rFonts w:ascii="Tahoma" w:hAnsi="Tahoma" w:cs="Tahoma"/>
+          <w:sz w:val="20"/>
+        </w:rPr>
+        <w:t xml:space="preserve">an HA database and </w:t>
+      </w:r>
+      <w:proofErr w:type="spellStart"/>
+      <w:r>
+        <w:rPr>
+          <w:rFonts w:ascii="Tahoma" w:hAnsi="Tahoma" w:cs="Tahoma"/>
+          <w:sz w:val="20"/>
+        </w:rPr>
+        <w:t>memcache</w:t>
+      </w:r>
+      <w:proofErr w:type="spellEnd"/>
+      <w:r>
+        <w:rPr>
+          <w:rFonts w:ascii="Tahoma" w:hAnsi="Tahoma" w:cs="Tahoma"/>
+          <w:sz w:val="20"/>
+        </w:rPr>
+        <w:t xml:space="preserve"> solution.</w:t>
+      </w:r>
+    </w:p>
+    <w:p>
+      <w:pPr>
         <w:tabs>
           <w:tab w:val="right" w:pos="9648"/>
         </w:tabs>
@@ -3954,6 +4437,150 @@
     </w:p>
     <w:p>
       <w:pPr>
+        <w:spacing w:before="200"/>
+        <w:rPr>
+          <w:rFonts w:ascii="Tahoma" w:hAnsi="Tahoma" w:cs="Tahoma"/>
+          <w:color w:val="000000"/>
+          <w:sz w:val="20"/>
+        </w:rPr>
+      </w:pPr>
+      <w:r>
+        <w:rPr>
+          <w:rFonts w:ascii="Tahoma" w:hAnsi="Tahoma" w:cs="Tahoma"/>
+          <w:smallCaps/>
+          <w:color w:val="000000"/>
+          <w:sz w:val="20"/>
+          <w:u w:val="single"/>
+        </w:rPr>
+        <w:t>Software Carpentries Certified Instructor</w:t>
+      </w:r>
+      <w:r>
+        <w:rPr>
+          <w:rFonts w:ascii="Tahoma" w:hAnsi="Tahoma" w:cs="Tahoma"/>
+          <w:smallCaps/>
+          <w:color w:val="000000"/>
+          <w:sz w:val="20"/>
+          <w:u w:val="single"/>
+        </w:rPr>
+        <w:t xml:space="preserve">, </w:t>
+      </w:r>
+      <w:r>
+        <w:rPr>
+          <w:rFonts w:ascii="Tahoma" w:hAnsi="Tahoma" w:cs="Tahoma"/>
+          <w:smallCaps/>
+          <w:color w:val="000000"/>
+          <w:sz w:val="20"/>
+          <w:u w:val="single"/>
+        </w:rPr>
+        <w:t>Dec 2019</w:t>
+      </w:r>
+    </w:p>
+    <w:p>
+      <w:pPr>
+        <w:spacing w:before="40"/>
+        <w:rPr>
+          <w:rFonts w:ascii="Tahoma" w:hAnsi="Tahoma" w:cs="Tahoma"/>
+          <w:smallCaps/>
+          <w:color w:val="000000"/>
+          <w:sz w:val="20"/>
+          <w:u w:val="single"/>
+        </w:rPr>
+      </w:pPr>
+    </w:p>
+    <w:p>
+      <w:pPr>
+        <w:spacing w:before="40"/>
+        <w:rPr>
+          <w:rFonts w:ascii="Tahoma" w:hAnsi="Tahoma" w:cs="Tahoma"/>
+          <w:smallCaps/>
+          <w:color w:val="000000"/>
+          <w:sz w:val="20"/>
+          <w:u w:val="single"/>
+        </w:rPr>
+      </w:pPr>
+      <w:proofErr w:type="spellStart"/>
+      <w:r>
+        <w:rPr>
+          <w:rFonts w:ascii="Tahoma" w:hAnsi="Tahoma" w:cs="Tahoma"/>
+          <w:smallCaps/>
+          <w:color w:val="000000"/>
+          <w:sz w:val="20"/>
+          <w:u w:val="single"/>
+        </w:rPr>
+        <w:t>SumoLogic</w:t>
+      </w:r>
+      <w:proofErr w:type="spellEnd"/>
+      <w:r>
+        <w:rPr>
+          <w:rFonts w:ascii="Tahoma" w:hAnsi="Tahoma" w:cs="Tahoma"/>
+          <w:smallCaps/>
+          <w:color w:val="000000"/>
+          <w:sz w:val="20"/>
+          <w:u w:val="single"/>
+        </w:rPr>
+        <w:t xml:space="preserve"> </w:t>
+      </w:r>
+      <w:r>
+        <w:rPr>
+          <w:rFonts w:ascii="Tahoma" w:hAnsi="Tahoma" w:cs="Tahoma"/>
+          <w:smallCaps/>
+          <w:color w:val="000000"/>
+          <w:sz w:val="20"/>
+          <w:u w:val="single"/>
+        </w:rPr>
+        <w:t>Pro User and Power User Certified, MAY 2019</w:t>
+      </w:r>
+    </w:p>
+    <w:p>
+      <w:pPr>
+        <w:spacing w:before="40"/>
+        <w:ind w:left="900"/>
+        <w:rPr>
+          <w:rFonts w:ascii="Tahoma" w:hAnsi="Tahoma" w:cs="Tahoma"/>
+          <w:i/>
+          <w:color w:val="000000"/>
+          <w:sz w:val="20"/>
+        </w:rPr>
+      </w:pPr>
+      <w:r>
+        <w:rPr>
+          <w:rFonts w:ascii="Tahoma" w:hAnsi="Tahoma" w:cs="Tahoma"/>
+          <w:i/>
+          <w:color w:val="000000"/>
+          <w:sz w:val="20"/>
+        </w:rPr>
+        <w:t xml:space="preserve">Certification IDs: </w:t>
+      </w:r>
+      <w:r>
+        <w:rPr>
+          <w:rFonts w:ascii="Tahoma" w:hAnsi="Tahoma" w:cs="Tahoma"/>
+          <w:i/>
+          <w:color w:val="000000"/>
+          <w:sz w:val="20"/>
+        </w:rPr>
+        <w:t>a58a-5735-946f-f40d</w:t>
+      </w:r>
+      <w:r>
+        <w:rPr>
+          <w:rFonts w:ascii="Tahoma" w:hAnsi="Tahoma" w:cs="Tahoma"/>
+          <w:i/>
+          <w:color w:val="000000"/>
+          <w:sz w:val="20"/>
+        </w:rPr>
+        <w:t xml:space="preserve">, </w:t>
+      </w:r>
+      <w:r>
+        <w:rPr>
+          <w:rFonts w:ascii="Tahoma" w:hAnsi="Tahoma" w:cs="Tahoma"/>
+          <w:i/>
+          <w:color w:val="000000"/>
+          <w:sz w:val="20"/>
+        </w:rPr>
+        <w:t xml:space="preserve">150e-316a-1ed6-3e65 </w:t>
+      </w:r>
+    </w:p>
+    <w:p>
+      <w:pPr>
         <w:pBdr>
           <w:top w:val="single" w:sz="4" w:space="1" w:color="auto"/>
           <w:bottom w:val="single" w:sz="4" w:space="1" w:color="auto"/>
@@ -4017,7 +4644,39 @@
           <w:rFonts w:ascii="Tahoma" w:hAnsi="Tahoma" w:cs="Tahoma"/>
           <w:sz w:val="20"/>
         </w:rPr>
-        <w:t>, DHCP, DNS, LDAP/OpenDJ, OpenVPN, SSH, Sendmail, BIND, AFS, NFS, Kerberos, Apache,</w:t>
+        <w:t>, DHCP, DNS, LDAP/</w:t>
+      </w:r>
+      <w:proofErr w:type="spellStart"/>
+      <w:r>
+        <w:rPr>
+          <w:rFonts w:ascii="Tahoma" w:hAnsi="Tahoma" w:cs="Tahoma"/>
+          <w:sz w:val="20"/>
+        </w:rPr>
+        <w:t>OpenDJ</w:t>
+      </w:r>
+      <w:proofErr w:type="spellEnd"/>
+      <w:r>
+        <w:rPr>
+          <w:rFonts w:ascii="Tahoma" w:hAnsi="Tahoma" w:cs="Tahoma"/>
+          <w:sz w:val="20"/>
+        </w:rPr>
+        <w:t xml:space="preserve">, OpenVPN, SSH, </w:t>
+      </w:r>
+      <w:proofErr w:type="spellStart"/>
+      <w:r>
+        <w:rPr>
+          <w:rFonts w:ascii="Tahoma" w:hAnsi="Tahoma" w:cs="Tahoma"/>
+          <w:sz w:val="20"/>
+        </w:rPr>
+        <w:t>Sendmail</w:t>
+      </w:r>
+      <w:proofErr w:type="spellEnd"/>
+      <w:r>
+        <w:rPr>
+          <w:rFonts w:ascii="Tahoma" w:hAnsi="Tahoma" w:cs="Tahoma"/>
+          <w:sz w:val="20"/>
+        </w:rPr>
+        <w:t>, AFS, NFS, Kerberos, Apache,</w:t>
       </w:r>
       <w:r>
         <w:rPr>
@@ -4045,7 +4704,62 @@
           <w:rFonts w:ascii="Tahoma" w:hAnsi="Tahoma" w:cs="Tahoma"/>
           <w:sz w:val="20"/>
         </w:rPr>
-        <w:t>macOS, Ubuntu, VMWare ESXi, cron, SysVinit, X.509 certs, emacs, bash</w:t>
+        <w:t xml:space="preserve">macOS, Ubuntu, </w:t>
+      </w:r>
+      <w:proofErr w:type="spellStart"/>
+      <w:r>
+        <w:rPr>
+          <w:rFonts w:ascii="Tahoma" w:hAnsi="Tahoma" w:cs="Tahoma"/>
+          <w:sz w:val="20"/>
+        </w:rPr>
+        <w:t>cron</w:t>
+      </w:r>
+      <w:proofErr w:type="spellEnd"/>
+      <w:r>
+        <w:rPr>
+          <w:rFonts w:ascii="Tahoma" w:hAnsi="Tahoma" w:cs="Tahoma"/>
+          <w:sz w:val="20"/>
+        </w:rPr>
+        <w:t xml:space="preserve">, </w:t>
+      </w:r>
+      <w:proofErr w:type="spellStart"/>
+      <w:r>
+        <w:rPr>
+          <w:rFonts w:ascii="Tahoma" w:hAnsi="Tahoma" w:cs="Tahoma"/>
+          <w:sz w:val="20"/>
+        </w:rPr>
+        <w:t>SysVinit</w:t>
+      </w:r>
+      <w:proofErr w:type="spellEnd"/>
+      <w:r>
+        <w:rPr>
+          <w:rFonts w:ascii="Tahoma" w:hAnsi="Tahoma" w:cs="Tahoma"/>
+          <w:sz w:val="20"/>
+        </w:rPr>
+        <w:t xml:space="preserve">, </w:t>
+      </w:r>
+      <w:proofErr w:type="spellStart"/>
+      <w:r>
+        <w:rPr>
+          <w:rFonts w:ascii="Tahoma" w:hAnsi="Tahoma" w:cs="Tahoma"/>
+          <w:sz w:val="20"/>
+        </w:rPr>
+        <w:t>systemd</w:t>
+      </w:r>
+      <w:proofErr w:type="spellEnd"/>
+      <w:r>
+        <w:rPr>
+          <w:rFonts w:ascii="Tahoma" w:hAnsi="Tahoma" w:cs="Tahoma"/>
+          <w:sz w:val="20"/>
+        </w:rPr>
+        <w:t xml:space="preserve">, </w:t>
+      </w:r>
+      <w:r>
+        <w:rPr>
+          <w:rFonts w:ascii="Tahoma" w:hAnsi="Tahoma" w:cs="Tahoma"/>
+          <w:sz w:val="20"/>
+        </w:rPr>
+        <w:t>X.509 certs, emacs, bash</w:t>
       </w:r>
     </w:p>
     <w:p>
@@ -4081,6 +4795,14 @@
           <w:sz w:val="20"/>
         </w:rPr>
         <w:t>Playing Trumpet, Tinkering with home automation and the Internet of Things</w:t>
+      </w:r>
+      <w:r>
+        <w:rPr>
+          <w:rFonts w:ascii="Tahoma" w:hAnsi="Tahoma" w:cs="Tahoma"/>
+          <w:color w:val="000000"/>
+          <w:sz w:val="20"/>
+        </w:rPr>
+        <w:t>, Member of Barnard-Columbia Choir and Barnard-Columbia Chamber Singers.</w:t>
       </w:r>
     </w:p>
     <w:sectPr>
@@ -6575,7 +7297,7 @@
     </w:rPrDefault>
     <w:pPrDefault/>
   </w:docDefaults>
-  <w:latentStyles w:defLockedState="0" w:defUIPriority="99" w:defSemiHidden="0" w:defUnhideWhenUsed="0" w:defQFormat="0" w:count="375">
+  <w:latentStyles w:defLockedState="0" w:defUIPriority="99" w:defSemiHidden="0" w:defUnhideWhenUsed="0" w:defQFormat="0" w:count="376">
     <w:lsdException w:name="Normal" w:uiPriority="0" w:qFormat="1"/>
     <w:lsdException w:name="heading 1" w:uiPriority="9" w:qFormat="1"/>
     <w:lsdException w:name="heading 2" w:uiPriority="9" w:qFormat="1"/>
@@ -6949,6 +7671,7 @@
     <w:lsdException w:name="List Table 7 Colorful Accent 6" w:uiPriority="52"/>
     <w:lsdException w:name="Mention" w:semiHidden="1" w:unhideWhenUsed="1"/>
     <w:lsdException w:name="Smart Hyperlink" w:semiHidden="1" w:unhideWhenUsed="1"/>
+    <w:lsdException w:name="Smart Link" w:semiHidden="1" w:unhideWhenUsed="1"/>
   </w:latentStyles>
   <w:style w:type="paragraph" w:default="1" w:styleId="Normal">
     <w:name w:val="Normal"/>
@@ -6990,6 +7713,7 @@
   <w:style w:type="character" w:default="1" w:styleId="DefaultParagraphFont">
     <w:name w:val="Default Paragraph Font"/>
     <w:uiPriority w:val="1"/>
+    <w:semiHidden/>
     <w:unhideWhenUsed/>
   </w:style>
   <w:style w:type="table" w:default="1" w:styleId="TableNormal">

</xml_diff>

<commit_message>
Update CI/CD bullet points
</commit_message>
<xml_diff>
--- a/TThomas Resume.docx
+++ b/TThomas Resume.docx
@@ -959,8 +959,6 @@
         </w:rPr>
         <w:t xml:space="preserve">Gitlab </w:t>
       </w:r>
-      <w:bookmarkStart w:id="0" w:name="_GoBack"/>
-      <w:bookmarkEnd w:id="0"/>
       <w:r>
         <w:rPr>
           <w:rFonts w:ascii="Tahoma" w:hAnsi="Tahoma" w:cs="Tahoma"/>
@@ -1259,6 +1257,20 @@
           <w:sz w:val="20"/>
         </w:rPr>
         <w:t>Maintainer of Configuration Management workflows on Linux servers using Puppet.</w:t>
+      </w:r>
+      <w:r>
+        <w:rPr>
+          <w:rFonts w:ascii="Tahoma" w:hAnsi="Tahoma" w:cs="Tahoma"/>
+          <w:sz w:val="20"/>
+        </w:rPr>
+        <w:t xml:space="preserve"> </w:t>
+      </w:r>
+      <w:r>
+        <w:rPr>
+          <w:rFonts w:ascii="Tahoma" w:hAnsi="Tahoma" w:cs="Tahoma"/>
+          <w:sz w:val="20"/>
+        </w:rPr>
+        <w:t>Recently setup a code approval process in GitLab after the SVN to Git Migration of the Business School's Puppet code.</w:t>
       </w:r>
     </w:p>
     <w:p>
@@ -4218,6 +4230,167 @@
     </w:p>
     <w:p>
       <w:pPr>
+        <w:pStyle w:val="ListParagraph"/>
+        <w:numPr>
+          <w:ilvl w:val="0"/>
+          <w:numId w:val="13"/>
+        </w:numPr>
+        <w:tabs>
+          <w:tab w:val="left" w:pos="900"/>
+        </w:tabs>
+        <w:spacing w:after="0"/>
+        <w:ind w:left="900"/>
+        <w:contextualSpacing w:val="0"/>
+        <w:rPr>
+          <w:rFonts w:ascii="Tahoma" w:hAnsi="Tahoma" w:cs="Tahoma"/>
+          <w:sz w:val="20"/>
+        </w:rPr>
+      </w:pPr>
+    </w:p>
+    <w:p>
+      <w:pPr>
+        <w:tabs>
+          <w:tab w:val="right" w:pos="9648"/>
+        </w:tabs>
+        <w:rPr>
+          <w:rFonts w:ascii="Tahoma" w:hAnsi="Tahoma" w:cs="Tahoma"/>
+          <w:sz w:val="20"/>
+        </w:rPr>
+      </w:pPr>
+      <w:r>
+        <w:rPr>
+          <w:rFonts w:ascii="Tahoma" w:hAnsi="Tahoma" w:cs="Tahoma"/>
+          <w:b/>
+          <w:color w:val="000000"/>
+          <w:sz w:val="20"/>
+        </w:rPr>
+        <w:t>CI/CD</w:t>
+      </w:r>
+      <w:r>
+        <w:rPr>
+          <w:rFonts w:ascii="Tahoma" w:hAnsi="Tahoma" w:cs="Tahoma"/>
+          <w:b/>
+          <w:color w:val="000000"/>
+          <w:sz w:val="20"/>
+        </w:rPr>
+        <w:t xml:space="preserve"> </w:t>
+      </w:r>
+    </w:p>
+    <w:p>
+      <w:pPr>
+        <w:pStyle w:val="ListParagraph"/>
+        <w:numPr>
+          <w:ilvl w:val="0"/>
+          <w:numId w:val="13"/>
+        </w:numPr>
+        <w:tabs>
+          <w:tab w:val="left" w:pos="900"/>
+        </w:tabs>
+        <w:rPr>
+          <w:rFonts w:ascii="Tahoma" w:hAnsi="Tahoma" w:cs="Tahoma"/>
+          <w:sz w:val="20"/>
+        </w:rPr>
+      </w:pPr>
+      <w:r>
+        <w:rPr>
+          <w:rFonts w:ascii="Tahoma" w:hAnsi="Tahoma" w:cs="Tahoma"/>
+          <w:sz w:val="20"/>
+        </w:rPr>
+        <w:t xml:space="preserve">* Setup CI/CD pipeline integration for </w:t>
+      </w:r>
+      <w:proofErr w:type="spellStart"/>
+      <w:r>
+        <w:rPr>
+          <w:rFonts w:ascii="Tahoma" w:hAnsi="Tahoma" w:cs="Tahoma"/>
+          <w:sz w:val="20"/>
+        </w:rPr>
+        <w:t>MacAthena</w:t>
+      </w:r>
+      <w:proofErr w:type="spellEnd"/>
+      <w:r>
+        <w:rPr>
+          <w:rFonts w:ascii="Tahoma" w:hAnsi="Tahoma" w:cs="Tahoma"/>
+          <w:sz w:val="20"/>
+        </w:rPr>
+        <w:t xml:space="preserve"> project (above).</w:t>
+      </w:r>
+    </w:p>
+    <w:p>
+      <w:pPr>
+        <w:pStyle w:val="ListParagraph"/>
+        <w:numPr>
+          <w:ilvl w:val="0"/>
+          <w:numId w:val="13"/>
+        </w:numPr>
+        <w:tabs>
+          <w:tab w:val="left" w:pos="900"/>
+        </w:tabs>
+        <w:spacing w:after="0"/>
+        <w:contextualSpacing w:val="0"/>
+        <w:rPr>
+          <w:rFonts w:ascii="Tahoma" w:hAnsi="Tahoma" w:cs="Tahoma"/>
+          <w:sz w:val="20"/>
+        </w:rPr>
+      </w:pPr>
+      <w:r>
+        <w:rPr>
+          <w:rFonts w:ascii="Tahoma" w:hAnsi="Tahoma" w:cs="Tahoma"/>
+          <w:sz w:val="20"/>
+        </w:rPr>
+        <w:t xml:space="preserve">* Recent experience with </w:t>
+      </w:r>
+      <w:proofErr w:type="spellStart"/>
+      <w:r>
+        <w:rPr>
+          <w:rFonts w:ascii="Tahoma" w:hAnsi="Tahoma" w:cs="Tahoma"/>
+          <w:sz w:val="20"/>
+        </w:rPr>
+        <w:t>GitLabCI</w:t>
+      </w:r>
+      <w:proofErr w:type="spellEnd"/>
+      <w:r>
+        <w:rPr>
+          <w:rFonts w:ascii="Tahoma" w:hAnsi="Tahoma" w:cs="Tahoma"/>
+          <w:sz w:val="20"/>
+        </w:rPr>
+        <w:t xml:space="preserve"> </w:t>
+      </w:r>
+      <w:r>
+        <w:rPr>
+          <w:rFonts w:ascii="Tahoma" w:hAnsi="Tahoma" w:cs="Tahoma"/>
+          <w:sz w:val="20"/>
+        </w:rPr>
+        <w:t>(</w:t>
+      </w:r>
+      <w:hyperlink r:id="rId12" w:history="1">
+        <w:r>
+          <w:rPr>
+            <w:rStyle w:val="Hyperlink"/>
+            <w:rFonts w:ascii="Tahoma" w:hAnsi="Tahoma" w:cs="Tahoma"/>
+            <w:sz w:val="20"/>
+          </w:rPr>
+          <w:t>https://about.gitlab.com/product/continuous-integration/</w:t>
+        </w:r>
+      </w:hyperlink>
+      <w:r>
+        <w:rPr>
+          <w:rFonts w:ascii="Tahoma" w:hAnsi="Tahoma" w:cs="Tahoma"/>
+          <w:sz w:val="20"/>
+        </w:rPr>
+        <w:t xml:space="preserve">) </w:t>
+      </w:r>
+      <w:bookmarkStart w:id="0" w:name="_GoBack"/>
+      <w:bookmarkEnd w:id="0"/>
+      <w:r>
+        <w:rPr>
+          <w:rFonts w:ascii="Tahoma" w:hAnsi="Tahoma" w:cs="Tahoma"/>
+          <w:sz w:val="20"/>
+        </w:rPr>
+        <w:t>at CU to build CAS SSO Java WAR file with Maven, and deploy the WAR file in an automated fashion on dev, stag, and prod server infrastructure, saving at least an hour per deployment.</w:t>
+      </w:r>
+    </w:p>
+    <w:p>
+      <w:pPr>
         <w:pBdr>
           <w:top w:val="single" w:sz="4" w:space="1" w:color="auto"/>
           <w:bottom w:val="single" w:sz="4" w:space="0" w:color="auto"/>
@@ -4806,8 +4979,8 @@
       </w:r>
     </w:p>
     <w:sectPr>
-      <w:headerReference w:type="even" r:id="rId12"/>
-      <w:headerReference w:type="default" r:id="rId13"/>
+      <w:headerReference w:type="even" r:id="rId13"/>
+      <w:headerReference w:type="default" r:id="rId14"/>
       <w:type w:val="continuous"/>
       <w:pgSz w:w="12240" w:h="15840" w:code="1"/>
       <w:pgMar w:top="720" w:right="720" w:bottom="835" w:left="720" w:header="720" w:footer="720" w:gutter="0"/>
@@ -7896,6 +8069,16 @@
       <w:u w:val="single"/>
     </w:rPr>
   </w:style>
+  <w:style w:type="character" w:styleId="UnresolvedMention">
+    <w:name w:val="Unresolved Mention"/>
+    <w:basedOn w:val="DefaultParagraphFont"/>
+    <w:uiPriority w:val="99"/>
+    <w:rsid w:val="00201C89"/>
+    <w:rPr>
+      <w:color w:val="605E5C"/>
+      <w:shd w:val="clear" w:color="auto" w:fill="E1DFDD"/>
+    </w:rPr>
+  </w:style>
 </w:styles>
 </file>
 

</xml_diff>

<commit_message>
Add AWS CloudFront project
</commit_message>
<xml_diff>
--- a/TThomas Resume.docx
+++ b/TThomas Resume.docx
@@ -1101,7 +1101,30 @@
           <w:rFonts w:ascii="Tahoma" w:hAnsi="Tahoma" w:cs="Tahoma"/>
           <w:sz w:val="20"/>
         </w:rPr>
-        <w:t xml:space="preserve">Projects include staging server for CAS SSO in Azure, and addition of new </w:t>
+        <w:t xml:space="preserve">Projects include staging server for CAS SSO in Azure, </w:t>
+      </w:r>
+      <w:bookmarkStart w:id="0" w:name="_GoBack"/>
+      <w:r>
+        <w:rPr>
+          <w:rFonts w:ascii="Tahoma" w:hAnsi="Tahoma" w:cs="Tahoma"/>
+          <w:sz w:val="20"/>
+        </w:rPr>
+        <w:t>deployment of AWS CloudFront for static web assets,</w:t>
+      </w:r>
+      <w:bookmarkEnd w:id="0"/>
+      <w:r>
+        <w:rPr>
+          <w:rFonts w:ascii="Tahoma" w:hAnsi="Tahoma" w:cs="Tahoma"/>
+          <w:sz w:val="20"/>
+        </w:rPr>
+        <w:t xml:space="preserve"> </w:t>
+      </w:r>
+      <w:r>
+        <w:rPr>
+          <w:rFonts w:ascii="Tahoma" w:hAnsi="Tahoma" w:cs="Tahoma"/>
+          <w:sz w:val="20"/>
+        </w:rPr>
+        <w:t xml:space="preserve">and addition of new </w:t>
       </w:r>
       <w:proofErr w:type="spellStart"/>
       <w:r>
@@ -1911,6 +1934,7 @@
           <w:color w:val="auto"/>
           <w:sz w:val="20"/>
         </w:rPr>
+        <w:lastRenderedPageBreak/>
         <w:t>Assist</w:t>
       </w:r>
       <w:r>
@@ -2019,7 +2043,6 @@
           <w:color w:val="auto"/>
           <w:sz w:val="20"/>
         </w:rPr>
-        <w:lastRenderedPageBreak/>
         <w:t>Author</w:t>
       </w:r>
       <w:r>
@@ -4679,8 +4702,6 @@
         </w:rPr>
         <w:t xml:space="preserve"> </w:t>
       </w:r>
-      <w:bookmarkStart w:id="0" w:name="_GoBack"/>
-      <w:bookmarkEnd w:id="0"/>
     </w:p>
     <w:p>
       <w:pPr>
@@ -4985,6 +5006,7 @@
           <w:color w:val="000000"/>
           <w:sz w:val="20"/>
         </w:rPr>
+        <w:lastRenderedPageBreak/>
         <w:t xml:space="preserve">Hobbies: </w:t>
       </w:r>
       <w:r>

</xml_diff>

<commit_message>
FIX: Typo on SWC cert date
</commit_message>
<xml_diff>
--- a/TThomas Resume.docx
+++ b/TThomas Resume.docx
@@ -3416,8 +3416,6 @@
         </w:rPr>
         <w:t xml:space="preserve"> for serving static web assets through Cloudfront.</w:t>
       </w:r>
-      <w:bookmarkStart w:id="0" w:name="_GoBack"/>
-      <w:bookmarkEnd w:id="0"/>
     </w:p>
     <w:p>
       <w:pPr>
@@ -4648,7 +4646,17 @@
           <w:sz w:val="20"/>
           <w:u w:val="single"/>
         </w:rPr>
-        <w:t>Dec 2019</w:t>
+        <w:t>Dec 201</w:t>
+      </w:r>
+      <w:r>
+        <w:rPr>
+          <w:rFonts w:ascii="Tahoma" w:hAnsi="Tahoma" w:cs="Tahoma"/>
+          <w:smallCaps/>
+          <w:color w:val="000000"/>
+          <w:sz w:val="20"/>
+          <w:u w:val="single"/>
+        </w:rPr>
+        <w:t>8</w:t>
       </w:r>
     </w:p>
     <w:p>
@@ -4736,7 +4744,29 @@
           <w:sz w:val="20"/>
           <w:u w:val="single"/>
         </w:rPr>
-        <w:t>Pro User and Power User Certified, MAY 2019</w:t>
+        <w:t>Pro User and Power User Certified, M</w:t>
+      </w:r>
+      <w:r>
+        <w:rPr>
+          <w:rFonts w:ascii="Tahoma" w:hAnsi="Tahoma" w:cs="Tahoma"/>
+          <w:smallCaps/>
+          <w:color w:val="000000"/>
+          <w:sz w:val="20"/>
+          <w:u w:val="single"/>
+        </w:rPr>
+        <w:t>ay</w:t>
+      </w:r>
+      <w:bookmarkStart w:id="0" w:name="_GoBack"/>
+      <w:bookmarkEnd w:id="0"/>
+      <w:r>
+        <w:rPr>
+          <w:rFonts w:ascii="Tahoma" w:hAnsi="Tahoma" w:cs="Tahoma"/>
+          <w:smallCaps/>
+          <w:color w:val="000000"/>
+          <w:sz w:val="20"/>
+          <w:u w:val="single"/>
+        </w:rPr>
+        <w:t xml:space="preserve"> 2019</w:t>
       </w:r>
     </w:p>
     <w:p>

</xml_diff>

<commit_message>
Re-order ed and cert values
Use reverse data order for education and certifications to match the rest of my resume
</commit_message>
<xml_diff>
--- a/TThomas Resume.docx
+++ b/TThomas Resume.docx
@@ -1,6 +1,6 @@
 
 <file path=word/document.xml><?xml version="1.0" encoding="utf-8"?>
-<w:document xmlns:wpc="http://schemas.microsoft.com/office/word/2010/wordprocessingCanvas" xmlns:cx="http://schemas.microsoft.com/office/drawing/2014/chartex" xmlns:cx1="http://schemas.microsoft.com/office/drawing/2015/9/8/chartex" xmlns:cx2="http://schemas.microsoft.com/office/drawing/2015/10/21/chartex" xmlns:cx3="http://schemas.microsoft.com/office/drawing/2016/5/9/chartex" xmlns:cx4="http://schemas.microsoft.com/office/drawing/2016/5/10/chartex" xmlns:cx5="http://schemas.microsoft.com/office/drawing/2016/5/11/chartex" xmlns:cx6="http://schemas.microsoft.com/office/drawing/2016/5/12/chartex" xmlns:cx7="http://schemas.microsoft.com/office/drawing/2016/5/13/chartex" xmlns:cx8="http://schemas.microsoft.com/office/drawing/2016/5/14/chartex" xmlns:mc="http://schemas.openxmlformats.org/markup-compatibility/2006" xmlns:aink="http://schemas.microsoft.com/office/drawing/2016/ink" xmlns:am3d="http://schemas.microsoft.com/office/drawing/2017/model3d" xmlns:o="urn:schemas-microsoft-com:office:office" xmlns:r="http://schemas.openxmlformats.org/officeDocument/2006/relationships" xmlns:m="http://schemas.openxmlformats.org/officeDocument/2006/math" xmlns:v="urn:schemas-microsoft-com:vml" xmlns:wp14="http://schemas.microsoft.com/office/word/2010/wordprocessingDrawing" xmlns:wp="http://schemas.openxmlformats.org/drawingml/2006/wordprocessingDrawing" xmlns:w10="urn:schemas-microsoft-com:office:word" xmlns:w="http://schemas.openxmlformats.org/wordprocessingml/2006/main" xmlns:w14="http://schemas.microsoft.com/office/word/2010/wordml" xmlns:w15="http://schemas.microsoft.com/office/word/2012/wordml" xmlns:w16cid="http://schemas.microsoft.com/office/word/2016/wordml/cid" xmlns:w16se="http://schemas.microsoft.com/office/word/2015/wordml/symex" xmlns:wpg="http://schemas.microsoft.com/office/word/2010/wordprocessingGroup" xmlns:wpi="http://schemas.microsoft.com/office/word/2010/wordprocessingInk" xmlns:wne="http://schemas.microsoft.com/office/word/2006/wordml" xmlns:wps="http://schemas.microsoft.com/office/word/2010/wordprocessingShape" mc:Ignorable="w14 w15 w16se w16cid wp14">
+<w:document xmlns:wpc="http://schemas.microsoft.com/office/word/2010/wordprocessingCanvas" xmlns:cx="http://schemas.microsoft.com/office/drawing/2014/chartex" xmlns:cx1="http://schemas.microsoft.com/office/drawing/2015/9/8/chartex" xmlns:cx2="http://schemas.microsoft.com/office/drawing/2015/10/21/chartex" xmlns:cx3="http://schemas.microsoft.com/office/drawing/2016/5/9/chartex" xmlns:cx4="http://schemas.microsoft.com/office/drawing/2016/5/10/chartex" xmlns:cx5="http://schemas.microsoft.com/office/drawing/2016/5/11/chartex" xmlns:cx6="http://schemas.microsoft.com/office/drawing/2016/5/12/chartex" xmlns:cx7="http://schemas.microsoft.com/office/drawing/2016/5/13/chartex" xmlns:cx8="http://schemas.microsoft.com/office/drawing/2016/5/14/chartex" xmlns:mc="http://schemas.openxmlformats.org/markup-compatibility/2006" xmlns:aink="http://schemas.microsoft.com/office/drawing/2016/ink" xmlns:am3d="http://schemas.microsoft.com/office/drawing/2017/model3d" xmlns:o="urn:schemas-microsoft-com:office:office" xmlns:r="http://schemas.openxmlformats.org/officeDocument/2006/relationships" xmlns:m="http://schemas.openxmlformats.org/officeDocument/2006/math" xmlns:v="urn:schemas-microsoft-com:vml" xmlns:wp14="http://schemas.microsoft.com/office/word/2010/wordprocessingDrawing" xmlns:wp="http://schemas.openxmlformats.org/drawingml/2006/wordprocessingDrawing" xmlns:w10="urn:schemas-microsoft-com:office:word" xmlns:w="http://schemas.openxmlformats.org/wordprocessingml/2006/main" xmlns:w14="http://schemas.microsoft.com/office/word/2010/wordml" xmlns:w15="http://schemas.microsoft.com/office/word/2012/wordml" xmlns:w16cex="http://schemas.microsoft.com/office/word/2018/wordml/cex" xmlns:w16cid="http://schemas.microsoft.com/office/word/2016/wordml/cid" xmlns:w16="http://schemas.microsoft.com/office/word/2018/wordml" xmlns:w16se="http://schemas.microsoft.com/office/word/2015/wordml/symex" xmlns:wpg="http://schemas.microsoft.com/office/word/2010/wordprocessingGroup" xmlns:wpi="http://schemas.microsoft.com/office/word/2010/wordprocessingInk" xmlns:wne="http://schemas.microsoft.com/office/word/2006/wordml" xmlns:wps="http://schemas.microsoft.com/office/word/2010/wordprocessingShape" mc:Ignorable="w14 w15 w16se w16cid w16 w16cex wp14">
   <w:body>
     <w:tbl>
       <w:tblPr>
@@ -213,7 +213,7 @@
                       <v:stroke joinstyle="miter"/>
                       <v:path gradientshapeok="t" o:connecttype="rect"/>
                     </v:shapetype>
-                    <v:shape id="Text Box 2" o:spid="_x0000_s1026" type="#_x0000_t202" style="position:absolute;left:0;text-align:left;margin-left:258.15pt;margin-top:-9pt;width:67.1pt;height:66.4pt;z-index:251657728;visibility:visible;mso-wrap-style:none;mso-width-percent:0;mso-height-percent:0;mso-wrap-distance-left:9pt;mso-wrap-distance-top:0;mso-wrap-distance-right:9pt;mso-wrap-distance-bottom:0;mso-position-horizontal:absolute;mso-position-horizontal-relative:text;mso-position-vertical:absolute;mso-position-vertical-relative:text;mso-width-percent:0;mso-height-percent:0;mso-width-relative:page;mso-height-relative:page;v-text-anchor:top" o:gfxdata="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" filled="f" stroked="f">
+                    <v:shape id="Text Box 2" o:spid="_x0000_s1026" type="#_x0000_t202" style="position:absolute;left:0;text-align:left;margin-left:258.15pt;margin-top:-9pt;width:67.1pt;height:66.4pt;z-index:251657728;visibility:visible;mso-wrap-style:none;mso-width-percent:0;mso-height-percent:0;mso-wrap-distance-left:9pt;mso-wrap-distance-top:0;mso-wrap-distance-right:9pt;mso-wrap-distance-bottom:0;mso-position-horizontal:absolute;mso-position-horizontal-relative:text;mso-position-vertical:absolute;mso-position-vertical-relative:text;mso-width-percent:0;mso-height-percent:0;mso-width-relative:page;mso-height-relative:page;v-text-anchor:top" o:gfxdata="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" filled="f" stroked="f">
                       <v:shadow color="black" opacity="49150f" offset=".74833mm,.74833mm"/>
                       <v:textbox style="mso-fit-shape-to-text:t" inset=",7.2pt,,7.2pt">
                         <w:txbxContent>
@@ -4441,20 +4441,15 @@
         <w:spacing w:before="200"/>
         <w:rPr>
           <w:rFonts w:ascii="Tahoma" w:hAnsi="Tahoma" w:cs="Tahoma"/>
-          <w:color w:val="000000"/>
-          <w:sz w:val="20"/>
-        </w:rPr>
-      </w:pPr>
-      <w:r>
-        <w:rPr>
-          <w:rFonts w:ascii="Tahoma" w:hAnsi="Tahoma" w:cs="Tahoma"/>
           <w:smallCaps/>
           <w:color w:val="000000"/>
           <w:sz w:val="20"/>
           <w:u w:val="single"/>
         </w:rPr>
-        <w:t xml:space="preserve">Coursework completed toward </w:t>
-      </w:r>
+      </w:pPr>
+      <w:bookmarkStart w:id="0" w:name="_GoBack"/>
+      <w:bookmarkEnd w:id="0"/>
+      <w:proofErr w:type="spellStart"/>
       <w:r>
         <w:rPr>
           <w:rFonts w:ascii="Tahoma" w:hAnsi="Tahoma" w:cs="Tahoma"/>
@@ -4463,8 +4458,9 @@
           <w:sz w:val="20"/>
           <w:u w:val="single"/>
         </w:rPr>
-        <w:t xml:space="preserve">Bachelor of </w:t>
-      </w:r>
+        <w:t>SumoLogic</w:t>
+      </w:r>
+      <w:proofErr w:type="spellEnd"/>
       <w:r>
         <w:rPr>
           <w:rFonts w:ascii="Tahoma" w:hAnsi="Tahoma" w:cs="Tahoma"/>
@@ -4473,29 +4469,44 @@
           <w:sz w:val="20"/>
           <w:u w:val="single"/>
         </w:rPr>
-        <w:t>Science in Education (B.S</w:t>
-      </w:r>
-      <w:r>
-        <w:rPr>
-          <w:rFonts w:ascii="Tahoma" w:hAnsi="Tahoma" w:cs="Tahoma"/>
+        <w:t xml:space="preserve"> Pro User and Power User Certified, May 2019</w:t>
+      </w:r>
+    </w:p>
+    <w:p>
+      <w:pPr>
+        <w:spacing w:before="40"/>
+        <w:ind w:left="900"/>
+        <w:rPr>
+          <w:rFonts w:ascii="Tahoma" w:hAnsi="Tahoma" w:cs="Tahoma"/>
+          <w:i/>
           <w:smallCaps/>
           <w:color w:val="000000"/>
           <w:sz w:val="20"/>
-          <w:u w:val="single"/>
-        </w:rPr>
-        <w:t>.</w:t>
-      </w:r>
-      <w:r>
-        <w:rPr>
-          <w:rFonts w:ascii="Tahoma" w:hAnsi="Tahoma" w:cs="Tahoma"/>
+        </w:rPr>
+      </w:pPr>
+      <w:r>
+        <w:rPr>
+          <w:rFonts w:ascii="Tahoma" w:hAnsi="Tahoma" w:cs="Tahoma"/>
+          <w:i/>
+          <w:color w:val="000000"/>
+          <w:sz w:val="20"/>
+        </w:rPr>
+        <w:t>Certification</w:t>
+      </w:r>
+      <w:r>
+        <w:rPr>
+          <w:rFonts w:ascii="Tahoma" w:hAnsi="Tahoma" w:cs="Tahoma"/>
+          <w:i/>
           <w:smallCaps/>
           <w:color w:val="000000"/>
           <w:sz w:val="20"/>
-          <w:u w:val="single"/>
-        </w:rPr>
-        <w:t>E</w:t>
-      </w:r>
-      <w:r>
+        </w:rPr>
+        <w:t xml:space="preserve"> ids: a58a-5735-946f-f40d, 150e-316a-1ed6-3e65 </w:t>
+      </w:r>
+    </w:p>
+    <w:p>
+      <w:pPr>
+        <w:spacing w:before="200"/>
         <w:rPr>
           <w:rFonts w:ascii="Tahoma" w:hAnsi="Tahoma" w:cs="Tahoma"/>
           <w:smallCaps/>
@@ -4503,8 +4514,7 @@
           <w:sz w:val="20"/>
           <w:u w:val="single"/>
         </w:rPr>
-        <w:t>d</w:t>
-      </w:r>
+      </w:pPr>
       <w:r>
         <w:rPr>
           <w:rFonts w:ascii="Tahoma" w:hAnsi="Tahoma" w:cs="Tahoma"/>
@@ -4513,7 +4523,7 @@
           <w:sz w:val="20"/>
           <w:u w:val="single"/>
         </w:rPr>
-        <w:t>.</w:t>
+        <w:t>Software Carpentries Certified Instructor</w:t>
       </w:r>
       <w:r>
         <w:rPr>
@@ -4523,7 +4533,7 @@
           <w:sz w:val="20"/>
           <w:u w:val="single"/>
         </w:rPr>
-        <w:t xml:space="preserve">) in </w:t>
+        <w:t xml:space="preserve">, </w:t>
       </w:r>
       <w:r>
         <w:rPr>
@@ -4533,130 +4543,7 @@
           <w:sz w:val="20"/>
           <w:u w:val="single"/>
         </w:rPr>
-        <w:t>Music Education</w:t>
-      </w:r>
-      <w:r>
-        <w:rPr>
-          <w:rFonts w:ascii="Tahoma" w:hAnsi="Tahoma" w:cs="Tahoma"/>
-          <w:smallCaps/>
-          <w:color w:val="000000"/>
-          <w:sz w:val="20"/>
-          <w:u w:val="single"/>
-        </w:rPr>
-        <w:t xml:space="preserve">, </w:t>
-      </w:r>
-      <w:r>
-        <w:rPr>
-          <w:rFonts w:ascii="Tahoma" w:hAnsi="Tahoma" w:cs="Tahoma"/>
-          <w:smallCaps/>
-          <w:color w:val="000000"/>
-          <w:sz w:val="20"/>
-          <w:u w:val="single"/>
-        </w:rPr>
-        <w:t xml:space="preserve">Sep </w:t>
-      </w:r>
-      <w:r>
-        <w:rPr>
-          <w:rFonts w:ascii="Tahoma" w:hAnsi="Tahoma" w:cs="Tahoma"/>
-          <w:smallCaps/>
-          <w:color w:val="000000"/>
-          <w:sz w:val="20"/>
-          <w:u w:val="single"/>
-        </w:rPr>
-        <w:t>2011-</w:t>
-      </w:r>
-      <w:r>
-        <w:rPr>
-          <w:rFonts w:ascii="Tahoma" w:hAnsi="Tahoma" w:cs="Tahoma"/>
-          <w:smallCaps/>
-          <w:color w:val="000000"/>
-          <w:sz w:val="20"/>
-          <w:u w:val="single"/>
-        </w:rPr>
-        <w:t xml:space="preserve"> Dec </w:t>
-      </w:r>
-      <w:r>
-        <w:rPr>
-          <w:rFonts w:ascii="Tahoma" w:hAnsi="Tahoma" w:cs="Tahoma"/>
-          <w:smallCaps/>
-          <w:color w:val="000000"/>
-          <w:sz w:val="20"/>
-          <w:u w:val="single"/>
-        </w:rPr>
-        <w:t>2012</w:t>
-      </w:r>
-    </w:p>
-    <w:p>
-      <w:pPr>
-        <w:spacing w:before="40"/>
-        <w:ind w:left="900"/>
-        <w:rPr>
-          <w:rFonts w:ascii="Tahoma" w:hAnsi="Tahoma" w:cs="Tahoma"/>
-          <w:i/>
-          <w:color w:val="000000"/>
-          <w:sz w:val="20"/>
-        </w:rPr>
-      </w:pPr>
-      <w:r>
-        <w:rPr>
-          <w:rFonts w:ascii="Tahoma" w:hAnsi="Tahoma" w:cs="Tahoma"/>
-          <w:i/>
-          <w:color w:val="000000"/>
-          <w:sz w:val="20"/>
-        </w:rPr>
-        <w:t>Hofstra University, Hempstead NY</w:t>
-      </w:r>
-    </w:p>
-    <w:p>
-      <w:pPr>
-        <w:spacing w:before="200"/>
-        <w:rPr>
-          <w:rFonts w:ascii="Tahoma" w:hAnsi="Tahoma" w:cs="Tahoma"/>
-          <w:smallCaps/>
-          <w:color w:val="000000"/>
-          <w:sz w:val="20"/>
-          <w:u w:val="single"/>
-        </w:rPr>
-      </w:pPr>
-      <w:r>
-        <w:rPr>
-          <w:rFonts w:ascii="Tahoma" w:hAnsi="Tahoma" w:cs="Tahoma"/>
-          <w:smallCaps/>
-          <w:color w:val="000000"/>
-          <w:sz w:val="20"/>
-          <w:u w:val="single"/>
-        </w:rPr>
-        <w:t>Software Carpentries Certified Instructor</w:t>
-      </w:r>
-      <w:r>
-        <w:rPr>
-          <w:rFonts w:ascii="Tahoma" w:hAnsi="Tahoma" w:cs="Tahoma"/>
-          <w:smallCaps/>
-          <w:color w:val="000000"/>
-          <w:sz w:val="20"/>
-          <w:u w:val="single"/>
-        </w:rPr>
-        <w:t xml:space="preserve">, </w:t>
-      </w:r>
-      <w:r>
-        <w:rPr>
-          <w:rFonts w:ascii="Tahoma" w:hAnsi="Tahoma" w:cs="Tahoma"/>
-          <w:smallCaps/>
-          <w:color w:val="000000"/>
-          <w:sz w:val="20"/>
-          <w:u w:val="single"/>
-        </w:rPr>
-        <w:t>Dec 201</w:t>
-      </w:r>
-      <w:r>
-        <w:rPr>
-          <w:rFonts w:ascii="Tahoma" w:hAnsi="Tahoma" w:cs="Tahoma"/>
-          <w:smallCaps/>
-          <w:color w:val="000000"/>
-          <w:sz w:val="20"/>
-          <w:u w:val="single"/>
-        </w:rPr>
-        <w:t>8</w:t>
+        <w:t>Dec 2018</w:t>
       </w:r>
     </w:p>
     <w:p>
@@ -4693,6 +4580,156 @@
     </w:p>
     <w:p>
       <w:pPr>
+        <w:spacing w:before="200"/>
+        <w:rPr>
+          <w:rFonts w:ascii="Tahoma" w:hAnsi="Tahoma" w:cs="Tahoma"/>
+          <w:color w:val="000000"/>
+          <w:sz w:val="20"/>
+        </w:rPr>
+      </w:pPr>
+      <w:r>
+        <w:rPr>
+          <w:rFonts w:ascii="Tahoma" w:hAnsi="Tahoma" w:cs="Tahoma"/>
+          <w:smallCaps/>
+          <w:color w:val="000000"/>
+          <w:sz w:val="20"/>
+          <w:u w:val="single"/>
+        </w:rPr>
+        <w:t xml:space="preserve">Coursework completed toward </w:t>
+      </w:r>
+      <w:r>
+        <w:rPr>
+          <w:rFonts w:ascii="Tahoma" w:hAnsi="Tahoma" w:cs="Tahoma"/>
+          <w:smallCaps/>
+          <w:color w:val="000000"/>
+          <w:sz w:val="20"/>
+          <w:u w:val="single"/>
+        </w:rPr>
+        <w:t xml:space="preserve">Bachelor of </w:t>
+      </w:r>
+      <w:r>
+        <w:rPr>
+          <w:rFonts w:ascii="Tahoma" w:hAnsi="Tahoma" w:cs="Tahoma"/>
+          <w:smallCaps/>
+          <w:color w:val="000000"/>
+          <w:sz w:val="20"/>
+          <w:u w:val="single"/>
+        </w:rPr>
+        <w:t>Science in Education (B.S</w:t>
+      </w:r>
+      <w:r>
+        <w:rPr>
+          <w:rFonts w:ascii="Tahoma" w:hAnsi="Tahoma" w:cs="Tahoma"/>
+          <w:smallCaps/>
+          <w:color w:val="000000"/>
+          <w:sz w:val="20"/>
+          <w:u w:val="single"/>
+        </w:rPr>
+        <w:t>.</w:t>
+      </w:r>
+      <w:r>
+        <w:rPr>
+          <w:rFonts w:ascii="Tahoma" w:hAnsi="Tahoma" w:cs="Tahoma"/>
+          <w:smallCaps/>
+          <w:color w:val="000000"/>
+          <w:sz w:val="20"/>
+          <w:u w:val="single"/>
+        </w:rPr>
+        <w:t>E</w:t>
+      </w:r>
+      <w:r>
+        <w:rPr>
+          <w:rFonts w:ascii="Tahoma" w:hAnsi="Tahoma" w:cs="Tahoma"/>
+          <w:smallCaps/>
+          <w:color w:val="000000"/>
+          <w:sz w:val="20"/>
+          <w:u w:val="single"/>
+        </w:rPr>
+        <w:t>d</w:t>
+      </w:r>
+      <w:r>
+        <w:rPr>
+          <w:rFonts w:ascii="Tahoma" w:hAnsi="Tahoma" w:cs="Tahoma"/>
+          <w:smallCaps/>
+          <w:color w:val="000000"/>
+          <w:sz w:val="20"/>
+          <w:u w:val="single"/>
+        </w:rPr>
+        <w:t>.</w:t>
+      </w:r>
+      <w:r>
+        <w:rPr>
+          <w:rFonts w:ascii="Tahoma" w:hAnsi="Tahoma" w:cs="Tahoma"/>
+          <w:smallCaps/>
+          <w:color w:val="000000"/>
+          <w:sz w:val="20"/>
+          <w:u w:val="single"/>
+        </w:rPr>
+        <w:t xml:space="preserve">) in </w:t>
+      </w:r>
+      <w:r>
+        <w:rPr>
+          <w:rFonts w:ascii="Tahoma" w:hAnsi="Tahoma" w:cs="Tahoma"/>
+          <w:smallCaps/>
+          <w:color w:val="000000"/>
+          <w:sz w:val="20"/>
+          <w:u w:val="single"/>
+        </w:rPr>
+        <w:t>Music Education</w:t>
+      </w:r>
+      <w:r>
+        <w:rPr>
+          <w:rFonts w:ascii="Tahoma" w:hAnsi="Tahoma" w:cs="Tahoma"/>
+          <w:smallCaps/>
+          <w:color w:val="000000"/>
+          <w:sz w:val="20"/>
+          <w:u w:val="single"/>
+        </w:rPr>
+        <w:t xml:space="preserve">, </w:t>
+      </w:r>
+      <w:r>
+        <w:rPr>
+          <w:rFonts w:ascii="Tahoma" w:hAnsi="Tahoma" w:cs="Tahoma"/>
+          <w:smallCaps/>
+          <w:color w:val="000000"/>
+          <w:sz w:val="20"/>
+          <w:u w:val="single"/>
+        </w:rPr>
+        <w:t xml:space="preserve">Sep </w:t>
+      </w:r>
+      <w:r>
+        <w:rPr>
+          <w:rFonts w:ascii="Tahoma" w:hAnsi="Tahoma" w:cs="Tahoma"/>
+          <w:smallCaps/>
+          <w:color w:val="000000"/>
+          <w:sz w:val="20"/>
+          <w:u w:val="single"/>
+        </w:rPr>
+        <w:t>2011-</w:t>
+      </w:r>
+      <w:r>
+        <w:rPr>
+          <w:rFonts w:ascii="Tahoma" w:hAnsi="Tahoma" w:cs="Tahoma"/>
+          <w:smallCaps/>
+          <w:color w:val="000000"/>
+          <w:sz w:val="20"/>
+          <w:u w:val="single"/>
+        </w:rPr>
+        <w:t xml:space="preserve"> Dec </w:t>
+      </w:r>
+      <w:r>
+        <w:rPr>
+          <w:rFonts w:ascii="Tahoma" w:hAnsi="Tahoma" w:cs="Tahoma"/>
+          <w:smallCaps/>
+          <w:color w:val="000000"/>
+          <w:sz w:val="20"/>
+          <w:u w:val="single"/>
+        </w:rPr>
+        <w:t>2012</w:t>
+      </w:r>
+    </w:p>
+    <w:p>
+      <w:pPr>
         <w:spacing w:before="40"/>
         <w:ind w:left="900"/>
         <w:rPr>
@@ -4702,120 +4739,26 @@
           <w:sz w:val="20"/>
         </w:rPr>
       </w:pPr>
-    </w:p>
-    <w:p>
-      <w:pPr>
-        <w:spacing w:before="40"/>
-        <w:rPr>
-          <w:rFonts w:ascii="Tahoma" w:hAnsi="Tahoma" w:cs="Tahoma"/>
-          <w:smallCaps/>
-          <w:color w:val="000000"/>
-          <w:sz w:val="20"/>
-          <w:u w:val="single"/>
-        </w:rPr>
-      </w:pPr>
-      <w:proofErr w:type="spellStart"/>
-      <w:r>
-        <w:rPr>
-          <w:rFonts w:ascii="Tahoma" w:hAnsi="Tahoma" w:cs="Tahoma"/>
-          <w:smallCaps/>
-          <w:color w:val="000000"/>
-          <w:sz w:val="20"/>
-          <w:u w:val="single"/>
-        </w:rPr>
-        <w:t>SumoLogic</w:t>
-      </w:r>
-      <w:proofErr w:type="spellEnd"/>
-      <w:r>
-        <w:rPr>
-          <w:rFonts w:ascii="Tahoma" w:hAnsi="Tahoma" w:cs="Tahoma"/>
-          <w:smallCaps/>
-          <w:color w:val="000000"/>
-          <w:sz w:val="20"/>
-          <w:u w:val="single"/>
-        </w:rPr>
-        <w:t xml:space="preserve"> </w:t>
-      </w:r>
-      <w:r>
-        <w:rPr>
-          <w:rFonts w:ascii="Tahoma" w:hAnsi="Tahoma" w:cs="Tahoma"/>
-          <w:smallCaps/>
-          <w:color w:val="000000"/>
-          <w:sz w:val="20"/>
-          <w:u w:val="single"/>
-        </w:rPr>
-        <w:t>Pro User and Power User Certified, M</w:t>
-      </w:r>
-      <w:r>
-        <w:rPr>
-          <w:rFonts w:ascii="Tahoma" w:hAnsi="Tahoma" w:cs="Tahoma"/>
-          <w:smallCaps/>
-          <w:color w:val="000000"/>
-          <w:sz w:val="20"/>
-          <w:u w:val="single"/>
-        </w:rPr>
-        <w:t>ay</w:t>
-      </w:r>
-      <w:bookmarkStart w:id="0" w:name="_GoBack"/>
-      <w:bookmarkEnd w:id="0"/>
-      <w:r>
-        <w:rPr>
-          <w:rFonts w:ascii="Tahoma" w:hAnsi="Tahoma" w:cs="Tahoma"/>
-          <w:smallCaps/>
-          <w:color w:val="000000"/>
-          <w:sz w:val="20"/>
-          <w:u w:val="single"/>
-        </w:rPr>
-        <w:t xml:space="preserve"> 2019</w:t>
-      </w:r>
-    </w:p>
-    <w:p>
-      <w:pPr>
-        <w:spacing w:before="40"/>
-        <w:ind w:left="900"/>
+      <w:r>
         <w:rPr>
           <w:rFonts w:ascii="Tahoma" w:hAnsi="Tahoma" w:cs="Tahoma"/>
           <w:i/>
           <w:color w:val="000000"/>
           <w:sz w:val="20"/>
         </w:rPr>
-      </w:pPr>
-      <w:r>
+        <w:t>Hofstra University, Hempstead NY</w:t>
+      </w:r>
+    </w:p>
+    <w:p>
+      <w:pPr>
+        <w:spacing w:before="40"/>
         <w:rPr>
           <w:rFonts w:ascii="Tahoma" w:hAnsi="Tahoma" w:cs="Tahoma"/>
           <w:i/>
           <w:color w:val="000000"/>
           <w:sz w:val="20"/>
         </w:rPr>
-        <w:t xml:space="preserve">Certification IDs: </w:t>
-      </w:r>
-      <w:r>
-        <w:rPr>
-          <w:rFonts w:ascii="Tahoma" w:hAnsi="Tahoma" w:cs="Tahoma"/>
-          <w:i/>
-          <w:color w:val="000000"/>
-          <w:sz w:val="20"/>
-        </w:rPr>
-        <w:t>a58a-5735-946f-f40d</w:t>
-      </w:r>
-      <w:r>
-        <w:rPr>
-          <w:rFonts w:ascii="Tahoma" w:hAnsi="Tahoma" w:cs="Tahoma"/>
-          <w:i/>
-          <w:color w:val="000000"/>
-          <w:sz w:val="20"/>
-        </w:rPr>
-        <w:t xml:space="preserve">, </w:t>
-      </w:r>
-      <w:r>
-        <w:rPr>
-          <w:rFonts w:ascii="Tahoma" w:hAnsi="Tahoma" w:cs="Tahoma"/>
-          <w:i/>
-          <w:color w:val="000000"/>
-          <w:sz w:val="20"/>
-        </w:rPr>
-        <w:t xml:space="preserve">150e-316a-1ed6-3e65 </w:t>
-      </w:r>
+      </w:pPr>
     </w:p>
     <w:p>
       <w:pPr>
@@ -5058,7 +5001,7 @@
 </file>
 
 <file path=word/endnotes.xml><?xml version="1.0" encoding="utf-8"?>
-<w:endnotes xmlns:wpc="http://schemas.microsoft.com/office/word/2010/wordprocessingCanvas" xmlns:cx="http://schemas.microsoft.com/office/drawing/2014/chartex" xmlns:cx1="http://schemas.microsoft.com/office/drawing/2015/9/8/chartex" xmlns:cx2="http://schemas.microsoft.com/office/drawing/2015/10/21/chartex" xmlns:cx3="http://schemas.microsoft.com/office/drawing/2016/5/9/chartex" xmlns:cx4="http://schemas.microsoft.com/office/drawing/2016/5/10/chartex" xmlns:cx5="http://schemas.microsoft.com/office/drawing/2016/5/11/chartex" xmlns:cx6="http://schemas.microsoft.com/office/drawing/2016/5/12/chartex" xmlns:cx7="http://schemas.microsoft.com/office/drawing/2016/5/13/chartex" xmlns:cx8="http://schemas.microsoft.com/office/drawing/2016/5/14/chartex" xmlns:mc="http://schemas.openxmlformats.org/markup-compatibility/2006" xmlns:aink="http://schemas.microsoft.com/office/drawing/2016/ink" xmlns:am3d="http://schemas.microsoft.com/office/drawing/2017/model3d" xmlns:o="urn:schemas-microsoft-com:office:office" xmlns:r="http://schemas.openxmlformats.org/officeDocument/2006/relationships" xmlns:m="http://schemas.openxmlformats.org/officeDocument/2006/math" xmlns:v="urn:schemas-microsoft-com:vml" xmlns:wp14="http://schemas.microsoft.com/office/word/2010/wordprocessingDrawing" xmlns:wp="http://schemas.openxmlformats.org/drawingml/2006/wordprocessingDrawing" xmlns:w10="urn:schemas-microsoft-com:office:word" xmlns:w="http://schemas.openxmlformats.org/wordprocessingml/2006/main" xmlns:w14="http://schemas.microsoft.com/office/word/2010/wordml" xmlns:w15="http://schemas.microsoft.com/office/word/2012/wordml" xmlns:w16cid="http://schemas.microsoft.com/office/word/2016/wordml/cid" xmlns:w16se="http://schemas.microsoft.com/office/word/2015/wordml/symex" xmlns:wpg="http://schemas.microsoft.com/office/word/2010/wordprocessingGroup" xmlns:wpi="http://schemas.microsoft.com/office/word/2010/wordprocessingInk" xmlns:wne="http://schemas.microsoft.com/office/word/2006/wordml" xmlns:wps="http://schemas.microsoft.com/office/word/2010/wordprocessingShape" mc:Ignorable="w14 w15 w16se w16cid wp14">
+<w:endnotes xmlns:wpc="http://schemas.microsoft.com/office/word/2010/wordprocessingCanvas" xmlns:cx="http://schemas.microsoft.com/office/drawing/2014/chartex" xmlns:cx1="http://schemas.microsoft.com/office/drawing/2015/9/8/chartex" xmlns:cx2="http://schemas.microsoft.com/office/drawing/2015/10/21/chartex" xmlns:cx3="http://schemas.microsoft.com/office/drawing/2016/5/9/chartex" xmlns:cx4="http://schemas.microsoft.com/office/drawing/2016/5/10/chartex" xmlns:cx5="http://schemas.microsoft.com/office/drawing/2016/5/11/chartex" xmlns:cx6="http://schemas.microsoft.com/office/drawing/2016/5/12/chartex" xmlns:cx7="http://schemas.microsoft.com/office/drawing/2016/5/13/chartex" xmlns:cx8="http://schemas.microsoft.com/office/drawing/2016/5/14/chartex" xmlns:mc="http://schemas.openxmlformats.org/markup-compatibility/2006" xmlns:aink="http://schemas.microsoft.com/office/drawing/2016/ink" xmlns:am3d="http://schemas.microsoft.com/office/drawing/2017/model3d" xmlns:o="urn:schemas-microsoft-com:office:office" xmlns:r="http://schemas.openxmlformats.org/officeDocument/2006/relationships" xmlns:m="http://schemas.openxmlformats.org/officeDocument/2006/math" xmlns:v="urn:schemas-microsoft-com:vml" xmlns:wp14="http://schemas.microsoft.com/office/word/2010/wordprocessingDrawing" xmlns:wp="http://schemas.openxmlformats.org/drawingml/2006/wordprocessingDrawing" xmlns:w10="urn:schemas-microsoft-com:office:word" xmlns:w="http://schemas.openxmlformats.org/wordprocessingml/2006/main" xmlns:w14="http://schemas.microsoft.com/office/word/2010/wordml" xmlns:w15="http://schemas.microsoft.com/office/word/2012/wordml" xmlns:w16cex="http://schemas.microsoft.com/office/word/2018/wordml/cex" xmlns:w16cid="http://schemas.microsoft.com/office/word/2016/wordml/cid" xmlns:w16="http://schemas.microsoft.com/office/word/2018/wordml" xmlns:w16se="http://schemas.microsoft.com/office/word/2015/wordml/symex" xmlns:wpg="http://schemas.microsoft.com/office/word/2010/wordprocessingGroup" xmlns:wpi="http://schemas.microsoft.com/office/word/2010/wordprocessingInk" xmlns:wne="http://schemas.microsoft.com/office/word/2006/wordml" xmlns:wps="http://schemas.microsoft.com/office/word/2010/wordprocessingShape" mc:Ignorable="w14 w15 w16se w16cid w16 w16cex wp14">
   <w:endnote w:type="separator" w:id="-1">
     <w:p>
       <w:r>
@@ -5077,7 +5020,7 @@
 </file>
 
 <file path=word/footnotes.xml><?xml version="1.0" encoding="utf-8"?>
-<w:footnotes xmlns:wpc="http://schemas.microsoft.com/office/word/2010/wordprocessingCanvas" xmlns:cx="http://schemas.microsoft.com/office/drawing/2014/chartex" xmlns:cx1="http://schemas.microsoft.com/office/drawing/2015/9/8/chartex" xmlns:cx2="http://schemas.microsoft.com/office/drawing/2015/10/21/chartex" xmlns:cx3="http://schemas.microsoft.com/office/drawing/2016/5/9/chartex" xmlns:cx4="http://schemas.microsoft.com/office/drawing/2016/5/10/chartex" xmlns:cx5="http://schemas.microsoft.com/office/drawing/2016/5/11/chartex" xmlns:cx6="http://schemas.microsoft.com/office/drawing/2016/5/12/chartex" xmlns:cx7="http://schemas.microsoft.com/office/drawing/2016/5/13/chartex" xmlns:cx8="http://schemas.microsoft.com/office/drawing/2016/5/14/chartex" xmlns:mc="http://schemas.openxmlformats.org/markup-compatibility/2006" xmlns:aink="http://schemas.microsoft.com/office/drawing/2016/ink" xmlns:am3d="http://schemas.microsoft.com/office/drawing/2017/model3d" xmlns:o="urn:schemas-microsoft-com:office:office" xmlns:r="http://schemas.openxmlformats.org/officeDocument/2006/relationships" xmlns:m="http://schemas.openxmlformats.org/officeDocument/2006/math" xmlns:v="urn:schemas-microsoft-com:vml" xmlns:wp14="http://schemas.microsoft.com/office/word/2010/wordprocessingDrawing" xmlns:wp="http://schemas.openxmlformats.org/drawingml/2006/wordprocessingDrawing" xmlns:w10="urn:schemas-microsoft-com:office:word" xmlns:w="http://schemas.openxmlformats.org/wordprocessingml/2006/main" xmlns:w14="http://schemas.microsoft.com/office/word/2010/wordml" xmlns:w15="http://schemas.microsoft.com/office/word/2012/wordml" xmlns:w16cid="http://schemas.microsoft.com/office/word/2016/wordml/cid" xmlns:w16se="http://schemas.microsoft.com/office/word/2015/wordml/symex" xmlns:wpg="http://schemas.microsoft.com/office/word/2010/wordprocessingGroup" xmlns:wpi="http://schemas.microsoft.com/office/word/2010/wordprocessingInk" xmlns:wne="http://schemas.microsoft.com/office/word/2006/wordml" xmlns:wps="http://schemas.microsoft.com/office/word/2010/wordprocessingShape" mc:Ignorable="w14 w15 w16se w16cid wp14">
+<w:footnotes xmlns:wpc="http://schemas.microsoft.com/office/word/2010/wordprocessingCanvas" xmlns:cx="http://schemas.microsoft.com/office/drawing/2014/chartex" xmlns:cx1="http://schemas.microsoft.com/office/drawing/2015/9/8/chartex" xmlns:cx2="http://schemas.microsoft.com/office/drawing/2015/10/21/chartex" xmlns:cx3="http://schemas.microsoft.com/office/drawing/2016/5/9/chartex" xmlns:cx4="http://schemas.microsoft.com/office/drawing/2016/5/10/chartex" xmlns:cx5="http://schemas.microsoft.com/office/drawing/2016/5/11/chartex" xmlns:cx6="http://schemas.microsoft.com/office/drawing/2016/5/12/chartex" xmlns:cx7="http://schemas.microsoft.com/office/drawing/2016/5/13/chartex" xmlns:cx8="http://schemas.microsoft.com/office/drawing/2016/5/14/chartex" xmlns:mc="http://schemas.openxmlformats.org/markup-compatibility/2006" xmlns:aink="http://schemas.microsoft.com/office/drawing/2016/ink" xmlns:am3d="http://schemas.microsoft.com/office/drawing/2017/model3d" xmlns:o="urn:schemas-microsoft-com:office:office" xmlns:r="http://schemas.openxmlformats.org/officeDocument/2006/relationships" xmlns:m="http://schemas.openxmlformats.org/officeDocument/2006/math" xmlns:v="urn:schemas-microsoft-com:vml" xmlns:wp14="http://schemas.microsoft.com/office/word/2010/wordprocessingDrawing" xmlns:wp="http://schemas.openxmlformats.org/drawingml/2006/wordprocessingDrawing" xmlns:w10="urn:schemas-microsoft-com:office:word" xmlns:w="http://schemas.openxmlformats.org/wordprocessingml/2006/main" xmlns:w14="http://schemas.microsoft.com/office/word/2010/wordml" xmlns:w15="http://schemas.microsoft.com/office/word/2012/wordml" xmlns:w16cex="http://schemas.microsoft.com/office/word/2018/wordml/cex" xmlns:w16cid="http://schemas.microsoft.com/office/word/2016/wordml/cid" xmlns:w16="http://schemas.microsoft.com/office/word/2018/wordml" xmlns:w16se="http://schemas.microsoft.com/office/word/2015/wordml/symex" xmlns:wpg="http://schemas.microsoft.com/office/word/2010/wordprocessingGroup" xmlns:wpi="http://schemas.microsoft.com/office/word/2010/wordprocessingInk" xmlns:wne="http://schemas.microsoft.com/office/word/2006/wordml" xmlns:wps="http://schemas.microsoft.com/office/word/2010/wordprocessingShape" mc:Ignorable="w14 w15 w16se w16cid w16 w16cex wp14">
   <w:footnote w:type="separator" w:id="-1">
     <w:p>
       <w:r>
@@ -5096,7 +5039,7 @@
 </file>
 
 <file path=word/header1.xml><?xml version="1.0" encoding="utf-8"?>
-<w:hdr xmlns:wpc="http://schemas.microsoft.com/office/word/2010/wordprocessingCanvas" xmlns:cx="http://schemas.microsoft.com/office/drawing/2014/chartex" xmlns:cx1="http://schemas.microsoft.com/office/drawing/2015/9/8/chartex" xmlns:cx2="http://schemas.microsoft.com/office/drawing/2015/10/21/chartex" xmlns:cx3="http://schemas.microsoft.com/office/drawing/2016/5/9/chartex" xmlns:cx4="http://schemas.microsoft.com/office/drawing/2016/5/10/chartex" xmlns:cx5="http://schemas.microsoft.com/office/drawing/2016/5/11/chartex" xmlns:cx6="http://schemas.microsoft.com/office/drawing/2016/5/12/chartex" xmlns:cx7="http://schemas.microsoft.com/office/drawing/2016/5/13/chartex" xmlns:cx8="http://schemas.microsoft.com/office/drawing/2016/5/14/chartex" xmlns:mc="http://schemas.openxmlformats.org/markup-compatibility/2006" xmlns:aink="http://schemas.microsoft.com/office/drawing/2016/ink" xmlns:am3d="http://schemas.microsoft.com/office/drawing/2017/model3d" xmlns:o="urn:schemas-microsoft-com:office:office" xmlns:r="http://schemas.openxmlformats.org/officeDocument/2006/relationships" xmlns:m="http://schemas.openxmlformats.org/officeDocument/2006/math" xmlns:v="urn:schemas-microsoft-com:vml" xmlns:wp14="http://schemas.microsoft.com/office/word/2010/wordprocessingDrawing" xmlns:wp="http://schemas.openxmlformats.org/drawingml/2006/wordprocessingDrawing" xmlns:w10="urn:schemas-microsoft-com:office:word" xmlns:w="http://schemas.openxmlformats.org/wordprocessingml/2006/main" xmlns:w14="http://schemas.microsoft.com/office/word/2010/wordml" xmlns:w15="http://schemas.microsoft.com/office/word/2012/wordml" xmlns:w16cid="http://schemas.microsoft.com/office/word/2016/wordml/cid" xmlns:w16se="http://schemas.microsoft.com/office/word/2015/wordml/symex" xmlns:wpg="http://schemas.microsoft.com/office/word/2010/wordprocessingGroup" xmlns:wpi="http://schemas.microsoft.com/office/word/2010/wordprocessingInk" xmlns:wne="http://schemas.microsoft.com/office/word/2006/wordml" xmlns:wps="http://schemas.microsoft.com/office/word/2010/wordprocessingShape" mc:Ignorable="w14 w15 w16se w16cid wp14">
+<w:hdr xmlns:wpc="http://schemas.microsoft.com/office/word/2010/wordprocessingCanvas" xmlns:cx="http://schemas.microsoft.com/office/drawing/2014/chartex" xmlns:cx1="http://schemas.microsoft.com/office/drawing/2015/9/8/chartex" xmlns:cx2="http://schemas.microsoft.com/office/drawing/2015/10/21/chartex" xmlns:cx3="http://schemas.microsoft.com/office/drawing/2016/5/9/chartex" xmlns:cx4="http://schemas.microsoft.com/office/drawing/2016/5/10/chartex" xmlns:cx5="http://schemas.microsoft.com/office/drawing/2016/5/11/chartex" xmlns:cx6="http://schemas.microsoft.com/office/drawing/2016/5/12/chartex" xmlns:cx7="http://schemas.microsoft.com/office/drawing/2016/5/13/chartex" xmlns:cx8="http://schemas.microsoft.com/office/drawing/2016/5/14/chartex" xmlns:mc="http://schemas.openxmlformats.org/markup-compatibility/2006" xmlns:aink="http://schemas.microsoft.com/office/drawing/2016/ink" xmlns:am3d="http://schemas.microsoft.com/office/drawing/2017/model3d" xmlns:o="urn:schemas-microsoft-com:office:office" xmlns:r="http://schemas.openxmlformats.org/officeDocument/2006/relationships" xmlns:m="http://schemas.openxmlformats.org/officeDocument/2006/math" xmlns:v="urn:schemas-microsoft-com:vml" xmlns:wp14="http://schemas.microsoft.com/office/word/2010/wordprocessingDrawing" xmlns:wp="http://schemas.openxmlformats.org/drawingml/2006/wordprocessingDrawing" xmlns:w10="urn:schemas-microsoft-com:office:word" xmlns:w="http://schemas.openxmlformats.org/wordprocessingml/2006/main" xmlns:w14="http://schemas.microsoft.com/office/word/2010/wordml" xmlns:w15="http://schemas.microsoft.com/office/word/2012/wordml" xmlns:w16cex="http://schemas.microsoft.com/office/word/2018/wordml/cex" xmlns:w16cid="http://schemas.microsoft.com/office/word/2016/wordml/cid" xmlns:w16="http://schemas.microsoft.com/office/word/2018/wordml" xmlns:w16se="http://schemas.microsoft.com/office/word/2015/wordml/symex" xmlns:wpg="http://schemas.microsoft.com/office/word/2010/wordprocessingGroup" xmlns:wpi="http://schemas.microsoft.com/office/word/2010/wordprocessingInk" xmlns:wne="http://schemas.microsoft.com/office/word/2006/wordml" xmlns:wps="http://schemas.microsoft.com/office/word/2010/wordprocessingShape" mc:Ignorable="w14 w15 w16se w16cid w16 w16cex wp14">
   <w:p>
     <w:pPr>
       <w:pBdr>
@@ -5204,7 +5147,7 @@
 </file>
 
 <file path=word/header2.xml><?xml version="1.0" encoding="utf-8"?>
-<w:hdr xmlns:wpc="http://schemas.microsoft.com/office/word/2010/wordprocessingCanvas" xmlns:cx="http://schemas.microsoft.com/office/drawing/2014/chartex" xmlns:cx1="http://schemas.microsoft.com/office/drawing/2015/9/8/chartex" xmlns:cx2="http://schemas.microsoft.com/office/drawing/2015/10/21/chartex" xmlns:cx3="http://schemas.microsoft.com/office/drawing/2016/5/9/chartex" xmlns:cx4="http://schemas.microsoft.com/office/drawing/2016/5/10/chartex" xmlns:cx5="http://schemas.microsoft.com/office/drawing/2016/5/11/chartex" xmlns:cx6="http://schemas.microsoft.com/office/drawing/2016/5/12/chartex" xmlns:cx7="http://schemas.microsoft.com/office/drawing/2016/5/13/chartex" xmlns:cx8="http://schemas.microsoft.com/office/drawing/2016/5/14/chartex" xmlns:mc="http://schemas.openxmlformats.org/markup-compatibility/2006" xmlns:aink="http://schemas.microsoft.com/office/drawing/2016/ink" xmlns:am3d="http://schemas.microsoft.com/office/drawing/2017/model3d" xmlns:o="urn:schemas-microsoft-com:office:office" xmlns:r="http://schemas.openxmlformats.org/officeDocument/2006/relationships" xmlns:m="http://schemas.openxmlformats.org/officeDocument/2006/math" xmlns:v="urn:schemas-microsoft-com:vml" xmlns:wp14="http://schemas.microsoft.com/office/word/2010/wordprocessingDrawing" xmlns:wp="http://schemas.openxmlformats.org/drawingml/2006/wordprocessingDrawing" xmlns:w10="urn:schemas-microsoft-com:office:word" xmlns:w="http://schemas.openxmlformats.org/wordprocessingml/2006/main" xmlns:w14="http://schemas.microsoft.com/office/word/2010/wordml" xmlns:w15="http://schemas.microsoft.com/office/word/2012/wordml" xmlns:w16cid="http://schemas.microsoft.com/office/word/2016/wordml/cid" xmlns:w16se="http://schemas.microsoft.com/office/word/2015/wordml/symex" xmlns:wpg="http://schemas.microsoft.com/office/word/2010/wordprocessingGroup" xmlns:wpi="http://schemas.microsoft.com/office/word/2010/wordprocessingInk" xmlns:wne="http://schemas.microsoft.com/office/word/2006/wordml" xmlns:wps="http://schemas.microsoft.com/office/word/2010/wordprocessingShape" mc:Ignorable="w14 w15 w16se w16cid wp14">
+<w:hdr xmlns:wpc="http://schemas.microsoft.com/office/word/2010/wordprocessingCanvas" xmlns:cx="http://schemas.microsoft.com/office/drawing/2014/chartex" xmlns:cx1="http://schemas.microsoft.com/office/drawing/2015/9/8/chartex" xmlns:cx2="http://schemas.microsoft.com/office/drawing/2015/10/21/chartex" xmlns:cx3="http://schemas.microsoft.com/office/drawing/2016/5/9/chartex" xmlns:cx4="http://schemas.microsoft.com/office/drawing/2016/5/10/chartex" xmlns:cx5="http://schemas.microsoft.com/office/drawing/2016/5/11/chartex" xmlns:cx6="http://schemas.microsoft.com/office/drawing/2016/5/12/chartex" xmlns:cx7="http://schemas.microsoft.com/office/drawing/2016/5/13/chartex" xmlns:cx8="http://schemas.microsoft.com/office/drawing/2016/5/14/chartex" xmlns:mc="http://schemas.openxmlformats.org/markup-compatibility/2006" xmlns:aink="http://schemas.microsoft.com/office/drawing/2016/ink" xmlns:am3d="http://schemas.microsoft.com/office/drawing/2017/model3d" xmlns:o="urn:schemas-microsoft-com:office:office" xmlns:r="http://schemas.openxmlformats.org/officeDocument/2006/relationships" xmlns:m="http://schemas.openxmlformats.org/officeDocument/2006/math" xmlns:v="urn:schemas-microsoft-com:vml" xmlns:wp14="http://schemas.microsoft.com/office/word/2010/wordprocessingDrawing" xmlns:wp="http://schemas.openxmlformats.org/drawingml/2006/wordprocessingDrawing" xmlns:w10="urn:schemas-microsoft-com:office:word" xmlns:w="http://schemas.openxmlformats.org/wordprocessingml/2006/main" xmlns:w14="http://schemas.microsoft.com/office/word/2010/wordml" xmlns:w15="http://schemas.microsoft.com/office/word/2012/wordml" xmlns:w16cex="http://schemas.microsoft.com/office/word/2018/wordml/cex" xmlns:w16cid="http://schemas.microsoft.com/office/word/2016/wordml/cid" xmlns:w16="http://schemas.microsoft.com/office/word/2018/wordml" xmlns:w16se="http://schemas.microsoft.com/office/word/2015/wordml/symex" xmlns:wpg="http://schemas.microsoft.com/office/word/2010/wordprocessingGroup" xmlns:wpi="http://schemas.microsoft.com/office/word/2010/wordprocessingInk" xmlns:wne="http://schemas.microsoft.com/office/word/2006/wordml" xmlns:wps="http://schemas.microsoft.com/office/word/2010/wordprocessingShape" mc:Ignorable="w14 w15 w16se w16cid w16 w16cex wp14">
   <w:p>
     <w:pPr>
       <w:pBdr>
@@ -5298,7 +5241,7 @@
 </file>
 
 <file path=word/numbering.xml><?xml version="1.0" encoding="utf-8"?>
-<w:numbering xmlns:wpc="http://schemas.microsoft.com/office/word/2010/wordprocessingCanvas" xmlns:cx="http://schemas.microsoft.com/office/drawing/2014/chartex" xmlns:cx1="http://schemas.microsoft.com/office/drawing/2015/9/8/chartex" xmlns:cx2="http://schemas.microsoft.com/office/drawing/2015/10/21/chartex" xmlns:cx3="http://schemas.microsoft.com/office/drawing/2016/5/9/chartex" xmlns:cx4="http://schemas.microsoft.com/office/drawing/2016/5/10/chartex" xmlns:cx5="http://schemas.microsoft.com/office/drawing/2016/5/11/chartex" xmlns:cx6="http://schemas.microsoft.com/office/drawing/2016/5/12/chartex" xmlns:cx7="http://schemas.microsoft.com/office/drawing/2016/5/13/chartex" xmlns:cx8="http://schemas.microsoft.com/office/drawing/2016/5/14/chartex" xmlns:mc="http://schemas.openxmlformats.org/markup-compatibility/2006" xmlns:aink="http://schemas.microsoft.com/office/drawing/2016/ink" xmlns:am3d="http://schemas.microsoft.com/office/drawing/2017/model3d" xmlns:o="urn:schemas-microsoft-com:office:office" xmlns:r="http://schemas.openxmlformats.org/officeDocument/2006/relationships" xmlns:m="http://schemas.openxmlformats.org/officeDocument/2006/math" xmlns:v="urn:schemas-microsoft-com:vml" xmlns:wp14="http://schemas.microsoft.com/office/word/2010/wordprocessingDrawing" xmlns:wp="http://schemas.openxmlformats.org/drawingml/2006/wordprocessingDrawing" xmlns:w10="urn:schemas-microsoft-com:office:word" xmlns:w="http://schemas.openxmlformats.org/wordprocessingml/2006/main" xmlns:w14="http://schemas.microsoft.com/office/word/2010/wordml" xmlns:w15="http://schemas.microsoft.com/office/word/2012/wordml" xmlns:w16cid="http://schemas.microsoft.com/office/word/2016/wordml/cid" xmlns:w16se="http://schemas.microsoft.com/office/word/2015/wordml/symex" xmlns:wpg="http://schemas.microsoft.com/office/word/2010/wordprocessingGroup" xmlns:wpi="http://schemas.microsoft.com/office/word/2010/wordprocessingInk" xmlns:wne="http://schemas.microsoft.com/office/word/2006/wordml" xmlns:wps="http://schemas.microsoft.com/office/word/2010/wordprocessingShape" mc:Ignorable="w14 w15 w16se w16cid wp14">
+<w:numbering xmlns:wpc="http://schemas.microsoft.com/office/word/2010/wordprocessingCanvas" xmlns:cx="http://schemas.microsoft.com/office/drawing/2014/chartex" xmlns:cx1="http://schemas.microsoft.com/office/drawing/2015/9/8/chartex" xmlns:cx2="http://schemas.microsoft.com/office/drawing/2015/10/21/chartex" xmlns:cx3="http://schemas.microsoft.com/office/drawing/2016/5/9/chartex" xmlns:cx4="http://schemas.microsoft.com/office/drawing/2016/5/10/chartex" xmlns:cx5="http://schemas.microsoft.com/office/drawing/2016/5/11/chartex" xmlns:cx6="http://schemas.microsoft.com/office/drawing/2016/5/12/chartex" xmlns:cx7="http://schemas.microsoft.com/office/drawing/2016/5/13/chartex" xmlns:cx8="http://schemas.microsoft.com/office/drawing/2016/5/14/chartex" xmlns:mc="http://schemas.openxmlformats.org/markup-compatibility/2006" xmlns:aink="http://schemas.microsoft.com/office/drawing/2016/ink" xmlns:am3d="http://schemas.microsoft.com/office/drawing/2017/model3d" xmlns:o="urn:schemas-microsoft-com:office:office" xmlns:r="http://schemas.openxmlformats.org/officeDocument/2006/relationships" xmlns:m="http://schemas.openxmlformats.org/officeDocument/2006/math" xmlns:v="urn:schemas-microsoft-com:vml" xmlns:wp14="http://schemas.microsoft.com/office/word/2010/wordprocessingDrawing" xmlns:wp="http://schemas.openxmlformats.org/drawingml/2006/wordprocessingDrawing" xmlns:w10="urn:schemas-microsoft-com:office:word" xmlns:w="http://schemas.openxmlformats.org/wordprocessingml/2006/main" xmlns:w14="http://schemas.microsoft.com/office/word/2010/wordml" xmlns:w15="http://schemas.microsoft.com/office/word/2012/wordml" xmlns:w16cex="http://schemas.microsoft.com/office/word/2018/wordml/cex" xmlns:w16cid="http://schemas.microsoft.com/office/word/2016/wordml/cid" xmlns:w16="http://schemas.microsoft.com/office/word/2018/wordml" xmlns:w16se="http://schemas.microsoft.com/office/word/2015/wordml/symex" xmlns:wpg="http://schemas.microsoft.com/office/word/2010/wordprocessingGroup" xmlns:wpi="http://schemas.microsoft.com/office/word/2010/wordprocessingInk" xmlns:wne="http://schemas.microsoft.com/office/word/2006/wordml" xmlns:wps="http://schemas.microsoft.com/office/word/2010/wordprocessingShape" mc:Ignorable="w14 w15 w16se w16cid w16 w16cex wp14">
   <w:abstractNum w:abstractNumId="0" w15:restartNumberingAfterBreak="0">
     <w:nsid w:val="FFFFFF1D"/>
     <w:multiLevelType w:val="multilevel"/>
@@ -7525,7 +7468,7 @@
 </file>
 
 <file path=word/styles.xml><?xml version="1.0" encoding="utf-8"?>
-<w:styles xmlns:mc="http://schemas.openxmlformats.org/markup-compatibility/2006" xmlns:r="http://schemas.openxmlformats.org/officeDocument/2006/relationships" xmlns:w="http://schemas.openxmlformats.org/wordprocessingml/2006/main" xmlns:w14="http://schemas.microsoft.com/office/word/2010/wordml" xmlns:w15="http://schemas.microsoft.com/office/word/2012/wordml" xmlns:w16cid="http://schemas.microsoft.com/office/word/2016/wordml/cid" xmlns:w16se="http://schemas.microsoft.com/office/word/2015/wordml/symex" mc:Ignorable="w14 w15 w16se w16cid">
+<w:styles xmlns:mc="http://schemas.openxmlformats.org/markup-compatibility/2006" xmlns:r="http://schemas.openxmlformats.org/officeDocument/2006/relationships" xmlns:w="http://schemas.openxmlformats.org/wordprocessingml/2006/main" xmlns:w14="http://schemas.microsoft.com/office/word/2010/wordml" xmlns:w15="http://schemas.microsoft.com/office/word/2012/wordml" xmlns:w16cex="http://schemas.microsoft.com/office/word/2018/wordml/cex" xmlns:w16cid="http://schemas.microsoft.com/office/word/2016/wordml/cid" xmlns:w16="http://schemas.microsoft.com/office/word/2018/wordml" xmlns:w16se="http://schemas.microsoft.com/office/word/2015/wordml/symex" mc:Ignorable="w14 w15 w16se w16cid w16 w16cex">
   <w:docDefaults>
     <w:rPrDefault>
       <w:rPr>
@@ -7951,7 +7894,6 @@
   <w:style w:type="character" w:default="1" w:styleId="DefaultParagraphFont">
     <w:name w:val="Default Paragraph Font"/>
     <w:uiPriority w:val="1"/>
-    <w:semiHidden/>
     <w:unhideWhenUsed/>
   </w:style>
   <w:style w:type="table" w:default="1" w:styleId="TableNormal">

</xml_diff>

<commit_message>
Remove extra spacing on last page
</commit_message>
<xml_diff>
--- a/TThomas Resume.docx
+++ b/TThomas Resume.docx
@@ -4529,8 +4529,6 @@
         </w:rPr>
         <w:t>15Q6RNGCNJREQ7WE</w:t>
       </w:r>
-      <w:bookmarkStart w:id="0" w:name="_GoBack"/>
-      <w:bookmarkEnd w:id="0"/>
       <w:r>
         <w:rPr>
           <w:rFonts w:ascii="Tahoma" w:hAnsi="Tahoma" w:cs="Tahoma"/>
@@ -4852,17 +4850,8 @@
         </w:rPr>
         <w:t>Hofstra University, Hempstead NY</w:t>
       </w:r>
-    </w:p>
-    <w:p>
-      <w:pPr>
-        <w:spacing w:before="40"/>
-        <w:rPr>
-          <w:rFonts w:ascii="Tahoma" w:hAnsi="Tahoma" w:cs="Tahoma"/>
-          <w:i/>
-          <w:color w:val="000000"/>
-          <w:sz w:val="20"/>
-        </w:rPr>
-      </w:pPr>
+      <w:bookmarkStart w:id="0" w:name="_GoBack"/>
+      <w:bookmarkEnd w:id="0"/>
     </w:p>
     <w:p>
       <w:pPr>
@@ -5063,7 +5052,6 @@
           <w:color w:val="000000"/>
           <w:sz w:val="20"/>
         </w:rPr>
-        <w:lastRenderedPageBreak/>
         <w:t xml:space="preserve">Hobbies: </w:t>
       </w:r>
       <w:r>
@@ -7999,6 +7987,7 @@
   <w:style w:type="character" w:default="1" w:styleId="DefaultParagraphFont">
     <w:name w:val="Default Paragraph Font"/>
     <w:uiPriority w:val="1"/>
+    <w:semiHidden/>
     <w:unhideWhenUsed/>
   </w:style>
   <w:style w:type="table" w:default="1" w:styleId="TableNormal">

</xml_diff>

<commit_message>
vSphere upgrades instead of just ESXi
</commit_message>
<xml_diff>
--- a/TThomas Resume.docx
+++ b/TThomas Resume.docx
@@ -1115,23 +1115,21 @@
           <w:rFonts w:ascii="Tahoma" w:hAnsi="Tahoma" w:cs="Tahoma"/>
           <w:sz w:val="20"/>
         </w:rPr>
-        <w:t xml:space="preserve">and addition of new </w:t>
-      </w:r>
-      <w:proofErr w:type="spellStart"/>
-      <w:r>
-        <w:rPr>
-          <w:rFonts w:ascii="Tahoma" w:hAnsi="Tahoma" w:cs="Tahoma"/>
-          <w:sz w:val="20"/>
-        </w:rPr>
-        <w:t>ESXi</w:t>
-      </w:r>
-      <w:proofErr w:type="spellEnd"/>
-      <w:r>
-        <w:rPr>
-          <w:rFonts w:ascii="Tahoma" w:hAnsi="Tahoma" w:cs="Tahoma"/>
-          <w:sz w:val="20"/>
-        </w:rPr>
-        <w:t xml:space="preserve"> nodes.</w:t>
+        <w:t xml:space="preserve">and </w:t>
+      </w:r>
+      <w:r>
+        <w:rPr>
+          <w:rFonts w:ascii="Tahoma" w:hAnsi="Tahoma" w:cs="Tahoma"/>
+          <w:sz w:val="20"/>
+        </w:rPr>
+        <w:t>vSphere upgrades</w:t>
+      </w:r>
+      <w:r>
+        <w:rPr>
+          <w:rFonts w:ascii="Tahoma" w:hAnsi="Tahoma" w:cs="Tahoma"/>
+          <w:sz w:val="20"/>
+        </w:rPr>
+        <w:t>.</w:t>
       </w:r>
     </w:p>
     <w:p>
@@ -4850,8 +4848,6 @@
         </w:rPr>
         <w:t>Hofstra University, Hempstead NY</w:t>
       </w:r>
-      <w:bookmarkStart w:id="0" w:name="_GoBack"/>
-      <w:bookmarkEnd w:id="0"/>
     </w:p>
     <w:p>
       <w:pPr>

</xml_diff>

<commit_message>
Update GNS bullet points
</commit_message>
<xml_diff>
--- a/TThomas Resume.docx
+++ b/TThomas Resume.docx
@@ -1631,7 +1631,7 @@
           <w:color w:val="auto"/>
           <w:sz w:val="20"/>
         </w:rPr>
-        <w:t>Reinstall</w:t>
+        <w:t>Install</w:t>
       </w:r>
       <w:r>
         <w:rPr>
@@ -1647,7 +1647,7 @@
           <w:color w:val="auto"/>
           <w:sz w:val="20"/>
         </w:rPr>
-        <w:t xml:space="preserve"> and/or deploy</w:t>
+        <w:t xml:space="preserve"> and deploy</w:t>
       </w:r>
       <w:r>
         <w:rPr>
@@ -1663,7 +1663,7 @@
           <w:color w:val="auto"/>
           <w:sz w:val="20"/>
         </w:rPr>
-        <w:t xml:space="preserve"> new desktop and server hardware.</w:t>
+        <w:t xml:space="preserve"> new AWS-based servers utilizing EC2, S3, Glacier, VPC, RDS, and Redshift.</w:t>
       </w:r>
     </w:p>
     <w:p>
@@ -1707,7 +1707,7 @@
           <w:color w:val="auto"/>
           <w:sz w:val="20"/>
         </w:rPr>
-        <w:t xml:space="preserve"> and deploy</w:t>
+        <w:t xml:space="preserve"> and configure</w:t>
       </w:r>
       <w:r>
         <w:rPr>
@@ -1715,7 +1715,7 @@
           <w:color w:val="auto"/>
           <w:sz w:val="20"/>
         </w:rPr>
-        <w:t>ed</w:t>
+        <w:t>d software on AWS,</w:t>
       </w:r>
       <w:r>
         <w:rPr>
@@ -1723,7 +1723,15 @@
           <w:color w:val="auto"/>
           <w:sz w:val="20"/>
         </w:rPr>
-        <w:t xml:space="preserve"> new AWS-based servers utilizing EC2, S3, Glacier, VPC, RDS, and Redshift.</w:t>
+        <w:t xml:space="preserve"> VMware virtualized, and local </w:t>
+      </w:r>
+      <w:r>
+        <w:rPr>
+          <w:rFonts w:ascii="Tahoma" w:hAnsi="Tahoma" w:cs="Tahoma"/>
+          <w:color w:val="auto"/>
+          <w:sz w:val="20"/>
+        </w:rPr>
+        <w:t>Linux servers, including Apache, Tomcat, SSL certificates, Java, and Docker.</w:t>
       </w:r>
     </w:p>
     <w:p>
@@ -1751,7 +1759,7 @@
           <w:color w:val="auto"/>
           <w:sz w:val="20"/>
         </w:rPr>
-        <w:t>Install</w:t>
+        <w:t>Managed</w:t>
       </w:r>
       <w:r>
         <w:rPr>
@@ -1759,7 +1767,7 @@
           <w:color w:val="auto"/>
           <w:sz w:val="20"/>
         </w:rPr>
-        <w:t>ed</w:t>
+        <w:t xml:space="preserve"> LDAP and SaaS user accounts and associated permissions</w:t>
       </w:r>
       <w:r>
         <w:rPr>
@@ -1767,7 +1775,7 @@
           <w:color w:val="auto"/>
           <w:sz w:val="20"/>
         </w:rPr>
-        <w:t xml:space="preserve"> and configure</w:t>
+        <w:t xml:space="preserve"> for all company users</w:t>
       </w:r>
       <w:r>
         <w:rPr>
@@ -1775,23 +1783,7 @@
           <w:color w:val="auto"/>
           <w:sz w:val="20"/>
         </w:rPr>
-        <w:t>d software on AWS,</w:t>
-      </w:r>
-      <w:r>
-        <w:rPr>
-          <w:rFonts w:ascii="Tahoma" w:hAnsi="Tahoma" w:cs="Tahoma"/>
-          <w:color w:val="auto"/>
-          <w:sz w:val="20"/>
-        </w:rPr>
-        <w:t xml:space="preserve"> VMware virtualized, and local </w:t>
-      </w:r>
-      <w:r>
-        <w:rPr>
-          <w:rFonts w:ascii="Tahoma" w:hAnsi="Tahoma" w:cs="Tahoma"/>
-          <w:color w:val="auto"/>
-          <w:sz w:val="20"/>
-        </w:rPr>
-        <w:t>Linux servers, including Apache, Tomcat, SSL certificates, Java, and Docker.</w:t>
+        <w:t>.</w:t>
       </w:r>
     </w:p>
     <w:p>
@@ -1819,55 +1811,7 @@
           <w:color w:val="auto"/>
           <w:sz w:val="20"/>
         </w:rPr>
-        <w:t>Create</w:t>
-      </w:r>
-      <w:r>
-        <w:rPr>
-          <w:rFonts w:ascii="Tahoma" w:hAnsi="Tahoma" w:cs="Tahoma"/>
-          <w:color w:val="auto"/>
-          <w:sz w:val="20"/>
-        </w:rPr>
-        <w:t>d</w:t>
-      </w:r>
-      <w:r>
-        <w:rPr>
-          <w:rFonts w:ascii="Tahoma" w:hAnsi="Tahoma" w:cs="Tahoma"/>
-          <w:color w:val="auto"/>
-          <w:sz w:val="20"/>
-        </w:rPr>
-        <w:t>, delete</w:t>
-      </w:r>
-      <w:r>
-        <w:rPr>
-          <w:rFonts w:ascii="Tahoma" w:hAnsi="Tahoma" w:cs="Tahoma"/>
-          <w:color w:val="auto"/>
-          <w:sz w:val="20"/>
-        </w:rPr>
-        <w:t>d, and modified</w:t>
-      </w:r>
-      <w:r>
-        <w:rPr>
-          <w:rFonts w:ascii="Tahoma" w:hAnsi="Tahoma" w:cs="Tahoma"/>
-          <w:color w:val="auto"/>
-          <w:sz w:val="20"/>
-        </w:rPr>
-        <w:t xml:space="preserve"> LDAP and SaaS user accounts and associated permissions</w:t>
-      </w:r>
-      <w:r>
-        <w:rPr>
-          <w:rFonts w:ascii="Tahoma" w:hAnsi="Tahoma" w:cs="Tahoma"/>
-          <w:color w:val="auto"/>
-          <w:sz w:val="20"/>
-        </w:rPr>
-        <w:t xml:space="preserve"> for all company users</w:t>
-      </w:r>
-      <w:r>
-        <w:rPr>
-          <w:rFonts w:ascii="Tahoma" w:hAnsi="Tahoma" w:cs="Tahoma"/>
-          <w:color w:val="auto"/>
-          <w:sz w:val="20"/>
-        </w:rPr>
-        <w:t>.</w:t>
+        <w:t>Utilized configuration management on Linux servers with Ansible to automate software installation and configuration.</w:t>
       </w:r>
     </w:p>
     <w:p>
@@ -1895,7 +1839,87 @@
           <w:color w:val="auto"/>
           <w:sz w:val="20"/>
         </w:rPr>
-        <w:t>Utilized configuration management on Linux servers with Ansible to automate software installation and configuration.</w:t>
+        <w:t>Assist</w:t>
+      </w:r>
+      <w:r>
+        <w:rPr>
+          <w:rFonts w:ascii="Tahoma" w:hAnsi="Tahoma" w:cs="Tahoma"/>
+          <w:color w:val="auto"/>
+          <w:sz w:val="20"/>
+        </w:rPr>
+        <w:t>ed</w:t>
+      </w:r>
+      <w:r>
+        <w:rPr>
+          <w:rFonts w:ascii="Tahoma" w:hAnsi="Tahoma" w:cs="Tahoma"/>
+          <w:color w:val="auto"/>
+          <w:sz w:val="20"/>
+        </w:rPr>
+        <w:t xml:space="preserve"> Cloud Architect by triaging issues with</w:t>
+      </w:r>
+      <w:r>
+        <w:rPr>
+          <w:rFonts w:ascii="Tahoma" w:hAnsi="Tahoma" w:cs="Tahoma"/>
+          <w:color w:val="auto"/>
+          <w:sz w:val="20"/>
+        </w:rPr>
+        <w:t xml:space="preserve"> cloud compute applications, </w:t>
+      </w:r>
+      <w:r>
+        <w:rPr>
+          <w:rFonts w:ascii="Tahoma" w:hAnsi="Tahoma" w:cs="Tahoma"/>
+          <w:color w:val="auto"/>
+          <w:sz w:val="20"/>
+        </w:rPr>
+        <w:t>services, and the installation and configuration of new services</w:t>
+      </w:r>
+      <w:r>
+        <w:rPr>
+          <w:rFonts w:ascii="Tahoma" w:hAnsi="Tahoma" w:cs="Tahoma"/>
+          <w:color w:val="auto"/>
+          <w:sz w:val="20"/>
+        </w:rPr>
+        <w:t>; gain</w:t>
+      </w:r>
+      <w:r>
+        <w:rPr>
+          <w:rFonts w:ascii="Tahoma" w:hAnsi="Tahoma" w:cs="Tahoma"/>
+          <w:color w:val="auto"/>
+          <w:sz w:val="20"/>
+        </w:rPr>
+        <w:t>ed</w:t>
+      </w:r>
+      <w:r>
+        <w:rPr>
+          <w:rFonts w:ascii="Tahoma" w:hAnsi="Tahoma" w:cs="Tahoma"/>
+          <w:color w:val="auto"/>
+          <w:sz w:val="20"/>
+        </w:rPr>
+        <w:t xml:space="preserve"> e</w:t>
+      </w:r>
+      <w:r>
+        <w:rPr>
+          <w:rFonts w:ascii="Tahoma" w:hAnsi="Tahoma" w:cs="Tahoma"/>
+          <w:color w:val="auto"/>
+          <w:sz w:val="20"/>
+        </w:rPr>
+        <w:t>xperience with</w:t>
+      </w:r>
+      <w:r>
+        <w:rPr>
+          <w:rFonts w:ascii="Tahoma" w:hAnsi="Tahoma" w:cs="Tahoma"/>
+          <w:color w:val="auto"/>
+          <w:sz w:val="20"/>
+        </w:rPr>
+        <w:t xml:space="preserve"> parallel/cluster computing,</w:t>
+      </w:r>
+      <w:r>
+        <w:rPr>
+          <w:rFonts w:ascii="Tahoma" w:hAnsi="Tahoma" w:cs="Tahoma"/>
+          <w:color w:val="auto"/>
+          <w:sz w:val="20"/>
+        </w:rPr>
+        <w:t xml:space="preserve"> load balancing and HA.</w:t>
       </w:r>
     </w:p>
     <w:p>
@@ -1924,114 +1948,6 @@
           <w:sz w:val="20"/>
         </w:rPr>
         <w:lastRenderedPageBreak/>
-        <w:t>Assist</w:t>
-      </w:r>
-      <w:r>
-        <w:rPr>
-          <w:rFonts w:ascii="Tahoma" w:hAnsi="Tahoma" w:cs="Tahoma"/>
-          <w:color w:val="auto"/>
-          <w:sz w:val="20"/>
-        </w:rPr>
-        <w:t>ed</w:t>
-      </w:r>
-      <w:r>
-        <w:rPr>
-          <w:rFonts w:ascii="Tahoma" w:hAnsi="Tahoma" w:cs="Tahoma"/>
-          <w:color w:val="auto"/>
-          <w:sz w:val="20"/>
-        </w:rPr>
-        <w:t xml:space="preserve"> Cloud Architect by triaging issues with</w:t>
-      </w:r>
-      <w:r>
-        <w:rPr>
-          <w:rFonts w:ascii="Tahoma" w:hAnsi="Tahoma" w:cs="Tahoma"/>
-          <w:color w:val="auto"/>
-          <w:sz w:val="20"/>
-        </w:rPr>
-        <w:t xml:space="preserve"> cloud compute applications, </w:t>
-      </w:r>
-      <w:r>
-        <w:rPr>
-          <w:rFonts w:ascii="Tahoma" w:hAnsi="Tahoma" w:cs="Tahoma"/>
-          <w:color w:val="auto"/>
-          <w:sz w:val="20"/>
-        </w:rPr>
-        <w:t>services, and the installation and configuration of new services</w:t>
-      </w:r>
-      <w:r>
-        <w:rPr>
-          <w:rFonts w:ascii="Tahoma" w:hAnsi="Tahoma" w:cs="Tahoma"/>
-          <w:color w:val="auto"/>
-          <w:sz w:val="20"/>
-        </w:rPr>
-        <w:t>; gain</w:t>
-      </w:r>
-      <w:r>
-        <w:rPr>
-          <w:rFonts w:ascii="Tahoma" w:hAnsi="Tahoma" w:cs="Tahoma"/>
-          <w:color w:val="auto"/>
-          <w:sz w:val="20"/>
-        </w:rPr>
-        <w:t>ed</w:t>
-      </w:r>
-      <w:r>
-        <w:rPr>
-          <w:rFonts w:ascii="Tahoma" w:hAnsi="Tahoma" w:cs="Tahoma"/>
-          <w:color w:val="auto"/>
-          <w:sz w:val="20"/>
-        </w:rPr>
-        <w:t xml:space="preserve"> e</w:t>
-      </w:r>
-      <w:r>
-        <w:rPr>
-          <w:rFonts w:ascii="Tahoma" w:hAnsi="Tahoma" w:cs="Tahoma"/>
-          <w:color w:val="auto"/>
-          <w:sz w:val="20"/>
-        </w:rPr>
-        <w:t>xperience with</w:t>
-      </w:r>
-      <w:r>
-        <w:rPr>
-          <w:rFonts w:ascii="Tahoma" w:hAnsi="Tahoma" w:cs="Tahoma"/>
-          <w:color w:val="auto"/>
-          <w:sz w:val="20"/>
-        </w:rPr>
-        <w:t xml:space="preserve"> parallel/cluster computing,</w:t>
-      </w:r>
-      <w:r>
-        <w:rPr>
-          <w:rFonts w:ascii="Tahoma" w:hAnsi="Tahoma" w:cs="Tahoma"/>
-          <w:color w:val="auto"/>
-          <w:sz w:val="20"/>
-        </w:rPr>
-        <w:t xml:space="preserve"> load balancing and HA.</w:t>
-      </w:r>
-    </w:p>
-    <w:p>
-      <w:pPr>
-        <w:pStyle w:val="ListParagraph"/>
-        <w:numPr>
-          <w:ilvl w:val="0"/>
-          <w:numId w:val="5"/>
-        </w:numPr>
-        <w:tabs>
-          <w:tab w:val="left" w:pos="900"/>
-        </w:tabs>
-        <w:spacing w:after="0"/>
-        <w:ind w:left="900"/>
-        <w:contextualSpacing w:val="0"/>
-        <w:rPr>
-          <w:rFonts w:ascii="Tahoma" w:hAnsi="Tahoma" w:cs="Tahoma"/>
-          <w:color w:val="auto"/>
-          <w:sz w:val="20"/>
-        </w:rPr>
-      </w:pPr>
-      <w:r>
-        <w:rPr>
-          <w:rFonts w:ascii="Tahoma" w:hAnsi="Tahoma" w:cs="Tahoma"/>
-          <w:color w:val="auto"/>
-          <w:sz w:val="20"/>
-        </w:rPr>
         <w:t>Author</w:t>
       </w:r>
       <w:r>
@@ -3541,6 +3457,7 @@
           <w:rFonts w:ascii="Tahoma" w:hAnsi="Tahoma" w:cs="Tahoma"/>
           <w:sz w:val="20"/>
         </w:rPr>
+        <w:lastRenderedPageBreak/>
         <w:t xml:space="preserve">Experience configuring and submitting </w:t>
       </w:r>
       <w:r>

</xml_diff>

<commit_message>
Update CU date and bullet points
</commit_message>
<xml_diff>
--- a/TThomas Resume.docx
+++ b/TThomas Resume.docx
@@ -853,7 +853,14 @@
           <w:rFonts w:ascii="Tahoma" w:hAnsi="Tahoma" w:cs="Tahoma"/>
           <w:sz w:val="20"/>
         </w:rPr>
-        <w:t xml:space="preserve"> 2017 – Present</w:t>
+        <w:t xml:space="preserve"> 2017 – </w:t>
+      </w:r>
+      <w:r>
+        <w:rPr>
+          <w:rFonts w:ascii="Tahoma" w:hAnsi="Tahoma" w:cs="Tahoma"/>
+          <w:sz w:val="20"/>
+        </w:rPr>
+        <w:t>April 2020</w:t>
       </w:r>
       <w:r>
         <w:rPr>
@@ -1231,7 +1238,21 @@
           <w:rFonts w:ascii="Tahoma" w:hAnsi="Tahoma" w:cs="Tahoma"/>
           <w:sz w:val="20"/>
         </w:rPr>
-        <w:t xml:space="preserve"> and </w:t>
+        <w:t xml:space="preserve"> </w:t>
+      </w:r>
+      <w:r>
+        <w:rPr>
+          <w:rFonts w:ascii="Tahoma" w:hAnsi="Tahoma" w:cs="Tahoma"/>
+          <w:sz w:val="20"/>
+        </w:rPr>
+        <w:t xml:space="preserve">Zenoss Monitoring, </w:t>
+      </w:r>
+      <w:r>
+        <w:rPr>
+          <w:rFonts w:ascii="Tahoma" w:hAnsi="Tahoma" w:cs="Tahoma"/>
+          <w:sz w:val="20"/>
+        </w:rPr>
+        <w:t xml:space="preserve">and </w:t>
       </w:r>
       <w:r>
         <w:rPr>
@@ -1365,23 +1386,28 @@
           <w:rFonts w:ascii="Tahoma" w:hAnsi="Tahoma" w:cs="Tahoma"/>
           <w:sz w:val="20"/>
         </w:rPr>
-        <w:t xml:space="preserve">Access and Data Center network refresh to CUIT, and integration of IDM functions between ADCU and </w:t>
-      </w:r>
-      <w:proofErr w:type="spellStart"/>
-      <w:r>
-        <w:rPr>
-          <w:rFonts w:ascii="Tahoma" w:hAnsi="Tahoma" w:cs="Tahoma"/>
-          <w:sz w:val="20"/>
-        </w:rPr>
-        <w:t>UniApp</w:t>
-      </w:r>
-      <w:proofErr w:type="spellEnd"/>
-      <w:r>
-        <w:rPr>
-          <w:rFonts w:ascii="Tahoma" w:hAnsi="Tahoma" w:cs="Tahoma"/>
-          <w:sz w:val="20"/>
-        </w:rPr>
-        <w:t xml:space="preserve"> and CBS’ AD and IDM systems.</w:t>
+        <w:t xml:space="preserve">Access and Data Center network refresh to CUIT, and integration of IDM functions </w:t>
+      </w:r>
+      <w:r>
+        <w:rPr>
+          <w:rFonts w:ascii="Tahoma" w:hAnsi="Tahoma" w:cs="Tahoma"/>
+          <w:sz w:val="20"/>
+        </w:rPr>
+        <w:t>central Columbia University and Business School AD and IDM systems</w:t>
+      </w:r>
+      <w:r>
+        <w:rPr>
+          <w:rFonts w:ascii="Tahoma" w:hAnsi="Tahoma" w:cs="Tahoma"/>
+          <w:sz w:val="20"/>
+        </w:rPr>
+        <w:t xml:space="preserve"> </w:t>
+      </w:r>
+      <w:r>
+        <w:rPr>
+          <w:rFonts w:ascii="Tahoma" w:hAnsi="Tahoma" w:cs="Tahoma"/>
+          <w:sz w:val="20"/>
+        </w:rPr>
+        <w:t>AD and IDM systems.</w:t>
       </w:r>
     </w:p>
     <w:p>
@@ -3371,6 +3397,19 @@
     <w:p>
       <w:pPr>
         <w:tabs>
+          <w:tab w:val="left" w:pos="900"/>
+        </w:tabs>
+        <w:ind w:right="576"/>
+        <w:rPr>
+          <w:rFonts w:ascii="Tahoma" w:hAnsi="Tahoma" w:cs="Tahoma"/>
+          <w:b/>
+          <w:sz w:val="20"/>
+        </w:rPr>
+      </w:pPr>
+    </w:p>
+    <w:p>
+      <w:pPr>
+        <w:tabs>
           <w:tab w:val="right" w:pos="9648"/>
         </w:tabs>
         <w:rPr>
@@ -3384,6 +3423,7 @@
           <w:smallCaps/>
           <w:sz w:val="20"/>
         </w:rPr>
+        <w:lastRenderedPageBreak/>
         <w:t>Cluster and Cloud Computing</w:t>
       </w:r>
       <w:r>
@@ -3457,7 +3497,6 @@
           <w:rFonts w:ascii="Tahoma" w:hAnsi="Tahoma" w:cs="Tahoma"/>
           <w:sz w:val="20"/>
         </w:rPr>
-        <w:lastRenderedPageBreak/>
         <w:t xml:space="preserve">Experience configuring and submitting </w:t>
       </w:r>
       <w:r>
@@ -4147,10 +4186,6 @@
     <w:p>
       <w:pPr>
         <w:pStyle w:val="ListParagraph"/>
-        <w:numPr>
-          <w:ilvl w:val="0"/>
-          <w:numId w:val="13"/>
-        </w:numPr>
         <w:tabs>
           <w:tab w:val="left" w:pos="900"/>
         </w:tabs>
@@ -4828,7 +4863,6 @@
         <w:spacing w:before="60"/>
         <w:rPr>
           <w:rFonts w:ascii="Tahoma" w:hAnsi="Tahoma" w:cs="Tahoma"/>
-          <w:color w:val="000000"/>
           <w:sz w:val="20"/>
         </w:rPr>
       </w:pPr>
@@ -4943,6 +4977,16 @@
         </w:rPr>
         <w:t xml:space="preserve"> </w:t>
       </w:r>
+    </w:p>
+    <w:p>
+      <w:pPr>
+        <w:spacing w:before="60"/>
+        <w:rPr>
+          <w:rFonts w:ascii="Tahoma" w:hAnsi="Tahoma" w:cs="Tahoma"/>
+          <w:color w:val="000000"/>
+          <w:sz w:val="20"/>
+        </w:rPr>
+      </w:pPr>
       <w:r>
         <w:rPr>
           <w:rFonts w:ascii="Tahoma" w:hAnsi="Tahoma" w:cs="Tahoma"/>

</xml_diff>

<commit_message>
Update with BH position
</commit_message>
<xml_diff>
--- a/TThomas Resume.docx
+++ b/TThomas Resume.docx
@@ -1,6 +1,6 @@
 
 <file path=word/document.xml><?xml version="1.0" encoding="utf-8"?>
-<w:document xmlns:wpc="http://schemas.microsoft.com/office/word/2010/wordprocessingCanvas" xmlns:cx="http://schemas.microsoft.com/office/drawing/2014/chartex" xmlns:cx1="http://schemas.microsoft.com/office/drawing/2015/9/8/chartex" xmlns:cx2="http://schemas.microsoft.com/office/drawing/2015/10/21/chartex" xmlns:cx3="http://schemas.microsoft.com/office/drawing/2016/5/9/chartex" xmlns:cx4="http://schemas.microsoft.com/office/drawing/2016/5/10/chartex" xmlns:cx5="http://schemas.microsoft.com/office/drawing/2016/5/11/chartex" xmlns:cx6="http://schemas.microsoft.com/office/drawing/2016/5/12/chartex" xmlns:cx7="http://schemas.microsoft.com/office/drawing/2016/5/13/chartex" xmlns:cx8="http://schemas.microsoft.com/office/drawing/2016/5/14/chartex" xmlns:mc="http://schemas.openxmlformats.org/markup-compatibility/2006" xmlns:aink="http://schemas.microsoft.com/office/drawing/2016/ink" xmlns:am3d="http://schemas.microsoft.com/office/drawing/2017/model3d" xmlns:o="urn:schemas-microsoft-com:office:office" xmlns:r="http://schemas.openxmlformats.org/officeDocument/2006/relationships" xmlns:m="http://schemas.openxmlformats.org/officeDocument/2006/math" xmlns:v="urn:schemas-microsoft-com:vml" xmlns:wp14="http://schemas.microsoft.com/office/word/2010/wordprocessingDrawing" xmlns:wp="http://schemas.openxmlformats.org/drawingml/2006/wordprocessingDrawing" xmlns:w10="urn:schemas-microsoft-com:office:word" xmlns:w="http://schemas.openxmlformats.org/wordprocessingml/2006/main" xmlns:w14="http://schemas.microsoft.com/office/word/2010/wordml" xmlns:w15="http://schemas.microsoft.com/office/word/2012/wordml" xmlns:w16cex="http://schemas.microsoft.com/office/word/2018/wordml/cex" xmlns:w16cid="http://schemas.microsoft.com/office/word/2016/wordml/cid" xmlns:w16="http://schemas.microsoft.com/office/word/2018/wordml" xmlns:w16se="http://schemas.microsoft.com/office/word/2015/wordml/symex" xmlns:wpg="http://schemas.microsoft.com/office/word/2010/wordprocessingGroup" xmlns:wpi="http://schemas.microsoft.com/office/word/2010/wordprocessingInk" xmlns:wne="http://schemas.microsoft.com/office/word/2006/wordml" xmlns:wps="http://schemas.microsoft.com/office/word/2010/wordprocessingShape" mc:Ignorable="w14 w15 w16se w16cid w16 w16cex wp14">
+<w:document xmlns:wpc="http://schemas.microsoft.com/office/word/2010/wordprocessingCanvas" xmlns:cx="http://schemas.microsoft.com/office/drawing/2014/chartex" xmlns:cx1="http://schemas.microsoft.com/office/drawing/2015/9/8/chartex" xmlns:cx2="http://schemas.microsoft.com/office/drawing/2015/10/21/chartex" xmlns:cx3="http://schemas.microsoft.com/office/drawing/2016/5/9/chartex" xmlns:cx4="http://schemas.microsoft.com/office/drawing/2016/5/10/chartex" xmlns:cx5="http://schemas.microsoft.com/office/drawing/2016/5/11/chartex" xmlns:cx6="http://schemas.microsoft.com/office/drawing/2016/5/12/chartex" xmlns:cx7="http://schemas.microsoft.com/office/drawing/2016/5/13/chartex" xmlns:cx8="http://schemas.microsoft.com/office/drawing/2016/5/14/chartex" xmlns:mc="http://schemas.openxmlformats.org/markup-compatibility/2006" xmlns:aink="http://schemas.microsoft.com/office/drawing/2016/ink" xmlns:am3d="http://schemas.microsoft.com/office/drawing/2017/model3d" xmlns:o="urn:schemas-microsoft-com:office:office" xmlns:oel="http://schemas.microsoft.com/office/2019/extlst" xmlns:r="http://schemas.openxmlformats.org/officeDocument/2006/relationships" xmlns:m="http://schemas.openxmlformats.org/officeDocument/2006/math" xmlns:v="urn:schemas-microsoft-com:vml" xmlns:wp14="http://schemas.microsoft.com/office/word/2010/wordprocessingDrawing" xmlns:wp="http://schemas.openxmlformats.org/drawingml/2006/wordprocessingDrawing" xmlns:w10="urn:schemas-microsoft-com:office:word" xmlns:w="http://schemas.openxmlformats.org/wordprocessingml/2006/main" xmlns:w14="http://schemas.microsoft.com/office/word/2010/wordml" xmlns:w15="http://schemas.microsoft.com/office/word/2012/wordml" xmlns:w16cex="http://schemas.microsoft.com/office/word/2018/wordml/cex" xmlns:w16cid="http://schemas.microsoft.com/office/word/2016/wordml/cid" xmlns:w16="http://schemas.microsoft.com/office/word/2018/wordml" xmlns:w16sdtdh="http://schemas.microsoft.com/office/word/2020/wordml/sdtdatahash" xmlns:w16se="http://schemas.microsoft.com/office/word/2015/wordml/symex" xmlns:wpg="http://schemas.microsoft.com/office/word/2010/wordprocessingGroup" xmlns:wpi="http://schemas.microsoft.com/office/word/2010/wordprocessingInk" xmlns:wne="http://schemas.microsoft.com/office/word/2006/wordml" xmlns:wps="http://schemas.microsoft.com/office/word/2010/wordprocessingShape" mc:Ignorable="w14 w15 w16se w16cid w16 w16cex w16sdtdh wp14">
   <w:body>
     <w:tbl>
       <w:tblPr>
@@ -213,7 +213,7 @@
                       <v:stroke joinstyle="miter"/>
                       <v:path gradientshapeok="t" o:connecttype="rect"/>
                     </v:shapetype>
-                    <v:shape id="Text Box 2" o:spid="_x0000_s1026" type="#_x0000_t202" style="position:absolute;left:0;text-align:left;margin-left:258.15pt;margin-top:-9pt;width:67.1pt;height:66.4pt;z-index:251657728;visibility:visible;mso-wrap-style:none;mso-width-percent:0;mso-height-percent:0;mso-wrap-distance-left:9pt;mso-wrap-distance-top:0;mso-wrap-distance-right:9pt;mso-wrap-distance-bottom:0;mso-position-horizontal:absolute;mso-position-horizontal-relative:text;mso-position-vertical:absolute;mso-position-vertical-relative:text;mso-width-percent:0;mso-height-percent:0;mso-width-relative:page;mso-height-relative:page;v-text-anchor:top" o:gfxdata="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" filled="f" stroked="f">
+                    <v:shape id="Text Box 2" o:spid="_x0000_s1026" type="#_x0000_t202" style="position:absolute;left:0;text-align:left;margin-left:258.15pt;margin-top:-9pt;width:67.1pt;height:66.4pt;z-index:251657728;visibility:visible;mso-wrap-style:none;mso-width-percent:0;mso-height-percent:0;mso-wrap-distance-left:9pt;mso-wrap-distance-top:0;mso-wrap-distance-right:9pt;mso-wrap-distance-bottom:0;mso-position-horizontal:absolute;mso-position-horizontal-relative:text;mso-position-vertical:absolute;mso-position-vertical-relative:text;mso-width-percent:0;mso-height-percent:0;mso-width-relative:page;mso-height-relative:page;v-text-anchor:top" o:gfxdata="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" filled="f" stroked="f">
                       <v:shadow color="black" opacity="49150f" offset=".74833mm,.74833mm"/>
                       <v:textbox style="mso-fit-shape-to-text:t" inset=",7.2pt,,7.2pt">
                         <w:txbxContent>
@@ -472,7 +472,7 @@
           <w:i/>
           <w:sz w:val="20"/>
         </w:rPr>
-        <w:t xml:space="preserve">, and technical documentation </w:t>
+        <w:t xml:space="preserve">, and technical </w:t>
       </w:r>
       <w:r>
         <w:rPr>
@@ -480,7 +480,7 @@
           <w:i/>
           <w:sz w:val="20"/>
         </w:rPr>
-        <w:t>for leading</w:t>
+        <w:t xml:space="preserve">leadership </w:t>
       </w:r>
       <w:r>
         <w:rPr>
@@ -488,7 +488,31 @@
           <w:i/>
           <w:sz w:val="20"/>
         </w:rPr>
-        <w:t xml:space="preserve"> organizations</w:t>
+        <w:t>for leading</w:t>
+      </w:r>
+      <w:r>
+        <w:rPr>
+          <w:rFonts w:ascii="Tahoma" w:eastAsia="MS Mincho" w:hAnsi="Tahoma" w:cs="Tahoma"/>
+          <w:i/>
+          <w:sz w:val="20"/>
+        </w:rPr>
+        <w:t xml:space="preserve"> </w:t>
+      </w:r>
+      <w:r>
+        <w:rPr>
+          <w:rFonts w:ascii="Tahoma" w:eastAsia="MS Mincho" w:hAnsi="Tahoma" w:cs="Tahoma"/>
+          <w:i/>
+          <w:sz w:val="20"/>
+        </w:rPr>
+        <w:t xml:space="preserve">mission driven </w:t>
+      </w:r>
+      <w:r>
+        <w:rPr>
+          <w:rFonts w:ascii="Tahoma" w:eastAsia="MS Mincho" w:hAnsi="Tahoma" w:cs="Tahoma"/>
+          <w:i/>
+          <w:sz w:val="20"/>
+        </w:rPr>
+        <w:t>organizations</w:t>
       </w:r>
     </w:p>
     <w:p>
@@ -816,6 +840,339 @@
           <w:smallCaps/>
           <w:sz w:val="20"/>
         </w:rPr>
+        <w:t>Betterhealth A Planned Parenthood Partnership, Remote,</w:t>
+      </w:r>
+      <w:r>
+        <w:rPr>
+          <w:rFonts w:ascii="Tahoma" w:hAnsi="Tahoma" w:cs="Tahoma"/>
+          <w:sz w:val="20"/>
+        </w:rPr>
+        <w:t xml:space="preserve"> </w:t>
+      </w:r>
+      <w:r>
+        <w:rPr>
+          <w:rFonts w:ascii="Tahoma" w:hAnsi="Tahoma" w:cs="Tahoma"/>
+          <w:sz w:val="20"/>
+        </w:rPr>
+        <w:t>September 2020</w:t>
+      </w:r>
+      <w:r>
+        <w:rPr>
+          <w:rFonts w:ascii="Tahoma" w:hAnsi="Tahoma" w:cs="Tahoma"/>
+          <w:sz w:val="20"/>
+        </w:rPr>
+        <w:t xml:space="preserve"> – </w:t>
+      </w:r>
+      <w:r>
+        <w:rPr>
+          <w:rFonts w:ascii="Tahoma" w:hAnsi="Tahoma" w:cs="Tahoma"/>
+          <w:sz w:val="20"/>
+        </w:rPr>
+        <w:t>Prese</w:t>
+      </w:r>
+      <w:r>
+        <w:rPr>
+          <w:rFonts w:ascii="Tahoma" w:hAnsi="Tahoma" w:cs="Tahoma"/>
+          <w:sz w:val="20"/>
+        </w:rPr>
+        <w:t>n</w:t>
+      </w:r>
+      <w:r>
+        <w:rPr>
+          <w:rFonts w:ascii="Tahoma" w:hAnsi="Tahoma" w:cs="Tahoma"/>
+          <w:sz w:val="20"/>
+        </w:rPr>
+        <w:t>t</w:t>
+      </w:r>
+      <w:r>
+        <w:rPr>
+          <w:rFonts w:ascii="Tahoma" w:hAnsi="Tahoma" w:cs="Tahoma"/>
+          <w:sz w:val="20"/>
+        </w:rPr>
+        <w:br/>
+      </w:r>
+      <w:r>
+        <w:rPr>
+          <w:rFonts w:ascii="Tahoma" w:hAnsi="Tahoma" w:cs="Tahoma"/>
+          <w:b/>
+          <w:sz w:val="20"/>
+        </w:rPr>
+        <w:t>SENIOR CLOUD ENGINEER</w:t>
+      </w:r>
+    </w:p>
+    <w:p>
+      <w:pPr>
+        <w:pStyle w:val="ECG1"/>
+        <w:numPr>
+          <w:ilvl w:val="0"/>
+          <w:numId w:val="20"/>
+        </w:numPr>
+        <w:spacing w:before="0" w:after="0" w:line="240" w:lineRule="auto"/>
+        <w:contextualSpacing/>
+      </w:pPr>
+      <w:r>
+        <w:t>Provide technical leadership</w:t>
+      </w:r>
+      <w:r>
+        <w:t xml:space="preserve"> and knowledge</w:t>
+      </w:r>
+      <w:r>
+        <w:t xml:space="preserve"> for building a high functioning cloud engineering and services organization </w:t>
+      </w:r>
+      <w:r>
+        <w:t xml:space="preserve">to </w:t>
+      </w:r>
+      <w:r>
+        <w:t>move</w:t>
+      </w:r>
+      <w:r>
+        <w:t xml:space="preserve"> Planned Parenthood Affiliates</w:t>
+      </w:r>
+      <w:r>
+        <w:t xml:space="preserve"> located throughout the United States</w:t>
+      </w:r>
+      <w:r>
+        <w:t xml:space="preserve"> to the Epic Electronic Health Record. </w:t>
+      </w:r>
+      <w:r>
+        <w:t>This multi-year, multi-</w:t>
+      </w:r>
+      <w:r>
+        <w:t>million-dollar</w:t>
+      </w:r>
+      <w:r>
+        <w:t xml:space="preserve"> project</w:t>
+      </w:r>
+      <w:r>
+        <w:t xml:space="preserve"> has directly </w:t>
+      </w:r>
+      <w:r>
+        <w:t>led</w:t>
+      </w:r>
+      <w:r>
+        <w:t xml:space="preserve"> to patients in Ohio being seen 8 days sooner for abortion care and a decrease in several hours of average abortion visit time</w:t>
+      </w:r>
+      <w:r>
+        <w:t xml:space="preserve"> across all affiliates using Epic.</w:t>
+      </w:r>
+    </w:p>
+    <w:p>
+      <w:pPr>
+        <w:pStyle w:val="ECG1"/>
+        <w:numPr>
+          <w:ilvl w:val="0"/>
+          <w:numId w:val="20"/>
+        </w:numPr>
+        <w:spacing w:before="0" w:after="0" w:line="240" w:lineRule="auto"/>
+        <w:contextualSpacing/>
+      </w:pPr>
+      <w:r>
+        <w:t xml:space="preserve">Configure, manage, validate, test, troubleshoot, and maintain AWS </w:t>
+      </w:r>
+      <w:r>
+        <w:t>Linux and Windows servers</w:t>
+      </w:r>
+      <w:r>
+        <w:t>, storage, database, and network resources using direct configuration and abstraction tools</w:t>
+      </w:r>
+      <w:r>
+        <w:t xml:space="preserve">, including </w:t>
+      </w:r>
+      <w:r>
+        <w:t xml:space="preserve">config management, </w:t>
+      </w:r>
+      <w:r>
+        <w:t>automation</w:t>
+      </w:r>
+      <w:r>
+        <w:t>,</w:t>
+      </w:r>
+      <w:r>
+        <w:t xml:space="preserve"> and orchestration with </w:t>
+      </w:r>
+      <w:r>
+        <w:t>Terraform</w:t>
+      </w:r>
+      <w:r>
+        <w:t>,</w:t>
+      </w:r>
+      <w:r>
+        <w:t xml:space="preserve"> CloudFormation, and Ansible.</w:t>
+      </w:r>
+    </w:p>
+    <w:p>
+      <w:pPr>
+        <w:pStyle w:val="ECG1"/>
+        <w:numPr>
+          <w:ilvl w:val="0"/>
+          <w:numId w:val="20"/>
+        </w:numPr>
+        <w:spacing w:before="0" w:after="0" w:line="240" w:lineRule="auto"/>
+        <w:contextualSpacing/>
+      </w:pPr>
+      <w:r>
+        <w:t>Provide 3</w:t>
+      </w:r>
+      <w:r>
+        <w:rPr>
+          <w:vertAlign w:val="superscript"/>
+        </w:rPr>
+        <w:t>rd</w:t>
+      </w:r>
+      <w:r>
+        <w:t xml:space="preserve"> </w:t>
+      </w:r>
+      <w:r>
+        <w:t>and 4</w:t>
+      </w:r>
+      <w:r>
+        <w:rPr>
+          <w:vertAlign w:val="superscript"/>
+        </w:rPr>
+        <w:t>th</w:t>
+      </w:r>
+      <w:r>
+        <w:t xml:space="preserve"> </w:t>
+      </w:r>
+      <w:r>
+        <w:t xml:space="preserve">tier support to </w:t>
+      </w:r>
+      <w:r>
+        <w:t>Planned Parenthood affiliates</w:t>
+      </w:r>
+      <w:r>
+        <w:t xml:space="preserve"> to resolve complex</w:t>
+      </w:r>
+      <w:r>
+        <w:t xml:space="preserve"> networking and device</w:t>
+      </w:r>
+      <w:r>
+        <w:t xml:space="preserve"> problems</w:t>
+      </w:r>
+      <w:r>
+        <w:t xml:space="preserve"> in a multi-region, </w:t>
+      </w:r>
+      <w:proofErr w:type="spellStart"/>
+      <w:r>
+        <w:t>mulit</w:t>
+      </w:r>
+      <w:proofErr w:type="spellEnd"/>
+      <w:r>
+        <w:t>-gigabit-per-second AWS network environment.</w:t>
+      </w:r>
+    </w:p>
+    <w:p>
+      <w:pPr>
+        <w:pStyle w:val="ECG1"/>
+        <w:numPr>
+          <w:ilvl w:val="0"/>
+          <w:numId w:val="20"/>
+        </w:numPr>
+        <w:spacing w:before="0" w:after="0" w:line="240" w:lineRule="auto"/>
+        <w:contextualSpacing/>
+      </w:pPr>
+      <w:r>
+        <w:t>Responsible for onboarding new vendors and affiliates into the environment</w:t>
+      </w:r>
+      <w:r>
+        <w:t>, including setting up site-to-site VPN tunnels, creating SAML sign on integrations, user and group management, and peripheral device configuration assistance.</w:t>
+      </w:r>
+    </w:p>
+    <w:p>
+      <w:pPr>
+        <w:pStyle w:val="ECG1"/>
+        <w:numPr>
+          <w:ilvl w:val="0"/>
+          <w:numId w:val="20"/>
+        </w:numPr>
+        <w:spacing w:before="0" w:after="0" w:line="240" w:lineRule="auto"/>
+        <w:contextualSpacing/>
+      </w:pPr>
+      <w:r>
+        <w:t>Work cross-functionally with other teams to develop and maintain solutions to support their wor</w:t>
+      </w:r>
+      <w:r>
+        <w:t xml:space="preserve">k </w:t>
+      </w:r>
+      <w:r>
+        <w:t>and ensure appropriate use of IT resources. Projects include developing in-house medical image processing software, SFTP data transfer integrations with lab and finance vendors, and</w:t>
+      </w:r>
+      <w:r>
+        <w:t xml:space="preserve"> rollout of Atlassian suite for knowledge base and ticket system.</w:t>
+      </w:r>
+    </w:p>
+    <w:p>
+      <w:pPr>
+        <w:pStyle w:val="ECG1"/>
+        <w:numPr>
+          <w:ilvl w:val="0"/>
+          <w:numId w:val="20"/>
+        </w:numPr>
+        <w:spacing w:before="0" w:after="0" w:line="240" w:lineRule="auto"/>
+        <w:contextualSpacing/>
+      </w:pPr>
+      <w:r>
+        <w:t xml:space="preserve">Provide technical leadership </w:t>
+      </w:r>
+      <w:r>
+        <w:t>and mentorship to junior IT staff.</w:t>
+      </w:r>
+      <w:r>
+        <w:t xml:space="preserve"> </w:t>
+      </w:r>
+    </w:p>
+    <w:p>
+      <w:pPr>
+        <w:pStyle w:val="ECG1"/>
+        <w:numPr>
+          <w:ilvl w:val="0"/>
+          <w:numId w:val="20"/>
+        </w:numPr>
+        <w:spacing w:before="0" w:after="0" w:line="240" w:lineRule="auto"/>
+        <w:contextualSpacing/>
+      </w:pPr>
+      <w:r>
+        <w:t>Perform n</w:t>
+      </w:r>
+      <w:r>
+        <w:t>etwork diagramming</w:t>
+      </w:r>
+      <w:r>
+        <w:t xml:space="preserve"> </w:t>
+      </w:r>
+      <w:r>
+        <w:t>and documentation of new and existing systems within the environment</w:t>
+      </w:r>
+    </w:p>
+    <w:p>
+      <w:pPr>
+        <w:tabs>
+          <w:tab w:val="right" w:pos="9648"/>
+        </w:tabs>
+        <w:ind w:left="360"/>
+        <w:rPr>
+          <w:rFonts w:ascii="Tahoma" w:hAnsi="Tahoma" w:cs="Tahoma"/>
+          <w:smallCaps/>
+          <w:sz w:val="20"/>
+        </w:rPr>
+      </w:pPr>
+    </w:p>
+    <w:p>
+      <w:pPr>
+        <w:tabs>
+          <w:tab w:val="right" w:pos="9648"/>
+        </w:tabs>
+        <w:rPr>
+          <w:rFonts w:ascii="Tahoma" w:hAnsi="Tahoma" w:cs="Tahoma"/>
+          <w:sz w:val="20"/>
+        </w:rPr>
+      </w:pPr>
+      <w:r>
+        <w:rPr>
+          <w:rFonts w:ascii="Tahoma" w:hAnsi="Tahoma" w:cs="Tahoma"/>
+          <w:smallCaps/>
+          <w:sz w:val="20"/>
+        </w:rPr>
         <w:t xml:space="preserve">Columbia </w:t>
       </w:r>
       <w:r>
@@ -906,21 +1263,63 @@
           <w:rFonts w:ascii="Tahoma" w:hAnsi="Tahoma" w:cs="Tahoma"/>
           <w:sz w:val="20"/>
         </w:rPr>
-        <w:t>Responsible</w:t>
-      </w:r>
-      <w:r>
-        <w:rPr>
-          <w:rFonts w:ascii="Tahoma" w:hAnsi="Tahoma" w:cs="Tahoma"/>
-          <w:sz w:val="20"/>
-        </w:rPr>
-        <w:t xml:space="preserve"> for</w:t>
-      </w:r>
-      <w:r>
-        <w:rPr>
-          <w:rFonts w:ascii="Tahoma" w:hAnsi="Tahoma" w:cs="Tahoma"/>
-          <w:sz w:val="20"/>
-        </w:rPr>
-        <w:t xml:space="preserve"> maintaining, documenting, patching, and upgrading all hardware and software on</w:t>
+        <w:t>Maintained</w:t>
+      </w:r>
+      <w:r>
+        <w:rPr>
+          <w:rFonts w:ascii="Tahoma" w:hAnsi="Tahoma" w:cs="Tahoma"/>
+          <w:sz w:val="20"/>
+        </w:rPr>
+        <w:t xml:space="preserve">, </w:t>
+      </w:r>
+      <w:r>
+        <w:rPr>
+          <w:rFonts w:ascii="Tahoma" w:hAnsi="Tahoma" w:cs="Tahoma"/>
+          <w:sz w:val="20"/>
+        </w:rPr>
+        <w:t>documented</w:t>
+      </w:r>
+      <w:r>
+        <w:rPr>
+          <w:rFonts w:ascii="Tahoma" w:hAnsi="Tahoma" w:cs="Tahoma"/>
+          <w:sz w:val="20"/>
+        </w:rPr>
+        <w:t xml:space="preserve">, </w:t>
+      </w:r>
+      <w:r>
+        <w:rPr>
+          <w:rFonts w:ascii="Tahoma" w:hAnsi="Tahoma" w:cs="Tahoma"/>
+          <w:sz w:val="20"/>
+        </w:rPr>
+        <w:t>patched</w:t>
+      </w:r>
+      <w:r>
+        <w:rPr>
+          <w:rFonts w:ascii="Tahoma" w:hAnsi="Tahoma" w:cs="Tahoma"/>
+          <w:sz w:val="20"/>
+        </w:rPr>
+        <w:t xml:space="preserve">, and </w:t>
+      </w:r>
+      <w:r>
+        <w:rPr>
+          <w:rFonts w:ascii="Tahoma" w:hAnsi="Tahoma" w:cs="Tahoma"/>
+          <w:sz w:val="20"/>
+        </w:rPr>
+        <w:t>upgraded</w:t>
+      </w:r>
+      <w:r>
+        <w:rPr>
+          <w:rFonts w:ascii="Tahoma" w:hAnsi="Tahoma" w:cs="Tahoma"/>
+          <w:sz w:val="20"/>
+        </w:rPr>
+        <w:t xml:space="preserve"> </w:t>
+      </w:r>
+      <w:r>
+        <w:rPr>
+          <w:rFonts w:ascii="Tahoma" w:hAnsi="Tahoma" w:cs="Tahoma"/>
+          <w:sz w:val="20"/>
+        </w:rPr>
+        <w:t>all hardware and software on</w:t>
       </w:r>
       <w:r>
         <w:rPr>
@@ -957,7 +1356,35 @@
           <w:rFonts w:ascii="Tahoma" w:hAnsi="Tahoma" w:cs="Tahoma"/>
           <w:sz w:val="20"/>
         </w:rPr>
-        <w:t xml:space="preserve">Coordinate within and across teams to plan and execute ongoing projects. Projects include </w:t>
+        <w:t>Coordinate</w:t>
+      </w:r>
+      <w:r>
+        <w:rPr>
+          <w:rFonts w:ascii="Tahoma" w:hAnsi="Tahoma" w:cs="Tahoma"/>
+          <w:sz w:val="20"/>
+        </w:rPr>
+        <w:t>d</w:t>
+      </w:r>
+      <w:r>
+        <w:rPr>
+          <w:rFonts w:ascii="Tahoma" w:hAnsi="Tahoma" w:cs="Tahoma"/>
+          <w:sz w:val="20"/>
+        </w:rPr>
+        <w:t xml:space="preserve"> within and across teams to plan and execute ongoing projects. Projects include</w:t>
+      </w:r>
+      <w:r>
+        <w:rPr>
+          <w:rFonts w:ascii="Tahoma" w:hAnsi="Tahoma" w:cs="Tahoma"/>
+          <w:sz w:val="20"/>
+        </w:rPr>
+        <w:t>d</w:t>
+      </w:r>
+      <w:r>
+        <w:rPr>
+          <w:rFonts w:ascii="Tahoma" w:hAnsi="Tahoma" w:cs="Tahoma"/>
+          <w:sz w:val="20"/>
+        </w:rPr>
+        <w:t xml:space="preserve"> </w:t>
       </w:r>
       <w:r>
         <w:rPr>
@@ -1073,7 +1500,21 @@
           <w:rFonts w:ascii="Tahoma" w:hAnsi="Tahoma" w:cs="Tahoma"/>
           <w:sz w:val="20"/>
         </w:rPr>
-        <w:t xml:space="preserve">Participate in the </w:t>
+        <w:t>Participate</w:t>
+      </w:r>
+      <w:r>
+        <w:rPr>
+          <w:rFonts w:ascii="Tahoma" w:hAnsi="Tahoma" w:cs="Tahoma"/>
+          <w:sz w:val="20"/>
+        </w:rPr>
+        <w:t>d</w:t>
+      </w:r>
+      <w:r>
+        <w:rPr>
+          <w:rFonts w:ascii="Tahoma" w:hAnsi="Tahoma" w:cs="Tahoma"/>
+          <w:sz w:val="20"/>
+        </w:rPr>
+        <w:t xml:space="preserve"> in the </w:t>
       </w:r>
       <w:r>
         <w:rPr>
@@ -1108,7 +1549,21 @@
           <w:rFonts w:ascii="Tahoma" w:hAnsi="Tahoma" w:cs="Tahoma"/>
           <w:sz w:val="20"/>
         </w:rPr>
-        <w:t xml:space="preserve">Projects include staging server for CAS SSO in Azure, </w:t>
+        <w:t>Projects include</w:t>
+      </w:r>
+      <w:r>
+        <w:rPr>
+          <w:rFonts w:ascii="Tahoma" w:hAnsi="Tahoma" w:cs="Tahoma"/>
+          <w:sz w:val="20"/>
+        </w:rPr>
+        <w:t>d</w:t>
+      </w:r>
+      <w:r>
+        <w:rPr>
+          <w:rFonts w:ascii="Tahoma" w:hAnsi="Tahoma" w:cs="Tahoma"/>
+          <w:sz w:val="20"/>
+        </w:rPr>
+        <w:t xml:space="preserve"> staging server for CAS SSO in Azure, </w:t>
       </w:r>
       <w:r>
         <w:rPr>
@@ -1159,14 +1614,21 @@
           <w:rFonts w:ascii="Tahoma" w:hAnsi="Tahoma" w:cs="Tahoma"/>
           <w:sz w:val="20"/>
         </w:rPr>
-        <w:t>Primary maintainer</w:t>
-      </w:r>
-      <w:r>
-        <w:rPr>
-          <w:rFonts w:ascii="Tahoma" w:hAnsi="Tahoma" w:cs="Tahoma"/>
-          <w:sz w:val="20"/>
-        </w:rPr>
-        <w:t xml:space="preserve"> of vario</w:t>
+        <w:t>Acted as primary maintainer of</w:t>
+      </w:r>
+      <w:r>
+        <w:rPr>
+          <w:rFonts w:ascii="Tahoma" w:hAnsi="Tahoma" w:cs="Tahoma"/>
+          <w:sz w:val="20"/>
+        </w:rPr>
+        <w:t xml:space="preserve"> </w:t>
+      </w:r>
+      <w:r>
+        <w:rPr>
+          <w:rFonts w:ascii="Tahoma" w:hAnsi="Tahoma" w:cs="Tahoma"/>
+          <w:sz w:val="20"/>
+        </w:rPr>
+        <w:t>vario</w:t>
       </w:r>
       <w:r>
         <w:rPr>
@@ -1194,23 +1656,7 @@
           <w:rFonts w:ascii="Tahoma" w:hAnsi="Tahoma" w:cs="Tahoma"/>
           <w:sz w:val="20"/>
         </w:rPr>
-        <w:t xml:space="preserve">Single Sign </w:t>
-      </w:r>
-      <w:proofErr w:type="gramStart"/>
-      <w:r>
-        <w:rPr>
-          <w:rFonts w:ascii="Tahoma" w:hAnsi="Tahoma" w:cs="Tahoma"/>
-          <w:sz w:val="20"/>
-        </w:rPr>
-        <w:t>On</w:t>
-      </w:r>
-      <w:proofErr w:type="gramEnd"/>
-      <w:r>
-        <w:rPr>
-          <w:rFonts w:ascii="Tahoma" w:hAnsi="Tahoma" w:cs="Tahoma"/>
-          <w:sz w:val="20"/>
-        </w:rPr>
-        <w:t xml:space="preserve"> System (SSO), </w:t>
+        <w:t xml:space="preserve">Single Sign On System (SSO), </w:t>
       </w:r>
       <w:r>
         <w:rPr>
@@ -1289,7 +1735,14 @@
           <w:rFonts w:ascii="Tahoma" w:hAnsi="Tahoma" w:cs="Tahoma"/>
           <w:sz w:val="20"/>
         </w:rPr>
-        <w:t>Maintainer of Configuration Management workflows on Linux servers using Puppet.</w:t>
+        <w:t>Maintained</w:t>
+      </w:r>
+      <w:r>
+        <w:rPr>
+          <w:rFonts w:ascii="Tahoma" w:hAnsi="Tahoma" w:cs="Tahoma"/>
+          <w:sz w:val="20"/>
+        </w:rPr>
+        <w:t xml:space="preserve"> Configuration Management workflows on Linux servers using Puppet.</w:t>
       </w:r>
       <w:r>
         <w:rPr>
@@ -1326,7 +1779,37 @@
           <w:rFonts w:ascii="Tahoma" w:hAnsi="Tahoma" w:cs="Tahoma"/>
           <w:sz w:val="20"/>
         </w:rPr>
-        <w:t>Provide 3rd tier support to the Client Support Group to resolve complex problems.</w:t>
+        <w:lastRenderedPageBreak/>
+        <w:t>Provide</w:t>
+      </w:r>
+      <w:r>
+        <w:rPr>
+          <w:rFonts w:ascii="Tahoma" w:hAnsi="Tahoma" w:cs="Tahoma"/>
+          <w:sz w:val="20"/>
+        </w:rPr>
+        <w:t>d</w:t>
+      </w:r>
+      <w:r>
+        <w:rPr>
+          <w:rFonts w:ascii="Tahoma" w:hAnsi="Tahoma" w:cs="Tahoma"/>
+          <w:sz w:val="20"/>
+        </w:rPr>
+        <w:t xml:space="preserve"> 3</w:t>
+      </w:r>
+      <w:r>
+        <w:rPr>
+          <w:rFonts w:ascii="Tahoma" w:hAnsi="Tahoma" w:cs="Tahoma"/>
+          <w:sz w:val="20"/>
+          <w:vertAlign w:val="superscript"/>
+        </w:rPr>
+        <w:t>rd</w:t>
+      </w:r>
+      <w:r>
+        <w:rPr>
+          <w:rFonts w:ascii="Tahoma" w:hAnsi="Tahoma" w:cs="Tahoma"/>
+          <w:sz w:val="20"/>
+        </w:rPr>
+        <w:t xml:space="preserve"> tier support to the Client Support Group to resolve complex problems.</w:t>
       </w:r>
     </w:p>
     <w:p>
@@ -1349,7 +1832,70 @@
           <w:rFonts w:ascii="Tahoma" w:hAnsi="Tahoma" w:cs="Tahoma"/>
           <w:sz w:val="20"/>
         </w:rPr>
-        <w:t>Participation in ongoing multi-year, multi-</w:t>
+        <w:t>Participat</w:t>
+      </w:r>
+      <w:r>
+        <w:rPr>
+          <w:rFonts w:ascii="Tahoma" w:hAnsi="Tahoma" w:cs="Tahoma"/>
+          <w:sz w:val="20"/>
+        </w:rPr>
+        <w:t>ed</w:t>
+      </w:r>
+      <w:r>
+        <w:rPr>
+          <w:rFonts w:ascii="Tahoma" w:hAnsi="Tahoma" w:cs="Tahoma"/>
+          <w:sz w:val="20"/>
+        </w:rPr>
+        <w:t xml:space="preserve"> in ongoing multi-year, multi-</w:t>
+      </w:r>
+      <w:r>
+        <w:rPr>
+          <w:rFonts w:ascii="Tahoma" w:hAnsi="Tahoma" w:cs="Tahoma"/>
+          <w:sz w:val="20"/>
+        </w:rPr>
+        <w:t>million-dollar</w:t>
+      </w:r>
+      <w:r>
+        <w:rPr>
+          <w:rFonts w:ascii="Tahoma" w:hAnsi="Tahoma" w:cs="Tahoma"/>
+          <w:sz w:val="20"/>
+        </w:rPr>
+        <w:t xml:space="preserve"> efforts to integrate all Business School IT infra and personnel into Columbia University IT (CUIT).</w:t>
+      </w:r>
+      <w:r>
+        <w:rPr>
+          <w:rFonts w:ascii="Tahoma" w:hAnsi="Tahoma" w:cs="Tahoma"/>
+          <w:sz w:val="20"/>
+        </w:rPr>
+        <w:t xml:space="preserve"> </w:t>
+      </w:r>
+      <w:r>
+        <w:rPr>
+          <w:rFonts w:ascii="Tahoma" w:hAnsi="Tahoma" w:cs="Tahoma"/>
+          <w:sz w:val="20"/>
+        </w:rPr>
+        <w:t>Projects included</w:t>
+      </w:r>
+      <w:r>
+        <w:rPr>
+          <w:rFonts w:ascii="Tahoma" w:hAnsi="Tahoma" w:cs="Tahoma"/>
+          <w:sz w:val="20"/>
+        </w:rPr>
+        <w:t xml:space="preserve"> </w:t>
+      </w:r>
+      <w:r>
+        <w:rPr>
+          <w:rFonts w:ascii="Tahoma" w:hAnsi="Tahoma" w:cs="Tahoma"/>
+          <w:sz w:val="20"/>
+        </w:rPr>
+        <w:t>Drupal migration to CUIT’s CI platform</w:t>
+      </w:r>
+      <w:r>
+        <w:rPr>
+          <w:rFonts w:ascii="Tahoma" w:hAnsi="Tahoma" w:cs="Tahoma"/>
+          <w:sz w:val="20"/>
+        </w:rPr>
+        <w:t xml:space="preserve">, </w:t>
       </w:r>
       <w:proofErr w:type="gramStart"/>
       <w:r>
@@ -1357,7 +1903,7 @@
           <w:rFonts w:ascii="Tahoma" w:hAnsi="Tahoma" w:cs="Tahoma"/>
           <w:sz w:val="20"/>
         </w:rPr>
-        <w:t>million dollar</w:t>
+        <w:t>Access</w:t>
       </w:r>
       <w:proofErr w:type="gramEnd"/>
       <w:r>
@@ -1365,42 +1911,14 @@
           <w:rFonts w:ascii="Tahoma" w:hAnsi="Tahoma" w:cs="Tahoma"/>
           <w:sz w:val="20"/>
         </w:rPr>
-        <w:t xml:space="preserve"> efforts to integrate all Business School IT infra and personnel into Columbia University IT (CUIT).</w:t>
-      </w:r>
-      <w:r>
-        <w:rPr>
-          <w:rFonts w:ascii="Tahoma" w:hAnsi="Tahoma" w:cs="Tahoma"/>
-          <w:sz w:val="20"/>
-        </w:rPr>
-        <w:t xml:space="preserve"> Recent projects include Drupal migration to CUIT’s CI platform</w:t>
-      </w:r>
-      <w:r>
-        <w:rPr>
-          <w:rFonts w:ascii="Tahoma" w:hAnsi="Tahoma" w:cs="Tahoma"/>
-          <w:sz w:val="20"/>
-        </w:rPr>
-        <w:t xml:space="preserve">, </w:t>
-      </w:r>
-      <w:r>
-        <w:rPr>
-          <w:rFonts w:ascii="Tahoma" w:hAnsi="Tahoma" w:cs="Tahoma"/>
-          <w:sz w:val="20"/>
-        </w:rPr>
-        <w:t xml:space="preserve">Access and Data Center network refresh to CUIT, and integration of IDM functions </w:t>
-      </w:r>
-      <w:r>
-        <w:rPr>
-          <w:rFonts w:ascii="Tahoma" w:hAnsi="Tahoma" w:cs="Tahoma"/>
-          <w:sz w:val="20"/>
-        </w:rPr>
-        <w:t>central Columbia University and Business School AD and IDM systems</w:t>
-      </w:r>
-      <w:r>
-        <w:rPr>
-          <w:rFonts w:ascii="Tahoma" w:hAnsi="Tahoma" w:cs="Tahoma"/>
-          <w:sz w:val="20"/>
-        </w:rPr>
-        <w:t xml:space="preserve"> </w:t>
+        <w:t xml:space="preserve"> and Data Center network refresh to CUIT, and integration of IDM functions </w:t>
+      </w:r>
+      <w:r>
+        <w:rPr>
+          <w:rFonts w:ascii="Tahoma" w:hAnsi="Tahoma" w:cs="Tahoma"/>
+          <w:sz w:val="20"/>
+        </w:rPr>
+        <w:t xml:space="preserve">central Columbia University and Business School AD and IDM systems </w:t>
       </w:r>
       <w:r>
         <w:rPr>
@@ -1865,7 +2383,7 @@
           <w:color w:val="auto"/>
           <w:sz w:val="20"/>
         </w:rPr>
-        <w:t>Assist</w:t>
+        <w:t xml:space="preserve">Triaged </w:t>
       </w:r>
       <w:r>
         <w:rPr>
@@ -1873,15 +2391,7 @@
           <w:color w:val="auto"/>
           <w:sz w:val="20"/>
         </w:rPr>
-        <w:t>ed</w:t>
-      </w:r>
-      <w:r>
-        <w:rPr>
-          <w:rFonts w:ascii="Tahoma" w:hAnsi="Tahoma" w:cs="Tahoma"/>
-          <w:color w:val="auto"/>
-          <w:sz w:val="20"/>
-        </w:rPr>
-        <w:t xml:space="preserve"> Cloud Architect by triaging issues with</w:t>
+        <w:t>issues with</w:t>
       </w:r>
       <w:r>
         <w:rPr>
@@ -1973,7 +2483,6 @@
           <w:color w:val="auto"/>
           <w:sz w:val="20"/>
         </w:rPr>
-        <w:lastRenderedPageBreak/>
         <w:t>Author</w:t>
       </w:r>
       <w:r>
@@ -2586,7 +3095,23 @@
           <w:rFonts w:ascii="Tahoma" w:hAnsi="Tahoma" w:cs="Tahoma"/>
           <w:sz w:val="20"/>
         </w:rPr>
-        <w:t xml:space="preserve"> of new student workers in the Call Center, Walkins, a</w:t>
+        <w:t xml:space="preserve"> of new student workers in the Call Center, </w:t>
+      </w:r>
+      <w:proofErr w:type="spellStart"/>
+      <w:r>
+        <w:rPr>
+          <w:rFonts w:ascii="Tahoma" w:hAnsi="Tahoma" w:cs="Tahoma"/>
+          <w:sz w:val="20"/>
+        </w:rPr>
+        <w:t>Walkins</w:t>
+      </w:r>
+      <w:proofErr w:type="spellEnd"/>
+      <w:r>
+        <w:rPr>
+          <w:rFonts w:ascii="Tahoma" w:hAnsi="Tahoma" w:cs="Tahoma"/>
+          <w:sz w:val="20"/>
+        </w:rPr>
+        <w:t>, a</w:t>
       </w:r>
       <w:r>
         <w:rPr>
@@ -2595,18 +3120,6 @@
         </w:rPr>
         <w:t xml:space="preserve">nd Residential Computing spaces to promote swift onboarding and high productivity. </w:t>
       </w:r>
-    </w:p>
-    <w:p>
-      <w:pPr>
-        <w:tabs>
-          <w:tab w:val="right" w:pos="9648"/>
-        </w:tabs>
-        <w:rPr>
-          <w:rFonts w:ascii="Tahoma" w:hAnsi="Tahoma" w:cs="Tahoma"/>
-          <w:smallCaps/>
-          <w:sz w:val="20"/>
-        </w:rPr>
-      </w:pPr>
     </w:p>
     <w:p>
       <w:pPr>
@@ -2990,6 +3503,7 @@
           <w:sz w:val="30"/>
           <w:szCs w:val="24"/>
         </w:rPr>
+        <w:lastRenderedPageBreak/>
         <w:t>Relevant Projects</w:t>
       </w:r>
     </w:p>
@@ -3119,8 +3633,17 @@
           <w:rFonts w:ascii="Tahoma" w:hAnsi="Tahoma" w:cs="Tahoma"/>
           <w:sz w:val="20"/>
         </w:rPr>
-        <w:t xml:space="preserve"> base AMIs for generic machines and StarClusters</w:t>
-      </w:r>
+        <w:t xml:space="preserve"> base AMIs for generic machines and </w:t>
+      </w:r>
+      <w:proofErr w:type="spellStart"/>
+      <w:r>
+        <w:rPr>
+          <w:rFonts w:ascii="Tahoma" w:hAnsi="Tahoma" w:cs="Tahoma"/>
+          <w:sz w:val="20"/>
+        </w:rPr>
+        <w:t>StarClusters</w:t>
+      </w:r>
+      <w:proofErr w:type="spellEnd"/>
       <w:r>
         <w:rPr>
           <w:rFonts w:ascii="Tahoma" w:hAnsi="Tahoma" w:cs="Tahoma"/>
@@ -3354,7 +3877,23 @@
           <w:rFonts w:ascii="Tahoma" w:hAnsi="Tahoma" w:cs="Tahoma"/>
           <w:sz w:val="20"/>
         </w:rPr>
-        <w:t xml:space="preserve"> for serving static web assets through Cloudfront.</w:t>
+        <w:t xml:space="preserve"> for serving static web assets through </w:t>
+      </w:r>
+      <w:proofErr w:type="spellStart"/>
+      <w:r>
+        <w:rPr>
+          <w:rFonts w:ascii="Tahoma" w:hAnsi="Tahoma" w:cs="Tahoma"/>
+          <w:sz w:val="20"/>
+        </w:rPr>
+        <w:t>Cloudfront</w:t>
+      </w:r>
+      <w:proofErr w:type="spellEnd"/>
+      <w:r>
+        <w:rPr>
+          <w:rFonts w:ascii="Tahoma" w:hAnsi="Tahoma" w:cs="Tahoma"/>
+          <w:sz w:val="20"/>
+        </w:rPr>
+        <w:t>.</w:t>
       </w:r>
     </w:p>
     <w:p>
@@ -3365,30 +3904,6 @@
         <w:ind w:right="576"/>
         <w:rPr>
           <w:rFonts w:ascii="Tahoma" w:hAnsi="Tahoma" w:cs="Tahoma"/>
-          <w:sz w:val="20"/>
-        </w:rPr>
-      </w:pPr>
-    </w:p>
-    <w:p>
-      <w:pPr>
-        <w:tabs>
-          <w:tab w:val="left" w:pos="900"/>
-        </w:tabs>
-        <w:ind w:right="576"/>
-        <w:rPr>
-          <w:rFonts w:ascii="Tahoma" w:hAnsi="Tahoma" w:cs="Tahoma"/>
-          <w:sz w:val="20"/>
-        </w:rPr>
-      </w:pPr>
-    </w:p>
-    <w:p>
-      <w:pPr>
-        <w:tabs>
-          <w:tab w:val="left" w:pos="900"/>
-        </w:tabs>
-        <w:ind w:right="576"/>
-        <w:rPr>
-          <w:rFonts w:ascii="Tahoma" w:hAnsi="Tahoma" w:cs="Tahoma"/>
           <w:b/>
           <w:sz w:val="20"/>
         </w:rPr>
@@ -3397,19 +3912,6 @@
     <w:p>
       <w:pPr>
         <w:tabs>
-          <w:tab w:val="left" w:pos="900"/>
-        </w:tabs>
-        <w:ind w:right="576"/>
-        <w:rPr>
-          <w:rFonts w:ascii="Tahoma" w:hAnsi="Tahoma" w:cs="Tahoma"/>
-          <w:b/>
-          <w:sz w:val="20"/>
-        </w:rPr>
-      </w:pPr>
-    </w:p>
-    <w:p>
-      <w:pPr>
-        <w:tabs>
           <w:tab w:val="right" w:pos="9648"/>
         </w:tabs>
         <w:rPr>
@@ -3423,7 +3925,6 @@
           <w:smallCaps/>
           <w:sz w:val="20"/>
         </w:rPr>
-        <w:lastRenderedPageBreak/>
         <w:t>Cluster and Cloud Computing</w:t>
       </w:r>
       <w:r>
@@ -4340,6 +4841,21 @@
     </w:p>
     <w:p>
       <w:pPr>
+        <w:rPr>
+          <w:rFonts w:ascii="Tahoma" w:hAnsi="Tahoma" w:cs="Tahoma"/>
+          <w:sz w:val="20"/>
+        </w:rPr>
+      </w:pPr>
+      <w:r>
+        <w:rPr>
+          <w:rFonts w:ascii="Tahoma" w:hAnsi="Tahoma" w:cs="Tahoma"/>
+          <w:sz w:val="20"/>
+        </w:rPr>
+        <w:br w:type="page"/>
+      </w:r>
+    </w:p>
+    <w:p>
+      <w:pPr>
         <w:pBdr>
           <w:top w:val="single" w:sz="4" w:space="1" w:color="auto"/>
           <w:bottom w:val="single" w:sz="4" w:space="0" w:color="auto"/>
@@ -4363,6 +4879,7 @@
           <w:sz w:val="30"/>
           <w:szCs w:val="24"/>
         </w:rPr>
+        <w:lastRenderedPageBreak/>
         <w:t>Education</w:t>
       </w:r>
       <w:r>
@@ -4405,7 +4922,7 @@
           <w:sz w:val="20"/>
           <w:u w:val="single"/>
         </w:rPr>
-        <w:t>AWS Certified Solutions Architect - Associate</w:t>
+        <w:t>Aviatrix</w:t>
       </w:r>
       <w:r>
         <w:rPr>
@@ -4415,7 +4932,7 @@
           <w:sz w:val="20"/>
           <w:u w:val="single"/>
         </w:rPr>
-        <w:t xml:space="preserve">, </w:t>
+        <w:t xml:space="preserve"> </w:t>
       </w:r>
       <w:r>
         <w:rPr>
@@ -4425,7 +4942,7 @@
           <w:sz w:val="20"/>
           <w:u w:val="single"/>
         </w:rPr>
-        <w:t>Dec</w:t>
+        <w:t>Certified</w:t>
       </w:r>
       <w:r>
         <w:rPr>
@@ -4435,7 +4952,57 @@
           <w:sz w:val="20"/>
           <w:u w:val="single"/>
         </w:rPr>
-        <w:t xml:space="preserve"> 2019</w:t>
+        <w:t xml:space="preserve"> </w:t>
+      </w:r>
+      <w:r>
+        <w:rPr>
+          <w:rFonts w:ascii="Tahoma" w:hAnsi="Tahoma" w:cs="Tahoma"/>
+          <w:smallCaps/>
+          <w:color w:val="000000"/>
+          <w:sz w:val="20"/>
+          <w:u w:val="single"/>
+        </w:rPr>
+        <w:t>Engineer – Multi-Cloud Networking Associate</w:t>
+      </w:r>
+      <w:r>
+        <w:rPr>
+          <w:rFonts w:ascii="Tahoma" w:hAnsi="Tahoma" w:cs="Tahoma"/>
+          <w:smallCaps/>
+          <w:color w:val="000000"/>
+          <w:sz w:val="20"/>
+          <w:u w:val="single"/>
+        </w:rPr>
+        <w:t xml:space="preserve">, </w:t>
+      </w:r>
+      <w:r>
+        <w:rPr>
+          <w:rFonts w:ascii="Tahoma" w:hAnsi="Tahoma" w:cs="Tahoma"/>
+          <w:smallCaps/>
+          <w:color w:val="000000"/>
+          <w:sz w:val="20"/>
+          <w:u w:val="single"/>
+        </w:rPr>
+        <w:t>Sep</w:t>
+      </w:r>
+      <w:r>
+        <w:rPr>
+          <w:rFonts w:ascii="Tahoma" w:hAnsi="Tahoma" w:cs="Tahoma"/>
+          <w:smallCaps/>
+          <w:color w:val="000000"/>
+          <w:sz w:val="20"/>
+          <w:u w:val="single"/>
+        </w:rPr>
+        <w:t xml:space="preserve"> </w:t>
+      </w:r>
+      <w:r>
+        <w:rPr>
+          <w:rFonts w:ascii="Tahoma" w:hAnsi="Tahoma" w:cs="Tahoma"/>
+          <w:smallCaps/>
+          <w:color w:val="000000"/>
+          <w:sz w:val="20"/>
+          <w:u w:val="single"/>
+        </w:rPr>
+        <w:t>2020</w:t>
       </w:r>
     </w:p>
     <w:p>
@@ -4457,7 +5024,16 @@
           <w:color w:val="000000"/>
           <w:sz w:val="20"/>
         </w:rPr>
-        <w:t>Validation Number</w:t>
+        <w:t>Certification</w:t>
+      </w:r>
+      <w:r>
+        <w:rPr>
+          <w:rFonts w:ascii="Tahoma" w:hAnsi="Tahoma" w:cs="Tahoma"/>
+          <w:iCs/>
+          <w:color w:val="000000"/>
+          <w:sz w:val="20"/>
+        </w:rPr>
+        <w:t xml:space="preserve"> Number</w:t>
       </w:r>
       <w:r>
         <w:rPr>
@@ -4467,47 +5043,9 @@
           <w:color w:val="000000"/>
           <w:sz w:val="20"/>
         </w:rPr>
-        <w:t xml:space="preserve">: 15Q6RNGCNJREQ7WE </w:t>
-      </w:r>
-    </w:p>
-    <w:p>
-      <w:pPr>
-        <w:spacing w:before="200"/>
-        <w:rPr>
-          <w:rFonts w:ascii="Tahoma" w:hAnsi="Tahoma" w:cs="Tahoma"/>
-          <w:smallCaps/>
-          <w:color w:val="000000"/>
-          <w:sz w:val="20"/>
-          <w:u w:val="single"/>
-        </w:rPr>
-      </w:pPr>
-      <w:proofErr w:type="spellStart"/>
-      <w:r>
-        <w:rPr>
-          <w:rFonts w:ascii="Tahoma" w:hAnsi="Tahoma" w:cs="Tahoma"/>
-          <w:smallCaps/>
-          <w:color w:val="000000"/>
-          <w:sz w:val="20"/>
-          <w:u w:val="single"/>
-        </w:rPr>
-        <w:t>SumoLogic</w:t>
-      </w:r>
-      <w:proofErr w:type="spellEnd"/>
-      <w:r>
-        <w:rPr>
-          <w:rFonts w:ascii="Tahoma" w:hAnsi="Tahoma" w:cs="Tahoma"/>
-          <w:smallCaps/>
-          <w:color w:val="000000"/>
-          <w:sz w:val="20"/>
-          <w:u w:val="single"/>
-        </w:rPr>
-        <w:t xml:space="preserve"> Pro User and Power User Certified, May 2019</w:t>
-      </w:r>
-    </w:p>
-    <w:p>
-      <w:pPr>
-        <w:spacing w:before="40"/>
-        <w:ind w:left="900"/>
+        <w:t xml:space="preserve">: </w:t>
+      </w:r>
+      <w:r>
         <w:rPr>
           <w:rFonts w:ascii="Tahoma" w:hAnsi="Tahoma" w:cs="Tahoma"/>
           <w:iCs/>
@@ -4515,17 +5053,65 @@
           <w:color w:val="000000"/>
           <w:sz w:val="20"/>
         </w:rPr>
-      </w:pPr>
-      <w:r>
-        <w:rPr>
-          <w:rFonts w:ascii="Tahoma" w:hAnsi="Tahoma" w:cs="Tahoma"/>
-          <w:iCs/>
+        <w:t>2020-7869</w:t>
+      </w:r>
+    </w:p>
+    <w:p>
+      <w:pPr>
+        <w:spacing w:before="200"/>
+        <w:rPr>
+          <w:rFonts w:ascii="Tahoma" w:hAnsi="Tahoma" w:cs="Tahoma"/>
+          <w:smallCaps/>
           <w:color w:val="000000"/>
           <w:sz w:val="20"/>
-        </w:rPr>
-        <w:t>Certification</w:t>
-      </w:r>
-      <w:r>
+          <w:u w:val="single"/>
+        </w:rPr>
+      </w:pPr>
+      <w:r>
+        <w:rPr>
+          <w:rFonts w:ascii="Tahoma" w:hAnsi="Tahoma" w:cs="Tahoma"/>
+          <w:smallCaps/>
+          <w:color w:val="000000"/>
+          <w:sz w:val="20"/>
+          <w:u w:val="single"/>
+        </w:rPr>
+        <w:t>AWS Certified Solutions Architect - Associate</w:t>
+      </w:r>
+      <w:r>
+        <w:rPr>
+          <w:rFonts w:ascii="Tahoma" w:hAnsi="Tahoma" w:cs="Tahoma"/>
+          <w:smallCaps/>
+          <w:color w:val="000000"/>
+          <w:sz w:val="20"/>
+          <w:u w:val="single"/>
+        </w:rPr>
+        <w:t xml:space="preserve">, </w:t>
+      </w:r>
+      <w:r>
+        <w:rPr>
+          <w:rFonts w:ascii="Tahoma" w:hAnsi="Tahoma" w:cs="Tahoma"/>
+          <w:smallCaps/>
+          <w:color w:val="000000"/>
+          <w:sz w:val="20"/>
+          <w:u w:val="single"/>
+        </w:rPr>
+        <w:t>Dec</w:t>
+      </w:r>
+      <w:r>
+        <w:rPr>
+          <w:rFonts w:ascii="Tahoma" w:hAnsi="Tahoma" w:cs="Tahoma"/>
+          <w:smallCaps/>
+          <w:color w:val="000000"/>
+          <w:sz w:val="20"/>
+          <w:u w:val="single"/>
+        </w:rPr>
+        <w:t xml:space="preserve"> 2019</w:t>
+      </w:r>
+    </w:p>
+    <w:p>
+      <w:pPr>
+        <w:spacing w:before="40"/>
+        <w:ind w:left="900"/>
         <w:rPr>
           <w:rFonts w:ascii="Tahoma" w:hAnsi="Tahoma" w:cs="Tahoma"/>
           <w:iCs/>
@@ -4533,6 +5119,90 @@
           <w:color w:val="000000"/>
           <w:sz w:val="20"/>
         </w:rPr>
+      </w:pPr>
+      <w:r>
+        <w:rPr>
+          <w:rFonts w:ascii="Tahoma" w:hAnsi="Tahoma" w:cs="Tahoma"/>
+          <w:iCs/>
+          <w:color w:val="000000"/>
+          <w:sz w:val="20"/>
+        </w:rPr>
+        <w:t>Validation Number</w:t>
+      </w:r>
+      <w:r>
+        <w:rPr>
+          <w:rFonts w:ascii="Tahoma" w:hAnsi="Tahoma" w:cs="Tahoma"/>
+          <w:iCs/>
+          <w:smallCaps/>
+          <w:color w:val="000000"/>
+          <w:sz w:val="20"/>
+        </w:rPr>
+        <w:t xml:space="preserve">: 15Q6RNGCNJREQ7WE </w:t>
+      </w:r>
+    </w:p>
+    <w:p>
+      <w:pPr>
+        <w:spacing w:before="200"/>
+        <w:rPr>
+          <w:rFonts w:ascii="Tahoma" w:hAnsi="Tahoma" w:cs="Tahoma"/>
+          <w:smallCaps/>
+          <w:color w:val="000000"/>
+          <w:sz w:val="20"/>
+          <w:u w:val="single"/>
+        </w:rPr>
+      </w:pPr>
+      <w:proofErr w:type="spellStart"/>
+      <w:r>
+        <w:rPr>
+          <w:rFonts w:ascii="Tahoma" w:hAnsi="Tahoma" w:cs="Tahoma"/>
+          <w:smallCaps/>
+          <w:color w:val="000000"/>
+          <w:sz w:val="20"/>
+          <w:u w:val="single"/>
+        </w:rPr>
+        <w:t>SumoLogic</w:t>
+      </w:r>
+      <w:proofErr w:type="spellEnd"/>
+      <w:r>
+        <w:rPr>
+          <w:rFonts w:ascii="Tahoma" w:hAnsi="Tahoma" w:cs="Tahoma"/>
+          <w:smallCaps/>
+          <w:color w:val="000000"/>
+          <w:sz w:val="20"/>
+          <w:u w:val="single"/>
+        </w:rPr>
+        <w:t xml:space="preserve"> Pro User and Power User Certified, May 2019</w:t>
+      </w:r>
+    </w:p>
+    <w:p>
+      <w:pPr>
+        <w:spacing w:before="40"/>
+        <w:ind w:left="900"/>
+        <w:rPr>
+          <w:rFonts w:ascii="Tahoma" w:hAnsi="Tahoma" w:cs="Tahoma"/>
+          <w:iCs/>
+          <w:smallCaps/>
+          <w:color w:val="000000"/>
+          <w:sz w:val="20"/>
+        </w:rPr>
+      </w:pPr>
+      <w:r>
+        <w:rPr>
+          <w:rFonts w:ascii="Tahoma" w:hAnsi="Tahoma" w:cs="Tahoma"/>
+          <w:iCs/>
+          <w:color w:val="000000"/>
+          <w:sz w:val="20"/>
+        </w:rPr>
+        <w:t>Certification</w:t>
+      </w:r>
+      <w:r>
+        <w:rPr>
+          <w:rFonts w:ascii="Tahoma" w:hAnsi="Tahoma" w:cs="Tahoma"/>
+          <w:iCs/>
+          <w:smallCaps/>
+          <w:color w:val="000000"/>
+          <w:sz w:val="20"/>
+        </w:rPr>
         <w:t xml:space="preserve"> ids: a58a-5735-946f-f40d, 150e-316a-1ed6-3e65 </w:t>
       </w:r>
     </w:p>
@@ -4564,17 +5234,7 @@
           <w:sz w:val="20"/>
           <w:u w:val="single"/>
         </w:rPr>
-        <w:t xml:space="preserve"> </w:t>
-      </w:r>
-      <w:r>
-        <w:rPr>
-          <w:rFonts w:ascii="Tahoma" w:hAnsi="Tahoma" w:cs="Tahoma"/>
-          <w:smallCaps/>
-          <w:color w:val="000000"/>
-          <w:sz w:val="20"/>
-          <w:u w:val="single"/>
-        </w:rPr>
-        <w:t>(</w:t>
+        <w:t xml:space="preserve"> (</w:t>
       </w:r>
       <w:hyperlink r:id="rId13" w:history="1">
         <w:r>
@@ -4647,16 +5307,7 @@
           <w:color w:val="000000"/>
           <w:sz w:val="20"/>
         </w:rPr>
-        <w:t>T</w:t>
-      </w:r>
-      <w:r>
-        <w:rPr>
-          <w:rFonts w:ascii="Tahoma" w:hAnsi="Tahoma" w:cs="Tahoma"/>
-          <w:iCs/>
-          <w:color w:val="000000"/>
-          <w:sz w:val="20"/>
-        </w:rPr>
-        <w:t>aught Python, Git, and bash to graduate students as part of the Columbia University Research Computing Foundations program.</w:t>
+        <w:t>Taught Python, Git, and bash to graduate students as part of the Columbia University Research Computing Foundations program.</w:t>
       </w:r>
     </w:p>
     <w:p>
@@ -4904,7 +5555,35 @@
           <w:rFonts w:ascii="Tahoma" w:hAnsi="Tahoma" w:cs="Tahoma"/>
           <w:sz w:val="20"/>
         </w:rPr>
-        <w:t>, DHCP, DNS, Kerberos, LDAP/</w:t>
+        <w:t xml:space="preserve">, DHCP, DNS, </w:t>
+      </w:r>
+      <w:r>
+        <w:rPr>
+          <w:rFonts w:ascii="Tahoma" w:hAnsi="Tahoma" w:cs="Tahoma"/>
+          <w:sz w:val="20"/>
+        </w:rPr>
+        <w:t xml:space="preserve">Google Workspace, </w:t>
+      </w:r>
+      <w:r>
+        <w:rPr>
+          <w:rFonts w:ascii="Tahoma" w:hAnsi="Tahoma" w:cs="Tahoma"/>
+          <w:sz w:val="20"/>
+        </w:rPr>
+        <w:t xml:space="preserve">Kerberos, </w:t>
+      </w:r>
+      <w:r>
+        <w:rPr>
+          <w:rFonts w:ascii="Tahoma" w:hAnsi="Tahoma" w:cs="Tahoma"/>
+          <w:sz w:val="20"/>
+        </w:rPr>
+        <w:t xml:space="preserve">Linux, </w:t>
+      </w:r>
+      <w:r>
+        <w:rPr>
+          <w:rFonts w:ascii="Tahoma" w:hAnsi="Tahoma" w:cs="Tahoma"/>
+          <w:sz w:val="20"/>
+        </w:rPr>
+        <w:t>LDAP/</w:t>
       </w:r>
       <w:proofErr w:type="spellStart"/>
       <w:r>
@@ -5018,7 +5697,23 @@
           <w:color w:val="000000"/>
           <w:sz w:val="20"/>
         </w:rPr>
-        <w:t>, Member of Barnard-Columbia Choir and Barnard-Columbia Chamber Singers.</w:t>
+        <w:t xml:space="preserve">, </w:t>
+      </w:r>
+      <w:r>
+        <w:rPr>
+          <w:rFonts w:ascii="Tahoma" w:hAnsi="Tahoma" w:cs="Tahoma"/>
+          <w:color w:val="000000"/>
+          <w:sz w:val="20"/>
+        </w:rPr>
+        <w:t xml:space="preserve">Volunteer Music Teacher, </w:t>
+      </w:r>
+      <w:r>
+        <w:rPr>
+          <w:rFonts w:ascii="Tahoma" w:hAnsi="Tahoma" w:cs="Tahoma"/>
+          <w:color w:val="000000"/>
+          <w:sz w:val="20"/>
+        </w:rPr>
+        <w:t>Member of Barnard-Columbia Choir and Barnard-Columbia Chamber Singers.</w:t>
       </w:r>
     </w:p>
     <w:sectPr>
@@ -5036,7 +5731,7 @@
 </file>
 
 <file path=word/endnotes.xml><?xml version="1.0" encoding="utf-8"?>
-<w:endnotes xmlns:wpc="http://schemas.microsoft.com/office/word/2010/wordprocessingCanvas" xmlns:cx="http://schemas.microsoft.com/office/drawing/2014/chartex" xmlns:cx1="http://schemas.microsoft.com/office/drawing/2015/9/8/chartex" xmlns:cx2="http://schemas.microsoft.com/office/drawing/2015/10/21/chartex" xmlns:cx3="http://schemas.microsoft.com/office/drawing/2016/5/9/chartex" xmlns:cx4="http://schemas.microsoft.com/office/drawing/2016/5/10/chartex" xmlns:cx5="http://schemas.microsoft.com/office/drawing/2016/5/11/chartex" xmlns:cx6="http://schemas.microsoft.com/office/drawing/2016/5/12/chartex" xmlns:cx7="http://schemas.microsoft.com/office/drawing/2016/5/13/chartex" xmlns:cx8="http://schemas.microsoft.com/office/drawing/2016/5/14/chartex" xmlns:mc="http://schemas.openxmlformats.org/markup-compatibility/2006" xmlns:aink="http://schemas.microsoft.com/office/drawing/2016/ink" xmlns:am3d="http://schemas.microsoft.com/office/drawing/2017/model3d" xmlns:o="urn:schemas-microsoft-com:office:office" xmlns:r="http://schemas.openxmlformats.org/officeDocument/2006/relationships" xmlns:m="http://schemas.openxmlformats.org/officeDocument/2006/math" xmlns:v="urn:schemas-microsoft-com:vml" xmlns:wp14="http://schemas.microsoft.com/office/word/2010/wordprocessingDrawing" xmlns:wp="http://schemas.openxmlformats.org/drawingml/2006/wordprocessingDrawing" xmlns:w10="urn:schemas-microsoft-com:office:word" xmlns:w="http://schemas.openxmlformats.org/wordprocessingml/2006/main" xmlns:w14="http://schemas.microsoft.com/office/word/2010/wordml" xmlns:w15="http://schemas.microsoft.com/office/word/2012/wordml" xmlns:w16cex="http://schemas.microsoft.com/office/word/2018/wordml/cex" xmlns:w16cid="http://schemas.microsoft.com/office/word/2016/wordml/cid" xmlns:w16="http://schemas.microsoft.com/office/word/2018/wordml" xmlns:w16se="http://schemas.microsoft.com/office/word/2015/wordml/symex" xmlns:wpg="http://schemas.microsoft.com/office/word/2010/wordprocessingGroup" xmlns:wpi="http://schemas.microsoft.com/office/word/2010/wordprocessingInk" xmlns:wne="http://schemas.microsoft.com/office/word/2006/wordml" xmlns:wps="http://schemas.microsoft.com/office/word/2010/wordprocessingShape" mc:Ignorable="w14 w15 w16se w16cid w16 w16cex wp14">
+<w:endnotes xmlns:wpc="http://schemas.microsoft.com/office/word/2010/wordprocessingCanvas" xmlns:cx="http://schemas.microsoft.com/office/drawing/2014/chartex" xmlns:cx1="http://schemas.microsoft.com/office/drawing/2015/9/8/chartex" xmlns:cx2="http://schemas.microsoft.com/office/drawing/2015/10/21/chartex" xmlns:cx3="http://schemas.microsoft.com/office/drawing/2016/5/9/chartex" xmlns:cx4="http://schemas.microsoft.com/office/drawing/2016/5/10/chartex" xmlns:cx5="http://schemas.microsoft.com/office/drawing/2016/5/11/chartex" xmlns:cx6="http://schemas.microsoft.com/office/drawing/2016/5/12/chartex" xmlns:cx7="http://schemas.microsoft.com/office/drawing/2016/5/13/chartex" xmlns:cx8="http://schemas.microsoft.com/office/drawing/2016/5/14/chartex" xmlns:mc="http://schemas.openxmlformats.org/markup-compatibility/2006" xmlns:aink="http://schemas.microsoft.com/office/drawing/2016/ink" xmlns:am3d="http://schemas.microsoft.com/office/drawing/2017/model3d" xmlns:o="urn:schemas-microsoft-com:office:office" xmlns:oel="http://schemas.microsoft.com/office/2019/extlst" xmlns:r="http://schemas.openxmlformats.org/officeDocument/2006/relationships" xmlns:m="http://schemas.openxmlformats.org/officeDocument/2006/math" xmlns:v="urn:schemas-microsoft-com:vml" xmlns:wp14="http://schemas.microsoft.com/office/word/2010/wordprocessingDrawing" xmlns:wp="http://schemas.openxmlformats.org/drawingml/2006/wordprocessingDrawing" xmlns:w10="urn:schemas-microsoft-com:office:word" xmlns:w="http://schemas.openxmlformats.org/wordprocessingml/2006/main" xmlns:w14="http://schemas.microsoft.com/office/word/2010/wordml" xmlns:w15="http://schemas.microsoft.com/office/word/2012/wordml" xmlns:w16cex="http://schemas.microsoft.com/office/word/2018/wordml/cex" xmlns:w16cid="http://schemas.microsoft.com/office/word/2016/wordml/cid" xmlns:w16="http://schemas.microsoft.com/office/word/2018/wordml" xmlns:w16sdtdh="http://schemas.microsoft.com/office/word/2020/wordml/sdtdatahash" xmlns:w16se="http://schemas.microsoft.com/office/word/2015/wordml/symex" xmlns:wpg="http://schemas.microsoft.com/office/word/2010/wordprocessingGroup" xmlns:wpi="http://schemas.microsoft.com/office/word/2010/wordprocessingInk" xmlns:wne="http://schemas.microsoft.com/office/word/2006/wordml" xmlns:wps="http://schemas.microsoft.com/office/word/2010/wordprocessingShape" mc:Ignorable="w14 w15 w16se w16cid w16 w16cex w16sdtdh wp14">
   <w:endnote w:type="separator" w:id="-1">
     <w:p>
       <w:r>
@@ -5055,7 +5750,7 @@
 </file>
 
 <file path=word/footnotes.xml><?xml version="1.0" encoding="utf-8"?>
-<w:footnotes xmlns:wpc="http://schemas.microsoft.com/office/word/2010/wordprocessingCanvas" xmlns:cx="http://schemas.microsoft.com/office/drawing/2014/chartex" xmlns:cx1="http://schemas.microsoft.com/office/drawing/2015/9/8/chartex" xmlns:cx2="http://schemas.microsoft.com/office/drawing/2015/10/21/chartex" xmlns:cx3="http://schemas.microsoft.com/office/drawing/2016/5/9/chartex" xmlns:cx4="http://schemas.microsoft.com/office/drawing/2016/5/10/chartex" xmlns:cx5="http://schemas.microsoft.com/office/drawing/2016/5/11/chartex" xmlns:cx6="http://schemas.microsoft.com/office/drawing/2016/5/12/chartex" xmlns:cx7="http://schemas.microsoft.com/office/drawing/2016/5/13/chartex" xmlns:cx8="http://schemas.microsoft.com/office/drawing/2016/5/14/chartex" xmlns:mc="http://schemas.openxmlformats.org/markup-compatibility/2006" xmlns:aink="http://schemas.microsoft.com/office/drawing/2016/ink" xmlns:am3d="http://schemas.microsoft.com/office/drawing/2017/model3d" xmlns:o="urn:schemas-microsoft-com:office:office" xmlns:r="http://schemas.openxmlformats.org/officeDocument/2006/relationships" xmlns:m="http://schemas.openxmlformats.org/officeDocument/2006/math" xmlns:v="urn:schemas-microsoft-com:vml" xmlns:wp14="http://schemas.microsoft.com/office/word/2010/wordprocessingDrawing" xmlns:wp="http://schemas.openxmlformats.org/drawingml/2006/wordprocessingDrawing" xmlns:w10="urn:schemas-microsoft-com:office:word" xmlns:w="http://schemas.openxmlformats.org/wordprocessingml/2006/main" xmlns:w14="http://schemas.microsoft.com/office/word/2010/wordml" xmlns:w15="http://schemas.microsoft.com/office/word/2012/wordml" xmlns:w16cex="http://schemas.microsoft.com/office/word/2018/wordml/cex" xmlns:w16cid="http://schemas.microsoft.com/office/word/2016/wordml/cid" xmlns:w16="http://schemas.microsoft.com/office/word/2018/wordml" xmlns:w16se="http://schemas.microsoft.com/office/word/2015/wordml/symex" xmlns:wpg="http://schemas.microsoft.com/office/word/2010/wordprocessingGroup" xmlns:wpi="http://schemas.microsoft.com/office/word/2010/wordprocessingInk" xmlns:wne="http://schemas.microsoft.com/office/word/2006/wordml" xmlns:wps="http://schemas.microsoft.com/office/word/2010/wordprocessingShape" mc:Ignorable="w14 w15 w16se w16cid w16 w16cex wp14">
+<w:footnotes xmlns:wpc="http://schemas.microsoft.com/office/word/2010/wordprocessingCanvas" xmlns:cx="http://schemas.microsoft.com/office/drawing/2014/chartex" xmlns:cx1="http://schemas.microsoft.com/office/drawing/2015/9/8/chartex" xmlns:cx2="http://schemas.microsoft.com/office/drawing/2015/10/21/chartex" xmlns:cx3="http://schemas.microsoft.com/office/drawing/2016/5/9/chartex" xmlns:cx4="http://schemas.microsoft.com/office/drawing/2016/5/10/chartex" xmlns:cx5="http://schemas.microsoft.com/office/drawing/2016/5/11/chartex" xmlns:cx6="http://schemas.microsoft.com/office/drawing/2016/5/12/chartex" xmlns:cx7="http://schemas.microsoft.com/office/drawing/2016/5/13/chartex" xmlns:cx8="http://schemas.microsoft.com/office/drawing/2016/5/14/chartex" xmlns:mc="http://schemas.openxmlformats.org/markup-compatibility/2006" xmlns:aink="http://schemas.microsoft.com/office/drawing/2016/ink" xmlns:am3d="http://schemas.microsoft.com/office/drawing/2017/model3d" xmlns:o="urn:schemas-microsoft-com:office:office" xmlns:oel="http://schemas.microsoft.com/office/2019/extlst" xmlns:r="http://schemas.openxmlformats.org/officeDocument/2006/relationships" xmlns:m="http://schemas.openxmlformats.org/officeDocument/2006/math" xmlns:v="urn:schemas-microsoft-com:vml" xmlns:wp14="http://schemas.microsoft.com/office/word/2010/wordprocessingDrawing" xmlns:wp="http://schemas.openxmlformats.org/drawingml/2006/wordprocessingDrawing" xmlns:w10="urn:schemas-microsoft-com:office:word" xmlns:w="http://schemas.openxmlformats.org/wordprocessingml/2006/main" xmlns:w14="http://schemas.microsoft.com/office/word/2010/wordml" xmlns:w15="http://schemas.microsoft.com/office/word/2012/wordml" xmlns:w16cex="http://schemas.microsoft.com/office/word/2018/wordml/cex" xmlns:w16cid="http://schemas.microsoft.com/office/word/2016/wordml/cid" xmlns:w16="http://schemas.microsoft.com/office/word/2018/wordml" xmlns:w16sdtdh="http://schemas.microsoft.com/office/word/2020/wordml/sdtdatahash" xmlns:w16se="http://schemas.microsoft.com/office/word/2015/wordml/symex" xmlns:wpg="http://schemas.microsoft.com/office/word/2010/wordprocessingGroup" xmlns:wpi="http://schemas.microsoft.com/office/word/2010/wordprocessingInk" xmlns:wne="http://schemas.microsoft.com/office/word/2006/wordml" xmlns:wps="http://schemas.microsoft.com/office/word/2010/wordprocessingShape" mc:Ignorable="w14 w15 w16se w16cid w16 w16cex w16sdtdh wp14">
   <w:footnote w:type="separator" w:id="-1">
     <w:p>
       <w:r>
@@ -5074,7 +5769,7 @@
 </file>
 
 <file path=word/header1.xml><?xml version="1.0" encoding="utf-8"?>
-<w:hdr xmlns:wpc="http://schemas.microsoft.com/office/word/2010/wordprocessingCanvas" xmlns:cx="http://schemas.microsoft.com/office/drawing/2014/chartex" xmlns:cx1="http://schemas.microsoft.com/office/drawing/2015/9/8/chartex" xmlns:cx2="http://schemas.microsoft.com/office/drawing/2015/10/21/chartex" xmlns:cx3="http://schemas.microsoft.com/office/drawing/2016/5/9/chartex" xmlns:cx4="http://schemas.microsoft.com/office/drawing/2016/5/10/chartex" xmlns:cx5="http://schemas.microsoft.com/office/drawing/2016/5/11/chartex" xmlns:cx6="http://schemas.microsoft.com/office/drawing/2016/5/12/chartex" xmlns:cx7="http://schemas.microsoft.com/office/drawing/2016/5/13/chartex" xmlns:cx8="http://schemas.microsoft.com/office/drawing/2016/5/14/chartex" xmlns:mc="http://schemas.openxmlformats.org/markup-compatibility/2006" xmlns:aink="http://schemas.microsoft.com/office/drawing/2016/ink" xmlns:am3d="http://schemas.microsoft.com/office/drawing/2017/model3d" xmlns:o="urn:schemas-microsoft-com:office:office" xmlns:r="http://schemas.openxmlformats.org/officeDocument/2006/relationships" xmlns:m="http://schemas.openxmlformats.org/officeDocument/2006/math" xmlns:v="urn:schemas-microsoft-com:vml" xmlns:wp14="http://schemas.microsoft.com/office/word/2010/wordprocessingDrawing" xmlns:wp="http://schemas.openxmlformats.org/drawingml/2006/wordprocessingDrawing" xmlns:w10="urn:schemas-microsoft-com:office:word" xmlns:w="http://schemas.openxmlformats.org/wordprocessingml/2006/main" xmlns:w14="http://schemas.microsoft.com/office/word/2010/wordml" xmlns:w15="http://schemas.microsoft.com/office/word/2012/wordml" xmlns:w16cex="http://schemas.microsoft.com/office/word/2018/wordml/cex" xmlns:w16cid="http://schemas.microsoft.com/office/word/2016/wordml/cid" xmlns:w16="http://schemas.microsoft.com/office/word/2018/wordml" xmlns:w16se="http://schemas.microsoft.com/office/word/2015/wordml/symex" xmlns:wpg="http://schemas.microsoft.com/office/word/2010/wordprocessingGroup" xmlns:wpi="http://schemas.microsoft.com/office/word/2010/wordprocessingInk" xmlns:wne="http://schemas.microsoft.com/office/word/2006/wordml" xmlns:wps="http://schemas.microsoft.com/office/word/2010/wordprocessingShape" mc:Ignorable="w14 w15 w16se w16cid w16 w16cex wp14">
+<w:hdr xmlns:wpc="http://schemas.microsoft.com/office/word/2010/wordprocessingCanvas" xmlns:cx="http://schemas.microsoft.com/office/drawing/2014/chartex" xmlns:cx1="http://schemas.microsoft.com/office/drawing/2015/9/8/chartex" xmlns:cx2="http://schemas.microsoft.com/office/drawing/2015/10/21/chartex" xmlns:cx3="http://schemas.microsoft.com/office/drawing/2016/5/9/chartex" xmlns:cx4="http://schemas.microsoft.com/office/drawing/2016/5/10/chartex" xmlns:cx5="http://schemas.microsoft.com/office/drawing/2016/5/11/chartex" xmlns:cx6="http://schemas.microsoft.com/office/drawing/2016/5/12/chartex" xmlns:cx7="http://schemas.microsoft.com/office/drawing/2016/5/13/chartex" xmlns:cx8="http://schemas.microsoft.com/office/drawing/2016/5/14/chartex" xmlns:mc="http://schemas.openxmlformats.org/markup-compatibility/2006" xmlns:aink="http://schemas.microsoft.com/office/drawing/2016/ink" xmlns:am3d="http://schemas.microsoft.com/office/drawing/2017/model3d" xmlns:o="urn:schemas-microsoft-com:office:office" xmlns:oel="http://schemas.microsoft.com/office/2019/extlst" xmlns:r="http://schemas.openxmlformats.org/officeDocument/2006/relationships" xmlns:m="http://schemas.openxmlformats.org/officeDocument/2006/math" xmlns:v="urn:schemas-microsoft-com:vml" xmlns:wp14="http://schemas.microsoft.com/office/word/2010/wordprocessingDrawing" xmlns:wp="http://schemas.openxmlformats.org/drawingml/2006/wordprocessingDrawing" xmlns:w10="urn:schemas-microsoft-com:office:word" xmlns:w="http://schemas.openxmlformats.org/wordprocessingml/2006/main" xmlns:w14="http://schemas.microsoft.com/office/word/2010/wordml" xmlns:w15="http://schemas.microsoft.com/office/word/2012/wordml" xmlns:w16cex="http://schemas.microsoft.com/office/word/2018/wordml/cex" xmlns:w16cid="http://schemas.microsoft.com/office/word/2016/wordml/cid" xmlns:w16="http://schemas.microsoft.com/office/word/2018/wordml" xmlns:w16sdtdh="http://schemas.microsoft.com/office/word/2020/wordml/sdtdatahash" xmlns:w16se="http://schemas.microsoft.com/office/word/2015/wordml/symex" xmlns:wpg="http://schemas.microsoft.com/office/word/2010/wordprocessingGroup" xmlns:wpi="http://schemas.microsoft.com/office/word/2010/wordprocessingInk" xmlns:wne="http://schemas.microsoft.com/office/word/2006/wordml" xmlns:wps="http://schemas.microsoft.com/office/word/2010/wordprocessingShape" mc:Ignorable="w14 w15 w16se w16cid w16 w16cex w16sdtdh wp14">
   <w:p>
     <w:pPr>
       <w:pBdr>
@@ -5182,7 +5877,7 @@
 </file>
 
 <file path=word/header2.xml><?xml version="1.0" encoding="utf-8"?>
-<w:hdr xmlns:wpc="http://schemas.microsoft.com/office/word/2010/wordprocessingCanvas" xmlns:cx="http://schemas.microsoft.com/office/drawing/2014/chartex" xmlns:cx1="http://schemas.microsoft.com/office/drawing/2015/9/8/chartex" xmlns:cx2="http://schemas.microsoft.com/office/drawing/2015/10/21/chartex" xmlns:cx3="http://schemas.microsoft.com/office/drawing/2016/5/9/chartex" xmlns:cx4="http://schemas.microsoft.com/office/drawing/2016/5/10/chartex" xmlns:cx5="http://schemas.microsoft.com/office/drawing/2016/5/11/chartex" xmlns:cx6="http://schemas.microsoft.com/office/drawing/2016/5/12/chartex" xmlns:cx7="http://schemas.microsoft.com/office/drawing/2016/5/13/chartex" xmlns:cx8="http://schemas.microsoft.com/office/drawing/2016/5/14/chartex" xmlns:mc="http://schemas.openxmlformats.org/markup-compatibility/2006" xmlns:aink="http://schemas.microsoft.com/office/drawing/2016/ink" xmlns:am3d="http://schemas.microsoft.com/office/drawing/2017/model3d" xmlns:o="urn:schemas-microsoft-com:office:office" xmlns:r="http://schemas.openxmlformats.org/officeDocument/2006/relationships" xmlns:m="http://schemas.openxmlformats.org/officeDocument/2006/math" xmlns:v="urn:schemas-microsoft-com:vml" xmlns:wp14="http://schemas.microsoft.com/office/word/2010/wordprocessingDrawing" xmlns:wp="http://schemas.openxmlformats.org/drawingml/2006/wordprocessingDrawing" xmlns:w10="urn:schemas-microsoft-com:office:word" xmlns:w="http://schemas.openxmlformats.org/wordprocessingml/2006/main" xmlns:w14="http://schemas.microsoft.com/office/word/2010/wordml" xmlns:w15="http://schemas.microsoft.com/office/word/2012/wordml" xmlns:w16cex="http://schemas.microsoft.com/office/word/2018/wordml/cex" xmlns:w16cid="http://schemas.microsoft.com/office/word/2016/wordml/cid" xmlns:w16="http://schemas.microsoft.com/office/word/2018/wordml" xmlns:w16se="http://schemas.microsoft.com/office/word/2015/wordml/symex" xmlns:wpg="http://schemas.microsoft.com/office/word/2010/wordprocessingGroup" xmlns:wpi="http://schemas.microsoft.com/office/word/2010/wordprocessingInk" xmlns:wne="http://schemas.microsoft.com/office/word/2006/wordml" xmlns:wps="http://schemas.microsoft.com/office/word/2010/wordprocessingShape" mc:Ignorable="w14 w15 w16se w16cid w16 w16cex wp14">
+<w:hdr xmlns:wpc="http://schemas.microsoft.com/office/word/2010/wordprocessingCanvas" xmlns:cx="http://schemas.microsoft.com/office/drawing/2014/chartex" xmlns:cx1="http://schemas.microsoft.com/office/drawing/2015/9/8/chartex" xmlns:cx2="http://schemas.microsoft.com/office/drawing/2015/10/21/chartex" xmlns:cx3="http://schemas.microsoft.com/office/drawing/2016/5/9/chartex" xmlns:cx4="http://schemas.microsoft.com/office/drawing/2016/5/10/chartex" xmlns:cx5="http://schemas.microsoft.com/office/drawing/2016/5/11/chartex" xmlns:cx6="http://schemas.microsoft.com/office/drawing/2016/5/12/chartex" xmlns:cx7="http://schemas.microsoft.com/office/drawing/2016/5/13/chartex" xmlns:cx8="http://schemas.microsoft.com/office/drawing/2016/5/14/chartex" xmlns:mc="http://schemas.openxmlformats.org/markup-compatibility/2006" xmlns:aink="http://schemas.microsoft.com/office/drawing/2016/ink" xmlns:am3d="http://schemas.microsoft.com/office/drawing/2017/model3d" xmlns:o="urn:schemas-microsoft-com:office:office" xmlns:oel="http://schemas.microsoft.com/office/2019/extlst" xmlns:r="http://schemas.openxmlformats.org/officeDocument/2006/relationships" xmlns:m="http://schemas.openxmlformats.org/officeDocument/2006/math" xmlns:v="urn:schemas-microsoft-com:vml" xmlns:wp14="http://schemas.microsoft.com/office/word/2010/wordprocessingDrawing" xmlns:wp="http://schemas.openxmlformats.org/drawingml/2006/wordprocessingDrawing" xmlns:w10="urn:schemas-microsoft-com:office:word" xmlns:w="http://schemas.openxmlformats.org/wordprocessingml/2006/main" xmlns:w14="http://schemas.microsoft.com/office/word/2010/wordml" xmlns:w15="http://schemas.microsoft.com/office/word/2012/wordml" xmlns:w16cex="http://schemas.microsoft.com/office/word/2018/wordml/cex" xmlns:w16cid="http://schemas.microsoft.com/office/word/2016/wordml/cid" xmlns:w16="http://schemas.microsoft.com/office/word/2018/wordml" xmlns:w16sdtdh="http://schemas.microsoft.com/office/word/2020/wordml/sdtdatahash" xmlns:w16se="http://schemas.microsoft.com/office/word/2015/wordml/symex" xmlns:wpg="http://schemas.microsoft.com/office/word/2010/wordprocessingGroup" xmlns:wpi="http://schemas.microsoft.com/office/word/2010/wordprocessingInk" xmlns:wne="http://schemas.microsoft.com/office/word/2006/wordml" xmlns:wps="http://schemas.microsoft.com/office/word/2010/wordprocessingShape" mc:Ignorable="w14 w15 w16se w16cid w16 w16cex w16sdtdh wp14">
   <w:p>
     <w:pPr>
       <w:pBdr>
@@ -5276,7 +5971,7 @@
 </file>
 
 <file path=word/numbering.xml><?xml version="1.0" encoding="utf-8"?>
-<w:numbering xmlns:wpc="http://schemas.microsoft.com/office/word/2010/wordprocessingCanvas" xmlns:cx="http://schemas.microsoft.com/office/drawing/2014/chartex" xmlns:cx1="http://schemas.microsoft.com/office/drawing/2015/9/8/chartex" xmlns:cx2="http://schemas.microsoft.com/office/drawing/2015/10/21/chartex" xmlns:cx3="http://schemas.microsoft.com/office/drawing/2016/5/9/chartex" xmlns:cx4="http://schemas.microsoft.com/office/drawing/2016/5/10/chartex" xmlns:cx5="http://schemas.microsoft.com/office/drawing/2016/5/11/chartex" xmlns:cx6="http://schemas.microsoft.com/office/drawing/2016/5/12/chartex" xmlns:cx7="http://schemas.microsoft.com/office/drawing/2016/5/13/chartex" xmlns:cx8="http://schemas.microsoft.com/office/drawing/2016/5/14/chartex" xmlns:mc="http://schemas.openxmlformats.org/markup-compatibility/2006" xmlns:aink="http://schemas.microsoft.com/office/drawing/2016/ink" xmlns:am3d="http://schemas.microsoft.com/office/drawing/2017/model3d" xmlns:o="urn:schemas-microsoft-com:office:office" xmlns:r="http://schemas.openxmlformats.org/officeDocument/2006/relationships" xmlns:m="http://schemas.openxmlformats.org/officeDocument/2006/math" xmlns:v="urn:schemas-microsoft-com:vml" xmlns:wp14="http://schemas.microsoft.com/office/word/2010/wordprocessingDrawing" xmlns:wp="http://schemas.openxmlformats.org/drawingml/2006/wordprocessingDrawing" xmlns:w10="urn:schemas-microsoft-com:office:word" xmlns:w="http://schemas.openxmlformats.org/wordprocessingml/2006/main" xmlns:w14="http://schemas.microsoft.com/office/word/2010/wordml" xmlns:w15="http://schemas.microsoft.com/office/word/2012/wordml" xmlns:w16cex="http://schemas.microsoft.com/office/word/2018/wordml/cex" xmlns:w16cid="http://schemas.microsoft.com/office/word/2016/wordml/cid" xmlns:w16="http://schemas.microsoft.com/office/word/2018/wordml" xmlns:w16se="http://schemas.microsoft.com/office/word/2015/wordml/symex" xmlns:wpg="http://schemas.microsoft.com/office/word/2010/wordprocessingGroup" xmlns:wpi="http://schemas.microsoft.com/office/word/2010/wordprocessingInk" xmlns:wne="http://schemas.microsoft.com/office/word/2006/wordml" xmlns:wps="http://schemas.microsoft.com/office/word/2010/wordprocessingShape" mc:Ignorable="w14 w15 w16se w16cid w16 w16cex wp14">
+<w:numbering xmlns:wpc="http://schemas.microsoft.com/office/word/2010/wordprocessingCanvas" xmlns:cx="http://schemas.microsoft.com/office/drawing/2014/chartex" xmlns:cx1="http://schemas.microsoft.com/office/drawing/2015/9/8/chartex" xmlns:cx2="http://schemas.microsoft.com/office/drawing/2015/10/21/chartex" xmlns:cx3="http://schemas.microsoft.com/office/drawing/2016/5/9/chartex" xmlns:cx4="http://schemas.microsoft.com/office/drawing/2016/5/10/chartex" xmlns:cx5="http://schemas.microsoft.com/office/drawing/2016/5/11/chartex" xmlns:cx6="http://schemas.microsoft.com/office/drawing/2016/5/12/chartex" xmlns:cx7="http://schemas.microsoft.com/office/drawing/2016/5/13/chartex" xmlns:cx8="http://schemas.microsoft.com/office/drawing/2016/5/14/chartex" xmlns:mc="http://schemas.openxmlformats.org/markup-compatibility/2006" xmlns:aink="http://schemas.microsoft.com/office/drawing/2016/ink" xmlns:am3d="http://schemas.microsoft.com/office/drawing/2017/model3d" xmlns:o="urn:schemas-microsoft-com:office:office" xmlns:oel="http://schemas.microsoft.com/office/2019/extlst" xmlns:r="http://schemas.openxmlformats.org/officeDocument/2006/relationships" xmlns:m="http://schemas.openxmlformats.org/officeDocument/2006/math" xmlns:v="urn:schemas-microsoft-com:vml" xmlns:wp14="http://schemas.microsoft.com/office/word/2010/wordprocessingDrawing" xmlns:wp="http://schemas.openxmlformats.org/drawingml/2006/wordprocessingDrawing" xmlns:w10="urn:schemas-microsoft-com:office:word" xmlns:w="http://schemas.openxmlformats.org/wordprocessingml/2006/main" xmlns:w14="http://schemas.microsoft.com/office/word/2010/wordml" xmlns:w15="http://schemas.microsoft.com/office/word/2012/wordml" xmlns:w16cex="http://schemas.microsoft.com/office/word/2018/wordml/cex" xmlns:w16cid="http://schemas.microsoft.com/office/word/2016/wordml/cid" xmlns:w16="http://schemas.microsoft.com/office/word/2018/wordml" xmlns:w16sdtdh="http://schemas.microsoft.com/office/word/2020/wordml/sdtdatahash" xmlns:w16se="http://schemas.microsoft.com/office/word/2015/wordml/symex" xmlns:wpg="http://schemas.microsoft.com/office/word/2010/wordprocessingGroup" xmlns:wpi="http://schemas.microsoft.com/office/word/2010/wordprocessingInk" xmlns:wne="http://schemas.microsoft.com/office/word/2006/wordml" xmlns:wps="http://schemas.microsoft.com/office/word/2010/wordprocessingShape" mc:Ignorable="w14 w15 w16se w16cid w16 w16cex w16sdtdh wp14">
   <w:abstractNum w:abstractNumId="0" w15:restartNumberingAfterBreak="0">
     <w:nsid w:val="FFFFFF1D"/>
     <w:multiLevelType w:val="multilevel"/>
@@ -6846,6 +7541,177 @@
     </w:lvl>
   </w:abstractNum>
   <w:abstractNum w:abstractNumId="15" w15:restartNumberingAfterBreak="0">
+    <w:nsid w:val="541C7F56"/>
+    <w:multiLevelType w:val="multilevel"/>
+    <w:tmpl w:val="6C4E8250"/>
+    <w:lvl w:ilvl="0">
+      <w:start w:val="1"/>
+      <w:numFmt w:val="bullet"/>
+      <w:pStyle w:val="ECG1"/>
+      <w:lvlText w:val="»"/>
+      <w:lvlJc w:val="left"/>
+      <w:pPr>
+        <w:tabs>
+          <w:tab w:val="num" w:pos="720"/>
+        </w:tabs>
+        <w:ind w:left="360" w:firstLine="360"/>
+      </w:pPr>
+      <w:rPr>
+        <w:rFonts w:ascii="Arial" w:hAnsi="Arial" w:hint="default"/>
+        <w:b w:val="0"/>
+        <w:i w:val="0"/>
+        <w:color w:val="auto"/>
+        <w:sz w:val="22"/>
+        <w:szCs w:val="18"/>
+      </w:rPr>
+    </w:lvl>
+    <w:lvl w:ilvl="1">
+      <w:start w:val="1"/>
+      <w:numFmt w:val="bullet"/>
+      <w:pStyle w:val="ECG2"/>
+      <w:lvlText w:val="›"/>
+      <w:lvlJc w:val="left"/>
+      <w:pPr>
+        <w:tabs>
+          <w:tab w:val="num" w:pos="1800"/>
+        </w:tabs>
+        <w:ind w:left="1800" w:hanging="360"/>
+      </w:pPr>
+      <w:rPr>
+        <w:rFonts w:ascii="Arial" w:hAnsi="Arial" w:hint="default"/>
+        <w:b w:val="0"/>
+        <w:i w:val="0"/>
+        <w:color w:val="auto"/>
+        <w:sz w:val="22"/>
+      </w:rPr>
+    </w:lvl>
+    <w:lvl w:ilvl="2">
+      <w:start w:val="1"/>
+      <w:numFmt w:val="bullet"/>
+      <w:pStyle w:val="ECG3"/>
+      <w:lvlText w:val="›"/>
+      <w:lvlJc w:val="left"/>
+      <w:pPr>
+        <w:tabs>
+          <w:tab w:val="num" w:pos="2520"/>
+        </w:tabs>
+        <w:ind w:left="2520" w:hanging="360"/>
+      </w:pPr>
+      <w:rPr>
+        <w:rFonts w:ascii="Arial" w:hAnsi="Arial" w:hint="default"/>
+        <w:b w:val="0"/>
+        <w:i w:val="0"/>
+        <w:color w:val="auto"/>
+        <w:sz w:val="22"/>
+      </w:rPr>
+    </w:lvl>
+    <w:lvl w:ilvl="3">
+      <w:start w:val="1"/>
+      <w:numFmt w:val="bullet"/>
+      <w:pStyle w:val="ECG4"/>
+      <w:lvlText w:val="›"/>
+      <w:lvlJc w:val="left"/>
+      <w:pPr>
+        <w:tabs>
+          <w:tab w:val="num" w:pos="3240"/>
+        </w:tabs>
+        <w:ind w:left="3240" w:hanging="360"/>
+      </w:pPr>
+      <w:rPr>
+        <w:rFonts w:ascii="Arial" w:hAnsi="Arial" w:hint="default"/>
+        <w:b w:val="0"/>
+        <w:i w:val="0"/>
+        <w:color w:val="auto"/>
+        <w:sz w:val="22"/>
+      </w:rPr>
+    </w:lvl>
+    <w:lvl w:ilvl="4">
+      <w:start w:val="1"/>
+      <w:numFmt w:val="bullet"/>
+      <w:pStyle w:val="ECG5"/>
+      <w:lvlText w:val="›"/>
+      <w:lvlJc w:val="left"/>
+      <w:pPr>
+        <w:tabs>
+          <w:tab w:val="num" w:pos="3960"/>
+        </w:tabs>
+        <w:ind w:left="3960" w:hanging="360"/>
+      </w:pPr>
+      <w:rPr>
+        <w:rFonts w:ascii="Arial" w:hAnsi="Arial" w:hint="default"/>
+        <w:b w:val="0"/>
+        <w:i w:val="0"/>
+        <w:color w:val="auto"/>
+        <w:sz w:val="22"/>
+      </w:rPr>
+    </w:lvl>
+    <w:lvl w:ilvl="5">
+      <w:start w:val="1"/>
+      <w:numFmt w:val="bullet"/>
+      <w:pStyle w:val="ECG6"/>
+      <w:lvlText w:val="›"/>
+      <w:lvlJc w:val="left"/>
+      <w:pPr>
+        <w:tabs>
+          <w:tab w:val="num" w:pos="4680"/>
+        </w:tabs>
+        <w:ind w:left="4680" w:hanging="360"/>
+      </w:pPr>
+      <w:rPr>
+        <w:rFonts w:ascii="Arial" w:hAnsi="Arial" w:hint="default"/>
+        <w:b w:val="0"/>
+        <w:i w:val="0"/>
+        <w:color w:val="auto"/>
+        <w:sz w:val="22"/>
+      </w:rPr>
+    </w:lvl>
+    <w:lvl w:ilvl="6">
+      <w:start w:val="1"/>
+      <w:numFmt w:val="bullet"/>
+      <w:lvlText w:val=""/>
+      <w:lvlJc w:val="left"/>
+      <w:pPr>
+        <w:tabs>
+          <w:tab w:val="num" w:pos="5040"/>
+        </w:tabs>
+        <w:ind w:left="5040" w:hanging="720"/>
+      </w:pPr>
+      <w:rPr>
+        <w:rFonts w:ascii="Wingdings" w:hAnsi="Wingdings" w:hint="default"/>
+      </w:rPr>
+    </w:lvl>
+    <w:lvl w:ilvl="7">
+      <w:start w:val="1"/>
+      <w:numFmt w:val="bullet"/>
+      <w:lvlText w:val=""/>
+      <w:lvlJc w:val="left"/>
+      <w:pPr>
+        <w:tabs>
+          <w:tab w:val="num" w:pos="5760"/>
+        </w:tabs>
+        <w:ind w:left="5760" w:hanging="720"/>
+      </w:pPr>
+      <w:rPr>
+        <w:rFonts w:ascii="Symbol" w:hAnsi="Symbol" w:hint="default"/>
+      </w:rPr>
+    </w:lvl>
+    <w:lvl w:ilvl="8">
+      <w:start w:val="1"/>
+      <w:numFmt w:val="bullet"/>
+      <w:lvlText w:val=""/>
+      <w:lvlJc w:val="left"/>
+      <w:pPr>
+        <w:tabs>
+          <w:tab w:val="num" w:pos="6480"/>
+        </w:tabs>
+        <w:ind w:left="6480" w:hanging="720"/>
+      </w:pPr>
+      <w:rPr>
+        <w:rFonts w:ascii="Symbol" w:hAnsi="Symbol" w:hint="default"/>
+      </w:rPr>
+    </w:lvl>
+  </w:abstractNum>
+  <w:abstractNum w:abstractNumId="16" w15:restartNumberingAfterBreak="0">
     <w:nsid w:val="5F0A5C57"/>
     <w:multiLevelType w:val="hybridMultilevel"/>
     <w:tmpl w:val="76BEDC08"/>
@@ -6985,7 +7851,7 @@
       </w:rPr>
     </w:lvl>
   </w:abstractNum>
-  <w:abstractNum w:abstractNumId="16" w15:restartNumberingAfterBreak="0">
+  <w:abstractNum w:abstractNumId="17" w15:restartNumberingAfterBreak="0">
     <w:nsid w:val="5FAC1415"/>
     <w:multiLevelType w:val="hybridMultilevel"/>
     <w:tmpl w:val="202EC70A"/>
@@ -7098,7 +7964,7 @@
       </w:rPr>
     </w:lvl>
   </w:abstractNum>
-  <w:abstractNum w:abstractNumId="17" w15:restartNumberingAfterBreak="0">
+  <w:abstractNum w:abstractNumId="18" w15:restartNumberingAfterBreak="0">
     <w:nsid w:val="62855338"/>
     <w:multiLevelType w:val="hybridMultilevel"/>
     <w:tmpl w:val="A7B2E414"/>
@@ -7211,7 +8077,7 @@
       </w:rPr>
     </w:lvl>
   </w:abstractNum>
-  <w:abstractNum w:abstractNumId="18" w15:restartNumberingAfterBreak="0">
+  <w:abstractNum w:abstractNumId="19" w15:restartNumberingAfterBreak="0">
     <w:nsid w:val="6E5A52C5"/>
     <w:multiLevelType w:val="multilevel"/>
     <w:tmpl w:val="2398E54A"/>
@@ -7324,7 +8190,7 @@
       </w:rPr>
     </w:lvl>
   </w:abstractNum>
-  <w:abstractNum w:abstractNumId="19" w15:restartNumberingAfterBreak="0">
+  <w:abstractNum w:abstractNumId="20" w15:restartNumberingAfterBreak="0">
     <w:nsid w:val="6E6746DC"/>
     <w:multiLevelType w:val="hybridMultilevel"/>
     <w:tmpl w:val="5680F3AC"/>
@@ -7439,71 +8305,74 @@
       </w:rPr>
     </w:lvl>
   </w:abstractNum>
-  <w:num w:numId="1">
+  <w:num w:numId="1" w16cid:durableId="829517910">
     <w:abstractNumId w:val="12"/>
   </w:num>
-  <w:num w:numId="2">
+  <w:num w:numId="2" w16cid:durableId="1049649667">
     <w:abstractNumId w:val="4"/>
   </w:num>
-  <w:num w:numId="3">
+  <w:num w:numId="3" w16cid:durableId="1494181169">
     <w:abstractNumId w:val="6"/>
   </w:num>
-  <w:num w:numId="4">
+  <w:num w:numId="4" w16cid:durableId="1338776749">
     <w:abstractNumId w:val="11"/>
   </w:num>
-  <w:num w:numId="5">
-    <w:abstractNumId w:val="15"/>
+  <w:num w:numId="5" w16cid:durableId="1999265788">
+    <w:abstractNumId w:val="16"/>
   </w:num>
-  <w:num w:numId="6">
+  <w:num w:numId="6" w16cid:durableId="1877350151">
     <w:abstractNumId w:val="8"/>
   </w:num>
-  <w:num w:numId="7">
+  <w:num w:numId="7" w16cid:durableId="1503275453">
     <w:abstractNumId w:val="10"/>
   </w:num>
-  <w:num w:numId="8">
+  <w:num w:numId="8" w16cid:durableId="1812749564">
     <w:abstractNumId w:val="0"/>
   </w:num>
-  <w:num w:numId="9">
+  <w:num w:numId="9" w16cid:durableId="1308317166">
     <w:abstractNumId w:val="3"/>
   </w:num>
-  <w:num w:numId="10">
+  <w:num w:numId="10" w16cid:durableId="1717974070">
     <w:abstractNumId w:val="9"/>
   </w:num>
-  <w:num w:numId="11">
+  <w:num w:numId="11" w16cid:durableId="379592625">
+    <w:abstractNumId w:val="19"/>
+  </w:num>
+  <w:num w:numId="12" w16cid:durableId="1138718520">
+    <w:abstractNumId w:val="14"/>
+  </w:num>
+  <w:num w:numId="13" w16cid:durableId="665209292">
+    <w:abstractNumId w:val="20"/>
+  </w:num>
+  <w:num w:numId="14" w16cid:durableId="562182271">
+    <w:abstractNumId w:val="13"/>
+  </w:num>
+  <w:num w:numId="15" w16cid:durableId="1634671787">
+    <w:abstractNumId w:val="7"/>
+  </w:num>
+  <w:num w:numId="16" w16cid:durableId="1527021372">
+    <w:abstractNumId w:val="1"/>
+  </w:num>
+  <w:num w:numId="17" w16cid:durableId="909538425">
+    <w:abstractNumId w:val="5"/>
+  </w:num>
+  <w:num w:numId="18" w16cid:durableId="143933387">
     <w:abstractNumId w:val="18"/>
   </w:num>
-  <w:num w:numId="12">
-    <w:abstractNumId w:val="14"/>
+  <w:num w:numId="19" w16cid:durableId="160125227">
+    <w:abstractNumId w:val="2"/>
   </w:num>
-  <w:num w:numId="13">
-    <w:abstractNumId w:val="19"/>
-  </w:num>
-  <w:num w:numId="14">
-    <w:abstractNumId w:val="13"/>
-  </w:num>
-  <w:num w:numId="15">
-    <w:abstractNumId w:val="7"/>
-  </w:num>
-  <w:num w:numId="16">
-    <w:abstractNumId w:val="1"/>
-  </w:num>
-  <w:num w:numId="17">
-    <w:abstractNumId w:val="5"/>
-  </w:num>
-  <w:num w:numId="18">
+  <w:num w:numId="20" w16cid:durableId="1465465294">
     <w:abstractNumId w:val="17"/>
   </w:num>
-  <w:num w:numId="19">
-    <w:abstractNumId w:val="2"/>
-  </w:num>
-  <w:num w:numId="20">
-    <w:abstractNumId w:val="16"/>
+  <w:num w:numId="21" w16cid:durableId="922688044">
+    <w:abstractNumId w:val="15"/>
   </w:num>
 </w:numbering>
 </file>
 
 <file path=word/styles.xml><?xml version="1.0" encoding="utf-8"?>
-<w:styles xmlns:mc="http://schemas.openxmlformats.org/markup-compatibility/2006" xmlns:r="http://schemas.openxmlformats.org/officeDocument/2006/relationships" xmlns:w="http://schemas.openxmlformats.org/wordprocessingml/2006/main" xmlns:w14="http://schemas.microsoft.com/office/word/2010/wordml" xmlns:w15="http://schemas.microsoft.com/office/word/2012/wordml" xmlns:w16cex="http://schemas.microsoft.com/office/word/2018/wordml/cex" xmlns:w16cid="http://schemas.microsoft.com/office/word/2016/wordml/cid" xmlns:w16="http://schemas.microsoft.com/office/word/2018/wordml" xmlns:w16se="http://schemas.microsoft.com/office/word/2015/wordml/symex" mc:Ignorable="w14 w15 w16se w16cid w16 w16cex">
+<w:styles xmlns:mc="http://schemas.openxmlformats.org/markup-compatibility/2006" xmlns:r="http://schemas.openxmlformats.org/officeDocument/2006/relationships" xmlns:w="http://schemas.openxmlformats.org/wordprocessingml/2006/main" xmlns:w14="http://schemas.microsoft.com/office/word/2010/wordml" xmlns:w15="http://schemas.microsoft.com/office/word/2012/wordml" xmlns:w16cex="http://schemas.microsoft.com/office/word/2018/wordml/cex" xmlns:w16cid="http://schemas.microsoft.com/office/word/2016/wordml/cid" xmlns:w16="http://schemas.microsoft.com/office/word/2018/wordml" xmlns:w16sdtdh="http://schemas.microsoft.com/office/word/2020/wordml/sdtdatahash" xmlns:w16se="http://schemas.microsoft.com/office/word/2015/wordml/symex" mc:Ignorable="w14 w15 w16se w16cid w16 w16cex w16sdtdh">
   <w:docDefaults>
     <w:rPrDefault>
       <w:rPr>
@@ -7929,6 +8798,7 @@
   <w:style w:type="character" w:default="1" w:styleId="DefaultParagraphFont">
     <w:name w:val="Default Paragraph Font"/>
     <w:uiPriority w:val="1"/>
+    <w:semiHidden/>
     <w:unhideWhenUsed/>
   </w:style>
   <w:style w:type="table" w:default="1" w:styleId="TableNormal">
@@ -8119,6 +8989,125 @@
     <w:rPr>
       <w:color w:val="605E5C"/>
       <w:shd w:val="clear" w:color="auto" w:fill="E1DFDD"/>
+    </w:rPr>
+  </w:style>
+  <w:style w:type="paragraph" w:styleId="Revision">
+    <w:name w:val="Revision"/>
+    <w:hidden/>
+    <w:uiPriority w:val="71"/>
+    <w:rsid w:val="00864234"/>
+    <w:rPr>
+      <w:sz w:val="24"/>
+    </w:rPr>
+  </w:style>
+  <w:style w:type="paragraph" w:customStyle="1" w:styleId="ECG1">
+    <w:name w:val="ECG1"/>
+    <w:basedOn w:val="Normal"/>
+    <w:link w:val="ECG1Char"/>
+    <w:rsid w:val="00C92499"/>
+    <w:pPr>
+      <w:numPr>
+        <w:numId w:val="21"/>
+      </w:numPr>
+      <w:tabs>
+        <w:tab w:val="clear" w:pos="720"/>
+      </w:tabs>
+      <w:spacing w:before="80" w:after="80" w:line="288" w:lineRule="auto"/>
+      <w:ind w:left="1080" w:hanging="360"/>
+    </w:pPr>
+    <w:rPr>
+      <w:rFonts w:ascii="Arial" w:hAnsi="Arial"/>
+      <w:sz w:val="22"/>
+    </w:rPr>
+  </w:style>
+  <w:style w:type="character" w:customStyle="1" w:styleId="ECG1Char">
+    <w:name w:val="ECG1 Char"/>
+    <w:basedOn w:val="DefaultParagraphFont"/>
+    <w:link w:val="ECG1"/>
+    <w:rsid w:val="00C92499"/>
+    <w:rPr>
+      <w:rFonts w:ascii="Arial" w:hAnsi="Arial"/>
+      <w:sz w:val="22"/>
+    </w:rPr>
+  </w:style>
+  <w:style w:type="paragraph" w:customStyle="1" w:styleId="ECG2">
+    <w:name w:val="ECG2"/>
+    <w:basedOn w:val="Normal"/>
+    <w:rsid w:val="00C92499"/>
+    <w:pPr>
+      <w:numPr>
+        <w:ilvl w:val="1"/>
+        <w:numId w:val="21"/>
+      </w:numPr>
+      <w:spacing w:before="80" w:after="80" w:line="288" w:lineRule="auto"/>
+    </w:pPr>
+    <w:rPr>
+      <w:rFonts w:ascii="Arial" w:hAnsi="Arial"/>
+      <w:sz w:val="22"/>
+    </w:rPr>
+  </w:style>
+  <w:style w:type="paragraph" w:customStyle="1" w:styleId="ECG3">
+    <w:name w:val="ECG3"/>
+    <w:basedOn w:val="Normal"/>
+    <w:rsid w:val="00C92499"/>
+    <w:pPr>
+      <w:numPr>
+        <w:ilvl w:val="2"/>
+        <w:numId w:val="21"/>
+      </w:numPr>
+      <w:spacing w:before="80" w:after="80" w:line="288" w:lineRule="auto"/>
+    </w:pPr>
+    <w:rPr>
+      <w:rFonts w:ascii="Arial" w:hAnsi="Arial"/>
+      <w:sz w:val="22"/>
+    </w:rPr>
+  </w:style>
+  <w:style w:type="paragraph" w:customStyle="1" w:styleId="ECG4">
+    <w:name w:val="ECG4"/>
+    <w:basedOn w:val="Normal"/>
+    <w:rsid w:val="00C92499"/>
+    <w:pPr>
+      <w:numPr>
+        <w:ilvl w:val="3"/>
+        <w:numId w:val="21"/>
+      </w:numPr>
+      <w:spacing w:before="80" w:after="80" w:line="288" w:lineRule="auto"/>
+    </w:pPr>
+    <w:rPr>
+      <w:rFonts w:ascii="Arial" w:hAnsi="Arial"/>
+      <w:sz w:val="22"/>
+    </w:rPr>
+  </w:style>
+  <w:style w:type="paragraph" w:customStyle="1" w:styleId="ECG5">
+    <w:name w:val="ECG5"/>
+    <w:basedOn w:val="Normal"/>
+    <w:rsid w:val="00C92499"/>
+    <w:pPr>
+      <w:numPr>
+        <w:ilvl w:val="4"/>
+        <w:numId w:val="21"/>
+      </w:numPr>
+      <w:spacing w:before="80" w:after="80" w:line="288" w:lineRule="auto"/>
+    </w:pPr>
+    <w:rPr>
+      <w:rFonts w:ascii="Arial" w:hAnsi="Arial"/>
+      <w:sz w:val="22"/>
+    </w:rPr>
+  </w:style>
+  <w:style w:type="paragraph" w:customStyle="1" w:styleId="ECG6">
+    <w:name w:val="ECG6"/>
+    <w:basedOn w:val="Normal"/>
+    <w:rsid w:val="00C92499"/>
+    <w:pPr>
+      <w:numPr>
+        <w:ilvl w:val="5"/>
+        <w:numId w:val="21"/>
+      </w:numPr>
+      <w:spacing w:before="80" w:after="80" w:line="288" w:lineRule="auto"/>
+    </w:pPr>
+    <w:rPr>
+      <w:rFonts w:ascii="Arial" w:hAnsi="Arial"/>
+      <w:sz w:val="22"/>
     </w:rPr>
   </w:style>
 </w:styles>

</xml_diff>

<commit_message>
References and address upon request
</commit_message>
<xml_diff>
--- a/TThomas Resume.docx
+++ b/TThomas Resume.docx
@@ -240,7 +240,7 @@
                                           </pic:cNvPicPr>
                                         </pic:nvPicPr>
                                         <pic:blipFill>
-                                          <a:blip r:embed="rId7">
+                                          <a:blip r:embed="rId8">
                                             <a:extLst>
                                               <a:ext uri="{28A0092B-C50C-407E-A947-70E740481C1C}">
                                                 <a14:useLocalDpi xmlns:a14="http://schemas.microsoft.com/office/drawing/2010/main" val="0"/>
@@ -279,14 +279,70 @@
                 </mc:Fallback>
               </mc:AlternateContent>
             </w:r>
+            <w:proofErr w:type="spellStart"/>
             <w:r>
               <w:rPr>
                 <w:rFonts w:ascii="Tahoma" w:hAnsi="Tahoma" w:cs="Tahoma"/>
                 <w:sz w:val="20"/>
                 <w:lang w:val="de-DE"/>
               </w:rPr>
-              <w:t>536 West 143rd Street</w:t>
+              <w:t>Full</w:t>
             </w:r>
+            <w:proofErr w:type="spellEnd"/>
+            <w:r>
+              <w:rPr>
+                <w:rFonts w:ascii="Tahoma" w:hAnsi="Tahoma" w:cs="Tahoma"/>
+                <w:sz w:val="20"/>
+                <w:lang w:val="de-DE"/>
+              </w:rPr>
+              <w:t xml:space="preserve"> </w:t>
+            </w:r>
+            <w:proofErr w:type="spellStart"/>
+            <w:r>
+              <w:rPr>
+                <w:rFonts w:ascii="Tahoma" w:hAnsi="Tahoma" w:cs="Tahoma"/>
+                <w:sz w:val="20"/>
+                <w:lang w:val="de-DE"/>
+              </w:rPr>
+              <w:t>address</w:t>
+            </w:r>
+            <w:proofErr w:type="spellEnd"/>
+            <w:r>
+              <w:rPr>
+                <w:rFonts w:ascii="Tahoma" w:hAnsi="Tahoma" w:cs="Tahoma"/>
+                <w:sz w:val="20"/>
+                <w:lang w:val="de-DE"/>
+              </w:rPr>
+              <w:t xml:space="preserve"> and </w:t>
+            </w:r>
+            <w:proofErr w:type="spellStart"/>
+            <w:r>
+              <w:rPr>
+                <w:rFonts w:ascii="Tahoma" w:hAnsi="Tahoma" w:cs="Tahoma"/>
+                <w:sz w:val="20"/>
+                <w:lang w:val="de-DE"/>
+              </w:rPr>
+              <w:t>references</w:t>
+            </w:r>
+            <w:proofErr w:type="spellEnd"/>
+            <w:r>
+              <w:rPr>
+                <w:rFonts w:ascii="Tahoma" w:hAnsi="Tahoma" w:cs="Tahoma"/>
+                <w:sz w:val="20"/>
+                <w:lang w:val="de-DE"/>
+              </w:rPr>
+              <w:t xml:space="preserve"> upon </w:t>
+            </w:r>
+            <w:proofErr w:type="spellStart"/>
+            <w:r>
+              <w:rPr>
+                <w:rFonts w:ascii="Tahoma" w:hAnsi="Tahoma" w:cs="Tahoma"/>
+                <w:sz w:val="20"/>
+                <w:lang w:val="de-DE"/>
+              </w:rPr>
+              <w:t>request</w:t>
+            </w:r>
+            <w:proofErr w:type="spellEnd"/>
           </w:p>
           <w:p>
             <w:pPr>
@@ -303,25 +359,7 @@
                 <w:sz w:val="20"/>
                 <w:lang w:val="de-DE"/>
               </w:rPr>
-              <w:t>Apt 24</w:t>
-            </w:r>
-          </w:p>
-          <w:p>
-            <w:pPr>
-              <w:jc w:val="right"/>
-              <w:rPr>
-                <w:rFonts w:ascii="Tahoma" w:hAnsi="Tahoma" w:cs="Tahoma"/>
-                <w:sz w:val="20"/>
-                <w:lang w:val="de-DE"/>
-              </w:rPr>
-            </w:pPr>
-            <w:r>
-              <w:rPr>
-                <w:rFonts w:ascii="Tahoma" w:hAnsi="Tahoma" w:cs="Tahoma"/>
-                <w:sz w:val="20"/>
-                <w:lang w:val="de-DE"/>
-              </w:rPr>
-              <w:t>New York, NY 10031-6538</w:t>
+              <w:t>Brooklyn, NY</w:t>
             </w:r>
           </w:p>
           <w:p>
@@ -1779,7 +1817,6 @@
           <w:rFonts w:ascii="Tahoma" w:hAnsi="Tahoma" w:cs="Tahoma"/>
           <w:sz w:val="20"/>
         </w:rPr>
-        <w:lastRenderedPageBreak/>
         <w:t>Provide</w:t>
       </w:r>
       <w:r>
@@ -1832,6 +1869,7 @@
           <w:rFonts w:ascii="Tahoma" w:hAnsi="Tahoma" w:cs="Tahoma"/>
           <w:sz w:val="20"/>
         </w:rPr>
+        <w:lastRenderedPageBreak/>
         <w:t>Participat</w:t>
       </w:r>
       <w:r>
@@ -2670,7 +2708,7 @@
         </w:rPr>
         <w:t>(</w:t>
       </w:r>
-      <w:hyperlink r:id="rId8" w:history="1">
+      <w:hyperlink r:id="rId9" w:history="1">
         <w:r>
           <w:rPr>
             <w:rStyle w:val="Hyperlink"/>
@@ -3747,7 +3785,7 @@
         </w:rPr>
         <w:t xml:space="preserve"> (</w:t>
       </w:r>
-      <w:hyperlink r:id="rId9" w:history="1">
+      <w:hyperlink r:id="rId10" w:history="1">
         <w:r>
           <w:rPr>
             <w:rStyle w:val="Hyperlink"/>
@@ -3958,7 +3996,7 @@
         </w:rPr>
         <w:t>(</w:t>
       </w:r>
-      <w:hyperlink r:id="rId10" w:history="1">
+      <w:hyperlink r:id="rId11" w:history="1">
         <w:r>
           <w:rPr>
             <w:rStyle w:val="Hyperlink"/>
@@ -4497,7 +4535,7 @@
         </w:rPr>
         <w:t>(</w:t>
       </w:r>
-      <w:hyperlink r:id="rId11" w:history="1">
+      <w:hyperlink r:id="rId12" w:history="1">
         <w:r>
           <w:rPr>
             <w:rStyle w:val="Hyperlink"/>
@@ -4814,7 +4852,7 @@
         </w:rPr>
         <w:t>(</w:t>
       </w:r>
-      <w:hyperlink r:id="rId12" w:history="1">
+      <w:hyperlink r:id="rId13" w:history="1">
         <w:r>
           <w:rPr>
             <w:rStyle w:val="Hyperlink"/>
@@ -5236,7 +5274,7 @@
         </w:rPr>
         <w:t xml:space="preserve"> (</w:t>
       </w:r>
-      <w:hyperlink r:id="rId13" w:history="1">
+      <w:hyperlink r:id="rId14" w:history="1">
         <w:r>
           <w:rPr>
             <w:rStyle w:val="Hyperlink"/>
@@ -5717,8 +5755,8 @@
       </w:r>
     </w:p>
     <w:sectPr>
-      <w:headerReference w:type="even" r:id="rId14"/>
-      <w:headerReference w:type="default" r:id="rId15"/>
+      <w:headerReference w:type="even" r:id="rId15"/>
+      <w:headerReference w:type="default" r:id="rId16"/>
       <w:type w:val="continuous"/>
       <w:pgSz w:w="12240" w:h="15840" w:code="1"/>
       <w:pgMar w:top="720" w:right="720" w:bottom="835" w:left="720" w:header="720" w:footer="720" w:gutter="0"/>

</xml_diff>

<commit_message>
Normalize dates with three letter months
</commit_message>
<xml_diff>
--- a/TThomas Resume.docx
+++ b/TThomas Resume.docx
@@ -1,6 +1,6 @@
 
 <file path=word/document.xml><?xml version="1.0" encoding="utf-8"?>
-<w:document xmlns:wpc="http://schemas.microsoft.com/office/word/2010/wordprocessingCanvas" xmlns:cx="http://schemas.microsoft.com/office/drawing/2014/chartex" xmlns:cx1="http://schemas.microsoft.com/office/drawing/2015/9/8/chartex" xmlns:cx2="http://schemas.microsoft.com/office/drawing/2015/10/21/chartex" xmlns:cx3="http://schemas.microsoft.com/office/drawing/2016/5/9/chartex" xmlns:cx4="http://schemas.microsoft.com/office/drawing/2016/5/10/chartex" xmlns:cx5="http://schemas.microsoft.com/office/drawing/2016/5/11/chartex" xmlns:cx6="http://schemas.microsoft.com/office/drawing/2016/5/12/chartex" xmlns:cx7="http://schemas.microsoft.com/office/drawing/2016/5/13/chartex" xmlns:cx8="http://schemas.microsoft.com/office/drawing/2016/5/14/chartex" xmlns:mc="http://schemas.openxmlformats.org/markup-compatibility/2006" xmlns:aink="http://schemas.microsoft.com/office/drawing/2016/ink" xmlns:am3d="http://schemas.microsoft.com/office/drawing/2017/model3d" xmlns:o="urn:schemas-microsoft-com:office:office" xmlns:oel="http://schemas.microsoft.com/office/2019/extlst" xmlns:r="http://schemas.openxmlformats.org/officeDocument/2006/relationships" xmlns:m="http://schemas.openxmlformats.org/officeDocument/2006/math" xmlns:v="urn:schemas-microsoft-com:vml" xmlns:wp14="http://schemas.microsoft.com/office/word/2010/wordprocessingDrawing" xmlns:wp="http://schemas.openxmlformats.org/drawingml/2006/wordprocessingDrawing" xmlns:w10="urn:schemas-microsoft-com:office:word" xmlns:w="http://schemas.openxmlformats.org/wordprocessingml/2006/main" xmlns:w14="http://schemas.microsoft.com/office/word/2010/wordml" xmlns:w15="http://schemas.microsoft.com/office/word/2012/wordml" xmlns:w16cex="http://schemas.microsoft.com/office/word/2018/wordml/cex" xmlns:w16cid="http://schemas.microsoft.com/office/word/2016/wordml/cid" xmlns:w16="http://schemas.microsoft.com/office/word/2018/wordml" xmlns:w16sdtdh="http://schemas.microsoft.com/office/word/2020/wordml/sdtdatahash" xmlns:w16se="http://schemas.microsoft.com/office/word/2015/wordml/symex" xmlns:wpg="http://schemas.microsoft.com/office/word/2010/wordprocessingGroup" xmlns:wpi="http://schemas.microsoft.com/office/word/2010/wordprocessingInk" xmlns:wne="http://schemas.microsoft.com/office/word/2006/wordml" xmlns:wps="http://schemas.microsoft.com/office/word/2010/wordprocessingShape" mc:Ignorable="w14 w15 w16se w16cid w16 w16cex w16sdtdh wp14">
+<w:document xmlns:wpc="http://schemas.microsoft.com/office/word/2010/wordprocessingCanvas" xmlns:cx="http://schemas.microsoft.com/office/drawing/2014/chartex" xmlns:cx1="http://schemas.microsoft.com/office/drawing/2015/9/8/chartex" xmlns:cx2="http://schemas.microsoft.com/office/drawing/2015/10/21/chartex" xmlns:cx3="http://schemas.microsoft.com/office/drawing/2016/5/9/chartex" xmlns:cx4="http://schemas.microsoft.com/office/drawing/2016/5/10/chartex" xmlns:cx5="http://schemas.microsoft.com/office/drawing/2016/5/11/chartex" xmlns:cx6="http://schemas.microsoft.com/office/drawing/2016/5/12/chartex" xmlns:cx7="http://schemas.microsoft.com/office/drawing/2016/5/13/chartex" xmlns:cx8="http://schemas.microsoft.com/office/drawing/2016/5/14/chartex" xmlns:mc="http://schemas.openxmlformats.org/markup-compatibility/2006" xmlns:aink="http://schemas.microsoft.com/office/drawing/2016/ink" xmlns:am3d="http://schemas.microsoft.com/office/drawing/2017/model3d" xmlns:o="urn:schemas-microsoft-com:office:office" xmlns:oel="http://schemas.microsoft.com/office/2019/extlst" xmlns:r="http://schemas.openxmlformats.org/officeDocument/2006/relationships" xmlns:m="http://schemas.openxmlformats.org/officeDocument/2006/math" xmlns:v="urn:schemas-microsoft-com:vml" xmlns:wp14="http://schemas.microsoft.com/office/word/2010/wordprocessingDrawing" xmlns:wp="http://schemas.openxmlformats.org/drawingml/2006/wordprocessingDrawing" xmlns:w10="urn:schemas-microsoft-com:office:word" xmlns:w="http://schemas.openxmlformats.org/wordprocessingml/2006/main" xmlns:w14="http://schemas.microsoft.com/office/word/2010/wordml" xmlns:w15="http://schemas.microsoft.com/office/word/2012/wordml" xmlns:w16cex="http://schemas.microsoft.com/office/word/2018/wordml/cex" xmlns:w16cid="http://schemas.microsoft.com/office/word/2016/wordml/cid" xmlns:w16="http://schemas.microsoft.com/office/word/2018/wordml" xmlns:w16du="http://schemas.microsoft.com/office/word/2023/wordml/word16du" xmlns:w16sdtdh="http://schemas.microsoft.com/office/word/2020/wordml/sdtdatahash" xmlns:w16se="http://schemas.microsoft.com/office/word/2015/wordml/symex" xmlns:wpg="http://schemas.microsoft.com/office/word/2010/wordprocessingGroup" xmlns:wpi="http://schemas.microsoft.com/office/word/2010/wordprocessingInk" xmlns:wne="http://schemas.microsoft.com/office/word/2006/wordml" xmlns:wps="http://schemas.microsoft.com/office/word/2010/wordprocessingShape" mc:Ignorable="w14 w15 w16se w16cid w16 w16cex w16sdtdh w16du wp14">
   <w:body>
     <w:tbl>
       <w:tblPr>
@@ -368,32 +368,6 @@
               <w:rPr>
                 <w:rFonts w:ascii="Tahoma" w:hAnsi="Tahoma" w:cs="Tahoma"/>
                 <w:sz w:val="20"/>
-                <w:lang w:val="de-DE"/>
-              </w:rPr>
-            </w:pPr>
-            <w:r>
-              <w:rPr>
-                <w:rFonts w:ascii="Tahoma" w:hAnsi="Tahoma" w:cs="Tahoma"/>
-                <w:sz w:val="20"/>
-                <w:lang w:val="de-DE"/>
-              </w:rPr>
-              <w:t xml:space="preserve">m: </w:t>
-            </w:r>
-            <w:r>
-              <w:rPr>
-                <w:rFonts w:ascii="Tahoma" w:hAnsi="Tahoma" w:cs="Tahoma"/>
-                <w:sz w:val="20"/>
-                <w:lang w:val="de-DE"/>
-              </w:rPr>
-              <w:t>(516) 413-0320</w:t>
-            </w:r>
-          </w:p>
-          <w:p>
-            <w:pPr>
-              <w:jc w:val="right"/>
-              <w:rPr>
-                <w:rFonts w:ascii="Tahoma" w:hAnsi="Tahoma" w:cs="Tahoma"/>
-                <w:sz w:val="20"/>
                 <w:szCs w:val="18"/>
                 <w:lang w:val="de-DE"/>
               </w:rPr>
@@ -892,7 +866,14 @@
           <w:rFonts w:ascii="Tahoma" w:hAnsi="Tahoma" w:cs="Tahoma"/>
           <w:sz w:val="20"/>
         </w:rPr>
-        <w:t>September 2020</w:t>
+        <w:t>Sep</w:t>
+      </w:r>
+      <w:r>
+        <w:rPr>
+          <w:rFonts w:ascii="Tahoma" w:hAnsi="Tahoma" w:cs="Tahoma"/>
+          <w:sz w:val="20"/>
+        </w:rPr>
+        <w:t xml:space="preserve"> 2020</w:t>
       </w:r>
       <w:r>
         <w:rPr>
@@ -1241,7 +1222,7 @@
           <w:rFonts w:ascii="Tahoma" w:hAnsi="Tahoma" w:cs="Tahoma"/>
           <w:sz w:val="20"/>
         </w:rPr>
-        <w:t>November</w:t>
+        <w:t>Nov</w:t>
       </w:r>
       <w:r>
         <w:rPr>
@@ -1255,7 +1236,14 @@
           <w:rFonts w:ascii="Tahoma" w:hAnsi="Tahoma" w:cs="Tahoma"/>
           <w:sz w:val="20"/>
         </w:rPr>
-        <w:t>April 2020</w:t>
+        <w:t>Apr</w:t>
+      </w:r>
+      <w:r>
+        <w:rPr>
+          <w:rFonts w:ascii="Tahoma" w:hAnsi="Tahoma" w:cs="Tahoma"/>
+          <w:sz w:val="20"/>
+        </w:rPr>
+        <w:t xml:space="preserve"> 2020</w:t>
       </w:r>
       <w:r>
         <w:rPr>
@@ -1935,21 +1923,12 @@
         </w:rPr>
         <w:t xml:space="preserve">, </w:t>
       </w:r>
-      <w:proofErr w:type="gramStart"/>
-      <w:r>
-        <w:rPr>
-          <w:rFonts w:ascii="Tahoma" w:hAnsi="Tahoma" w:cs="Tahoma"/>
-          <w:sz w:val="20"/>
-        </w:rPr>
-        <w:t>Access</w:t>
-      </w:r>
-      <w:proofErr w:type="gramEnd"/>
-      <w:r>
-        <w:rPr>
-          <w:rFonts w:ascii="Tahoma" w:hAnsi="Tahoma" w:cs="Tahoma"/>
-          <w:sz w:val="20"/>
-        </w:rPr>
-        <w:t xml:space="preserve"> and Data Center network refresh to CUIT, and integration of IDM functions </w:t>
+      <w:r>
+        <w:rPr>
+          <w:rFonts w:ascii="Tahoma" w:hAnsi="Tahoma" w:cs="Tahoma"/>
+          <w:sz w:val="20"/>
+        </w:rPr>
+        <w:t xml:space="preserve">Access and Data Center network refresh to CUIT, and integration of IDM functions </w:t>
       </w:r>
       <w:r>
         <w:rPr>
@@ -2008,14 +1987,28 @@
           <w:rFonts w:ascii="Tahoma" w:hAnsi="Tahoma" w:cs="Tahoma"/>
           <w:sz w:val="20"/>
         </w:rPr>
-        <w:t xml:space="preserve">June 2015 – </w:t>
-      </w:r>
-      <w:r>
-        <w:rPr>
-          <w:rFonts w:ascii="Tahoma" w:hAnsi="Tahoma" w:cs="Tahoma"/>
-          <w:sz w:val="20"/>
-        </w:rPr>
-        <w:t>August 2017</w:t>
+        <w:t>Jun</w:t>
+      </w:r>
+      <w:r>
+        <w:rPr>
+          <w:rFonts w:ascii="Tahoma" w:hAnsi="Tahoma" w:cs="Tahoma"/>
+          <w:sz w:val="20"/>
+        </w:rPr>
+        <w:t xml:space="preserve"> 2015 – </w:t>
+      </w:r>
+      <w:r>
+        <w:rPr>
+          <w:rFonts w:ascii="Tahoma" w:hAnsi="Tahoma" w:cs="Tahoma"/>
+          <w:sz w:val="20"/>
+        </w:rPr>
+        <w:t>Aug</w:t>
+      </w:r>
+      <w:r>
+        <w:rPr>
+          <w:rFonts w:ascii="Tahoma" w:hAnsi="Tahoma" w:cs="Tahoma"/>
+          <w:sz w:val="20"/>
+        </w:rPr>
+        <w:t xml:space="preserve"> 2017</w:t>
       </w:r>
       <w:r>
         <w:rPr>
@@ -3133,23 +3126,7 @@
           <w:rFonts w:ascii="Tahoma" w:hAnsi="Tahoma" w:cs="Tahoma"/>
           <w:sz w:val="20"/>
         </w:rPr>
-        <w:t xml:space="preserve"> of new student workers in the Call Center, </w:t>
-      </w:r>
-      <w:proofErr w:type="spellStart"/>
-      <w:r>
-        <w:rPr>
-          <w:rFonts w:ascii="Tahoma" w:hAnsi="Tahoma" w:cs="Tahoma"/>
-          <w:sz w:val="20"/>
-        </w:rPr>
-        <w:t>Walkins</w:t>
-      </w:r>
-      <w:proofErr w:type="spellEnd"/>
-      <w:r>
-        <w:rPr>
-          <w:rFonts w:ascii="Tahoma" w:hAnsi="Tahoma" w:cs="Tahoma"/>
-          <w:sz w:val="20"/>
-        </w:rPr>
-        <w:t>, a</w:t>
+        <w:t xml:space="preserve"> of new student workers in the Call Center, Walkins, a</w:t>
       </w:r>
       <w:r>
         <w:rPr>
@@ -3209,7 +3186,28 @@
           <w:rFonts w:ascii="Tahoma" w:hAnsi="Tahoma" w:cs="Tahoma"/>
           <w:sz w:val="20"/>
         </w:rPr>
-        <w:t>September 2011 – December 2012</w:t>
+        <w:t>Sep</w:t>
+      </w:r>
+      <w:r>
+        <w:rPr>
+          <w:rFonts w:ascii="Tahoma" w:hAnsi="Tahoma" w:cs="Tahoma"/>
+          <w:sz w:val="20"/>
+        </w:rPr>
+        <w:t xml:space="preserve"> 2011 – </w:t>
+      </w:r>
+      <w:r>
+        <w:rPr>
+          <w:rFonts w:ascii="Tahoma" w:hAnsi="Tahoma" w:cs="Tahoma"/>
+          <w:sz w:val="20"/>
+        </w:rPr>
+        <w:t>Dec</w:t>
+      </w:r>
+      <w:r>
+        <w:rPr>
+          <w:rFonts w:ascii="Tahoma" w:hAnsi="Tahoma" w:cs="Tahoma"/>
+          <w:sz w:val="20"/>
+        </w:rPr>
+        <w:t xml:space="preserve"> 2012</w:t>
       </w:r>
       <w:r>
         <w:rPr>
@@ -5769,7 +5767,7 @@
 </file>
 
 <file path=word/endnotes.xml><?xml version="1.0" encoding="utf-8"?>
-<w:endnotes xmlns:wpc="http://schemas.microsoft.com/office/word/2010/wordprocessingCanvas" xmlns:cx="http://schemas.microsoft.com/office/drawing/2014/chartex" xmlns:cx1="http://schemas.microsoft.com/office/drawing/2015/9/8/chartex" xmlns:cx2="http://schemas.microsoft.com/office/drawing/2015/10/21/chartex" xmlns:cx3="http://schemas.microsoft.com/office/drawing/2016/5/9/chartex" xmlns:cx4="http://schemas.microsoft.com/office/drawing/2016/5/10/chartex" xmlns:cx5="http://schemas.microsoft.com/office/drawing/2016/5/11/chartex" xmlns:cx6="http://schemas.microsoft.com/office/drawing/2016/5/12/chartex" xmlns:cx7="http://schemas.microsoft.com/office/drawing/2016/5/13/chartex" xmlns:cx8="http://schemas.microsoft.com/office/drawing/2016/5/14/chartex" xmlns:mc="http://schemas.openxmlformats.org/markup-compatibility/2006" xmlns:aink="http://schemas.microsoft.com/office/drawing/2016/ink" xmlns:am3d="http://schemas.microsoft.com/office/drawing/2017/model3d" xmlns:o="urn:schemas-microsoft-com:office:office" xmlns:oel="http://schemas.microsoft.com/office/2019/extlst" xmlns:r="http://schemas.openxmlformats.org/officeDocument/2006/relationships" xmlns:m="http://schemas.openxmlformats.org/officeDocument/2006/math" xmlns:v="urn:schemas-microsoft-com:vml" xmlns:wp14="http://schemas.microsoft.com/office/word/2010/wordprocessingDrawing" xmlns:wp="http://schemas.openxmlformats.org/drawingml/2006/wordprocessingDrawing" xmlns:w10="urn:schemas-microsoft-com:office:word" xmlns:w="http://schemas.openxmlformats.org/wordprocessingml/2006/main" xmlns:w14="http://schemas.microsoft.com/office/word/2010/wordml" xmlns:w15="http://schemas.microsoft.com/office/word/2012/wordml" xmlns:w16cex="http://schemas.microsoft.com/office/word/2018/wordml/cex" xmlns:w16cid="http://schemas.microsoft.com/office/word/2016/wordml/cid" xmlns:w16="http://schemas.microsoft.com/office/word/2018/wordml" xmlns:w16sdtdh="http://schemas.microsoft.com/office/word/2020/wordml/sdtdatahash" xmlns:w16se="http://schemas.microsoft.com/office/word/2015/wordml/symex" xmlns:wpg="http://schemas.microsoft.com/office/word/2010/wordprocessingGroup" xmlns:wpi="http://schemas.microsoft.com/office/word/2010/wordprocessingInk" xmlns:wne="http://schemas.microsoft.com/office/word/2006/wordml" xmlns:wps="http://schemas.microsoft.com/office/word/2010/wordprocessingShape" mc:Ignorable="w14 w15 w16se w16cid w16 w16cex w16sdtdh wp14">
+<w:endnotes xmlns:wpc="http://schemas.microsoft.com/office/word/2010/wordprocessingCanvas" xmlns:cx="http://schemas.microsoft.com/office/drawing/2014/chartex" xmlns:cx1="http://schemas.microsoft.com/office/drawing/2015/9/8/chartex" xmlns:cx2="http://schemas.microsoft.com/office/drawing/2015/10/21/chartex" xmlns:cx3="http://schemas.microsoft.com/office/drawing/2016/5/9/chartex" xmlns:cx4="http://schemas.microsoft.com/office/drawing/2016/5/10/chartex" xmlns:cx5="http://schemas.microsoft.com/office/drawing/2016/5/11/chartex" xmlns:cx6="http://schemas.microsoft.com/office/drawing/2016/5/12/chartex" xmlns:cx7="http://schemas.microsoft.com/office/drawing/2016/5/13/chartex" xmlns:cx8="http://schemas.microsoft.com/office/drawing/2016/5/14/chartex" xmlns:mc="http://schemas.openxmlformats.org/markup-compatibility/2006" xmlns:aink="http://schemas.microsoft.com/office/drawing/2016/ink" xmlns:am3d="http://schemas.microsoft.com/office/drawing/2017/model3d" xmlns:o="urn:schemas-microsoft-com:office:office" xmlns:oel="http://schemas.microsoft.com/office/2019/extlst" xmlns:r="http://schemas.openxmlformats.org/officeDocument/2006/relationships" xmlns:m="http://schemas.openxmlformats.org/officeDocument/2006/math" xmlns:v="urn:schemas-microsoft-com:vml" xmlns:wp14="http://schemas.microsoft.com/office/word/2010/wordprocessingDrawing" xmlns:wp="http://schemas.openxmlformats.org/drawingml/2006/wordprocessingDrawing" xmlns:w10="urn:schemas-microsoft-com:office:word" xmlns:w="http://schemas.openxmlformats.org/wordprocessingml/2006/main" xmlns:w14="http://schemas.microsoft.com/office/word/2010/wordml" xmlns:w15="http://schemas.microsoft.com/office/word/2012/wordml" xmlns:w16cex="http://schemas.microsoft.com/office/word/2018/wordml/cex" xmlns:w16cid="http://schemas.microsoft.com/office/word/2016/wordml/cid" xmlns:w16="http://schemas.microsoft.com/office/word/2018/wordml" xmlns:w16du="http://schemas.microsoft.com/office/word/2023/wordml/word16du" xmlns:w16sdtdh="http://schemas.microsoft.com/office/word/2020/wordml/sdtdatahash" xmlns:w16se="http://schemas.microsoft.com/office/word/2015/wordml/symex" xmlns:wpg="http://schemas.microsoft.com/office/word/2010/wordprocessingGroup" xmlns:wpi="http://schemas.microsoft.com/office/word/2010/wordprocessingInk" xmlns:wne="http://schemas.microsoft.com/office/word/2006/wordml" xmlns:wps="http://schemas.microsoft.com/office/word/2010/wordprocessingShape" mc:Ignorable="w14 w15 w16se w16cid w16 w16cex w16sdtdh w16du wp14">
   <w:endnote w:type="separator" w:id="-1">
     <w:p>
       <w:r>
@@ -5788,7 +5786,7 @@
 </file>
 
 <file path=word/footnotes.xml><?xml version="1.0" encoding="utf-8"?>
-<w:footnotes xmlns:wpc="http://schemas.microsoft.com/office/word/2010/wordprocessingCanvas" xmlns:cx="http://schemas.microsoft.com/office/drawing/2014/chartex" xmlns:cx1="http://schemas.microsoft.com/office/drawing/2015/9/8/chartex" xmlns:cx2="http://schemas.microsoft.com/office/drawing/2015/10/21/chartex" xmlns:cx3="http://schemas.microsoft.com/office/drawing/2016/5/9/chartex" xmlns:cx4="http://schemas.microsoft.com/office/drawing/2016/5/10/chartex" xmlns:cx5="http://schemas.microsoft.com/office/drawing/2016/5/11/chartex" xmlns:cx6="http://schemas.microsoft.com/office/drawing/2016/5/12/chartex" xmlns:cx7="http://schemas.microsoft.com/office/drawing/2016/5/13/chartex" xmlns:cx8="http://schemas.microsoft.com/office/drawing/2016/5/14/chartex" xmlns:mc="http://schemas.openxmlformats.org/markup-compatibility/2006" xmlns:aink="http://schemas.microsoft.com/office/drawing/2016/ink" xmlns:am3d="http://schemas.microsoft.com/office/drawing/2017/model3d" xmlns:o="urn:schemas-microsoft-com:office:office" xmlns:oel="http://schemas.microsoft.com/office/2019/extlst" xmlns:r="http://schemas.openxmlformats.org/officeDocument/2006/relationships" xmlns:m="http://schemas.openxmlformats.org/officeDocument/2006/math" xmlns:v="urn:schemas-microsoft-com:vml" xmlns:wp14="http://schemas.microsoft.com/office/word/2010/wordprocessingDrawing" xmlns:wp="http://schemas.openxmlformats.org/drawingml/2006/wordprocessingDrawing" xmlns:w10="urn:schemas-microsoft-com:office:word" xmlns:w="http://schemas.openxmlformats.org/wordprocessingml/2006/main" xmlns:w14="http://schemas.microsoft.com/office/word/2010/wordml" xmlns:w15="http://schemas.microsoft.com/office/word/2012/wordml" xmlns:w16cex="http://schemas.microsoft.com/office/word/2018/wordml/cex" xmlns:w16cid="http://schemas.microsoft.com/office/word/2016/wordml/cid" xmlns:w16="http://schemas.microsoft.com/office/word/2018/wordml" xmlns:w16sdtdh="http://schemas.microsoft.com/office/word/2020/wordml/sdtdatahash" xmlns:w16se="http://schemas.microsoft.com/office/word/2015/wordml/symex" xmlns:wpg="http://schemas.microsoft.com/office/word/2010/wordprocessingGroup" xmlns:wpi="http://schemas.microsoft.com/office/word/2010/wordprocessingInk" xmlns:wne="http://schemas.microsoft.com/office/word/2006/wordml" xmlns:wps="http://schemas.microsoft.com/office/word/2010/wordprocessingShape" mc:Ignorable="w14 w15 w16se w16cid w16 w16cex w16sdtdh wp14">
+<w:footnotes xmlns:wpc="http://schemas.microsoft.com/office/word/2010/wordprocessingCanvas" xmlns:cx="http://schemas.microsoft.com/office/drawing/2014/chartex" xmlns:cx1="http://schemas.microsoft.com/office/drawing/2015/9/8/chartex" xmlns:cx2="http://schemas.microsoft.com/office/drawing/2015/10/21/chartex" xmlns:cx3="http://schemas.microsoft.com/office/drawing/2016/5/9/chartex" xmlns:cx4="http://schemas.microsoft.com/office/drawing/2016/5/10/chartex" xmlns:cx5="http://schemas.microsoft.com/office/drawing/2016/5/11/chartex" xmlns:cx6="http://schemas.microsoft.com/office/drawing/2016/5/12/chartex" xmlns:cx7="http://schemas.microsoft.com/office/drawing/2016/5/13/chartex" xmlns:cx8="http://schemas.microsoft.com/office/drawing/2016/5/14/chartex" xmlns:mc="http://schemas.openxmlformats.org/markup-compatibility/2006" xmlns:aink="http://schemas.microsoft.com/office/drawing/2016/ink" xmlns:am3d="http://schemas.microsoft.com/office/drawing/2017/model3d" xmlns:o="urn:schemas-microsoft-com:office:office" xmlns:oel="http://schemas.microsoft.com/office/2019/extlst" xmlns:r="http://schemas.openxmlformats.org/officeDocument/2006/relationships" xmlns:m="http://schemas.openxmlformats.org/officeDocument/2006/math" xmlns:v="urn:schemas-microsoft-com:vml" xmlns:wp14="http://schemas.microsoft.com/office/word/2010/wordprocessingDrawing" xmlns:wp="http://schemas.openxmlformats.org/drawingml/2006/wordprocessingDrawing" xmlns:w10="urn:schemas-microsoft-com:office:word" xmlns:w="http://schemas.openxmlformats.org/wordprocessingml/2006/main" xmlns:w14="http://schemas.microsoft.com/office/word/2010/wordml" xmlns:w15="http://schemas.microsoft.com/office/word/2012/wordml" xmlns:w16cex="http://schemas.microsoft.com/office/word/2018/wordml/cex" xmlns:w16cid="http://schemas.microsoft.com/office/word/2016/wordml/cid" xmlns:w16="http://schemas.microsoft.com/office/word/2018/wordml" xmlns:w16du="http://schemas.microsoft.com/office/word/2023/wordml/word16du" xmlns:w16sdtdh="http://schemas.microsoft.com/office/word/2020/wordml/sdtdatahash" xmlns:w16se="http://schemas.microsoft.com/office/word/2015/wordml/symex" xmlns:wpg="http://schemas.microsoft.com/office/word/2010/wordprocessingGroup" xmlns:wpi="http://schemas.microsoft.com/office/word/2010/wordprocessingInk" xmlns:wne="http://schemas.microsoft.com/office/word/2006/wordml" xmlns:wps="http://schemas.microsoft.com/office/word/2010/wordprocessingShape" mc:Ignorable="w14 w15 w16se w16cid w16 w16cex w16sdtdh w16du wp14">
   <w:footnote w:type="separator" w:id="-1">
     <w:p>
       <w:r>
@@ -5807,7 +5805,7 @@
 </file>
 
 <file path=word/header1.xml><?xml version="1.0" encoding="utf-8"?>
-<w:hdr xmlns:wpc="http://schemas.microsoft.com/office/word/2010/wordprocessingCanvas" xmlns:cx="http://schemas.microsoft.com/office/drawing/2014/chartex" xmlns:cx1="http://schemas.microsoft.com/office/drawing/2015/9/8/chartex" xmlns:cx2="http://schemas.microsoft.com/office/drawing/2015/10/21/chartex" xmlns:cx3="http://schemas.microsoft.com/office/drawing/2016/5/9/chartex" xmlns:cx4="http://schemas.microsoft.com/office/drawing/2016/5/10/chartex" xmlns:cx5="http://schemas.microsoft.com/office/drawing/2016/5/11/chartex" xmlns:cx6="http://schemas.microsoft.com/office/drawing/2016/5/12/chartex" xmlns:cx7="http://schemas.microsoft.com/office/drawing/2016/5/13/chartex" xmlns:cx8="http://schemas.microsoft.com/office/drawing/2016/5/14/chartex" xmlns:mc="http://schemas.openxmlformats.org/markup-compatibility/2006" xmlns:aink="http://schemas.microsoft.com/office/drawing/2016/ink" xmlns:am3d="http://schemas.microsoft.com/office/drawing/2017/model3d" xmlns:o="urn:schemas-microsoft-com:office:office" xmlns:oel="http://schemas.microsoft.com/office/2019/extlst" xmlns:r="http://schemas.openxmlformats.org/officeDocument/2006/relationships" xmlns:m="http://schemas.openxmlformats.org/officeDocument/2006/math" xmlns:v="urn:schemas-microsoft-com:vml" xmlns:wp14="http://schemas.microsoft.com/office/word/2010/wordprocessingDrawing" xmlns:wp="http://schemas.openxmlformats.org/drawingml/2006/wordprocessingDrawing" xmlns:w10="urn:schemas-microsoft-com:office:word" xmlns:w="http://schemas.openxmlformats.org/wordprocessingml/2006/main" xmlns:w14="http://schemas.microsoft.com/office/word/2010/wordml" xmlns:w15="http://schemas.microsoft.com/office/word/2012/wordml" xmlns:w16cex="http://schemas.microsoft.com/office/word/2018/wordml/cex" xmlns:w16cid="http://schemas.microsoft.com/office/word/2016/wordml/cid" xmlns:w16="http://schemas.microsoft.com/office/word/2018/wordml" xmlns:w16sdtdh="http://schemas.microsoft.com/office/word/2020/wordml/sdtdatahash" xmlns:w16se="http://schemas.microsoft.com/office/word/2015/wordml/symex" xmlns:wpg="http://schemas.microsoft.com/office/word/2010/wordprocessingGroup" xmlns:wpi="http://schemas.microsoft.com/office/word/2010/wordprocessingInk" xmlns:wne="http://schemas.microsoft.com/office/word/2006/wordml" xmlns:wps="http://schemas.microsoft.com/office/word/2010/wordprocessingShape" mc:Ignorable="w14 w15 w16se w16cid w16 w16cex w16sdtdh wp14">
+<w:hdr xmlns:wpc="http://schemas.microsoft.com/office/word/2010/wordprocessingCanvas" xmlns:cx="http://schemas.microsoft.com/office/drawing/2014/chartex" xmlns:cx1="http://schemas.microsoft.com/office/drawing/2015/9/8/chartex" xmlns:cx2="http://schemas.microsoft.com/office/drawing/2015/10/21/chartex" xmlns:cx3="http://schemas.microsoft.com/office/drawing/2016/5/9/chartex" xmlns:cx4="http://schemas.microsoft.com/office/drawing/2016/5/10/chartex" xmlns:cx5="http://schemas.microsoft.com/office/drawing/2016/5/11/chartex" xmlns:cx6="http://schemas.microsoft.com/office/drawing/2016/5/12/chartex" xmlns:cx7="http://schemas.microsoft.com/office/drawing/2016/5/13/chartex" xmlns:cx8="http://schemas.microsoft.com/office/drawing/2016/5/14/chartex" xmlns:mc="http://schemas.openxmlformats.org/markup-compatibility/2006" xmlns:aink="http://schemas.microsoft.com/office/drawing/2016/ink" xmlns:am3d="http://schemas.microsoft.com/office/drawing/2017/model3d" xmlns:o="urn:schemas-microsoft-com:office:office" xmlns:oel="http://schemas.microsoft.com/office/2019/extlst" xmlns:r="http://schemas.openxmlformats.org/officeDocument/2006/relationships" xmlns:m="http://schemas.openxmlformats.org/officeDocument/2006/math" xmlns:v="urn:schemas-microsoft-com:vml" xmlns:wp14="http://schemas.microsoft.com/office/word/2010/wordprocessingDrawing" xmlns:wp="http://schemas.openxmlformats.org/drawingml/2006/wordprocessingDrawing" xmlns:w10="urn:schemas-microsoft-com:office:word" xmlns:w="http://schemas.openxmlformats.org/wordprocessingml/2006/main" xmlns:w14="http://schemas.microsoft.com/office/word/2010/wordml" xmlns:w15="http://schemas.microsoft.com/office/word/2012/wordml" xmlns:w16cex="http://schemas.microsoft.com/office/word/2018/wordml/cex" xmlns:w16cid="http://schemas.microsoft.com/office/word/2016/wordml/cid" xmlns:w16="http://schemas.microsoft.com/office/word/2018/wordml" xmlns:w16du="http://schemas.microsoft.com/office/word/2023/wordml/word16du" xmlns:w16sdtdh="http://schemas.microsoft.com/office/word/2020/wordml/sdtdatahash" xmlns:w16se="http://schemas.microsoft.com/office/word/2015/wordml/symex" xmlns:wpg="http://schemas.microsoft.com/office/word/2010/wordprocessingGroup" xmlns:wpi="http://schemas.microsoft.com/office/word/2010/wordprocessingInk" xmlns:wne="http://schemas.microsoft.com/office/word/2006/wordml" xmlns:wps="http://schemas.microsoft.com/office/word/2010/wordprocessingShape" mc:Ignorable="w14 w15 w16se w16cid w16 w16cex w16sdtdh w16du wp14">
   <w:p>
     <w:pPr>
       <w:pBdr>
@@ -5915,7 +5913,7 @@
 </file>
 
 <file path=word/header2.xml><?xml version="1.0" encoding="utf-8"?>
-<w:hdr xmlns:wpc="http://schemas.microsoft.com/office/word/2010/wordprocessingCanvas" xmlns:cx="http://schemas.microsoft.com/office/drawing/2014/chartex" xmlns:cx1="http://schemas.microsoft.com/office/drawing/2015/9/8/chartex" xmlns:cx2="http://schemas.microsoft.com/office/drawing/2015/10/21/chartex" xmlns:cx3="http://schemas.microsoft.com/office/drawing/2016/5/9/chartex" xmlns:cx4="http://schemas.microsoft.com/office/drawing/2016/5/10/chartex" xmlns:cx5="http://schemas.microsoft.com/office/drawing/2016/5/11/chartex" xmlns:cx6="http://schemas.microsoft.com/office/drawing/2016/5/12/chartex" xmlns:cx7="http://schemas.microsoft.com/office/drawing/2016/5/13/chartex" xmlns:cx8="http://schemas.microsoft.com/office/drawing/2016/5/14/chartex" xmlns:mc="http://schemas.openxmlformats.org/markup-compatibility/2006" xmlns:aink="http://schemas.microsoft.com/office/drawing/2016/ink" xmlns:am3d="http://schemas.microsoft.com/office/drawing/2017/model3d" xmlns:o="urn:schemas-microsoft-com:office:office" xmlns:oel="http://schemas.microsoft.com/office/2019/extlst" xmlns:r="http://schemas.openxmlformats.org/officeDocument/2006/relationships" xmlns:m="http://schemas.openxmlformats.org/officeDocument/2006/math" xmlns:v="urn:schemas-microsoft-com:vml" xmlns:wp14="http://schemas.microsoft.com/office/word/2010/wordprocessingDrawing" xmlns:wp="http://schemas.openxmlformats.org/drawingml/2006/wordprocessingDrawing" xmlns:w10="urn:schemas-microsoft-com:office:word" xmlns:w="http://schemas.openxmlformats.org/wordprocessingml/2006/main" xmlns:w14="http://schemas.microsoft.com/office/word/2010/wordml" xmlns:w15="http://schemas.microsoft.com/office/word/2012/wordml" xmlns:w16cex="http://schemas.microsoft.com/office/word/2018/wordml/cex" xmlns:w16cid="http://schemas.microsoft.com/office/word/2016/wordml/cid" xmlns:w16="http://schemas.microsoft.com/office/word/2018/wordml" xmlns:w16sdtdh="http://schemas.microsoft.com/office/word/2020/wordml/sdtdatahash" xmlns:w16se="http://schemas.microsoft.com/office/word/2015/wordml/symex" xmlns:wpg="http://schemas.microsoft.com/office/word/2010/wordprocessingGroup" xmlns:wpi="http://schemas.microsoft.com/office/word/2010/wordprocessingInk" xmlns:wne="http://schemas.microsoft.com/office/word/2006/wordml" xmlns:wps="http://schemas.microsoft.com/office/word/2010/wordprocessingShape" mc:Ignorable="w14 w15 w16se w16cid w16 w16cex w16sdtdh wp14">
+<w:hdr xmlns:wpc="http://schemas.microsoft.com/office/word/2010/wordprocessingCanvas" xmlns:cx="http://schemas.microsoft.com/office/drawing/2014/chartex" xmlns:cx1="http://schemas.microsoft.com/office/drawing/2015/9/8/chartex" xmlns:cx2="http://schemas.microsoft.com/office/drawing/2015/10/21/chartex" xmlns:cx3="http://schemas.microsoft.com/office/drawing/2016/5/9/chartex" xmlns:cx4="http://schemas.microsoft.com/office/drawing/2016/5/10/chartex" xmlns:cx5="http://schemas.microsoft.com/office/drawing/2016/5/11/chartex" xmlns:cx6="http://schemas.microsoft.com/office/drawing/2016/5/12/chartex" xmlns:cx7="http://schemas.microsoft.com/office/drawing/2016/5/13/chartex" xmlns:cx8="http://schemas.microsoft.com/office/drawing/2016/5/14/chartex" xmlns:mc="http://schemas.openxmlformats.org/markup-compatibility/2006" xmlns:aink="http://schemas.microsoft.com/office/drawing/2016/ink" xmlns:am3d="http://schemas.microsoft.com/office/drawing/2017/model3d" xmlns:o="urn:schemas-microsoft-com:office:office" xmlns:oel="http://schemas.microsoft.com/office/2019/extlst" xmlns:r="http://schemas.openxmlformats.org/officeDocument/2006/relationships" xmlns:m="http://schemas.openxmlformats.org/officeDocument/2006/math" xmlns:v="urn:schemas-microsoft-com:vml" xmlns:wp14="http://schemas.microsoft.com/office/word/2010/wordprocessingDrawing" xmlns:wp="http://schemas.openxmlformats.org/drawingml/2006/wordprocessingDrawing" xmlns:w10="urn:schemas-microsoft-com:office:word" xmlns:w="http://schemas.openxmlformats.org/wordprocessingml/2006/main" xmlns:w14="http://schemas.microsoft.com/office/word/2010/wordml" xmlns:w15="http://schemas.microsoft.com/office/word/2012/wordml" xmlns:w16cex="http://schemas.microsoft.com/office/word/2018/wordml/cex" xmlns:w16cid="http://schemas.microsoft.com/office/word/2016/wordml/cid" xmlns:w16="http://schemas.microsoft.com/office/word/2018/wordml" xmlns:w16du="http://schemas.microsoft.com/office/word/2023/wordml/word16du" xmlns:w16sdtdh="http://schemas.microsoft.com/office/word/2020/wordml/sdtdatahash" xmlns:w16se="http://schemas.microsoft.com/office/word/2015/wordml/symex" xmlns:wpg="http://schemas.microsoft.com/office/word/2010/wordprocessingGroup" xmlns:wpi="http://schemas.microsoft.com/office/word/2010/wordprocessingInk" xmlns:wne="http://schemas.microsoft.com/office/word/2006/wordml" xmlns:wps="http://schemas.microsoft.com/office/word/2010/wordprocessingShape" mc:Ignorable="w14 w15 w16se w16cid w16 w16cex w16sdtdh w16du wp14">
   <w:p>
     <w:pPr>
       <w:pBdr>
@@ -6009,7 +6007,7 @@
 </file>
 
 <file path=word/numbering.xml><?xml version="1.0" encoding="utf-8"?>
-<w:numbering xmlns:wpc="http://schemas.microsoft.com/office/word/2010/wordprocessingCanvas" xmlns:cx="http://schemas.microsoft.com/office/drawing/2014/chartex" xmlns:cx1="http://schemas.microsoft.com/office/drawing/2015/9/8/chartex" xmlns:cx2="http://schemas.microsoft.com/office/drawing/2015/10/21/chartex" xmlns:cx3="http://schemas.microsoft.com/office/drawing/2016/5/9/chartex" xmlns:cx4="http://schemas.microsoft.com/office/drawing/2016/5/10/chartex" xmlns:cx5="http://schemas.microsoft.com/office/drawing/2016/5/11/chartex" xmlns:cx6="http://schemas.microsoft.com/office/drawing/2016/5/12/chartex" xmlns:cx7="http://schemas.microsoft.com/office/drawing/2016/5/13/chartex" xmlns:cx8="http://schemas.microsoft.com/office/drawing/2016/5/14/chartex" xmlns:mc="http://schemas.openxmlformats.org/markup-compatibility/2006" xmlns:aink="http://schemas.microsoft.com/office/drawing/2016/ink" xmlns:am3d="http://schemas.microsoft.com/office/drawing/2017/model3d" xmlns:o="urn:schemas-microsoft-com:office:office" xmlns:oel="http://schemas.microsoft.com/office/2019/extlst" xmlns:r="http://schemas.openxmlformats.org/officeDocument/2006/relationships" xmlns:m="http://schemas.openxmlformats.org/officeDocument/2006/math" xmlns:v="urn:schemas-microsoft-com:vml" xmlns:wp14="http://schemas.microsoft.com/office/word/2010/wordprocessingDrawing" xmlns:wp="http://schemas.openxmlformats.org/drawingml/2006/wordprocessingDrawing" xmlns:w10="urn:schemas-microsoft-com:office:word" xmlns:w="http://schemas.openxmlformats.org/wordprocessingml/2006/main" xmlns:w14="http://schemas.microsoft.com/office/word/2010/wordml" xmlns:w15="http://schemas.microsoft.com/office/word/2012/wordml" xmlns:w16cex="http://schemas.microsoft.com/office/word/2018/wordml/cex" xmlns:w16cid="http://schemas.microsoft.com/office/word/2016/wordml/cid" xmlns:w16="http://schemas.microsoft.com/office/word/2018/wordml" xmlns:w16sdtdh="http://schemas.microsoft.com/office/word/2020/wordml/sdtdatahash" xmlns:w16se="http://schemas.microsoft.com/office/word/2015/wordml/symex" xmlns:wpg="http://schemas.microsoft.com/office/word/2010/wordprocessingGroup" xmlns:wpi="http://schemas.microsoft.com/office/word/2010/wordprocessingInk" xmlns:wne="http://schemas.microsoft.com/office/word/2006/wordml" xmlns:wps="http://schemas.microsoft.com/office/word/2010/wordprocessingShape" mc:Ignorable="w14 w15 w16se w16cid w16 w16cex w16sdtdh wp14">
+<w:numbering xmlns:wpc="http://schemas.microsoft.com/office/word/2010/wordprocessingCanvas" xmlns:cx="http://schemas.microsoft.com/office/drawing/2014/chartex" xmlns:cx1="http://schemas.microsoft.com/office/drawing/2015/9/8/chartex" xmlns:cx2="http://schemas.microsoft.com/office/drawing/2015/10/21/chartex" xmlns:cx3="http://schemas.microsoft.com/office/drawing/2016/5/9/chartex" xmlns:cx4="http://schemas.microsoft.com/office/drawing/2016/5/10/chartex" xmlns:cx5="http://schemas.microsoft.com/office/drawing/2016/5/11/chartex" xmlns:cx6="http://schemas.microsoft.com/office/drawing/2016/5/12/chartex" xmlns:cx7="http://schemas.microsoft.com/office/drawing/2016/5/13/chartex" xmlns:cx8="http://schemas.microsoft.com/office/drawing/2016/5/14/chartex" xmlns:mc="http://schemas.openxmlformats.org/markup-compatibility/2006" xmlns:aink="http://schemas.microsoft.com/office/drawing/2016/ink" xmlns:am3d="http://schemas.microsoft.com/office/drawing/2017/model3d" xmlns:o="urn:schemas-microsoft-com:office:office" xmlns:oel="http://schemas.microsoft.com/office/2019/extlst" xmlns:r="http://schemas.openxmlformats.org/officeDocument/2006/relationships" xmlns:m="http://schemas.openxmlformats.org/officeDocument/2006/math" xmlns:v="urn:schemas-microsoft-com:vml" xmlns:wp14="http://schemas.microsoft.com/office/word/2010/wordprocessingDrawing" xmlns:wp="http://schemas.openxmlformats.org/drawingml/2006/wordprocessingDrawing" xmlns:w10="urn:schemas-microsoft-com:office:word" xmlns:w="http://schemas.openxmlformats.org/wordprocessingml/2006/main" xmlns:w14="http://schemas.microsoft.com/office/word/2010/wordml" xmlns:w15="http://schemas.microsoft.com/office/word/2012/wordml" xmlns:w16cex="http://schemas.microsoft.com/office/word/2018/wordml/cex" xmlns:w16cid="http://schemas.microsoft.com/office/word/2016/wordml/cid" xmlns:w16="http://schemas.microsoft.com/office/word/2018/wordml" xmlns:w16du="http://schemas.microsoft.com/office/word/2023/wordml/word16du" xmlns:w16sdtdh="http://schemas.microsoft.com/office/word/2020/wordml/sdtdatahash" xmlns:w16se="http://schemas.microsoft.com/office/word/2015/wordml/symex" xmlns:wpg="http://schemas.microsoft.com/office/word/2010/wordprocessingGroup" xmlns:wpi="http://schemas.microsoft.com/office/word/2010/wordprocessingInk" xmlns:wne="http://schemas.microsoft.com/office/word/2006/wordml" xmlns:wps="http://schemas.microsoft.com/office/word/2010/wordprocessingShape" mc:Ignorable="w14 w15 w16se w16cid w16 w16cex w16sdtdh w16du wp14">
   <w:abstractNum w:abstractNumId="0" w15:restartNumberingAfterBreak="0">
     <w:nsid w:val="FFFFFF1D"/>
     <w:multiLevelType w:val="multilevel"/>
@@ -8410,7 +8408,7 @@
 </file>
 
 <file path=word/styles.xml><?xml version="1.0" encoding="utf-8"?>
-<w:styles xmlns:mc="http://schemas.openxmlformats.org/markup-compatibility/2006" xmlns:r="http://schemas.openxmlformats.org/officeDocument/2006/relationships" xmlns:w="http://schemas.openxmlformats.org/wordprocessingml/2006/main" xmlns:w14="http://schemas.microsoft.com/office/word/2010/wordml" xmlns:w15="http://schemas.microsoft.com/office/word/2012/wordml" xmlns:w16cex="http://schemas.microsoft.com/office/word/2018/wordml/cex" xmlns:w16cid="http://schemas.microsoft.com/office/word/2016/wordml/cid" xmlns:w16="http://schemas.microsoft.com/office/word/2018/wordml" xmlns:w16sdtdh="http://schemas.microsoft.com/office/word/2020/wordml/sdtdatahash" xmlns:w16se="http://schemas.microsoft.com/office/word/2015/wordml/symex" mc:Ignorable="w14 w15 w16se w16cid w16 w16cex w16sdtdh">
+<w:styles xmlns:mc="http://schemas.openxmlformats.org/markup-compatibility/2006" xmlns:r="http://schemas.openxmlformats.org/officeDocument/2006/relationships" xmlns:w="http://schemas.openxmlformats.org/wordprocessingml/2006/main" xmlns:w14="http://schemas.microsoft.com/office/word/2010/wordml" xmlns:w15="http://schemas.microsoft.com/office/word/2012/wordml" xmlns:w16cex="http://schemas.microsoft.com/office/word/2018/wordml/cex" xmlns:w16cid="http://schemas.microsoft.com/office/word/2016/wordml/cid" xmlns:w16="http://schemas.microsoft.com/office/word/2018/wordml" xmlns:w16du="http://schemas.microsoft.com/office/word/2023/wordml/word16du" xmlns:w16sdtdh="http://schemas.microsoft.com/office/word/2020/wordml/sdtdatahash" xmlns:w16se="http://schemas.microsoft.com/office/word/2015/wordml/symex" mc:Ignorable="w14 w15 w16se w16cid w16 w16cex w16sdtdh w16du">
   <w:docDefaults>
     <w:rPrDefault>
       <w:rPr>

</xml_diff>

<commit_message>
Add Aviatrix ACE Professional cert
</commit_message>
<xml_diff>
--- a/TThomas Resume.docx
+++ b/TThomas Resume.docx
@@ -4937,6 +4937,169 @@
           <w:szCs w:val="24"/>
         </w:rPr>
         <w:t>and Credentials</w:t>
+      </w:r>
+    </w:p>
+    <w:p>
+      <w:pPr>
+        <w:spacing w:before="200"/>
+        <w:rPr>
+          <w:rFonts w:ascii="Tahoma" w:hAnsi="Tahoma" w:cs="Tahoma"/>
+          <w:smallCaps/>
+          <w:color w:val="000000"/>
+          <w:sz w:val="20"/>
+          <w:u w:val="single"/>
+        </w:rPr>
+      </w:pPr>
+      <w:r>
+        <w:rPr>
+          <w:rFonts w:ascii="Tahoma" w:hAnsi="Tahoma" w:cs="Tahoma"/>
+          <w:smallCaps/>
+          <w:color w:val="000000"/>
+          <w:sz w:val="20"/>
+          <w:u w:val="single"/>
+        </w:rPr>
+        <w:t>Aviatrix</w:t>
+      </w:r>
+      <w:r>
+        <w:rPr>
+          <w:rFonts w:ascii="Tahoma" w:hAnsi="Tahoma" w:cs="Tahoma"/>
+          <w:smallCaps/>
+          <w:color w:val="000000"/>
+          <w:sz w:val="20"/>
+          <w:u w:val="single"/>
+        </w:rPr>
+        <w:t xml:space="preserve"> </w:t>
+      </w:r>
+      <w:r>
+        <w:rPr>
+          <w:rFonts w:ascii="Tahoma" w:hAnsi="Tahoma" w:cs="Tahoma"/>
+          <w:smallCaps/>
+          <w:color w:val="000000"/>
+          <w:sz w:val="20"/>
+          <w:u w:val="single"/>
+        </w:rPr>
+        <w:t>Certified</w:t>
+      </w:r>
+      <w:r>
+        <w:rPr>
+          <w:rFonts w:ascii="Tahoma" w:hAnsi="Tahoma" w:cs="Tahoma"/>
+          <w:smallCaps/>
+          <w:color w:val="000000"/>
+          <w:sz w:val="20"/>
+          <w:u w:val="single"/>
+        </w:rPr>
+        <w:t xml:space="preserve"> </w:t>
+      </w:r>
+      <w:r>
+        <w:rPr>
+          <w:rFonts w:ascii="Tahoma" w:hAnsi="Tahoma" w:cs="Tahoma"/>
+          <w:smallCaps/>
+          <w:color w:val="000000"/>
+          <w:sz w:val="20"/>
+          <w:u w:val="single"/>
+        </w:rPr>
+        <w:t xml:space="preserve">Engineer – Multi-Cloud Networking </w:t>
+      </w:r>
+      <w:r>
+        <w:rPr>
+          <w:rFonts w:ascii="Tahoma" w:hAnsi="Tahoma" w:cs="Tahoma"/>
+          <w:smallCaps/>
+          <w:color w:val="000000"/>
+          <w:sz w:val="20"/>
+          <w:u w:val="single"/>
+        </w:rPr>
+        <w:t>Professional</w:t>
+      </w:r>
+      <w:r>
+        <w:rPr>
+          <w:rFonts w:ascii="Tahoma" w:hAnsi="Tahoma" w:cs="Tahoma"/>
+          <w:smallCaps/>
+          <w:color w:val="000000"/>
+          <w:sz w:val="20"/>
+          <w:u w:val="single"/>
+        </w:rPr>
+        <w:t xml:space="preserve">, </w:t>
+      </w:r>
+      <w:r>
+        <w:rPr>
+          <w:rFonts w:ascii="Tahoma" w:hAnsi="Tahoma" w:cs="Tahoma"/>
+          <w:smallCaps/>
+          <w:color w:val="000000"/>
+          <w:sz w:val="20"/>
+          <w:u w:val="single"/>
+        </w:rPr>
+        <w:t>Jan</w:t>
+      </w:r>
+      <w:r>
+        <w:rPr>
+          <w:rFonts w:ascii="Tahoma" w:hAnsi="Tahoma" w:cs="Tahoma"/>
+          <w:smallCaps/>
+          <w:color w:val="000000"/>
+          <w:sz w:val="20"/>
+          <w:u w:val="single"/>
+        </w:rPr>
+        <w:t xml:space="preserve"> </w:t>
+      </w:r>
+      <w:r>
+        <w:rPr>
+          <w:rFonts w:ascii="Tahoma" w:hAnsi="Tahoma" w:cs="Tahoma"/>
+          <w:smallCaps/>
+          <w:color w:val="000000"/>
+          <w:sz w:val="20"/>
+          <w:u w:val="single"/>
+        </w:rPr>
+        <w:t>2023</w:t>
+      </w:r>
+    </w:p>
+    <w:p>
+      <w:pPr>
+        <w:spacing w:before="40"/>
+        <w:ind w:left="900"/>
+        <w:rPr>
+          <w:rFonts w:ascii="Tahoma" w:hAnsi="Tahoma" w:cs="Tahoma"/>
+          <w:iCs/>
+          <w:smallCaps/>
+          <w:color w:val="000000"/>
+          <w:sz w:val="20"/>
+        </w:rPr>
+      </w:pPr>
+      <w:r>
+        <w:rPr>
+          <w:rFonts w:ascii="Tahoma" w:hAnsi="Tahoma" w:cs="Tahoma"/>
+          <w:iCs/>
+          <w:color w:val="000000"/>
+          <w:sz w:val="20"/>
+        </w:rPr>
+        <w:t>Certification</w:t>
+      </w:r>
+      <w:r>
+        <w:rPr>
+          <w:rFonts w:ascii="Tahoma" w:hAnsi="Tahoma" w:cs="Tahoma"/>
+          <w:iCs/>
+          <w:color w:val="000000"/>
+          <w:sz w:val="20"/>
+        </w:rPr>
+        <w:t xml:space="preserve"> Number</w:t>
+      </w:r>
+      <w:r>
+        <w:rPr>
+          <w:rFonts w:ascii="Tahoma" w:hAnsi="Tahoma" w:cs="Tahoma"/>
+          <w:iCs/>
+          <w:smallCaps/>
+          <w:color w:val="000000"/>
+          <w:sz w:val="20"/>
+        </w:rPr>
+        <w:t xml:space="preserve">: </w:t>
+      </w:r>
+      <w:r>
+        <w:rPr>
+          <w:rFonts w:ascii="Tahoma" w:hAnsi="Tahoma" w:cs="Tahoma"/>
+          <w:iCs/>
+          <w:smallCaps/>
+          <w:color w:val="000000"/>
+          <w:sz w:val="20"/>
+        </w:rPr>
+        <w:t>2020-7869</w:t>
       </w:r>
     </w:p>
     <w:p>

</xml_diff>

<commit_message>
Add PPCHN position and BHPP end date
</commit_message>
<xml_diff>
--- a/TThomas Resume.docx
+++ b/TThomas Resume.docx
@@ -830,7 +830,31 @@
           <w:smallCaps/>
           <w:sz w:val="20"/>
         </w:rPr>
-        <w:t>Betterhealth A Planned Parenthood Partnership, Remote,</w:t>
+        <w:t>Planned Parenthood Clinical Health Network</w:t>
+      </w:r>
+      <w:r>
+        <w:rPr>
+          <w:rFonts w:ascii="Tahoma" w:hAnsi="Tahoma" w:cs="Tahoma"/>
+          <w:smallCaps/>
+          <w:sz w:val="20"/>
+        </w:rPr>
+        <w:t xml:space="preserve">, </w:t>
+      </w:r>
+      <w:r>
+        <w:rPr>
+          <w:rFonts w:ascii="Tahoma" w:hAnsi="Tahoma" w:cs="Tahoma"/>
+          <w:smallCaps/>
+          <w:sz w:val="20"/>
+        </w:rPr>
+        <w:t>Remote</w:t>
+      </w:r>
+      <w:r>
+        <w:rPr>
+          <w:rFonts w:ascii="Tahoma" w:hAnsi="Tahoma" w:cs="Tahoma"/>
+          <w:smallCaps/>
+          <w:sz w:val="20"/>
+        </w:rPr>
+        <w:t>,</w:t>
       </w:r>
       <w:r>
         <w:rPr>
@@ -844,6 +868,226 @@
           <w:rFonts w:ascii="Tahoma" w:hAnsi="Tahoma" w:cs="Tahoma"/>
           <w:sz w:val="20"/>
         </w:rPr>
+        <w:t>Jun</w:t>
+      </w:r>
+      <w:r>
+        <w:rPr>
+          <w:rFonts w:ascii="Tahoma" w:hAnsi="Tahoma" w:cs="Tahoma"/>
+          <w:sz w:val="20"/>
+        </w:rPr>
+        <w:t xml:space="preserve"> </w:t>
+      </w:r>
+      <w:r>
+        <w:rPr>
+          <w:rFonts w:ascii="Tahoma" w:hAnsi="Tahoma" w:cs="Tahoma"/>
+          <w:sz w:val="20"/>
+        </w:rPr>
+        <w:t>2023</w:t>
+      </w:r>
+      <w:r>
+        <w:rPr>
+          <w:rFonts w:ascii="Tahoma" w:hAnsi="Tahoma" w:cs="Tahoma"/>
+          <w:sz w:val="20"/>
+        </w:rPr>
+        <w:t xml:space="preserve"> – Present</w:t>
+      </w:r>
+      <w:r>
+        <w:rPr>
+          <w:rFonts w:ascii="Tahoma" w:hAnsi="Tahoma" w:cs="Tahoma"/>
+          <w:sz w:val="20"/>
+        </w:rPr>
+        <w:br/>
+      </w:r>
+      <w:r>
+        <w:rPr>
+          <w:rFonts w:ascii="Tahoma" w:hAnsi="Tahoma" w:cs="Tahoma"/>
+          <w:b/>
+          <w:sz w:val="20"/>
+        </w:rPr>
+        <w:t>SENIOR CLOUD ENGINEER</w:t>
+      </w:r>
+    </w:p>
+    <w:p>
+      <w:pPr>
+        <w:pStyle w:val="ListParagraph"/>
+        <w:numPr>
+          <w:ilvl w:val="0"/>
+          <w:numId w:val="22"/>
+        </w:numPr>
+        <w:tabs>
+          <w:tab w:val="right" w:pos="9648"/>
+        </w:tabs>
+        <w:rPr>
+          <w:rFonts w:ascii="Arial" w:hAnsi="Arial" w:cs="Arial"/>
+          <w:sz w:val="22"/>
+          <w:szCs w:val="22"/>
+        </w:rPr>
+      </w:pPr>
+      <w:r>
+        <w:rPr>
+          <w:rFonts w:ascii="Arial" w:hAnsi="Arial" w:cs="Arial"/>
+          <w:sz w:val="22"/>
+          <w:szCs w:val="22"/>
+        </w:rPr>
+        <w:t>Provide technical leadership, organizational knowledge, and experience building and maintaining a consolidated, scalable IT ecosystem and integrated digital health platforms post-Roe vs Wade to fifteen Planned Parenthood affiliates across 19 states.</w:t>
+      </w:r>
+    </w:p>
+    <w:p>
+      <w:pPr>
+        <w:pStyle w:val="ListParagraph"/>
+        <w:numPr>
+          <w:ilvl w:val="0"/>
+          <w:numId w:val="22"/>
+        </w:numPr>
+        <w:tabs>
+          <w:tab w:val="right" w:pos="9648"/>
+        </w:tabs>
+        <w:rPr>
+          <w:rFonts w:ascii="Arial" w:hAnsi="Arial" w:cs="Arial"/>
+          <w:sz w:val="22"/>
+          <w:szCs w:val="22"/>
+        </w:rPr>
+      </w:pPr>
+      <w:r>
+        <w:rPr>
+          <w:rFonts w:ascii="Arial" w:hAnsi="Arial" w:cs="Arial"/>
+          <w:sz w:val="22"/>
+          <w:szCs w:val="22"/>
+        </w:rPr>
+        <w:t>Configure, manage, validate, test, troubleshoot, and maintain AWS Linux and Windows servers, storage, database, and network resources using direct configuration and abstraction tools, including config management, automation, and orchestration with Terraform, CloudFormation.</w:t>
+      </w:r>
+    </w:p>
+    <w:p>
+      <w:pPr>
+        <w:pStyle w:val="ListParagraph"/>
+        <w:numPr>
+          <w:ilvl w:val="0"/>
+          <w:numId w:val="22"/>
+        </w:numPr>
+        <w:tabs>
+          <w:tab w:val="right" w:pos="9648"/>
+        </w:tabs>
+        <w:rPr>
+          <w:rFonts w:ascii="Arial" w:hAnsi="Arial" w:cs="Arial"/>
+          <w:sz w:val="22"/>
+          <w:szCs w:val="22"/>
+        </w:rPr>
+      </w:pPr>
+      <w:r>
+        <w:rPr>
+          <w:rFonts w:ascii="Arial" w:hAnsi="Arial" w:cs="Arial"/>
+          <w:sz w:val="22"/>
+          <w:szCs w:val="22"/>
+        </w:rPr>
+        <w:t xml:space="preserve">Provide 3rd and 4th tier support to Service Desk and Planned Parenthood affiliates to resolve complex networking and device problems in a multi-region, multi-gigabit-per-second AWS and on </w:t>
+      </w:r>
+      <w:r>
+        <w:rPr>
+          <w:rFonts w:ascii="Arial" w:hAnsi="Arial" w:cs="Arial"/>
+          <w:sz w:val="22"/>
+          <w:szCs w:val="22"/>
+        </w:rPr>
+        <w:t>premises</w:t>
+      </w:r>
+      <w:r>
+        <w:rPr>
+          <w:rFonts w:ascii="Arial" w:hAnsi="Arial" w:cs="Arial"/>
+          <w:sz w:val="22"/>
+          <w:szCs w:val="22"/>
+        </w:rPr>
+        <w:t xml:space="preserve"> network environment.</w:t>
+      </w:r>
+    </w:p>
+    <w:p>
+      <w:pPr>
+        <w:pStyle w:val="ListParagraph"/>
+        <w:numPr>
+          <w:ilvl w:val="0"/>
+          <w:numId w:val="22"/>
+        </w:numPr>
+        <w:tabs>
+          <w:tab w:val="right" w:pos="9648"/>
+        </w:tabs>
+        <w:rPr>
+          <w:rFonts w:ascii="Arial" w:hAnsi="Arial" w:cs="Arial"/>
+          <w:sz w:val="22"/>
+          <w:szCs w:val="22"/>
+        </w:rPr>
+      </w:pPr>
+      <w:r>
+        <w:rPr>
+          <w:rFonts w:ascii="Arial" w:hAnsi="Arial" w:cs="Arial"/>
+          <w:sz w:val="22"/>
+          <w:szCs w:val="22"/>
+        </w:rPr>
+        <w:t>Onboard new vendors and affiliates into the environment, including setting up site-to-site VPN tunnels through Palo Alto Prisma SD-WAN, creating Okta SAML sign on integrations, user and group management, and peripheral device configuration assistance.</w:t>
+      </w:r>
+    </w:p>
+    <w:p>
+      <w:pPr>
+        <w:pStyle w:val="ListParagraph"/>
+        <w:numPr>
+          <w:ilvl w:val="0"/>
+          <w:numId w:val="22"/>
+        </w:numPr>
+        <w:tabs>
+          <w:tab w:val="right" w:pos="9648"/>
+        </w:tabs>
+        <w:rPr>
+          <w:rFonts w:ascii="Tahoma" w:hAnsi="Tahoma" w:cs="Tahoma"/>
+          <w:smallCaps/>
+          <w:sz w:val="20"/>
+        </w:rPr>
+      </w:pPr>
+      <w:r>
+        <w:rPr>
+          <w:rFonts w:ascii="Arial" w:hAnsi="Arial" w:cs="Arial"/>
+          <w:sz w:val="22"/>
+          <w:szCs w:val="22"/>
+        </w:rPr>
+        <w:t>Work cross-functionally with other teams to develop and maintain solutions to support patient care, business services, and ensure appropriate use of IT resources across the organization.</w:t>
+      </w:r>
+    </w:p>
+    <w:p>
+      <w:pPr>
+        <w:tabs>
+          <w:tab w:val="right" w:pos="9648"/>
+        </w:tabs>
+        <w:rPr>
+          <w:rFonts w:ascii="Tahoma" w:hAnsi="Tahoma" w:cs="Tahoma"/>
+          <w:sz w:val="20"/>
+        </w:rPr>
+      </w:pPr>
+      <w:proofErr w:type="spellStart"/>
+      <w:r>
+        <w:rPr>
+          <w:rFonts w:ascii="Tahoma" w:hAnsi="Tahoma" w:cs="Tahoma"/>
+          <w:smallCaps/>
+          <w:sz w:val="20"/>
+        </w:rPr>
+        <w:t>Betterhealth</w:t>
+      </w:r>
+      <w:proofErr w:type="spellEnd"/>
+      <w:r>
+        <w:rPr>
+          <w:rFonts w:ascii="Tahoma" w:hAnsi="Tahoma" w:cs="Tahoma"/>
+          <w:smallCaps/>
+          <w:sz w:val="20"/>
+        </w:rPr>
+        <w:t xml:space="preserve"> A Planned Parenthood Partnership, Remote,</w:t>
+      </w:r>
+      <w:r>
+        <w:rPr>
+          <w:rFonts w:ascii="Tahoma" w:hAnsi="Tahoma" w:cs="Tahoma"/>
+          <w:sz w:val="20"/>
+        </w:rPr>
+        <w:t xml:space="preserve"> </w:t>
+      </w:r>
+      <w:r>
+        <w:rPr>
+          <w:rFonts w:ascii="Tahoma" w:hAnsi="Tahoma" w:cs="Tahoma"/>
+          <w:sz w:val="20"/>
+        </w:rPr>
         <w:t>Sep</w:t>
       </w:r>
       <w:r>
@@ -851,7 +1095,14 @@
           <w:rFonts w:ascii="Tahoma" w:hAnsi="Tahoma" w:cs="Tahoma"/>
           <w:sz w:val="20"/>
         </w:rPr>
-        <w:t xml:space="preserve"> 2020</w:t>
+        <w:t xml:space="preserve"> </w:t>
+      </w:r>
+      <w:r>
+        <w:rPr>
+          <w:rFonts w:ascii="Tahoma" w:hAnsi="Tahoma" w:cs="Tahoma"/>
+          <w:sz w:val="20"/>
+        </w:rPr>
+        <w:t>2023</w:t>
       </w:r>
       <w:r>
         <w:rPr>
@@ -1121,6 +1372,7 @@
         <w:contextualSpacing/>
       </w:pPr>
       <w:r>
+        <w:lastRenderedPageBreak/>
         <w:t>Perform n</w:t>
       </w:r>
       <w:r>
@@ -1811,7 +2063,6 @@
           <w:rFonts w:ascii="Tahoma" w:hAnsi="Tahoma" w:cs="Tahoma"/>
           <w:sz w:val="20"/>
         </w:rPr>
-        <w:lastRenderedPageBreak/>
         <w:t>Participat</w:t>
       </w:r>
       <w:r>
@@ -3059,6 +3310,7 @@
           <w:rFonts w:ascii="Tahoma" w:hAnsi="Tahoma" w:cs="Tahoma"/>
           <w:sz w:val="20"/>
         </w:rPr>
+        <w:lastRenderedPageBreak/>
         <w:t>Facilitated the</w:t>
       </w:r>
       <w:r>
@@ -3493,7 +3745,6 @@
           <w:sz w:val="30"/>
           <w:szCs w:val="24"/>
         </w:rPr>
-        <w:lastRenderedPageBreak/>
         <w:t>Relevant Projects</w:t>
       </w:r>
     </w:p>
@@ -4598,6 +4849,7 @@
           <w:rFonts w:ascii="Tahoma" w:hAnsi="Tahoma" w:cs="Tahoma"/>
           <w:sz w:val="20"/>
         </w:rPr>
+        <w:lastRenderedPageBreak/>
         <w:t>Recent experience with CI/CD pipeline integration with GitHub to autobuild new commits and run regression and unit tests.</w:t>
       </w:r>
     </w:p>
@@ -6671,6 +6923,119 @@
     </w:lvl>
   </w:abstractNum>
   <w:abstractNum w:abstractNumId="7" w15:restartNumberingAfterBreak="0">
+    <w:nsid w:val="1E6E268D"/>
+    <w:multiLevelType w:val="hybridMultilevel"/>
+    <w:tmpl w:val="2FD2D5B8"/>
+    <w:lvl w:ilvl="0" w:tplc="04090001">
+      <w:start w:val="1"/>
+      <w:numFmt w:val="bullet"/>
+      <w:lvlText w:val=""/>
+      <w:lvlJc w:val="left"/>
+      <w:pPr>
+        <w:ind w:left="720" w:hanging="360"/>
+      </w:pPr>
+      <w:rPr>
+        <w:rFonts w:ascii="Symbol" w:hAnsi="Symbol" w:hint="default"/>
+      </w:rPr>
+    </w:lvl>
+    <w:lvl w:ilvl="1" w:tplc="04090003" w:tentative="1">
+      <w:start w:val="1"/>
+      <w:numFmt w:val="bullet"/>
+      <w:lvlText w:val="o"/>
+      <w:lvlJc w:val="left"/>
+      <w:pPr>
+        <w:ind w:left="1440" w:hanging="360"/>
+      </w:pPr>
+      <w:rPr>
+        <w:rFonts w:ascii="Courier New" w:hAnsi="Courier New" w:cs="Courier New" w:hint="default"/>
+      </w:rPr>
+    </w:lvl>
+    <w:lvl w:ilvl="2" w:tplc="04090005" w:tentative="1">
+      <w:start w:val="1"/>
+      <w:numFmt w:val="bullet"/>
+      <w:lvlText w:val=""/>
+      <w:lvlJc w:val="left"/>
+      <w:pPr>
+        <w:ind w:left="2160" w:hanging="360"/>
+      </w:pPr>
+      <w:rPr>
+        <w:rFonts w:ascii="Wingdings" w:hAnsi="Wingdings" w:hint="default"/>
+      </w:rPr>
+    </w:lvl>
+    <w:lvl w:ilvl="3" w:tplc="04090001" w:tentative="1">
+      <w:start w:val="1"/>
+      <w:numFmt w:val="bullet"/>
+      <w:lvlText w:val=""/>
+      <w:lvlJc w:val="left"/>
+      <w:pPr>
+        <w:ind w:left="2880" w:hanging="360"/>
+      </w:pPr>
+      <w:rPr>
+        <w:rFonts w:ascii="Symbol" w:hAnsi="Symbol" w:hint="default"/>
+      </w:rPr>
+    </w:lvl>
+    <w:lvl w:ilvl="4" w:tplc="04090003" w:tentative="1">
+      <w:start w:val="1"/>
+      <w:numFmt w:val="bullet"/>
+      <w:lvlText w:val="o"/>
+      <w:lvlJc w:val="left"/>
+      <w:pPr>
+        <w:ind w:left="3600" w:hanging="360"/>
+      </w:pPr>
+      <w:rPr>
+        <w:rFonts w:ascii="Courier New" w:hAnsi="Courier New" w:cs="Courier New" w:hint="default"/>
+      </w:rPr>
+    </w:lvl>
+    <w:lvl w:ilvl="5" w:tplc="04090005" w:tentative="1">
+      <w:start w:val="1"/>
+      <w:numFmt w:val="bullet"/>
+      <w:lvlText w:val=""/>
+      <w:lvlJc w:val="left"/>
+      <w:pPr>
+        <w:ind w:left="4320" w:hanging="360"/>
+      </w:pPr>
+      <w:rPr>
+        <w:rFonts w:ascii="Wingdings" w:hAnsi="Wingdings" w:hint="default"/>
+      </w:rPr>
+    </w:lvl>
+    <w:lvl w:ilvl="6" w:tplc="04090001" w:tentative="1">
+      <w:start w:val="1"/>
+      <w:numFmt w:val="bullet"/>
+      <w:lvlText w:val=""/>
+      <w:lvlJc w:val="left"/>
+      <w:pPr>
+        <w:ind w:left="5040" w:hanging="360"/>
+      </w:pPr>
+      <w:rPr>
+        <w:rFonts w:ascii="Symbol" w:hAnsi="Symbol" w:hint="default"/>
+      </w:rPr>
+    </w:lvl>
+    <w:lvl w:ilvl="7" w:tplc="04090003" w:tentative="1">
+      <w:start w:val="1"/>
+      <w:numFmt w:val="bullet"/>
+      <w:lvlText w:val="o"/>
+      <w:lvlJc w:val="left"/>
+      <w:pPr>
+        <w:ind w:left="5760" w:hanging="360"/>
+      </w:pPr>
+      <w:rPr>
+        <w:rFonts w:ascii="Courier New" w:hAnsi="Courier New" w:cs="Courier New" w:hint="default"/>
+      </w:rPr>
+    </w:lvl>
+    <w:lvl w:ilvl="8" w:tplc="04090005" w:tentative="1">
+      <w:start w:val="1"/>
+      <w:numFmt w:val="bullet"/>
+      <w:lvlText w:val=""/>
+      <w:lvlJc w:val="left"/>
+      <w:pPr>
+        <w:ind w:left="6480" w:hanging="360"/>
+      </w:pPr>
+      <w:rPr>
+        <w:rFonts w:ascii="Wingdings" w:hAnsi="Wingdings" w:hint="default"/>
+      </w:rPr>
+    </w:lvl>
+  </w:abstractNum>
+  <w:abstractNum w:abstractNumId="8" w15:restartNumberingAfterBreak="0">
     <w:nsid w:val="25C51E4C"/>
     <w:multiLevelType w:val="multilevel"/>
     <w:tmpl w:val="E1BECAAE"/>
@@ -6783,7 +7148,7 @@
       </w:rPr>
     </w:lvl>
   </w:abstractNum>
-  <w:abstractNum w:abstractNumId="8" w15:restartNumberingAfterBreak="0">
+  <w:abstractNum w:abstractNumId="9" w15:restartNumberingAfterBreak="0">
     <w:nsid w:val="283355F4"/>
     <w:multiLevelType w:val="hybridMultilevel"/>
     <w:tmpl w:val="6B2CF8A8"/>
@@ -6896,7 +7261,7 @@
       </w:rPr>
     </w:lvl>
   </w:abstractNum>
-  <w:abstractNum w:abstractNumId="9" w15:restartNumberingAfterBreak="0">
+  <w:abstractNum w:abstractNumId="10" w15:restartNumberingAfterBreak="0">
     <w:nsid w:val="311B1ADE"/>
     <w:multiLevelType w:val="hybridMultilevel"/>
     <w:tmpl w:val="E5DA783A"/>
@@ -7009,7 +7374,7 @@
       </w:rPr>
     </w:lvl>
   </w:abstractNum>
-  <w:abstractNum w:abstractNumId="10" w15:restartNumberingAfterBreak="0">
+  <w:abstractNum w:abstractNumId="11" w15:restartNumberingAfterBreak="0">
     <w:nsid w:val="31385FD4"/>
     <w:multiLevelType w:val="hybridMultilevel"/>
     <w:tmpl w:val="FA2646A2"/>
@@ -7098,7 +7463,7 @@
       </w:pPr>
     </w:lvl>
   </w:abstractNum>
-  <w:abstractNum w:abstractNumId="11" w15:restartNumberingAfterBreak="0">
+  <w:abstractNum w:abstractNumId="12" w15:restartNumberingAfterBreak="0">
     <w:nsid w:val="32B800EE"/>
     <w:multiLevelType w:val="multilevel"/>
     <w:tmpl w:val="04D4A7DE"/>
@@ -7239,7 +7604,7 @@
       </w:rPr>
     </w:lvl>
   </w:abstractNum>
-  <w:abstractNum w:abstractNumId="12" w15:restartNumberingAfterBreak="0">
+  <w:abstractNum w:abstractNumId="13" w15:restartNumberingAfterBreak="0">
     <w:nsid w:val="341E232A"/>
     <w:multiLevelType w:val="singleLevel"/>
     <w:tmpl w:val="04090001"/>
@@ -7259,7 +7624,7 @@
       </w:rPr>
     </w:lvl>
   </w:abstractNum>
-  <w:abstractNum w:abstractNumId="13" w15:restartNumberingAfterBreak="0">
+  <w:abstractNum w:abstractNumId="14" w15:restartNumberingAfterBreak="0">
     <w:nsid w:val="34C40F68"/>
     <w:multiLevelType w:val="multilevel"/>
     <w:tmpl w:val="674AEDDC"/>
@@ -7372,7 +7737,7 @@
       </w:rPr>
     </w:lvl>
   </w:abstractNum>
-  <w:abstractNum w:abstractNumId="14" w15:restartNumberingAfterBreak="0">
+  <w:abstractNum w:abstractNumId="15" w15:restartNumberingAfterBreak="0">
     <w:nsid w:val="3F933015"/>
     <w:multiLevelType w:val="hybridMultilevel"/>
     <w:tmpl w:val="323C84A0"/>
@@ -7486,7 +7851,7 @@
       </w:rPr>
     </w:lvl>
   </w:abstractNum>
-  <w:abstractNum w:abstractNumId="15" w15:restartNumberingAfterBreak="0">
+  <w:abstractNum w:abstractNumId="16" w15:restartNumberingAfterBreak="0">
     <w:nsid w:val="541C7F56"/>
     <w:multiLevelType w:val="multilevel"/>
     <w:tmpl w:val="6C4E8250"/>
@@ -7657,7 +8022,7 @@
       </w:rPr>
     </w:lvl>
   </w:abstractNum>
-  <w:abstractNum w:abstractNumId="16" w15:restartNumberingAfterBreak="0">
+  <w:abstractNum w:abstractNumId="17" w15:restartNumberingAfterBreak="0">
     <w:nsid w:val="5F0A5C57"/>
     <w:multiLevelType w:val="hybridMultilevel"/>
     <w:tmpl w:val="76BEDC08"/>
@@ -7797,7 +8162,7 @@
       </w:rPr>
     </w:lvl>
   </w:abstractNum>
-  <w:abstractNum w:abstractNumId="17" w15:restartNumberingAfterBreak="0">
+  <w:abstractNum w:abstractNumId="18" w15:restartNumberingAfterBreak="0">
     <w:nsid w:val="5FAC1415"/>
     <w:multiLevelType w:val="hybridMultilevel"/>
     <w:tmpl w:val="202EC70A"/>
@@ -7910,7 +8275,7 @@
       </w:rPr>
     </w:lvl>
   </w:abstractNum>
-  <w:abstractNum w:abstractNumId="18" w15:restartNumberingAfterBreak="0">
+  <w:abstractNum w:abstractNumId="19" w15:restartNumberingAfterBreak="0">
     <w:nsid w:val="62855338"/>
     <w:multiLevelType w:val="hybridMultilevel"/>
     <w:tmpl w:val="A7B2E414"/>
@@ -8023,7 +8388,7 @@
       </w:rPr>
     </w:lvl>
   </w:abstractNum>
-  <w:abstractNum w:abstractNumId="19" w15:restartNumberingAfterBreak="0">
+  <w:abstractNum w:abstractNumId="20" w15:restartNumberingAfterBreak="0">
     <w:nsid w:val="6E5A52C5"/>
     <w:multiLevelType w:val="multilevel"/>
     <w:tmpl w:val="2398E54A"/>
@@ -8136,7 +8501,7 @@
       </w:rPr>
     </w:lvl>
   </w:abstractNum>
-  <w:abstractNum w:abstractNumId="20" w15:restartNumberingAfterBreak="0">
+  <w:abstractNum w:abstractNumId="21" w15:restartNumberingAfterBreak="0">
     <w:nsid w:val="6E6746DC"/>
     <w:multiLevelType w:val="hybridMultilevel"/>
     <w:tmpl w:val="5680F3AC"/>
@@ -8252,7 +8617,7 @@
     </w:lvl>
   </w:abstractNum>
   <w:num w:numId="1" w16cid:durableId="829517910">
-    <w:abstractNumId w:val="12"/>
+    <w:abstractNumId w:val="13"/>
   </w:num>
   <w:num w:numId="2" w16cid:durableId="1049649667">
     <w:abstractNumId w:val="4"/>
@@ -8261,16 +8626,16 @@
     <w:abstractNumId w:val="6"/>
   </w:num>
   <w:num w:numId="4" w16cid:durableId="1338776749">
-    <w:abstractNumId w:val="11"/>
+    <w:abstractNumId w:val="12"/>
   </w:num>
   <w:num w:numId="5" w16cid:durableId="1999265788">
-    <w:abstractNumId w:val="16"/>
+    <w:abstractNumId w:val="17"/>
   </w:num>
   <w:num w:numId="6" w16cid:durableId="1877350151">
-    <w:abstractNumId w:val="8"/>
+    <w:abstractNumId w:val="9"/>
   </w:num>
   <w:num w:numId="7" w16cid:durableId="1503275453">
-    <w:abstractNumId w:val="10"/>
+    <w:abstractNumId w:val="11"/>
   </w:num>
   <w:num w:numId="8" w16cid:durableId="1812749564">
     <w:abstractNumId w:val="0"/>
@@ -8279,22 +8644,22 @@
     <w:abstractNumId w:val="3"/>
   </w:num>
   <w:num w:numId="10" w16cid:durableId="1717974070">
-    <w:abstractNumId w:val="9"/>
+    <w:abstractNumId w:val="10"/>
   </w:num>
   <w:num w:numId="11" w16cid:durableId="379592625">
-    <w:abstractNumId w:val="19"/>
+    <w:abstractNumId w:val="20"/>
   </w:num>
   <w:num w:numId="12" w16cid:durableId="1138718520">
+    <w:abstractNumId w:val="15"/>
+  </w:num>
+  <w:num w:numId="13" w16cid:durableId="665209292">
+    <w:abstractNumId w:val="21"/>
+  </w:num>
+  <w:num w:numId="14" w16cid:durableId="562182271">
     <w:abstractNumId w:val="14"/>
   </w:num>
-  <w:num w:numId="13" w16cid:durableId="665209292">
-    <w:abstractNumId w:val="20"/>
-  </w:num>
-  <w:num w:numId="14" w16cid:durableId="562182271">
-    <w:abstractNumId w:val="13"/>
-  </w:num>
   <w:num w:numId="15" w16cid:durableId="1634671787">
-    <w:abstractNumId w:val="7"/>
+    <w:abstractNumId w:val="8"/>
   </w:num>
   <w:num w:numId="16" w16cid:durableId="1527021372">
     <w:abstractNumId w:val="1"/>
@@ -8303,16 +8668,19 @@
     <w:abstractNumId w:val="5"/>
   </w:num>
   <w:num w:numId="18" w16cid:durableId="143933387">
-    <w:abstractNumId w:val="18"/>
+    <w:abstractNumId w:val="19"/>
   </w:num>
   <w:num w:numId="19" w16cid:durableId="160125227">
     <w:abstractNumId w:val="2"/>
   </w:num>
   <w:num w:numId="20" w16cid:durableId="1465465294">
-    <w:abstractNumId w:val="17"/>
+    <w:abstractNumId w:val="18"/>
   </w:num>
   <w:num w:numId="21" w16cid:durableId="922688044">
-    <w:abstractNumId w:val="15"/>
+    <w:abstractNumId w:val="16"/>
+  </w:num>
+  <w:num w:numId="22" w16cid:durableId="1039554913">
+    <w:abstractNumId w:val="7"/>
   </w:num>
 </w:numbering>
 </file>
@@ -8744,7 +9112,6 @@
   <w:style w:type="character" w:default="1" w:styleId="DefaultParagraphFont">
     <w:name w:val="Default Paragraph Font"/>
     <w:uiPriority w:val="1"/>
-    <w:semiHidden/>
     <w:unhideWhenUsed/>
   </w:style>
   <w:style w:type="table" w:default="1" w:styleId="TableNormal">

</xml_diff>

<commit_message>
FIX: date typo in docx and PDF versions
</commit_message>
<xml_diff>
--- a/TThomas Resume.docx
+++ b/TThomas Resume.docx
@@ -1,6 +1,6 @@
 
 <file path=word/document.xml><?xml version="1.0" encoding="utf-8"?>
-<w:document xmlns:wpc="http://schemas.microsoft.com/office/word/2010/wordprocessingCanvas" xmlns:cx="http://schemas.microsoft.com/office/drawing/2014/chartex" xmlns:cx1="http://schemas.microsoft.com/office/drawing/2015/9/8/chartex" xmlns:cx2="http://schemas.microsoft.com/office/drawing/2015/10/21/chartex" xmlns:cx3="http://schemas.microsoft.com/office/drawing/2016/5/9/chartex" xmlns:cx4="http://schemas.microsoft.com/office/drawing/2016/5/10/chartex" xmlns:cx5="http://schemas.microsoft.com/office/drawing/2016/5/11/chartex" xmlns:cx6="http://schemas.microsoft.com/office/drawing/2016/5/12/chartex" xmlns:cx7="http://schemas.microsoft.com/office/drawing/2016/5/13/chartex" xmlns:cx8="http://schemas.microsoft.com/office/drawing/2016/5/14/chartex" xmlns:mc="http://schemas.openxmlformats.org/markup-compatibility/2006" xmlns:aink="http://schemas.microsoft.com/office/drawing/2016/ink" xmlns:am3d="http://schemas.microsoft.com/office/drawing/2017/model3d" xmlns:o="urn:schemas-microsoft-com:office:office" xmlns:oel="http://schemas.microsoft.com/office/2019/extlst" xmlns:r="http://schemas.openxmlformats.org/officeDocument/2006/relationships" xmlns:m="http://schemas.openxmlformats.org/officeDocument/2006/math" xmlns:v="urn:schemas-microsoft-com:vml" xmlns:wp14="http://schemas.microsoft.com/office/word/2010/wordprocessingDrawing" xmlns:wp="http://schemas.openxmlformats.org/drawingml/2006/wordprocessingDrawing" xmlns:w10="urn:schemas-microsoft-com:office:word" xmlns:w="http://schemas.openxmlformats.org/wordprocessingml/2006/main" xmlns:w14="http://schemas.microsoft.com/office/word/2010/wordml" xmlns:w15="http://schemas.microsoft.com/office/word/2012/wordml" xmlns:w16cex="http://schemas.microsoft.com/office/word/2018/wordml/cex" xmlns:w16cid="http://schemas.microsoft.com/office/word/2016/wordml/cid" xmlns:w16="http://schemas.microsoft.com/office/word/2018/wordml" xmlns:w16du="http://schemas.microsoft.com/office/word/2023/wordml/word16du" xmlns:w16sdtdh="http://schemas.microsoft.com/office/word/2020/wordml/sdtdatahash" xmlns:w16se="http://schemas.microsoft.com/office/word/2015/wordml/symex" xmlns:wpg="http://schemas.microsoft.com/office/word/2010/wordprocessingGroup" xmlns:wpi="http://schemas.microsoft.com/office/word/2010/wordprocessingInk" xmlns:wne="http://schemas.microsoft.com/office/word/2006/wordml" xmlns:wps="http://schemas.microsoft.com/office/word/2010/wordprocessingShape" mc:Ignorable="w14 w15 w16se w16cid w16 w16cex w16sdtdh w16du wp14">
+<w:document xmlns:wpc="http://schemas.microsoft.com/office/word/2010/wordprocessingCanvas" xmlns:cx="http://schemas.microsoft.com/office/drawing/2014/chartex" xmlns:cx1="http://schemas.microsoft.com/office/drawing/2015/9/8/chartex" xmlns:cx2="http://schemas.microsoft.com/office/drawing/2015/10/21/chartex" xmlns:cx3="http://schemas.microsoft.com/office/drawing/2016/5/9/chartex" xmlns:cx4="http://schemas.microsoft.com/office/drawing/2016/5/10/chartex" xmlns:cx5="http://schemas.microsoft.com/office/drawing/2016/5/11/chartex" xmlns:cx6="http://schemas.microsoft.com/office/drawing/2016/5/12/chartex" xmlns:cx7="http://schemas.microsoft.com/office/drawing/2016/5/13/chartex" xmlns:cx8="http://schemas.microsoft.com/office/drawing/2016/5/14/chartex" xmlns:mc="http://schemas.openxmlformats.org/markup-compatibility/2006" xmlns:aink="http://schemas.microsoft.com/office/drawing/2016/ink" xmlns:am3d="http://schemas.microsoft.com/office/drawing/2017/model3d" xmlns:o="urn:schemas-microsoft-com:office:office" xmlns:oel="http://schemas.microsoft.com/office/2019/extlst" xmlns:r="http://schemas.openxmlformats.org/officeDocument/2006/relationships" xmlns:m="http://schemas.openxmlformats.org/officeDocument/2006/math" xmlns:v="urn:schemas-microsoft-com:vml" xmlns:wp14="http://schemas.microsoft.com/office/word/2010/wordprocessingDrawing" xmlns:wp="http://schemas.openxmlformats.org/drawingml/2006/wordprocessingDrawing" xmlns:w10="urn:schemas-microsoft-com:office:word" xmlns:w="http://schemas.openxmlformats.org/wordprocessingml/2006/main" xmlns:w14="http://schemas.microsoft.com/office/word/2010/wordml" xmlns:w15="http://schemas.microsoft.com/office/word/2012/wordml" xmlns:w16cex="http://schemas.microsoft.com/office/word/2018/wordml/cex" xmlns:w16cid="http://schemas.microsoft.com/office/word/2016/wordml/cid" xmlns:w16="http://schemas.microsoft.com/office/word/2018/wordml" xmlns:w16du="http://schemas.microsoft.com/office/word/2023/wordml/word16du" xmlns:w16sdtdh="http://schemas.microsoft.com/office/word/2020/wordml/sdtdatahash" xmlns:w16sdtfl="http://schemas.microsoft.com/office/word/2024/wordml/sdtformatlock" xmlns:w16se="http://schemas.microsoft.com/office/word/2015/wordml/symex" xmlns:wpg="http://schemas.microsoft.com/office/word/2010/wordprocessingGroup" xmlns:wpi="http://schemas.microsoft.com/office/word/2010/wordprocessingInk" xmlns:wne="http://schemas.microsoft.com/office/word/2006/wordml" xmlns:wps="http://schemas.microsoft.com/office/word/2010/wordprocessingShape" mc:Ignorable="w14 w15 w16se w16cid w16 w16cex w16sdtdh w16sdtfl w16du wp14">
   <w:body>
     <w:tbl>
       <w:tblPr>
@@ -830,31 +830,7 @@
           <w:smallCaps/>
           <w:sz w:val="20"/>
         </w:rPr>
-        <w:t>Planned Parenthood Clinical Health Network</w:t>
-      </w:r>
-      <w:r>
-        <w:rPr>
-          <w:rFonts w:ascii="Tahoma" w:hAnsi="Tahoma" w:cs="Tahoma"/>
-          <w:smallCaps/>
-          <w:sz w:val="20"/>
-        </w:rPr>
-        <w:t xml:space="preserve">, </w:t>
-      </w:r>
-      <w:r>
-        <w:rPr>
-          <w:rFonts w:ascii="Tahoma" w:hAnsi="Tahoma" w:cs="Tahoma"/>
-          <w:smallCaps/>
-          <w:sz w:val="20"/>
-        </w:rPr>
-        <w:t>Remote</w:t>
-      </w:r>
-      <w:r>
-        <w:rPr>
-          <w:rFonts w:ascii="Tahoma" w:hAnsi="Tahoma" w:cs="Tahoma"/>
-          <w:smallCaps/>
-          <w:sz w:val="20"/>
-        </w:rPr>
-        <w:t>,</w:t>
+        <w:t>Planned Parenthood Clinical Health Network, Remote,</w:t>
       </w:r>
       <w:r>
         <w:rPr>
@@ -868,28 +844,7 @@
           <w:rFonts w:ascii="Tahoma" w:hAnsi="Tahoma" w:cs="Tahoma"/>
           <w:sz w:val="20"/>
         </w:rPr>
-        <w:t>Jun</w:t>
-      </w:r>
-      <w:r>
-        <w:rPr>
-          <w:rFonts w:ascii="Tahoma" w:hAnsi="Tahoma" w:cs="Tahoma"/>
-          <w:sz w:val="20"/>
-        </w:rPr>
-        <w:t xml:space="preserve"> </w:t>
-      </w:r>
-      <w:r>
-        <w:rPr>
-          <w:rFonts w:ascii="Tahoma" w:hAnsi="Tahoma" w:cs="Tahoma"/>
-          <w:sz w:val="20"/>
-        </w:rPr>
-        <w:t>2023</w:t>
-      </w:r>
-      <w:r>
-        <w:rPr>
-          <w:rFonts w:ascii="Tahoma" w:hAnsi="Tahoma" w:cs="Tahoma"/>
-          <w:sz w:val="20"/>
-        </w:rPr>
-        <w:t xml:space="preserve"> – Present</w:t>
+        <w:t>Jun 2023 – Present</w:t>
       </w:r>
       <w:r>
         <w:rPr>
@@ -979,23 +934,7 @@
           <w:sz w:val="22"/>
           <w:szCs w:val="22"/>
         </w:rPr>
-        <w:t xml:space="preserve">Provide 3rd and 4th tier support to Service Desk and Planned Parenthood affiliates to resolve complex networking and device problems in a multi-region, multi-gigabit-per-second AWS and on </w:t>
-      </w:r>
-      <w:r>
-        <w:rPr>
-          <w:rFonts w:ascii="Arial" w:hAnsi="Arial" w:cs="Arial"/>
-          <w:sz w:val="22"/>
-          <w:szCs w:val="22"/>
-        </w:rPr>
-        <w:t>premises</w:t>
-      </w:r>
-      <w:r>
-        <w:rPr>
-          <w:rFonts w:ascii="Arial" w:hAnsi="Arial" w:cs="Arial"/>
-          <w:sz w:val="22"/>
-          <w:szCs w:val="22"/>
-        </w:rPr>
-        <w:t xml:space="preserve"> network environment.</w:t>
+        <w:t>Provide 3rd and 4th tier support to Service Desk and Planned Parenthood affiliates to resolve complex networking and device problems in a multi-region, multi-gigabit-per-second AWS and on premises network environment.</w:t>
       </w:r>
     </w:p>
     <w:p>
@@ -1102,7 +1041,14 @@
           <w:rFonts w:ascii="Tahoma" w:hAnsi="Tahoma" w:cs="Tahoma"/>
           <w:sz w:val="20"/>
         </w:rPr>
-        <w:t>2023</w:t>
+        <w:t>202</w:t>
+      </w:r>
+      <w:r>
+        <w:rPr>
+          <w:rFonts w:ascii="Tahoma" w:hAnsi="Tahoma" w:cs="Tahoma"/>
+          <w:sz w:val="20"/>
+        </w:rPr>
+        <w:t>0</w:t>
       </w:r>
       <w:r>
         <w:rPr>
@@ -1116,21 +1062,7 @@
           <w:rFonts w:ascii="Tahoma" w:hAnsi="Tahoma" w:cs="Tahoma"/>
           <w:sz w:val="20"/>
         </w:rPr>
-        <w:t>Prese</w:t>
-      </w:r>
-      <w:r>
-        <w:rPr>
-          <w:rFonts w:ascii="Tahoma" w:hAnsi="Tahoma" w:cs="Tahoma"/>
-          <w:sz w:val="20"/>
-        </w:rPr>
-        <w:t>n</w:t>
-      </w:r>
-      <w:r>
-        <w:rPr>
-          <w:rFonts w:ascii="Tahoma" w:hAnsi="Tahoma" w:cs="Tahoma"/>
-          <w:sz w:val="20"/>
-        </w:rPr>
-        <w:t>t</w:t>
+        <w:t>Jun 2023</w:t>
       </w:r>
       <w:r>
         <w:rPr>
@@ -5929,7 +5861,7 @@
 </file>
 
 <file path=word/endnotes.xml><?xml version="1.0" encoding="utf-8"?>
-<w:endnotes xmlns:wpc="http://schemas.microsoft.com/office/word/2010/wordprocessingCanvas" xmlns:cx="http://schemas.microsoft.com/office/drawing/2014/chartex" xmlns:cx1="http://schemas.microsoft.com/office/drawing/2015/9/8/chartex" xmlns:cx2="http://schemas.microsoft.com/office/drawing/2015/10/21/chartex" xmlns:cx3="http://schemas.microsoft.com/office/drawing/2016/5/9/chartex" xmlns:cx4="http://schemas.microsoft.com/office/drawing/2016/5/10/chartex" xmlns:cx5="http://schemas.microsoft.com/office/drawing/2016/5/11/chartex" xmlns:cx6="http://schemas.microsoft.com/office/drawing/2016/5/12/chartex" xmlns:cx7="http://schemas.microsoft.com/office/drawing/2016/5/13/chartex" xmlns:cx8="http://schemas.microsoft.com/office/drawing/2016/5/14/chartex" xmlns:mc="http://schemas.openxmlformats.org/markup-compatibility/2006" xmlns:aink="http://schemas.microsoft.com/office/drawing/2016/ink" xmlns:am3d="http://schemas.microsoft.com/office/drawing/2017/model3d" xmlns:o="urn:schemas-microsoft-com:office:office" xmlns:oel="http://schemas.microsoft.com/office/2019/extlst" xmlns:r="http://schemas.openxmlformats.org/officeDocument/2006/relationships" xmlns:m="http://schemas.openxmlformats.org/officeDocument/2006/math" xmlns:v="urn:schemas-microsoft-com:vml" xmlns:wp14="http://schemas.microsoft.com/office/word/2010/wordprocessingDrawing" xmlns:wp="http://schemas.openxmlformats.org/drawingml/2006/wordprocessingDrawing" xmlns:w10="urn:schemas-microsoft-com:office:word" xmlns:w="http://schemas.openxmlformats.org/wordprocessingml/2006/main" xmlns:w14="http://schemas.microsoft.com/office/word/2010/wordml" xmlns:w15="http://schemas.microsoft.com/office/word/2012/wordml" xmlns:w16cex="http://schemas.microsoft.com/office/word/2018/wordml/cex" xmlns:w16cid="http://schemas.microsoft.com/office/word/2016/wordml/cid" xmlns:w16="http://schemas.microsoft.com/office/word/2018/wordml" xmlns:w16du="http://schemas.microsoft.com/office/word/2023/wordml/word16du" xmlns:w16sdtdh="http://schemas.microsoft.com/office/word/2020/wordml/sdtdatahash" xmlns:w16se="http://schemas.microsoft.com/office/word/2015/wordml/symex" xmlns:wpg="http://schemas.microsoft.com/office/word/2010/wordprocessingGroup" xmlns:wpi="http://schemas.microsoft.com/office/word/2010/wordprocessingInk" xmlns:wne="http://schemas.microsoft.com/office/word/2006/wordml" xmlns:wps="http://schemas.microsoft.com/office/word/2010/wordprocessingShape" mc:Ignorable="w14 w15 w16se w16cid w16 w16cex w16sdtdh w16du wp14">
+<w:endnotes xmlns:wpc="http://schemas.microsoft.com/office/word/2010/wordprocessingCanvas" xmlns:cx="http://schemas.microsoft.com/office/drawing/2014/chartex" xmlns:cx1="http://schemas.microsoft.com/office/drawing/2015/9/8/chartex" xmlns:cx2="http://schemas.microsoft.com/office/drawing/2015/10/21/chartex" xmlns:cx3="http://schemas.microsoft.com/office/drawing/2016/5/9/chartex" xmlns:cx4="http://schemas.microsoft.com/office/drawing/2016/5/10/chartex" xmlns:cx5="http://schemas.microsoft.com/office/drawing/2016/5/11/chartex" xmlns:cx6="http://schemas.microsoft.com/office/drawing/2016/5/12/chartex" xmlns:cx7="http://schemas.microsoft.com/office/drawing/2016/5/13/chartex" xmlns:cx8="http://schemas.microsoft.com/office/drawing/2016/5/14/chartex" xmlns:mc="http://schemas.openxmlformats.org/markup-compatibility/2006" xmlns:aink="http://schemas.microsoft.com/office/drawing/2016/ink" xmlns:am3d="http://schemas.microsoft.com/office/drawing/2017/model3d" xmlns:o="urn:schemas-microsoft-com:office:office" xmlns:oel="http://schemas.microsoft.com/office/2019/extlst" xmlns:r="http://schemas.openxmlformats.org/officeDocument/2006/relationships" xmlns:m="http://schemas.openxmlformats.org/officeDocument/2006/math" xmlns:v="urn:schemas-microsoft-com:vml" xmlns:wp14="http://schemas.microsoft.com/office/word/2010/wordprocessingDrawing" xmlns:wp="http://schemas.openxmlformats.org/drawingml/2006/wordprocessingDrawing" xmlns:w10="urn:schemas-microsoft-com:office:word" xmlns:w="http://schemas.openxmlformats.org/wordprocessingml/2006/main" xmlns:w14="http://schemas.microsoft.com/office/word/2010/wordml" xmlns:w15="http://schemas.microsoft.com/office/word/2012/wordml" xmlns:w16cex="http://schemas.microsoft.com/office/word/2018/wordml/cex" xmlns:w16cid="http://schemas.microsoft.com/office/word/2016/wordml/cid" xmlns:w16="http://schemas.microsoft.com/office/word/2018/wordml" xmlns:w16du="http://schemas.microsoft.com/office/word/2023/wordml/word16du" xmlns:w16sdtdh="http://schemas.microsoft.com/office/word/2020/wordml/sdtdatahash" xmlns:w16sdtfl="http://schemas.microsoft.com/office/word/2024/wordml/sdtformatlock" xmlns:w16se="http://schemas.microsoft.com/office/word/2015/wordml/symex" xmlns:wpg="http://schemas.microsoft.com/office/word/2010/wordprocessingGroup" xmlns:wpi="http://schemas.microsoft.com/office/word/2010/wordprocessingInk" xmlns:wne="http://schemas.microsoft.com/office/word/2006/wordml" xmlns:wps="http://schemas.microsoft.com/office/word/2010/wordprocessingShape" mc:Ignorable="w14 w15 w16se w16cid w16 w16cex w16sdtdh w16sdtfl w16du wp14">
   <w:endnote w:type="separator" w:id="-1">
     <w:p>
       <w:r>
@@ -5948,7 +5880,7 @@
 </file>
 
 <file path=word/footnotes.xml><?xml version="1.0" encoding="utf-8"?>
-<w:footnotes xmlns:wpc="http://schemas.microsoft.com/office/word/2010/wordprocessingCanvas" xmlns:cx="http://schemas.microsoft.com/office/drawing/2014/chartex" xmlns:cx1="http://schemas.microsoft.com/office/drawing/2015/9/8/chartex" xmlns:cx2="http://schemas.microsoft.com/office/drawing/2015/10/21/chartex" xmlns:cx3="http://schemas.microsoft.com/office/drawing/2016/5/9/chartex" xmlns:cx4="http://schemas.microsoft.com/office/drawing/2016/5/10/chartex" xmlns:cx5="http://schemas.microsoft.com/office/drawing/2016/5/11/chartex" xmlns:cx6="http://schemas.microsoft.com/office/drawing/2016/5/12/chartex" xmlns:cx7="http://schemas.microsoft.com/office/drawing/2016/5/13/chartex" xmlns:cx8="http://schemas.microsoft.com/office/drawing/2016/5/14/chartex" xmlns:mc="http://schemas.openxmlformats.org/markup-compatibility/2006" xmlns:aink="http://schemas.microsoft.com/office/drawing/2016/ink" xmlns:am3d="http://schemas.microsoft.com/office/drawing/2017/model3d" xmlns:o="urn:schemas-microsoft-com:office:office" xmlns:oel="http://schemas.microsoft.com/office/2019/extlst" xmlns:r="http://schemas.openxmlformats.org/officeDocument/2006/relationships" xmlns:m="http://schemas.openxmlformats.org/officeDocument/2006/math" xmlns:v="urn:schemas-microsoft-com:vml" xmlns:wp14="http://schemas.microsoft.com/office/word/2010/wordprocessingDrawing" xmlns:wp="http://schemas.openxmlformats.org/drawingml/2006/wordprocessingDrawing" xmlns:w10="urn:schemas-microsoft-com:office:word" xmlns:w="http://schemas.openxmlformats.org/wordprocessingml/2006/main" xmlns:w14="http://schemas.microsoft.com/office/word/2010/wordml" xmlns:w15="http://schemas.microsoft.com/office/word/2012/wordml" xmlns:w16cex="http://schemas.microsoft.com/office/word/2018/wordml/cex" xmlns:w16cid="http://schemas.microsoft.com/office/word/2016/wordml/cid" xmlns:w16="http://schemas.microsoft.com/office/word/2018/wordml" xmlns:w16du="http://schemas.microsoft.com/office/word/2023/wordml/word16du" xmlns:w16sdtdh="http://schemas.microsoft.com/office/word/2020/wordml/sdtdatahash" xmlns:w16se="http://schemas.microsoft.com/office/word/2015/wordml/symex" xmlns:wpg="http://schemas.microsoft.com/office/word/2010/wordprocessingGroup" xmlns:wpi="http://schemas.microsoft.com/office/word/2010/wordprocessingInk" xmlns:wne="http://schemas.microsoft.com/office/word/2006/wordml" xmlns:wps="http://schemas.microsoft.com/office/word/2010/wordprocessingShape" mc:Ignorable="w14 w15 w16se w16cid w16 w16cex w16sdtdh w16du wp14">
+<w:footnotes xmlns:wpc="http://schemas.microsoft.com/office/word/2010/wordprocessingCanvas" xmlns:cx="http://schemas.microsoft.com/office/drawing/2014/chartex" xmlns:cx1="http://schemas.microsoft.com/office/drawing/2015/9/8/chartex" xmlns:cx2="http://schemas.microsoft.com/office/drawing/2015/10/21/chartex" xmlns:cx3="http://schemas.microsoft.com/office/drawing/2016/5/9/chartex" xmlns:cx4="http://schemas.microsoft.com/office/drawing/2016/5/10/chartex" xmlns:cx5="http://schemas.microsoft.com/office/drawing/2016/5/11/chartex" xmlns:cx6="http://schemas.microsoft.com/office/drawing/2016/5/12/chartex" xmlns:cx7="http://schemas.microsoft.com/office/drawing/2016/5/13/chartex" xmlns:cx8="http://schemas.microsoft.com/office/drawing/2016/5/14/chartex" xmlns:mc="http://schemas.openxmlformats.org/markup-compatibility/2006" xmlns:aink="http://schemas.microsoft.com/office/drawing/2016/ink" xmlns:am3d="http://schemas.microsoft.com/office/drawing/2017/model3d" xmlns:o="urn:schemas-microsoft-com:office:office" xmlns:oel="http://schemas.microsoft.com/office/2019/extlst" xmlns:r="http://schemas.openxmlformats.org/officeDocument/2006/relationships" xmlns:m="http://schemas.openxmlformats.org/officeDocument/2006/math" xmlns:v="urn:schemas-microsoft-com:vml" xmlns:wp14="http://schemas.microsoft.com/office/word/2010/wordprocessingDrawing" xmlns:wp="http://schemas.openxmlformats.org/drawingml/2006/wordprocessingDrawing" xmlns:w10="urn:schemas-microsoft-com:office:word" xmlns:w="http://schemas.openxmlformats.org/wordprocessingml/2006/main" xmlns:w14="http://schemas.microsoft.com/office/word/2010/wordml" xmlns:w15="http://schemas.microsoft.com/office/word/2012/wordml" xmlns:w16cex="http://schemas.microsoft.com/office/word/2018/wordml/cex" xmlns:w16cid="http://schemas.microsoft.com/office/word/2016/wordml/cid" xmlns:w16="http://schemas.microsoft.com/office/word/2018/wordml" xmlns:w16du="http://schemas.microsoft.com/office/word/2023/wordml/word16du" xmlns:w16sdtdh="http://schemas.microsoft.com/office/word/2020/wordml/sdtdatahash" xmlns:w16sdtfl="http://schemas.microsoft.com/office/word/2024/wordml/sdtformatlock" xmlns:w16se="http://schemas.microsoft.com/office/word/2015/wordml/symex" xmlns:wpg="http://schemas.microsoft.com/office/word/2010/wordprocessingGroup" xmlns:wpi="http://schemas.microsoft.com/office/word/2010/wordprocessingInk" xmlns:wne="http://schemas.microsoft.com/office/word/2006/wordml" xmlns:wps="http://schemas.microsoft.com/office/word/2010/wordprocessingShape" mc:Ignorable="w14 w15 w16se w16cid w16 w16cex w16sdtdh w16sdtfl w16du wp14">
   <w:footnote w:type="separator" w:id="-1">
     <w:p>
       <w:r>
@@ -5967,7 +5899,7 @@
 </file>
 
 <file path=word/header1.xml><?xml version="1.0" encoding="utf-8"?>
-<w:hdr xmlns:wpc="http://schemas.microsoft.com/office/word/2010/wordprocessingCanvas" xmlns:cx="http://schemas.microsoft.com/office/drawing/2014/chartex" xmlns:cx1="http://schemas.microsoft.com/office/drawing/2015/9/8/chartex" xmlns:cx2="http://schemas.microsoft.com/office/drawing/2015/10/21/chartex" xmlns:cx3="http://schemas.microsoft.com/office/drawing/2016/5/9/chartex" xmlns:cx4="http://schemas.microsoft.com/office/drawing/2016/5/10/chartex" xmlns:cx5="http://schemas.microsoft.com/office/drawing/2016/5/11/chartex" xmlns:cx6="http://schemas.microsoft.com/office/drawing/2016/5/12/chartex" xmlns:cx7="http://schemas.microsoft.com/office/drawing/2016/5/13/chartex" xmlns:cx8="http://schemas.microsoft.com/office/drawing/2016/5/14/chartex" xmlns:mc="http://schemas.openxmlformats.org/markup-compatibility/2006" xmlns:aink="http://schemas.microsoft.com/office/drawing/2016/ink" xmlns:am3d="http://schemas.microsoft.com/office/drawing/2017/model3d" xmlns:o="urn:schemas-microsoft-com:office:office" xmlns:oel="http://schemas.microsoft.com/office/2019/extlst" xmlns:r="http://schemas.openxmlformats.org/officeDocument/2006/relationships" xmlns:m="http://schemas.openxmlformats.org/officeDocument/2006/math" xmlns:v="urn:schemas-microsoft-com:vml" xmlns:wp14="http://schemas.microsoft.com/office/word/2010/wordprocessingDrawing" xmlns:wp="http://schemas.openxmlformats.org/drawingml/2006/wordprocessingDrawing" xmlns:w10="urn:schemas-microsoft-com:office:word" xmlns:w="http://schemas.openxmlformats.org/wordprocessingml/2006/main" xmlns:w14="http://schemas.microsoft.com/office/word/2010/wordml" xmlns:w15="http://schemas.microsoft.com/office/word/2012/wordml" xmlns:w16cex="http://schemas.microsoft.com/office/word/2018/wordml/cex" xmlns:w16cid="http://schemas.microsoft.com/office/word/2016/wordml/cid" xmlns:w16="http://schemas.microsoft.com/office/word/2018/wordml" xmlns:w16du="http://schemas.microsoft.com/office/word/2023/wordml/word16du" xmlns:w16sdtdh="http://schemas.microsoft.com/office/word/2020/wordml/sdtdatahash" xmlns:w16se="http://schemas.microsoft.com/office/word/2015/wordml/symex" xmlns:wpg="http://schemas.microsoft.com/office/word/2010/wordprocessingGroup" xmlns:wpi="http://schemas.microsoft.com/office/word/2010/wordprocessingInk" xmlns:wne="http://schemas.microsoft.com/office/word/2006/wordml" xmlns:wps="http://schemas.microsoft.com/office/word/2010/wordprocessingShape" mc:Ignorable="w14 w15 w16se w16cid w16 w16cex w16sdtdh w16du wp14">
+<w:hdr xmlns:wpc="http://schemas.microsoft.com/office/word/2010/wordprocessingCanvas" xmlns:cx="http://schemas.microsoft.com/office/drawing/2014/chartex" xmlns:cx1="http://schemas.microsoft.com/office/drawing/2015/9/8/chartex" xmlns:cx2="http://schemas.microsoft.com/office/drawing/2015/10/21/chartex" xmlns:cx3="http://schemas.microsoft.com/office/drawing/2016/5/9/chartex" xmlns:cx4="http://schemas.microsoft.com/office/drawing/2016/5/10/chartex" xmlns:cx5="http://schemas.microsoft.com/office/drawing/2016/5/11/chartex" xmlns:cx6="http://schemas.microsoft.com/office/drawing/2016/5/12/chartex" xmlns:cx7="http://schemas.microsoft.com/office/drawing/2016/5/13/chartex" xmlns:cx8="http://schemas.microsoft.com/office/drawing/2016/5/14/chartex" xmlns:mc="http://schemas.openxmlformats.org/markup-compatibility/2006" xmlns:aink="http://schemas.microsoft.com/office/drawing/2016/ink" xmlns:am3d="http://schemas.microsoft.com/office/drawing/2017/model3d" xmlns:o="urn:schemas-microsoft-com:office:office" xmlns:oel="http://schemas.microsoft.com/office/2019/extlst" xmlns:r="http://schemas.openxmlformats.org/officeDocument/2006/relationships" xmlns:m="http://schemas.openxmlformats.org/officeDocument/2006/math" xmlns:v="urn:schemas-microsoft-com:vml" xmlns:wp14="http://schemas.microsoft.com/office/word/2010/wordprocessingDrawing" xmlns:wp="http://schemas.openxmlformats.org/drawingml/2006/wordprocessingDrawing" xmlns:w10="urn:schemas-microsoft-com:office:word" xmlns:w="http://schemas.openxmlformats.org/wordprocessingml/2006/main" xmlns:w14="http://schemas.microsoft.com/office/word/2010/wordml" xmlns:w15="http://schemas.microsoft.com/office/word/2012/wordml" xmlns:w16cex="http://schemas.microsoft.com/office/word/2018/wordml/cex" xmlns:w16cid="http://schemas.microsoft.com/office/word/2016/wordml/cid" xmlns:w16="http://schemas.microsoft.com/office/word/2018/wordml" xmlns:w16du="http://schemas.microsoft.com/office/word/2023/wordml/word16du" xmlns:w16sdtdh="http://schemas.microsoft.com/office/word/2020/wordml/sdtdatahash" xmlns:w16sdtfl="http://schemas.microsoft.com/office/word/2024/wordml/sdtformatlock" xmlns:w16se="http://schemas.microsoft.com/office/word/2015/wordml/symex" xmlns:wpg="http://schemas.microsoft.com/office/word/2010/wordprocessingGroup" xmlns:wpi="http://schemas.microsoft.com/office/word/2010/wordprocessingInk" xmlns:wne="http://schemas.microsoft.com/office/word/2006/wordml" xmlns:wps="http://schemas.microsoft.com/office/word/2010/wordprocessingShape" mc:Ignorable="w14 w15 w16se w16cid w16 w16cex w16sdtdh w16sdtfl w16du wp14">
   <w:p>
     <w:pPr>
       <w:pBdr>
@@ -6075,7 +6007,7 @@
 </file>
 
 <file path=word/header2.xml><?xml version="1.0" encoding="utf-8"?>
-<w:hdr xmlns:wpc="http://schemas.microsoft.com/office/word/2010/wordprocessingCanvas" xmlns:cx="http://schemas.microsoft.com/office/drawing/2014/chartex" xmlns:cx1="http://schemas.microsoft.com/office/drawing/2015/9/8/chartex" xmlns:cx2="http://schemas.microsoft.com/office/drawing/2015/10/21/chartex" xmlns:cx3="http://schemas.microsoft.com/office/drawing/2016/5/9/chartex" xmlns:cx4="http://schemas.microsoft.com/office/drawing/2016/5/10/chartex" xmlns:cx5="http://schemas.microsoft.com/office/drawing/2016/5/11/chartex" xmlns:cx6="http://schemas.microsoft.com/office/drawing/2016/5/12/chartex" xmlns:cx7="http://schemas.microsoft.com/office/drawing/2016/5/13/chartex" xmlns:cx8="http://schemas.microsoft.com/office/drawing/2016/5/14/chartex" xmlns:mc="http://schemas.openxmlformats.org/markup-compatibility/2006" xmlns:aink="http://schemas.microsoft.com/office/drawing/2016/ink" xmlns:am3d="http://schemas.microsoft.com/office/drawing/2017/model3d" xmlns:o="urn:schemas-microsoft-com:office:office" xmlns:oel="http://schemas.microsoft.com/office/2019/extlst" xmlns:r="http://schemas.openxmlformats.org/officeDocument/2006/relationships" xmlns:m="http://schemas.openxmlformats.org/officeDocument/2006/math" xmlns:v="urn:schemas-microsoft-com:vml" xmlns:wp14="http://schemas.microsoft.com/office/word/2010/wordprocessingDrawing" xmlns:wp="http://schemas.openxmlformats.org/drawingml/2006/wordprocessingDrawing" xmlns:w10="urn:schemas-microsoft-com:office:word" xmlns:w="http://schemas.openxmlformats.org/wordprocessingml/2006/main" xmlns:w14="http://schemas.microsoft.com/office/word/2010/wordml" xmlns:w15="http://schemas.microsoft.com/office/word/2012/wordml" xmlns:w16cex="http://schemas.microsoft.com/office/word/2018/wordml/cex" xmlns:w16cid="http://schemas.microsoft.com/office/word/2016/wordml/cid" xmlns:w16="http://schemas.microsoft.com/office/word/2018/wordml" xmlns:w16du="http://schemas.microsoft.com/office/word/2023/wordml/word16du" xmlns:w16sdtdh="http://schemas.microsoft.com/office/word/2020/wordml/sdtdatahash" xmlns:w16se="http://schemas.microsoft.com/office/word/2015/wordml/symex" xmlns:wpg="http://schemas.microsoft.com/office/word/2010/wordprocessingGroup" xmlns:wpi="http://schemas.microsoft.com/office/word/2010/wordprocessingInk" xmlns:wne="http://schemas.microsoft.com/office/word/2006/wordml" xmlns:wps="http://schemas.microsoft.com/office/word/2010/wordprocessingShape" mc:Ignorable="w14 w15 w16se w16cid w16 w16cex w16sdtdh w16du wp14">
+<w:hdr xmlns:wpc="http://schemas.microsoft.com/office/word/2010/wordprocessingCanvas" xmlns:cx="http://schemas.microsoft.com/office/drawing/2014/chartex" xmlns:cx1="http://schemas.microsoft.com/office/drawing/2015/9/8/chartex" xmlns:cx2="http://schemas.microsoft.com/office/drawing/2015/10/21/chartex" xmlns:cx3="http://schemas.microsoft.com/office/drawing/2016/5/9/chartex" xmlns:cx4="http://schemas.microsoft.com/office/drawing/2016/5/10/chartex" xmlns:cx5="http://schemas.microsoft.com/office/drawing/2016/5/11/chartex" xmlns:cx6="http://schemas.microsoft.com/office/drawing/2016/5/12/chartex" xmlns:cx7="http://schemas.microsoft.com/office/drawing/2016/5/13/chartex" xmlns:cx8="http://schemas.microsoft.com/office/drawing/2016/5/14/chartex" xmlns:mc="http://schemas.openxmlformats.org/markup-compatibility/2006" xmlns:aink="http://schemas.microsoft.com/office/drawing/2016/ink" xmlns:am3d="http://schemas.microsoft.com/office/drawing/2017/model3d" xmlns:o="urn:schemas-microsoft-com:office:office" xmlns:oel="http://schemas.microsoft.com/office/2019/extlst" xmlns:r="http://schemas.openxmlformats.org/officeDocument/2006/relationships" xmlns:m="http://schemas.openxmlformats.org/officeDocument/2006/math" xmlns:v="urn:schemas-microsoft-com:vml" xmlns:wp14="http://schemas.microsoft.com/office/word/2010/wordprocessingDrawing" xmlns:wp="http://schemas.openxmlformats.org/drawingml/2006/wordprocessingDrawing" xmlns:w10="urn:schemas-microsoft-com:office:word" xmlns:w="http://schemas.openxmlformats.org/wordprocessingml/2006/main" xmlns:w14="http://schemas.microsoft.com/office/word/2010/wordml" xmlns:w15="http://schemas.microsoft.com/office/word/2012/wordml" xmlns:w16cex="http://schemas.microsoft.com/office/word/2018/wordml/cex" xmlns:w16cid="http://schemas.microsoft.com/office/word/2016/wordml/cid" xmlns:w16="http://schemas.microsoft.com/office/word/2018/wordml" xmlns:w16du="http://schemas.microsoft.com/office/word/2023/wordml/word16du" xmlns:w16sdtdh="http://schemas.microsoft.com/office/word/2020/wordml/sdtdatahash" xmlns:w16sdtfl="http://schemas.microsoft.com/office/word/2024/wordml/sdtformatlock" xmlns:w16se="http://schemas.microsoft.com/office/word/2015/wordml/symex" xmlns:wpg="http://schemas.microsoft.com/office/word/2010/wordprocessingGroup" xmlns:wpi="http://schemas.microsoft.com/office/word/2010/wordprocessingInk" xmlns:wne="http://schemas.microsoft.com/office/word/2006/wordml" xmlns:wps="http://schemas.microsoft.com/office/word/2010/wordprocessingShape" mc:Ignorable="w14 w15 w16se w16cid w16 w16cex w16sdtdh w16sdtfl w16du wp14">
   <w:p>
     <w:pPr>
       <w:pBdr>
@@ -6169,7 +6101,7 @@
 </file>
 
 <file path=word/numbering.xml><?xml version="1.0" encoding="utf-8"?>
-<w:numbering xmlns:wpc="http://schemas.microsoft.com/office/word/2010/wordprocessingCanvas" xmlns:cx="http://schemas.microsoft.com/office/drawing/2014/chartex" xmlns:cx1="http://schemas.microsoft.com/office/drawing/2015/9/8/chartex" xmlns:cx2="http://schemas.microsoft.com/office/drawing/2015/10/21/chartex" xmlns:cx3="http://schemas.microsoft.com/office/drawing/2016/5/9/chartex" xmlns:cx4="http://schemas.microsoft.com/office/drawing/2016/5/10/chartex" xmlns:cx5="http://schemas.microsoft.com/office/drawing/2016/5/11/chartex" xmlns:cx6="http://schemas.microsoft.com/office/drawing/2016/5/12/chartex" xmlns:cx7="http://schemas.microsoft.com/office/drawing/2016/5/13/chartex" xmlns:cx8="http://schemas.microsoft.com/office/drawing/2016/5/14/chartex" xmlns:mc="http://schemas.openxmlformats.org/markup-compatibility/2006" xmlns:aink="http://schemas.microsoft.com/office/drawing/2016/ink" xmlns:am3d="http://schemas.microsoft.com/office/drawing/2017/model3d" xmlns:o="urn:schemas-microsoft-com:office:office" xmlns:oel="http://schemas.microsoft.com/office/2019/extlst" xmlns:r="http://schemas.openxmlformats.org/officeDocument/2006/relationships" xmlns:m="http://schemas.openxmlformats.org/officeDocument/2006/math" xmlns:v="urn:schemas-microsoft-com:vml" xmlns:wp14="http://schemas.microsoft.com/office/word/2010/wordprocessingDrawing" xmlns:wp="http://schemas.openxmlformats.org/drawingml/2006/wordprocessingDrawing" xmlns:w10="urn:schemas-microsoft-com:office:word" xmlns:w="http://schemas.openxmlformats.org/wordprocessingml/2006/main" xmlns:w14="http://schemas.microsoft.com/office/word/2010/wordml" xmlns:w15="http://schemas.microsoft.com/office/word/2012/wordml" xmlns:w16cex="http://schemas.microsoft.com/office/word/2018/wordml/cex" xmlns:w16cid="http://schemas.microsoft.com/office/word/2016/wordml/cid" xmlns:w16="http://schemas.microsoft.com/office/word/2018/wordml" xmlns:w16du="http://schemas.microsoft.com/office/word/2023/wordml/word16du" xmlns:w16sdtdh="http://schemas.microsoft.com/office/word/2020/wordml/sdtdatahash" xmlns:w16se="http://schemas.microsoft.com/office/word/2015/wordml/symex" xmlns:wpg="http://schemas.microsoft.com/office/word/2010/wordprocessingGroup" xmlns:wpi="http://schemas.microsoft.com/office/word/2010/wordprocessingInk" xmlns:wne="http://schemas.microsoft.com/office/word/2006/wordml" xmlns:wps="http://schemas.microsoft.com/office/word/2010/wordprocessingShape" mc:Ignorable="w14 w15 w16se w16cid w16 w16cex w16sdtdh w16du wp14">
+<w:numbering xmlns:wpc="http://schemas.microsoft.com/office/word/2010/wordprocessingCanvas" xmlns:cx="http://schemas.microsoft.com/office/drawing/2014/chartex" xmlns:cx1="http://schemas.microsoft.com/office/drawing/2015/9/8/chartex" xmlns:cx2="http://schemas.microsoft.com/office/drawing/2015/10/21/chartex" xmlns:cx3="http://schemas.microsoft.com/office/drawing/2016/5/9/chartex" xmlns:cx4="http://schemas.microsoft.com/office/drawing/2016/5/10/chartex" xmlns:cx5="http://schemas.microsoft.com/office/drawing/2016/5/11/chartex" xmlns:cx6="http://schemas.microsoft.com/office/drawing/2016/5/12/chartex" xmlns:cx7="http://schemas.microsoft.com/office/drawing/2016/5/13/chartex" xmlns:cx8="http://schemas.microsoft.com/office/drawing/2016/5/14/chartex" xmlns:mc="http://schemas.openxmlformats.org/markup-compatibility/2006" xmlns:aink="http://schemas.microsoft.com/office/drawing/2016/ink" xmlns:am3d="http://schemas.microsoft.com/office/drawing/2017/model3d" xmlns:o="urn:schemas-microsoft-com:office:office" xmlns:oel="http://schemas.microsoft.com/office/2019/extlst" xmlns:r="http://schemas.openxmlformats.org/officeDocument/2006/relationships" xmlns:m="http://schemas.openxmlformats.org/officeDocument/2006/math" xmlns:v="urn:schemas-microsoft-com:vml" xmlns:wp14="http://schemas.microsoft.com/office/word/2010/wordprocessingDrawing" xmlns:wp="http://schemas.openxmlformats.org/drawingml/2006/wordprocessingDrawing" xmlns:w10="urn:schemas-microsoft-com:office:word" xmlns:w="http://schemas.openxmlformats.org/wordprocessingml/2006/main" xmlns:w14="http://schemas.microsoft.com/office/word/2010/wordml" xmlns:w15="http://schemas.microsoft.com/office/word/2012/wordml" xmlns:w16cex="http://schemas.microsoft.com/office/word/2018/wordml/cex" xmlns:w16cid="http://schemas.microsoft.com/office/word/2016/wordml/cid" xmlns:w16="http://schemas.microsoft.com/office/word/2018/wordml" xmlns:w16du="http://schemas.microsoft.com/office/word/2023/wordml/word16du" xmlns:w16sdtdh="http://schemas.microsoft.com/office/word/2020/wordml/sdtdatahash" xmlns:w16sdtfl="http://schemas.microsoft.com/office/word/2024/wordml/sdtformatlock" xmlns:w16se="http://schemas.microsoft.com/office/word/2015/wordml/symex" xmlns:wpg="http://schemas.microsoft.com/office/word/2010/wordprocessingGroup" xmlns:wpi="http://schemas.microsoft.com/office/word/2010/wordprocessingInk" xmlns:wne="http://schemas.microsoft.com/office/word/2006/wordml" xmlns:wps="http://schemas.microsoft.com/office/word/2010/wordprocessingShape" mc:Ignorable="w14 w15 w16se w16cid w16 w16cex w16sdtdh w16sdtfl w16du wp14">
   <w:abstractNum w:abstractNumId="0" w15:restartNumberingAfterBreak="0">
     <w:nsid w:val="FFFFFF1D"/>
     <w:multiLevelType w:val="multilevel"/>
@@ -8686,7 +8618,7 @@
 </file>
 
 <file path=word/styles.xml><?xml version="1.0" encoding="utf-8"?>
-<w:styles xmlns:mc="http://schemas.openxmlformats.org/markup-compatibility/2006" xmlns:r="http://schemas.openxmlformats.org/officeDocument/2006/relationships" xmlns:w="http://schemas.openxmlformats.org/wordprocessingml/2006/main" xmlns:w14="http://schemas.microsoft.com/office/word/2010/wordml" xmlns:w15="http://schemas.microsoft.com/office/word/2012/wordml" xmlns:w16cex="http://schemas.microsoft.com/office/word/2018/wordml/cex" xmlns:w16cid="http://schemas.microsoft.com/office/word/2016/wordml/cid" xmlns:w16="http://schemas.microsoft.com/office/word/2018/wordml" xmlns:w16du="http://schemas.microsoft.com/office/word/2023/wordml/word16du" xmlns:w16sdtdh="http://schemas.microsoft.com/office/word/2020/wordml/sdtdatahash" xmlns:w16se="http://schemas.microsoft.com/office/word/2015/wordml/symex" mc:Ignorable="w14 w15 w16se w16cid w16 w16cex w16sdtdh w16du">
+<w:styles xmlns:mc="http://schemas.openxmlformats.org/markup-compatibility/2006" xmlns:r="http://schemas.openxmlformats.org/officeDocument/2006/relationships" xmlns:w="http://schemas.openxmlformats.org/wordprocessingml/2006/main" xmlns:w14="http://schemas.microsoft.com/office/word/2010/wordml" xmlns:w15="http://schemas.microsoft.com/office/word/2012/wordml" xmlns:w16cex="http://schemas.microsoft.com/office/word/2018/wordml/cex" xmlns:w16cid="http://schemas.microsoft.com/office/word/2016/wordml/cid" xmlns:w16="http://schemas.microsoft.com/office/word/2018/wordml" xmlns:w16du="http://schemas.microsoft.com/office/word/2023/wordml/word16du" xmlns:w16sdtdh="http://schemas.microsoft.com/office/word/2020/wordml/sdtdatahash" xmlns:w16sdtfl="http://schemas.microsoft.com/office/word/2024/wordml/sdtformatlock" xmlns:w16se="http://schemas.microsoft.com/office/word/2015/wordml/symex" mc:Ignorable="w14 w15 w16se w16cid w16 w16cex w16sdtdh w16sdtfl w16du">
   <w:docDefaults>
     <w:rPrDefault>
       <w:rPr>
@@ -9112,6 +9044,7 @@
   <w:style w:type="character" w:default="1" w:styleId="DefaultParagraphFont">
     <w:name w:val="Default Paragraph Font"/>
     <w:uiPriority w:val="1"/>
+    <w:semiHidden/>
     <w:unhideWhenUsed/>
   </w:style>
   <w:style w:type="table" w:default="1" w:styleId="TableNormal">

</xml_diff>

<commit_message>
Add PA work and some edits to CHN position
</commit_message>
<xml_diff>
--- a/TThomas Resume.docx
+++ b/TThomas Resume.docx
@@ -939,7 +939,71 @@
           <w:sz w:val="22"/>
           <w:szCs w:val="22"/>
         </w:rPr>
-        <w:t>Configure, manage, validate, test, troubleshoot, and maintain AWS Linux and Windows servers, storage, database, and network resources using direct configuration and abstraction tools, including config management, automation, and orchestration with Terraform, CloudFormation.</w:t>
+        <w:t xml:space="preserve">Configure, manage, validate, test, troubleshoot, and maintain AWS Linux and Windows servers, storage, database, and network resources using direct configuration and </w:t>
+      </w:r>
+      <w:r>
+        <w:rPr>
+          <w:rFonts w:ascii="Arial" w:hAnsi="Arial" w:cs="Arial"/>
+          <w:sz w:val="22"/>
+          <w:szCs w:val="22"/>
+        </w:rPr>
+        <w:t xml:space="preserve">abstraction </w:t>
+      </w:r>
+      <w:r>
+        <w:rPr>
+          <w:rFonts w:ascii="Arial" w:hAnsi="Arial" w:cs="Arial"/>
+          <w:sz w:val="22"/>
+          <w:szCs w:val="22"/>
+        </w:rPr>
+        <w:t>automation, and orchestration</w:t>
+      </w:r>
+      <w:r>
+        <w:rPr>
+          <w:rFonts w:ascii="Arial" w:hAnsi="Arial" w:cs="Arial"/>
+          <w:sz w:val="22"/>
+          <w:szCs w:val="22"/>
+        </w:rPr>
+        <w:t xml:space="preserve"> tools</w:t>
+      </w:r>
+      <w:r>
+        <w:rPr>
+          <w:rFonts w:ascii="Arial" w:hAnsi="Arial" w:cs="Arial"/>
+          <w:sz w:val="22"/>
+          <w:szCs w:val="22"/>
+        </w:rPr>
+        <w:t xml:space="preserve"> </w:t>
+      </w:r>
+      <w:r>
+        <w:rPr>
+          <w:rFonts w:ascii="Arial" w:hAnsi="Arial" w:cs="Arial"/>
+          <w:sz w:val="22"/>
+          <w:szCs w:val="22"/>
+        </w:rPr>
+        <w:t>such as</w:t>
+      </w:r>
+      <w:r>
+        <w:rPr>
+          <w:rFonts w:ascii="Arial" w:hAnsi="Arial" w:cs="Arial"/>
+          <w:sz w:val="22"/>
+          <w:szCs w:val="22"/>
+        </w:rPr>
+        <w:t xml:space="preserve"> Terraform</w:t>
+      </w:r>
+      <w:r>
+        <w:rPr>
+          <w:rFonts w:ascii="Arial" w:hAnsi="Arial" w:cs="Arial"/>
+          <w:sz w:val="22"/>
+          <w:szCs w:val="22"/>
+        </w:rPr>
+        <w:t xml:space="preserve"> and</w:t>
+      </w:r>
+      <w:r>
+        <w:rPr>
+          <w:rFonts w:ascii="Arial" w:hAnsi="Arial" w:cs="Arial"/>
+          <w:sz w:val="22"/>
+          <w:szCs w:val="22"/>
+        </w:rPr>
+        <w:t xml:space="preserve"> CloudFormation.</w:t>
       </w:r>
     </w:p>
     <w:p>
@@ -964,7 +1028,7 @@
           <w:sz w:val="22"/>
           <w:szCs w:val="22"/>
         </w:rPr>
-        <w:t>Provide 3rd and 4th tier support to Service Desk and Planned Parenthood affiliates to resolve complex networking and device problems in a multi-region, multi-gigabit-per-second AWS and on premises network environment.</w:t>
+        <w:t xml:space="preserve">Configure, manage, validate, test, and troubleshoot implementation of new security and compliance tooling in partnership with Information Security Team. Recent experience with Palo Alto Cortex XDR, CASB Cloud Security, and SaaS Security Posture Management. </w:t>
       </w:r>
     </w:p>
     <w:p>
@@ -989,7 +1053,119 @@
           <w:sz w:val="22"/>
           <w:szCs w:val="22"/>
         </w:rPr>
-        <w:t>Onboard new vendors and affiliates into the environment, including setting up site-to-site VPN tunnels through Palo Alto Prisma SD-WAN, creating Okta SAML sign on integrations, user and group management, and peripheral device configuration assistance.</w:t>
+        <w:t xml:space="preserve">Provide 3rd and 4th tier support to Service Desk and Planned Parenthood affiliates to resolve complex networking and device problems in a multi-region, multi-gigabit-per-second </w:t>
+      </w:r>
+      <w:r>
+        <w:rPr>
+          <w:rFonts w:ascii="Arial" w:hAnsi="Arial" w:cs="Arial"/>
+          <w:sz w:val="22"/>
+          <w:szCs w:val="22"/>
+        </w:rPr>
+        <w:t xml:space="preserve">hybrid </w:t>
+      </w:r>
+      <w:r>
+        <w:rPr>
+          <w:rFonts w:ascii="Arial" w:hAnsi="Arial" w:cs="Arial"/>
+          <w:sz w:val="22"/>
+          <w:szCs w:val="22"/>
+        </w:rPr>
+        <w:t xml:space="preserve">AWS and </w:t>
+      </w:r>
+      <w:r>
+        <w:rPr>
+          <w:rFonts w:ascii="Arial" w:hAnsi="Arial" w:cs="Arial"/>
+          <w:sz w:val="22"/>
+          <w:szCs w:val="22"/>
+        </w:rPr>
+        <w:t>on-premise</w:t>
+      </w:r>
+      <w:r>
+        <w:rPr>
+          <w:rFonts w:ascii="Arial" w:hAnsi="Arial" w:cs="Arial"/>
+          <w:sz w:val="22"/>
+          <w:szCs w:val="22"/>
+        </w:rPr>
+        <w:t xml:space="preserve"> network environment.</w:t>
+      </w:r>
+      <w:r>
+        <w:rPr>
+          <w:rFonts w:ascii="Arial" w:hAnsi="Arial" w:cs="Arial"/>
+          <w:sz w:val="22"/>
+          <w:szCs w:val="22"/>
+        </w:rPr>
+        <w:t xml:space="preserve"> Issues </w:t>
+      </w:r>
+      <w:r>
+        <w:rPr>
+          <w:rFonts w:ascii="Arial" w:hAnsi="Arial" w:cs="Arial"/>
+          <w:sz w:val="22"/>
+          <w:szCs w:val="22"/>
+        </w:rPr>
+        <w:t>includ</w:t>
+      </w:r>
+      <w:r>
+        <w:rPr>
+          <w:rFonts w:ascii="Arial" w:hAnsi="Arial" w:cs="Arial"/>
+          <w:sz w:val="22"/>
+          <w:szCs w:val="22"/>
+        </w:rPr>
+        <w:t>e</w:t>
+      </w:r>
+      <w:r>
+        <w:rPr>
+          <w:rFonts w:ascii="Arial" w:hAnsi="Arial" w:cs="Arial"/>
+          <w:sz w:val="22"/>
+          <w:szCs w:val="22"/>
+        </w:rPr>
+        <w:t xml:space="preserve"> site-to-site </w:t>
+      </w:r>
+      <w:r>
+        <w:rPr>
+          <w:rFonts w:ascii="Arial" w:hAnsi="Arial" w:cs="Arial"/>
+          <w:sz w:val="22"/>
+          <w:szCs w:val="22"/>
+        </w:rPr>
+        <w:t xml:space="preserve">IPSec </w:t>
+      </w:r>
+      <w:r>
+        <w:rPr>
+          <w:rFonts w:ascii="Arial" w:hAnsi="Arial" w:cs="Arial"/>
+          <w:sz w:val="22"/>
+          <w:szCs w:val="22"/>
+        </w:rPr>
+        <w:t xml:space="preserve">VPN tunnels </w:t>
+      </w:r>
+      <w:r>
+        <w:rPr>
+          <w:rFonts w:ascii="Arial" w:hAnsi="Arial" w:cs="Arial"/>
+          <w:sz w:val="22"/>
+          <w:szCs w:val="22"/>
+        </w:rPr>
+        <w:t xml:space="preserve">setup or troubleshooting, </w:t>
+      </w:r>
+      <w:r>
+        <w:rPr>
+          <w:rFonts w:ascii="Arial" w:hAnsi="Arial" w:cs="Arial"/>
+          <w:sz w:val="22"/>
+          <w:szCs w:val="22"/>
+        </w:rPr>
+        <w:t xml:space="preserve">SAML sign on integrations, </w:t>
+      </w:r>
+      <w:r>
+        <w:rPr>
+          <w:rFonts w:ascii="Arial" w:hAnsi="Arial" w:cs="Arial"/>
+          <w:sz w:val="22"/>
+          <w:szCs w:val="22"/>
+        </w:rPr>
+        <w:t>wireless network issues</w:t>
+      </w:r>
+      <w:r>
+        <w:rPr>
+          <w:rFonts w:ascii="Arial" w:hAnsi="Arial" w:cs="Arial"/>
+          <w:sz w:val="22"/>
+          <w:szCs w:val="22"/>
+        </w:rPr>
+        <w:t>, and peripheral device configuration.</w:t>
       </w:r>
     </w:p>
     <w:p>
@@ -1014,7 +1190,23 @@
           <w:sz w:val="22"/>
           <w:szCs w:val="22"/>
         </w:rPr>
-        <w:t>Work cross-functionally with other teams to develop and maintain solutions to support patient care, business services, and ensure appropriate use of IT resources across the organization.</w:t>
+        <w:t>Work cross-functionally with other teams to develop and maintain solutions to support patient care, business services,</w:t>
+      </w:r>
+      <w:r>
+        <w:rPr>
+          <w:rFonts w:ascii="Arial" w:hAnsi="Arial" w:cs="Arial"/>
+          <w:sz w:val="22"/>
+          <w:szCs w:val="22"/>
+        </w:rPr>
+        <w:t xml:space="preserve"> security and compliance,</w:t>
+      </w:r>
+      <w:r>
+        <w:rPr>
+          <w:rFonts w:ascii="Arial" w:hAnsi="Arial" w:cs="Arial"/>
+          <w:sz w:val="22"/>
+          <w:szCs w:val="22"/>
+        </w:rPr>
+        <w:t xml:space="preserve"> and ensure appropriate use of IT resources across the organization.</w:t>
       </w:r>
     </w:p>
     <w:p>
@@ -1027,23 +1219,13 @@
           <w:sz w:val="20"/>
         </w:rPr>
       </w:pPr>
-      <w:proofErr w:type="spellStart"/>
       <w:r>
         <w:rPr>
           <w:rFonts w:ascii="Tahoma" w:hAnsi="Tahoma" w:cs="Tahoma"/>
           <w:smallCaps/>
           <w:sz w:val="20"/>
         </w:rPr>
-        <w:t>Betterhealth</w:t>
-      </w:r>
-      <w:proofErr w:type="spellEnd"/>
-      <w:r>
-        <w:rPr>
-          <w:rFonts w:ascii="Tahoma" w:hAnsi="Tahoma" w:cs="Tahoma"/>
-          <w:smallCaps/>
-          <w:sz w:val="20"/>
-        </w:rPr>
-        <w:t xml:space="preserve"> A Planned Parenthood Partnership, Remote,</w:t>
+        <w:t>Betterhealth A Planned Parenthood Partnership, Remote,</w:t>
       </w:r>
       <w:r>
         <w:rPr>
@@ -1297,7 +1479,11 @@
         <w:t xml:space="preserve">k </w:t>
       </w:r>
       <w:r>
-        <w:t>and ensure appropriate use of IT resources. Projects include developing in-house medical image processing software, SFTP data transfer integrations with lab and finance vendors, and</w:t>
+        <w:t xml:space="preserve">and ensure appropriate use of IT resources. Projects include developing in-house medical image </w:t>
+      </w:r>
+      <w:r>
+        <w:lastRenderedPageBreak/>
+        <w:t>processing software, SFTP data transfer integrations with lab and finance vendors, and</w:t>
       </w:r>
       <w:r>
         <w:t xml:space="preserve"> rollout of Atlassian suite for knowledge base and ticket system.</w:t>
@@ -1334,7 +1520,6 @@
         <w:contextualSpacing/>
       </w:pPr>
       <w:r>
-        <w:lastRenderedPageBreak/>
         <w:t>Perform n</w:t>
       </w:r>
       <w:r>
@@ -3166,6 +3351,7 @@
           <w:rFonts w:ascii="Tahoma" w:hAnsi="Tahoma" w:cs="Tahoma"/>
           <w:sz w:val="20"/>
         </w:rPr>
+        <w:lastRenderedPageBreak/>
         <w:t>Coordinated and provided</w:t>
       </w:r>
       <w:r>
@@ -3272,7 +3458,6 @@
           <w:rFonts w:ascii="Tahoma" w:hAnsi="Tahoma" w:cs="Tahoma"/>
           <w:sz w:val="20"/>
         </w:rPr>
-        <w:lastRenderedPageBreak/>
         <w:t>Facilitated the</w:t>
       </w:r>
       <w:r>
@@ -4128,7 +4313,25 @@
             <w:color w:val="000000"/>
             <w:sz w:val="20"/>
           </w:rPr>
-          <w:t>https://star.mit.edu/cluster</w:t>
+          <w:t>https://star.mit.ed</w:t>
+        </w:r>
+        <w:r>
+          <w:rPr>
+            <w:rStyle w:val="Hyperlink"/>
+            <w:rFonts w:ascii="Tahoma" w:hAnsi="Tahoma" w:cs="Tahoma"/>
+            <w:color w:val="000000"/>
+            <w:sz w:val="20"/>
+          </w:rPr>
+          <w:t>u</w:t>
+        </w:r>
+        <w:r>
+          <w:rPr>
+            <w:rStyle w:val="Hyperlink"/>
+            <w:rFonts w:ascii="Tahoma" w:hAnsi="Tahoma" w:cs="Tahoma"/>
+            <w:color w:val="000000"/>
+            <w:sz w:val="20"/>
+          </w:rPr>
+          <w:t>/cluster</w:t>
         </w:r>
       </w:hyperlink>
       <w:r>
@@ -4577,7 +4780,23 @@
           <w:rFonts w:ascii="Tahoma" w:hAnsi="Tahoma" w:cs="Tahoma"/>
           <w:sz w:val="20"/>
         </w:rPr>
-        <w:t>an HA database and memcache solution.</w:t>
+        <w:t xml:space="preserve">an HA database and </w:t>
+      </w:r>
+      <w:proofErr w:type="spellStart"/>
+      <w:r>
+        <w:rPr>
+          <w:rFonts w:ascii="Tahoma" w:hAnsi="Tahoma" w:cs="Tahoma"/>
+          <w:sz w:val="20"/>
+        </w:rPr>
+        <w:t>memcache</w:t>
+      </w:r>
+      <w:proofErr w:type="spellEnd"/>
+      <w:r>
+        <w:rPr>
+          <w:rFonts w:ascii="Tahoma" w:hAnsi="Tahoma" w:cs="Tahoma"/>
+          <w:sz w:val="20"/>
+        </w:rPr>
+        <w:t xml:space="preserve"> solution.</w:t>
       </w:r>
     </w:p>
     <w:p>
@@ -4608,6 +4827,7 @@
           <w:smallCaps/>
           <w:sz w:val="20"/>
         </w:rPr>
+        <w:lastRenderedPageBreak/>
         <w:t>Other</w:t>
       </w:r>
       <w:r>
@@ -4651,7 +4871,25 @@
             <w:color w:val="000000"/>
             <w:sz w:val="20"/>
           </w:rPr>
-          <w:t>http://github.com/macathena/macathena</w:t>
+          <w:t>http://github.com/macathena/macat</w:t>
+        </w:r>
+        <w:r>
+          <w:rPr>
+            <w:rStyle w:val="Hyperlink"/>
+            <w:rFonts w:ascii="Tahoma" w:hAnsi="Tahoma" w:cs="Tahoma"/>
+            <w:color w:val="000000"/>
+            <w:sz w:val="20"/>
+          </w:rPr>
+          <w:t>h</w:t>
+        </w:r>
+        <w:r>
+          <w:rPr>
+            <w:rStyle w:val="Hyperlink"/>
+            <w:rFonts w:ascii="Tahoma" w:hAnsi="Tahoma" w:cs="Tahoma"/>
+            <w:color w:val="000000"/>
+            <w:sz w:val="20"/>
+          </w:rPr>
+          <w:t>ena</w:t>
         </w:r>
       </w:hyperlink>
       <w:r>
@@ -4811,7 +5049,6 @@
           <w:rFonts w:ascii="Tahoma" w:hAnsi="Tahoma" w:cs="Tahoma"/>
           <w:sz w:val="20"/>
         </w:rPr>
-        <w:lastRenderedPageBreak/>
         <w:t>Recent experience with CI/CD pipeline integration with GitHub to autobuild new commits and run regression and unit tests.</w:t>
       </w:r>
     </w:p>

</xml_diff>

<commit_message>
Update BH position bullets
</commit_message>
<xml_diff>
--- a/TThomas Resume.docx
+++ b/TThomas Resume.docx
@@ -955,7 +955,23 @@
           <w:sz w:val="22"/>
           <w:szCs w:val="22"/>
         </w:rPr>
-        <w:t xml:space="preserve">Configure, manage, validate, test, troubleshoot, and maintain AWS Linux and Windows servers, storage, database, and network resources using direct configuration and </w:t>
+        <w:t xml:space="preserve">Configure, manage, validate, test, </w:t>
+      </w:r>
+      <w:r>
+        <w:rPr>
+          <w:rFonts w:ascii="Arial" w:hAnsi="Arial" w:cs="Arial"/>
+          <w:sz w:val="22"/>
+          <w:szCs w:val="22"/>
+        </w:rPr>
+        <w:t xml:space="preserve">document, </w:t>
+      </w:r>
+      <w:r>
+        <w:rPr>
+          <w:rFonts w:ascii="Arial" w:hAnsi="Arial" w:cs="Arial"/>
+          <w:sz w:val="22"/>
+          <w:szCs w:val="22"/>
+        </w:rPr>
+        <w:t xml:space="preserve">troubleshoot, and maintain AWS Linux and Windows servers, storage, database, and network resources using direct configuration and </w:t>
       </w:r>
       <w:r>
         <w:rPr>
@@ -1044,7 +1060,137 @@
           <w:sz w:val="22"/>
           <w:szCs w:val="22"/>
         </w:rPr>
-        <w:t xml:space="preserve">Configure, manage, validate, test, and troubleshoot implementation of new security and compliance tooling in partnership with Information Security Team. Recent experience with Palo Alto Cortex XDR, CASB Cloud Security, and SaaS Security Posture Management. </w:t>
+        <w:t xml:space="preserve">Provide 3rd and 4th tier support to Service Desk and Planned Parenthood affiliates to resolve complex networking and device problems in a multi-region, multi-gigabit-per-second </w:t>
+      </w:r>
+      <w:r>
+        <w:rPr>
+          <w:rFonts w:ascii="Arial" w:hAnsi="Arial" w:cs="Arial"/>
+          <w:sz w:val="22"/>
+          <w:szCs w:val="22"/>
+        </w:rPr>
+        <w:t xml:space="preserve">hybrid </w:t>
+      </w:r>
+      <w:r>
+        <w:rPr>
+          <w:rFonts w:ascii="Arial" w:hAnsi="Arial" w:cs="Arial"/>
+          <w:sz w:val="22"/>
+          <w:szCs w:val="22"/>
+        </w:rPr>
+        <w:t xml:space="preserve">AWS and </w:t>
+      </w:r>
+      <w:proofErr w:type="gramStart"/>
+      <w:r>
+        <w:rPr>
+          <w:rFonts w:ascii="Arial" w:hAnsi="Arial" w:cs="Arial"/>
+          <w:sz w:val="22"/>
+          <w:szCs w:val="22"/>
+        </w:rPr>
+        <w:t>on-premise</w:t>
+      </w:r>
+      <w:proofErr w:type="gramEnd"/>
+      <w:r>
+        <w:rPr>
+          <w:rFonts w:ascii="Arial" w:hAnsi="Arial" w:cs="Arial"/>
+          <w:sz w:val="22"/>
+          <w:szCs w:val="22"/>
+        </w:rPr>
+        <w:t xml:space="preserve"> network environment.</w:t>
+      </w:r>
+      <w:r>
+        <w:rPr>
+          <w:rFonts w:ascii="Arial" w:hAnsi="Arial" w:cs="Arial"/>
+          <w:sz w:val="22"/>
+          <w:szCs w:val="22"/>
+        </w:rPr>
+        <w:t xml:space="preserve"> Issues </w:t>
+      </w:r>
+      <w:r>
+        <w:rPr>
+          <w:rFonts w:ascii="Arial" w:hAnsi="Arial" w:cs="Arial"/>
+          <w:sz w:val="22"/>
+          <w:szCs w:val="22"/>
+        </w:rPr>
+        <w:t>includ</w:t>
+      </w:r>
+      <w:r>
+        <w:rPr>
+          <w:rFonts w:ascii="Arial" w:hAnsi="Arial" w:cs="Arial"/>
+          <w:sz w:val="22"/>
+          <w:szCs w:val="22"/>
+        </w:rPr>
+        <w:t>e</w:t>
+      </w:r>
+      <w:r>
+        <w:rPr>
+          <w:rFonts w:ascii="Arial" w:hAnsi="Arial" w:cs="Arial"/>
+          <w:sz w:val="22"/>
+          <w:szCs w:val="22"/>
+        </w:rPr>
+        <w:t xml:space="preserve"> site-to-site </w:t>
+      </w:r>
+      <w:r>
+        <w:rPr>
+          <w:rFonts w:ascii="Arial" w:hAnsi="Arial" w:cs="Arial"/>
+          <w:sz w:val="22"/>
+          <w:szCs w:val="22"/>
+        </w:rPr>
+        <w:t xml:space="preserve">IPSec </w:t>
+      </w:r>
+      <w:r>
+        <w:rPr>
+          <w:rFonts w:ascii="Arial" w:hAnsi="Arial" w:cs="Arial"/>
+          <w:sz w:val="22"/>
+          <w:szCs w:val="22"/>
+        </w:rPr>
+        <w:t>VPN</w:t>
+      </w:r>
+      <w:r>
+        <w:rPr>
+          <w:rFonts w:ascii="Arial" w:hAnsi="Arial" w:cs="Arial"/>
+          <w:sz w:val="22"/>
+          <w:szCs w:val="22"/>
+        </w:rPr>
+        <w:t xml:space="preserve"> </w:t>
+      </w:r>
+      <w:r>
+        <w:rPr>
+          <w:rFonts w:ascii="Arial" w:hAnsi="Arial" w:cs="Arial"/>
+          <w:sz w:val="22"/>
+          <w:szCs w:val="22"/>
+        </w:rPr>
+        <w:t xml:space="preserve">troubleshooting, </w:t>
+      </w:r>
+      <w:r>
+        <w:rPr>
+          <w:rFonts w:ascii="Arial" w:hAnsi="Arial" w:cs="Arial"/>
+          <w:sz w:val="22"/>
+          <w:szCs w:val="22"/>
+        </w:rPr>
+        <w:t>carrier routing issues</w:t>
+      </w:r>
+      <w:r>
+        <w:rPr>
+          <w:rFonts w:ascii="Arial" w:hAnsi="Arial" w:cs="Arial"/>
+          <w:sz w:val="22"/>
+          <w:szCs w:val="22"/>
+        </w:rPr>
+        <w:t xml:space="preserve">, </w:t>
+      </w:r>
+      <w:r>
+        <w:rPr>
+          <w:rFonts w:ascii="Arial" w:hAnsi="Arial" w:cs="Arial"/>
+          <w:sz w:val="22"/>
+          <w:szCs w:val="22"/>
+        </w:rPr>
+        <w:t>wireless network issues</w:t>
+      </w:r>
+      <w:r>
+        <w:rPr>
+          <w:rFonts w:ascii="Arial" w:hAnsi="Arial" w:cs="Arial"/>
+          <w:sz w:val="22"/>
+          <w:szCs w:val="22"/>
+        </w:rPr>
+        <w:t>, and peripheral device configuration.</w:t>
       </w:r>
     </w:p>
     <w:p>
@@ -1069,119 +1215,7 @@
           <w:sz w:val="22"/>
           <w:szCs w:val="22"/>
         </w:rPr>
-        <w:t xml:space="preserve">Provide 3rd and 4th tier support to Service Desk and Planned Parenthood affiliates to resolve complex networking and device problems in a multi-region, multi-gigabit-per-second </w:t>
-      </w:r>
-      <w:r>
-        <w:rPr>
-          <w:rFonts w:ascii="Arial" w:hAnsi="Arial" w:cs="Arial"/>
-          <w:sz w:val="22"/>
-          <w:szCs w:val="22"/>
-        </w:rPr>
-        <w:t xml:space="preserve">hybrid </w:t>
-      </w:r>
-      <w:r>
-        <w:rPr>
-          <w:rFonts w:ascii="Arial" w:hAnsi="Arial" w:cs="Arial"/>
-          <w:sz w:val="22"/>
-          <w:szCs w:val="22"/>
-        </w:rPr>
-        <w:t xml:space="preserve">AWS and </w:t>
-      </w:r>
-      <w:r>
-        <w:rPr>
-          <w:rFonts w:ascii="Arial" w:hAnsi="Arial" w:cs="Arial"/>
-          <w:sz w:val="22"/>
-          <w:szCs w:val="22"/>
-        </w:rPr>
-        <w:t>on-premise</w:t>
-      </w:r>
-      <w:r>
-        <w:rPr>
-          <w:rFonts w:ascii="Arial" w:hAnsi="Arial" w:cs="Arial"/>
-          <w:sz w:val="22"/>
-          <w:szCs w:val="22"/>
-        </w:rPr>
-        <w:t xml:space="preserve"> network environment.</w:t>
-      </w:r>
-      <w:r>
-        <w:rPr>
-          <w:rFonts w:ascii="Arial" w:hAnsi="Arial" w:cs="Arial"/>
-          <w:sz w:val="22"/>
-          <w:szCs w:val="22"/>
-        </w:rPr>
-        <w:t xml:space="preserve"> Issues </w:t>
-      </w:r>
-      <w:r>
-        <w:rPr>
-          <w:rFonts w:ascii="Arial" w:hAnsi="Arial" w:cs="Arial"/>
-          <w:sz w:val="22"/>
-          <w:szCs w:val="22"/>
-        </w:rPr>
-        <w:t>includ</w:t>
-      </w:r>
-      <w:r>
-        <w:rPr>
-          <w:rFonts w:ascii="Arial" w:hAnsi="Arial" w:cs="Arial"/>
-          <w:sz w:val="22"/>
-          <w:szCs w:val="22"/>
-        </w:rPr>
-        <w:t>e</w:t>
-      </w:r>
-      <w:r>
-        <w:rPr>
-          <w:rFonts w:ascii="Arial" w:hAnsi="Arial" w:cs="Arial"/>
-          <w:sz w:val="22"/>
-          <w:szCs w:val="22"/>
-        </w:rPr>
-        <w:t xml:space="preserve"> site-to-site </w:t>
-      </w:r>
-      <w:r>
-        <w:rPr>
-          <w:rFonts w:ascii="Arial" w:hAnsi="Arial" w:cs="Arial"/>
-          <w:sz w:val="22"/>
-          <w:szCs w:val="22"/>
-        </w:rPr>
-        <w:t xml:space="preserve">IPSec </w:t>
-      </w:r>
-      <w:r>
-        <w:rPr>
-          <w:rFonts w:ascii="Arial" w:hAnsi="Arial" w:cs="Arial"/>
-          <w:sz w:val="22"/>
-          <w:szCs w:val="22"/>
-        </w:rPr>
-        <w:t xml:space="preserve">VPN tunnels </w:t>
-      </w:r>
-      <w:r>
-        <w:rPr>
-          <w:rFonts w:ascii="Arial" w:hAnsi="Arial" w:cs="Arial"/>
-          <w:sz w:val="22"/>
-          <w:szCs w:val="22"/>
-        </w:rPr>
-        <w:t xml:space="preserve">setup or troubleshooting, </w:t>
-      </w:r>
-      <w:r>
-        <w:rPr>
-          <w:rFonts w:ascii="Arial" w:hAnsi="Arial" w:cs="Arial"/>
-          <w:sz w:val="22"/>
-          <w:szCs w:val="22"/>
-        </w:rPr>
-        <w:t xml:space="preserve">SAML sign on integrations, </w:t>
-      </w:r>
-      <w:r>
-        <w:rPr>
-          <w:rFonts w:ascii="Arial" w:hAnsi="Arial" w:cs="Arial"/>
-          <w:sz w:val="22"/>
-          <w:szCs w:val="22"/>
-        </w:rPr>
-        <w:t>wireless network issues</w:t>
-      </w:r>
-      <w:r>
-        <w:rPr>
-          <w:rFonts w:ascii="Arial" w:hAnsi="Arial" w:cs="Arial"/>
-          <w:sz w:val="22"/>
-          <w:szCs w:val="22"/>
-        </w:rPr>
-        <w:t>, and peripheral device configuration.</w:t>
+        <w:t>Responsible for onboarding new vendors and affiliates into the environment, including setting up site-to-site VPN tunnels, creating SAML sign on integrations, user and group management, and peripheral device configuration assistance.</w:t>
       </w:r>
     </w:p>
     <w:p>
@@ -1223,6 +1257,62 @@
           <w:szCs w:val="22"/>
         </w:rPr>
         <w:t xml:space="preserve"> and ensure appropriate use of IT resources across the organization.</w:t>
+      </w:r>
+      <w:r>
+        <w:rPr>
+          <w:rFonts w:ascii="Arial" w:hAnsi="Arial" w:cs="Arial"/>
+          <w:sz w:val="22"/>
+          <w:szCs w:val="22"/>
+        </w:rPr>
+        <w:t xml:space="preserve"> Recent projects include partnership with </w:t>
+      </w:r>
+      <w:r>
+        <w:rPr>
+          <w:rFonts w:ascii="Arial" w:hAnsi="Arial" w:cs="Arial"/>
+          <w:sz w:val="22"/>
+          <w:szCs w:val="22"/>
+        </w:rPr>
+        <w:t xml:space="preserve">Information Security </w:t>
+      </w:r>
+      <w:r>
+        <w:rPr>
+          <w:rFonts w:ascii="Arial" w:hAnsi="Arial" w:cs="Arial"/>
+          <w:sz w:val="22"/>
+          <w:szCs w:val="22"/>
+        </w:rPr>
+        <w:t>team on</w:t>
+      </w:r>
+      <w:r>
+        <w:rPr>
+          <w:rFonts w:ascii="Arial" w:hAnsi="Arial" w:cs="Arial"/>
+          <w:sz w:val="22"/>
+          <w:szCs w:val="22"/>
+        </w:rPr>
+        <w:t xml:space="preserve"> </w:t>
+      </w:r>
+      <w:r>
+        <w:rPr>
+          <w:rFonts w:ascii="Arial" w:hAnsi="Arial" w:cs="Arial"/>
+          <w:sz w:val="22"/>
+          <w:szCs w:val="22"/>
+        </w:rPr>
+        <w:t>rollout of</w:t>
+      </w:r>
+      <w:r>
+        <w:rPr>
+          <w:rFonts w:ascii="Arial" w:hAnsi="Arial" w:cs="Arial"/>
+          <w:sz w:val="22"/>
+          <w:szCs w:val="22"/>
+        </w:rPr>
+        <w:t xml:space="preserve"> Palo Alto Cortex XDR, CASB Cloud Security, and SaaS Security Posture Management</w:t>
+      </w:r>
+      <w:r>
+        <w:rPr>
+          <w:rFonts w:ascii="Arial" w:hAnsi="Arial" w:cs="Arial"/>
+          <w:sz w:val="22"/>
+          <w:szCs w:val="22"/>
+        </w:rPr>
+        <w:t>.</w:t>
       </w:r>
     </w:p>
     <w:p>
@@ -1375,7 +1465,13 @@
         <w:contextualSpacing/>
       </w:pPr>
       <w:r>
-        <w:t xml:space="preserve">Configure, manage, validate, test, troubleshoot, and maintain AWS </w:t>
+        <w:t xml:space="preserve">Configure, manage, validate, test, </w:t>
+      </w:r>
+      <w:r>
+        <w:t xml:space="preserve">document, </w:t>
+      </w:r>
+      <w:r>
+        <w:t xml:space="preserve">troubleshoot, and maintain AWS </w:t>
       </w:r>
       <w:r>
         <w:t>Linux and Windows servers</w:t>
@@ -1489,17 +1585,14 @@
         <w:contextualSpacing/>
       </w:pPr>
       <w:r>
+        <w:lastRenderedPageBreak/>
         <w:t>Work cross-functionally with other teams to develop and maintain solutions to support their wor</w:t>
       </w:r>
       <w:r>
         <w:t xml:space="preserve">k </w:t>
       </w:r>
       <w:r>
-        <w:t xml:space="preserve">and ensure appropriate use of IT resources. Projects include developing in-house medical image </w:t>
-      </w:r>
-      <w:r>
-        <w:lastRenderedPageBreak/>
-        <w:t>processing software, SFTP data transfer integrations with lab and finance vendors, and</w:t>
+        <w:t>and ensure appropriate use of IT resources. Projects include developing in-house medical image processing software, SFTP data transfer integrations with lab and finance vendors, and</w:t>
       </w:r>
       <w:r>
         <w:t xml:space="preserve"> rollout of Atlassian suite for knowledge base and ticket system.</w:t>
@@ -1516,36 +1609,24 @@
         <w:contextualSpacing/>
       </w:pPr>
       <w:r>
-        <w:t xml:space="preserve">Provide technical leadership </w:t>
-      </w:r>
-      <w:r>
-        <w:t>and mentorship to junior IT staff.</w:t>
-      </w:r>
-      <w:r>
-        <w:t xml:space="preserve"> </w:t>
-      </w:r>
-    </w:p>
-    <w:p>
-      <w:pPr>
-        <w:pStyle w:val="ECG1"/>
-        <w:numPr>
-          <w:ilvl w:val="0"/>
-          <w:numId w:val="20"/>
-        </w:numPr>
-        <w:spacing w:before="0" w:after="0" w:line="240" w:lineRule="auto"/>
-        <w:contextualSpacing/>
-      </w:pPr>
-      <w:r>
-        <w:t>Perform n</w:t>
-      </w:r>
-      <w:r>
-        <w:t>etwork diagramming</w:t>
-      </w:r>
-      <w:r>
-        <w:t xml:space="preserve"> </w:t>
-      </w:r>
-      <w:r>
-        <w:t>and documentation of new and existing systems within the environment</w:t>
+        <w:t xml:space="preserve">Mentored junior staff in cloud security principles and </w:t>
+      </w:r>
+      <w:proofErr w:type="spellStart"/>
+      <w:r>
+        <w:t>DevSecOps</w:t>
+      </w:r>
+      <w:proofErr w:type="spellEnd"/>
+      <w:r>
+        <w:t xml:space="preserve"> practices, fostering cross-team collaboration to integrate </w:t>
+      </w:r>
+      <w:r>
+        <w:t xml:space="preserve">engineering and </w:t>
+      </w:r>
+      <w:r>
+        <w:t>security best practices</w:t>
+      </w:r>
+      <w:r>
+        <w:t xml:space="preserve"> throughout the organization.</w:t>
       </w:r>
     </w:p>
     <w:p>
@@ -3320,6 +3401,7 @@
           <w:rFonts w:ascii="Tahoma" w:hAnsi="Tahoma" w:cs="Tahoma"/>
           <w:sz w:val="20"/>
         </w:rPr>
+        <w:lastRenderedPageBreak/>
         <w:t>Delivered tier 2</w:t>
       </w:r>
       <w:r>
@@ -3367,7 +3449,6 @@
           <w:rFonts w:ascii="Tahoma" w:hAnsi="Tahoma" w:cs="Tahoma"/>
           <w:sz w:val="20"/>
         </w:rPr>
-        <w:lastRenderedPageBreak/>
         <w:t>Coordinated and provided</w:t>
       </w:r>
       <w:r>
@@ -4037,8 +4118,45 @@
           <w:rFonts w:ascii="Tahoma" w:hAnsi="Tahoma" w:cs="Tahoma"/>
           <w:sz w:val="20"/>
         </w:rPr>
-        <w:t xml:space="preserve"> base AMIs for generic machines and StarClusters</w:t>
-      </w:r>
+        <w:t xml:space="preserve"> base AMIs for </w:t>
+      </w:r>
+      <w:r>
+        <w:rPr>
+          <w:rFonts w:ascii="Tahoma" w:hAnsi="Tahoma" w:cs="Tahoma"/>
+          <w:sz w:val="20"/>
+        </w:rPr>
+        <w:t>Windows and Linux</w:t>
+      </w:r>
+      <w:r>
+        <w:rPr>
+          <w:rFonts w:ascii="Tahoma" w:hAnsi="Tahoma" w:cs="Tahoma"/>
+          <w:sz w:val="20"/>
+        </w:rPr>
+        <w:t xml:space="preserve"> machines</w:t>
+      </w:r>
+      <w:r>
+        <w:rPr>
+          <w:rFonts w:ascii="Tahoma" w:hAnsi="Tahoma" w:cs="Tahoma"/>
+          <w:sz w:val="20"/>
+        </w:rPr>
+        <w:t>,</w:t>
+      </w:r>
+      <w:r>
+        <w:rPr>
+          <w:rFonts w:ascii="Tahoma" w:hAnsi="Tahoma" w:cs="Tahoma"/>
+          <w:sz w:val="20"/>
+        </w:rPr>
+        <w:t xml:space="preserve"> and </w:t>
+      </w:r>
+      <w:proofErr w:type="spellStart"/>
+      <w:r>
+        <w:rPr>
+          <w:rFonts w:ascii="Tahoma" w:hAnsi="Tahoma" w:cs="Tahoma"/>
+          <w:sz w:val="20"/>
+        </w:rPr>
+        <w:t>StarClusters</w:t>
+      </w:r>
+      <w:proofErr w:type="spellEnd"/>
       <w:r>
         <w:rPr>
           <w:rFonts w:ascii="Tahoma" w:hAnsi="Tahoma" w:cs="Tahoma"/>
@@ -4872,7 +4990,6 @@
           <w:smallCaps/>
           <w:sz w:val="20"/>
         </w:rPr>
-        <w:lastRenderedPageBreak/>
         <w:t>Other</w:t>
       </w:r>
       <w:r>
@@ -9356,7 +9473,6 @@
   <w:style w:type="character" w:default="1" w:styleId="DefaultParagraphFont">
     <w:name w:val="Default Paragraph Font"/>
     <w:uiPriority w:val="1"/>
-    <w:semiHidden/>
     <w:unhideWhenUsed/>
   </w:style>
   <w:style w:type="table" w:default="1" w:styleId="TableNormal">

</xml_diff>

<commit_message>
Refactor CU position bullets for clarity
</commit_message>
<xml_diff>
--- a/TThomas Resume.docx
+++ b/TThomas Resume.docx
@@ -1848,28 +1848,21 @@
           <w:rFonts w:ascii="Tahoma" w:hAnsi="Tahoma" w:cs="Tahoma"/>
           <w:sz w:val="20"/>
         </w:rPr>
-        <w:t>Coordinate</w:t>
-      </w:r>
-      <w:r>
-        <w:rPr>
-          <w:rFonts w:ascii="Tahoma" w:hAnsi="Tahoma" w:cs="Tahoma"/>
-          <w:sz w:val="20"/>
-        </w:rPr>
-        <w:t>d</w:t>
-      </w:r>
-      <w:r>
-        <w:rPr>
-          <w:rFonts w:ascii="Tahoma" w:hAnsi="Tahoma" w:cs="Tahoma"/>
-          <w:sz w:val="20"/>
-        </w:rPr>
-        <w:t xml:space="preserve"> within and across teams to plan and execute ongoing projects. Projects include</w:t>
-      </w:r>
-      <w:r>
-        <w:rPr>
-          <w:rFonts w:ascii="Tahoma" w:hAnsi="Tahoma" w:cs="Tahoma"/>
-          <w:sz w:val="20"/>
-        </w:rPr>
-        <w:t>d</w:t>
+        <w:t xml:space="preserve">Acted as primary maintainer of </w:t>
+      </w:r>
+      <w:r>
+        <w:rPr>
+          <w:rFonts w:ascii="Tahoma" w:hAnsi="Tahoma" w:cs="Tahoma"/>
+          <w:sz w:val="20"/>
+        </w:rPr>
+        <w:t>vario</w:t>
+      </w:r>
+      <w:r>
+        <w:rPr>
+          <w:rFonts w:ascii="Tahoma" w:hAnsi="Tahoma" w:cs="Tahoma"/>
+          <w:sz w:val="20"/>
+        </w:rPr>
+        <w:t>us servers and platforms, such as</w:t>
       </w:r>
       <w:r>
         <w:rPr>
@@ -1883,28 +1876,65 @@
           <w:rFonts w:ascii="Tahoma" w:hAnsi="Tahoma" w:cs="Tahoma"/>
           <w:sz w:val="20"/>
         </w:rPr>
-        <w:t xml:space="preserve">Gitlab </w:t>
-      </w:r>
-      <w:r>
-        <w:rPr>
-          <w:rFonts w:ascii="Tahoma" w:hAnsi="Tahoma" w:cs="Tahoma"/>
-          <w:sz w:val="20"/>
-        </w:rPr>
-        <w:t xml:space="preserve">CI/CD for CAS deployments, </w:t>
-      </w:r>
-      <w:r>
-        <w:rPr>
-          <w:rFonts w:ascii="Tahoma" w:hAnsi="Tahoma" w:cs="Tahoma"/>
-          <w:sz w:val="20"/>
-        </w:rPr>
-        <w:t xml:space="preserve">VMware </w:t>
-      </w:r>
-      <w:r>
-        <w:rPr>
-          <w:rFonts w:ascii="Tahoma" w:hAnsi="Tahoma" w:cs="Tahoma"/>
-          <w:sz w:val="20"/>
-        </w:rPr>
-        <w:t>vSphere</w:t>
+        <w:t xml:space="preserve">CAS </w:t>
+      </w:r>
+      <w:r>
+        <w:rPr>
+          <w:rFonts w:ascii="Tahoma" w:hAnsi="Tahoma" w:cs="Tahoma"/>
+          <w:sz w:val="20"/>
+        </w:rPr>
+        <w:t xml:space="preserve">Single Sign </w:t>
+      </w:r>
+      <w:proofErr w:type="gramStart"/>
+      <w:r>
+        <w:rPr>
+          <w:rFonts w:ascii="Tahoma" w:hAnsi="Tahoma" w:cs="Tahoma"/>
+          <w:sz w:val="20"/>
+        </w:rPr>
+        <w:t>On</w:t>
+      </w:r>
+      <w:proofErr w:type="gramEnd"/>
+      <w:r>
+        <w:rPr>
+          <w:rFonts w:ascii="Tahoma" w:hAnsi="Tahoma" w:cs="Tahoma"/>
+          <w:sz w:val="20"/>
+        </w:rPr>
+        <w:t xml:space="preserve"> System (SSO), </w:t>
+      </w:r>
+      <w:r>
+        <w:rPr>
+          <w:rFonts w:ascii="Tahoma" w:hAnsi="Tahoma" w:cs="Tahoma"/>
+          <w:sz w:val="20"/>
+        </w:rPr>
+        <w:t>Azure DR environment</w:t>
+      </w:r>
+      <w:r>
+        <w:rPr>
+          <w:rFonts w:ascii="Tahoma" w:hAnsi="Tahoma" w:cs="Tahoma"/>
+          <w:sz w:val="20"/>
+        </w:rPr>
+        <w:t xml:space="preserve">, Drupal </w:t>
+      </w:r>
+      <w:r>
+        <w:rPr>
+          <w:rFonts w:ascii="Tahoma" w:hAnsi="Tahoma" w:cs="Tahoma"/>
+          <w:sz w:val="20"/>
+        </w:rPr>
+        <w:t>CMS</w:t>
+      </w:r>
+      <w:r>
+        <w:rPr>
+          <w:rFonts w:ascii="Tahoma" w:hAnsi="Tahoma" w:cs="Tahoma"/>
+          <w:sz w:val="20"/>
+        </w:rPr>
+        <w:t>,</w:t>
+      </w:r>
+      <w:r>
+        <w:rPr>
+          <w:rFonts w:ascii="Tahoma" w:hAnsi="Tahoma" w:cs="Tahoma"/>
+          <w:sz w:val="20"/>
+        </w:rPr>
+        <w:t xml:space="preserve"> VMware vSphere, DHCP,</w:t>
       </w:r>
       <w:r>
         <w:rPr>
@@ -1918,35 +1948,21 @@
           <w:rFonts w:ascii="Tahoma" w:hAnsi="Tahoma" w:cs="Tahoma"/>
           <w:sz w:val="20"/>
         </w:rPr>
-        <w:t>upgrades</w:t>
-      </w:r>
-      <w:r>
-        <w:rPr>
-          <w:rFonts w:ascii="Tahoma" w:hAnsi="Tahoma" w:cs="Tahoma"/>
-          <w:sz w:val="20"/>
-        </w:rPr>
-        <w:t>,</w:t>
-      </w:r>
-      <w:r>
-        <w:rPr>
-          <w:rFonts w:ascii="Tahoma" w:hAnsi="Tahoma" w:cs="Tahoma"/>
-          <w:sz w:val="20"/>
-        </w:rPr>
-        <w:t xml:space="preserve"> </w:t>
-      </w:r>
-      <w:r>
-        <w:rPr>
-          <w:rFonts w:ascii="Tahoma" w:hAnsi="Tahoma" w:cs="Tahoma"/>
-          <w:sz w:val="20"/>
-        </w:rPr>
-        <w:t>SVN to Git Migration</w:t>
-      </w:r>
-      <w:r>
-        <w:rPr>
-          <w:rFonts w:ascii="Tahoma" w:hAnsi="Tahoma" w:cs="Tahoma"/>
-          <w:sz w:val="20"/>
-        </w:rPr>
-        <w:t>, and MediaWiki to Confluence migration</w:t>
+        <w:t xml:space="preserve">Zenoss Monitoring, </w:t>
+      </w:r>
+      <w:r>
+        <w:rPr>
+          <w:rFonts w:ascii="Tahoma" w:hAnsi="Tahoma" w:cs="Tahoma"/>
+          <w:sz w:val="20"/>
+        </w:rPr>
+        <w:t xml:space="preserve">and </w:t>
+      </w:r>
+      <w:r>
+        <w:rPr>
+          <w:rFonts w:ascii="Tahoma" w:hAnsi="Tahoma" w:cs="Tahoma"/>
+          <w:sz w:val="20"/>
+        </w:rPr>
+        <w:t>others</w:t>
       </w:r>
       <w:r>
         <w:rPr>
@@ -1976,7 +1992,7 @@
           <w:rFonts w:ascii="Tahoma" w:hAnsi="Tahoma" w:cs="Tahoma"/>
           <w:sz w:val="20"/>
         </w:rPr>
-        <w:t>Participate</w:t>
+        <w:t>Coordinate</w:t>
       </w:r>
       <w:r>
         <w:rPr>
@@ -1990,28 +2006,14 @@
           <w:rFonts w:ascii="Tahoma" w:hAnsi="Tahoma" w:cs="Tahoma"/>
           <w:sz w:val="20"/>
         </w:rPr>
-        <w:t xml:space="preserve"> in the </w:t>
-      </w:r>
-      <w:r>
-        <w:rPr>
-          <w:rFonts w:ascii="Tahoma" w:hAnsi="Tahoma" w:cs="Tahoma"/>
-          <w:sz w:val="20"/>
-        </w:rPr>
-        <w:t>engineering</w:t>
-      </w:r>
-      <w:r>
-        <w:rPr>
-          <w:rFonts w:ascii="Tahoma" w:hAnsi="Tahoma" w:cs="Tahoma"/>
-          <w:sz w:val="20"/>
-        </w:rPr>
-        <w:t xml:space="preserve"> and evaluation</w:t>
-      </w:r>
-      <w:r>
-        <w:rPr>
-          <w:rFonts w:ascii="Tahoma" w:hAnsi="Tahoma" w:cs="Tahoma"/>
-          <w:sz w:val="20"/>
-        </w:rPr>
-        <w:t xml:space="preserve"> of new installations and upgrades of hardware and software.</w:t>
+        <w:t xml:space="preserve"> within and across teams to plan and execute ongoing projects. Projects include</w:t>
+      </w:r>
+      <w:r>
+        <w:rPr>
+          <w:rFonts w:ascii="Tahoma" w:hAnsi="Tahoma" w:cs="Tahoma"/>
+          <w:sz w:val="20"/>
+        </w:rPr>
+        <w:t>d</w:t>
       </w:r>
       <w:r>
         <w:rPr>
@@ -2025,42 +2027,77 @@
           <w:rFonts w:ascii="Tahoma" w:hAnsi="Tahoma" w:cs="Tahoma"/>
           <w:sz w:val="20"/>
         </w:rPr>
-        <w:t>Projects include</w:t>
-      </w:r>
-      <w:r>
-        <w:rPr>
-          <w:rFonts w:ascii="Tahoma" w:hAnsi="Tahoma" w:cs="Tahoma"/>
-          <w:sz w:val="20"/>
-        </w:rPr>
-        <w:t>d</w:t>
-      </w:r>
-      <w:r>
-        <w:rPr>
-          <w:rFonts w:ascii="Tahoma" w:hAnsi="Tahoma" w:cs="Tahoma"/>
-          <w:sz w:val="20"/>
-        </w:rPr>
-        <w:t xml:space="preserve"> staging server for CAS SSO in Azure, </w:t>
-      </w:r>
-      <w:r>
-        <w:rPr>
-          <w:rFonts w:ascii="Tahoma" w:hAnsi="Tahoma" w:cs="Tahoma"/>
-          <w:sz w:val="20"/>
-        </w:rPr>
-        <w:t xml:space="preserve">deployment of AWS CloudFront for static web assets, </w:t>
-      </w:r>
-      <w:r>
-        <w:rPr>
-          <w:rFonts w:ascii="Tahoma" w:hAnsi="Tahoma" w:cs="Tahoma"/>
-          <w:sz w:val="20"/>
-        </w:rPr>
-        <w:t xml:space="preserve">and </w:t>
-      </w:r>
-      <w:r>
-        <w:rPr>
-          <w:rFonts w:ascii="Tahoma" w:hAnsi="Tahoma" w:cs="Tahoma"/>
-          <w:sz w:val="20"/>
-        </w:rPr>
-        <w:t>vSphere upgrades</w:t>
+        <w:t xml:space="preserve">Gitlab </w:t>
+      </w:r>
+      <w:r>
+        <w:rPr>
+          <w:rFonts w:ascii="Tahoma" w:hAnsi="Tahoma" w:cs="Tahoma"/>
+          <w:sz w:val="20"/>
+        </w:rPr>
+        <w:t xml:space="preserve">CI/CD for CAS deployments, </w:t>
+      </w:r>
+      <w:r>
+        <w:rPr>
+          <w:rFonts w:ascii="Tahoma" w:hAnsi="Tahoma" w:cs="Tahoma"/>
+          <w:sz w:val="20"/>
+        </w:rPr>
+        <w:t xml:space="preserve">additional </w:t>
+      </w:r>
+      <w:r>
+        <w:rPr>
+          <w:rFonts w:ascii="Tahoma" w:hAnsi="Tahoma" w:cs="Tahoma"/>
+          <w:sz w:val="20"/>
+        </w:rPr>
+        <w:t xml:space="preserve">VMware </w:t>
+      </w:r>
+      <w:r>
+        <w:rPr>
+          <w:rFonts w:ascii="Tahoma" w:hAnsi="Tahoma" w:cs="Tahoma"/>
+          <w:sz w:val="20"/>
+        </w:rPr>
+        <w:t>vSphere</w:t>
+      </w:r>
+      <w:r>
+        <w:rPr>
+          <w:rFonts w:ascii="Tahoma" w:hAnsi="Tahoma" w:cs="Tahoma"/>
+          <w:sz w:val="20"/>
+        </w:rPr>
+        <w:t xml:space="preserve"> </w:t>
+      </w:r>
+      <w:r>
+        <w:rPr>
+          <w:rFonts w:ascii="Tahoma" w:hAnsi="Tahoma" w:cs="Tahoma"/>
+          <w:sz w:val="20"/>
+        </w:rPr>
+        <w:t>hosts</w:t>
+      </w:r>
+      <w:r>
+        <w:rPr>
+          <w:rFonts w:ascii="Tahoma" w:hAnsi="Tahoma" w:cs="Tahoma"/>
+          <w:sz w:val="20"/>
+        </w:rPr>
+        <w:t>,</w:t>
+      </w:r>
+      <w:r>
+        <w:rPr>
+          <w:rFonts w:ascii="Tahoma" w:hAnsi="Tahoma" w:cs="Tahoma"/>
+          <w:sz w:val="20"/>
+        </w:rPr>
+        <w:t xml:space="preserve"> </w:t>
+      </w:r>
+      <w:r>
+        <w:rPr>
+          <w:rFonts w:ascii="Tahoma" w:hAnsi="Tahoma" w:cs="Tahoma"/>
+          <w:sz w:val="20"/>
+        </w:rPr>
+        <w:t>SVN to Git Migration</w:t>
+      </w:r>
+      <w:r>
+        <w:rPr>
+          <w:rFonts w:ascii="Tahoma" w:hAnsi="Tahoma" w:cs="Tahoma"/>
+          <w:sz w:val="20"/>
+        </w:rPr>
+        <w:t>, and MediaWiki to Confluence migration</w:t>
       </w:r>
       <w:r>
         <w:rPr>
@@ -2090,7 +2127,42 @@
           <w:rFonts w:ascii="Tahoma" w:hAnsi="Tahoma" w:cs="Tahoma"/>
           <w:sz w:val="20"/>
         </w:rPr>
-        <w:t>Acted as primary maintainer of</w:t>
+        <w:t>Participate</w:t>
+      </w:r>
+      <w:r>
+        <w:rPr>
+          <w:rFonts w:ascii="Tahoma" w:hAnsi="Tahoma" w:cs="Tahoma"/>
+          <w:sz w:val="20"/>
+        </w:rPr>
+        <w:t>d</w:t>
+      </w:r>
+      <w:r>
+        <w:rPr>
+          <w:rFonts w:ascii="Tahoma" w:hAnsi="Tahoma" w:cs="Tahoma"/>
+          <w:sz w:val="20"/>
+        </w:rPr>
+        <w:t xml:space="preserve"> in the </w:t>
+      </w:r>
+      <w:r>
+        <w:rPr>
+          <w:rFonts w:ascii="Tahoma" w:hAnsi="Tahoma" w:cs="Tahoma"/>
+          <w:sz w:val="20"/>
+        </w:rPr>
+        <w:t>engineering</w:t>
+      </w:r>
+      <w:r>
+        <w:rPr>
+          <w:rFonts w:ascii="Tahoma" w:hAnsi="Tahoma" w:cs="Tahoma"/>
+          <w:sz w:val="20"/>
+        </w:rPr>
+        <w:t xml:space="preserve"> and evaluation</w:t>
+      </w:r>
+      <w:r>
+        <w:rPr>
+          <w:rFonts w:ascii="Tahoma" w:hAnsi="Tahoma" w:cs="Tahoma"/>
+          <w:sz w:val="20"/>
+        </w:rPr>
+        <w:t xml:space="preserve"> of new installations and upgrades of hardware and software.</w:t>
       </w:r>
       <w:r>
         <w:rPr>
@@ -2104,70 +2176,28 @@
           <w:rFonts w:ascii="Tahoma" w:hAnsi="Tahoma" w:cs="Tahoma"/>
           <w:sz w:val="20"/>
         </w:rPr>
-        <w:t>vario</w:t>
-      </w:r>
-      <w:r>
-        <w:rPr>
-          <w:rFonts w:ascii="Tahoma" w:hAnsi="Tahoma" w:cs="Tahoma"/>
-          <w:sz w:val="20"/>
-        </w:rPr>
-        <w:t>us web services/servers, such as</w:t>
-      </w:r>
-      <w:r>
-        <w:rPr>
-          <w:rFonts w:ascii="Tahoma" w:hAnsi="Tahoma" w:cs="Tahoma"/>
-          <w:sz w:val="20"/>
-        </w:rPr>
-        <w:t xml:space="preserve"> </w:t>
-      </w:r>
-      <w:r>
-        <w:rPr>
-          <w:rFonts w:ascii="Tahoma" w:hAnsi="Tahoma" w:cs="Tahoma"/>
-          <w:sz w:val="20"/>
-        </w:rPr>
-        <w:t xml:space="preserve">CAS </w:t>
-      </w:r>
-      <w:r>
-        <w:rPr>
-          <w:rFonts w:ascii="Tahoma" w:hAnsi="Tahoma" w:cs="Tahoma"/>
-          <w:sz w:val="20"/>
-        </w:rPr>
-        <w:t xml:space="preserve">Single Sign On System (SSO), </w:t>
-      </w:r>
-      <w:r>
-        <w:rPr>
-          <w:rFonts w:ascii="Tahoma" w:hAnsi="Tahoma" w:cs="Tahoma"/>
-          <w:sz w:val="20"/>
-        </w:rPr>
-        <w:t>Azure DR environment</w:t>
-      </w:r>
-      <w:r>
-        <w:rPr>
-          <w:rFonts w:ascii="Tahoma" w:hAnsi="Tahoma" w:cs="Tahoma"/>
-          <w:sz w:val="20"/>
-        </w:rPr>
-        <w:t>, Drupal Systems,</w:t>
-      </w:r>
-      <w:r>
-        <w:rPr>
-          <w:rFonts w:ascii="Tahoma" w:hAnsi="Tahoma" w:cs="Tahoma"/>
-          <w:sz w:val="20"/>
-        </w:rPr>
-        <w:t xml:space="preserve"> VMware vSphere, DHCP,</w:t>
-      </w:r>
-      <w:r>
-        <w:rPr>
-          <w:rFonts w:ascii="Tahoma" w:hAnsi="Tahoma" w:cs="Tahoma"/>
-          <w:sz w:val="20"/>
-        </w:rPr>
-        <w:t xml:space="preserve"> </w:t>
-      </w:r>
-      <w:r>
-        <w:rPr>
-          <w:rFonts w:ascii="Tahoma" w:hAnsi="Tahoma" w:cs="Tahoma"/>
-          <w:sz w:val="20"/>
-        </w:rPr>
-        <w:t xml:space="preserve">Zenoss Monitoring, </w:t>
+        <w:t>Projects include</w:t>
+      </w:r>
+      <w:r>
+        <w:rPr>
+          <w:rFonts w:ascii="Tahoma" w:hAnsi="Tahoma" w:cs="Tahoma"/>
+          <w:sz w:val="20"/>
+        </w:rPr>
+        <w:t>d</w:t>
+      </w:r>
+      <w:r>
+        <w:rPr>
+          <w:rFonts w:ascii="Tahoma" w:hAnsi="Tahoma" w:cs="Tahoma"/>
+          <w:sz w:val="20"/>
+        </w:rPr>
+        <w:t xml:space="preserve"> staging server for CAS SSO in Azure, </w:t>
+      </w:r>
+      <w:r>
+        <w:rPr>
+          <w:rFonts w:ascii="Tahoma" w:hAnsi="Tahoma" w:cs="Tahoma"/>
+          <w:sz w:val="20"/>
+        </w:rPr>
+        <w:t xml:space="preserve">deployment of AWS CloudFront for static web assets, </w:t>
       </w:r>
       <w:r>
         <w:rPr>
@@ -2181,7 +2211,21 @@
           <w:rFonts w:ascii="Tahoma" w:hAnsi="Tahoma" w:cs="Tahoma"/>
           <w:sz w:val="20"/>
         </w:rPr>
-        <w:t>others</w:t>
+        <w:t xml:space="preserve">vSphere </w:t>
+      </w:r>
+      <w:r>
+        <w:rPr>
+          <w:rFonts w:ascii="Tahoma" w:hAnsi="Tahoma" w:cs="Tahoma"/>
+          <w:sz w:val="20"/>
+        </w:rPr>
+        <w:t xml:space="preserve">and vCenter </w:t>
+      </w:r>
+      <w:r>
+        <w:rPr>
+          <w:rFonts w:ascii="Tahoma" w:hAnsi="Tahoma" w:cs="Tahoma"/>
+          <w:sz w:val="20"/>
+        </w:rPr>
+        <w:t>upgrades</w:t>
       </w:r>
       <w:r>
         <w:rPr>
@@ -2232,7 +2276,42 @@
           <w:rFonts w:ascii="Tahoma" w:hAnsi="Tahoma" w:cs="Tahoma"/>
           <w:sz w:val="20"/>
         </w:rPr>
-        <w:t>Recently setup a code approval process in GitLab after the SVN to Git Migration of the Business School's Puppet code.</w:t>
+        <w:t>S</w:t>
+      </w:r>
+      <w:r>
+        <w:rPr>
+          <w:rFonts w:ascii="Tahoma" w:hAnsi="Tahoma" w:cs="Tahoma"/>
+          <w:sz w:val="20"/>
+        </w:rPr>
+        <w:t xml:space="preserve">etup </w:t>
+      </w:r>
+      <w:r>
+        <w:rPr>
+          <w:rFonts w:ascii="Tahoma" w:hAnsi="Tahoma" w:cs="Tahoma"/>
+          <w:sz w:val="20"/>
+        </w:rPr>
+        <w:t xml:space="preserve">of </w:t>
+      </w:r>
+      <w:r>
+        <w:rPr>
+          <w:rFonts w:ascii="Tahoma" w:hAnsi="Tahoma" w:cs="Tahoma"/>
+          <w:sz w:val="20"/>
+        </w:rPr>
+        <w:t xml:space="preserve">a code approval process in GitLab </w:t>
+      </w:r>
+      <w:r>
+        <w:rPr>
+          <w:rFonts w:ascii="Tahoma" w:hAnsi="Tahoma" w:cs="Tahoma"/>
+          <w:sz w:val="20"/>
+        </w:rPr>
+        <w:t xml:space="preserve">for </w:t>
+      </w:r>
+      <w:r>
+        <w:rPr>
+          <w:rFonts w:ascii="Tahoma" w:hAnsi="Tahoma" w:cs="Tahoma"/>
+          <w:sz w:val="20"/>
+        </w:rPr>
+        <w:t>all changes.</w:t>
       </w:r>
     </w:p>
     <w:p>
@@ -2284,7 +2363,35 @@
           <w:rFonts w:ascii="Tahoma" w:hAnsi="Tahoma" w:cs="Tahoma"/>
           <w:sz w:val="20"/>
         </w:rPr>
-        <w:t xml:space="preserve"> tier support to the Client Support Group to resolve complex problems.</w:t>
+        <w:t xml:space="preserve"> tier support to the Client Support Group to resolve complex</w:t>
+      </w:r>
+      <w:r>
+        <w:rPr>
+          <w:rFonts w:ascii="Tahoma" w:hAnsi="Tahoma" w:cs="Tahoma"/>
+          <w:sz w:val="20"/>
+        </w:rPr>
+        <w:t xml:space="preserve"> end user</w:t>
+      </w:r>
+      <w:r>
+        <w:rPr>
+          <w:rFonts w:ascii="Tahoma" w:hAnsi="Tahoma" w:cs="Tahoma"/>
+          <w:sz w:val="20"/>
+        </w:rPr>
+        <w:t xml:space="preserve"> </w:t>
+      </w:r>
+      <w:r>
+        <w:rPr>
+          <w:rFonts w:ascii="Tahoma" w:hAnsi="Tahoma" w:cs="Tahoma"/>
+          <w:sz w:val="20"/>
+        </w:rPr>
+        <w:t>issues</w:t>
+      </w:r>
+      <w:r>
+        <w:rPr>
+          <w:rFonts w:ascii="Tahoma" w:hAnsi="Tahoma" w:cs="Tahoma"/>
+          <w:sz w:val="20"/>
+        </w:rPr>
+        <w:t>.</w:t>
       </w:r>
     </w:p>
     <w:p>
@@ -2377,21 +2484,77 @@
           <w:rFonts w:ascii="Tahoma" w:hAnsi="Tahoma" w:cs="Tahoma"/>
           <w:sz w:val="20"/>
         </w:rPr>
-        <w:t xml:space="preserve">Access and Data Center network refresh to CUIT, and integration of IDM functions </w:t>
-      </w:r>
-      <w:r>
-        <w:rPr>
-          <w:rFonts w:ascii="Tahoma" w:hAnsi="Tahoma" w:cs="Tahoma"/>
-          <w:sz w:val="20"/>
-        </w:rPr>
-        <w:t xml:space="preserve">central Columbia University and Business School AD and IDM systems </w:t>
-      </w:r>
-      <w:r>
-        <w:rPr>
-          <w:rFonts w:ascii="Tahoma" w:hAnsi="Tahoma" w:cs="Tahoma"/>
-          <w:sz w:val="20"/>
-        </w:rPr>
-        <w:t>AD and IDM systems.</w:t>
+        <w:t xml:space="preserve">Access and Data Center network </w:t>
+      </w:r>
+      <w:r>
+        <w:rPr>
+          <w:rFonts w:ascii="Tahoma" w:hAnsi="Tahoma" w:cs="Tahoma"/>
+          <w:sz w:val="20"/>
+        </w:rPr>
+        <w:t>re-architecture</w:t>
+      </w:r>
+      <w:r>
+        <w:rPr>
+          <w:rFonts w:ascii="Tahoma" w:hAnsi="Tahoma" w:cs="Tahoma"/>
+          <w:sz w:val="20"/>
+        </w:rPr>
+        <w:t xml:space="preserve">, and integration of IDM functions </w:t>
+      </w:r>
+      <w:r>
+        <w:rPr>
+          <w:rFonts w:ascii="Tahoma" w:hAnsi="Tahoma" w:cs="Tahoma"/>
+          <w:sz w:val="20"/>
+        </w:rPr>
+        <w:t>between</w:t>
+      </w:r>
+      <w:r>
+        <w:rPr>
+          <w:rFonts w:ascii="Tahoma" w:hAnsi="Tahoma" w:cs="Tahoma"/>
+          <w:sz w:val="20"/>
+        </w:rPr>
+        <w:t xml:space="preserve"> </w:t>
+      </w:r>
+      <w:r>
+        <w:rPr>
+          <w:rFonts w:ascii="Tahoma" w:hAnsi="Tahoma" w:cs="Tahoma"/>
+          <w:sz w:val="20"/>
+        </w:rPr>
+        <w:t>central Columbia University and Business School AD</w:t>
+      </w:r>
+      <w:r>
+        <w:rPr>
+          <w:rFonts w:ascii="Tahoma" w:hAnsi="Tahoma" w:cs="Tahoma"/>
+          <w:sz w:val="20"/>
+        </w:rPr>
+        <w:t>, HRMS,</w:t>
+      </w:r>
+      <w:r>
+        <w:rPr>
+          <w:rFonts w:ascii="Tahoma" w:hAnsi="Tahoma" w:cs="Tahoma"/>
+          <w:sz w:val="20"/>
+        </w:rPr>
+        <w:t xml:space="preserve"> and </w:t>
+      </w:r>
+      <w:r>
+        <w:rPr>
+          <w:rFonts w:ascii="Tahoma" w:hAnsi="Tahoma" w:cs="Tahoma"/>
+          <w:sz w:val="20"/>
+        </w:rPr>
+        <w:t>SSO</w:t>
+      </w:r>
+      <w:r>
+        <w:rPr>
+          <w:rFonts w:ascii="Tahoma" w:hAnsi="Tahoma" w:cs="Tahoma"/>
+          <w:sz w:val="20"/>
+        </w:rPr>
+        <w:t xml:space="preserve"> systems</w:t>
+      </w:r>
+      <w:r>
+        <w:rPr>
+          <w:rFonts w:ascii="Tahoma" w:hAnsi="Tahoma" w:cs="Tahoma"/>
+          <w:sz w:val="20"/>
+        </w:rPr>
+        <w:t>.</w:t>
       </w:r>
     </w:p>
     <w:p>

</xml_diff>

<commit_message>
Add SaaS maagement at PP
</commit_message>
<xml_diff>
--- a/TThomas Resume.docx
+++ b/TThomas Resume.docx
@@ -1215,7 +1215,23 @@
           <w:sz w:val="22"/>
           <w:szCs w:val="22"/>
         </w:rPr>
-        <w:t>Responsible for onboarding new vendors and affiliates into the environment, including setting up site-to-site VPN tunnels, creating SAML sign on integrations, user and group management, and peripheral device configuration assistance.</w:t>
+        <w:t xml:space="preserve">Responsible for onboarding new vendors and affiliates into the environment, including setting up site-to-site VPN tunnels, creating SAML sign on integrations, </w:t>
+      </w:r>
+      <w:r>
+        <w:rPr>
+          <w:rFonts w:ascii="Arial" w:hAnsi="Arial" w:cs="Arial"/>
+          <w:sz w:val="22"/>
+          <w:szCs w:val="22"/>
+        </w:rPr>
+        <w:t xml:space="preserve">SaaS implementation and management, </w:t>
+      </w:r>
+      <w:r>
+        <w:rPr>
+          <w:rFonts w:ascii="Arial" w:hAnsi="Arial" w:cs="Arial"/>
+          <w:sz w:val="22"/>
+          <w:szCs w:val="22"/>
+        </w:rPr>
+        <w:t>user and group management, and peripheral device configuration assistance.</w:t>
       </w:r>
     </w:p>
     <w:p>
@@ -1571,7 +1587,13 @@
         <w:t>Responsible for onboarding new vendors and affiliates into the environment</w:t>
       </w:r>
       <w:r>
-        <w:t>, including setting up site-to-site VPN tunnels, creating SAML sign on integrations, user and group management, and peripheral device configuration assistance.</w:t>
+        <w:t xml:space="preserve">, including setting up site-to-site VPN tunnels, creating SAML sign on integrations, </w:t>
+      </w:r>
+      <w:r>
+        <w:t xml:space="preserve">SaaS implementation and management, </w:t>
+      </w:r>
+      <w:r>
+        <w:t>user and group management, and peripheral device configuration assistance.</w:t>
       </w:r>
     </w:p>
     <w:p>

</xml_diff>

<commit_message>
Refactor GNS position and add rebranded name
</commit_message>
<xml_diff>
--- a/TThomas Resume.docx
+++ b/TThomas Resume.docx
@@ -1078,7 +1078,6 @@
         </w:rPr>
         <w:t xml:space="preserve">AWS and </w:t>
       </w:r>
-      <w:proofErr w:type="gramStart"/>
       <w:r>
         <w:rPr>
           <w:rFonts w:ascii="Arial" w:hAnsi="Arial" w:cs="Arial"/>
@@ -1087,7 +1086,6 @@
         </w:rPr>
         <w:t>on-premise</w:t>
       </w:r>
-      <w:proofErr w:type="gramEnd"/>
       <w:r>
         <w:rPr>
           <w:rFonts w:ascii="Arial" w:hAnsi="Arial" w:cs="Arial"/>
@@ -2675,29 +2673,95 @@
         <w:contextualSpacing w:val="0"/>
         <w:rPr>
           <w:rFonts w:ascii="Tahoma" w:hAnsi="Tahoma" w:cs="Tahoma"/>
-          <w:sz w:val="20"/>
-        </w:rPr>
-      </w:pPr>
-      <w:r>
-        <w:rPr>
-          <w:rFonts w:ascii="Tahoma" w:hAnsi="Tahoma" w:cs="Tahoma"/>
-          <w:sz w:val="20"/>
-        </w:rPr>
-        <w:t>Explain</w:t>
-      </w:r>
-      <w:r>
-        <w:rPr>
-          <w:rFonts w:ascii="Tahoma" w:hAnsi="Tahoma" w:cs="Tahoma"/>
-          <w:sz w:val="20"/>
-        </w:rPr>
-        <w:t>ed</w:t>
-      </w:r>
-      <w:r>
-        <w:rPr>
-          <w:rFonts w:ascii="Tahoma" w:hAnsi="Tahoma" w:cs="Tahoma"/>
-          <w:sz w:val="20"/>
-        </w:rPr>
-        <w:t xml:space="preserve"> issues and their resolution to users at all company l</w:t>
+          <w:color w:val="auto"/>
+          <w:sz w:val="20"/>
+        </w:rPr>
+      </w:pPr>
+      <w:r>
+        <w:rPr>
+          <w:rFonts w:ascii="Tahoma" w:hAnsi="Tahoma" w:cs="Tahoma"/>
+          <w:sz w:val="20"/>
+        </w:rPr>
+        <w:t>Worked to t</w:t>
+      </w:r>
+      <w:r>
+        <w:rPr>
+          <w:rFonts w:ascii="Tahoma" w:hAnsi="Tahoma" w:cs="Tahoma"/>
+          <w:sz w:val="20"/>
+        </w:rPr>
+        <w:t>roubleshoot client</w:t>
+      </w:r>
+      <w:r>
+        <w:rPr>
+          <w:rFonts w:ascii="Tahoma" w:hAnsi="Tahoma" w:cs="Tahoma"/>
+          <w:sz w:val="20"/>
+        </w:rPr>
+        <w:t>- and server-</w:t>
+      </w:r>
+      <w:r>
+        <w:rPr>
+          <w:rFonts w:ascii="Tahoma" w:hAnsi="Tahoma" w:cs="Tahoma"/>
+          <w:sz w:val="20"/>
+        </w:rPr>
+        <w:t xml:space="preserve">side software </w:t>
+      </w:r>
+      <w:r>
+        <w:rPr>
+          <w:rFonts w:ascii="Tahoma" w:hAnsi="Tahoma" w:cs="Tahoma"/>
+          <w:sz w:val="20"/>
+        </w:rPr>
+        <w:t>and hardware issues; p</w:t>
+      </w:r>
+      <w:r>
+        <w:rPr>
+          <w:rFonts w:ascii="Tahoma" w:hAnsi="Tahoma" w:cs="Tahoma"/>
+          <w:sz w:val="20"/>
+        </w:rPr>
+        <w:t xml:space="preserve">rovide </w:t>
+      </w:r>
+      <w:r>
+        <w:rPr>
+          <w:rFonts w:ascii="Tahoma" w:hAnsi="Tahoma" w:cs="Tahoma"/>
+          <w:sz w:val="20"/>
+        </w:rPr>
+        <w:t xml:space="preserve">explanations and </w:t>
+      </w:r>
+      <w:r>
+        <w:rPr>
+          <w:rFonts w:ascii="Tahoma" w:hAnsi="Tahoma" w:cs="Tahoma"/>
+          <w:sz w:val="20"/>
+        </w:rPr>
+        <w:t>resolutions to end users</w:t>
+      </w:r>
+      <w:r>
+        <w:rPr>
+          <w:rFonts w:ascii="Tahoma" w:hAnsi="Tahoma" w:cs="Tahoma"/>
+          <w:sz w:val="20"/>
+        </w:rPr>
+        <w:t xml:space="preserve"> </w:t>
+      </w:r>
+      <w:r>
+        <w:rPr>
+          <w:rFonts w:ascii="Tahoma" w:hAnsi="Tahoma" w:cs="Tahoma"/>
+          <w:color w:val="auto"/>
+          <w:sz w:val="20"/>
+        </w:rPr>
+        <w:t>virtually/in-person</w:t>
+      </w:r>
+      <w:r>
+        <w:rPr>
+          <w:rFonts w:ascii="Tahoma" w:hAnsi="Tahoma" w:cs="Tahoma"/>
+          <w:color w:val="auto"/>
+          <w:sz w:val="20"/>
+        </w:rPr>
+        <w:t xml:space="preserve"> </w:t>
+      </w:r>
+      <w:r>
+        <w:rPr>
+          <w:rFonts w:ascii="Tahoma" w:hAnsi="Tahoma" w:cs="Tahoma"/>
+          <w:sz w:val="20"/>
+        </w:rPr>
+        <w:t>to users at all company l</w:t>
       </w:r>
       <w:r>
         <w:rPr>
@@ -2711,7 +2775,39 @@
           <w:rFonts w:ascii="Tahoma" w:hAnsi="Tahoma" w:cs="Tahoma"/>
           <w:sz w:val="20"/>
         </w:rPr>
-        <w:t>xecutives.</w:t>
+        <w:t>xecutives</w:t>
+      </w:r>
+      <w:r>
+        <w:rPr>
+          <w:rFonts w:ascii="Tahoma" w:hAnsi="Tahoma" w:cs="Tahoma"/>
+          <w:color w:val="auto"/>
+          <w:sz w:val="20"/>
+        </w:rPr>
+        <w:t xml:space="preserve">; </w:t>
+      </w:r>
+      <w:r>
+        <w:rPr>
+          <w:rFonts w:ascii="Tahoma" w:hAnsi="Tahoma" w:cs="Tahoma"/>
+          <w:color w:val="auto"/>
+          <w:sz w:val="20"/>
+        </w:rPr>
+        <w:t>Served as an escalation point for</w:t>
+      </w:r>
+      <w:r>
+        <w:rPr>
+          <w:rFonts w:ascii="Tahoma" w:hAnsi="Tahoma" w:cs="Tahoma"/>
+          <w:color w:val="auto"/>
+          <w:sz w:val="20"/>
+        </w:rPr>
+        <w:t xml:space="preserve"> Junior IT Support Specialist with end-user incident resolution</w:t>
+      </w:r>
+      <w:r>
+        <w:rPr>
+          <w:rFonts w:ascii="Tahoma" w:hAnsi="Tahoma" w:cs="Tahoma"/>
+          <w:color w:val="auto"/>
+          <w:sz w:val="20"/>
+        </w:rPr>
+        <w:t>.</w:t>
       </w:r>
     </w:p>
     <w:p>
@@ -2736,59 +2832,10 @@
       <w:r>
         <w:rPr>
           <w:rFonts w:ascii="Tahoma" w:hAnsi="Tahoma" w:cs="Tahoma"/>
-          <w:sz w:val="20"/>
-        </w:rPr>
-        <w:t>Worked to t</w:t>
-      </w:r>
-      <w:r>
-        <w:rPr>
-          <w:rFonts w:ascii="Tahoma" w:hAnsi="Tahoma" w:cs="Tahoma"/>
-          <w:sz w:val="20"/>
-        </w:rPr>
-        <w:t>roubleshoot client</w:t>
-      </w:r>
-      <w:r>
-        <w:rPr>
-          <w:rFonts w:ascii="Tahoma" w:hAnsi="Tahoma" w:cs="Tahoma"/>
-          <w:sz w:val="20"/>
-        </w:rPr>
-        <w:t>- and server-</w:t>
-      </w:r>
-      <w:r>
-        <w:rPr>
-          <w:rFonts w:ascii="Tahoma" w:hAnsi="Tahoma" w:cs="Tahoma"/>
-          <w:sz w:val="20"/>
-        </w:rPr>
-        <w:t xml:space="preserve">side software </w:t>
-      </w:r>
-      <w:r>
-        <w:rPr>
-          <w:rFonts w:ascii="Tahoma" w:hAnsi="Tahoma" w:cs="Tahoma"/>
-          <w:sz w:val="20"/>
-        </w:rPr>
-        <w:t>and hardware issues; p</w:t>
-      </w:r>
-      <w:r>
-        <w:rPr>
-          <w:rFonts w:ascii="Tahoma" w:hAnsi="Tahoma" w:cs="Tahoma"/>
-          <w:sz w:val="20"/>
-        </w:rPr>
-        <w:t>rovide resolutions to end users</w:t>
-      </w:r>
-      <w:r>
-        <w:rPr>
-          <w:rFonts w:ascii="Tahoma" w:hAnsi="Tahoma" w:cs="Tahoma"/>
-          <w:sz w:val="20"/>
-        </w:rPr>
-        <w:t xml:space="preserve"> </w:t>
-      </w:r>
-      <w:r>
-        <w:rPr>
-          <w:rFonts w:ascii="Tahoma" w:hAnsi="Tahoma" w:cs="Tahoma"/>
           <w:color w:val="auto"/>
           <w:sz w:val="20"/>
         </w:rPr>
-        <w:t xml:space="preserve">virtually/in-person; </w:t>
+        <w:t>Install</w:t>
       </w:r>
       <w:r>
         <w:rPr>
@@ -2796,7 +2843,7 @@
           <w:color w:val="auto"/>
           <w:sz w:val="20"/>
         </w:rPr>
-        <w:t>Served as an escalation point for</w:t>
+        <w:t>ed</w:t>
       </w:r>
       <w:r>
         <w:rPr>
@@ -2804,7 +2851,7 @@
           <w:color w:val="auto"/>
           <w:sz w:val="20"/>
         </w:rPr>
-        <w:t xml:space="preserve"> Junior IT Support Specialist with end-user incident resolution</w:t>
+        <w:t xml:space="preserve"> and deploy</w:t>
       </w:r>
       <w:r>
         <w:rPr>
@@ -2812,135 +2859,65 @@
           <w:color w:val="auto"/>
           <w:sz w:val="20"/>
         </w:rPr>
-        <w:t>.</w:t>
-      </w:r>
-    </w:p>
-    <w:p>
-      <w:pPr>
-        <w:pStyle w:val="ListParagraph"/>
-        <w:numPr>
-          <w:ilvl w:val="0"/>
-          <w:numId w:val="5"/>
-        </w:numPr>
-        <w:tabs>
-          <w:tab w:val="left" w:pos="900"/>
-        </w:tabs>
-        <w:spacing w:after="0"/>
-        <w:ind w:left="900"/>
-        <w:contextualSpacing w:val="0"/>
+        <w:t>ed</w:t>
+      </w:r>
+      <w:r>
         <w:rPr>
           <w:rFonts w:ascii="Tahoma" w:hAnsi="Tahoma" w:cs="Tahoma"/>
           <w:color w:val="auto"/>
           <w:sz w:val="20"/>
         </w:rPr>
-      </w:pPr>
+        <w:t xml:space="preserve"> new AWS-based servers utilizing EC2, S3, Glacier, VPC, RDS, and Redshift</w:t>
+      </w:r>
       <w:r>
         <w:rPr>
           <w:rFonts w:ascii="Tahoma" w:hAnsi="Tahoma" w:cs="Tahoma"/>
           <w:color w:val="auto"/>
           <w:sz w:val="20"/>
         </w:rPr>
-        <w:t>Install</w:t>
-      </w:r>
-      <w:r>
-        <w:rPr>
-          <w:rFonts w:ascii="Tahoma" w:hAnsi="Tahoma" w:cs="Tahoma"/>
-          <w:color w:val="auto"/>
-          <w:sz w:val="20"/>
-        </w:rPr>
-        <w:t>ed</w:t>
-      </w:r>
-      <w:r>
-        <w:rPr>
-          <w:rFonts w:ascii="Tahoma" w:hAnsi="Tahoma" w:cs="Tahoma"/>
-          <w:color w:val="auto"/>
-          <w:sz w:val="20"/>
-        </w:rPr>
-        <w:t xml:space="preserve"> and deploy</w:t>
-      </w:r>
-      <w:r>
-        <w:rPr>
-          <w:rFonts w:ascii="Tahoma" w:hAnsi="Tahoma" w:cs="Tahoma"/>
-          <w:color w:val="auto"/>
-          <w:sz w:val="20"/>
-        </w:rPr>
-        <w:t>ed</w:t>
-      </w:r>
-      <w:r>
-        <w:rPr>
-          <w:rFonts w:ascii="Tahoma" w:hAnsi="Tahoma" w:cs="Tahoma"/>
-          <w:color w:val="auto"/>
-          <w:sz w:val="20"/>
-        </w:rPr>
-        <w:t xml:space="preserve"> new AWS-based servers utilizing EC2, S3, Glacier, VPC, RDS, and Redshift.</w:t>
-      </w:r>
-    </w:p>
-    <w:p>
-      <w:pPr>
-        <w:pStyle w:val="ListParagraph"/>
-        <w:numPr>
-          <w:ilvl w:val="0"/>
-          <w:numId w:val="5"/>
-        </w:numPr>
-        <w:tabs>
-          <w:tab w:val="left" w:pos="900"/>
-        </w:tabs>
-        <w:spacing w:after="0"/>
-        <w:ind w:left="900"/>
-        <w:contextualSpacing w:val="0"/>
-        <w:rPr>
-          <w:rFonts w:ascii="Tahoma" w:hAnsi="Tahoma" w:cs="Tahoma"/>
-          <w:color w:val="auto"/>
-          <w:sz w:val="20"/>
-        </w:rPr>
-      </w:pPr>
-      <w:r>
-        <w:rPr>
-          <w:rFonts w:ascii="Tahoma" w:hAnsi="Tahoma" w:cs="Tahoma"/>
-          <w:color w:val="auto"/>
-          <w:sz w:val="20"/>
-        </w:rPr>
-        <w:t>Install</w:t>
-      </w:r>
-      <w:r>
-        <w:rPr>
-          <w:rFonts w:ascii="Tahoma" w:hAnsi="Tahoma" w:cs="Tahoma"/>
-          <w:color w:val="auto"/>
-          <w:sz w:val="20"/>
-        </w:rPr>
-        <w:t>ed</w:t>
-      </w:r>
-      <w:r>
-        <w:rPr>
-          <w:rFonts w:ascii="Tahoma" w:hAnsi="Tahoma" w:cs="Tahoma"/>
-          <w:color w:val="auto"/>
-          <w:sz w:val="20"/>
-        </w:rPr>
-        <w:t xml:space="preserve"> and configure</w:t>
-      </w:r>
-      <w:r>
-        <w:rPr>
-          <w:rFonts w:ascii="Tahoma" w:hAnsi="Tahoma" w:cs="Tahoma"/>
-          <w:color w:val="auto"/>
-          <w:sz w:val="20"/>
-        </w:rPr>
-        <w:t>d software on AWS,</w:t>
-      </w:r>
-      <w:r>
-        <w:rPr>
-          <w:rFonts w:ascii="Tahoma" w:hAnsi="Tahoma" w:cs="Tahoma"/>
-          <w:color w:val="auto"/>
-          <w:sz w:val="20"/>
-        </w:rPr>
-        <w:t xml:space="preserve"> VMware virtualized, and local </w:t>
-      </w:r>
-      <w:r>
-        <w:rPr>
-          <w:rFonts w:ascii="Tahoma" w:hAnsi="Tahoma" w:cs="Tahoma"/>
-          <w:color w:val="auto"/>
-          <w:sz w:val="20"/>
-        </w:rPr>
-        <w:t>Linux servers, including Apache, Tomcat, SSL certificates, Java, and Docker.</w:t>
+        <w:t xml:space="preserve">; </w:t>
+      </w:r>
+      <w:r>
+        <w:rPr>
+          <w:rFonts w:ascii="Tahoma" w:hAnsi="Tahoma" w:cs="Tahoma"/>
+          <w:sz w:val="20"/>
+        </w:rPr>
+        <w:t>VMware virtualized</w:t>
+      </w:r>
+      <w:r>
+        <w:rPr>
+          <w:rFonts w:ascii="Tahoma" w:hAnsi="Tahoma" w:cs="Tahoma"/>
+          <w:sz w:val="20"/>
+        </w:rPr>
+        <w:t xml:space="preserve">; </w:t>
+      </w:r>
+      <w:r>
+        <w:rPr>
+          <w:rFonts w:ascii="Tahoma" w:hAnsi="Tahoma" w:cs="Tahoma"/>
+          <w:sz w:val="20"/>
+        </w:rPr>
+        <w:t xml:space="preserve">and local </w:t>
+      </w:r>
+      <w:r>
+        <w:rPr>
+          <w:rFonts w:ascii="Tahoma" w:hAnsi="Tahoma" w:cs="Tahoma"/>
+          <w:sz w:val="20"/>
+        </w:rPr>
+        <w:t>Linux servers</w:t>
+      </w:r>
+      <w:r>
+        <w:rPr>
+          <w:rFonts w:ascii="Tahoma" w:hAnsi="Tahoma" w:cs="Tahoma"/>
+          <w:sz w:val="20"/>
+        </w:rPr>
+        <w:t xml:space="preserve"> with software </w:t>
+      </w:r>
+      <w:r>
+        <w:rPr>
+          <w:rFonts w:ascii="Tahoma" w:hAnsi="Tahoma" w:cs="Tahoma"/>
+          <w:sz w:val="20"/>
+        </w:rPr>
+        <w:t>including Apache, Tomcat, SSL certificates, Java, and Docker.</w:t>
       </w:r>
     </w:p>
     <w:p>

</xml_diff>

<commit_message>
Add MIT community outreach activites
</commit_message>
<xml_diff>
--- a/TThomas Resume.docx
+++ b/TThomas Resume.docx
@@ -2605,7 +2605,23 @@
           <w:smallCaps/>
           <w:sz w:val="20"/>
         </w:rPr>
-        <w:t>GNS Healthcare, Cambridge MA,</w:t>
+        <w:t>GNS Healthcare</w:t>
+      </w:r>
+      <w:r>
+        <w:rPr>
+          <w:rFonts w:ascii="Tahoma" w:hAnsi="Tahoma" w:cs="Tahoma"/>
+          <w:smallCaps/>
+          <w:sz w:val="20"/>
+        </w:rPr>
+        <w:t xml:space="preserve"> (Rebranded Aitia Bio Jan 2023)</w:t>
+      </w:r>
+      <w:r>
+        <w:rPr>
+          <w:rFonts w:ascii="Tahoma" w:hAnsi="Tahoma" w:cs="Tahoma"/>
+          <w:smallCaps/>
+          <w:sz w:val="20"/>
+        </w:rPr>
+        <w:t>, Cambridge MA,</w:t>
       </w:r>
       <w:r>
         <w:rPr>

</xml_diff>

<commit_message>
Fix spacing in docx version
</commit_message>
<xml_diff>
--- a/TThomas Resume.docx
+++ b/TThomas Resume.docx
@@ -1336,6 +1336,18 @@
         </w:tabs>
         <w:rPr>
           <w:rFonts w:ascii="Tahoma" w:hAnsi="Tahoma" w:cs="Tahoma"/>
+          <w:smallCaps/>
+          <w:sz w:val="20"/>
+        </w:rPr>
+      </w:pPr>
+    </w:p>
+    <w:p>
+      <w:pPr>
+        <w:tabs>
+          <w:tab w:val="right" w:pos="9648"/>
+        </w:tabs>
+        <w:rPr>
+          <w:rFonts w:ascii="Tahoma" w:hAnsi="Tahoma" w:cs="Tahoma"/>
           <w:sz w:val="20"/>
         </w:rPr>
       </w:pPr>
@@ -2613,7 +2625,7 @@
           <w:smallCaps/>
           <w:sz w:val="20"/>
         </w:rPr>
-        <w:t xml:space="preserve"> (Rebranded Aitia Bio Jan 2023)</w:t>
+        <w:t xml:space="preserve">, </w:t>
       </w:r>
       <w:r>
         <w:rPr>
@@ -2621,7 +2633,7 @@
           <w:smallCaps/>
           <w:sz w:val="20"/>
         </w:rPr>
-        <w:t>, Cambridge MA,</w:t>
+        <w:t>Cambridge MA,</w:t>
       </w:r>
       <w:r>
         <w:rPr>
@@ -2657,6 +2669,24 @@
           <w:sz w:val="20"/>
         </w:rPr>
         <w:t xml:space="preserve"> 2017</w:t>
+      </w:r>
+    </w:p>
+    <w:p>
+      <w:pPr>
+        <w:tabs>
+          <w:tab w:val="right" w:pos="9648"/>
+        </w:tabs>
+        <w:rPr>
+          <w:rFonts w:ascii="Tahoma" w:hAnsi="Tahoma" w:cs="Tahoma"/>
+          <w:sz w:val="20"/>
+        </w:rPr>
+      </w:pPr>
+      <w:r>
+        <w:rPr>
+          <w:rFonts w:ascii="Tahoma" w:hAnsi="Tahoma" w:cs="Tahoma"/>
+          <w:sz w:val="20"/>
+        </w:rPr>
+        <w:t>(Rebranded as Aitia Bio, January 2023)</w:t>
       </w:r>
       <w:r>
         <w:rPr>
@@ -3409,6 +3439,39 @@
     </w:p>
     <w:p>
       <w:pPr>
+        <w:tabs>
+          <w:tab w:val="left" w:pos="900"/>
+        </w:tabs>
+        <w:rPr>
+          <w:rFonts w:ascii="Tahoma" w:hAnsi="Tahoma" w:cs="Tahoma"/>
+          <w:sz w:val="20"/>
+        </w:rPr>
+      </w:pPr>
+    </w:p>
+    <w:p>
+      <w:pPr>
+        <w:tabs>
+          <w:tab w:val="left" w:pos="900"/>
+        </w:tabs>
+        <w:rPr>
+          <w:rFonts w:ascii="Tahoma" w:hAnsi="Tahoma" w:cs="Tahoma"/>
+          <w:sz w:val="20"/>
+        </w:rPr>
+      </w:pPr>
+    </w:p>
+    <w:p>
+      <w:pPr>
+        <w:tabs>
+          <w:tab w:val="left" w:pos="900"/>
+        </w:tabs>
+        <w:rPr>
+          <w:rFonts w:ascii="Tahoma" w:hAnsi="Tahoma" w:cs="Tahoma"/>
+          <w:sz w:val="20"/>
+        </w:rPr>
+      </w:pPr>
+    </w:p>
+    <w:p>
+      <w:pPr>
         <w:rPr>
           <w:rFonts w:ascii="Tahoma" w:hAnsi="Tahoma" w:cs="Tahoma"/>
           <w:smallCaps/>
@@ -3429,6 +3492,7 @@
           <w:smallCaps/>
           <w:sz w:val="20"/>
         </w:rPr>
+        <w:lastRenderedPageBreak/>
         <w:t>MIT Information Systems and Technology, Cambridge MA,</w:t>
       </w:r>
       <w:r>
@@ -3579,7 +3643,6 @@
           <w:rFonts w:ascii="Tahoma" w:hAnsi="Tahoma" w:cs="Tahoma"/>
           <w:sz w:val="20"/>
         </w:rPr>
-        <w:lastRenderedPageBreak/>
         <w:t>Delivered tier 2</w:t>
       </w:r>
       <w:r>
@@ -3710,6 +3773,32 @@
           <w:sz w:val="20"/>
         </w:rPr>
         <w:t>documentation for a wide variety of technology and services within the MIT Confluence-based knowledge base.</w:t>
+      </w:r>
+    </w:p>
+    <w:p>
+      <w:pPr>
+        <w:pStyle w:val="ListParagraph"/>
+        <w:numPr>
+          <w:ilvl w:val="0"/>
+          <w:numId w:val="5"/>
+        </w:numPr>
+        <w:tabs>
+          <w:tab w:val="left" w:pos="900"/>
+        </w:tabs>
+        <w:spacing w:after="0"/>
+        <w:ind w:left="900"/>
+        <w:contextualSpacing w:val="0"/>
+        <w:rPr>
+          <w:rFonts w:ascii="Tahoma" w:hAnsi="Tahoma" w:cs="Tahoma"/>
+          <w:sz w:val="20"/>
+        </w:rPr>
+      </w:pPr>
+      <w:r>
+        <w:rPr>
+          <w:rFonts w:ascii="Tahoma" w:hAnsi="Tahoma" w:cs="Tahoma"/>
+          <w:sz w:val="20"/>
+        </w:rPr>
+        <w:t>Participated in strategic community outreach programs, including laptop anti-theft registrations, IT Partners conferences and email lists, and start of year and Campus Preview events for new students.</w:t>
       </w:r>
     </w:p>
     <w:p>
@@ -4545,7 +4634,14 @@
           <w:rFonts w:ascii="Tahoma" w:hAnsi="Tahoma" w:cs="Tahoma"/>
           <w:sz w:val="20"/>
         </w:rPr>
-        <w:t>Recent experience at CU with AWS Lambda for creating simple S3 data pipeline to integrate with an external vendor's application</w:t>
+        <w:t xml:space="preserve">Experience with </w:t>
+      </w:r>
+      <w:r>
+        <w:rPr>
+          <w:rFonts w:ascii="Tahoma" w:hAnsi="Tahoma" w:cs="Tahoma"/>
+          <w:sz w:val="20"/>
+        </w:rPr>
+        <w:t>AWS Lambda for creating simple S3 data pipeline to integrate with an external vendor's application</w:t>
       </w:r>
       <w:r>
         <w:rPr>
@@ -4935,6 +5031,7 @@
           <w:rFonts w:ascii="Tahoma" w:hAnsi="Tahoma" w:cs="Tahoma"/>
           <w:sz w:val="20"/>
         </w:rPr>
+        <w:lastRenderedPageBreak/>
         <w:t>Configured Request Tracker queues</w:t>
       </w:r>
       <w:r>

</xml_diff>

<commit_message>
Add security hardening initiatives
</commit_message>
<xml_diff>
--- a/TThomas Resume.docx
+++ b/TThomas Resume.docx
@@ -1243,6 +1243,79 @@
           <w:tab w:val="right" w:pos="9648"/>
         </w:tabs>
         <w:rPr>
+          <w:rFonts w:ascii="Arial" w:hAnsi="Arial" w:cs="Arial"/>
+          <w:sz w:val="22"/>
+          <w:szCs w:val="22"/>
+        </w:rPr>
+      </w:pPr>
+      <w:r>
+        <w:rPr>
+          <w:rFonts w:ascii="Arial" w:hAnsi="Arial" w:cs="Arial"/>
+          <w:sz w:val="22"/>
+          <w:szCs w:val="22"/>
+        </w:rPr>
+        <w:t xml:space="preserve">Led security hardening initiatives, configuring IAM roles, policies, and encrypted storage for AWS, using </w:t>
+      </w:r>
+      <w:r>
+        <w:rPr>
+          <w:rFonts w:ascii="Arial" w:hAnsi="Arial" w:cs="Arial"/>
+          <w:sz w:val="22"/>
+          <w:szCs w:val="22"/>
+        </w:rPr>
+        <w:t xml:space="preserve">Packer, </w:t>
+      </w:r>
+      <w:r>
+        <w:rPr>
+          <w:rFonts w:ascii="Arial" w:hAnsi="Arial" w:cs="Arial"/>
+          <w:sz w:val="22"/>
+          <w:szCs w:val="22"/>
+        </w:rPr>
+        <w:t>Terraform</w:t>
+      </w:r>
+      <w:r>
+        <w:rPr>
+          <w:rFonts w:ascii="Arial" w:hAnsi="Arial" w:cs="Arial"/>
+          <w:sz w:val="22"/>
+          <w:szCs w:val="22"/>
+        </w:rPr>
+        <w:t xml:space="preserve">, and </w:t>
+      </w:r>
+      <w:r>
+        <w:rPr>
+          <w:rFonts w:ascii="Arial" w:hAnsi="Arial" w:cs="Arial"/>
+          <w:sz w:val="22"/>
+          <w:szCs w:val="22"/>
+        </w:rPr>
+        <w:t>Ansible to automate secure infrastructure builds and maintain consistent security policies across a multi-region</w:t>
+      </w:r>
+      <w:r>
+        <w:rPr>
+          <w:rFonts w:ascii="Arial" w:hAnsi="Arial" w:cs="Arial"/>
+          <w:sz w:val="22"/>
+          <w:szCs w:val="22"/>
+        </w:rPr>
+        <w:t xml:space="preserve"> and multi-account AWS </w:t>
+      </w:r>
+      <w:r>
+        <w:rPr>
+          <w:rFonts w:ascii="Arial" w:hAnsi="Arial" w:cs="Arial"/>
+          <w:sz w:val="22"/>
+          <w:szCs w:val="22"/>
+        </w:rPr>
+        <w:t>environment.</w:t>
+      </w:r>
+    </w:p>
+    <w:p>
+      <w:pPr>
+        <w:pStyle w:val="ListParagraph"/>
+        <w:numPr>
+          <w:ilvl w:val="0"/>
+          <w:numId w:val="22"/>
+        </w:numPr>
+        <w:tabs>
+          <w:tab w:val="right" w:pos="9648"/>
+        </w:tabs>
+        <w:rPr>
           <w:rFonts w:ascii="Tahoma" w:hAnsi="Tahoma" w:cs="Tahoma"/>
           <w:smallCaps/>
           <w:sz w:val="20"/>
@@ -1594,6 +1667,7 @@
         <w:contextualSpacing/>
       </w:pPr>
       <w:r>
+        <w:lastRenderedPageBreak/>
         <w:t>Responsible for onboarding new vendors and affiliates into the environment</w:t>
       </w:r>
       <w:r>
@@ -1617,7 +1691,6 @@
         <w:contextualSpacing/>
       </w:pPr>
       <w:r>
-        <w:lastRenderedPageBreak/>
         <w:t>Work cross-functionally with other teams to develop and maintain solutions to support their wor</w:t>
       </w:r>
       <w:r>
@@ -3492,7 +3565,6 @@
           <w:smallCaps/>
           <w:sz w:val="20"/>
         </w:rPr>
-        <w:lastRenderedPageBreak/>
         <w:t>MIT Information Systems and Technology, Cambridge MA,</w:t>
       </w:r>
       <w:r>
@@ -4979,6 +5051,7 @@
           <w:rFonts w:ascii="Tahoma" w:hAnsi="Tahoma" w:cs="Tahoma"/>
           <w:sz w:val="20"/>
         </w:rPr>
+        <w:lastRenderedPageBreak/>
         <w:t xml:space="preserve">Collaborated with IS&amp;T students and staff to deploy a new website for the Residential Computing team in the IS&amp;T Helpdesk, with </w:t>
       </w:r>
       <w:r>
@@ -5031,7 +5104,6 @@
           <w:rFonts w:ascii="Tahoma" w:hAnsi="Tahoma" w:cs="Tahoma"/>
           <w:sz w:val="20"/>
         </w:rPr>
-        <w:lastRenderedPageBreak/>
         <w:t>Configured Request Tracker queues</w:t>
       </w:r>
       <w:r>

</xml_diff>

<commit_message>
Update skiils and projects sections
</commit_message>
<xml_diff>
--- a/TThomas Resume.docx
+++ b/TThomas Resume.docx
@@ -1351,55 +1351,7 @@
           <w:sz w:val="22"/>
           <w:szCs w:val="22"/>
         </w:rPr>
-        <w:t xml:space="preserve"> Recent projects include partnership with </w:t>
-      </w:r>
-      <w:r>
-        <w:rPr>
-          <w:rFonts w:ascii="Arial" w:hAnsi="Arial" w:cs="Arial"/>
-          <w:sz w:val="22"/>
-          <w:szCs w:val="22"/>
-        </w:rPr>
-        <w:t xml:space="preserve">Information Security </w:t>
-      </w:r>
-      <w:r>
-        <w:rPr>
-          <w:rFonts w:ascii="Arial" w:hAnsi="Arial" w:cs="Arial"/>
-          <w:sz w:val="22"/>
-          <w:szCs w:val="22"/>
-        </w:rPr>
-        <w:t>team on</w:t>
-      </w:r>
-      <w:r>
-        <w:rPr>
-          <w:rFonts w:ascii="Arial" w:hAnsi="Arial" w:cs="Arial"/>
-          <w:sz w:val="22"/>
-          <w:szCs w:val="22"/>
-        </w:rPr>
-        <w:t xml:space="preserve"> </w:t>
-      </w:r>
-      <w:r>
-        <w:rPr>
-          <w:rFonts w:ascii="Arial" w:hAnsi="Arial" w:cs="Arial"/>
-          <w:sz w:val="22"/>
-          <w:szCs w:val="22"/>
-        </w:rPr>
-        <w:t>rollout of</w:t>
-      </w:r>
-      <w:r>
-        <w:rPr>
-          <w:rFonts w:ascii="Arial" w:hAnsi="Arial" w:cs="Arial"/>
-          <w:sz w:val="22"/>
-          <w:szCs w:val="22"/>
-        </w:rPr>
-        <w:t xml:space="preserve"> Palo Alto Cortex XDR, CASB Cloud Security, and SaaS Security Posture Management</w:t>
-      </w:r>
-      <w:r>
-        <w:rPr>
-          <w:rFonts w:ascii="Arial" w:hAnsi="Arial" w:cs="Arial"/>
-          <w:sz w:val="22"/>
-          <w:szCs w:val="22"/>
-        </w:rPr>
-        <w:t>.</w:t>
+        <w:t xml:space="preserve"> Recent projects include partnership with Information Security team on rollout of Palo Alto Cortex XDR, CASB Cloud Security, and SaaS Security Posture Management.</w:t>
       </w:r>
     </w:p>
     <w:p>
@@ -3512,39 +3464,6 @@
     </w:p>
     <w:p>
       <w:pPr>
-        <w:tabs>
-          <w:tab w:val="left" w:pos="900"/>
-        </w:tabs>
-        <w:rPr>
-          <w:rFonts w:ascii="Tahoma" w:hAnsi="Tahoma" w:cs="Tahoma"/>
-          <w:sz w:val="20"/>
-        </w:rPr>
-      </w:pPr>
-    </w:p>
-    <w:p>
-      <w:pPr>
-        <w:tabs>
-          <w:tab w:val="left" w:pos="900"/>
-        </w:tabs>
-        <w:rPr>
-          <w:rFonts w:ascii="Tahoma" w:hAnsi="Tahoma" w:cs="Tahoma"/>
-          <w:sz w:val="20"/>
-        </w:rPr>
-      </w:pPr>
-    </w:p>
-    <w:p>
-      <w:pPr>
-        <w:tabs>
-          <w:tab w:val="left" w:pos="900"/>
-        </w:tabs>
-        <w:rPr>
-          <w:rFonts w:ascii="Tahoma" w:hAnsi="Tahoma" w:cs="Tahoma"/>
-          <w:sz w:val="20"/>
-        </w:rPr>
-      </w:pPr>
-    </w:p>
-    <w:p>
-      <w:pPr>
         <w:rPr>
           <w:rFonts w:ascii="Tahoma" w:hAnsi="Tahoma" w:cs="Tahoma"/>
           <w:smallCaps/>
@@ -3565,6 +3484,7 @@
           <w:smallCaps/>
           <w:sz w:val="20"/>
         </w:rPr>
+        <w:lastRenderedPageBreak/>
         <w:t>MIT Information Systems and Technology, Cambridge MA,</w:t>
       </w:r>
       <w:r>
@@ -4397,7 +4317,44 @@
           <w:rFonts w:ascii="Tahoma" w:hAnsi="Tahoma" w:cs="Tahoma"/>
           <w:sz w:val="20"/>
         </w:rPr>
-        <w:t>Experience with EC2, S3, Glacier, IAM, VPC, RDS, Redshift, and ECS</w:t>
+        <w:t xml:space="preserve">Experience with EC2, </w:t>
+      </w:r>
+      <w:r>
+        <w:rPr>
+          <w:rFonts w:ascii="Tahoma" w:hAnsi="Tahoma" w:cs="Tahoma"/>
+          <w:sz w:val="20"/>
+        </w:rPr>
+        <w:t xml:space="preserve">ECS, </w:t>
+      </w:r>
+      <w:proofErr w:type="spellStart"/>
+      <w:r>
+        <w:rPr>
+          <w:rFonts w:ascii="Tahoma" w:hAnsi="Tahoma" w:cs="Tahoma"/>
+          <w:sz w:val="20"/>
+        </w:rPr>
+        <w:t>Fargate</w:t>
+      </w:r>
+      <w:proofErr w:type="spellEnd"/>
+      <w:r>
+        <w:rPr>
+          <w:rFonts w:ascii="Tahoma" w:hAnsi="Tahoma" w:cs="Tahoma"/>
+          <w:sz w:val="20"/>
+        </w:rPr>
+        <w:t xml:space="preserve">, </w:t>
+      </w:r>
+      <w:r>
+        <w:rPr>
+          <w:rFonts w:ascii="Tahoma" w:hAnsi="Tahoma" w:cs="Tahoma"/>
+          <w:sz w:val="20"/>
+        </w:rPr>
+        <w:t xml:space="preserve">S3, Glacier, IAM, VPC, RDS, Redshift, and </w:t>
+      </w:r>
+      <w:r>
+        <w:rPr>
+          <w:rFonts w:ascii="Tahoma" w:hAnsi="Tahoma" w:cs="Tahoma"/>
+          <w:sz w:val="20"/>
+        </w:rPr>
+        <w:t>Workspaces</w:t>
       </w:r>
       <w:r>
         <w:rPr>
@@ -4427,7 +4384,14 @@
           <w:rFonts w:ascii="Tahoma" w:hAnsi="Tahoma" w:cs="Tahoma"/>
           <w:sz w:val="20"/>
         </w:rPr>
-        <w:t>Maintenance of individual servers and applications, as well as HA services and HPC clusters.</w:t>
+        <w:t>Setup and m</w:t>
+      </w:r>
+      <w:r>
+        <w:rPr>
+          <w:rFonts w:ascii="Tahoma" w:hAnsi="Tahoma" w:cs="Tahoma"/>
+          <w:sz w:val="20"/>
+        </w:rPr>
+        <w:t>aintenance of individual servers and applications, as well as HA services and HPC clusters.</w:t>
       </w:r>
     </w:p>
     <w:p>
@@ -4450,109 +4414,35 @@
           <w:rFonts w:ascii="Tahoma" w:hAnsi="Tahoma" w:cs="Tahoma"/>
           <w:sz w:val="20"/>
         </w:rPr>
-        <w:t>Created</w:t>
-      </w:r>
-      <w:r>
-        <w:rPr>
-          <w:rFonts w:ascii="Tahoma" w:hAnsi="Tahoma" w:cs="Tahoma"/>
-          <w:sz w:val="20"/>
-        </w:rPr>
-        <w:t xml:space="preserve"> base AMIs for </w:t>
-      </w:r>
-      <w:r>
-        <w:rPr>
-          <w:rFonts w:ascii="Tahoma" w:hAnsi="Tahoma" w:cs="Tahoma"/>
-          <w:sz w:val="20"/>
-        </w:rPr>
-        <w:t>Windows and Linux</w:t>
-      </w:r>
-      <w:r>
-        <w:rPr>
-          <w:rFonts w:ascii="Tahoma" w:hAnsi="Tahoma" w:cs="Tahoma"/>
-          <w:sz w:val="20"/>
-        </w:rPr>
-        <w:t xml:space="preserve"> machines</w:t>
-      </w:r>
-      <w:r>
-        <w:rPr>
-          <w:rFonts w:ascii="Tahoma" w:hAnsi="Tahoma" w:cs="Tahoma"/>
-          <w:sz w:val="20"/>
-        </w:rPr>
-        <w:t>,</w:t>
-      </w:r>
-      <w:r>
-        <w:rPr>
-          <w:rFonts w:ascii="Tahoma" w:hAnsi="Tahoma" w:cs="Tahoma"/>
-          <w:sz w:val="20"/>
-        </w:rPr>
-        <w:t xml:space="preserve"> and </w:t>
-      </w:r>
-      <w:proofErr w:type="spellStart"/>
-      <w:r>
-        <w:rPr>
-          <w:rFonts w:ascii="Tahoma" w:hAnsi="Tahoma" w:cs="Tahoma"/>
-          <w:sz w:val="20"/>
-        </w:rPr>
-        <w:t>StarClusters</w:t>
-      </w:r>
-      <w:proofErr w:type="spellEnd"/>
-      <w:r>
-        <w:rPr>
-          <w:rFonts w:ascii="Tahoma" w:hAnsi="Tahoma" w:cs="Tahoma"/>
-          <w:sz w:val="20"/>
-        </w:rPr>
-        <w:t>.</w:t>
-      </w:r>
-    </w:p>
-    <w:p>
-      <w:pPr>
-        <w:numPr>
-          <w:ilvl w:val="0"/>
-          <w:numId w:val="16"/>
-        </w:numPr>
-        <w:tabs>
-          <w:tab w:val="left" w:pos="900"/>
-        </w:tabs>
-        <w:ind w:left="900" w:right="576" w:hanging="360"/>
-        <w:rPr>
-          <w:rFonts w:ascii="Tahoma" w:hAnsi="Tahoma" w:cs="Tahoma"/>
-          <w:sz w:val="20"/>
-        </w:rPr>
-      </w:pPr>
-      <w:r>
-        <w:rPr>
-          <w:rFonts w:ascii="Tahoma" w:hAnsi="Tahoma" w:cs="Tahoma"/>
-          <w:sz w:val="20"/>
-        </w:rPr>
-        <w:t>Maintenance of IAM policies and accounts for individual</w:t>
-      </w:r>
-      <w:r>
-        <w:rPr>
-          <w:rFonts w:ascii="Tahoma" w:hAnsi="Tahoma" w:cs="Tahoma"/>
-          <w:sz w:val="20"/>
-        </w:rPr>
-        <w:t xml:space="preserve"> </w:t>
-      </w:r>
-      <w:r>
-        <w:rPr>
-          <w:rFonts w:ascii="Tahoma" w:hAnsi="Tahoma" w:cs="Tahoma"/>
-          <w:sz w:val="20"/>
-        </w:rPr>
-        <w:t>users</w:t>
-      </w:r>
-      <w:r>
-        <w:rPr>
-          <w:rFonts w:ascii="Tahoma" w:hAnsi="Tahoma" w:cs="Tahoma"/>
-          <w:sz w:val="20"/>
-        </w:rPr>
-        <w:t xml:space="preserve"> and Assumed Role service accounts</w:t>
-      </w:r>
-      <w:r>
-        <w:rPr>
-          <w:rFonts w:ascii="Tahoma" w:hAnsi="Tahoma" w:cs="Tahoma"/>
-          <w:sz w:val="20"/>
-        </w:rPr>
-        <w:t>.</w:t>
+        <w:t>Setup and m</w:t>
+      </w:r>
+      <w:r>
+        <w:rPr>
+          <w:rFonts w:ascii="Tahoma" w:hAnsi="Tahoma" w:cs="Tahoma"/>
+          <w:sz w:val="20"/>
+        </w:rPr>
+        <w:t>aintenance of IAM policies</w:t>
+      </w:r>
+      <w:r>
+        <w:rPr>
+          <w:rFonts w:ascii="Tahoma" w:hAnsi="Tahoma" w:cs="Tahoma"/>
+          <w:sz w:val="20"/>
+        </w:rPr>
+        <w:t xml:space="preserve">, roles, </w:t>
+      </w:r>
+      <w:r>
+        <w:rPr>
+          <w:rFonts w:ascii="Tahoma" w:hAnsi="Tahoma" w:cs="Tahoma"/>
+          <w:sz w:val="20"/>
+        </w:rPr>
+        <w:t xml:space="preserve">and </w:t>
+      </w:r>
+      <w:r>
+        <w:rPr>
+          <w:rFonts w:ascii="Tahoma" w:hAnsi="Tahoma" w:cs="Tahoma"/>
+          <w:sz w:val="20"/>
+        </w:rPr>
+        <w:t>AWS IAM Identity Center Single-Sign-On.</w:t>
       </w:r>
     </w:p>
     <w:p>
@@ -4720,21 +4610,131 @@
           <w:rFonts w:ascii="Tahoma" w:hAnsi="Tahoma" w:cs="Tahoma"/>
           <w:sz w:val="20"/>
         </w:rPr>
-        <w:t>, and Lambda@Edge for serving static web assets through Cloudfront.</w:t>
-      </w:r>
-    </w:p>
-    <w:p>
-      <w:pPr>
+        <w:t xml:space="preserve">, and Lambda@Edge for serving static web assets through </w:t>
+      </w:r>
+      <w:proofErr w:type="spellStart"/>
+      <w:r>
+        <w:rPr>
+          <w:rFonts w:ascii="Tahoma" w:hAnsi="Tahoma" w:cs="Tahoma"/>
+          <w:sz w:val="20"/>
+        </w:rPr>
+        <w:t>Cloudfront</w:t>
+      </w:r>
+      <w:proofErr w:type="spellEnd"/>
+      <w:r>
+        <w:rPr>
+          <w:rFonts w:ascii="Tahoma" w:hAnsi="Tahoma" w:cs="Tahoma"/>
+          <w:sz w:val="20"/>
+        </w:rPr>
+        <w:t>.</w:t>
+      </w:r>
+    </w:p>
+    <w:p>
+      <w:pPr>
+        <w:numPr>
+          <w:ilvl w:val="0"/>
+          <w:numId w:val="16"/>
+        </w:numPr>
         <w:tabs>
           <w:tab w:val="left" w:pos="900"/>
         </w:tabs>
-        <w:ind w:right="576"/>
-        <w:rPr>
-          <w:rFonts w:ascii="Tahoma" w:hAnsi="Tahoma" w:cs="Tahoma"/>
-          <w:b/>
-          <w:sz w:val="20"/>
-        </w:rPr>
-      </w:pPr>
+        <w:ind w:left="900" w:right="576" w:hanging="360"/>
+        <w:rPr>
+          <w:rFonts w:ascii="Tahoma" w:hAnsi="Tahoma" w:cs="Tahoma"/>
+          <w:bCs/>
+          <w:sz w:val="20"/>
+        </w:rPr>
+      </w:pPr>
+      <w:r>
+        <w:rPr>
+          <w:rFonts w:ascii="Tahoma" w:hAnsi="Tahoma" w:cs="Tahoma"/>
+          <w:bCs/>
+          <w:sz w:val="20"/>
+        </w:rPr>
+        <w:t xml:space="preserve">Devised a </w:t>
+      </w:r>
+      <w:r>
+        <w:rPr>
+          <w:rFonts w:ascii="Tahoma" w:hAnsi="Tahoma" w:cs="Tahoma"/>
+          <w:bCs/>
+          <w:sz w:val="20"/>
+        </w:rPr>
+        <w:t>container</w:t>
+      </w:r>
+      <w:r>
+        <w:rPr>
+          <w:rFonts w:ascii="Tahoma" w:hAnsi="Tahoma" w:cs="Tahoma"/>
+          <w:bCs/>
+          <w:sz w:val="20"/>
+        </w:rPr>
+        <w:t xml:space="preserve">-based microservices infrastructure </w:t>
+      </w:r>
+      <w:r>
+        <w:rPr>
+          <w:rFonts w:ascii="Tahoma" w:hAnsi="Tahoma" w:cs="Tahoma"/>
+          <w:bCs/>
+          <w:sz w:val="20"/>
+        </w:rPr>
+        <w:t xml:space="preserve">for CU Business School’s Community Mailing List application </w:t>
+      </w:r>
+      <w:r>
+        <w:rPr>
+          <w:rFonts w:ascii="Tahoma" w:hAnsi="Tahoma" w:cs="Tahoma"/>
+          <w:bCs/>
+          <w:sz w:val="20"/>
+        </w:rPr>
+        <w:t>that reduced system complexity and increased availability.</w:t>
+      </w:r>
+    </w:p>
+    <w:p>
+      <w:pPr>
+        <w:numPr>
+          <w:ilvl w:val="0"/>
+          <w:numId w:val="16"/>
+        </w:numPr>
+        <w:tabs>
+          <w:tab w:val="left" w:pos="900"/>
+        </w:tabs>
+        <w:ind w:left="900" w:right="576" w:hanging="360"/>
+        <w:rPr>
+          <w:rFonts w:ascii="Tahoma" w:hAnsi="Tahoma" w:cs="Tahoma"/>
+          <w:bCs/>
+          <w:sz w:val="20"/>
+        </w:rPr>
+      </w:pPr>
+      <w:r>
+        <w:rPr>
+          <w:rFonts w:ascii="Tahoma" w:hAnsi="Tahoma" w:cs="Tahoma"/>
+          <w:bCs/>
+          <w:sz w:val="20"/>
+        </w:rPr>
+        <w:t>Automated security configurations and policy compliance checks for AWS infrastructure using Terraform and CloudFormation, aligning with HIPAA/SOC 2 frameworks to protect patient data.</w:t>
+      </w:r>
+    </w:p>
+    <w:p>
+      <w:pPr>
+        <w:numPr>
+          <w:ilvl w:val="0"/>
+          <w:numId w:val="16"/>
+        </w:numPr>
+        <w:tabs>
+          <w:tab w:val="left" w:pos="900"/>
+        </w:tabs>
+        <w:ind w:left="900" w:right="576" w:hanging="360"/>
+        <w:rPr>
+          <w:rFonts w:ascii="Tahoma" w:hAnsi="Tahoma" w:cs="Tahoma"/>
+          <w:bCs/>
+          <w:sz w:val="20"/>
+        </w:rPr>
+      </w:pPr>
+      <w:r>
+        <w:rPr>
+          <w:rFonts w:ascii="Tahoma" w:hAnsi="Tahoma" w:cs="Tahoma"/>
+          <w:bCs/>
+          <w:sz w:val="20"/>
+        </w:rPr>
+        <w:t>Recent experience piloting AWS Security Hub for single pane of glass of security checks and alerts, enhancing collaboration between engineering and security teams.</w:t>
+      </w:r>
     </w:p>
     <w:p>
       <w:pPr>
@@ -4746,14 +4746,6 @@
           <w:sz w:val="20"/>
         </w:rPr>
       </w:pPr>
-      <w:r>
-        <w:rPr>
-          <w:rFonts w:ascii="Tahoma" w:hAnsi="Tahoma" w:cs="Tahoma"/>
-          <w:smallCaps/>
-          <w:sz w:val="20"/>
-        </w:rPr>
-        <w:t>Cluster and Cloud Computing</w:t>
-      </w:r>
       <w:r>
         <w:rPr>
           <w:rFonts w:ascii="Tahoma" w:hAnsi="Tahoma" w:cs="Tahoma"/>
@@ -5013,6 +5005,7 @@
           <w:smallCaps/>
           <w:sz w:val="20"/>
         </w:rPr>
+        <w:lastRenderedPageBreak/>
         <w:t>CMS/Web Development</w:t>
       </w:r>
       <w:r>
@@ -5051,7 +5044,6 @@
           <w:rFonts w:ascii="Tahoma" w:hAnsi="Tahoma" w:cs="Tahoma"/>
           <w:sz w:val="20"/>
         </w:rPr>
-        <w:lastRenderedPageBreak/>
         <w:t xml:space="preserve">Collaborated with IS&amp;T students and staff to deploy a new website for the Residential Computing team in the IS&amp;T Helpdesk, with </w:t>
       </w:r>
       <w:r>
@@ -5337,7 +5329,7 @@
           <w:smallCaps/>
           <w:sz w:val="20"/>
         </w:rPr>
-        <w:t>Other</w:t>
+        <w:t>DevOps</w:t>
       </w:r>
       <w:r>
         <w:rPr>
@@ -5625,7 +5617,7 @@
           <w:rFonts w:ascii="Tahoma" w:hAnsi="Tahoma" w:cs="Tahoma"/>
           <w:sz w:val="20"/>
         </w:rPr>
-        <w:t>* Setup CI/CD pipeline integration for MacAthena project (above).</w:t>
+        <w:t>Setup CI/CD pipeline integration for MacAthena project (above).</w:t>
       </w:r>
     </w:p>
     <w:p>
@@ -5650,7 +5642,14 @@
           <w:rFonts w:ascii="Tahoma" w:hAnsi="Tahoma" w:cs="Tahoma"/>
           <w:sz w:val="20"/>
         </w:rPr>
-        <w:t xml:space="preserve">* Recent experience with GitLabCI </w:t>
+        <w:t>Experience</w:t>
+      </w:r>
+      <w:r>
+        <w:rPr>
+          <w:rFonts w:ascii="Tahoma" w:hAnsi="Tahoma" w:cs="Tahoma"/>
+          <w:sz w:val="20"/>
+        </w:rPr>
+        <w:t xml:space="preserve"> with GitLabCI </w:t>
       </w:r>
       <w:r>
         <w:rPr>
@@ -5686,17 +5685,118 @@
     </w:p>
     <w:p>
       <w:pPr>
-        <w:rPr>
-          <w:rFonts w:ascii="Tahoma" w:hAnsi="Tahoma" w:cs="Tahoma"/>
-          <w:sz w:val="20"/>
-        </w:rPr>
-      </w:pPr>
-      <w:r>
-        <w:rPr>
-          <w:rFonts w:ascii="Tahoma" w:hAnsi="Tahoma" w:cs="Tahoma"/>
-          <w:sz w:val="20"/>
-        </w:rPr>
-        <w:br w:type="page"/>
+        <w:tabs>
+          <w:tab w:val="left" w:pos="900"/>
+        </w:tabs>
+        <w:rPr>
+          <w:rFonts w:ascii="Tahoma" w:hAnsi="Tahoma" w:cs="Tahoma"/>
+          <w:sz w:val="20"/>
+        </w:rPr>
+      </w:pPr>
+    </w:p>
+    <w:p>
+      <w:pPr>
+        <w:tabs>
+          <w:tab w:val="right" w:pos="9648"/>
+        </w:tabs>
+        <w:rPr>
+          <w:rFonts w:ascii="Tahoma" w:hAnsi="Tahoma" w:cs="Tahoma"/>
+          <w:sz w:val="20"/>
+        </w:rPr>
+      </w:pPr>
+      <w:r>
+        <w:rPr>
+          <w:rFonts w:ascii="Tahoma" w:hAnsi="Tahoma" w:cs="Tahoma"/>
+          <w:b/>
+          <w:color w:val="000000"/>
+          <w:sz w:val="20"/>
+        </w:rPr>
+        <w:t>CONTAINERS</w:t>
+      </w:r>
+    </w:p>
+    <w:p>
+      <w:pPr>
+        <w:pStyle w:val="ListParagraph"/>
+        <w:numPr>
+          <w:ilvl w:val="0"/>
+          <w:numId w:val="13"/>
+        </w:numPr>
+        <w:tabs>
+          <w:tab w:val="left" w:pos="900"/>
+        </w:tabs>
+        <w:rPr>
+          <w:rFonts w:ascii="Tahoma" w:hAnsi="Tahoma" w:cs="Tahoma"/>
+          <w:sz w:val="20"/>
+        </w:rPr>
+      </w:pPr>
+      <w:r>
+        <w:rPr>
+          <w:rFonts w:ascii="Tahoma" w:hAnsi="Tahoma" w:cs="Tahoma"/>
+          <w:sz w:val="20"/>
+        </w:rPr>
+        <w:t xml:space="preserve">Containerized </w:t>
+      </w:r>
+      <w:proofErr w:type="spellStart"/>
+      <w:r>
+        <w:rPr>
+          <w:rFonts w:ascii="Tahoma" w:hAnsi="Tahoma" w:cs="Tahoma"/>
+          <w:sz w:val="20"/>
+        </w:rPr>
+        <w:t>GitLabCI</w:t>
+      </w:r>
+      <w:proofErr w:type="spellEnd"/>
+      <w:r>
+        <w:rPr>
+          <w:rFonts w:ascii="Tahoma" w:hAnsi="Tahoma" w:cs="Tahoma"/>
+          <w:sz w:val="20"/>
+        </w:rPr>
+        <w:t xml:space="preserve"> on Docker with environment isolation for dev, stag, and prod builds.</w:t>
+      </w:r>
+    </w:p>
+    <w:p>
+      <w:pPr>
+        <w:pStyle w:val="ListParagraph"/>
+        <w:numPr>
+          <w:ilvl w:val="0"/>
+          <w:numId w:val="13"/>
+        </w:numPr>
+        <w:tabs>
+          <w:tab w:val="left" w:pos="900"/>
+        </w:tabs>
+        <w:rPr>
+          <w:rFonts w:ascii="Tahoma" w:hAnsi="Tahoma" w:cs="Tahoma"/>
+          <w:sz w:val="20"/>
+        </w:rPr>
+      </w:pPr>
+      <w:r>
+        <w:rPr>
+          <w:rFonts w:ascii="Tahoma" w:hAnsi="Tahoma" w:cs="Tahoma"/>
+          <w:sz w:val="20"/>
+        </w:rPr>
+        <w:t>Maintained ECS development containers for developers to have isolated environments to install Python, R, and other packages in while maintaining HITRUST compliance in production with restricted software installation rights</w:t>
+      </w:r>
+    </w:p>
+    <w:p>
+      <w:pPr>
+        <w:pStyle w:val="ListParagraph"/>
+        <w:numPr>
+          <w:ilvl w:val="0"/>
+          <w:numId w:val="13"/>
+        </w:numPr>
+        <w:tabs>
+          <w:tab w:val="left" w:pos="900"/>
+        </w:tabs>
+        <w:rPr>
+          <w:rFonts w:ascii="Tahoma" w:hAnsi="Tahoma" w:cs="Tahoma"/>
+          <w:sz w:val="20"/>
+        </w:rPr>
+      </w:pPr>
+      <w:r>
+        <w:rPr>
+          <w:rFonts w:ascii="Tahoma" w:hAnsi="Tahoma" w:cs="Tahoma"/>
+          <w:sz w:val="20"/>
+        </w:rPr>
+        <w:t>Recent experience with AWS Elastic Kubernetes Service and Kubernetes workshop.</w:t>
       </w:r>
     </w:p>
     <w:p>
@@ -5724,7 +5824,6 @@
           <w:sz w:val="30"/>
           <w:szCs w:val="24"/>
         </w:rPr>
-        <w:lastRenderedPageBreak/>
         <w:t>Education</w:t>
       </w:r>
       <w:r>
@@ -6469,6 +6568,18 @@
     </w:p>
     <w:p>
       <w:pPr>
+        <w:spacing w:before="40"/>
+        <w:ind w:left="900"/>
+        <w:rPr>
+          <w:rFonts w:ascii="Tahoma" w:hAnsi="Tahoma" w:cs="Tahoma"/>
+          <w:iCs/>
+          <w:color w:val="000000"/>
+          <w:sz w:val="20"/>
+        </w:rPr>
+      </w:pPr>
+    </w:p>
+    <w:p>
+      <w:pPr>
         <w:pBdr>
           <w:top w:val="single" w:sz="4" w:space="1" w:color="auto"/>
           <w:bottom w:val="single" w:sz="4" w:space="1" w:color="auto"/>
@@ -6492,6 +6603,7 @@
           <w:sz w:val="30"/>
           <w:szCs w:val="24"/>
         </w:rPr>
+        <w:lastRenderedPageBreak/>
         <w:t>Additional Information</w:t>
       </w:r>
     </w:p>
@@ -6525,7 +6637,51 @@
           <w:rFonts w:ascii="Tahoma" w:hAnsi="Tahoma" w:cs="Tahoma"/>
           <w:sz w:val="20"/>
         </w:rPr>
-        <w:t xml:space="preserve">AFS, Apache, bash, Cluster/cloud computing, cron, DHCP, DNS, </w:t>
+        <w:t xml:space="preserve">Azure, </w:t>
+      </w:r>
+      <w:r>
+        <w:rPr>
+          <w:rFonts w:ascii="Tahoma" w:hAnsi="Tahoma" w:cs="Tahoma"/>
+          <w:sz w:val="20"/>
+        </w:rPr>
+        <w:t>AFS</w:t>
+      </w:r>
+      <w:r>
+        <w:rPr>
+          <w:rFonts w:ascii="Tahoma" w:hAnsi="Tahoma" w:cs="Tahoma"/>
+          <w:sz w:val="20"/>
+        </w:rPr>
+        <w:t>, Apache, bash, cron, DHCP, DNS,</w:t>
+      </w:r>
+      <w:r>
+        <w:rPr>
+          <w:rFonts w:ascii="Tahoma" w:hAnsi="Tahoma" w:cs="Tahoma"/>
+          <w:sz w:val="20"/>
+        </w:rPr>
+        <w:t xml:space="preserve"> Docker,</w:t>
+      </w:r>
+      <w:r>
+        <w:rPr>
+          <w:rFonts w:ascii="Tahoma" w:hAnsi="Tahoma" w:cs="Tahoma"/>
+          <w:sz w:val="20"/>
+        </w:rPr>
+        <w:t xml:space="preserve"> </w:t>
+      </w:r>
+      <w:proofErr w:type="spellStart"/>
+      <w:r>
+        <w:rPr>
+          <w:rFonts w:ascii="Tahoma" w:hAnsi="Tahoma" w:cs="Tahoma"/>
+          <w:sz w:val="20"/>
+        </w:rPr>
+        <w:t>GlobalProtect</w:t>
+      </w:r>
+      <w:proofErr w:type="spellEnd"/>
+      <w:r>
+        <w:rPr>
+          <w:rFonts w:ascii="Tahoma" w:hAnsi="Tahoma" w:cs="Tahoma"/>
+          <w:sz w:val="20"/>
+        </w:rPr>
+        <w:t xml:space="preserve">, </w:t>
       </w:r>
       <w:r>
         <w:rPr>
@@ -6553,7 +6709,51 @@
           <w:rFonts w:ascii="Tahoma" w:hAnsi="Tahoma" w:cs="Tahoma"/>
           <w:sz w:val="20"/>
         </w:rPr>
-        <w:t>LDAP/OpenDJ, macOS, NFS, NGINX, OpenVPN, Python, SSH, Sendmail, systemd, SysVinit, Ubuntu, VMWare, WordPress, X.509 certs</w:t>
+        <w:t xml:space="preserve">LDAP/OpenDJ, macOS, NFS, NGINX, OpenVPN, </w:t>
+      </w:r>
+      <w:r>
+        <w:rPr>
+          <w:rFonts w:ascii="Tahoma" w:hAnsi="Tahoma" w:cs="Tahoma"/>
+          <w:sz w:val="20"/>
+        </w:rPr>
+        <w:t xml:space="preserve">Prisma SD-WAN, Prisma Access, </w:t>
+      </w:r>
+      <w:r>
+        <w:rPr>
+          <w:rFonts w:ascii="Tahoma" w:hAnsi="Tahoma" w:cs="Tahoma"/>
+          <w:sz w:val="20"/>
+        </w:rPr>
+        <w:t xml:space="preserve">Python, SSH, Sendmail, systemd, </w:t>
+      </w:r>
+      <w:proofErr w:type="spellStart"/>
+      <w:r>
+        <w:rPr>
+          <w:rFonts w:ascii="Tahoma" w:hAnsi="Tahoma" w:cs="Tahoma"/>
+          <w:sz w:val="20"/>
+        </w:rPr>
+        <w:t>SysVinit</w:t>
+      </w:r>
+      <w:proofErr w:type="spellEnd"/>
+      <w:r>
+        <w:rPr>
+          <w:rFonts w:ascii="Tahoma" w:hAnsi="Tahoma" w:cs="Tahoma"/>
+          <w:sz w:val="20"/>
+        </w:rPr>
+        <w:t>, Ubuntu, VMWare, WordPress</w:t>
+      </w:r>
+      <w:r>
+        <w:rPr>
+          <w:rFonts w:ascii="Tahoma" w:hAnsi="Tahoma" w:cs="Tahoma"/>
+          <w:sz w:val="20"/>
+        </w:rPr>
+        <w:t>,</w:t>
+      </w:r>
+      <w:r>
+        <w:rPr>
+          <w:rFonts w:ascii="Tahoma" w:hAnsi="Tahoma" w:cs="Tahoma"/>
+          <w:sz w:val="20"/>
+        </w:rPr>
+        <w:t xml:space="preserve"> X.509 certs</w:t>
       </w:r>
       <w:r>
         <w:rPr>

</xml_diff>

<commit_message>
Add Feb 2025 version of PDF and DOCX
</commit_message>
<xml_diff>
--- a/TThomas Resume.docx
+++ b/TThomas Resume.docx
@@ -914,7 +914,7 @@
           <w:sz w:val="22"/>
           <w:szCs w:val="22"/>
         </w:rPr>
-        <w:t>Provide technical leadership, organizational knowledge, and experience building and maintaining a consolidated, scalable</w:t>
+        <w:t xml:space="preserve">Directed the development of a high-performing cloud engineering organization that improved </w:t>
       </w:r>
       <w:r>
         <w:rPr>
@@ -922,7 +922,7 @@
           <w:sz w:val="22"/>
           <w:szCs w:val="22"/>
         </w:rPr>
-        <w:t>, and secure</w:t>
+        <w:t>IT</w:t>
       </w:r>
       <w:r>
         <w:rPr>
@@ -930,7 +930,87 @@
           <w:sz w:val="22"/>
           <w:szCs w:val="22"/>
         </w:rPr>
-        <w:t xml:space="preserve"> IT ecosystem and integrated digital health platforms post-Roe vs Wade to fifteen Planned Parenthood affiliates across 19 states.</w:t>
+        <w:t xml:space="preserve"> efficiency by </w:t>
+      </w:r>
+      <w:r>
+        <w:rPr>
+          <w:rFonts w:ascii="Arial" w:hAnsi="Arial" w:cs="Arial"/>
+          <w:sz w:val="22"/>
+          <w:szCs w:val="22"/>
+        </w:rPr>
+        <w:t>30</w:t>
+      </w:r>
+      <w:r>
+        <w:rPr>
+          <w:rFonts w:ascii="Arial" w:hAnsi="Arial" w:cs="Arial"/>
+          <w:sz w:val="22"/>
+          <w:szCs w:val="22"/>
+        </w:rPr>
+        <w:t>%</w:t>
+      </w:r>
+      <w:r>
+        <w:rPr>
+          <w:rFonts w:ascii="Arial" w:hAnsi="Arial" w:cs="Arial"/>
+          <w:sz w:val="22"/>
+          <w:szCs w:val="22"/>
+        </w:rPr>
+        <w:t xml:space="preserve"> post-Roe v. Wade</w:t>
+      </w:r>
+      <w:r>
+        <w:rPr>
+          <w:rFonts w:ascii="Arial" w:hAnsi="Arial" w:cs="Arial"/>
+          <w:sz w:val="22"/>
+          <w:szCs w:val="22"/>
+        </w:rPr>
+        <w:t xml:space="preserve"> </w:t>
+      </w:r>
+      <w:r>
+        <w:rPr>
+          <w:rFonts w:ascii="Arial" w:hAnsi="Arial" w:cs="Arial"/>
+          <w:sz w:val="22"/>
+          <w:szCs w:val="22"/>
+        </w:rPr>
+        <w:t>for</w:t>
+      </w:r>
+      <w:r>
+        <w:rPr>
+          <w:rFonts w:ascii="Arial" w:hAnsi="Arial" w:cs="Arial"/>
+          <w:sz w:val="22"/>
+          <w:szCs w:val="22"/>
+        </w:rPr>
+        <w:t xml:space="preserve"> </w:t>
+      </w:r>
+      <w:r>
+        <w:rPr>
+          <w:rFonts w:ascii="Arial" w:hAnsi="Arial" w:cs="Arial"/>
+          <w:sz w:val="22"/>
+          <w:szCs w:val="22"/>
+        </w:rPr>
+        <w:t>15</w:t>
+      </w:r>
+      <w:r>
+        <w:rPr>
+          <w:rFonts w:ascii="Arial" w:hAnsi="Arial" w:cs="Arial"/>
+          <w:sz w:val="22"/>
+          <w:szCs w:val="22"/>
+        </w:rPr>
+        <w:t xml:space="preserve"> Planned Parenthood affiliates across 19 states</w:t>
+      </w:r>
+      <w:r>
+        <w:rPr>
+          <w:rFonts w:ascii="Arial" w:hAnsi="Arial" w:cs="Arial"/>
+          <w:sz w:val="22"/>
+          <w:szCs w:val="22"/>
+        </w:rPr>
+        <w:t>.</w:t>
+      </w:r>
+      <w:r>
+        <w:rPr>
+          <w:rFonts w:ascii="Arial" w:hAnsi="Arial" w:cs="Arial"/>
+          <w:sz w:val="22"/>
+          <w:szCs w:val="22"/>
+        </w:rPr>
+        <w:t xml:space="preserve"> </w:t>
       </w:r>
     </w:p>
     <w:p>
@@ -1060,7 +1140,7 @@
           <w:sz w:val="22"/>
           <w:szCs w:val="22"/>
         </w:rPr>
-        <w:t xml:space="preserve">Provide 3rd and 4th tier support to Service Desk and Planned Parenthood affiliates to resolve complex networking and device problems in a multi-region, multi-gigabit-per-second </w:t>
+        <w:t>Deliver</w:t>
       </w:r>
       <w:r>
         <w:rPr>
@@ -1068,7 +1148,7 @@
           <w:sz w:val="22"/>
           <w:szCs w:val="22"/>
         </w:rPr>
-        <w:t xml:space="preserve">hybrid </w:t>
+        <w:t xml:space="preserve"> 3rd and 4th tier support </w:t>
       </w:r>
       <w:r>
         <w:rPr>
@@ -1076,7 +1156,7 @@
           <w:sz w:val="22"/>
           <w:szCs w:val="22"/>
         </w:rPr>
-        <w:t xml:space="preserve">AWS and </w:t>
+        <w:t xml:space="preserve">to </w:t>
       </w:r>
       <w:r>
         <w:rPr>
@@ -1084,7 +1164,79 @@
           <w:sz w:val="22"/>
           <w:szCs w:val="22"/>
         </w:rPr>
-        <w:t>on-premise</w:t>
+        <w:t>Planned Parenthood affiliates</w:t>
+      </w:r>
+      <w:r>
+        <w:rPr>
+          <w:rFonts w:ascii="Arial" w:hAnsi="Arial" w:cs="Arial"/>
+          <w:sz w:val="22"/>
+          <w:szCs w:val="22"/>
+        </w:rPr>
+        <w:t>,</w:t>
+      </w:r>
+      <w:r>
+        <w:rPr>
+          <w:rFonts w:ascii="Arial" w:hAnsi="Arial" w:cs="Arial"/>
+          <w:sz w:val="22"/>
+          <w:szCs w:val="22"/>
+        </w:rPr>
+        <w:t xml:space="preserve"> resolv</w:t>
+      </w:r>
+      <w:r>
+        <w:rPr>
+          <w:rFonts w:ascii="Arial" w:hAnsi="Arial" w:cs="Arial"/>
+          <w:sz w:val="22"/>
+          <w:szCs w:val="22"/>
+        </w:rPr>
+        <w:t>ing</w:t>
+      </w:r>
+      <w:r>
+        <w:rPr>
+          <w:rFonts w:ascii="Arial" w:hAnsi="Arial" w:cs="Arial"/>
+          <w:sz w:val="22"/>
+          <w:szCs w:val="22"/>
+        </w:rPr>
+        <w:t xml:space="preserve"> complex networking and device </w:t>
+      </w:r>
+      <w:r>
+        <w:rPr>
+          <w:rFonts w:ascii="Arial" w:hAnsi="Arial" w:cs="Arial"/>
+          <w:sz w:val="22"/>
+          <w:szCs w:val="22"/>
+        </w:rPr>
+        <w:t>issues that enhanced operational efficiency</w:t>
+      </w:r>
+      <w:r>
+        <w:rPr>
+          <w:rFonts w:ascii="Arial" w:hAnsi="Arial" w:cs="Arial"/>
+          <w:sz w:val="22"/>
+          <w:szCs w:val="22"/>
+        </w:rPr>
+        <w:t xml:space="preserve"> in a multi-region, multi-gigabit-per-second </w:t>
+      </w:r>
+      <w:r>
+        <w:rPr>
+          <w:rFonts w:ascii="Arial" w:hAnsi="Arial" w:cs="Arial"/>
+          <w:sz w:val="22"/>
+          <w:szCs w:val="22"/>
+        </w:rPr>
+        <w:t xml:space="preserve">hybrid </w:t>
+      </w:r>
+      <w:r>
+        <w:rPr>
+          <w:rFonts w:ascii="Arial" w:hAnsi="Arial" w:cs="Arial"/>
+          <w:sz w:val="22"/>
+          <w:szCs w:val="22"/>
+        </w:rPr>
+        <w:t>A</w:t>
+      </w:r>
+      <w:r>
+        <w:rPr>
+          <w:rFonts w:ascii="Arial" w:hAnsi="Arial" w:cs="Arial"/>
+          <w:sz w:val="22"/>
+          <w:szCs w:val="22"/>
+        </w:rPr>
+        <w:t>WS</w:t>
       </w:r>
       <w:r>
         <w:rPr>
@@ -1213,7 +1365,7 @@
           <w:sz w:val="22"/>
           <w:szCs w:val="22"/>
         </w:rPr>
-        <w:t xml:space="preserve">Responsible for onboarding new vendors and affiliates into the environment, including setting up site-to-site VPN tunnels, creating SAML sign on integrations, </w:t>
+        <w:t>Le</w:t>
       </w:r>
       <w:r>
         <w:rPr>
@@ -1221,7 +1373,7 @@
           <w:sz w:val="22"/>
           <w:szCs w:val="22"/>
         </w:rPr>
-        <w:t xml:space="preserve">SaaS implementation and management, </w:t>
+        <w:t>ad</w:t>
       </w:r>
       <w:r>
         <w:rPr>
@@ -1229,32 +1381,23 @@
           <w:sz w:val="22"/>
           <w:szCs w:val="22"/>
         </w:rPr>
-        <w:t>user and group management, and peripheral device configuration assistance.</w:t>
-      </w:r>
-    </w:p>
-    <w:p>
-      <w:pPr>
-        <w:pStyle w:val="ListParagraph"/>
-        <w:numPr>
-          <w:ilvl w:val="0"/>
-          <w:numId w:val="22"/>
-        </w:numPr>
-        <w:tabs>
-          <w:tab w:val="right" w:pos="9648"/>
-        </w:tabs>
+        <w:t xml:space="preserve"> security hardening initiatives, configuring IAM roles, policies, and encrypted storage for AWS, using </w:t>
+      </w:r>
+      <w:r>
         <w:rPr>
           <w:rFonts w:ascii="Arial" w:hAnsi="Arial" w:cs="Arial"/>
           <w:sz w:val="22"/>
           <w:szCs w:val="22"/>
         </w:rPr>
-      </w:pPr>
+        <w:t xml:space="preserve">Packer, </w:t>
+      </w:r>
       <w:r>
         <w:rPr>
           <w:rFonts w:ascii="Arial" w:hAnsi="Arial" w:cs="Arial"/>
           <w:sz w:val="22"/>
           <w:szCs w:val="22"/>
         </w:rPr>
-        <w:t xml:space="preserve">Led security hardening initiatives, configuring IAM roles, policies, and encrypted storage for AWS, using </w:t>
+        <w:t>Terraform</w:t>
       </w:r>
       <w:r>
         <w:rPr>
@@ -1262,7 +1405,7 @@
           <w:sz w:val="22"/>
           <w:szCs w:val="22"/>
         </w:rPr>
-        <w:t xml:space="preserve">Packer, </w:t>
+        <w:t xml:space="preserve">, and </w:t>
       </w:r>
       <w:r>
         <w:rPr>
@@ -1270,7 +1413,7 @@
           <w:sz w:val="22"/>
           <w:szCs w:val="22"/>
         </w:rPr>
-        <w:t>Terraform</w:t>
+        <w:t>Ansible</w:t>
       </w:r>
       <w:r>
         <w:rPr>
@@ -1278,7 +1421,7 @@
           <w:sz w:val="22"/>
           <w:szCs w:val="22"/>
         </w:rPr>
-        <w:t xml:space="preserve">, and </w:t>
+        <w:t xml:space="preserve">, providing </w:t>
       </w:r>
       <w:r>
         <w:rPr>
@@ -1286,7 +1429,7 @@
           <w:sz w:val="22"/>
           <w:szCs w:val="22"/>
         </w:rPr>
-        <w:t>Ansible to automate secure infrastructure builds and maintain consistent security policies across a multi-region</w:t>
+        <w:t>automate</w:t>
       </w:r>
       <w:r>
         <w:rPr>
@@ -1294,7 +1437,7 @@
           <w:sz w:val="22"/>
           <w:szCs w:val="22"/>
         </w:rPr>
-        <w:t xml:space="preserve"> and multi-account AWS </w:t>
+        <w:t>d</w:t>
       </w:r>
       <w:r>
         <w:rPr>
@@ -1302,7 +1445,31 @@
           <w:sz w:val="22"/>
           <w:szCs w:val="22"/>
         </w:rPr>
-        <w:t>environment.</w:t>
+        <w:t xml:space="preserve"> secure infrastructure builds and </w:t>
+      </w:r>
+      <w:r>
+        <w:rPr>
+          <w:rFonts w:ascii="Arial" w:hAnsi="Arial" w:cs="Arial"/>
+          <w:sz w:val="22"/>
+          <w:szCs w:val="22"/>
+        </w:rPr>
+        <w:t xml:space="preserve">ensuring consistent application of security and compliance </w:t>
+      </w:r>
+      <w:r>
+        <w:rPr>
+          <w:rFonts w:ascii="Arial" w:hAnsi="Arial" w:cs="Arial"/>
+          <w:sz w:val="22"/>
+          <w:szCs w:val="22"/>
+        </w:rPr>
+        <w:t>policies</w:t>
+      </w:r>
+      <w:r>
+        <w:rPr>
+          <w:rFonts w:ascii="Arial" w:hAnsi="Arial" w:cs="Arial"/>
+          <w:sz w:val="22"/>
+          <w:szCs w:val="22"/>
+        </w:rPr>
+        <w:t>.</w:t>
       </w:r>
     </w:p>
     <w:p>
@@ -1460,13 +1627,14 @@
         <w:contextualSpacing/>
       </w:pPr>
       <w:r>
-        <w:t>Provide technical leadership</w:t>
-      </w:r>
-      <w:r>
-        <w:t xml:space="preserve"> and knowledge</w:t>
-      </w:r>
-      <w:r>
-        <w:t xml:space="preserve"> for building a high functioning cloud engineering and services organization </w:t>
+        <w:rPr>
+          <w:rFonts w:cs="Arial"/>
+          <w:szCs w:val="22"/>
+        </w:rPr>
+        <w:t>Directed the development of a high-performing cloud engineering organization</w:t>
+      </w:r>
+      <w:r>
+        <w:t xml:space="preserve"> </w:t>
       </w:r>
       <w:r>
         <w:t xml:space="preserve">to </w:t>
@@ -1499,7 +1667,13 @@
         <w:t>led</w:t>
       </w:r>
       <w:r>
-        <w:t xml:space="preserve"> to patients in Ohio being seen 8 days sooner for abortion care and a decrease in several hours of average abortion visit time</w:t>
+        <w:t xml:space="preserve"> to patients in Ohio being seen 8 days sooner for abortion care and a decrease in </w:t>
+      </w:r>
+      <w:r>
+        <w:t>3-4 hours</w:t>
+      </w:r>
+      <w:r>
+        <w:t xml:space="preserve"> of average abortion visit time</w:t>
       </w:r>
       <w:r>
         <w:t xml:space="preserve"> across all affiliates using Epic.</w:t>
@@ -1516,13 +1690,10 @@
         <w:contextualSpacing/>
       </w:pPr>
       <w:r>
-        <w:t xml:space="preserve">Configure, manage, validate, test, </w:t>
-      </w:r>
-      <w:r>
-        <w:t xml:space="preserve">document, </w:t>
-      </w:r>
-      <w:r>
-        <w:t xml:space="preserve">troubleshoot, and maintain AWS </w:t>
+        <w:t>Provisioned and configured</w:t>
+      </w:r>
+      <w:r>
+        <w:t xml:space="preserve"> AWS </w:t>
       </w:r>
       <w:r>
         <w:t>Linux and Windows servers</w:t>
@@ -1534,25 +1705,16 @@
         <w:t xml:space="preserve">, including </w:t>
       </w:r>
       <w:r>
-        <w:t xml:space="preserve">config management, </w:t>
-      </w:r>
-      <w:r>
-        <w:t>automation</w:t>
+        <w:t>Terraform</w:t>
       </w:r>
       <w:r>
         <w:t>,</w:t>
       </w:r>
       <w:r>
-        <w:t xml:space="preserve"> and orchestration with </w:t>
-      </w:r>
-      <w:r>
-        <w:t>Terraform</w:t>
-      </w:r>
-      <w:r>
-        <w:t>,</w:t>
-      </w:r>
-      <w:r>
-        <w:t xml:space="preserve"> CloudFormation, and Ansible.</w:t>
+        <w:t xml:space="preserve"> CloudFormation, and Ansible</w:t>
+      </w:r>
+      <w:r>
+        <w:t>, leading to a 20% reduction in engineer time spent.</w:t>
       </w:r>
     </w:p>
     <w:p>
@@ -1566,7 +1728,10 @@
         <w:contextualSpacing/>
       </w:pPr>
       <w:r>
-        <w:t>Provide 3</w:t>
+        <w:t>Delivered</w:t>
+      </w:r>
+      <w:r>
+        <w:t xml:space="preserve"> 3</w:t>
       </w:r>
       <w:r>
         <w:rPr>
@@ -1605,7 +1770,18 @@
         <w:t xml:space="preserve"> problems</w:t>
       </w:r>
       <w:r>
-        <w:t xml:space="preserve"> in a multi-region, mulit-gigabit-per-second AWS network environment.</w:t>
+        <w:t xml:space="preserve"> in a multi-region, </w:t>
+      </w:r>
+      <w:proofErr w:type="spellStart"/>
+      <w:r>
+        <w:t>mulit</w:t>
+      </w:r>
+      <w:proofErr w:type="spellEnd"/>
+      <w:r>
+        <w:t>-gigabit-per-second AWS network environment</w:t>
+      </w:r>
+      <w:r>
+        <w:t>, closing over 1000 tickets during my tenure.</w:t>
       </w:r>
     </w:p>
     <w:p>
@@ -1619,17 +1795,28 @@
         <w:contextualSpacing/>
       </w:pPr>
       <w:r>
-        <w:lastRenderedPageBreak/>
-        <w:t>Responsible for onboarding new vendors and affiliates into the environment</w:t>
-      </w:r>
-      <w:r>
-        <w:t xml:space="preserve">, including setting up site-to-site VPN tunnels, creating SAML sign on integrations, </w:t>
-      </w:r>
-      <w:r>
-        <w:t xml:space="preserve">SaaS implementation and management, </w:t>
-      </w:r>
-      <w:r>
-        <w:t>user and group management, and peripheral device configuration assistance.</w:t>
+        <w:t>Work</w:t>
+      </w:r>
+      <w:r>
+        <w:t>ed</w:t>
+      </w:r>
+      <w:r>
+        <w:t xml:space="preserve"> cross-functionally with other teams to develop and maintain solutions to support their wor</w:t>
+      </w:r>
+      <w:r>
+        <w:t xml:space="preserve">k </w:t>
+      </w:r>
+      <w:r>
+        <w:t>and ensure appropriate use of IT resources. Projects include</w:t>
+      </w:r>
+      <w:r>
+        <w:t>d</w:t>
+      </w:r>
+      <w:r>
+        <w:t xml:space="preserve"> developing in-house medical image processing software, SFTP data transfer integrations with lab and finance vendors, and</w:t>
+      </w:r>
+      <w:r>
+        <w:t xml:space="preserve"> rollout of Atlassian suite for knowledge base and ticket system.</w:t>
       </w:r>
     </w:p>
     <w:p>
@@ -1643,29 +1830,7 @@
         <w:contextualSpacing/>
       </w:pPr>
       <w:r>
-        <w:t>Work cross-functionally with other teams to develop and maintain solutions to support their wor</w:t>
-      </w:r>
-      <w:r>
-        <w:t xml:space="preserve">k </w:t>
-      </w:r>
-      <w:r>
-        <w:t>and ensure appropriate use of IT resources. Projects include developing in-house medical image processing software, SFTP data transfer integrations with lab and finance vendors, and</w:t>
-      </w:r>
-      <w:r>
-        <w:t xml:space="preserve"> rollout of Atlassian suite for knowledge base and ticket system.</w:t>
-      </w:r>
-    </w:p>
-    <w:p>
-      <w:pPr>
-        <w:pStyle w:val="ECG1"/>
-        <w:numPr>
-          <w:ilvl w:val="0"/>
-          <w:numId w:val="20"/>
-        </w:numPr>
-        <w:spacing w:before="0" w:after="0" w:line="240" w:lineRule="auto"/>
-        <w:contextualSpacing/>
-      </w:pPr>
-      <w:r>
+        <w:lastRenderedPageBreak/>
         <w:t xml:space="preserve">Mentored junior staff in cloud security principles and </w:t>
       </w:r>
       <w:proofErr w:type="spellStart"/>
@@ -3484,7 +3649,6 @@
           <w:smallCaps/>
           <w:sz w:val="20"/>
         </w:rPr>
-        <w:lastRenderedPageBreak/>
         <w:t>MIT Information Systems and Technology, Cambridge MA,</w:t>
       </w:r>
       <w:r>
@@ -3750,6 +3914,7 @@
           <w:rFonts w:ascii="Tahoma" w:hAnsi="Tahoma" w:cs="Tahoma"/>
           <w:sz w:val="20"/>
         </w:rPr>
+        <w:lastRenderedPageBreak/>
         <w:t xml:space="preserve">Authored and maintained </w:t>
       </w:r>
       <w:r>
@@ -4651,39 +4816,7 @@
           <w:bCs/>
           <w:sz w:val="20"/>
         </w:rPr>
-        <w:t xml:space="preserve">Devised a </w:t>
-      </w:r>
-      <w:r>
-        <w:rPr>
-          <w:rFonts w:ascii="Tahoma" w:hAnsi="Tahoma" w:cs="Tahoma"/>
-          <w:bCs/>
-          <w:sz w:val="20"/>
-        </w:rPr>
-        <w:t>container</w:t>
-      </w:r>
-      <w:r>
-        <w:rPr>
-          <w:rFonts w:ascii="Tahoma" w:hAnsi="Tahoma" w:cs="Tahoma"/>
-          <w:bCs/>
-          <w:sz w:val="20"/>
-        </w:rPr>
-        <w:t xml:space="preserve">-based microservices infrastructure </w:t>
-      </w:r>
-      <w:r>
-        <w:rPr>
-          <w:rFonts w:ascii="Tahoma" w:hAnsi="Tahoma" w:cs="Tahoma"/>
-          <w:bCs/>
-          <w:sz w:val="20"/>
-        </w:rPr>
-        <w:t xml:space="preserve">for CU Business School’s Community Mailing List application </w:t>
-      </w:r>
-      <w:r>
-        <w:rPr>
-          <w:rFonts w:ascii="Tahoma" w:hAnsi="Tahoma" w:cs="Tahoma"/>
-          <w:bCs/>
-          <w:sz w:val="20"/>
-        </w:rPr>
-        <w:t>that reduced system complexity and increased availability.</w:t>
+        <w:t>Devised a container-based microservices infrastructure for CU Business School’s Community Mailing List application that reduced system complexity and increased availability.</w:t>
       </w:r>
     </w:p>
     <w:p>
@@ -4785,25 +4918,7 @@
             <w:color w:val="000000"/>
             <w:sz w:val="20"/>
           </w:rPr>
-          <w:t>https://star.mit.ed</w:t>
-        </w:r>
-        <w:r>
-          <w:rPr>
-            <w:rStyle w:val="Hyperlink"/>
-            <w:rFonts w:ascii="Tahoma" w:hAnsi="Tahoma" w:cs="Tahoma"/>
-            <w:color w:val="000000"/>
-            <w:sz w:val="20"/>
-          </w:rPr>
-          <w:t>u</w:t>
-        </w:r>
-        <w:r>
-          <w:rPr>
-            <w:rStyle w:val="Hyperlink"/>
-            <w:rFonts w:ascii="Tahoma" w:hAnsi="Tahoma" w:cs="Tahoma"/>
-            <w:color w:val="000000"/>
-            <w:sz w:val="20"/>
-          </w:rPr>
-          <w:t>/cluster</w:t>
+          <w:t>https://star.mit.edu/cluster</w:t>
         </w:r>
       </w:hyperlink>
       <w:r>
@@ -5005,7 +5120,6 @@
           <w:smallCaps/>
           <w:sz w:val="20"/>
         </w:rPr>
-        <w:lastRenderedPageBreak/>
         <w:t>CMS/Web Development</w:t>
       </w:r>
       <w:r>
@@ -5191,6 +5305,7 @@
           <w:rFonts w:ascii="Tahoma" w:hAnsi="Tahoma" w:cs="Tahoma"/>
           <w:sz w:val="20"/>
         </w:rPr>
+        <w:lastRenderedPageBreak/>
         <w:t xml:space="preserve">Primary systems maintainer of Columbia Business School’s Drupal environment, including Varnish, Couchbase, and F5 </w:t>
       </w:r>
       <w:r>
@@ -5372,25 +5487,7 @@
             <w:color w:val="000000"/>
             <w:sz w:val="20"/>
           </w:rPr>
-          <w:t>http://github.com/macathena/macat</w:t>
-        </w:r>
-        <w:r>
-          <w:rPr>
-            <w:rStyle w:val="Hyperlink"/>
-            <w:rFonts w:ascii="Tahoma" w:hAnsi="Tahoma" w:cs="Tahoma"/>
-            <w:color w:val="000000"/>
-            <w:sz w:val="20"/>
-          </w:rPr>
-          <w:t>h</w:t>
-        </w:r>
-        <w:r>
-          <w:rPr>
-            <w:rStyle w:val="Hyperlink"/>
-            <w:rFonts w:ascii="Tahoma" w:hAnsi="Tahoma" w:cs="Tahoma"/>
-            <w:color w:val="000000"/>
-            <w:sz w:val="20"/>
-          </w:rPr>
-          <w:t>ena</w:t>
+          <w:t>http://github.com/macathena/macathena</w:t>
         </w:r>
       </w:hyperlink>
       <w:r>
@@ -6603,7 +6700,6 @@
           <w:sz w:val="30"/>
           <w:szCs w:val="24"/>
         </w:rPr>
-        <w:lastRenderedPageBreak/>
         <w:t>Additional Information</w:t>
       </w:r>
     </w:p>
@@ -6723,7 +6819,39 @@
           <w:rFonts w:ascii="Tahoma" w:hAnsi="Tahoma" w:cs="Tahoma"/>
           <w:sz w:val="20"/>
         </w:rPr>
-        <w:t xml:space="preserve">Python, SSH, Sendmail, systemd, </w:t>
+        <w:t xml:space="preserve">Python, SSH, </w:t>
+      </w:r>
+      <w:proofErr w:type="spellStart"/>
+      <w:r>
+        <w:rPr>
+          <w:rFonts w:ascii="Tahoma" w:hAnsi="Tahoma" w:cs="Tahoma"/>
+          <w:sz w:val="20"/>
+        </w:rPr>
+        <w:t>Sendmail</w:t>
+      </w:r>
+      <w:proofErr w:type="spellEnd"/>
+      <w:r>
+        <w:rPr>
+          <w:rFonts w:ascii="Tahoma" w:hAnsi="Tahoma" w:cs="Tahoma"/>
+          <w:sz w:val="20"/>
+        </w:rPr>
+        <w:t xml:space="preserve">, </w:t>
+      </w:r>
+      <w:proofErr w:type="spellStart"/>
+      <w:r>
+        <w:rPr>
+          <w:rFonts w:ascii="Tahoma" w:hAnsi="Tahoma" w:cs="Tahoma"/>
+          <w:sz w:val="20"/>
+        </w:rPr>
+        <w:t>systemd</w:t>
+      </w:r>
+      <w:proofErr w:type="spellEnd"/>
+      <w:r>
+        <w:rPr>
+          <w:rFonts w:ascii="Tahoma" w:hAnsi="Tahoma" w:cs="Tahoma"/>
+          <w:sz w:val="20"/>
+        </w:rPr>
+        <w:t xml:space="preserve">, </w:t>
       </w:r>
       <w:proofErr w:type="spellStart"/>
       <w:r>

</xml_diff>